<commit_message>
Alteração na descrição dos atores
</commit_message>
<xml_diff>
--- a/4.1 Lista Atores e UCs. Hierarquia dos Atores.docx
+++ b/4.1 Lista Atores e UCs. Hierarquia dos Atores.docx
@@ -1,6 +1,6 @@
 
 <file path=word/document.xml><?xml version="1.0" encoding="utf-8"?>
-<w:document xmlns:ve="http://schemas.openxmlformats.org/markup-compatibility/2006" xmlns:o="urn:schemas-microsoft-com:office:office" xmlns:r="http://schemas.openxmlformats.org/officeDocument/2006/relationships" xmlns:m="http://schemas.openxmlformats.org/officeDocument/2006/math" xmlns:v="urn:schemas-microsoft-com:vml" xmlns:wp="http://schemas.openxmlformats.org/drawingml/2006/wordprocessingDrawing" xmlns:w10="urn:schemas-microsoft-com:office:word" xmlns:w="http://schemas.openxmlformats.org/wordprocessingml/2006/main" xmlns:wne="http://schemas.microsoft.com/office/word/2006/wordml">
+<w:document xmlns:wpc="http://schemas.microsoft.com/office/word/2010/wordprocessingCanvas" xmlns:mc="http://schemas.openxmlformats.org/markup-compatibility/2006" xmlns:o="urn:schemas-microsoft-com:office:office" xmlns:r="http://schemas.openxmlformats.org/officeDocument/2006/relationships" xmlns:m="http://schemas.openxmlformats.org/officeDocument/2006/math" xmlns:v="urn:schemas-microsoft-com:vml" xmlns:wp14="http://schemas.microsoft.com/office/word/2010/wordprocessingDrawing" xmlns:wp="http://schemas.openxmlformats.org/drawingml/2006/wordprocessingDrawing" xmlns:w10="urn:schemas-microsoft-com:office:word" xmlns:w="http://schemas.openxmlformats.org/wordprocessingml/2006/main" xmlns:w14="http://schemas.microsoft.com/office/word/2010/wordml" xmlns:wpg="http://schemas.microsoft.com/office/word/2010/wordprocessingGroup" xmlns:wpi="http://schemas.microsoft.com/office/word/2010/wordprocessingInk" xmlns:wne="http://schemas.microsoft.com/office/word/2006/wordml" xmlns:wps="http://schemas.microsoft.com/office/word/2010/wordprocessingShape" mc:Ignorable="w14 wp14">
   <w:body>
     <w:tbl>
       <w:tblPr>
@@ -18,7 +18,7 @@
           <w:left w:w="70" w:type="dxa"/>
           <w:right w:w="70" w:type="dxa"/>
         </w:tblCellMar>
-        <w:tblLook w:val="0000"/>
+        <w:tblLook w:val="0000" w:firstRow="0" w:lastRow="0" w:firstColumn="0" w:lastColumn="0" w:noHBand="0" w:noVBand="0"/>
       </w:tblPr>
       <w:tblGrid>
         <w:gridCol w:w="2410"/>
@@ -105,7 +105,7 @@
           </w:tcPr>
           <w:p>
             <w:pPr>
-              <w:spacing w:line="240" w:lineRule="auto"/>
+              <w:jc w:val="both"/>
               <w:rPr>
                 <w:rFonts w:ascii="Arial" w:hAnsi="Arial"/>
               </w:rPr>
@@ -120,121 +120,40 @@
               <w:rPr>
                 <w:rFonts w:ascii="Arial" w:hAnsi="Arial"/>
               </w:rPr>
-              <w:t xml:space="preserve">o </w:t>
-            </w:r>
-            <w:r>
-              <w:rPr>
-                <w:rFonts w:ascii="Arial" w:hAnsi="Arial"/>
-              </w:rPr>
-              <w:t xml:space="preserve">gerenciamento do </w:t>
-            </w:r>
-            <w:r>
-              <w:rPr>
-                <w:rFonts w:ascii="Arial" w:hAnsi="Arial"/>
-              </w:rPr>
-              <w:t xml:space="preserve">cadastro de usuários </w:t>
-            </w:r>
-            <w:r>
-              <w:rPr>
-                <w:rFonts w:ascii="Arial" w:hAnsi="Arial"/>
-              </w:rPr>
-              <w:t>no sistema</w:t>
-            </w:r>
-            <w:r>
-              <w:rPr>
-                <w:rFonts w:ascii="Arial" w:hAnsi="Arial"/>
-              </w:rPr>
-              <w:t xml:space="preserve"> (adicionar novos cadastros,alterá-los e excluí-los). Com esse perfil é possível realizar o bloqueio dos usuários, ter acessoa</w:t>
-            </w:r>
-            <w:r>
-              <w:rPr>
-                <w:rFonts w:ascii="Arial" w:hAnsi="Arial" w:cs="Arial"/>
-                <w:color w:val="000000"/>
-              </w:rPr>
-              <w:t>uma listagem completa da situação cadastral atual de todos os usuários existentes no sistema</w:t>
-            </w:r>
-            <w:r>
-              <w:rPr>
-                <w:rFonts w:ascii="Arial" w:hAnsi="Arial"/>
-              </w:rPr>
-              <w:t xml:space="preserve"> através da operação de consultar usuários. </w:t>
-            </w:r>
-            <w:r>
-              <w:rPr>
-                <w:rFonts w:ascii="Arial" w:hAnsi="Arial"/>
-              </w:rPr>
-              <w:t>O administrador também é responsável</w:t>
-            </w:r>
-            <w:r>
-              <w:rPr>
-                <w:rFonts w:ascii="Arial" w:hAnsi="Arial"/>
-              </w:rPr>
-              <w:t xml:space="preserve">pela </w:t>
-            </w:r>
-            <w:r>
-              <w:rPr>
-                <w:rFonts w:ascii="Arial" w:hAnsi="Arial"/>
-              </w:rPr>
-              <w:t>auditoria</w:t>
-            </w:r>
-            <w:r>
-              <w:rPr>
-                <w:rFonts w:ascii="Arial" w:hAnsi="Arial"/>
-              </w:rPr>
-              <w:t xml:space="preserve"> das ações realizadas no sistema</w:t>
-            </w:r>
-            <w:r>
-              <w:rPr>
-                <w:rFonts w:ascii="Arial" w:hAnsi="Arial"/>
-              </w:rPr>
-              <w:t>, cadastro</w:t>
-            </w:r>
-            <w:r>
-              <w:rPr>
-                <w:rFonts w:ascii="Arial" w:hAnsi="Arial"/>
-              </w:rPr>
-              <w:t xml:space="preserve"> de novo perfil, </w:t>
-            </w:r>
-            <w:r>
-              <w:rPr>
-                <w:rFonts w:ascii="Arial" w:hAnsi="Arial" w:cs="Arial"/>
-                <w:color w:val="000000"/>
-              </w:rPr>
-              <w:t>aceitar ou recu</w:t>
-            </w:r>
-            <w:r>
-              <w:rPr>
-                <w:rFonts w:ascii="Arial" w:hAnsi="Arial" w:cs="Arial"/>
-                <w:color w:val="000000"/>
-              </w:rPr>
-              <w:t>sar a solicitação de cadastro</w:t>
-            </w:r>
-            <w:r>
-              <w:rPr>
-                <w:rFonts w:ascii="Arial" w:hAnsi="Arial"/>
-              </w:rPr>
-              <w:t xml:space="preserve">, </w:t>
-            </w:r>
-            <w:r>
-              <w:rPr>
-                <w:rFonts w:ascii="Arial" w:hAnsi="Arial" w:cs="Arial"/>
-                <w:color w:val="000000"/>
-              </w:rPr>
-              <w:t>cadastro do agendamento de uma atividade para qualquer usuário do sistema</w:t>
-            </w:r>
-            <w:r>
-              <w:rPr>
-                <w:rFonts w:ascii="Arial" w:hAnsi="Arial" w:cs="Arial"/>
-                <w:color w:val="000000"/>
-              </w:rPr>
-              <w:t xml:space="preserve"> e consulta de</w:t>
-            </w:r>
-            <w:r>
-              <w:rPr>
-                <w:rFonts w:ascii="Arial" w:hAnsi="Arial" w:cs="Arial"/>
-                <w:color w:val="000000"/>
-              </w:rPr>
-              <w:t xml:space="preserve"> todas as atividades cadastradas, para qual conta estão vinculadas e para qual data de notificação.</w:t>
+              <w:t xml:space="preserve">o gerenciamento do cadastro de usuários do sistema (adicionar, alterar e excluir). O administrador tem acesso a </w:t>
+            </w:r>
+            <w:r>
+              <w:rPr>
+                <w:rFonts w:ascii="Arial" w:hAnsi="Arial" w:cs="Arial"/>
+                <w:color w:val="000000"/>
+              </w:rPr>
+              <w:t>uma listagem completa de todos os usuários existentes</w:t>
+            </w:r>
+            <w:r>
+              <w:rPr>
+                <w:rFonts w:ascii="Arial" w:hAnsi="Arial"/>
+              </w:rPr>
+              <w:t xml:space="preserve"> e também é responsável pela auditoria das ações realizadas no sistema, pelo controle de permissões, pela </w:t>
+            </w:r>
+            <w:r>
+              <w:rPr>
+                <w:rFonts w:ascii="Arial" w:hAnsi="Arial" w:cs="Arial"/>
+                <w:color w:val="000000"/>
+              </w:rPr>
+              <w:t>aprovação de solicitações de cadastro</w:t>
+            </w:r>
+            <w:r>
+              <w:rPr>
+                <w:rFonts w:ascii="Arial" w:hAnsi="Arial"/>
+              </w:rPr>
+              <w:t xml:space="preserve"> e pelo </w:t>
+            </w:r>
+            <w:r>
+              <w:rPr>
+                <w:rFonts w:ascii="Arial" w:hAnsi="Arial" w:cs="Arial"/>
+                <w:color w:val="000000"/>
+              </w:rPr>
+              <w:t>agendamento de uma atividade para qualquer usuário do sistema.</w:t>
             </w:r>
           </w:p>
         </w:tc>
@@ -274,110 +193,37 @@
           </w:tcPr>
           <w:p>
             <w:pPr>
-              <w:rPr>
-                <w:rFonts w:ascii="Arial" w:hAnsi="Arial" w:cs="Arial"/>
-                <w:color w:val="000000"/>
-              </w:rPr>
-            </w:pPr>
-            <w:r>
-              <w:rPr>
-                <w:rFonts w:ascii="Arial" w:hAnsi="Arial"/>
-              </w:rPr>
-              <w:t xml:space="preserve">Responsável pelo gerenciamento dos cadastros </w:t>
-            </w:r>
-            <w:r>
-              <w:rPr>
-                <w:rFonts w:ascii="Arial" w:hAnsi="Arial"/>
-              </w:rPr>
-              <w:t>de fornecedores, máquinas, produtos, natureza financeira</w:t>
-            </w:r>
-            <w:r>
-              <w:rPr>
-                <w:rFonts w:ascii="Arial" w:hAnsi="Arial"/>
-              </w:rPr>
-              <w:t>, clientes</w:t>
-            </w:r>
-            <w:r>
-              <w:rPr>
-                <w:rFonts w:ascii="Arial" w:hAnsi="Arial"/>
-              </w:rPr>
-              <w:t>(adicionar novos cadastros, alterá-los</w:t>
-            </w:r>
-            <w:r>
-              <w:rPr>
-                <w:rFonts w:ascii="Arial" w:hAnsi="Arial"/>
-              </w:rPr>
-              <w:t>,</w:t>
-            </w:r>
-            <w:r>
-              <w:rPr>
-                <w:rFonts w:ascii="Arial" w:hAnsi="Arial"/>
-              </w:rPr>
-              <w:t xml:space="preserve"> excluí-los</w:t>
-            </w:r>
-            <w:r>
-              <w:rPr>
-                <w:rFonts w:ascii="Arial" w:hAnsi="Arial"/>
-              </w:rPr>
-              <w:t xml:space="preserve">, bloqueá-los e ter </w:t>
-            </w:r>
-            <w:r>
-              <w:rPr>
-                <w:rFonts w:ascii="Arial" w:hAnsi="Arial" w:cs="Arial"/>
-                <w:color w:val="000000"/>
-              </w:rPr>
-              <w:t xml:space="preserve">acesso a listagem de </w:t>
-            </w:r>
-            <w:r>
-              <w:rPr>
-                <w:rFonts w:ascii="Arial" w:hAnsi="Arial" w:cs="Arial"/>
-                <w:color w:val="000000"/>
-              </w:rPr>
-              <w:t xml:space="preserve">todas </w:t>
-            </w:r>
-            <w:r>
-              <w:rPr>
-                <w:rFonts w:ascii="Arial" w:hAnsi="Arial"/>
-              </w:rPr>
-              <w:t xml:space="preserve">as informações referentes </w:t>
-            </w:r>
-            <w:r>
-              <w:rPr>
-                <w:rFonts w:ascii="Arial" w:hAnsi="Arial"/>
-              </w:rPr>
-              <w:t>a</w:t>
-            </w:r>
-            <w:r>
-              <w:rPr>
-                <w:rFonts w:ascii="Arial" w:hAnsi="Arial"/>
-              </w:rPr>
-              <w:t xml:space="preserve"> uma máquina (localização, situação, status, e o histó</w:t>
-            </w:r>
-            <w:r>
-              <w:rPr>
-                <w:rFonts w:ascii="Arial" w:hAnsi="Arial"/>
-              </w:rPr>
-              <w:t>rico de uma máquina especí</w:t>
-            </w:r>
-            <w:r>
-              <w:rPr>
-                <w:rFonts w:ascii="Arial" w:hAnsi="Arial"/>
-              </w:rPr>
-              <w:t xml:space="preserve">fica incluindo </w:t>
-            </w:r>
-            <w:r>
-              <w:rPr>
-                <w:rFonts w:ascii="Arial" w:hAnsi="Arial" w:cs="Arial"/>
-                <w:color w:val="000000"/>
-              </w:rPr>
-              <w:t>quais foram os seus custos e receitas).</w:t>
-            </w:r>
-            <w:r>
-              <w:rPr>
-                <w:rFonts w:ascii="Arial" w:hAnsi="Arial" w:cs="Arial"/>
-                <w:color w:val="000000"/>
-              </w:rPr>
-              <w:t xml:space="preserve"> O gestor também é responsável pelo gerenciamento dos contratos.</w:t>
+              <w:jc w:val="both"/>
+              <w:rPr>
+                <w:rFonts w:ascii="Arial" w:hAnsi="Arial" w:cs="Arial"/>
+                <w:color w:val="000000"/>
+              </w:rPr>
+            </w:pPr>
+            <w:r>
+              <w:rPr>
+                <w:rFonts w:ascii="Arial" w:hAnsi="Arial"/>
+              </w:rPr>
+              <w:t xml:space="preserve">Responsável pelo gerenciamento dos cadastros de fornecedores, máquinas, produtos, natureza financeira e clientes. O gestor tem </w:t>
+            </w:r>
+            <w:r>
+              <w:rPr>
+                <w:rFonts w:ascii="Arial" w:hAnsi="Arial" w:cs="Arial"/>
+                <w:color w:val="000000"/>
+              </w:rPr>
+              <w:t xml:space="preserve">acesso a todas </w:t>
+            </w:r>
+            <w:r>
+              <w:rPr>
+                <w:rFonts w:ascii="Arial" w:hAnsi="Arial"/>
+              </w:rPr>
+              <w:t xml:space="preserve">as informações referentes à localização, situação, status, e o histórico das máquinas, incluindo </w:t>
+            </w:r>
+            <w:r>
+              <w:rPr>
+                <w:rFonts w:ascii="Arial" w:hAnsi="Arial" w:cs="Arial"/>
+                <w:color w:val="000000"/>
+              </w:rPr>
+              <w:t>quais foram os seus custos e receitas gerados no período. O gestor também é responsável pela definição e atribuição dos contratos aos clientes.</w:t>
             </w:r>
           </w:p>
         </w:tc>
@@ -474,170 +320,10 @@
               <w:rPr>
                 <w:rFonts w:ascii="Arial" w:hAnsi="Arial"/>
               </w:rPr>
-              <w:t>O operador pode abrir máquina</w:t>
-            </w:r>
-            <w:r>
-              <w:rPr>
-                <w:rFonts w:ascii="Arial" w:hAnsi="Arial"/>
-              </w:rPr>
-              <w:t xml:space="preserve"> (realizar o reabastecimento de produtos, estes </w:t>
-            </w:r>
-            <w:r>
-              <w:rPr>
-                <w:rFonts w:ascii="Arial" w:hAnsi="Arial" w:cs="Arial"/>
-                <w:color w:val="000000"/>
-              </w:rPr>
-              <w:t xml:space="preserve">devem ser aqueles cadastrados e compatíveis com a </w:t>
-            </w:r>
-            <w:r>
-              <w:rPr>
-                <w:rFonts w:ascii="Arial" w:hAnsi="Arial" w:cs="Arial"/>
-                <w:color w:val="000000"/>
-              </w:rPr>
-              <w:t xml:space="preserve">categoria da máquina que está sendo aberta, após selecionarum produto e informar a quantidade, </w:t>
-            </w:r>
-            <w:r>
-              <w:rPr>
-                <w:rFonts w:ascii="Arial" w:hAnsi="Arial" w:cs="Arial"/>
-                <w:color w:val="000000"/>
-              </w:rPr>
-              <w:t xml:space="preserve">o sistema calcula </w:t>
-            </w:r>
-            <w:r>
-              <w:rPr>
-                <w:rFonts w:ascii="Arial" w:hAnsi="Arial" w:cs="Arial"/>
-                <w:color w:val="000000"/>
-              </w:rPr>
-              <w:t>com base n</w:t>
-            </w:r>
-            <w:r>
-              <w:rPr>
-                <w:rFonts w:ascii="Arial" w:hAnsi="Arial" w:cs="Arial"/>
-                <w:color w:val="000000"/>
-              </w:rPr>
-              <w:t xml:space="preserve">o </w:t>
-            </w:r>
-            <w:r>
-              <w:rPr>
-                <w:rFonts w:ascii="Arial" w:hAnsi="Arial" w:cs="Arial"/>
-                <w:color w:val="000000"/>
-              </w:rPr>
-              <w:t>valor unitário do produto selecionado qual é o valor total a ser considerado</w:t>
-            </w:r>
-            <w:r>
-              <w:rPr>
-                <w:rFonts w:ascii="Arial" w:hAnsi="Arial" w:cs="Arial"/>
-                <w:color w:val="000000"/>
-              </w:rPr>
-              <w:t>. O término do processo gera uma de</w:t>
-            </w:r>
-            <w:r>
-              <w:rPr>
-                <w:rFonts w:ascii="Arial" w:hAnsi="Arial" w:cs="Arial"/>
-                <w:color w:val="000000"/>
-              </w:rPr>
-              <w:t>spesa do tipo produto à máquina)</w:t>
-            </w:r>
-            <w:r>
-              <w:rPr>
-                <w:rFonts w:ascii="Arial" w:hAnsi="Arial"/>
-              </w:rPr>
-              <w:t xml:space="preserve">, fechar máquina </w:t>
-            </w:r>
-            <w:r>
-              <w:rPr>
-                <w:rFonts w:ascii="Arial" w:hAnsi="Arial"/>
-              </w:rPr>
-              <w:t>(realizar o calculo do ganho liquido das vendas, após</w:t>
-            </w:r>
-            <w:r>
-              <w:rPr>
-                <w:rFonts w:ascii="Arial" w:hAnsi="Arial" w:cs="Arial"/>
-                <w:color w:val="000000"/>
-              </w:rPr>
-              <w:t xml:space="preserve"> selecionar uma</w:t>
-            </w:r>
-            <w:r>
-              <w:rPr>
-                <w:rFonts w:ascii="Arial" w:hAnsi="Arial" w:cs="Arial"/>
-                <w:color w:val="000000"/>
-              </w:rPr>
-              <w:t xml:space="preserve"> máquina </w:t>
-            </w:r>
-            <w:r>
-              <w:rPr>
-                <w:rFonts w:ascii="Arial" w:hAnsi="Arial" w:cs="Arial"/>
-                <w:color w:val="000000"/>
-              </w:rPr>
-              <w:t>que se</w:t>
-            </w:r>
-            <w:r>
-              <w:rPr>
-                <w:rFonts w:ascii="Arial" w:hAnsi="Arial" w:cs="Arial"/>
-                <w:color w:val="000000"/>
-              </w:rPr>
-              <w:t xml:space="preserve"> encontra alocada </w:t>
-            </w:r>
-            <w:r>
-              <w:rPr>
-                <w:rFonts w:ascii="Arial" w:hAnsi="Arial" w:cs="Arial"/>
-                <w:color w:val="000000"/>
-              </w:rPr>
-              <w:t>para um cliente, o</w:t>
-            </w:r>
-            <w:r>
-              <w:rPr>
-                <w:rFonts w:ascii="Arial" w:hAnsi="Arial" w:cs="Arial"/>
-                <w:color w:val="000000"/>
-              </w:rPr>
-              <w:t xml:space="preserve"> operador informa o valor total do recolhimento</w:t>
-            </w:r>
-            <w:r>
-              <w:rPr>
-                <w:rFonts w:ascii="Arial" w:hAnsi="Arial" w:cs="Arial"/>
-                <w:color w:val="000000"/>
-              </w:rPr>
-              <w:t xml:space="preserve"> e o sistema, com base no valor informado calcula</w:t>
-            </w:r>
-            <w:r>
-              <w:rPr>
-                <w:rFonts w:ascii="Arial" w:hAnsi="Arial" w:cs="Arial"/>
-                <w:color w:val="000000"/>
-              </w:rPr>
-              <w:t xml:space="preserve">e </w:t>
-            </w:r>
-            <w:r>
-              <w:rPr>
-                <w:rFonts w:ascii="Arial" w:hAnsi="Arial" w:cs="Arial"/>
-                <w:color w:val="000000"/>
-              </w:rPr>
-              <w:t xml:space="preserve">gera uma </w:t>
-            </w:r>
-            <w:r>
-              <w:rPr>
-                <w:rFonts w:ascii="Arial" w:hAnsi="Arial" w:cs="Arial"/>
-                <w:color w:val="000000"/>
-              </w:rPr>
-              <w:t xml:space="preserve">receita do tipo venda à máquina) </w:t>
-            </w:r>
-            <w:r>
-              <w:rPr>
-                <w:rFonts w:ascii="Arial" w:hAnsi="Arial"/>
-              </w:rPr>
-              <w:t xml:space="preserve">e informar a necessidade de manutenção de uma </w:t>
-            </w:r>
-            <w:r>
-              <w:rPr>
-                <w:rFonts w:ascii="Arial" w:hAnsi="Arial"/>
-              </w:rPr>
-              <w:t>determinada máquina</w:t>
-            </w:r>
-            <w:r>
-              <w:rPr>
-                <w:rFonts w:ascii="Arial" w:hAnsi="Arial"/>
-              </w:rPr>
-              <w:t>.</w:t>
-            </w:r>
+              <w:t>O operador pode informar a abertura de uma máquina (realizar o reabastecimento de produtos), o fechamento de uma máquina (realizar a retirada do valor provido pelas vendas) e informar o recolhimento da máquina para manutenção.</w:t>
+            </w:r>
+            <w:bookmarkStart w:id="0" w:name="_GoBack"/>
+            <w:bookmarkEnd w:id="0"/>
           </w:p>
         </w:tc>
       </w:tr>
@@ -659,7 +345,7 @@
           <w:left w:w="70" w:type="dxa"/>
           <w:right w:w="70" w:type="dxa"/>
         </w:tblCellMar>
-        <w:tblLook w:val="0000"/>
+        <w:tblLook w:val="0000" w:firstRow="0" w:lastRow="0" w:firstColumn="0" w:lastColumn="0" w:noHBand="0" w:noVBand="0"/>
       </w:tblPr>
       <w:tblGrid>
         <w:gridCol w:w="970"/>
@@ -702,12 +388,21 @@
                 <w:b/>
               </w:rPr>
             </w:pPr>
+            <w:proofErr w:type="gramStart"/>
             <w:r>
               <w:rPr>
                 <w:rFonts w:ascii="Arial" w:hAnsi="Arial"/>
                 <w:b/>
               </w:rPr>
-              <w:t>ATOR(ES)</w:t>
+              <w:t>ATOR(</w:t>
+            </w:r>
+            <w:proofErr w:type="gramEnd"/>
+            <w:r>
+              <w:rPr>
+                <w:rFonts w:ascii="Arial" w:hAnsi="Arial"/>
+                <w:b/>
+              </w:rPr>
+              <w:t>ES)</w:t>
             </w:r>
           </w:p>
         </w:tc>
@@ -774,8 +469,16 @@
               <w:rPr>
                 <w:rFonts w:ascii="Arial" w:hAnsi="Arial"/>
               </w:rPr>
-              <w:t>, Gestor, Gerente, Operador</w:t>
-            </w:r>
+              <w:t xml:space="preserve">, Gestor, Gerente, </w:t>
+            </w:r>
+            <w:proofErr w:type="gramStart"/>
+            <w:r>
+              <w:rPr>
+                <w:rFonts w:ascii="Arial" w:hAnsi="Arial"/>
+              </w:rPr>
+              <w:t>Operador</w:t>
+            </w:r>
+            <w:proofErr w:type="gramEnd"/>
           </w:p>
         </w:tc>
         <w:tc>
@@ -788,11 +491,19 @@
                 <w:rFonts w:ascii="Arial" w:hAnsi="Arial"/>
               </w:rPr>
             </w:pPr>
-            <w:r>
-              <w:rPr>
-                <w:rFonts w:ascii="Arial" w:hAnsi="Arial"/>
-              </w:rPr>
-              <w:t>Logar no sistema</w:t>
+            <w:proofErr w:type="spellStart"/>
+            <w:r>
+              <w:rPr>
+                <w:rFonts w:ascii="Arial" w:hAnsi="Arial"/>
+              </w:rPr>
+              <w:t>Logar</w:t>
+            </w:r>
+            <w:proofErr w:type="spellEnd"/>
+            <w:r>
+              <w:rPr>
+                <w:rFonts w:ascii="Arial" w:hAnsi="Arial"/>
+              </w:rPr>
+              <w:t xml:space="preserve"> no sistema</w:t>
             </w:r>
           </w:p>
         </w:tc>
@@ -1039,7 +750,6 @@
               <w:rPr>
                 <w:rFonts w:ascii="Arial" w:hAnsi="Arial"/>
               </w:rPr>
-              <w:lastRenderedPageBreak/>
               <w:t>UC-05</w:t>
             </w:r>
           </w:p>
@@ -1470,6 +1180,7 @@
               <w:rPr>
                 <w:rFonts w:ascii="Arial" w:hAnsi="Arial"/>
               </w:rPr>
+              <w:lastRenderedPageBreak/>
               <w:t>UC-11</w:t>
             </w:r>
           </w:p>
@@ -2301,8 +2012,16 @@
               <w:rPr>
                 <w:rFonts w:ascii="Arial" w:hAnsi="Arial"/>
               </w:rPr>
-              <w:t>, Gestor, Gerente</w:t>
-            </w:r>
+              <w:t xml:space="preserve">, Gestor, </w:t>
+            </w:r>
+            <w:proofErr w:type="gramStart"/>
+            <w:r>
+              <w:rPr>
+                <w:rFonts w:ascii="Arial" w:hAnsi="Arial"/>
+              </w:rPr>
+              <w:t>Gerente</w:t>
+            </w:r>
+            <w:proofErr w:type="gramEnd"/>
           </w:p>
         </w:tc>
         <w:tc>
@@ -2374,8 +2093,16 @@
               <w:rPr>
                 <w:rFonts w:ascii="Arial" w:hAnsi="Arial"/>
               </w:rPr>
-              <w:t>, Gestor, Gerente</w:t>
-            </w:r>
+              <w:t xml:space="preserve">, Gestor, </w:t>
+            </w:r>
+            <w:proofErr w:type="gramStart"/>
+            <w:r>
+              <w:rPr>
+                <w:rFonts w:ascii="Arial" w:hAnsi="Arial"/>
+              </w:rPr>
+              <w:t>Gerente</w:t>
+            </w:r>
+            <w:proofErr w:type="gramEnd"/>
           </w:p>
         </w:tc>
         <w:tc>
@@ -2447,8 +2174,16 @@
               <w:rPr>
                 <w:rFonts w:ascii="Arial" w:hAnsi="Arial"/>
               </w:rPr>
-              <w:t>, Gestor, Gerente</w:t>
-            </w:r>
+              <w:t xml:space="preserve">, Gestor, </w:t>
+            </w:r>
+            <w:proofErr w:type="gramStart"/>
+            <w:r>
+              <w:rPr>
+                <w:rFonts w:ascii="Arial" w:hAnsi="Arial"/>
+              </w:rPr>
+              <w:t>Gerente</w:t>
+            </w:r>
+            <w:proofErr w:type="gramEnd"/>
           </w:p>
         </w:tc>
         <w:tc>
@@ -2842,8 +2577,16 @@
               <w:rPr>
                 <w:rFonts w:ascii="Arial" w:hAnsi="Arial"/>
               </w:rPr>
-              <w:t>, Gestor, Operador</w:t>
-            </w:r>
+              <w:t xml:space="preserve">, Gestor, </w:t>
+            </w:r>
+            <w:proofErr w:type="gramStart"/>
+            <w:r>
+              <w:rPr>
+                <w:rFonts w:ascii="Arial" w:hAnsi="Arial"/>
+              </w:rPr>
+              <w:t>Operador</w:t>
+            </w:r>
+            <w:proofErr w:type="gramEnd"/>
           </w:p>
         </w:tc>
         <w:tc>
@@ -2885,7 +2628,6 @@
               <w:rPr>
                 <w:rFonts w:ascii="Arial" w:hAnsi="Arial"/>
               </w:rPr>
-              <w:lastRenderedPageBreak/>
               <w:t>UC-29</w:t>
             </w:r>
           </w:p>
@@ -3275,8 +3017,8 @@
     </w:tbl>
     <w:p/>
     <w:sectPr>
-      <w:headerReference w:type="default" r:id="rId7"/>
-      <w:footerReference w:type="default" r:id="rId8"/>
+      <w:headerReference w:type="default" r:id="rId8"/>
+      <w:footerReference w:type="default" r:id="rId9"/>
       <w:pgSz w:w="11906" w:h="16838"/>
       <w:pgMar w:top="1134" w:right="1134" w:bottom="1134" w:left="1701" w:header="709" w:footer="709" w:gutter="0"/>
       <w:cols w:space="708"/>
@@ -3287,8 +3029,8 @@
 </file>
 
 <file path=word/endnotes.xml><?xml version="1.0" encoding="utf-8"?>
-<w:endnotes xmlns:ve="http://schemas.openxmlformats.org/markup-compatibility/2006" xmlns:o="urn:schemas-microsoft-com:office:office" xmlns:r="http://schemas.openxmlformats.org/officeDocument/2006/relationships" xmlns:m="http://schemas.openxmlformats.org/officeDocument/2006/math" xmlns:v="urn:schemas-microsoft-com:vml" xmlns:wp="http://schemas.openxmlformats.org/drawingml/2006/wordprocessingDrawing" xmlns:w10="urn:schemas-microsoft-com:office:word" xmlns:w="http://schemas.openxmlformats.org/wordprocessingml/2006/main" xmlns:wne="http://schemas.microsoft.com/office/word/2006/wordml">
-  <w:endnote w:type="separator" w:id="0">
+<w:endnotes xmlns:wpc="http://schemas.microsoft.com/office/word/2010/wordprocessingCanvas" xmlns:mc="http://schemas.openxmlformats.org/markup-compatibility/2006" xmlns:o="urn:schemas-microsoft-com:office:office" xmlns:r="http://schemas.openxmlformats.org/officeDocument/2006/relationships" xmlns:m="http://schemas.openxmlformats.org/officeDocument/2006/math" xmlns:v="urn:schemas-microsoft-com:vml" xmlns:wp14="http://schemas.microsoft.com/office/word/2010/wordprocessingDrawing" xmlns:wp="http://schemas.openxmlformats.org/drawingml/2006/wordprocessingDrawing" xmlns:w10="urn:schemas-microsoft-com:office:word" xmlns:w="http://schemas.openxmlformats.org/wordprocessingml/2006/main" xmlns:w14="http://schemas.microsoft.com/office/word/2010/wordml" xmlns:wpg="http://schemas.microsoft.com/office/word/2010/wordprocessingGroup" xmlns:wpi="http://schemas.microsoft.com/office/word/2010/wordprocessingInk" xmlns:wne="http://schemas.microsoft.com/office/word/2006/wordml" xmlns:wps="http://schemas.microsoft.com/office/word/2010/wordprocessingShape" mc:Ignorable="w14 wp14">
+  <w:endnote w:type="separator" w:id="-1">
     <w:p>
       <w:pPr>
         <w:spacing w:after="0" w:line="240" w:lineRule="auto"/>
@@ -3298,7 +3040,7 @@
       </w:r>
     </w:p>
   </w:endnote>
-  <w:endnote w:type="continuationSeparator" w:id="1">
+  <w:endnote w:type="continuationSeparator" w:id="0">
     <w:p>
       <w:pPr>
         <w:spacing w:after="0" w:line="240" w:lineRule="auto"/>
@@ -3312,7 +3054,7 @@
 </file>
 
 <file path=word/footer1.xml><?xml version="1.0" encoding="utf-8"?>
-<w:ftr xmlns:ve="http://schemas.openxmlformats.org/markup-compatibility/2006" xmlns:o="urn:schemas-microsoft-com:office:office" xmlns:r="http://schemas.openxmlformats.org/officeDocument/2006/relationships" xmlns:m="http://schemas.openxmlformats.org/officeDocument/2006/math" xmlns:v="urn:schemas-microsoft-com:vml" xmlns:wp="http://schemas.openxmlformats.org/drawingml/2006/wordprocessingDrawing" xmlns:w10="urn:schemas-microsoft-com:office:word" xmlns:w="http://schemas.openxmlformats.org/wordprocessingml/2006/main" xmlns:wne="http://schemas.microsoft.com/office/word/2006/wordml">
+<w:ftr xmlns:wpc="http://schemas.microsoft.com/office/word/2010/wordprocessingCanvas" xmlns:mc="http://schemas.openxmlformats.org/markup-compatibility/2006" xmlns:o="urn:schemas-microsoft-com:office:office" xmlns:r="http://schemas.openxmlformats.org/officeDocument/2006/relationships" xmlns:m="http://schemas.openxmlformats.org/officeDocument/2006/math" xmlns:v="urn:schemas-microsoft-com:vml" xmlns:wp14="http://schemas.microsoft.com/office/word/2010/wordprocessingDrawing" xmlns:wp="http://schemas.openxmlformats.org/drawingml/2006/wordprocessingDrawing" xmlns:w10="urn:schemas-microsoft-com:office:word" xmlns:w="http://schemas.openxmlformats.org/wordprocessingml/2006/main" xmlns:w14="http://schemas.microsoft.com/office/word/2010/wordml" xmlns:wpg="http://schemas.microsoft.com/office/word/2010/wordprocessingGroup" xmlns:wpi="http://schemas.microsoft.com/office/word/2010/wordprocessingInk" xmlns:wne="http://schemas.microsoft.com/office/word/2006/wordml" xmlns:wps="http://schemas.microsoft.com/office/word/2010/wordprocessingShape" mc:Ignorable="w14 wp14">
   <w:p>
     <w:pPr>
       <w:pStyle w:val="Rodap"/>
@@ -3345,8 +3087,8 @@
 </file>
 
 <file path=word/footnotes.xml><?xml version="1.0" encoding="utf-8"?>
-<w:footnotes xmlns:ve="http://schemas.openxmlformats.org/markup-compatibility/2006" xmlns:o="urn:schemas-microsoft-com:office:office" xmlns:r="http://schemas.openxmlformats.org/officeDocument/2006/relationships" xmlns:m="http://schemas.openxmlformats.org/officeDocument/2006/math" xmlns:v="urn:schemas-microsoft-com:vml" xmlns:wp="http://schemas.openxmlformats.org/drawingml/2006/wordprocessingDrawing" xmlns:w10="urn:schemas-microsoft-com:office:word" xmlns:w="http://schemas.openxmlformats.org/wordprocessingml/2006/main" xmlns:wne="http://schemas.microsoft.com/office/word/2006/wordml">
-  <w:footnote w:type="separator" w:id="0">
+<w:footnotes xmlns:wpc="http://schemas.microsoft.com/office/word/2010/wordprocessingCanvas" xmlns:mc="http://schemas.openxmlformats.org/markup-compatibility/2006" xmlns:o="urn:schemas-microsoft-com:office:office" xmlns:r="http://schemas.openxmlformats.org/officeDocument/2006/relationships" xmlns:m="http://schemas.openxmlformats.org/officeDocument/2006/math" xmlns:v="urn:schemas-microsoft-com:vml" xmlns:wp14="http://schemas.microsoft.com/office/word/2010/wordprocessingDrawing" xmlns:wp="http://schemas.openxmlformats.org/drawingml/2006/wordprocessingDrawing" xmlns:w10="urn:schemas-microsoft-com:office:word" xmlns:w="http://schemas.openxmlformats.org/wordprocessingml/2006/main" xmlns:w14="http://schemas.microsoft.com/office/word/2010/wordml" xmlns:wpg="http://schemas.microsoft.com/office/word/2010/wordprocessingGroup" xmlns:wpi="http://schemas.microsoft.com/office/word/2010/wordprocessingInk" xmlns:wne="http://schemas.microsoft.com/office/word/2006/wordml" xmlns:wps="http://schemas.microsoft.com/office/word/2010/wordprocessingShape" mc:Ignorable="w14 wp14">
+  <w:footnote w:type="separator" w:id="-1">
     <w:p>
       <w:pPr>
         <w:spacing w:after="0" w:line="240" w:lineRule="auto"/>
@@ -3356,7 +3098,7 @@
       </w:r>
     </w:p>
   </w:footnote>
-  <w:footnote w:type="continuationSeparator" w:id="1">
+  <w:footnote w:type="continuationSeparator" w:id="0">
     <w:p>
       <w:pPr>
         <w:spacing w:after="0" w:line="240" w:lineRule="auto"/>
@@ -3370,7 +3112,7 @@
 </file>
 
 <file path=word/header1.xml><?xml version="1.0" encoding="utf-8"?>
-<w:hdr xmlns:ve="http://schemas.openxmlformats.org/markup-compatibility/2006" xmlns:o="urn:schemas-microsoft-com:office:office" xmlns:r="http://schemas.openxmlformats.org/officeDocument/2006/relationships" xmlns:m="http://schemas.openxmlformats.org/officeDocument/2006/math" xmlns:v="urn:schemas-microsoft-com:vml" xmlns:wp="http://schemas.openxmlformats.org/drawingml/2006/wordprocessingDrawing" xmlns:w10="urn:schemas-microsoft-com:office:word" xmlns:w="http://schemas.openxmlformats.org/wordprocessingml/2006/main" xmlns:wne="http://schemas.microsoft.com/office/word/2006/wordml">
+<w:hdr xmlns:wpc="http://schemas.microsoft.com/office/word/2010/wordprocessingCanvas" xmlns:mc="http://schemas.openxmlformats.org/markup-compatibility/2006" xmlns:o="urn:schemas-microsoft-com:office:office" xmlns:r="http://schemas.openxmlformats.org/officeDocument/2006/relationships" xmlns:m="http://schemas.openxmlformats.org/officeDocument/2006/math" xmlns:v="urn:schemas-microsoft-com:vml" xmlns:wp14="http://schemas.microsoft.com/office/word/2010/wordprocessingDrawing" xmlns:wp="http://schemas.openxmlformats.org/drawingml/2006/wordprocessingDrawing" xmlns:w10="urn:schemas-microsoft-com:office:word" xmlns:w="http://schemas.openxmlformats.org/wordprocessingml/2006/main" xmlns:w14="http://schemas.microsoft.com/office/word/2010/wordml" xmlns:wpg="http://schemas.microsoft.com/office/word/2010/wordprocessingGroup" xmlns:wpi="http://schemas.microsoft.com/office/word/2010/wordprocessingInk" xmlns:wne="http://schemas.microsoft.com/office/word/2006/wordml" xmlns:wps="http://schemas.microsoft.com/office/word/2010/wordprocessingShape" mc:Ignorable="w14 wp14">
   <w:p>
     <w:pPr>
       <w:pStyle w:val="Cabealho"/>
@@ -3381,7 +3123,7 @@
       <w:tblStyle w:val="Tabelacomgrade"/>
       <w:tblW w:w="9211" w:type="dxa"/>
       <w:shd w:val="clear" w:color="auto" w:fill="FFFFFF" w:themeFill="background1"/>
-      <w:tblLook w:val="04A0"/>
+      <w:tblLook w:val="04A0" w:firstRow="1" w:lastRow="0" w:firstColumn="1" w:lastColumn="0" w:noHBand="0" w:noVBand="1"/>
     </w:tblPr>
     <w:tblGrid>
       <w:gridCol w:w="1101"/>
@@ -3403,11 +3145,19 @@
               <w:b/>
             </w:rPr>
           </w:pPr>
+          <w:proofErr w:type="gramStart"/>
           <w:r>
             <w:rPr>
               <w:b/>
             </w:rPr>
-            <w:t>4.1 - LISTA DE ATORES E RESPECTIVOS CASOS DE USO</w:t>
+            <w:t>4.1 - LISTA</w:t>
+          </w:r>
+          <w:proofErr w:type="gramEnd"/>
+          <w:r>
+            <w:rPr>
+              <w:b/>
+            </w:rPr>
+            <w:t xml:space="preserve"> DE ATORES E RESPECTIVOS CASOS DE USO</w:t>
           </w:r>
         </w:p>
       </w:tc>
@@ -3501,7 +3251,7 @@
 </file>
 
 <file path=word/numbering.xml><?xml version="1.0" encoding="utf-8"?>
-<w:numbering xmlns:ve="http://schemas.openxmlformats.org/markup-compatibility/2006" xmlns:o="urn:schemas-microsoft-com:office:office" xmlns:r="http://schemas.openxmlformats.org/officeDocument/2006/relationships" xmlns:m="http://schemas.openxmlformats.org/officeDocument/2006/math" xmlns:v="urn:schemas-microsoft-com:vml" xmlns:wp="http://schemas.openxmlformats.org/drawingml/2006/wordprocessingDrawing" xmlns:w10="urn:schemas-microsoft-com:office:word" xmlns:w="http://schemas.openxmlformats.org/wordprocessingml/2006/main" xmlns:wne="http://schemas.microsoft.com/office/word/2006/wordml">
+<w:numbering xmlns:wpc="http://schemas.microsoft.com/office/word/2010/wordprocessingCanvas" xmlns:mc="http://schemas.openxmlformats.org/markup-compatibility/2006" xmlns:o="urn:schemas-microsoft-com:office:office" xmlns:r="http://schemas.openxmlformats.org/officeDocument/2006/relationships" xmlns:m="http://schemas.openxmlformats.org/officeDocument/2006/math" xmlns:v="urn:schemas-microsoft-com:vml" xmlns:wp14="http://schemas.microsoft.com/office/word/2010/wordprocessingDrawing" xmlns:wp="http://schemas.openxmlformats.org/drawingml/2006/wordprocessingDrawing" xmlns:w10="urn:schemas-microsoft-com:office:word" xmlns:w="http://schemas.openxmlformats.org/wordprocessingml/2006/main" xmlns:w14="http://schemas.microsoft.com/office/word/2010/wordml" xmlns:wpg="http://schemas.microsoft.com/office/word/2010/wordprocessingGroup" xmlns:wpi="http://schemas.microsoft.com/office/word/2010/wordprocessingInk" xmlns:wne="http://schemas.microsoft.com/office/word/2006/wordml" xmlns:wps="http://schemas.microsoft.com/office/word/2010/wordprocessingShape" mc:Ignorable="w14 wp14">
   <w:abstractNum w:abstractNumId="0">
     <w:nsid w:val="5CF437EA"/>
     <w:multiLevelType w:val="hybridMultilevel"/>
@@ -3622,7 +3372,7 @@
 </file>
 
 <file path=word/styles.xml><?xml version="1.0" encoding="utf-8"?>
-<w:styles xmlns:r="http://schemas.openxmlformats.org/officeDocument/2006/relationships" xmlns:w="http://schemas.openxmlformats.org/wordprocessingml/2006/main">
+<w:styles xmlns:mc="http://schemas.openxmlformats.org/markup-compatibility/2006" xmlns:r="http://schemas.openxmlformats.org/officeDocument/2006/relationships" xmlns:w="http://schemas.openxmlformats.org/wordprocessingml/2006/main" xmlns:w14="http://schemas.microsoft.com/office/word/2010/wordml" mc:Ignorable="w14">
   <w:docDefaults>
     <w:rPrDefault>
       <w:rPr>
@@ -3793,7 +3543,6 @@
     <w:uiPriority w:val="99"/>
     <w:semiHidden/>
     <w:unhideWhenUsed/>
-    <w:qFormat/>
     <w:tblPr>
       <w:tblInd w:w="0" w:type="dxa"/>
       <w:tblCellMar>

</xml_diff>

<commit_message>
[Versão 2] Alteração na descrição dos atores e inclusão de casos de uso
</commit_message>
<xml_diff>
--- a/4.1 Lista Atores e UCs. Hierarquia dos Atores.docx
+++ b/4.1 Lista Atores e UCs. Hierarquia dos Atores.docx
@@ -1,6 +1,6 @@
 
 <file path=word/document.xml><?xml version="1.0" encoding="utf-8"?>
-<w:document xmlns:ve="http://schemas.openxmlformats.org/markup-compatibility/2006" xmlns:o="urn:schemas-microsoft-com:office:office" xmlns:r="http://schemas.openxmlformats.org/officeDocument/2006/relationships" xmlns:m="http://schemas.openxmlformats.org/officeDocument/2006/math" xmlns:v="urn:schemas-microsoft-com:vml" xmlns:wp="http://schemas.openxmlformats.org/drawingml/2006/wordprocessingDrawing" xmlns:w10="urn:schemas-microsoft-com:office:word" xmlns:w="http://schemas.openxmlformats.org/wordprocessingml/2006/main" xmlns:wne="http://schemas.microsoft.com/office/word/2006/wordml">
+<w:document xmlns:wpc="http://schemas.microsoft.com/office/word/2010/wordprocessingCanvas" xmlns:mc="http://schemas.openxmlformats.org/markup-compatibility/2006" xmlns:o="urn:schemas-microsoft-com:office:office" xmlns:r="http://schemas.openxmlformats.org/officeDocument/2006/relationships" xmlns:m="http://schemas.openxmlformats.org/officeDocument/2006/math" xmlns:v="urn:schemas-microsoft-com:vml" xmlns:wp14="http://schemas.microsoft.com/office/word/2010/wordprocessingDrawing" xmlns:wp="http://schemas.openxmlformats.org/drawingml/2006/wordprocessingDrawing" xmlns:w10="urn:schemas-microsoft-com:office:word" xmlns:w="http://schemas.openxmlformats.org/wordprocessingml/2006/main" xmlns:w14="http://schemas.microsoft.com/office/word/2010/wordml" xmlns:wpg="http://schemas.microsoft.com/office/word/2010/wordprocessingGroup" xmlns:wpi="http://schemas.microsoft.com/office/word/2010/wordprocessingInk" xmlns:wne="http://schemas.microsoft.com/office/word/2006/wordml" xmlns:wps="http://schemas.microsoft.com/office/word/2010/wordprocessingShape" mc:Ignorable="w14 wp14">
   <w:body>
     <w:tbl>
       <w:tblPr>
@@ -18,7 +18,7 @@
           <w:left w:w="70" w:type="dxa"/>
           <w:right w:w="70" w:type="dxa"/>
         </w:tblCellMar>
-        <w:tblLook w:val="0000"/>
+        <w:tblLook w:val="0000" w:firstRow="0" w:lastRow="0" w:firstColumn="0" w:lastColumn="0" w:noHBand="0" w:noVBand="0"/>
       </w:tblPr>
       <w:tblGrid>
         <w:gridCol w:w="2410"/>
@@ -105,160 +105,49 @@
           </w:tcPr>
           <w:p>
             <w:pPr>
-              <w:spacing w:line="240" w:lineRule="auto"/>
-              <w:rPr>
-                <w:rFonts w:ascii="Arial" w:hAnsi="Arial"/>
-              </w:rPr>
-            </w:pPr>
-            <w:r>
-              <w:rPr>
-                <w:rFonts w:ascii="Arial" w:hAnsi="Arial"/>
-              </w:rPr>
-              <w:t>Responsável pel</w:t>
-            </w:r>
-            <w:r>
-              <w:rPr>
-                <w:rFonts w:ascii="Arial" w:hAnsi="Arial"/>
-              </w:rPr>
-              <w:t xml:space="preserve">o </w:t>
-            </w:r>
-            <w:r>
-              <w:rPr>
-                <w:rFonts w:ascii="Arial" w:hAnsi="Arial"/>
-              </w:rPr>
-              <w:t xml:space="preserve">gerenciamento do </w:t>
-            </w:r>
-            <w:r>
-              <w:rPr>
-                <w:rFonts w:ascii="Arial" w:hAnsi="Arial"/>
-              </w:rPr>
-              <w:t xml:space="preserve">cadastro de usuários </w:t>
-            </w:r>
-            <w:r>
-              <w:rPr>
-                <w:rFonts w:ascii="Arial" w:hAnsi="Arial"/>
-              </w:rPr>
-              <w:t>no sistema</w:t>
-            </w:r>
-            <w:r>
-              <w:rPr>
-                <w:rFonts w:ascii="Arial" w:hAnsi="Arial"/>
-              </w:rPr>
-              <w:t xml:space="preserve"> (adicionar novos cadastros,alterá-los e excluí-los). Com esse perfil é possível realizar o bloqueio dos usuários, ter acesso</w:t>
-            </w:r>
-            <w:r>
-              <w:rPr>
-                <w:rFonts w:ascii="Arial" w:hAnsi="Arial"/>
-              </w:rPr>
-              <w:t xml:space="preserve"> </w:t>
-            </w:r>
-            <w:r>
-              <w:rPr>
-                <w:rFonts w:ascii="Arial" w:hAnsi="Arial"/>
-              </w:rPr>
-              <w:t>a</w:t>
-            </w:r>
-            <w:r>
-              <w:rPr>
-                <w:rFonts w:ascii="Arial" w:hAnsi="Arial"/>
-              </w:rPr>
-              <w:t xml:space="preserve"> </w:t>
+              <w:jc w:val="both"/>
+              <w:rPr>
+                <w:rFonts w:ascii="Arial" w:hAnsi="Arial"/>
+              </w:rPr>
+            </w:pPr>
+            <w:r>
+              <w:rPr>
+                <w:rFonts w:ascii="Arial" w:hAnsi="Arial"/>
+              </w:rPr>
+              <w:t xml:space="preserve">Responsável pelo gerenciamento do cadastro de usuários do sistema (adicionar, alterar e excluir). O administrador tem acesso a </w:t>
             </w:r>
             <w:r>
               <w:rPr>
                 <w:rFonts w:ascii="Arial" w:hAnsi="Arial" w:cs="Arial"/>
                 <w:color w:val="000000"/>
               </w:rPr>
-              <w:t>uma listagem completa da situação cadastral atual de todos os usuários existentes no sistema</w:t>
-            </w:r>
-            <w:r>
-              <w:rPr>
-                <w:rFonts w:ascii="Arial" w:hAnsi="Arial"/>
-              </w:rPr>
-              <w:t xml:space="preserve"> através da operação de consultar usuários. </w:t>
-            </w:r>
-            <w:r>
-              <w:rPr>
-                <w:rFonts w:ascii="Arial" w:hAnsi="Arial"/>
-              </w:rPr>
-              <w:t>O administrador também é responsável</w:t>
-            </w:r>
-            <w:r>
-              <w:rPr>
-                <w:rFonts w:ascii="Arial" w:hAnsi="Arial"/>
-              </w:rPr>
-              <w:t xml:space="preserve"> </w:t>
-            </w:r>
-            <w:r>
-              <w:rPr>
-                <w:rFonts w:ascii="Arial" w:hAnsi="Arial"/>
-              </w:rPr>
-              <w:t xml:space="preserve">pela </w:t>
-            </w:r>
-            <w:r>
-              <w:rPr>
-                <w:rFonts w:ascii="Arial" w:hAnsi="Arial"/>
-              </w:rPr>
-              <w:t>auditoria</w:t>
-            </w:r>
-            <w:r>
-              <w:rPr>
-                <w:rFonts w:ascii="Arial" w:hAnsi="Arial"/>
-              </w:rPr>
-              <w:t xml:space="preserve"> das ações realizadas no sistema</w:t>
-            </w:r>
-            <w:r>
-              <w:rPr>
-                <w:rFonts w:ascii="Arial" w:hAnsi="Arial"/>
-              </w:rPr>
-              <w:t>, cadastro</w:t>
-            </w:r>
-            <w:r>
-              <w:rPr>
-                <w:rFonts w:ascii="Arial" w:hAnsi="Arial"/>
-              </w:rPr>
-              <w:t xml:space="preserve"> de novo perfil, </w:t>
+              <w:t>uma listagem completa de todos os usuários existentes</w:t>
+            </w:r>
+            <w:r>
+              <w:rPr>
+                <w:rFonts w:ascii="Arial" w:hAnsi="Arial"/>
+              </w:rPr>
+              <w:t xml:space="preserve"> e também é responsável pela auditoria das ações realizadas no sistema, pelo controle de permissões, pela </w:t>
             </w:r>
             <w:r>
               <w:rPr>
                 <w:rFonts w:ascii="Arial" w:hAnsi="Arial" w:cs="Arial"/>
                 <w:color w:val="000000"/>
               </w:rPr>
-              <w:t>aceitar ou recu</w:t>
+              <w:t>aprovação de solicitações de cadastro</w:t>
+            </w:r>
+            <w:r>
+              <w:rPr>
+                <w:rFonts w:ascii="Arial" w:hAnsi="Arial"/>
+              </w:rPr>
+              <w:t xml:space="preserve"> e pelo </w:t>
             </w:r>
             <w:r>
               <w:rPr>
                 <w:rFonts w:ascii="Arial" w:hAnsi="Arial" w:cs="Arial"/>
                 <w:color w:val="000000"/>
               </w:rPr>
-              <w:t>sar a solicitação de cadastro</w:t>
-            </w:r>
-            <w:r>
-              <w:rPr>
-                <w:rFonts w:ascii="Arial" w:hAnsi="Arial"/>
-              </w:rPr>
-              <w:t xml:space="preserve">, </w:t>
-            </w:r>
-            <w:r>
-              <w:rPr>
-                <w:rFonts w:ascii="Arial" w:hAnsi="Arial" w:cs="Arial"/>
-                <w:color w:val="000000"/>
-              </w:rPr>
-              <w:t>cadastro do agendamento de uma atividade para qualquer usuário do sistema</w:t>
-            </w:r>
-            <w:r>
-              <w:rPr>
-                <w:rFonts w:ascii="Arial" w:hAnsi="Arial" w:cs="Arial"/>
-                <w:color w:val="000000"/>
-              </w:rPr>
-              <w:t xml:space="preserve"> e consulta de</w:t>
-            </w:r>
-            <w:r>
-              <w:rPr>
-                <w:rFonts w:ascii="Arial" w:hAnsi="Arial" w:cs="Arial"/>
-                <w:color w:val="000000"/>
-              </w:rPr>
-              <w:t xml:space="preserve"> todas as atividades cadastradas, para qual conta estão vinculadas e para qual data de notificação.</w:t>
+              <w:t>agendamento de uma atividade para qualquer usuário do sistema.</w:t>
             </w:r>
           </w:p>
         </w:tc>
@@ -298,6 +187,7 @@
           </w:tcPr>
           <w:p>
             <w:pPr>
+              <w:jc w:val="both"/>
               <w:rPr>
                 <w:rFonts w:ascii="Arial" w:hAnsi="Arial" w:cs="Arial"/>
                 <w:color w:val="000000"/>
@@ -307,83 +197,27 @@
               <w:rPr>
                 <w:rFonts w:ascii="Arial" w:hAnsi="Arial"/>
               </w:rPr>
-              <w:t xml:space="preserve">Responsável pelo gerenciamento dos cadastros </w:t>
-            </w:r>
-            <w:r>
-              <w:rPr>
-                <w:rFonts w:ascii="Arial" w:hAnsi="Arial"/>
-              </w:rPr>
-              <w:t>de fornecedores, máquinas, produtos, natureza financeira</w:t>
-            </w:r>
-            <w:r>
-              <w:rPr>
-                <w:rFonts w:ascii="Arial" w:hAnsi="Arial"/>
-              </w:rPr>
-              <w:t xml:space="preserve"> </w:t>
-            </w:r>
-            <w:r>
-              <w:rPr>
-                <w:rFonts w:ascii="Arial" w:hAnsi="Arial"/>
-              </w:rPr>
-              <w:t xml:space="preserve">e ter </w:t>
+              <w:t xml:space="preserve">Responsável pelo gerenciamento dos cadastros de fornecedores, máquinas, produtos, natureza financeira e clientes. O gestor tem </w:t>
             </w:r>
             <w:r>
               <w:rPr>
                 <w:rFonts w:ascii="Arial" w:hAnsi="Arial" w:cs="Arial"/>
                 <w:color w:val="000000"/>
               </w:rPr>
-              <w:t xml:space="preserve">acesso a listagem de </w:t>
+              <w:t xml:space="preserve">acesso a todas </w:t>
+            </w:r>
+            <w:r>
+              <w:rPr>
+                <w:rFonts w:ascii="Arial" w:hAnsi="Arial"/>
+              </w:rPr>
+              <w:t xml:space="preserve">as informações referentes à localização, situação, status, e o histórico das máquinas, incluindo </w:t>
             </w:r>
             <w:r>
               <w:rPr>
                 <w:rFonts w:ascii="Arial" w:hAnsi="Arial" w:cs="Arial"/>
                 <w:color w:val="000000"/>
               </w:rPr>
-              <w:t xml:space="preserve">todas </w:t>
-            </w:r>
-            <w:r>
-              <w:rPr>
-                <w:rFonts w:ascii="Arial" w:hAnsi="Arial"/>
-              </w:rPr>
-              <w:t xml:space="preserve">as informações referentes </w:t>
-            </w:r>
-            <w:r>
-              <w:rPr>
-                <w:rFonts w:ascii="Arial" w:hAnsi="Arial"/>
-              </w:rPr>
-              <w:t>a</w:t>
-            </w:r>
-            <w:r>
-              <w:rPr>
-                <w:rFonts w:ascii="Arial" w:hAnsi="Arial"/>
-              </w:rPr>
-              <w:t xml:space="preserve"> uma máquina (localização, situação, status, e o histó</w:t>
-            </w:r>
-            <w:r>
-              <w:rPr>
-                <w:rFonts w:ascii="Arial" w:hAnsi="Arial"/>
-              </w:rPr>
-              <w:t>rico de uma máquina especí</w:t>
-            </w:r>
-            <w:r>
-              <w:rPr>
-                <w:rFonts w:ascii="Arial" w:hAnsi="Arial"/>
-              </w:rPr>
-              <w:t xml:space="preserve">fica incluindo </w:t>
-            </w:r>
-            <w:r>
-              <w:rPr>
-                <w:rFonts w:ascii="Arial" w:hAnsi="Arial" w:cs="Arial"/>
-                <w:color w:val="000000"/>
-              </w:rPr>
-              <w:t>quais foram os seus custos e receitas).</w:t>
-            </w:r>
-            <w:r>
-              <w:rPr>
-                <w:rFonts w:ascii="Arial" w:hAnsi="Arial" w:cs="Arial"/>
-                <w:color w:val="000000"/>
-              </w:rPr>
-              <w:t xml:space="preserve"> O gestor também é responsável pelo gerenciamento dos contratos.</w:t>
+              <w:t>quais foram os seus custos e receitas gerados no período. O gestor também é responsável pela definição e atribuição dos contratos aos clientes.</w:t>
             </w:r>
           </w:p>
         </w:tc>
@@ -423,21 +257,16 @@
           </w:tcPr>
           <w:p>
             <w:pPr>
-              <w:rPr>
-                <w:rFonts w:ascii="Arial" w:hAnsi="Arial"/>
-              </w:rPr>
-            </w:pPr>
-            <w:r>
-              <w:rPr>
-                <w:rFonts w:ascii="Arial" w:hAnsi="Arial"/>
-              </w:rPr>
-              <w:t>Responsável por manter as receitas, despesas e manutenções de cada máquina</w:t>
-            </w:r>
-            <w:r>
-              <w:rPr>
-                <w:rFonts w:ascii="Arial" w:hAnsi="Arial"/>
-              </w:rPr>
-              <w:t xml:space="preserve"> e gerenciar os clientes (adicionar novos cadastros, alterá-los, excluí-los, bloqueá-los).</w:t>
+              <w:jc w:val="both"/>
+              <w:rPr>
+                <w:rFonts w:ascii="Arial" w:hAnsi="Arial"/>
+              </w:rPr>
+            </w:pPr>
+            <w:r>
+              <w:rPr>
+                <w:rFonts w:ascii="Arial" w:hAnsi="Arial"/>
+              </w:rPr>
+              <w:t>Responsável por manter as receitas, despesas e manutenções de cada máquina.</w:t>
             </w:r>
           </w:p>
         </w:tc>
@@ -486,190 +315,7 @@
               <w:rPr>
                 <w:rFonts w:ascii="Arial" w:hAnsi="Arial"/>
               </w:rPr>
-              <w:t>O operador pode abrir máquina</w:t>
-            </w:r>
-            <w:r>
-              <w:rPr>
-                <w:rFonts w:ascii="Arial" w:hAnsi="Arial"/>
-              </w:rPr>
-              <w:t xml:space="preserve"> (realizar o reabastecimento de produtos, estes </w:t>
-            </w:r>
-            <w:r>
-              <w:rPr>
-                <w:rFonts w:ascii="Arial" w:hAnsi="Arial" w:cs="Arial"/>
-                <w:color w:val="000000"/>
-              </w:rPr>
-              <w:t xml:space="preserve">devem ser aqueles cadastrados e compatíveis com a </w:t>
-            </w:r>
-            <w:r>
-              <w:rPr>
-                <w:rFonts w:ascii="Arial" w:hAnsi="Arial" w:cs="Arial"/>
-                <w:color w:val="000000"/>
-              </w:rPr>
-              <w:t>categoria da máquina que está sendo aberta, após selecionar</w:t>
-            </w:r>
-            <w:r>
-              <w:rPr>
-                <w:rFonts w:ascii="Arial" w:hAnsi="Arial" w:cs="Arial"/>
-                <w:color w:val="000000"/>
-              </w:rPr>
-              <w:t xml:space="preserve"> </w:t>
-            </w:r>
-            <w:r>
-              <w:rPr>
-                <w:rFonts w:ascii="Arial" w:hAnsi="Arial" w:cs="Arial"/>
-                <w:color w:val="000000"/>
-              </w:rPr>
-              <w:t xml:space="preserve">um produto e informar a quantidade, </w:t>
-            </w:r>
-            <w:r>
-              <w:rPr>
-                <w:rFonts w:ascii="Arial" w:hAnsi="Arial" w:cs="Arial"/>
-                <w:color w:val="000000"/>
-              </w:rPr>
-              <w:t xml:space="preserve">o sistema calcula </w:t>
-            </w:r>
-            <w:r>
-              <w:rPr>
-                <w:rFonts w:ascii="Arial" w:hAnsi="Arial" w:cs="Arial"/>
-                <w:color w:val="000000"/>
-              </w:rPr>
-              <w:t>com base n</w:t>
-            </w:r>
-            <w:r>
-              <w:rPr>
-                <w:rFonts w:ascii="Arial" w:hAnsi="Arial" w:cs="Arial"/>
-                <w:color w:val="000000"/>
-              </w:rPr>
-              <w:t xml:space="preserve">o </w:t>
-            </w:r>
-            <w:r>
-              <w:rPr>
-                <w:rFonts w:ascii="Arial" w:hAnsi="Arial" w:cs="Arial"/>
-                <w:color w:val="000000"/>
-              </w:rPr>
-              <w:t>valor unitário do produto selecionado qual é o valor total a ser considerado</w:t>
-            </w:r>
-            <w:r>
-              <w:rPr>
-                <w:rFonts w:ascii="Arial" w:hAnsi="Arial" w:cs="Arial"/>
-                <w:color w:val="000000"/>
-              </w:rPr>
-              <w:t>. O término do processo gera uma de</w:t>
-            </w:r>
-            <w:r>
-              <w:rPr>
-                <w:rFonts w:ascii="Arial" w:hAnsi="Arial" w:cs="Arial"/>
-                <w:color w:val="000000"/>
-              </w:rPr>
-              <w:t>spesa do tipo produto à máquina)</w:t>
-            </w:r>
-            <w:r>
-              <w:rPr>
-                <w:rFonts w:ascii="Arial" w:hAnsi="Arial"/>
-              </w:rPr>
-              <w:t xml:space="preserve">, fechar máquina </w:t>
-            </w:r>
-            <w:r>
-              <w:rPr>
-                <w:rFonts w:ascii="Arial" w:hAnsi="Arial"/>
-              </w:rPr>
-              <w:t>(realizar o calculo do ganho liquido das vendas, após</w:t>
-            </w:r>
-            <w:r>
-              <w:rPr>
-                <w:rFonts w:ascii="Arial" w:hAnsi="Arial" w:cs="Arial"/>
-                <w:color w:val="000000"/>
-              </w:rPr>
-              <w:t xml:space="preserve"> selecionar uma</w:t>
-            </w:r>
-            <w:r>
-              <w:rPr>
-                <w:rFonts w:ascii="Arial" w:hAnsi="Arial" w:cs="Arial"/>
-                <w:color w:val="000000"/>
-              </w:rPr>
-              <w:t xml:space="preserve"> máquina </w:t>
-            </w:r>
-            <w:r>
-              <w:rPr>
-                <w:rFonts w:ascii="Arial" w:hAnsi="Arial" w:cs="Arial"/>
-                <w:color w:val="000000"/>
-              </w:rPr>
-              <w:t>que se</w:t>
-            </w:r>
-            <w:r>
-              <w:rPr>
-                <w:rFonts w:ascii="Arial" w:hAnsi="Arial" w:cs="Arial"/>
-                <w:color w:val="000000"/>
-              </w:rPr>
-              <w:t xml:space="preserve"> encontra alocada </w:t>
-            </w:r>
-            <w:r>
-              <w:rPr>
-                <w:rFonts w:ascii="Arial" w:hAnsi="Arial" w:cs="Arial"/>
-                <w:color w:val="000000"/>
-              </w:rPr>
-              <w:t>para um cliente, o</w:t>
-            </w:r>
-            <w:r>
-              <w:rPr>
-                <w:rFonts w:ascii="Arial" w:hAnsi="Arial" w:cs="Arial"/>
-                <w:color w:val="000000"/>
-              </w:rPr>
-              <w:t xml:space="preserve"> operador informa o valor total do recolhimento</w:t>
-            </w:r>
-            <w:r>
-              <w:rPr>
-                <w:rFonts w:ascii="Arial" w:hAnsi="Arial" w:cs="Arial"/>
-                <w:color w:val="000000"/>
-              </w:rPr>
-              <w:t xml:space="preserve"> e o sistema, com base no valor informado calcula</w:t>
-            </w:r>
-            <w:r>
-              <w:rPr>
-                <w:rFonts w:ascii="Arial" w:hAnsi="Arial" w:cs="Arial"/>
-                <w:color w:val="000000"/>
-              </w:rPr>
-              <w:t xml:space="preserve"> </w:t>
-            </w:r>
-            <w:r>
-              <w:rPr>
-                <w:rFonts w:ascii="Arial" w:hAnsi="Arial" w:cs="Arial"/>
-                <w:color w:val="000000"/>
-              </w:rPr>
-              <w:t xml:space="preserve">e </w:t>
-            </w:r>
-            <w:r>
-              <w:rPr>
-                <w:rFonts w:ascii="Arial" w:hAnsi="Arial" w:cs="Arial"/>
-                <w:color w:val="000000"/>
-              </w:rPr>
-              <w:t xml:space="preserve">gera uma </w:t>
-            </w:r>
-            <w:r>
-              <w:rPr>
-                <w:rFonts w:ascii="Arial" w:hAnsi="Arial" w:cs="Arial"/>
-                <w:color w:val="000000"/>
-              </w:rPr>
-              <w:t xml:space="preserve">receita do tipo venda à máquina) </w:t>
-            </w:r>
-            <w:r>
-              <w:rPr>
-                <w:rFonts w:ascii="Arial" w:hAnsi="Arial"/>
-              </w:rPr>
-              <w:t xml:space="preserve">e informar a necessidade de manutenção de uma </w:t>
-            </w:r>
-            <w:r>
-              <w:rPr>
-                <w:rFonts w:ascii="Arial" w:hAnsi="Arial"/>
-              </w:rPr>
-              <w:t>determinada máquina</w:t>
-            </w:r>
-            <w:r>
-              <w:rPr>
-                <w:rFonts w:ascii="Arial" w:hAnsi="Arial"/>
-              </w:rPr>
-              <w:t>.</w:t>
+              <w:t>O operador pode informar a abertura de uma máquina (realizar o reabastecimento de produtos), o fechamento de uma máquina (realizar a retirada do valor provido pelas vendas) e informar o recolhimento da máquina para manutenção.</w:t>
             </w:r>
           </w:p>
         </w:tc>
@@ -692,7 +338,7 @@
           <w:left w:w="70" w:type="dxa"/>
           <w:right w:w="70" w:type="dxa"/>
         </w:tblCellMar>
-        <w:tblLook w:val="0000"/>
+        <w:tblLook w:val="0000" w:firstRow="0" w:lastRow="0" w:firstColumn="0" w:lastColumn="0" w:noHBand="0" w:noVBand="0"/>
       </w:tblPr>
       <w:tblGrid>
         <w:gridCol w:w="970"/>
@@ -735,12 +381,21 @@
                 <w:b/>
               </w:rPr>
             </w:pPr>
+            <w:proofErr w:type="gramStart"/>
             <w:r>
               <w:rPr>
                 <w:rFonts w:ascii="Arial" w:hAnsi="Arial"/>
                 <w:b/>
               </w:rPr>
-              <w:t>ATOR(ES)</w:t>
+              <w:t>ATOR(</w:t>
+            </w:r>
+            <w:proofErr w:type="gramEnd"/>
+            <w:r>
+              <w:rPr>
+                <w:rFonts w:ascii="Arial" w:hAnsi="Arial"/>
+                <w:b/>
+              </w:rPr>
+              <w:t>ES)</w:t>
             </w:r>
           </w:p>
         </w:tc>
@@ -815,23 +470,30 @@
               </w:rPr>
               <w:t>, Gestor, Operador</w:t>
             </w:r>
-          </w:p>
-        </w:tc>
-        <w:tc>
-          <w:tcPr>
-            <w:tcW w:w="5670" w:type="dxa"/>
-          </w:tcPr>
-          <w:p>
-            <w:pPr>
-              <w:rPr>
-                <w:rFonts w:ascii="Arial" w:hAnsi="Arial"/>
-              </w:rPr>
-            </w:pPr>
-            <w:r>
-              <w:rPr>
-                <w:rFonts w:ascii="Arial" w:hAnsi="Arial"/>
-              </w:rPr>
-              <w:t>Efetuar login</w:t>
+            <w:bookmarkStart w:id="0" w:name="_GoBack"/>
+            <w:bookmarkEnd w:id="0"/>
+          </w:p>
+        </w:tc>
+        <w:tc>
+          <w:tcPr>
+            <w:tcW w:w="5670" w:type="dxa"/>
+          </w:tcPr>
+          <w:p>
+            <w:pPr>
+              <w:pStyle w:val="Cabealho"/>
+              <w:rPr>
+                <w:rFonts w:ascii="Arial" w:hAnsi="Arial" w:cs="Arial"/>
+                <w:bCs/>
+                <w:color w:val="000000" w:themeColor="text1"/>
+              </w:rPr>
+            </w:pPr>
+            <w:r>
+              <w:rPr>
+                <w:rFonts w:ascii="Arial" w:hAnsi="Arial" w:cs="Arial"/>
+                <w:bCs/>
+                <w:color w:val="000000" w:themeColor="text1"/>
+              </w:rPr>
+              <w:t>Autenticar acesso ao painel administrativo</w:t>
             </w:r>
           </w:p>
         </w:tc>
@@ -1023,8 +685,350 @@
               <w:rPr>
                 <w:rFonts w:ascii="Arial" w:hAnsi="Arial"/>
               </w:rPr>
+              <w:t>UC-05</w:t>
+            </w:r>
+          </w:p>
+        </w:tc>
+        <w:tc>
+          <w:tcPr>
+            <w:tcW w:w="2502" w:type="dxa"/>
+          </w:tcPr>
+          <w:p>
+            <w:pPr>
+              <w:rPr>
+                <w:rFonts w:ascii="Arial" w:hAnsi="Arial"/>
+              </w:rPr>
+            </w:pPr>
+            <w:r>
+              <w:rPr>
+                <w:rFonts w:ascii="Arial" w:hAnsi="Arial"/>
+              </w:rPr>
+              <w:t>Administrador</w:t>
+            </w:r>
+          </w:p>
+        </w:tc>
+        <w:tc>
+          <w:tcPr>
+            <w:tcW w:w="5670" w:type="dxa"/>
+          </w:tcPr>
+          <w:p>
+            <w:pPr>
+              <w:rPr>
+                <w:rFonts w:ascii="Arial" w:hAnsi="Arial"/>
+              </w:rPr>
+            </w:pPr>
+            <w:r>
+              <w:rPr>
+                <w:rFonts w:ascii="Arial" w:hAnsi="Arial"/>
+              </w:rPr>
+              <w:t>Excluir usuário</w:t>
+            </w:r>
+          </w:p>
+        </w:tc>
+      </w:tr>
+      <w:tr>
+        <w:tc>
+          <w:tcPr>
+            <w:tcW w:w="970" w:type="dxa"/>
+          </w:tcPr>
+          <w:p>
+            <w:pPr>
+              <w:jc w:val="center"/>
+              <w:rPr>
+                <w:rFonts w:ascii="Arial" w:hAnsi="Arial"/>
+              </w:rPr>
+            </w:pPr>
+            <w:r>
+              <w:rPr>
+                <w:rFonts w:ascii="Arial" w:hAnsi="Arial"/>
+              </w:rPr>
+              <w:t>UC-06</w:t>
+            </w:r>
+          </w:p>
+        </w:tc>
+        <w:tc>
+          <w:tcPr>
+            <w:tcW w:w="2502" w:type="dxa"/>
+          </w:tcPr>
+          <w:p>
+            <w:pPr>
+              <w:rPr>
+                <w:rFonts w:ascii="Arial" w:hAnsi="Arial"/>
+              </w:rPr>
+            </w:pPr>
+            <w:r>
+              <w:rPr>
+                <w:rFonts w:ascii="Arial" w:hAnsi="Arial"/>
+              </w:rPr>
+              <w:t>Administrador</w:t>
+            </w:r>
+          </w:p>
+        </w:tc>
+        <w:tc>
+          <w:tcPr>
+            <w:tcW w:w="5670" w:type="dxa"/>
+          </w:tcPr>
+          <w:p>
+            <w:pPr>
+              <w:rPr>
+                <w:rFonts w:ascii="Arial" w:hAnsi="Arial"/>
+              </w:rPr>
+            </w:pPr>
+            <w:r>
+              <w:rPr>
+                <w:rFonts w:ascii="Arial" w:hAnsi="Arial"/>
+              </w:rPr>
+              <w:t>Bloquear usuário</w:t>
+            </w:r>
+          </w:p>
+        </w:tc>
+      </w:tr>
+      <w:tr>
+        <w:tc>
+          <w:tcPr>
+            <w:tcW w:w="970" w:type="dxa"/>
+          </w:tcPr>
+          <w:p>
+            <w:pPr>
+              <w:jc w:val="center"/>
+              <w:rPr>
+                <w:rFonts w:ascii="Arial" w:hAnsi="Arial"/>
+              </w:rPr>
+            </w:pPr>
+            <w:r>
+              <w:rPr>
+                <w:rFonts w:ascii="Arial" w:hAnsi="Arial"/>
+              </w:rPr>
+              <w:t>UC-07</w:t>
+            </w:r>
+          </w:p>
+        </w:tc>
+        <w:tc>
+          <w:tcPr>
+            <w:tcW w:w="2502" w:type="dxa"/>
+          </w:tcPr>
+          <w:p>
+            <w:pPr>
+              <w:rPr>
+                <w:rFonts w:ascii="Arial" w:hAnsi="Arial"/>
+              </w:rPr>
+            </w:pPr>
+            <w:r>
+              <w:rPr>
+                <w:rFonts w:ascii="Arial" w:hAnsi="Arial"/>
+              </w:rPr>
+              <w:t>Administrador</w:t>
+            </w:r>
+          </w:p>
+        </w:tc>
+        <w:tc>
+          <w:tcPr>
+            <w:tcW w:w="5670" w:type="dxa"/>
+          </w:tcPr>
+          <w:p>
+            <w:pPr>
+              <w:rPr>
+                <w:rFonts w:ascii="Arial" w:hAnsi="Arial"/>
+              </w:rPr>
+            </w:pPr>
+            <w:r>
+              <w:rPr>
+                <w:rFonts w:ascii="Arial" w:hAnsi="Arial"/>
+              </w:rPr>
+              <w:t>Alterar permissões de perfil</w:t>
+            </w:r>
+          </w:p>
+        </w:tc>
+      </w:tr>
+      <w:tr>
+        <w:tc>
+          <w:tcPr>
+            <w:tcW w:w="970" w:type="dxa"/>
+          </w:tcPr>
+          <w:p>
+            <w:pPr>
+              <w:jc w:val="center"/>
+              <w:rPr>
+                <w:rFonts w:ascii="Arial" w:hAnsi="Arial"/>
+              </w:rPr>
+            </w:pPr>
+            <w:r>
+              <w:rPr>
+                <w:rFonts w:ascii="Arial" w:hAnsi="Arial"/>
+              </w:rPr>
+              <w:t>UC-08</w:t>
+            </w:r>
+          </w:p>
+        </w:tc>
+        <w:tc>
+          <w:tcPr>
+            <w:tcW w:w="2502" w:type="dxa"/>
+          </w:tcPr>
+          <w:p>
+            <w:pPr>
+              <w:rPr>
+                <w:rFonts w:ascii="Arial" w:hAnsi="Arial"/>
+              </w:rPr>
+            </w:pPr>
+            <w:r>
+              <w:rPr>
+                <w:rFonts w:ascii="Arial" w:hAnsi="Arial"/>
+              </w:rPr>
+              <w:t>Administrador</w:t>
+            </w:r>
+          </w:p>
+        </w:tc>
+        <w:tc>
+          <w:tcPr>
+            <w:tcW w:w="5670" w:type="dxa"/>
+          </w:tcPr>
+          <w:p>
+            <w:pPr>
+              <w:rPr>
+                <w:rFonts w:ascii="Arial" w:hAnsi="Arial"/>
+              </w:rPr>
+            </w:pPr>
+            <w:r>
+              <w:rPr>
+                <w:rFonts w:ascii="Arial" w:hAnsi="Arial"/>
+              </w:rPr>
+              <w:t>Agendar atividade</w:t>
+            </w:r>
+          </w:p>
+        </w:tc>
+      </w:tr>
+      <w:tr>
+        <w:tc>
+          <w:tcPr>
+            <w:tcW w:w="970" w:type="dxa"/>
+          </w:tcPr>
+          <w:p>
+            <w:pPr>
+              <w:jc w:val="center"/>
+              <w:rPr>
+                <w:rFonts w:ascii="Arial" w:hAnsi="Arial"/>
+              </w:rPr>
+            </w:pPr>
+            <w:r>
+              <w:rPr>
+                <w:rFonts w:ascii="Arial" w:hAnsi="Arial"/>
+              </w:rPr>
+              <w:t>UC-09</w:t>
+            </w:r>
+          </w:p>
+        </w:tc>
+        <w:tc>
+          <w:tcPr>
+            <w:tcW w:w="2502" w:type="dxa"/>
+          </w:tcPr>
+          <w:p>
+            <w:pPr>
+              <w:rPr>
+                <w:rFonts w:ascii="Arial" w:hAnsi="Arial"/>
+              </w:rPr>
+            </w:pPr>
+            <w:r>
+              <w:rPr>
+                <w:rFonts w:ascii="Arial" w:hAnsi="Arial"/>
+              </w:rPr>
+              <w:t>Administrador</w:t>
+            </w:r>
+          </w:p>
+        </w:tc>
+        <w:tc>
+          <w:tcPr>
+            <w:tcW w:w="5670" w:type="dxa"/>
+          </w:tcPr>
+          <w:p>
+            <w:pPr>
+              <w:rPr>
+                <w:rFonts w:ascii="Arial" w:hAnsi="Arial"/>
+              </w:rPr>
+            </w:pPr>
+            <w:r>
+              <w:rPr>
+                <w:rFonts w:ascii="Arial" w:hAnsi="Arial"/>
+              </w:rPr>
+              <w:t>Realizar auditoria no sistema</w:t>
+            </w:r>
+          </w:p>
+        </w:tc>
+      </w:tr>
+      <w:tr>
+        <w:tc>
+          <w:tcPr>
+            <w:tcW w:w="970" w:type="dxa"/>
+          </w:tcPr>
+          <w:p>
+            <w:pPr>
+              <w:jc w:val="center"/>
+              <w:rPr>
+                <w:rFonts w:ascii="Arial" w:hAnsi="Arial"/>
+              </w:rPr>
+            </w:pPr>
+            <w:r>
+              <w:rPr>
+                <w:rFonts w:ascii="Arial" w:hAnsi="Arial"/>
+              </w:rPr>
+              <w:t>UC-10</w:t>
+            </w:r>
+          </w:p>
+        </w:tc>
+        <w:tc>
+          <w:tcPr>
+            <w:tcW w:w="2502" w:type="dxa"/>
+          </w:tcPr>
+          <w:p>
+            <w:pPr>
+              <w:rPr>
+                <w:rFonts w:ascii="Arial" w:hAnsi="Arial"/>
+              </w:rPr>
+            </w:pPr>
+            <w:r>
+              <w:rPr>
+                <w:rFonts w:ascii="Arial" w:hAnsi="Arial"/>
+              </w:rPr>
+              <w:t>Administrador</w:t>
+            </w:r>
+          </w:p>
+        </w:tc>
+        <w:tc>
+          <w:tcPr>
+            <w:tcW w:w="5670" w:type="dxa"/>
+          </w:tcPr>
+          <w:p>
+            <w:pPr>
+              <w:rPr>
+                <w:rFonts w:ascii="Arial" w:hAnsi="Arial"/>
+              </w:rPr>
+            </w:pPr>
+            <w:r>
+              <w:rPr>
+                <w:rFonts w:ascii="Arial" w:hAnsi="Arial"/>
+              </w:rPr>
+              <w:t>Consultar atividade</w:t>
+            </w:r>
+          </w:p>
+        </w:tc>
+      </w:tr>
+      <w:tr>
+        <w:tc>
+          <w:tcPr>
+            <w:tcW w:w="970" w:type="dxa"/>
+          </w:tcPr>
+          <w:p>
+            <w:pPr>
+              <w:jc w:val="center"/>
+              <w:rPr>
+                <w:rFonts w:ascii="Arial" w:hAnsi="Arial"/>
+              </w:rPr>
+            </w:pPr>
+            <w:r>
+              <w:rPr>
+                <w:rFonts w:ascii="Arial" w:hAnsi="Arial"/>
+              </w:rPr>
               <w:lastRenderedPageBreak/>
-              <w:t>UC-05</w:t>
+              <w:t>UC-11</w:t>
             </w:r>
           </w:p>
         </w:tc>
@@ -1060,28 +1064,28 @@
               <w:rPr>
                 <w:rFonts w:ascii="Arial" w:hAnsi="Arial"/>
               </w:rPr>
-              <w:t>Excluir usuário</w:t>
-            </w:r>
-          </w:p>
-        </w:tc>
-      </w:tr>
-      <w:tr>
-        <w:tc>
-          <w:tcPr>
-            <w:tcW w:w="970" w:type="dxa"/>
-          </w:tcPr>
-          <w:p>
-            <w:pPr>
-              <w:jc w:val="center"/>
-              <w:rPr>
-                <w:rFonts w:ascii="Arial" w:hAnsi="Arial"/>
-              </w:rPr>
-            </w:pPr>
-            <w:r>
-              <w:rPr>
-                <w:rFonts w:ascii="Arial" w:hAnsi="Arial"/>
-              </w:rPr>
-              <w:t>UC-06</w:t>
+              <w:t>Editar atividade</w:t>
+            </w:r>
+          </w:p>
+        </w:tc>
+      </w:tr>
+      <w:tr>
+        <w:tc>
+          <w:tcPr>
+            <w:tcW w:w="970" w:type="dxa"/>
+          </w:tcPr>
+          <w:p>
+            <w:pPr>
+              <w:jc w:val="center"/>
+              <w:rPr>
+                <w:rFonts w:ascii="Arial" w:hAnsi="Arial"/>
+              </w:rPr>
+            </w:pPr>
+            <w:r>
+              <w:rPr>
+                <w:rFonts w:ascii="Arial" w:hAnsi="Arial"/>
+              </w:rPr>
+              <w:t>UC-12</w:t>
             </w:r>
           </w:p>
         </w:tc>
@@ -1117,348 +1121,6 @@
               <w:rPr>
                 <w:rFonts w:ascii="Arial" w:hAnsi="Arial"/>
               </w:rPr>
-              <w:t>Bloquear usuário</w:t>
-            </w:r>
-          </w:p>
-        </w:tc>
-      </w:tr>
-      <w:tr>
-        <w:tc>
-          <w:tcPr>
-            <w:tcW w:w="970" w:type="dxa"/>
-          </w:tcPr>
-          <w:p>
-            <w:pPr>
-              <w:jc w:val="center"/>
-              <w:rPr>
-                <w:rFonts w:ascii="Arial" w:hAnsi="Arial"/>
-              </w:rPr>
-            </w:pPr>
-            <w:r>
-              <w:rPr>
-                <w:rFonts w:ascii="Arial" w:hAnsi="Arial"/>
-              </w:rPr>
-              <w:t>UC-07</w:t>
-            </w:r>
-          </w:p>
-        </w:tc>
-        <w:tc>
-          <w:tcPr>
-            <w:tcW w:w="2502" w:type="dxa"/>
-          </w:tcPr>
-          <w:p>
-            <w:pPr>
-              <w:rPr>
-                <w:rFonts w:ascii="Arial" w:hAnsi="Arial"/>
-              </w:rPr>
-            </w:pPr>
-            <w:r>
-              <w:rPr>
-                <w:rFonts w:ascii="Arial" w:hAnsi="Arial"/>
-              </w:rPr>
-              <w:t>Administrador</w:t>
-            </w:r>
-          </w:p>
-        </w:tc>
-        <w:tc>
-          <w:tcPr>
-            <w:tcW w:w="5670" w:type="dxa"/>
-          </w:tcPr>
-          <w:p>
-            <w:pPr>
-              <w:rPr>
-                <w:rFonts w:ascii="Arial" w:hAnsi="Arial"/>
-              </w:rPr>
-            </w:pPr>
-            <w:r>
-              <w:rPr>
-                <w:rFonts w:ascii="Arial" w:hAnsi="Arial"/>
-              </w:rPr>
-              <w:t>Alterar permissões de perfil</w:t>
-            </w:r>
-          </w:p>
-        </w:tc>
-      </w:tr>
-      <w:tr>
-        <w:tc>
-          <w:tcPr>
-            <w:tcW w:w="970" w:type="dxa"/>
-          </w:tcPr>
-          <w:p>
-            <w:pPr>
-              <w:jc w:val="center"/>
-              <w:rPr>
-                <w:rFonts w:ascii="Arial" w:hAnsi="Arial"/>
-              </w:rPr>
-            </w:pPr>
-            <w:r>
-              <w:rPr>
-                <w:rFonts w:ascii="Arial" w:hAnsi="Arial"/>
-              </w:rPr>
-              <w:t>UC-08</w:t>
-            </w:r>
-          </w:p>
-        </w:tc>
-        <w:tc>
-          <w:tcPr>
-            <w:tcW w:w="2502" w:type="dxa"/>
-          </w:tcPr>
-          <w:p>
-            <w:pPr>
-              <w:rPr>
-                <w:rFonts w:ascii="Arial" w:hAnsi="Arial"/>
-              </w:rPr>
-            </w:pPr>
-            <w:r>
-              <w:rPr>
-                <w:rFonts w:ascii="Arial" w:hAnsi="Arial"/>
-              </w:rPr>
-              <w:t>Administrador</w:t>
-            </w:r>
-          </w:p>
-        </w:tc>
-        <w:tc>
-          <w:tcPr>
-            <w:tcW w:w="5670" w:type="dxa"/>
-          </w:tcPr>
-          <w:p>
-            <w:pPr>
-              <w:rPr>
-                <w:rFonts w:ascii="Arial" w:hAnsi="Arial"/>
-              </w:rPr>
-            </w:pPr>
-            <w:r>
-              <w:rPr>
-                <w:rFonts w:ascii="Arial" w:hAnsi="Arial"/>
-              </w:rPr>
-              <w:t>Agendar atividade</w:t>
-            </w:r>
-          </w:p>
-        </w:tc>
-      </w:tr>
-      <w:tr>
-        <w:tc>
-          <w:tcPr>
-            <w:tcW w:w="970" w:type="dxa"/>
-          </w:tcPr>
-          <w:p>
-            <w:pPr>
-              <w:jc w:val="center"/>
-              <w:rPr>
-                <w:rFonts w:ascii="Arial" w:hAnsi="Arial"/>
-              </w:rPr>
-            </w:pPr>
-            <w:r>
-              <w:rPr>
-                <w:rFonts w:ascii="Arial" w:hAnsi="Arial"/>
-              </w:rPr>
-              <w:t>UC-09</w:t>
-            </w:r>
-          </w:p>
-        </w:tc>
-        <w:tc>
-          <w:tcPr>
-            <w:tcW w:w="2502" w:type="dxa"/>
-          </w:tcPr>
-          <w:p>
-            <w:pPr>
-              <w:rPr>
-                <w:rFonts w:ascii="Arial" w:hAnsi="Arial"/>
-              </w:rPr>
-            </w:pPr>
-            <w:r>
-              <w:rPr>
-                <w:rFonts w:ascii="Arial" w:hAnsi="Arial"/>
-              </w:rPr>
-              <w:t>Administrador</w:t>
-            </w:r>
-          </w:p>
-        </w:tc>
-        <w:tc>
-          <w:tcPr>
-            <w:tcW w:w="5670" w:type="dxa"/>
-          </w:tcPr>
-          <w:p>
-            <w:pPr>
-              <w:rPr>
-                <w:rFonts w:ascii="Arial" w:hAnsi="Arial"/>
-              </w:rPr>
-            </w:pPr>
-            <w:r>
-              <w:rPr>
-                <w:rFonts w:ascii="Arial" w:hAnsi="Arial"/>
-              </w:rPr>
-              <w:t>Realizar auditoria no sistema</w:t>
-            </w:r>
-          </w:p>
-        </w:tc>
-      </w:tr>
-      <w:tr>
-        <w:tc>
-          <w:tcPr>
-            <w:tcW w:w="970" w:type="dxa"/>
-          </w:tcPr>
-          <w:p>
-            <w:pPr>
-              <w:jc w:val="center"/>
-              <w:rPr>
-                <w:rFonts w:ascii="Arial" w:hAnsi="Arial"/>
-              </w:rPr>
-            </w:pPr>
-            <w:r>
-              <w:rPr>
-                <w:rFonts w:ascii="Arial" w:hAnsi="Arial"/>
-              </w:rPr>
-              <w:t>UC-10</w:t>
-            </w:r>
-          </w:p>
-        </w:tc>
-        <w:tc>
-          <w:tcPr>
-            <w:tcW w:w="2502" w:type="dxa"/>
-          </w:tcPr>
-          <w:p>
-            <w:pPr>
-              <w:rPr>
-                <w:rFonts w:ascii="Arial" w:hAnsi="Arial"/>
-              </w:rPr>
-            </w:pPr>
-            <w:r>
-              <w:rPr>
-                <w:rFonts w:ascii="Arial" w:hAnsi="Arial"/>
-              </w:rPr>
-              <w:t>Administrador</w:t>
-            </w:r>
-          </w:p>
-        </w:tc>
-        <w:tc>
-          <w:tcPr>
-            <w:tcW w:w="5670" w:type="dxa"/>
-          </w:tcPr>
-          <w:p>
-            <w:pPr>
-              <w:rPr>
-                <w:rFonts w:ascii="Arial" w:hAnsi="Arial"/>
-              </w:rPr>
-            </w:pPr>
-            <w:r>
-              <w:rPr>
-                <w:rFonts w:ascii="Arial" w:hAnsi="Arial"/>
-              </w:rPr>
-              <w:t>Consultar atividade</w:t>
-            </w:r>
-          </w:p>
-        </w:tc>
-      </w:tr>
-      <w:tr>
-        <w:tc>
-          <w:tcPr>
-            <w:tcW w:w="970" w:type="dxa"/>
-          </w:tcPr>
-          <w:p>
-            <w:pPr>
-              <w:jc w:val="center"/>
-              <w:rPr>
-                <w:rFonts w:ascii="Arial" w:hAnsi="Arial"/>
-              </w:rPr>
-            </w:pPr>
-            <w:r>
-              <w:rPr>
-                <w:rFonts w:ascii="Arial" w:hAnsi="Arial"/>
-              </w:rPr>
-              <w:t>UC-11</w:t>
-            </w:r>
-          </w:p>
-        </w:tc>
-        <w:tc>
-          <w:tcPr>
-            <w:tcW w:w="2502" w:type="dxa"/>
-          </w:tcPr>
-          <w:p>
-            <w:pPr>
-              <w:rPr>
-                <w:rFonts w:ascii="Arial" w:hAnsi="Arial"/>
-              </w:rPr>
-            </w:pPr>
-            <w:r>
-              <w:rPr>
-                <w:rFonts w:ascii="Arial" w:hAnsi="Arial"/>
-              </w:rPr>
-              <w:t>Administrador</w:t>
-            </w:r>
-          </w:p>
-        </w:tc>
-        <w:tc>
-          <w:tcPr>
-            <w:tcW w:w="5670" w:type="dxa"/>
-          </w:tcPr>
-          <w:p>
-            <w:pPr>
-              <w:rPr>
-                <w:rFonts w:ascii="Arial" w:hAnsi="Arial"/>
-              </w:rPr>
-            </w:pPr>
-            <w:r>
-              <w:rPr>
-                <w:rFonts w:ascii="Arial" w:hAnsi="Arial"/>
-              </w:rPr>
-              <w:t>Editar atividade</w:t>
-            </w:r>
-          </w:p>
-        </w:tc>
-      </w:tr>
-      <w:tr>
-        <w:tc>
-          <w:tcPr>
-            <w:tcW w:w="970" w:type="dxa"/>
-          </w:tcPr>
-          <w:p>
-            <w:pPr>
-              <w:jc w:val="center"/>
-              <w:rPr>
-                <w:rFonts w:ascii="Arial" w:hAnsi="Arial"/>
-              </w:rPr>
-            </w:pPr>
-            <w:r>
-              <w:rPr>
-                <w:rFonts w:ascii="Arial" w:hAnsi="Arial"/>
-              </w:rPr>
-              <w:t>UC-12</w:t>
-            </w:r>
-          </w:p>
-        </w:tc>
-        <w:tc>
-          <w:tcPr>
-            <w:tcW w:w="2502" w:type="dxa"/>
-          </w:tcPr>
-          <w:p>
-            <w:pPr>
-              <w:rPr>
-                <w:rFonts w:ascii="Arial" w:hAnsi="Arial"/>
-              </w:rPr>
-            </w:pPr>
-            <w:r>
-              <w:rPr>
-                <w:rFonts w:ascii="Arial" w:hAnsi="Arial"/>
-              </w:rPr>
-              <w:t>Administrador</w:t>
-            </w:r>
-          </w:p>
-        </w:tc>
-        <w:tc>
-          <w:tcPr>
-            <w:tcW w:w="5670" w:type="dxa"/>
-          </w:tcPr>
-          <w:p>
-            <w:pPr>
-              <w:rPr>
-                <w:rFonts w:ascii="Arial" w:hAnsi="Arial"/>
-              </w:rPr>
-            </w:pPr>
-            <w:r>
-              <w:rPr>
-                <w:rFonts w:ascii="Arial" w:hAnsi="Arial"/>
-              </w:rPr>
               <w:t>Excluir atividade</w:t>
             </w:r>
           </w:p>
@@ -2563,8 +2225,350 @@
               <w:rPr>
                 <w:rFonts w:ascii="Arial" w:hAnsi="Arial"/>
               </w:rPr>
+              <w:t>UC-32</w:t>
+            </w:r>
+          </w:p>
+        </w:tc>
+        <w:tc>
+          <w:tcPr>
+            <w:tcW w:w="2502" w:type="dxa"/>
+          </w:tcPr>
+          <w:p>
+            <w:pPr>
+              <w:rPr>
+                <w:rFonts w:ascii="Arial" w:hAnsi="Arial"/>
+              </w:rPr>
+            </w:pPr>
+            <w:r>
+              <w:rPr>
+                <w:rFonts w:ascii="Arial" w:hAnsi="Arial"/>
+              </w:rPr>
+              <w:t>Gestor</w:t>
+            </w:r>
+          </w:p>
+        </w:tc>
+        <w:tc>
+          <w:tcPr>
+            <w:tcW w:w="5670" w:type="dxa"/>
+          </w:tcPr>
+          <w:p>
+            <w:pPr>
+              <w:rPr>
+                <w:rFonts w:ascii="Arial" w:hAnsi="Arial"/>
+              </w:rPr>
+            </w:pPr>
+            <w:r>
+              <w:rPr>
+                <w:rFonts w:ascii="Arial" w:hAnsi="Arial"/>
+              </w:rPr>
+              <w:t>Consultar contrato</w:t>
+            </w:r>
+          </w:p>
+        </w:tc>
+      </w:tr>
+      <w:tr>
+        <w:tc>
+          <w:tcPr>
+            <w:tcW w:w="970" w:type="dxa"/>
+          </w:tcPr>
+          <w:p>
+            <w:pPr>
+              <w:jc w:val="center"/>
+              <w:rPr>
+                <w:rFonts w:ascii="Arial" w:hAnsi="Arial"/>
+              </w:rPr>
+            </w:pPr>
+            <w:r>
+              <w:rPr>
+                <w:rFonts w:ascii="Arial" w:hAnsi="Arial"/>
+              </w:rPr>
+              <w:t>UC-33</w:t>
+            </w:r>
+          </w:p>
+        </w:tc>
+        <w:tc>
+          <w:tcPr>
+            <w:tcW w:w="2502" w:type="dxa"/>
+          </w:tcPr>
+          <w:p>
+            <w:pPr>
+              <w:rPr>
+                <w:rFonts w:ascii="Arial" w:hAnsi="Arial"/>
+              </w:rPr>
+            </w:pPr>
+            <w:r>
+              <w:rPr>
+                <w:rFonts w:ascii="Arial" w:hAnsi="Arial"/>
+              </w:rPr>
+              <w:t>Gestor</w:t>
+            </w:r>
+          </w:p>
+        </w:tc>
+        <w:tc>
+          <w:tcPr>
+            <w:tcW w:w="5670" w:type="dxa"/>
+          </w:tcPr>
+          <w:p>
+            <w:pPr>
+              <w:rPr>
+                <w:rFonts w:ascii="Arial" w:hAnsi="Arial"/>
+              </w:rPr>
+            </w:pPr>
+            <w:r>
+              <w:rPr>
+                <w:rFonts w:ascii="Arial" w:hAnsi="Arial"/>
+              </w:rPr>
+              <w:t>Editar contrato</w:t>
+            </w:r>
+          </w:p>
+        </w:tc>
+      </w:tr>
+      <w:tr>
+        <w:tc>
+          <w:tcPr>
+            <w:tcW w:w="970" w:type="dxa"/>
+          </w:tcPr>
+          <w:p>
+            <w:pPr>
+              <w:jc w:val="center"/>
+              <w:rPr>
+                <w:rFonts w:ascii="Arial" w:hAnsi="Arial"/>
+              </w:rPr>
+            </w:pPr>
+            <w:r>
+              <w:rPr>
+                <w:rFonts w:ascii="Arial" w:hAnsi="Arial"/>
+              </w:rPr>
+              <w:t>UC-34</w:t>
+            </w:r>
+          </w:p>
+        </w:tc>
+        <w:tc>
+          <w:tcPr>
+            <w:tcW w:w="2502" w:type="dxa"/>
+          </w:tcPr>
+          <w:p>
+            <w:pPr>
+              <w:rPr>
+                <w:rFonts w:ascii="Arial" w:hAnsi="Arial"/>
+              </w:rPr>
+            </w:pPr>
+            <w:r>
+              <w:rPr>
+                <w:rFonts w:ascii="Arial" w:hAnsi="Arial"/>
+              </w:rPr>
+              <w:t>Gestor</w:t>
+            </w:r>
+          </w:p>
+        </w:tc>
+        <w:tc>
+          <w:tcPr>
+            <w:tcW w:w="5670" w:type="dxa"/>
+          </w:tcPr>
+          <w:p>
+            <w:pPr>
+              <w:rPr>
+                <w:rFonts w:ascii="Arial" w:hAnsi="Arial"/>
+              </w:rPr>
+            </w:pPr>
+            <w:r>
+              <w:rPr>
+                <w:rFonts w:ascii="Arial" w:hAnsi="Arial"/>
+              </w:rPr>
+              <w:t>Excluir contrato</w:t>
+            </w:r>
+          </w:p>
+        </w:tc>
+      </w:tr>
+      <w:tr>
+        <w:tc>
+          <w:tcPr>
+            <w:tcW w:w="970" w:type="dxa"/>
+          </w:tcPr>
+          <w:p>
+            <w:pPr>
+              <w:jc w:val="center"/>
+              <w:rPr>
+                <w:rFonts w:ascii="Arial" w:hAnsi="Arial"/>
+              </w:rPr>
+            </w:pPr>
+            <w:r>
+              <w:rPr>
+                <w:rFonts w:ascii="Arial" w:hAnsi="Arial"/>
+              </w:rPr>
+              <w:t>UC-35</w:t>
+            </w:r>
+          </w:p>
+        </w:tc>
+        <w:tc>
+          <w:tcPr>
+            <w:tcW w:w="2502" w:type="dxa"/>
+          </w:tcPr>
+          <w:p>
+            <w:pPr>
+              <w:rPr>
+                <w:rFonts w:ascii="Arial" w:hAnsi="Arial"/>
+              </w:rPr>
+            </w:pPr>
+            <w:r>
+              <w:rPr>
+                <w:rFonts w:ascii="Arial" w:hAnsi="Arial"/>
+              </w:rPr>
+              <w:t>Gestor</w:t>
+            </w:r>
+          </w:p>
+        </w:tc>
+        <w:tc>
+          <w:tcPr>
+            <w:tcW w:w="5670" w:type="dxa"/>
+          </w:tcPr>
+          <w:p>
+            <w:pPr>
+              <w:rPr>
+                <w:rFonts w:ascii="Arial" w:hAnsi="Arial"/>
+              </w:rPr>
+            </w:pPr>
+            <w:r>
+              <w:rPr>
+                <w:rFonts w:ascii="Arial" w:hAnsi="Arial"/>
+              </w:rPr>
+              <w:t>Cadastrar máquina</w:t>
+            </w:r>
+          </w:p>
+        </w:tc>
+      </w:tr>
+      <w:tr>
+        <w:tc>
+          <w:tcPr>
+            <w:tcW w:w="970" w:type="dxa"/>
+          </w:tcPr>
+          <w:p>
+            <w:pPr>
+              <w:jc w:val="center"/>
+              <w:rPr>
+                <w:rFonts w:ascii="Arial" w:hAnsi="Arial"/>
+              </w:rPr>
+            </w:pPr>
+            <w:r>
+              <w:rPr>
+                <w:rFonts w:ascii="Arial" w:hAnsi="Arial"/>
+              </w:rPr>
+              <w:t>UC-36</w:t>
+            </w:r>
+          </w:p>
+        </w:tc>
+        <w:tc>
+          <w:tcPr>
+            <w:tcW w:w="2502" w:type="dxa"/>
+          </w:tcPr>
+          <w:p>
+            <w:pPr>
+              <w:rPr>
+                <w:rFonts w:ascii="Arial" w:hAnsi="Arial"/>
+              </w:rPr>
+            </w:pPr>
+            <w:r>
+              <w:rPr>
+                <w:rFonts w:ascii="Arial" w:hAnsi="Arial"/>
+              </w:rPr>
+              <w:t>Gestor</w:t>
+            </w:r>
+          </w:p>
+        </w:tc>
+        <w:tc>
+          <w:tcPr>
+            <w:tcW w:w="5670" w:type="dxa"/>
+          </w:tcPr>
+          <w:p>
+            <w:pPr>
+              <w:rPr>
+                <w:rFonts w:ascii="Arial" w:hAnsi="Arial"/>
+              </w:rPr>
+            </w:pPr>
+            <w:r>
+              <w:rPr>
+                <w:rFonts w:ascii="Arial" w:hAnsi="Arial"/>
+              </w:rPr>
+              <w:t>Consultar máquina</w:t>
+            </w:r>
+          </w:p>
+        </w:tc>
+      </w:tr>
+      <w:tr>
+        <w:tc>
+          <w:tcPr>
+            <w:tcW w:w="970" w:type="dxa"/>
+          </w:tcPr>
+          <w:p>
+            <w:pPr>
+              <w:jc w:val="center"/>
+              <w:rPr>
+                <w:rFonts w:ascii="Arial" w:hAnsi="Arial"/>
+              </w:rPr>
+            </w:pPr>
+            <w:r>
+              <w:rPr>
+                <w:rFonts w:ascii="Arial" w:hAnsi="Arial"/>
+              </w:rPr>
+              <w:t>UC-37</w:t>
+            </w:r>
+          </w:p>
+        </w:tc>
+        <w:tc>
+          <w:tcPr>
+            <w:tcW w:w="2502" w:type="dxa"/>
+          </w:tcPr>
+          <w:p>
+            <w:pPr>
+              <w:rPr>
+                <w:rFonts w:ascii="Arial" w:hAnsi="Arial"/>
+              </w:rPr>
+            </w:pPr>
+            <w:r>
+              <w:rPr>
+                <w:rFonts w:ascii="Arial" w:hAnsi="Arial"/>
+              </w:rPr>
+              <w:t>Gestor</w:t>
+            </w:r>
+          </w:p>
+        </w:tc>
+        <w:tc>
+          <w:tcPr>
+            <w:tcW w:w="5670" w:type="dxa"/>
+          </w:tcPr>
+          <w:p>
+            <w:pPr>
+              <w:rPr>
+                <w:rFonts w:ascii="Arial" w:hAnsi="Arial"/>
+              </w:rPr>
+            </w:pPr>
+            <w:r>
+              <w:rPr>
+                <w:rFonts w:ascii="Arial" w:hAnsi="Arial"/>
+              </w:rPr>
+              <w:t>Editar máquina</w:t>
+            </w:r>
+          </w:p>
+        </w:tc>
+      </w:tr>
+      <w:tr>
+        <w:tc>
+          <w:tcPr>
+            <w:tcW w:w="970" w:type="dxa"/>
+          </w:tcPr>
+          <w:p>
+            <w:pPr>
+              <w:jc w:val="center"/>
+              <w:rPr>
+                <w:rFonts w:ascii="Arial" w:hAnsi="Arial"/>
+              </w:rPr>
+            </w:pPr>
+            <w:r>
+              <w:rPr>
+                <w:rFonts w:ascii="Arial" w:hAnsi="Arial"/>
+              </w:rPr>
               <w:lastRenderedPageBreak/>
-              <w:t>UC-32</w:t>
+              <w:t>UC-38</w:t>
             </w:r>
           </w:p>
         </w:tc>
@@ -2600,28 +2604,28 @@
               <w:rPr>
                 <w:rFonts w:ascii="Arial" w:hAnsi="Arial"/>
               </w:rPr>
-              <w:t>Consultar contrato</w:t>
-            </w:r>
-          </w:p>
-        </w:tc>
-      </w:tr>
-      <w:tr>
-        <w:tc>
-          <w:tcPr>
-            <w:tcW w:w="970" w:type="dxa"/>
-          </w:tcPr>
-          <w:p>
-            <w:pPr>
-              <w:jc w:val="center"/>
-              <w:rPr>
-                <w:rFonts w:ascii="Arial" w:hAnsi="Arial"/>
-              </w:rPr>
-            </w:pPr>
-            <w:r>
-              <w:rPr>
-                <w:rFonts w:ascii="Arial" w:hAnsi="Arial"/>
-              </w:rPr>
-              <w:t>UC-33</w:t>
+              <w:t>Excluir máquina</w:t>
+            </w:r>
+          </w:p>
+        </w:tc>
+      </w:tr>
+      <w:tr>
+        <w:tc>
+          <w:tcPr>
+            <w:tcW w:w="970" w:type="dxa"/>
+          </w:tcPr>
+          <w:p>
+            <w:pPr>
+              <w:jc w:val="center"/>
+              <w:rPr>
+                <w:rFonts w:ascii="Arial" w:hAnsi="Arial"/>
+              </w:rPr>
+            </w:pPr>
+            <w:r>
+              <w:rPr>
+                <w:rFonts w:ascii="Arial" w:hAnsi="Arial"/>
+              </w:rPr>
+              <w:t>UC-39</w:t>
             </w:r>
           </w:p>
         </w:tc>
@@ -2657,28 +2661,28 @@
               <w:rPr>
                 <w:rFonts w:ascii="Arial" w:hAnsi="Arial"/>
               </w:rPr>
-              <w:t>Editar contrato</w:t>
-            </w:r>
-          </w:p>
-        </w:tc>
-      </w:tr>
-      <w:tr>
-        <w:tc>
-          <w:tcPr>
-            <w:tcW w:w="970" w:type="dxa"/>
-          </w:tcPr>
-          <w:p>
-            <w:pPr>
-              <w:jc w:val="center"/>
-              <w:rPr>
-                <w:rFonts w:ascii="Arial" w:hAnsi="Arial"/>
-              </w:rPr>
-            </w:pPr>
-            <w:r>
-              <w:rPr>
-                <w:rFonts w:ascii="Arial" w:hAnsi="Arial"/>
-              </w:rPr>
-              <w:t>UC-34</w:t>
+              <w:t>Cadastrar fornecedor</w:t>
+            </w:r>
+          </w:p>
+        </w:tc>
+      </w:tr>
+      <w:tr>
+        <w:tc>
+          <w:tcPr>
+            <w:tcW w:w="970" w:type="dxa"/>
+          </w:tcPr>
+          <w:p>
+            <w:pPr>
+              <w:jc w:val="center"/>
+              <w:rPr>
+                <w:rFonts w:ascii="Arial" w:hAnsi="Arial"/>
+              </w:rPr>
+            </w:pPr>
+            <w:r>
+              <w:rPr>
+                <w:rFonts w:ascii="Arial" w:hAnsi="Arial"/>
+              </w:rPr>
+              <w:t>UC-40</w:t>
             </w:r>
           </w:p>
         </w:tc>
@@ -2714,28 +2718,28 @@
               <w:rPr>
                 <w:rFonts w:ascii="Arial" w:hAnsi="Arial"/>
               </w:rPr>
-              <w:t>Excluir contrato</w:t>
-            </w:r>
-          </w:p>
-        </w:tc>
-      </w:tr>
-      <w:tr>
-        <w:tc>
-          <w:tcPr>
-            <w:tcW w:w="970" w:type="dxa"/>
-          </w:tcPr>
-          <w:p>
-            <w:pPr>
-              <w:jc w:val="center"/>
-              <w:rPr>
-                <w:rFonts w:ascii="Arial" w:hAnsi="Arial"/>
-              </w:rPr>
-            </w:pPr>
-            <w:r>
-              <w:rPr>
-                <w:rFonts w:ascii="Arial" w:hAnsi="Arial"/>
-              </w:rPr>
-              <w:t>UC-35</w:t>
+              <w:t>Consultar fornecedor</w:t>
+            </w:r>
+          </w:p>
+        </w:tc>
+      </w:tr>
+      <w:tr>
+        <w:tc>
+          <w:tcPr>
+            <w:tcW w:w="970" w:type="dxa"/>
+          </w:tcPr>
+          <w:p>
+            <w:pPr>
+              <w:jc w:val="center"/>
+              <w:rPr>
+                <w:rFonts w:ascii="Arial" w:hAnsi="Arial"/>
+              </w:rPr>
+            </w:pPr>
+            <w:r>
+              <w:rPr>
+                <w:rFonts w:ascii="Arial" w:hAnsi="Arial"/>
+              </w:rPr>
+              <w:t>UC-41</w:t>
             </w:r>
           </w:p>
         </w:tc>
@@ -2771,28 +2775,28 @@
               <w:rPr>
                 <w:rFonts w:ascii="Arial" w:hAnsi="Arial"/>
               </w:rPr>
-              <w:t>Cadastrar máquina</w:t>
-            </w:r>
-          </w:p>
-        </w:tc>
-      </w:tr>
-      <w:tr>
-        <w:tc>
-          <w:tcPr>
-            <w:tcW w:w="970" w:type="dxa"/>
-          </w:tcPr>
-          <w:p>
-            <w:pPr>
-              <w:jc w:val="center"/>
-              <w:rPr>
-                <w:rFonts w:ascii="Arial" w:hAnsi="Arial"/>
-              </w:rPr>
-            </w:pPr>
-            <w:r>
-              <w:rPr>
-                <w:rFonts w:ascii="Arial" w:hAnsi="Arial"/>
-              </w:rPr>
-              <w:t>UC-36</w:t>
+              <w:t>Editar fornecedor</w:t>
+            </w:r>
+          </w:p>
+        </w:tc>
+      </w:tr>
+      <w:tr>
+        <w:tc>
+          <w:tcPr>
+            <w:tcW w:w="970" w:type="dxa"/>
+          </w:tcPr>
+          <w:p>
+            <w:pPr>
+              <w:jc w:val="center"/>
+              <w:rPr>
+                <w:rFonts w:ascii="Arial" w:hAnsi="Arial"/>
+              </w:rPr>
+            </w:pPr>
+            <w:r>
+              <w:rPr>
+                <w:rFonts w:ascii="Arial" w:hAnsi="Arial"/>
+              </w:rPr>
+              <w:t>UC-42</w:t>
             </w:r>
           </w:p>
         </w:tc>
@@ -2828,28 +2832,28 @@
               <w:rPr>
                 <w:rFonts w:ascii="Arial" w:hAnsi="Arial"/>
               </w:rPr>
-              <w:t>Consultar máquina</w:t>
-            </w:r>
-          </w:p>
-        </w:tc>
-      </w:tr>
-      <w:tr>
-        <w:tc>
-          <w:tcPr>
-            <w:tcW w:w="970" w:type="dxa"/>
-          </w:tcPr>
-          <w:p>
-            <w:pPr>
-              <w:jc w:val="center"/>
-              <w:rPr>
-                <w:rFonts w:ascii="Arial" w:hAnsi="Arial"/>
-              </w:rPr>
-            </w:pPr>
-            <w:r>
-              <w:rPr>
-                <w:rFonts w:ascii="Arial" w:hAnsi="Arial"/>
-              </w:rPr>
-              <w:t>UC-37</w:t>
+              <w:t>Excluir fornecedor</w:t>
+            </w:r>
+          </w:p>
+        </w:tc>
+      </w:tr>
+      <w:tr>
+        <w:tc>
+          <w:tcPr>
+            <w:tcW w:w="970" w:type="dxa"/>
+          </w:tcPr>
+          <w:p>
+            <w:pPr>
+              <w:jc w:val="center"/>
+              <w:rPr>
+                <w:rFonts w:ascii="Arial" w:hAnsi="Arial"/>
+              </w:rPr>
+            </w:pPr>
+            <w:r>
+              <w:rPr>
+                <w:rFonts w:ascii="Arial" w:hAnsi="Arial"/>
+              </w:rPr>
+              <w:t>UC-43</w:t>
             </w:r>
           </w:p>
         </w:tc>
@@ -2885,28 +2889,28 @@
               <w:rPr>
                 <w:rFonts w:ascii="Arial" w:hAnsi="Arial"/>
               </w:rPr>
-              <w:t>Editar máquina</w:t>
-            </w:r>
-          </w:p>
-        </w:tc>
-      </w:tr>
-      <w:tr>
-        <w:tc>
-          <w:tcPr>
-            <w:tcW w:w="970" w:type="dxa"/>
-          </w:tcPr>
-          <w:p>
-            <w:pPr>
-              <w:jc w:val="center"/>
-              <w:rPr>
-                <w:rFonts w:ascii="Arial" w:hAnsi="Arial"/>
-              </w:rPr>
-            </w:pPr>
-            <w:r>
-              <w:rPr>
-                <w:rFonts w:ascii="Arial" w:hAnsi="Arial"/>
-              </w:rPr>
-              <w:t>UC-38</w:t>
+              <w:t>Cadastrar produto</w:t>
+            </w:r>
+          </w:p>
+        </w:tc>
+      </w:tr>
+      <w:tr>
+        <w:tc>
+          <w:tcPr>
+            <w:tcW w:w="970" w:type="dxa"/>
+          </w:tcPr>
+          <w:p>
+            <w:pPr>
+              <w:jc w:val="center"/>
+              <w:rPr>
+                <w:rFonts w:ascii="Arial" w:hAnsi="Arial"/>
+              </w:rPr>
+            </w:pPr>
+            <w:r>
+              <w:rPr>
+                <w:rFonts w:ascii="Arial" w:hAnsi="Arial"/>
+              </w:rPr>
+              <w:t>UC-44</w:t>
             </w:r>
           </w:p>
         </w:tc>
@@ -2942,28 +2946,28 @@
               <w:rPr>
                 <w:rFonts w:ascii="Arial" w:hAnsi="Arial"/>
               </w:rPr>
-              <w:t>Excluir máquina</w:t>
-            </w:r>
-          </w:p>
-        </w:tc>
-      </w:tr>
-      <w:tr>
-        <w:tc>
-          <w:tcPr>
-            <w:tcW w:w="970" w:type="dxa"/>
-          </w:tcPr>
-          <w:p>
-            <w:pPr>
-              <w:jc w:val="center"/>
-              <w:rPr>
-                <w:rFonts w:ascii="Arial" w:hAnsi="Arial"/>
-              </w:rPr>
-            </w:pPr>
-            <w:r>
-              <w:rPr>
-                <w:rFonts w:ascii="Arial" w:hAnsi="Arial"/>
-              </w:rPr>
-              <w:t>UC-39</w:t>
+              <w:t>Consultar produto</w:t>
+            </w:r>
+          </w:p>
+        </w:tc>
+      </w:tr>
+      <w:tr>
+        <w:tc>
+          <w:tcPr>
+            <w:tcW w:w="970" w:type="dxa"/>
+          </w:tcPr>
+          <w:p>
+            <w:pPr>
+              <w:jc w:val="center"/>
+              <w:rPr>
+                <w:rFonts w:ascii="Arial" w:hAnsi="Arial"/>
+              </w:rPr>
+            </w:pPr>
+            <w:r>
+              <w:rPr>
+                <w:rFonts w:ascii="Arial" w:hAnsi="Arial"/>
+              </w:rPr>
+              <w:t>UC-45</w:t>
             </w:r>
           </w:p>
         </w:tc>
@@ -2999,28 +3003,28 @@
               <w:rPr>
                 <w:rFonts w:ascii="Arial" w:hAnsi="Arial"/>
               </w:rPr>
-              <w:t>Cadastrar fornecedor</w:t>
-            </w:r>
-          </w:p>
-        </w:tc>
-      </w:tr>
-      <w:tr>
-        <w:tc>
-          <w:tcPr>
-            <w:tcW w:w="970" w:type="dxa"/>
-          </w:tcPr>
-          <w:p>
-            <w:pPr>
-              <w:jc w:val="center"/>
-              <w:rPr>
-                <w:rFonts w:ascii="Arial" w:hAnsi="Arial"/>
-              </w:rPr>
-            </w:pPr>
-            <w:r>
-              <w:rPr>
-                <w:rFonts w:ascii="Arial" w:hAnsi="Arial"/>
-              </w:rPr>
-              <w:t>UC-40</w:t>
+              <w:t>Editar produto</w:t>
+            </w:r>
+          </w:p>
+        </w:tc>
+      </w:tr>
+      <w:tr>
+        <w:tc>
+          <w:tcPr>
+            <w:tcW w:w="970" w:type="dxa"/>
+          </w:tcPr>
+          <w:p>
+            <w:pPr>
+              <w:jc w:val="center"/>
+              <w:rPr>
+                <w:rFonts w:ascii="Arial" w:hAnsi="Arial"/>
+              </w:rPr>
+            </w:pPr>
+            <w:r>
+              <w:rPr>
+                <w:rFonts w:ascii="Arial" w:hAnsi="Arial"/>
+              </w:rPr>
+              <w:t>UC-46</w:t>
             </w:r>
           </w:p>
         </w:tc>
@@ -3056,28 +3060,28 @@
               <w:rPr>
                 <w:rFonts w:ascii="Arial" w:hAnsi="Arial"/>
               </w:rPr>
-              <w:t>Consultar fornecedor</w:t>
-            </w:r>
-          </w:p>
-        </w:tc>
-      </w:tr>
-      <w:tr>
-        <w:tc>
-          <w:tcPr>
-            <w:tcW w:w="970" w:type="dxa"/>
-          </w:tcPr>
-          <w:p>
-            <w:pPr>
-              <w:jc w:val="center"/>
-              <w:rPr>
-                <w:rFonts w:ascii="Arial" w:hAnsi="Arial"/>
-              </w:rPr>
-            </w:pPr>
-            <w:r>
-              <w:rPr>
-                <w:rFonts w:ascii="Arial" w:hAnsi="Arial"/>
-              </w:rPr>
-              <w:t>UC-41</w:t>
+              <w:t>Excluir produto</w:t>
+            </w:r>
+          </w:p>
+        </w:tc>
+      </w:tr>
+      <w:tr>
+        <w:tc>
+          <w:tcPr>
+            <w:tcW w:w="970" w:type="dxa"/>
+          </w:tcPr>
+          <w:p>
+            <w:pPr>
+              <w:jc w:val="center"/>
+              <w:rPr>
+                <w:rFonts w:ascii="Arial" w:hAnsi="Arial"/>
+              </w:rPr>
+            </w:pPr>
+            <w:r>
+              <w:rPr>
+                <w:rFonts w:ascii="Arial" w:hAnsi="Arial"/>
+              </w:rPr>
+              <w:t>UC-47</w:t>
             </w:r>
           </w:p>
         </w:tc>
@@ -3113,28 +3117,28 @@
               <w:rPr>
                 <w:rFonts w:ascii="Arial" w:hAnsi="Arial"/>
               </w:rPr>
-              <w:t>Editar fornecedor</w:t>
-            </w:r>
-          </w:p>
-        </w:tc>
-      </w:tr>
-      <w:tr>
-        <w:tc>
-          <w:tcPr>
-            <w:tcW w:w="970" w:type="dxa"/>
-          </w:tcPr>
-          <w:p>
-            <w:pPr>
-              <w:jc w:val="center"/>
-              <w:rPr>
-                <w:rFonts w:ascii="Arial" w:hAnsi="Arial"/>
-              </w:rPr>
-            </w:pPr>
-            <w:r>
-              <w:rPr>
-                <w:rFonts w:ascii="Arial" w:hAnsi="Arial"/>
-              </w:rPr>
-              <w:t>UC-42</w:t>
+              <w:t>Cadastrar natureza financeira</w:t>
+            </w:r>
+          </w:p>
+        </w:tc>
+      </w:tr>
+      <w:tr>
+        <w:tc>
+          <w:tcPr>
+            <w:tcW w:w="970" w:type="dxa"/>
+          </w:tcPr>
+          <w:p>
+            <w:pPr>
+              <w:jc w:val="center"/>
+              <w:rPr>
+                <w:rFonts w:ascii="Arial" w:hAnsi="Arial"/>
+              </w:rPr>
+            </w:pPr>
+            <w:r>
+              <w:rPr>
+                <w:rFonts w:ascii="Arial" w:hAnsi="Arial"/>
+              </w:rPr>
+              <w:t>UC-48</w:t>
             </w:r>
           </w:p>
         </w:tc>
@@ -3170,28 +3174,34 @@
               <w:rPr>
                 <w:rFonts w:ascii="Arial" w:hAnsi="Arial"/>
               </w:rPr>
-              <w:t>Excluir fornecedor</w:t>
-            </w:r>
-          </w:p>
-        </w:tc>
-      </w:tr>
-      <w:tr>
-        <w:tc>
-          <w:tcPr>
-            <w:tcW w:w="970" w:type="dxa"/>
-          </w:tcPr>
-          <w:p>
-            <w:pPr>
-              <w:jc w:val="center"/>
-              <w:rPr>
-                <w:rFonts w:ascii="Arial" w:hAnsi="Arial"/>
-              </w:rPr>
-            </w:pPr>
-            <w:r>
-              <w:rPr>
-                <w:rFonts w:ascii="Arial" w:hAnsi="Arial"/>
-              </w:rPr>
-              <w:t>UC-43</w:t>
+              <w:t xml:space="preserve">Consultar </w:t>
+            </w:r>
+            <w:r>
+              <w:rPr>
+                <w:rFonts w:ascii="Arial" w:hAnsi="Arial"/>
+              </w:rPr>
+              <w:t>natureza financeira</w:t>
+            </w:r>
+          </w:p>
+        </w:tc>
+      </w:tr>
+      <w:tr>
+        <w:tc>
+          <w:tcPr>
+            <w:tcW w:w="970" w:type="dxa"/>
+          </w:tcPr>
+          <w:p>
+            <w:pPr>
+              <w:jc w:val="center"/>
+              <w:rPr>
+                <w:rFonts w:ascii="Arial" w:hAnsi="Arial"/>
+              </w:rPr>
+            </w:pPr>
+            <w:r>
+              <w:rPr>
+                <w:rFonts w:ascii="Arial" w:hAnsi="Arial"/>
+              </w:rPr>
+              <w:t>UC-49</w:t>
             </w:r>
           </w:p>
         </w:tc>
@@ -3227,28 +3237,28 @@
               <w:rPr>
                 <w:rFonts w:ascii="Arial" w:hAnsi="Arial"/>
               </w:rPr>
-              <w:t>Cadastrar produto</w:t>
-            </w:r>
-          </w:p>
-        </w:tc>
-      </w:tr>
-      <w:tr>
-        <w:tc>
-          <w:tcPr>
-            <w:tcW w:w="970" w:type="dxa"/>
-          </w:tcPr>
-          <w:p>
-            <w:pPr>
-              <w:jc w:val="center"/>
-              <w:rPr>
-                <w:rFonts w:ascii="Arial" w:hAnsi="Arial"/>
-              </w:rPr>
-            </w:pPr>
-            <w:r>
-              <w:rPr>
-                <w:rFonts w:ascii="Arial" w:hAnsi="Arial"/>
-              </w:rPr>
-              <w:t>UC-44</w:t>
+              <w:t>Editar natureza financeira</w:t>
+            </w:r>
+          </w:p>
+        </w:tc>
+      </w:tr>
+      <w:tr>
+        <w:tc>
+          <w:tcPr>
+            <w:tcW w:w="970" w:type="dxa"/>
+          </w:tcPr>
+          <w:p>
+            <w:pPr>
+              <w:jc w:val="center"/>
+              <w:rPr>
+                <w:rFonts w:ascii="Arial" w:hAnsi="Arial"/>
+              </w:rPr>
+            </w:pPr>
+            <w:r>
+              <w:rPr>
+                <w:rFonts w:ascii="Arial" w:hAnsi="Arial"/>
+              </w:rPr>
+              <w:t>UC-50</w:t>
             </w:r>
           </w:p>
         </w:tc>
@@ -3284,28 +3294,28 @@
               <w:rPr>
                 <w:rFonts w:ascii="Arial" w:hAnsi="Arial"/>
               </w:rPr>
-              <w:t>Consultar produto</w:t>
-            </w:r>
-          </w:p>
-        </w:tc>
-      </w:tr>
-      <w:tr>
-        <w:tc>
-          <w:tcPr>
-            <w:tcW w:w="970" w:type="dxa"/>
-          </w:tcPr>
-          <w:p>
-            <w:pPr>
-              <w:jc w:val="center"/>
-              <w:rPr>
-                <w:rFonts w:ascii="Arial" w:hAnsi="Arial"/>
-              </w:rPr>
-            </w:pPr>
-            <w:r>
-              <w:rPr>
-                <w:rFonts w:ascii="Arial" w:hAnsi="Arial"/>
-              </w:rPr>
-              <w:t>UC-45</w:t>
+              <w:t>Excluir natureza financeira</w:t>
+            </w:r>
+          </w:p>
+        </w:tc>
+      </w:tr>
+      <w:tr>
+        <w:tc>
+          <w:tcPr>
+            <w:tcW w:w="970" w:type="dxa"/>
+          </w:tcPr>
+          <w:p>
+            <w:pPr>
+              <w:jc w:val="center"/>
+              <w:rPr>
+                <w:rFonts w:ascii="Arial" w:hAnsi="Arial"/>
+              </w:rPr>
+            </w:pPr>
+            <w:r>
+              <w:rPr>
+                <w:rFonts w:ascii="Arial" w:hAnsi="Arial"/>
+              </w:rPr>
+              <w:t>UC-51</w:t>
             </w:r>
           </w:p>
         </w:tc>
@@ -3341,28 +3351,28 @@
               <w:rPr>
                 <w:rFonts w:ascii="Arial" w:hAnsi="Arial"/>
               </w:rPr>
-              <w:t>Editar produto</w:t>
-            </w:r>
-          </w:p>
-        </w:tc>
-      </w:tr>
-      <w:tr>
-        <w:tc>
-          <w:tcPr>
-            <w:tcW w:w="970" w:type="dxa"/>
-          </w:tcPr>
-          <w:p>
-            <w:pPr>
-              <w:jc w:val="center"/>
-              <w:rPr>
-                <w:rFonts w:ascii="Arial" w:hAnsi="Arial"/>
-              </w:rPr>
-            </w:pPr>
-            <w:r>
-              <w:rPr>
-                <w:rFonts w:ascii="Arial" w:hAnsi="Arial"/>
-              </w:rPr>
-              <w:t>UC-46</w:t>
+              <w:t>Consultar histórico da máquina</w:t>
+            </w:r>
+          </w:p>
+        </w:tc>
+      </w:tr>
+      <w:tr>
+        <w:tc>
+          <w:tcPr>
+            <w:tcW w:w="970" w:type="dxa"/>
+          </w:tcPr>
+          <w:p>
+            <w:pPr>
+              <w:jc w:val="center"/>
+              <w:rPr>
+                <w:rFonts w:ascii="Arial" w:hAnsi="Arial"/>
+              </w:rPr>
+            </w:pPr>
+            <w:r>
+              <w:rPr>
+                <w:rFonts w:ascii="Arial" w:hAnsi="Arial"/>
+              </w:rPr>
+              <w:t>UC-52</w:t>
             </w:r>
           </w:p>
         </w:tc>
@@ -3398,354 +3408,6 @@
               <w:rPr>
                 <w:rFonts w:ascii="Arial" w:hAnsi="Arial"/>
               </w:rPr>
-              <w:t>Excluir produto</w:t>
-            </w:r>
-          </w:p>
-        </w:tc>
-      </w:tr>
-      <w:tr>
-        <w:tc>
-          <w:tcPr>
-            <w:tcW w:w="970" w:type="dxa"/>
-          </w:tcPr>
-          <w:p>
-            <w:pPr>
-              <w:jc w:val="center"/>
-              <w:rPr>
-                <w:rFonts w:ascii="Arial" w:hAnsi="Arial"/>
-              </w:rPr>
-            </w:pPr>
-            <w:r>
-              <w:rPr>
-                <w:rFonts w:ascii="Arial" w:hAnsi="Arial"/>
-              </w:rPr>
-              <w:t>UC-47</w:t>
-            </w:r>
-          </w:p>
-        </w:tc>
-        <w:tc>
-          <w:tcPr>
-            <w:tcW w:w="2502" w:type="dxa"/>
-          </w:tcPr>
-          <w:p>
-            <w:pPr>
-              <w:rPr>
-                <w:rFonts w:ascii="Arial" w:hAnsi="Arial"/>
-              </w:rPr>
-            </w:pPr>
-            <w:r>
-              <w:rPr>
-                <w:rFonts w:ascii="Arial" w:hAnsi="Arial"/>
-              </w:rPr>
-              <w:t>Gestor</w:t>
-            </w:r>
-          </w:p>
-        </w:tc>
-        <w:tc>
-          <w:tcPr>
-            <w:tcW w:w="5670" w:type="dxa"/>
-          </w:tcPr>
-          <w:p>
-            <w:pPr>
-              <w:rPr>
-                <w:rFonts w:ascii="Arial" w:hAnsi="Arial"/>
-              </w:rPr>
-            </w:pPr>
-            <w:r>
-              <w:rPr>
-                <w:rFonts w:ascii="Arial" w:hAnsi="Arial"/>
-              </w:rPr>
-              <w:t>Cadastrar natureza financeira</w:t>
-            </w:r>
-          </w:p>
-        </w:tc>
-      </w:tr>
-      <w:tr>
-        <w:tc>
-          <w:tcPr>
-            <w:tcW w:w="970" w:type="dxa"/>
-          </w:tcPr>
-          <w:p>
-            <w:pPr>
-              <w:jc w:val="center"/>
-              <w:rPr>
-                <w:rFonts w:ascii="Arial" w:hAnsi="Arial"/>
-              </w:rPr>
-            </w:pPr>
-            <w:r>
-              <w:rPr>
-                <w:rFonts w:ascii="Arial" w:hAnsi="Arial"/>
-              </w:rPr>
-              <w:t>UC-48</w:t>
-            </w:r>
-          </w:p>
-        </w:tc>
-        <w:tc>
-          <w:tcPr>
-            <w:tcW w:w="2502" w:type="dxa"/>
-          </w:tcPr>
-          <w:p>
-            <w:pPr>
-              <w:rPr>
-                <w:rFonts w:ascii="Arial" w:hAnsi="Arial"/>
-              </w:rPr>
-            </w:pPr>
-            <w:r>
-              <w:rPr>
-                <w:rFonts w:ascii="Arial" w:hAnsi="Arial"/>
-              </w:rPr>
-              <w:t>Gestor</w:t>
-            </w:r>
-          </w:p>
-        </w:tc>
-        <w:tc>
-          <w:tcPr>
-            <w:tcW w:w="5670" w:type="dxa"/>
-          </w:tcPr>
-          <w:p>
-            <w:pPr>
-              <w:rPr>
-                <w:rFonts w:ascii="Arial" w:hAnsi="Arial"/>
-              </w:rPr>
-            </w:pPr>
-            <w:r>
-              <w:rPr>
-                <w:rFonts w:ascii="Arial" w:hAnsi="Arial"/>
-              </w:rPr>
-              <w:t xml:space="preserve">Consultar </w:t>
-            </w:r>
-            <w:r>
-              <w:rPr>
-                <w:rFonts w:ascii="Arial" w:hAnsi="Arial"/>
-              </w:rPr>
-              <w:t>natureza financeira</w:t>
-            </w:r>
-          </w:p>
-        </w:tc>
-      </w:tr>
-      <w:tr>
-        <w:tc>
-          <w:tcPr>
-            <w:tcW w:w="970" w:type="dxa"/>
-          </w:tcPr>
-          <w:p>
-            <w:pPr>
-              <w:jc w:val="center"/>
-              <w:rPr>
-                <w:rFonts w:ascii="Arial" w:hAnsi="Arial"/>
-              </w:rPr>
-            </w:pPr>
-            <w:r>
-              <w:rPr>
-                <w:rFonts w:ascii="Arial" w:hAnsi="Arial"/>
-              </w:rPr>
-              <w:t>UC-49</w:t>
-            </w:r>
-          </w:p>
-        </w:tc>
-        <w:tc>
-          <w:tcPr>
-            <w:tcW w:w="2502" w:type="dxa"/>
-          </w:tcPr>
-          <w:p>
-            <w:pPr>
-              <w:rPr>
-                <w:rFonts w:ascii="Arial" w:hAnsi="Arial"/>
-              </w:rPr>
-            </w:pPr>
-            <w:r>
-              <w:rPr>
-                <w:rFonts w:ascii="Arial" w:hAnsi="Arial"/>
-              </w:rPr>
-              <w:t>Gestor</w:t>
-            </w:r>
-          </w:p>
-        </w:tc>
-        <w:tc>
-          <w:tcPr>
-            <w:tcW w:w="5670" w:type="dxa"/>
-          </w:tcPr>
-          <w:p>
-            <w:pPr>
-              <w:rPr>
-                <w:rFonts w:ascii="Arial" w:hAnsi="Arial"/>
-              </w:rPr>
-            </w:pPr>
-            <w:r>
-              <w:rPr>
-                <w:rFonts w:ascii="Arial" w:hAnsi="Arial"/>
-              </w:rPr>
-              <w:t>Editar natureza financeira</w:t>
-            </w:r>
-          </w:p>
-        </w:tc>
-      </w:tr>
-      <w:tr>
-        <w:tc>
-          <w:tcPr>
-            <w:tcW w:w="970" w:type="dxa"/>
-          </w:tcPr>
-          <w:p>
-            <w:pPr>
-              <w:jc w:val="center"/>
-              <w:rPr>
-                <w:rFonts w:ascii="Arial" w:hAnsi="Arial"/>
-              </w:rPr>
-            </w:pPr>
-            <w:r>
-              <w:rPr>
-                <w:rFonts w:ascii="Arial" w:hAnsi="Arial"/>
-              </w:rPr>
-              <w:t>UC-50</w:t>
-            </w:r>
-          </w:p>
-        </w:tc>
-        <w:tc>
-          <w:tcPr>
-            <w:tcW w:w="2502" w:type="dxa"/>
-          </w:tcPr>
-          <w:p>
-            <w:pPr>
-              <w:rPr>
-                <w:rFonts w:ascii="Arial" w:hAnsi="Arial"/>
-              </w:rPr>
-            </w:pPr>
-            <w:r>
-              <w:rPr>
-                <w:rFonts w:ascii="Arial" w:hAnsi="Arial"/>
-              </w:rPr>
-              <w:t>Gestor</w:t>
-            </w:r>
-          </w:p>
-        </w:tc>
-        <w:tc>
-          <w:tcPr>
-            <w:tcW w:w="5670" w:type="dxa"/>
-          </w:tcPr>
-          <w:p>
-            <w:pPr>
-              <w:rPr>
-                <w:rFonts w:ascii="Arial" w:hAnsi="Arial"/>
-              </w:rPr>
-            </w:pPr>
-            <w:r>
-              <w:rPr>
-                <w:rFonts w:ascii="Arial" w:hAnsi="Arial"/>
-              </w:rPr>
-              <w:t>Excluir natureza financeira</w:t>
-            </w:r>
-          </w:p>
-        </w:tc>
-      </w:tr>
-      <w:tr>
-        <w:tc>
-          <w:tcPr>
-            <w:tcW w:w="970" w:type="dxa"/>
-          </w:tcPr>
-          <w:p>
-            <w:pPr>
-              <w:jc w:val="center"/>
-              <w:rPr>
-                <w:rFonts w:ascii="Arial" w:hAnsi="Arial"/>
-              </w:rPr>
-            </w:pPr>
-            <w:r>
-              <w:rPr>
-                <w:rFonts w:ascii="Arial" w:hAnsi="Arial"/>
-              </w:rPr>
-              <w:t>UC-51</w:t>
-            </w:r>
-          </w:p>
-        </w:tc>
-        <w:tc>
-          <w:tcPr>
-            <w:tcW w:w="2502" w:type="dxa"/>
-          </w:tcPr>
-          <w:p>
-            <w:pPr>
-              <w:rPr>
-                <w:rFonts w:ascii="Arial" w:hAnsi="Arial"/>
-              </w:rPr>
-            </w:pPr>
-            <w:r>
-              <w:rPr>
-                <w:rFonts w:ascii="Arial" w:hAnsi="Arial"/>
-              </w:rPr>
-              <w:t>Gestor</w:t>
-            </w:r>
-          </w:p>
-        </w:tc>
-        <w:tc>
-          <w:tcPr>
-            <w:tcW w:w="5670" w:type="dxa"/>
-          </w:tcPr>
-          <w:p>
-            <w:pPr>
-              <w:rPr>
-                <w:rFonts w:ascii="Arial" w:hAnsi="Arial"/>
-              </w:rPr>
-            </w:pPr>
-            <w:r>
-              <w:rPr>
-                <w:rFonts w:ascii="Arial" w:hAnsi="Arial"/>
-              </w:rPr>
-              <w:t>Consultar histórico da máquina</w:t>
-            </w:r>
-          </w:p>
-        </w:tc>
-      </w:tr>
-      <w:tr>
-        <w:tc>
-          <w:tcPr>
-            <w:tcW w:w="970" w:type="dxa"/>
-          </w:tcPr>
-          <w:p>
-            <w:pPr>
-              <w:jc w:val="center"/>
-              <w:rPr>
-                <w:rFonts w:ascii="Arial" w:hAnsi="Arial"/>
-              </w:rPr>
-            </w:pPr>
-            <w:r>
-              <w:rPr>
-                <w:rFonts w:ascii="Arial" w:hAnsi="Arial"/>
-              </w:rPr>
-              <w:t>UC-52</w:t>
-            </w:r>
-          </w:p>
-        </w:tc>
-        <w:tc>
-          <w:tcPr>
-            <w:tcW w:w="2502" w:type="dxa"/>
-          </w:tcPr>
-          <w:p>
-            <w:pPr>
-              <w:rPr>
-                <w:rFonts w:ascii="Arial" w:hAnsi="Arial"/>
-              </w:rPr>
-            </w:pPr>
-            <w:r>
-              <w:rPr>
-                <w:rFonts w:ascii="Arial" w:hAnsi="Arial"/>
-              </w:rPr>
-              <w:t>Gestor</w:t>
-            </w:r>
-          </w:p>
-        </w:tc>
-        <w:tc>
-          <w:tcPr>
-            <w:tcW w:w="5670" w:type="dxa"/>
-          </w:tcPr>
-          <w:p>
-            <w:pPr>
-              <w:rPr>
-                <w:rFonts w:ascii="Arial" w:hAnsi="Arial"/>
-              </w:rPr>
-            </w:pPr>
-            <w:r>
-              <w:rPr>
-                <w:rFonts w:ascii="Arial" w:hAnsi="Arial"/>
-              </w:rPr>
               <w:t>Bloquear cliente</w:t>
             </w:r>
           </w:p>
@@ -3803,7 +3465,21 @@
               <w:rPr>
                 <w:rFonts w:ascii="Arial" w:hAnsi="Arial"/>
               </w:rPr>
-              <w:t>Realizar login no aplicativo móvel</w:t>
+              <w:t xml:space="preserve">Realizar </w:t>
+            </w:r>
+            <w:proofErr w:type="spellStart"/>
+            <w:r>
+              <w:rPr>
+                <w:rFonts w:ascii="Arial" w:hAnsi="Arial"/>
+              </w:rPr>
+              <w:t>login</w:t>
+            </w:r>
+            <w:proofErr w:type="spellEnd"/>
+            <w:r>
+              <w:rPr>
+                <w:rFonts w:ascii="Arial" w:hAnsi="Arial"/>
+              </w:rPr>
+              <w:t xml:space="preserve"> no aplicativo móvel</w:t>
             </w:r>
           </w:p>
         </w:tc>
@@ -4096,8 +3772,8 @@
     </w:tbl>
     <w:p/>
     <w:sectPr>
-      <w:headerReference w:type="default" r:id="rId7"/>
-      <w:footerReference w:type="default" r:id="rId8"/>
+      <w:headerReference w:type="default" r:id="rId8"/>
+      <w:footerReference w:type="default" r:id="rId9"/>
       <w:pgSz w:w="11906" w:h="16838"/>
       <w:pgMar w:top="1134" w:right="1134" w:bottom="1134" w:left="1701" w:header="709" w:footer="709" w:gutter="0"/>
       <w:cols w:space="708"/>
@@ -4108,8 +3784,8 @@
 </file>
 
 <file path=word/endnotes.xml><?xml version="1.0" encoding="utf-8"?>
-<w:endnotes xmlns:ve="http://schemas.openxmlformats.org/markup-compatibility/2006" xmlns:o="urn:schemas-microsoft-com:office:office" xmlns:r="http://schemas.openxmlformats.org/officeDocument/2006/relationships" xmlns:m="http://schemas.openxmlformats.org/officeDocument/2006/math" xmlns:v="urn:schemas-microsoft-com:vml" xmlns:wp="http://schemas.openxmlformats.org/drawingml/2006/wordprocessingDrawing" xmlns:w10="urn:schemas-microsoft-com:office:word" xmlns:w="http://schemas.openxmlformats.org/wordprocessingml/2006/main" xmlns:wne="http://schemas.microsoft.com/office/word/2006/wordml">
-  <w:endnote w:type="separator" w:id="0">
+<w:endnotes xmlns:wpc="http://schemas.microsoft.com/office/word/2010/wordprocessingCanvas" xmlns:mc="http://schemas.openxmlformats.org/markup-compatibility/2006" xmlns:o="urn:schemas-microsoft-com:office:office" xmlns:r="http://schemas.openxmlformats.org/officeDocument/2006/relationships" xmlns:m="http://schemas.openxmlformats.org/officeDocument/2006/math" xmlns:v="urn:schemas-microsoft-com:vml" xmlns:wp14="http://schemas.microsoft.com/office/word/2010/wordprocessingDrawing" xmlns:wp="http://schemas.openxmlformats.org/drawingml/2006/wordprocessingDrawing" xmlns:w10="urn:schemas-microsoft-com:office:word" xmlns:w="http://schemas.openxmlformats.org/wordprocessingml/2006/main" xmlns:w14="http://schemas.microsoft.com/office/word/2010/wordml" xmlns:wpg="http://schemas.microsoft.com/office/word/2010/wordprocessingGroup" xmlns:wpi="http://schemas.microsoft.com/office/word/2010/wordprocessingInk" xmlns:wne="http://schemas.microsoft.com/office/word/2006/wordml" xmlns:wps="http://schemas.microsoft.com/office/word/2010/wordprocessingShape" mc:Ignorable="w14 wp14">
+  <w:endnote w:type="separator" w:id="-1">
     <w:p>
       <w:pPr>
         <w:spacing w:after="0" w:line="240" w:lineRule="auto"/>
@@ -4119,7 +3795,7 @@
       </w:r>
     </w:p>
   </w:endnote>
-  <w:endnote w:type="continuationSeparator" w:id="1">
+  <w:endnote w:type="continuationSeparator" w:id="0">
     <w:p>
       <w:pPr>
         <w:spacing w:after="0" w:line="240" w:lineRule="auto"/>
@@ -4133,7 +3809,7 @@
 </file>
 
 <file path=word/footer1.xml><?xml version="1.0" encoding="utf-8"?>
-<w:ftr xmlns:ve="http://schemas.openxmlformats.org/markup-compatibility/2006" xmlns:o="urn:schemas-microsoft-com:office:office" xmlns:r="http://schemas.openxmlformats.org/officeDocument/2006/relationships" xmlns:m="http://schemas.openxmlformats.org/officeDocument/2006/math" xmlns:v="urn:schemas-microsoft-com:vml" xmlns:wp="http://schemas.openxmlformats.org/drawingml/2006/wordprocessingDrawing" xmlns:w10="urn:schemas-microsoft-com:office:word" xmlns:w="http://schemas.openxmlformats.org/wordprocessingml/2006/main" xmlns:wne="http://schemas.microsoft.com/office/word/2006/wordml">
+<w:ftr xmlns:wpc="http://schemas.microsoft.com/office/word/2010/wordprocessingCanvas" xmlns:mc="http://schemas.openxmlformats.org/markup-compatibility/2006" xmlns:o="urn:schemas-microsoft-com:office:office" xmlns:r="http://schemas.openxmlformats.org/officeDocument/2006/relationships" xmlns:m="http://schemas.openxmlformats.org/officeDocument/2006/math" xmlns:v="urn:schemas-microsoft-com:vml" xmlns:wp14="http://schemas.microsoft.com/office/word/2010/wordprocessingDrawing" xmlns:wp="http://schemas.openxmlformats.org/drawingml/2006/wordprocessingDrawing" xmlns:w10="urn:schemas-microsoft-com:office:word" xmlns:w="http://schemas.openxmlformats.org/wordprocessingml/2006/main" xmlns:w14="http://schemas.microsoft.com/office/word/2010/wordml" xmlns:wpg="http://schemas.microsoft.com/office/word/2010/wordprocessingGroup" xmlns:wpi="http://schemas.microsoft.com/office/word/2010/wordprocessingInk" xmlns:wne="http://schemas.microsoft.com/office/word/2006/wordml" xmlns:wps="http://schemas.microsoft.com/office/word/2010/wordprocessingShape" mc:Ignorable="w14 wp14">
   <w:p>
     <w:pPr>
       <w:pStyle w:val="Rodap"/>
@@ -4166,8 +3842,8 @@
 </file>
 
 <file path=word/footnotes.xml><?xml version="1.0" encoding="utf-8"?>
-<w:footnotes xmlns:ve="http://schemas.openxmlformats.org/markup-compatibility/2006" xmlns:o="urn:schemas-microsoft-com:office:office" xmlns:r="http://schemas.openxmlformats.org/officeDocument/2006/relationships" xmlns:m="http://schemas.openxmlformats.org/officeDocument/2006/math" xmlns:v="urn:schemas-microsoft-com:vml" xmlns:wp="http://schemas.openxmlformats.org/drawingml/2006/wordprocessingDrawing" xmlns:w10="urn:schemas-microsoft-com:office:word" xmlns:w="http://schemas.openxmlformats.org/wordprocessingml/2006/main" xmlns:wne="http://schemas.microsoft.com/office/word/2006/wordml">
-  <w:footnote w:type="separator" w:id="0">
+<w:footnotes xmlns:wpc="http://schemas.microsoft.com/office/word/2010/wordprocessingCanvas" xmlns:mc="http://schemas.openxmlformats.org/markup-compatibility/2006" xmlns:o="urn:schemas-microsoft-com:office:office" xmlns:r="http://schemas.openxmlformats.org/officeDocument/2006/relationships" xmlns:m="http://schemas.openxmlformats.org/officeDocument/2006/math" xmlns:v="urn:schemas-microsoft-com:vml" xmlns:wp14="http://schemas.microsoft.com/office/word/2010/wordprocessingDrawing" xmlns:wp="http://schemas.openxmlformats.org/drawingml/2006/wordprocessingDrawing" xmlns:w10="urn:schemas-microsoft-com:office:word" xmlns:w="http://schemas.openxmlformats.org/wordprocessingml/2006/main" xmlns:w14="http://schemas.microsoft.com/office/word/2010/wordml" xmlns:wpg="http://schemas.microsoft.com/office/word/2010/wordprocessingGroup" xmlns:wpi="http://schemas.microsoft.com/office/word/2010/wordprocessingInk" xmlns:wne="http://schemas.microsoft.com/office/word/2006/wordml" xmlns:wps="http://schemas.microsoft.com/office/word/2010/wordprocessingShape" mc:Ignorable="w14 wp14">
+  <w:footnote w:type="separator" w:id="-1">
     <w:p>
       <w:pPr>
         <w:spacing w:after="0" w:line="240" w:lineRule="auto"/>
@@ -4177,7 +3853,7 @@
       </w:r>
     </w:p>
   </w:footnote>
-  <w:footnote w:type="continuationSeparator" w:id="1">
+  <w:footnote w:type="continuationSeparator" w:id="0">
     <w:p>
       <w:pPr>
         <w:spacing w:after="0" w:line="240" w:lineRule="auto"/>
@@ -4191,7 +3867,7 @@
 </file>
 
 <file path=word/header1.xml><?xml version="1.0" encoding="utf-8"?>
-<w:hdr xmlns:ve="http://schemas.openxmlformats.org/markup-compatibility/2006" xmlns:o="urn:schemas-microsoft-com:office:office" xmlns:r="http://schemas.openxmlformats.org/officeDocument/2006/relationships" xmlns:m="http://schemas.openxmlformats.org/officeDocument/2006/math" xmlns:v="urn:schemas-microsoft-com:vml" xmlns:wp="http://schemas.openxmlformats.org/drawingml/2006/wordprocessingDrawing" xmlns:w10="urn:schemas-microsoft-com:office:word" xmlns:w="http://schemas.openxmlformats.org/wordprocessingml/2006/main" xmlns:wne="http://schemas.microsoft.com/office/word/2006/wordml">
+<w:hdr xmlns:wpc="http://schemas.microsoft.com/office/word/2010/wordprocessingCanvas" xmlns:mc="http://schemas.openxmlformats.org/markup-compatibility/2006" xmlns:o="urn:schemas-microsoft-com:office:office" xmlns:r="http://schemas.openxmlformats.org/officeDocument/2006/relationships" xmlns:m="http://schemas.openxmlformats.org/officeDocument/2006/math" xmlns:v="urn:schemas-microsoft-com:vml" xmlns:wp14="http://schemas.microsoft.com/office/word/2010/wordprocessingDrawing" xmlns:wp="http://schemas.openxmlformats.org/drawingml/2006/wordprocessingDrawing" xmlns:w10="urn:schemas-microsoft-com:office:word" xmlns:w="http://schemas.openxmlformats.org/wordprocessingml/2006/main" xmlns:w14="http://schemas.microsoft.com/office/word/2010/wordml" xmlns:wpg="http://schemas.microsoft.com/office/word/2010/wordprocessingGroup" xmlns:wpi="http://schemas.microsoft.com/office/word/2010/wordprocessingInk" xmlns:wne="http://schemas.microsoft.com/office/word/2006/wordml" xmlns:wps="http://schemas.microsoft.com/office/word/2010/wordprocessingShape" mc:Ignorable="w14 wp14">
   <w:p>
     <w:pPr>
       <w:pStyle w:val="Cabealho"/>
@@ -4202,7 +3878,7 @@
       <w:tblStyle w:val="Tabelacomgrade"/>
       <w:tblW w:w="9211" w:type="dxa"/>
       <w:shd w:val="clear" w:color="auto" w:fill="FFFFFF" w:themeFill="background1"/>
-      <w:tblLook w:val="04A0"/>
+      <w:tblLook w:val="04A0" w:firstRow="1" w:lastRow="0" w:firstColumn="1" w:lastColumn="0" w:noHBand="0" w:noVBand="1"/>
     </w:tblPr>
     <w:tblGrid>
       <w:gridCol w:w="1101"/>
@@ -4224,11 +3900,19 @@
               <w:b/>
             </w:rPr>
           </w:pPr>
+          <w:proofErr w:type="gramStart"/>
           <w:r>
             <w:rPr>
               <w:b/>
             </w:rPr>
-            <w:t>4.1 - LISTA DE ATORES E RESPECTIVOS CASOS DE USO</w:t>
+            <w:t>4.1 - LISTA</w:t>
+          </w:r>
+          <w:proofErr w:type="gramEnd"/>
+          <w:r>
+            <w:rPr>
+              <w:b/>
+            </w:rPr>
+            <w:t xml:space="preserve"> DE ATORES E RESPECTIVOS CASOS DE USO</w:t>
           </w:r>
         </w:p>
       </w:tc>
@@ -4322,7 +4006,7 @@
 </file>
 
 <file path=word/numbering.xml><?xml version="1.0" encoding="utf-8"?>
-<w:numbering xmlns:ve="http://schemas.openxmlformats.org/markup-compatibility/2006" xmlns:o="urn:schemas-microsoft-com:office:office" xmlns:r="http://schemas.openxmlformats.org/officeDocument/2006/relationships" xmlns:m="http://schemas.openxmlformats.org/officeDocument/2006/math" xmlns:v="urn:schemas-microsoft-com:vml" xmlns:wp="http://schemas.openxmlformats.org/drawingml/2006/wordprocessingDrawing" xmlns:w10="urn:schemas-microsoft-com:office:word" xmlns:w="http://schemas.openxmlformats.org/wordprocessingml/2006/main" xmlns:wne="http://schemas.microsoft.com/office/word/2006/wordml">
+<w:numbering xmlns:wpc="http://schemas.microsoft.com/office/word/2010/wordprocessingCanvas" xmlns:mc="http://schemas.openxmlformats.org/markup-compatibility/2006" xmlns:o="urn:schemas-microsoft-com:office:office" xmlns:r="http://schemas.openxmlformats.org/officeDocument/2006/relationships" xmlns:m="http://schemas.openxmlformats.org/officeDocument/2006/math" xmlns:v="urn:schemas-microsoft-com:vml" xmlns:wp14="http://schemas.microsoft.com/office/word/2010/wordprocessingDrawing" xmlns:wp="http://schemas.openxmlformats.org/drawingml/2006/wordprocessingDrawing" xmlns:w10="urn:schemas-microsoft-com:office:word" xmlns:w="http://schemas.openxmlformats.org/wordprocessingml/2006/main" xmlns:w14="http://schemas.microsoft.com/office/word/2010/wordml" xmlns:wpg="http://schemas.microsoft.com/office/word/2010/wordprocessingGroup" xmlns:wpi="http://schemas.microsoft.com/office/word/2010/wordprocessingInk" xmlns:wne="http://schemas.microsoft.com/office/word/2006/wordml" xmlns:wps="http://schemas.microsoft.com/office/word/2010/wordprocessingShape" mc:Ignorable="w14 wp14">
   <w:abstractNum w:abstractNumId="0">
     <w:nsid w:val="5CF437EA"/>
     <w:multiLevelType w:val="hybridMultilevel"/>
@@ -4443,7 +4127,7 @@
 </file>
 
 <file path=word/styles.xml><?xml version="1.0" encoding="utf-8"?>
-<w:styles xmlns:r="http://schemas.openxmlformats.org/officeDocument/2006/relationships" xmlns:w="http://schemas.openxmlformats.org/wordprocessingml/2006/main">
+<w:styles xmlns:mc="http://schemas.openxmlformats.org/markup-compatibility/2006" xmlns:r="http://schemas.openxmlformats.org/officeDocument/2006/relationships" xmlns:w="http://schemas.openxmlformats.org/wordprocessingml/2006/main" xmlns:w14="http://schemas.microsoft.com/office/word/2010/wordml" mc:Ignorable="w14">
   <w:docDefaults>
     <w:rPrDefault>
       <w:rPr>
@@ -4614,7 +4298,6 @@
     <w:uiPriority w:val="99"/>
     <w:semiHidden/>
     <w:unhideWhenUsed/>
-    <w:qFormat/>
     <w:tblPr>
       <w:tblInd w:w="0" w:type="dxa"/>
       <w:tblCellMar>

</xml_diff>

<commit_message>
[Versão 1.1] Lista Atores e UCs, Hierarquia dos Atores. Removação do UC - Excluir usuário
</commit_message>
<xml_diff>
--- a/4.1 Lista Atores e UCs. Hierarquia dos Atores.docx
+++ b/4.1 Lista Atores e UCs. Hierarquia dos Atores.docx
@@ -470,8 +470,6 @@
               </w:rPr>
               <w:t>, Gestor, Operador</w:t>
             </w:r>
-            <w:bookmarkStart w:id="0" w:name="_GoBack"/>
-            <w:bookmarkEnd w:id="0"/>
           </w:p>
         </w:tc>
         <w:tc>
@@ -721,7 +719,7 @@
               <w:rPr>
                 <w:rFonts w:ascii="Arial" w:hAnsi="Arial"/>
               </w:rPr>
-              <w:t>Excluir usuário</w:t>
+              <w:t>Bloquear usuário</w:t>
             </w:r>
           </w:p>
         </w:tc>
@@ -778,7 +776,7 @@
               <w:rPr>
                 <w:rFonts w:ascii="Arial" w:hAnsi="Arial"/>
               </w:rPr>
-              <w:t>Bloquear usuário</w:t>
+              <w:t>Alterar permissões de perfil</w:t>
             </w:r>
           </w:p>
         </w:tc>
@@ -835,7 +833,7 @@
               <w:rPr>
                 <w:rFonts w:ascii="Arial" w:hAnsi="Arial"/>
               </w:rPr>
-              <w:t>Alterar permissões de perfil</w:t>
+              <w:t>Agendar atividade</w:t>
             </w:r>
           </w:p>
         </w:tc>
@@ -892,7 +890,7 @@
               <w:rPr>
                 <w:rFonts w:ascii="Arial" w:hAnsi="Arial"/>
               </w:rPr>
-              <w:t>Agendar atividade</w:t>
+              <w:t>Realizar auditoria no sistema</w:t>
             </w:r>
           </w:p>
         </w:tc>
@@ -949,7 +947,7 @@
               <w:rPr>
                 <w:rFonts w:ascii="Arial" w:hAnsi="Arial"/>
               </w:rPr>
-              <w:t>Realizar auditoria no sistema</w:t>
+              <w:t>Consultar atividade</w:t>
             </w:r>
           </w:p>
         </w:tc>
@@ -1006,7 +1004,7 @@
               <w:rPr>
                 <w:rFonts w:ascii="Arial" w:hAnsi="Arial"/>
               </w:rPr>
-              <w:t>Consultar atividade</w:t>
+              <w:t>Editar atividade</w:t>
             </w:r>
           </w:p>
         </w:tc>
@@ -1064,7 +1062,7 @@
               <w:rPr>
                 <w:rFonts w:ascii="Arial" w:hAnsi="Arial"/>
               </w:rPr>
-              <w:t>Editar atividade</w:t>
+              <w:t>Excluir atividade</w:t>
             </w:r>
           </w:p>
         </w:tc>
@@ -1103,25 +1101,25 @@
               <w:rPr>
                 <w:rFonts w:ascii="Arial" w:hAnsi="Arial"/>
               </w:rPr>
-              <w:t>Administrador</w:t>
-            </w:r>
-          </w:p>
-        </w:tc>
-        <w:tc>
-          <w:tcPr>
-            <w:tcW w:w="5670" w:type="dxa"/>
-          </w:tcPr>
-          <w:p>
-            <w:pPr>
-              <w:rPr>
-                <w:rFonts w:ascii="Arial" w:hAnsi="Arial"/>
-              </w:rPr>
-            </w:pPr>
-            <w:r>
-              <w:rPr>
-                <w:rFonts w:ascii="Arial" w:hAnsi="Arial"/>
-              </w:rPr>
-              <w:t>Excluir atividade</w:t>
+              <w:t>Gerente</w:t>
+            </w:r>
+          </w:p>
+        </w:tc>
+        <w:tc>
+          <w:tcPr>
+            <w:tcW w:w="5670" w:type="dxa"/>
+          </w:tcPr>
+          <w:p>
+            <w:pPr>
+              <w:rPr>
+                <w:rFonts w:ascii="Arial" w:hAnsi="Arial"/>
+              </w:rPr>
+            </w:pPr>
+            <w:r>
+              <w:rPr>
+                <w:rFonts w:ascii="Arial" w:hAnsi="Arial"/>
+              </w:rPr>
+              <w:t>Cadastrar manutenção</w:t>
             </w:r>
           </w:p>
         </w:tc>
@@ -1178,7 +1176,7 @@
               <w:rPr>
                 <w:rFonts w:ascii="Arial" w:hAnsi="Arial"/>
               </w:rPr>
-              <w:t>Cadastrar manutenção</w:t>
+              <w:t>Consultar manutenção</w:t>
             </w:r>
           </w:p>
         </w:tc>
@@ -1235,7 +1233,7 @@
               <w:rPr>
                 <w:rFonts w:ascii="Arial" w:hAnsi="Arial"/>
               </w:rPr>
-              <w:t>Consultar manutenção</w:t>
+              <w:t>Editar manutenção</w:t>
             </w:r>
           </w:p>
         </w:tc>
@@ -1292,7 +1290,7 @@
               <w:rPr>
                 <w:rFonts w:ascii="Arial" w:hAnsi="Arial"/>
               </w:rPr>
-              <w:t>Editar manutenção</w:t>
+              <w:t>Excluir manutenção</w:t>
             </w:r>
           </w:p>
         </w:tc>
@@ -1349,7 +1347,7 @@
               <w:rPr>
                 <w:rFonts w:ascii="Arial" w:hAnsi="Arial"/>
               </w:rPr>
-              <w:t>Excluir manutenção</w:t>
+              <w:t>Administrar próprio cadastro</w:t>
             </w:r>
           </w:p>
         </w:tc>
@@ -1406,7 +1404,7 @@
               <w:rPr>
                 <w:rFonts w:ascii="Arial" w:hAnsi="Arial"/>
               </w:rPr>
-              <w:t>Administrar próprio cadastro</w:t>
+              <w:t>Cadastrar receita</w:t>
             </w:r>
           </w:p>
         </w:tc>
@@ -1463,7 +1461,7 @@
               <w:rPr>
                 <w:rFonts w:ascii="Arial" w:hAnsi="Arial"/>
               </w:rPr>
-              <w:t>Cadastrar receita</w:t>
+              <w:t>Consultar receita</w:t>
             </w:r>
           </w:p>
         </w:tc>
@@ -1520,7 +1518,7 @@
               <w:rPr>
                 <w:rFonts w:ascii="Arial" w:hAnsi="Arial"/>
               </w:rPr>
-              <w:t>Consultar receita</w:t>
+              <w:t>Editar receita</w:t>
             </w:r>
           </w:p>
         </w:tc>
@@ -1577,7 +1575,7 @@
               <w:rPr>
                 <w:rFonts w:ascii="Arial" w:hAnsi="Arial"/>
               </w:rPr>
-              <w:t>Editar receita</w:t>
+              <w:t>Excluir receita</w:t>
             </w:r>
           </w:p>
         </w:tc>
@@ -1634,7 +1632,7 @@
               <w:rPr>
                 <w:rFonts w:ascii="Arial" w:hAnsi="Arial"/>
               </w:rPr>
-              <w:t>Excluir receita</w:t>
+              <w:t>Cadastrar despesa</w:t>
             </w:r>
           </w:p>
         </w:tc>
@@ -1691,7 +1689,7 @@
               <w:rPr>
                 <w:rFonts w:ascii="Arial" w:hAnsi="Arial"/>
               </w:rPr>
-              <w:t>Cadastrar despesa</w:t>
+              <w:t>Consultar despesa</w:t>
             </w:r>
           </w:p>
         </w:tc>
@@ -1748,7 +1746,7 @@
               <w:rPr>
                 <w:rFonts w:ascii="Arial" w:hAnsi="Arial"/>
               </w:rPr>
-              <w:t>Consultar despesa</w:t>
+              <w:t>Editar despesa</w:t>
             </w:r>
           </w:p>
         </w:tc>
@@ -1805,7 +1803,7 @@
               <w:rPr>
                 <w:rFonts w:ascii="Arial" w:hAnsi="Arial"/>
               </w:rPr>
-              <w:t>Editar despesa</w:t>
+              <w:t>Excluir despesa</w:t>
             </w:r>
           </w:p>
         </w:tc>
@@ -1862,7 +1860,7 @@
               <w:rPr>
                 <w:rFonts w:ascii="Arial" w:hAnsi="Arial"/>
               </w:rPr>
-              <w:t>Excluir despesa</w:t>
+              <w:t>Alterar status da máquina</w:t>
             </w:r>
           </w:p>
         </w:tc>
@@ -1901,25 +1899,25 @@
               <w:rPr>
                 <w:rFonts w:ascii="Arial" w:hAnsi="Arial"/>
               </w:rPr>
-              <w:t>Gerente</w:t>
-            </w:r>
-          </w:p>
-        </w:tc>
-        <w:tc>
-          <w:tcPr>
-            <w:tcW w:w="5670" w:type="dxa"/>
-          </w:tcPr>
-          <w:p>
-            <w:pPr>
-              <w:rPr>
-                <w:rFonts w:ascii="Arial" w:hAnsi="Arial"/>
-              </w:rPr>
-            </w:pPr>
-            <w:r>
-              <w:rPr>
-                <w:rFonts w:ascii="Arial" w:hAnsi="Arial"/>
-              </w:rPr>
-              <w:t>Alterar status da máquina</w:t>
+              <w:t>Gestor</w:t>
+            </w:r>
+          </w:p>
+        </w:tc>
+        <w:tc>
+          <w:tcPr>
+            <w:tcW w:w="5670" w:type="dxa"/>
+          </w:tcPr>
+          <w:p>
+            <w:pPr>
+              <w:rPr>
+                <w:rFonts w:ascii="Arial" w:hAnsi="Arial"/>
+              </w:rPr>
+            </w:pPr>
+            <w:r>
+              <w:rPr>
+                <w:rFonts w:ascii="Arial" w:hAnsi="Arial"/>
+              </w:rPr>
+              <w:t>Cadastrar cliente</w:t>
             </w:r>
           </w:p>
         </w:tc>
@@ -1976,7 +1974,7 @@
               <w:rPr>
                 <w:rFonts w:ascii="Arial" w:hAnsi="Arial"/>
               </w:rPr>
-              <w:t>Cadastrar cliente</w:t>
+              <w:t>Consultar cliente</w:t>
             </w:r>
           </w:p>
         </w:tc>
@@ -2033,7 +2031,7 @@
               <w:rPr>
                 <w:rFonts w:ascii="Arial" w:hAnsi="Arial"/>
               </w:rPr>
-              <w:t>Consultar cliente</w:t>
+              <w:t>Editar cliente</w:t>
             </w:r>
           </w:p>
         </w:tc>
@@ -2090,7 +2088,7 @@
               <w:rPr>
                 <w:rFonts w:ascii="Arial" w:hAnsi="Arial"/>
               </w:rPr>
-              <w:t>Editar cliente</w:t>
+              <w:t>Excluir cliente</w:t>
             </w:r>
           </w:p>
         </w:tc>
@@ -2147,7 +2145,7 @@
               <w:rPr>
                 <w:rFonts w:ascii="Arial" w:hAnsi="Arial"/>
               </w:rPr>
-              <w:t>Excluir cliente</w:t>
+              <w:t>Cadastrar contrato</w:t>
             </w:r>
           </w:p>
         </w:tc>
@@ -2204,7 +2202,7 @@
               <w:rPr>
                 <w:rFonts w:ascii="Arial" w:hAnsi="Arial"/>
               </w:rPr>
-              <w:t>Cadastrar contrato</w:t>
+              <w:t>Consultar contrato</w:t>
             </w:r>
           </w:p>
         </w:tc>
@@ -2261,7 +2259,7 @@
               <w:rPr>
                 <w:rFonts w:ascii="Arial" w:hAnsi="Arial"/>
               </w:rPr>
-              <w:t>Consultar contrato</w:t>
+              <w:t>Editar contrato</w:t>
             </w:r>
           </w:p>
         </w:tc>
@@ -2318,7 +2316,7 @@
               <w:rPr>
                 <w:rFonts w:ascii="Arial" w:hAnsi="Arial"/>
               </w:rPr>
-              <w:t>Editar contrato</w:t>
+              <w:t>Excluir contrato</w:t>
             </w:r>
           </w:p>
         </w:tc>
@@ -2375,7 +2373,7 @@
               <w:rPr>
                 <w:rFonts w:ascii="Arial" w:hAnsi="Arial"/>
               </w:rPr>
-              <w:t>Excluir contrato</w:t>
+              <w:t>Cadastrar máquina</w:t>
             </w:r>
           </w:p>
         </w:tc>
@@ -2432,7 +2430,7 @@
               <w:rPr>
                 <w:rFonts w:ascii="Arial" w:hAnsi="Arial"/>
               </w:rPr>
-              <w:t>Cadastrar máquina</w:t>
+              <w:t>Consultar máquina</w:t>
             </w:r>
           </w:p>
         </w:tc>
@@ -2489,7 +2487,7 @@
               <w:rPr>
                 <w:rFonts w:ascii="Arial" w:hAnsi="Arial"/>
               </w:rPr>
-              <w:t>Consultar máquina</w:t>
+              <w:t>Editar máquina</w:t>
             </w:r>
           </w:p>
         </w:tc>
@@ -2546,7 +2544,7 @@
               <w:rPr>
                 <w:rFonts w:ascii="Arial" w:hAnsi="Arial"/>
               </w:rPr>
-              <w:t>Editar máquina</w:t>
+              <w:t>Excluir máquina</w:t>
             </w:r>
           </w:p>
         </w:tc>
@@ -2604,7 +2602,7 @@
               <w:rPr>
                 <w:rFonts w:ascii="Arial" w:hAnsi="Arial"/>
               </w:rPr>
-              <w:t>Excluir máquina</w:t>
+              <w:t>Cadastrar fornecedor</w:t>
             </w:r>
           </w:p>
         </w:tc>
@@ -2661,7 +2659,7 @@
               <w:rPr>
                 <w:rFonts w:ascii="Arial" w:hAnsi="Arial"/>
               </w:rPr>
-              <w:t>Cadastrar fornecedor</w:t>
+              <w:t>Consultar fornecedor</w:t>
             </w:r>
           </w:p>
         </w:tc>
@@ -2718,7 +2716,7 @@
               <w:rPr>
                 <w:rFonts w:ascii="Arial" w:hAnsi="Arial"/>
               </w:rPr>
-              <w:t>Consultar fornecedor</w:t>
+              <w:t>Editar fornecedor</w:t>
             </w:r>
           </w:p>
         </w:tc>
@@ -2775,7 +2773,7 @@
               <w:rPr>
                 <w:rFonts w:ascii="Arial" w:hAnsi="Arial"/>
               </w:rPr>
-              <w:t>Editar fornecedor</w:t>
+              <w:t>Excluir fornecedor</w:t>
             </w:r>
           </w:p>
         </w:tc>
@@ -2832,7 +2830,7 @@
               <w:rPr>
                 <w:rFonts w:ascii="Arial" w:hAnsi="Arial"/>
               </w:rPr>
-              <w:t>Excluir fornecedor</w:t>
+              <w:t>Cadastrar produto</w:t>
             </w:r>
           </w:p>
         </w:tc>
@@ -2889,7 +2887,7 @@
               <w:rPr>
                 <w:rFonts w:ascii="Arial" w:hAnsi="Arial"/>
               </w:rPr>
-              <w:t>Cadastrar produto</w:t>
+              <w:t>Consultar produto</w:t>
             </w:r>
           </w:p>
         </w:tc>
@@ -2946,7 +2944,7 @@
               <w:rPr>
                 <w:rFonts w:ascii="Arial" w:hAnsi="Arial"/>
               </w:rPr>
-              <w:t>Consultar produto</w:t>
+              <w:t>Editar produto</w:t>
             </w:r>
           </w:p>
         </w:tc>
@@ -3003,7 +3001,7 @@
               <w:rPr>
                 <w:rFonts w:ascii="Arial" w:hAnsi="Arial"/>
               </w:rPr>
-              <w:t>Editar produto</w:t>
+              <w:t>Excluir produto</w:t>
             </w:r>
           </w:p>
         </w:tc>
@@ -3060,7 +3058,7 @@
               <w:rPr>
                 <w:rFonts w:ascii="Arial" w:hAnsi="Arial"/>
               </w:rPr>
-              <w:t>Excluir produto</w:t>
+              <w:t>Cadastrar natureza financeira</w:t>
             </w:r>
           </w:p>
         </w:tc>
@@ -3117,7 +3115,13 @@
               <w:rPr>
                 <w:rFonts w:ascii="Arial" w:hAnsi="Arial"/>
               </w:rPr>
-              <w:t>Cadastrar natureza financeira</w:t>
+              <w:t xml:space="preserve">Consultar </w:t>
+            </w:r>
+            <w:r>
+              <w:rPr>
+                <w:rFonts w:ascii="Arial" w:hAnsi="Arial"/>
+              </w:rPr>
+              <w:t>natureza financeira</w:t>
             </w:r>
           </w:p>
         </w:tc>
@@ -3174,13 +3178,7 @@
               <w:rPr>
                 <w:rFonts w:ascii="Arial" w:hAnsi="Arial"/>
               </w:rPr>
-              <w:t xml:space="preserve">Consultar </w:t>
-            </w:r>
-            <w:r>
-              <w:rPr>
-                <w:rFonts w:ascii="Arial" w:hAnsi="Arial"/>
-              </w:rPr>
-              <w:t>natureza financeira</w:t>
+              <w:t>Editar natureza financeira</w:t>
             </w:r>
           </w:p>
         </w:tc>
@@ -3237,7 +3235,7 @@
               <w:rPr>
                 <w:rFonts w:ascii="Arial" w:hAnsi="Arial"/>
               </w:rPr>
-              <w:t>Editar natureza financeira</w:t>
+              <w:t>Excluir natureza financeira</w:t>
             </w:r>
           </w:p>
         </w:tc>
@@ -3294,7 +3292,7 @@
               <w:rPr>
                 <w:rFonts w:ascii="Arial" w:hAnsi="Arial"/>
               </w:rPr>
-              <w:t>Excluir natureza financeira</w:t>
+              <w:t>Consultar histórico da máquina</w:t>
             </w:r>
           </w:p>
         </w:tc>
@@ -3351,7 +3349,7 @@
               <w:rPr>
                 <w:rFonts w:ascii="Arial" w:hAnsi="Arial"/>
               </w:rPr>
-              <w:t>Consultar histórico da máquina</w:t>
+              <w:t>Bloquear cliente</w:t>
             </w:r>
           </w:p>
         </w:tc>
@@ -3390,25 +3388,39 @@
               <w:rPr>
                 <w:rFonts w:ascii="Arial" w:hAnsi="Arial"/>
               </w:rPr>
-              <w:t>Gestor</w:t>
-            </w:r>
-          </w:p>
-        </w:tc>
-        <w:tc>
-          <w:tcPr>
-            <w:tcW w:w="5670" w:type="dxa"/>
-          </w:tcPr>
-          <w:p>
-            <w:pPr>
-              <w:rPr>
-                <w:rFonts w:ascii="Arial" w:hAnsi="Arial"/>
-              </w:rPr>
-            </w:pPr>
-            <w:r>
-              <w:rPr>
-                <w:rFonts w:ascii="Arial" w:hAnsi="Arial"/>
-              </w:rPr>
-              <w:t>Bloquear cliente</w:t>
+              <w:t>Operador</w:t>
+            </w:r>
+          </w:p>
+        </w:tc>
+        <w:tc>
+          <w:tcPr>
+            <w:tcW w:w="5670" w:type="dxa"/>
+          </w:tcPr>
+          <w:p>
+            <w:pPr>
+              <w:rPr>
+                <w:rFonts w:ascii="Arial" w:hAnsi="Arial"/>
+              </w:rPr>
+            </w:pPr>
+            <w:r>
+              <w:rPr>
+                <w:rFonts w:ascii="Arial" w:hAnsi="Arial"/>
+              </w:rPr>
+              <w:t xml:space="preserve">Realizar </w:t>
+            </w:r>
+            <w:proofErr w:type="spellStart"/>
+            <w:r>
+              <w:rPr>
+                <w:rFonts w:ascii="Arial" w:hAnsi="Arial"/>
+              </w:rPr>
+              <w:t>login</w:t>
+            </w:r>
+            <w:proofErr w:type="spellEnd"/>
+            <w:r>
+              <w:rPr>
+                <w:rFonts w:ascii="Arial" w:hAnsi="Arial"/>
+              </w:rPr>
+              <w:t xml:space="preserve"> no aplicativo móvel</w:t>
             </w:r>
           </w:p>
         </w:tc>
@@ -3465,21 +3477,7 @@
               <w:rPr>
                 <w:rFonts w:ascii="Arial" w:hAnsi="Arial"/>
               </w:rPr>
-              <w:t xml:space="preserve">Realizar </w:t>
-            </w:r>
-            <w:proofErr w:type="spellStart"/>
-            <w:r>
-              <w:rPr>
-                <w:rFonts w:ascii="Arial" w:hAnsi="Arial"/>
-              </w:rPr>
-              <w:t>login</w:t>
-            </w:r>
-            <w:proofErr w:type="spellEnd"/>
-            <w:r>
-              <w:rPr>
-                <w:rFonts w:ascii="Arial" w:hAnsi="Arial"/>
-              </w:rPr>
-              <w:t xml:space="preserve"> no aplicativo móvel</w:t>
+              <w:t>Informar necessidade de manutenção</w:t>
             </w:r>
           </w:p>
         </w:tc>
@@ -3536,7 +3534,7 @@
               <w:rPr>
                 <w:rFonts w:ascii="Arial" w:hAnsi="Arial"/>
               </w:rPr>
-              <w:t>Informar necessidade de manutenção</w:t>
+              <w:t>Abrir máquina</w:t>
             </w:r>
           </w:p>
         </w:tc>
@@ -3593,7 +3591,7 @@
               <w:rPr>
                 <w:rFonts w:ascii="Arial" w:hAnsi="Arial"/>
               </w:rPr>
-              <w:t>Abrir máquina</w:t>
+              <w:t>Pesquisar clientes</w:t>
             </w:r>
           </w:p>
         </w:tc>
@@ -3650,7 +3648,7 @@
               <w:rPr>
                 <w:rFonts w:ascii="Arial" w:hAnsi="Arial"/>
               </w:rPr>
-              <w:t>Pesquisar clientes</w:t>
+              <w:t>Fechar máquina</w:t>
             </w:r>
           </w:p>
         </w:tc>
@@ -3673,63 +3671,8 @@
               </w:rPr>
               <w:t>UC-57</w:t>
             </w:r>
-          </w:p>
-        </w:tc>
-        <w:tc>
-          <w:tcPr>
-            <w:tcW w:w="2502" w:type="dxa"/>
-          </w:tcPr>
-          <w:p>
-            <w:pPr>
-              <w:rPr>
-                <w:rFonts w:ascii="Arial" w:hAnsi="Arial"/>
-              </w:rPr>
-            </w:pPr>
-            <w:r>
-              <w:rPr>
-                <w:rFonts w:ascii="Arial" w:hAnsi="Arial"/>
-              </w:rPr>
-              <w:t>Operador</w:t>
-            </w:r>
-          </w:p>
-        </w:tc>
-        <w:tc>
-          <w:tcPr>
-            <w:tcW w:w="5670" w:type="dxa"/>
-          </w:tcPr>
-          <w:p>
-            <w:pPr>
-              <w:rPr>
-                <w:rFonts w:ascii="Arial" w:hAnsi="Arial"/>
-              </w:rPr>
-            </w:pPr>
-            <w:r>
-              <w:rPr>
-                <w:rFonts w:ascii="Arial" w:hAnsi="Arial"/>
-              </w:rPr>
-              <w:t>Fechar máquina</w:t>
-            </w:r>
-          </w:p>
-        </w:tc>
-      </w:tr>
-      <w:tr>
-        <w:tc>
-          <w:tcPr>
-            <w:tcW w:w="970" w:type="dxa"/>
-          </w:tcPr>
-          <w:p>
-            <w:pPr>
-              <w:jc w:val="center"/>
-              <w:rPr>
-                <w:rFonts w:ascii="Arial" w:hAnsi="Arial"/>
-              </w:rPr>
-            </w:pPr>
-            <w:r>
-              <w:rPr>
-                <w:rFonts w:ascii="Arial" w:hAnsi="Arial"/>
-              </w:rPr>
-              <w:t>UC-58</w:t>
-            </w:r>
+            <w:bookmarkStart w:id="0" w:name="_GoBack"/>
+            <w:bookmarkEnd w:id="0"/>
           </w:p>
         </w:tc>
         <w:tc>

</xml_diff>

<commit_message>
[Versão 1.2] Lista Atores e UCs, atualizado com a númeração
</commit_message>
<xml_diff>
--- a/4.1 Lista Atores e UCs. Hierarquia dos Atores.docx
+++ b/4.1 Lista Atores e UCs. Hierarquia dos Atores.docx
@@ -1842,25 +1842,25 @@
               <w:rPr>
                 <w:rFonts w:ascii="Arial" w:hAnsi="Arial"/>
               </w:rPr>
-              <w:t>Gerente</w:t>
-            </w:r>
-          </w:p>
-        </w:tc>
-        <w:tc>
-          <w:tcPr>
-            <w:tcW w:w="5670" w:type="dxa"/>
-          </w:tcPr>
-          <w:p>
-            <w:pPr>
-              <w:rPr>
-                <w:rFonts w:ascii="Arial" w:hAnsi="Arial"/>
-              </w:rPr>
-            </w:pPr>
-            <w:r>
-              <w:rPr>
-                <w:rFonts w:ascii="Arial" w:hAnsi="Arial"/>
-              </w:rPr>
-              <w:t>Alterar status da máquina</w:t>
+              <w:t>Gestor</w:t>
+            </w:r>
+          </w:p>
+        </w:tc>
+        <w:tc>
+          <w:tcPr>
+            <w:tcW w:w="5670" w:type="dxa"/>
+          </w:tcPr>
+          <w:p>
+            <w:pPr>
+              <w:rPr>
+                <w:rFonts w:ascii="Arial" w:hAnsi="Arial"/>
+              </w:rPr>
+            </w:pPr>
+            <w:r>
+              <w:rPr>
+                <w:rFonts w:ascii="Arial" w:hAnsi="Arial"/>
+              </w:rPr>
+              <w:t>Cadastrar cliente</w:t>
             </w:r>
           </w:p>
         </w:tc>
@@ -1917,7 +1917,7 @@
               <w:rPr>
                 <w:rFonts w:ascii="Arial" w:hAnsi="Arial"/>
               </w:rPr>
-              <w:t>Cadastrar cliente</w:t>
+              <w:t>Consultar cliente</w:t>
             </w:r>
           </w:p>
         </w:tc>
@@ -1974,7 +1974,7 @@
               <w:rPr>
                 <w:rFonts w:ascii="Arial" w:hAnsi="Arial"/>
               </w:rPr>
-              <w:t>Consultar cliente</w:t>
+              <w:t>Editar cliente</w:t>
             </w:r>
           </w:p>
         </w:tc>
@@ -2031,7 +2031,7 @@
               <w:rPr>
                 <w:rFonts w:ascii="Arial" w:hAnsi="Arial"/>
               </w:rPr>
-              <w:t>Editar cliente</w:t>
+              <w:t>Excluir cliente</w:t>
             </w:r>
           </w:p>
         </w:tc>
@@ -2088,7 +2088,7 @@
               <w:rPr>
                 <w:rFonts w:ascii="Arial" w:hAnsi="Arial"/>
               </w:rPr>
-              <w:t>Excluir cliente</w:t>
+              <w:t>Cadastrar contrato</w:t>
             </w:r>
           </w:p>
         </w:tc>
@@ -2145,7 +2145,7 @@
               <w:rPr>
                 <w:rFonts w:ascii="Arial" w:hAnsi="Arial"/>
               </w:rPr>
-              <w:t>Cadastrar contrato</w:t>
+              <w:t>Consultar contrato</w:t>
             </w:r>
           </w:p>
         </w:tc>
@@ -2202,7 +2202,7 @@
               <w:rPr>
                 <w:rFonts w:ascii="Arial" w:hAnsi="Arial"/>
               </w:rPr>
-              <w:t>Consultar contrato</w:t>
+              <w:t>Editar contrato</w:t>
             </w:r>
           </w:p>
         </w:tc>
@@ -2259,7 +2259,7 @@
               <w:rPr>
                 <w:rFonts w:ascii="Arial" w:hAnsi="Arial"/>
               </w:rPr>
-              <w:t>Editar contrato</w:t>
+              <w:t>Excluir contrato</w:t>
             </w:r>
           </w:p>
         </w:tc>
@@ -2316,7 +2316,7 @@
               <w:rPr>
                 <w:rFonts w:ascii="Arial" w:hAnsi="Arial"/>
               </w:rPr>
-              <w:t>Excluir contrato</w:t>
+              <w:t>Cadastrar máquina</w:t>
             </w:r>
           </w:p>
         </w:tc>
@@ -2373,7 +2373,7 @@
               <w:rPr>
                 <w:rFonts w:ascii="Arial" w:hAnsi="Arial"/>
               </w:rPr>
-              <w:t>Cadastrar máquina</w:t>
+              <w:t>Consultar máquina</w:t>
             </w:r>
           </w:p>
         </w:tc>
@@ -2430,7 +2430,7 @@
               <w:rPr>
                 <w:rFonts w:ascii="Arial" w:hAnsi="Arial"/>
               </w:rPr>
-              <w:t>Consultar máquina</w:t>
+              <w:t>Editar máquina</w:t>
             </w:r>
           </w:p>
         </w:tc>
@@ -2487,7 +2487,7 @@
               <w:rPr>
                 <w:rFonts w:ascii="Arial" w:hAnsi="Arial"/>
               </w:rPr>
-              <w:t>Editar máquina</w:t>
+              <w:t>Excluir máquina</w:t>
             </w:r>
           </w:p>
         </w:tc>
@@ -2544,7 +2544,7 @@
               <w:rPr>
                 <w:rFonts w:ascii="Arial" w:hAnsi="Arial"/>
               </w:rPr>
-              <w:t>Excluir máquina</w:t>
+              <w:t>Cadastrar fornecedor</w:t>
             </w:r>
           </w:p>
         </w:tc>
@@ -2602,7 +2602,7 @@
               <w:rPr>
                 <w:rFonts w:ascii="Arial" w:hAnsi="Arial"/>
               </w:rPr>
-              <w:t>Cadastrar fornecedor</w:t>
+              <w:t>Consultar fornecedor</w:t>
             </w:r>
           </w:p>
         </w:tc>
@@ -2659,7 +2659,7 @@
               <w:rPr>
                 <w:rFonts w:ascii="Arial" w:hAnsi="Arial"/>
               </w:rPr>
-              <w:t>Consultar fornecedor</w:t>
+              <w:t>Editar fornecedor</w:t>
             </w:r>
           </w:p>
         </w:tc>
@@ -2716,7 +2716,7 @@
               <w:rPr>
                 <w:rFonts w:ascii="Arial" w:hAnsi="Arial"/>
               </w:rPr>
-              <w:t>Editar fornecedor</w:t>
+              <w:t>Excluir fornecedor</w:t>
             </w:r>
           </w:p>
         </w:tc>
@@ -2773,7 +2773,7 @@
               <w:rPr>
                 <w:rFonts w:ascii="Arial" w:hAnsi="Arial"/>
               </w:rPr>
-              <w:t>Excluir fornecedor</w:t>
+              <w:t>Cadastrar produto</w:t>
             </w:r>
           </w:p>
         </w:tc>
@@ -2830,7 +2830,7 @@
               <w:rPr>
                 <w:rFonts w:ascii="Arial" w:hAnsi="Arial"/>
               </w:rPr>
-              <w:t>Cadastrar produto</w:t>
+              <w:t>Consultar produto</w:t>
             </w:r>
           </w:p>
         </w:tc>
@@ -2887,7 +2887,7 @@
               <w:rPr>
                 <w:rFonts w:ascii="Arial" w:hAnsi="Arial"/>
               </w:rPr>
-              <w:t>Consultar produto</w:t>
+              <w:t>Editar produto</w:t>
             </w:r>
           </w:p>
         </w:tc>
@@ -2944,7 +2944,7 @@
               <w:rPr>
                 <w:rFonts w:ascii="Arial" w:hAnsi="Arial"/>
               </w:rPr>
-              <w:t>Editar produto</w:t>
+              <w:t>Excluir produto</w:t>
             </w:r>
           </w:p>
         </w:tc>
@@ -3001,7 +3001,7 @@
               <w:rPr>
                 <w:rFonts w:ascii="Arial" w:hAnsi="Arial"/>
               </w:rPr>
-              <w:t>Excluir produto</w:t>
+              <w:t>Cadastrar natureza financeira</w:t>
             </w:r>
           </w:p>
         </w:tc>
@@ -3058,7 +3058,13 @@
               <w:rPr>
                 <w:rFonts w:ascii="Arial" w:hAnsi="Arial"/>
               </w:rPr>
-              <w:t>Cadastrar natureza financeira</w:t>
+              <w:t xml:space="preserve">Consultar </w:t>
+            </w:r>
+            <w:r>
+              <w:rPr>
+                <w:rFonts w:ascii="Arial" w:hAnsi="Arial"/>
+              </w:rPr>
+              <w:t>natureza financeira</w:t>
             </w:r>
           </w:p>
         </w:tc>
@@ -3115,13 +3121,7 @@
               <w:rPr>
                 <w:rFonts w:ascii="Arial" w:hAnsi="Arial"/>
               </w:rPr>
-              <w:t xml:space="preserve">Consultar </w:t>
-            </w:r>
-            <w:r>
-              <w:rPr>
-                <w:rFonts w:ascii="Arial" w:hAnsi="Arial"/>
-              </w:rPr>
-              <w:t>natureza financeira</w:t>
+              <w:t>Editar natureza financeira</w:t>
             </w:r>
           </w:p>
         </w:tc>
@@ -3178,7 +3178,7 @@
               <w:rPr>
                 <w:rFonts w:ascii="Arial" w:hAnsi="Arial"/>
               </w:rPr>
-              <w:t>Editar natureza financeira</w:t>
+              <w:t>Excluir natureza financeira</w:t>
             </w:r>
           </w:p>
         </w:tc>
@@ -3217,25 +3217,25 @@
               <w:rPr>
                 <w:rFonts w:ascii="Arial" w:hAnsi="Arial"/>
               </w:rPr>
-              <w:t>Gestor</w:t>
-            </w:r>
-          </w:p>
-        </w:tc>
-        <w:tc>
-          <w:tcPr>
-            <w:tcW w:w="5670" w:type="dxa"/>
-          </w:tcPr>
-          <w:p>
-            <w:pPr>
-              <w:rPr>
-                <w:rFonts w:ascii="Arial" w:hAnsi="Arial"/>
-              </w:rPr>
-            </w:pPr>
-            <w:r>
-              <w:rPr>
-                <w:rFonts w:ascii="Arial" w:hAnsi="Arial"/>
-              </w:rPr>
-              <w:t>Excluir natureza financeira</w:t>
+              <w:t>Gerente</w:t>
+            </w:r>
+          </w:p>
+        </w:tc>
+        <w:tc>
+          <w:tcPr>
+            <w:tcW w:w="5670" w:type="dxa"/>
+          </w:tcPr>
+          <w:p>
+            <w:pPr>
+              <w:rPr>
+                <w:rFonts w:ascii="Arial" w:hAnsi="Arial"/>
+              </w:rPr>
+            </w:pPr>
+            <w:r>
+              <w:rPr>
+                <w:rFonts w:ascii="Arial" w:hAnsi="Arial"/>
+              </w:rPr>
+              <w:t>Consultar histórico da máquina</w:t>
             </w:r>
           </w:p>
         </w:tc>
@@ -3274,25 +3274,39 @@
               <w:rPr>
                 <w:rFonts w:ascii="Arial" w:hAnsi="Arial"/>
               </w:rPr>
-              <w:t>Gestor</w:t>
-            </w:r>
-          </w:p>
-        </w:tc>
-        <w:tc>
-          <w:tcPr>
-            <w:tcW w:w="5670" w:type="dxa"/>
-          </w:tcPr>
-          <w:p>
-            <w:pPr>
-              <w:rPr>
-                <w:rFonts w:ascii="Arial" w:hAnsi="Arial"/>
-              </w:rPr>
-            </w:pPr>
-            <w:r>
-              <w:rPr>
-                <w:rFonts w:ascii="Arial" w:hAnsi="Arial"/>
-              </w:rPr>
-              <w:t>Consultar histórico da máquina</w:t>
+              <w:t>Operador</w:t>
+            </w:r>
+          </w:p>
+        </w:tc>
+        <w:tc>
+          <w:tcPr>
+            <w:tcW w:w="5670" w:type="dxa"/>
+          </w:tcPr>
+          <w:p>
+            <w:pPr>
+              <w:rPr>
+                <w:rFonts w:ascii="Arial" w:hAnsi="Arial"/>
+              </w:rPr>
+            </w:pPr>
+            <w:r>
+              <w:rPr>
+                <w:rFonts w:ascii="Arial" w:hAnsi="Arial"/>
+              </w:rPr>
+              <w:t xml:space="preserve">Realizar </w:t>
+            </w:r>
+            <w:proofErr w:type="spellStart"/>
+            <w:r>
+              <w:rPr>
+                <w:rFonts w:ascii="Arial" w:hAnsi="Arial"/>
+              </w:rPr>
+              <w:t>login</w:t>
+            </w:r>
+            <w:proofErr w:type="spellEnd"/>
+            <w:r>
+              <w:rPr>
+                <w:rFonts w:ascii="Arial" w:hAnsi="Arial"/>
+              </w:rPr>
+              <w:t xml:space="preserve"> no aplicativo móvel</w:t>
             </w:r>
           </w:p>
         </w:tc>
@@ -3331,25 +3345,31 @@
               <w:rPr>
                 <w:rFonts w:ascii="Arial" w:hAnsi="Arial"/>
               </w:rPr>
-              <w:t>Gestor</w:t>
-            </w:r>
-          </w:p>
-        </w:tc>
-        <w:tc>
-          <w:tcPr>
-            <w:tcW w:w="5670" w:type="dxa"/>
-          </w:tcPr>
-          <w:p>
-            <w:pPr>
-              <w:rPr>
-                <w:rFonts w:ascii="Arial" w:hAnsi="Arial"/>
-              </w:rPr>
-            </w:pPr>
-            <w:r>
-              <w:rPr>
-                <w:rFonts w:ascii="Arial" w:hAnsi="Arial"/>
-              </w:rPr>
-              <w:t>Bloquear cliente</w:t>
+              <w:t>Operador</w:t>
+            </w:r>
+          </w:p>
+        </w:tc>
+        <w:tc>
+          <w:tcPr>
+            <w:tcW w:w="5670" w:type="dxa"/>
+          </w:tcPr>
+          <w:p>
+            <w:pPr>
+              <w:rPr>
+                <w:rFonts w:ascii="Arial" w:hAnsi="Arial"/>
+              </w:rPr>
+            </w:pPr>
+            <w:r>
+              <w:rPr>
+                <w:rFonts w:ascii="Arial" w:hAnsi="Arial"/>
+              </w:rPr>
+              <w:t>A</w:t>
+            </w:r>
+            <w:r>
+              <w:rPr>
+                <w:rFonts w:ascii="Arial" w:hAnsi="Arial"/>
+              </w:rPr>
+              <w:t>locar máquina</w:t>
             </w:r>
           </w:p>
         </w:tc>
@@ -3402,25 +3422,19 @@
                 <w:rFonts w:ascii="Arial" w:hAnsi="Arial"/>
               </w:rPr>
             </w:pPr>
-            <w:r>
-              <w:rPr>
-                <w:rFonts w:ascii="Arial" w:hAnsi="Arial"/>
-              </w:rPr>
-              <w:t xml:space="preserve">Realizar </w:t>
-            </w:r>
             <w:proofErr w:type="spellStart"/>
             <w:r>
               <w:rPr>
                 <w:rFonts w:ascii="Arial" w:hAnsi="Arial"/>
               </w:rPr>
-              <w:t>login</w:t>
+              <w:t>Desalocar</w:t>
             </w:r>
             <w:proofErr w:type="spellEnd"/>
             <w:r>
               <w:rPr>
                 <w:rFonts w:ascii="Arial" w:hAnsi="Arial"/>
               </w:rPr>
-              <w:t xml:space="preserve"> no aplicativo móvel</w:t>
+              <w:t xml:space="preserve"> máquina</w:t>
             </w:r>
           </w:p>
         </w:tc>
@@ -3477,7 +3491,7 @@
               <w:rPr>
                 <w:rFonts w:ascii="Arial" w:hAnsi="Arial"/>
               </w:rPr>
-              <w:t>Informar necessidade de manutenção</w:t>
+              <w:t>Abrir máquina</w:t>
             </w:r>
           </w:p>
         </w:tc>
@@ -3499,177 +3513,6 @@
                 <w:rFonts w:ascii="Arial" w:hAnsi="Arial"/>
               </w:rPr>
               <w:t>UC-54</w:t>
-            </w:r>
-          </w:p>
-        </w:tc>
-        <w:tc>
-          <w:tcPr>
-            <w:tcW w:w="2502" w:type="dxa"/>
-          </w:tcPr>
-          <w:p>
-            <w:pPr>
-              <w:rPr>
-                <w:rFonts w:ascii="Arial" w:hAnsi="Arial"/>
-              </w:rPr>
-            </w:pPr>
-            <w:r>
-              <w:rPr>
-                <w:rFonts w:ascii="Arial" w:hAnsi="Arial"/>
-              </w:rPr>
-              <w:t>Operador</w:t>
-            </w:r>
-          </w:p>
-        </w:tc>
-        <w:tc>
-          <w:tcPr>
-            <w:tcW w:w="5670" w:type="dxa"/>
-          </w:tcPr>
-          <w:p>
-            <w:pPr>
-              <w:rPr>
-                <w:rFonts w:ascii="Arial" w:hAnsi="Arial"/>
-              </w:rPr>
-            </w:pPr>
-            <w:r>
-              <w:rPr>
-                <w:rFonts w:ascii="Arial" w:hAnsi="Arial"/>
-              </w:rPr>
-              <w:t>Abrir máquina</w:t>
-            </w:r>
-          </w:p>
-        </w:tc>
-      </w:tr>
-      <w:tr>
-        <w:tc>
-          <w:tcPr>
-            <w:tcW w:w="970" w:type="dxa"/>
-          </w:tcPr>
-          <w:p>
-            <w:pPr>
-              <w:jc w:val="center"/>
-              <w:rPr>
-                <w:rFonts w:ascii="Arial" w:hAnsi="Arial"/>
-              </w:rPr>
-            </w:pPr>
-            <w:r>
-              <w:rPr>
-                <w:rFonts w:ascii="Arial" w:hAnsi="Arial"/>
-              </w:rPr>
-              <w:t>UC-55</w:t>
-            </w:r>
-          </w:p>
-        </w:tc>
-        <w:tc>
-          <w:tcPr>
-            <w:tcW w:w="2502" w:type="dxa"/>
-          </w:tcPr>
-          <w:p>
-            <w:pPr>
-              <w:rPr>
-                <w:rFonts w:ascii="Arial" w:hAnsi="Arial"/>
-              </w:rPr>
-            </w:pPr>
-            <w:r>
-              <w:rPr>
-                <w:rFonts w:ascii="Arial" w:hAnsi="Arial"/>
-              </w:rPr>
-              <w:t>Operador</w:t>
-            </w:r>
-          </w:p>
-        </w:tc>
-        <w:tc>
-          <w:tcPr>
-            <w:tcW w:w="5670" w:type="dxa"/>
-          </w:tcPr>
-          <w:p>
-            <w:pPr>
-              <w:rPr>
-                <w:rFonts w:ascii="Arial" w:hAnsi="Arial"/>
-              </w:rPr>
-            </w:pPr>
-            <w:r>
-              <w:rPr>
-                <w:rFonts w:ascii="Arial" w:hAnsi="Arial"/>
-              </w:rPr>
-              <w:t>Pesquisar clientes</w:t>
-            </w:r>
-          </w:p>
-        </w:tc>
-      </w:tr>
-      <w:tr>
-        <w:tc>
-          <w:tcPr>
-            <w:tcW w:w="970" w:type="dxa"/>
-          </w:tcPr>
-          <w:p>
-            <w:pPr>
-              <w:jc w:val="center"/>
-              <w:rPr>
-                <w:rFonts w:ascii="Arial" w:hAnsi="Arial"/>
-              </w:rPr>
-            </w:pPr>
-            <w:r>
-              <w:rPr>
-                <w:rFonts w:ascii="Arial" w:hAnsi="Arial"/>
-              </w:rPr>
-              <w:t>UC-56</w:t>
-            </w:r>
-          </w:p>
-        </w:tc>
-        <w:tc>
-          <w:tcPr>
-            <w:tcW w:w="2502" w:type="dxa"/>
-          </w:tcPr>
-          <w:p>
-            <w:pPr>
-              <w:rPr>
-                <w:rFonts w:ascii="Arial" w:hAnsi="Arial"/>
-              </w:rPr>
-            </w:pPr>
-            <w:r>
-              <w:rPr>
-                <w:rFonts w:ascii="Arial" w:hAnsi="Arial"/>
-              </w:rPr>
-              <w:t>Operador</w:t>
-            </w:r>
-          </w:p>
-        </w:tc>
-        <w:tc>
-          <w:tcPr>
-            <w:tcW w:w="5670" w:type="dxa"/>
-          </w:tcPr>
-          <w:p>
-            <w:pPr>
-              <w:rPr>
-                <w:rFonts w:ascii="Arial" w:hAnsi="Arial"/>
-              </w:rPr>
-            </w:pPr>
-            <w:r>
-              <w:rPr>
-                <w:rFonts w:ascii="Arial" w:hAnsi="Arial"/>
-              </w:rPr>
-              <w:t>Fechar máquina</w:t>
-            </w:r>
-          </w:p>
-        </w:tc>
-      </w:tr>
-      <w:tr>
-        <w:tc>
-          <w:tcPr>
-            <w:tcW w:w="970" w:type="dxa"/>
-          </w:tcPr>
-          <w:p>
-            <w:pPr>
-              <w:jc w:val="center"/>
-              <w:rPr>
-                <w:rFonts w:ascii="Arial" w:hAnsi="Arial"/>
-              </w:rPr>
-            </w:pPr>
-            <w:r>
-              <w:rPr>
-                <w:rFonts w:ascii="Arial" w:hAnsi="Arial"/>
-              </w:rPr>
-              <w:t>UC-57</w:t>
             </w:r>
             <w:bookmarkStart w:id="0" w:name="_GoBack"/>
             <w:bookmarkEnd w:id="0"/>
@@ -3707,7 +3550,7 @@
               <w:rPr>
                 <w:rFonts w:ascii="Arial" w:hAnsi="Arial"/>
               </w:rPr>
-              <w:t>Sincronizar informações</w:t>
+              <w:t>Fechar máquina</w:t>
             </w:r>
           </w:p>
         </w:tc>

</xml_diff>

<commit_message>
[Versão 1.3] Lista Atores e UCs, inclusão dos casos de uso de solicitação de alocação (55) e desalocação (56)
</commit_message>
<xml_diff>
--- a/4.1 Lista Atores e UCs. Hierarquia dos Atores.docx
+++ b/4.1 Lista Atores e UCs. Hierarquia dos Atores.docx
@@ -3363,13 +3363,7 @@
               <w:rPr>
                 <w:rFonts w:ascii="Arial" w:hAnsi="Arial"/>
               </w:rPr>
-              <w:t>A</w:t>
-            </w:r>
-            <w:r>
-              <w:rPr>
-                <w:rFonts w:ascii="Arial" w:hAnsi="Arial"/>
-              </w:rPr>
-              <w:t>locar máquina</w:t>
+              <w:t>Alocar máquina</w:t>
             </w:r>
           </w:p>
         </w:tc>
@@ -3514,43 +3508,183 @@
               </w:rPr>
               <w:t>UC-54</w:t>
             </w:r>
+          </w:p>
+        </w:tc>
+        <w:tc>
+          <w:tcPr>
+            <w:tcW w:w="2502" w:type="dxa"/>
+          </w:tcPr>
+          <w:p>
+            <w:pPr>
+              <w:rPr>
+                <w:rFonts w:ascii="Arial" w:hAnsi="Arial"/>
+              </w:rPr>
+            </w:pPr>
+            <w:r>
+              <w:rPr>
+                <w:rFonts w:ascii="Arial" w:hAnsi="Arial"/>
+              </w:rPr>
+              <w:t>Operador</w:t>
+            </w:r>
+          </w:p>
+        </w:tc>
+        <w:tc>
+          <w:tcPr>
+            <w:tcW w:w="5670" w:type="dxa"/>
+          </w:tcPr>
+          <w:p>
+            <w:pPr>
+              <w:rPr>
+                <w:rFonts w:ascii="Arial" w:hAnsi="Arial"/>
+              </w:rPr>
+            </w:pPr>
+            <w:r>
+              <w:rPr>
+                <w:rFonts w:ascii="Arial" w:hAnsi="Arial"/>
+              </w:rPr>
+              <w:t>Fechar máquina</w:t>
+            </w:r>
+          </w:p>
+        </w:tc>
+      </w:tr>
+      <w:tr>
+        <w:tc>
+          <w:tcPr>
+            <w:tcW w:w="970" w:type="dxa"/>
+          </w:tcPr>
+          <w:p>
+            <w:pPr>
+              <w:jc w:val="center"/>
+              <w:rPr>
+                <w:rFonts w:ascii="Arial" w:hAnsi="Arial"/>
+              </w:rPr>
+            </w:pPr>
+            <w:r>
+              <w:rPr>
+                <w:rFonts w:ascii="Arial" w:hAnsi="Arial"/>
+              </w:rPr>
+              <w:t>UC-55</w:t>
+            </w:r>
+          </w:p>
+        </w:tc>
+        <w:tc>
+          <w:tcPr>
+            <w:tcW w:w="2502" w:type="dxa"/>
+          </w:tcPr>
+          <w:p>
+            <w:pPr>
+              <w:rPr>
+                <w:rFonts w:ascii="Arial" w:hAnsi="Arial"/>
+              </w:rPr>
+            </w:pPr>
+            <w:r>
+              <w:rPr>
+                <w:rFonts w:ascii="Arial" w:hAnsi="Arial"/>
+              </w:rPr>
+              <w:t>Gerente</w:t>
+            </w:r>
+          </w:p>
+        </w:tc>
+        <w:tc>
+          <w:tcPr>
+            <w:tcW w:w="5670" w:type="dxa"/>
+          </w:tcPr>
+          <w:p>
+            <w:pPr>
+              <w:rPr>
+                <w:rFonts w:ascii="Arial" w:hAnsi="Arial"/>
+              </w:rPr>
+            </w:pPr>
             <w:bookmarkStart w:id="0" w:name="_GoBack"/>
+            <w:r>
+              <w:rPr>
+                <w:rFonts w:ascii="Arial" w:hAnsi="Arial"/>
+              </w:rPr>
+              <w:t>Solicitar alocação de máquina</w:t>
+            </w:r>
             <w:bookmarkEnd w:id="0"/>
           </w:p>
         </w:tc>
-        <w:tc>
-          <w:tcPr>
-            <w:tcW w:w="2502" w:type="dxa"/>
-          </w:tcPr>
-          <w:p>
-            <w:pPr>
-              <w:rPr>
-                <w:rFonts w:ascii="Arial" w:hAnsi="Arial"/>
-              </w:rPr>
-            </w:pPr>
-            <w:r>
-              <w:rPr>
-                <w:rFonts w:ascii="Arial" w:hAnsi="Arial"/>
-              </w:rPr>
-              <w:t>Operador</w:t>
-            </w:r>
-          </w:p>
-        </w:tc>
-        <w:tc>
-          <w:tcPr>
-            <w:tcW w:w="5670" w:type="dxa"/>
-          </w:tcPr>
-          <w:p>
-            <w:pPr>
-              <w:rPr>
-                <w:rFonts w:ascii="Arial" w:hAnsi="Arial"/>
-              </w:rPr>
-            </w:pPr>
-            <w:r>
-              <w:rPr>
-                <w:rFonts w:ascii="Arial" w:hAnsi="Arial"/>
-              </w:rPr>
-              <w:t>Fechar máquina</w:t>
+      </w:tr>
+      <w:tr>
+        <w:tc>
+          <w:tcPr>
+            <w:tcW w:w="970" w:type="dxa"/>
+          </w:tcPr>
+          <w:p>
+            <w:pPr>
+              <w:jc w:val="center"/>
+              <w:rPr>
+                <w:rFonts w:ascii="Arial" w:hAnsi="Arial"/>
+              </w:rPr>
+            </w:pPr>
+            <w:r>
+              <w:rPr>
+                <w:rFonts w:ascii="Arial" w:hAnsi="Arial"/>
+              </w:rPr>
+              <w:t>UC-56</w:t>
+            </w:r>
+          </w:p>
+        </w:tc>
+        <w:tc>
+          <w:tcPr>
+            <w:tcW w:w="2502" w:type="dxa"/>
+          </w:tcPr>
+          <w:p>
+            <w:pPr>
+              <w:rPr>
+                <w:rFonts w:ascii="Arial" w:hAnsi="Arial"/>
+              </w:rPr>
+            </w:pPr>
+            <w:r>
+              <w:rPr>
+                <w:rFonts w:ascii="Arial" w:hAnsi="Arial"/>
+              </w:rPr>
+              <w:t>Gerente</w:t>
+            </w:r>
+          </w:p>
+        </w:tc>
+        <w:tc>
+          <w:tcPr>
+            <w:tcW w:w="5670" w:type="dxa"/>
+          </w:tcPr>
+          <w:p>
+            <w:pPr>
+              <w:rPr>
+                <w:rFonts w:ascii="Arial" w:hAnsi="Arial"/>
+              </w:rPr>
+            </w:pPr>
+            <w:r>
+              <w:rPr>
+                <w:rFonts w:ascii="Arial" w:hAnsi="Arial"/>
+              </w:rPr>
+              <w:t xml:space="preserve">Solicitar </w:t>
+            </w:r>
+            <w:proofErr w:type="spellStart"/>
+            <w:r>
+              <w:rPr>
+                <w:rFonts w:ascii="Arial" w:hAnsi="Arial"/>
+              </w:rPr>
+              <w:t>des</w:t>
+            </w:r>
+            <w:r>
+              <w:rPr>
+                <w:rFonts w:ascii="Arial" w:hAnsi="Arial"/>
+              </w:rPr>
+              <w:t>a</w:t>
+            </w:r>
+            <w:r>
+              <w:rPr>
+                <w:rFonts w:ascii="Arial" w:hAnsi="Arial"/>
+              </w:rPr>
+              <w:t>locação</w:t>
+            </w:r>
+            <w:proofErr w:type="spellEnd"/>
+            <w:r>
+              <w:rPr>
+                <w:rFonts w:ascii="Arial" w:hAnsi="Arial"/>
+              </w:rPr>
+              <w:t xml:space="preserve"> de máquina</w:t>
             </w:r>
           </w:p>
         </w:tc>

</xml_diff>

<commit_message>
[Versão 1.4] Lista Atores e UCs, excluir cliente -> bloquear cliente
</commit_message>
<xml_diff>
--- a/4.1 Lista Atores e UCs. Hierarquia dos Atores.docx
+++ b/4.1 Lista Atores e UCs. Hierarquia dos Atores.docx
@@ -2031,8 +2031,16 @@
               <w:rPr>
                 <w:rFonts w:ascii="Arial" w:hAnsi="Arial"/>
               </w:rPr>
-              <w:t>Excluir cliente</w:t>
-            </w:r>
+              <w:t>Bloquear</w:t>
+            </w:r>
+            <w:r>
+              <w:rPr>
+                <w:rFonts w:ascii="Arial" w:hAnsi="Arial"/>
+              </w:rPr>
+              <w:t xml:space="preserve"> cliente</w:t>
+            </w:r>
+            <w:bookmarkStart w:id="0" w:name="_GoBack"/>
+            <w:bookmarkEnd w:id="0"/>
           </w:p>
         </w:tc>
       </w:tr>
@@ -3595,14 +3603,12 @@
                 <w:rFonts w:ascii="Arial" w:hAnsi="Arial"/>
               </w:rPr>
             </w:pPr>
-            <w:bookmarkStart w:id="0" w:name="_GoBack"/>
             <w:r>
               <w:rPr>
                 <w:rFonts w:ascii="Arial" w:hAnsi="Arial"/>
               </w:rPr>
               <w:t>Solicitar alocação de máquina</w:t>
             </w:r>
-            <w:bookmarkEnd w:id="0"/>
           </w:p>
         </w:tc>
       </w:tr>

</xml_diff>

<commit_message>
[Versão 1.6] Inclusão do ator gestor como ator dos casos de uso do ator gerente
</commit_message>
<xml_diff>
--- a/4.1 Lista Atores e UCs. Hierarquia dos Atores.docx
+++ b/4.1 Lista Atores e UCs. Hierarquia dos Atores.docx
@@ -1,6 +1,6 @@
 
 <file path=word/document.xml><?xml version="1.0" encoding="utf-8"?>
-<w:document xmlns:wpc="http://schemas.microsoft.com/office/word/2010/wordprocessingCanvas" xmlns:mc="http://schemas.openxmlformats.org/markup-compatibility/2006" xmlns:o="urn:schemas-microsoft-com:office:office" xmlns:r="http://schemas.openxmlformats.org/officeDocument/2006/relationships" xmlns:m="http://schemas.openxmlformats.org/officeDocument/2006/math" xmlns:v="urn:schemas-microsoft-com:vml" xmlns:wp14="http://schemas.microsoft.com/office/word/2010/wordprocessingDrawing" xmlns:wp="http://schemas.openxmlformats.org/drawingml/2006/wordprocessingDrawing" xmlns:w10="urn:schemas-microsoft-com:office:word" xmlns:w="http://schemas.openxmlformats.org/wordprocessingml/2006/main" xmlns:w14="http://schemas.microsoft.com/office/word/2010/wordml" xmlns:w15="http://schemas.microsoft.com/office/word/2012/wordml" xmlns:wpg="http://schemas.microsoft.com/office/word/2010/wordprocessingGroup" xmlns:wpi="http://schemas.microsoft.com/office/word/2010/wordprocessingInk" xmlns:wne="http://schemas.microsoft.com/office/word/2006/wordml" xmlns:wps="http://schemas.microsoft.com/office/word/2010/wordprocessingShape" mc:Ignorable="w14 w15 wp14">
+<w:document xmlns:wpc="http://schemas.microsoft.com/office/word/2010/wordprocessingCanvas" xmlns:mc="http://schemas.openxmlformats.org/markup-compatibility/2006" xmlns:o="urn:schemas-microsoft-com:office:office" xmlns:r="http://schemas.openxmlformats.org/officeDocument/2006/relationships" xmlns:m="http://schemas.openxmlformats.org/officeDocument/2006/math" xmlns:v="urn:schemas-microsoft-com:vml" xmlns:wp14="http://schemas.microsoft.com/office/word/2010/wordprocessingDrawing" xmlns:wp="http://schemas.openxmlformats.org/drawingml/2006/wordprocessingDrawing" xmlns:w10="urn:schemas-microsoft-com:office:word" xmlns:w="http://schemas.openxmlformats.org/wordprocessingml/2006/main" xmlns:w14="http://schemas.microsoft.com/office/word/2010/wordml" xmlns:wpg="http://schemas.microsoft.com/office/word/2010/wordprocessingGroup" xmlns:wpi="http://schemas.microsoft.com/office/word/2010/wordprocessingInk" xmlns:wne="http://schemas.microsoft.com/office/word/2006/wordml" xmlns:wps="http://schemas.microsoft.com/office/word/2010/wordprocessingShape" mc:Ignorable="w14 wp14">
   <w:body>
     <w:tbl>
       <w:tblPr>
@@ -1094,6 +1094,12 @@
               </w:rPr>
               <w:t>Gerente</w:t>
             </w:r>
+            <w:r>
+              <w:rPr>
+                <w:rFonts w:ascii="Arial" w:hAnsi="Arial"/>
+              </w:rPr>
+              <w:t>, Gestor</w:t>
+            </w:r>
           </w:p>
         </w:tc>
         <w:tc>
@@ -1151,6 +1157,12 @@
               </w:rPr>
               <w:t>Gerente</w:t>
             </w:r>
+            <w:r>
+              <w:rPr>
+                <w:rFonts w:ascii="Arial" w:hAnsi="Arial"/>
+              </w:rPr>
+              <w:t>, Gestor</w:t>
+            </w:r>
           </w:p>
         </w:tc>
         <w:tc>
@@ -1208,6 +1220,12 @@
               </w:rPr>
               <w:t>Gerente</w:t>
             </w:r>
+            <w:r>
+              <w:rPr>
+                <w:rFonts w:ascii="Arial" w:hAnsi="Arial"/>
+              </w:rPr>
+              <w:t>, Gestor</w:t>
+            </w:r>
           </w:p>
         </w:tc>
         <w:tc>
@@ -1265,6 +1283,12 @@
               </w:rPr>
               <w:t>Gerente</w:t>
             </w:r>
+            <w:r>
+              <w:rPr>
+                <w:rFonts w:ascii="Arial" w:hAnsi="Arial"/>
+              </w:rPr>
+              <w:t>, Gestor</w:t>
+            </w:r>
           </w:p>
         </w:tc>
         <w:tc>
@@ -1322,23 +1346,35 @@
               </w:rPr>
               <w:t>Gerente</w:t>
             </w:r>
-          </w:p>
-        </w:tc>
-        <w:tc>
-          <w:tcPr>
-            <w:tcW w:w="5670" w:type="dxa"/>
-          </w:tcPr>
-          <w:p>
-            <w:pPr>
-              <w:rPr>
-                <w:rFonts w:ascii="Arial" w:hAnsi="Arial"/>
-              </w:rPr>
-            </w:pPr>
-            <w:r>
-              <w:rPr>
-                <w:rFonts w:ascii="Arial" w:hAnsi="Arial"/>
-              </w:rPr>
-              <w:t>Administrar próprio cadastro</w:t>
+            <w:r>
+              <w:rPr>
+                <w:rFonts w:ascii="Arial" w:hAnsi="Arial"/>
+              </w:rPr>
+              <w:t>, Gestor</w:t>
+            </w:r>
+          </w:p>
+        </w:tc>
+        <w:tc>
+          <w:tcPr>
+            <w:tcW w:w="5670" w:type="dxa"/>
+          </w:tcPr>
+          <w:p>
+            <w:pPr>
+              <w:rPr>
+                <w:rFonts w:ascii="Arial" w:hAnsi="Arial"/>
+              </w:rPr>
+            </w:pPr>
+            <w:r>
+              <w:rPr>
+                <w:rFonts w:ascii="Arial" w:hAnsi="Arial"/>
+              </w:rPr>
+              <w:t xml:space="preserve">Administrar </w:t>
+            </w:r>
+            <w:r>
+              <w:rPr>
+                <w:rFonts w:ascii="Arial" w:hAnsi="Arial"/>
+              </w:rPr>
+              <w:t>cadastro pessoal</w:t>
             </w:r>
           </w:p>
         </w:tc>
@@ -1379,6 +1415,12 @@
               </w:rPr>
               <w:t>Gerente</w:t>
             </w:r>
+            <w:r>
+              <w:rPr>
+                <w:rFonts w:ascii="Arial" w:hAnsi="Arial"/>
+              </w:rPr>
+              <w:t>, Gestor</w:t>
+            </w:r>
           </w:p>
         </w:tc>
         <w:tc>
@@ -1436,6 +1478,12 @@
               </w:rPr>
               <w:t>Gerente</w:t>
             </w:r>
+            <w:r>
+              <w:rPr>
+                <w:rFonts w:ascii="Arial" w:hAnsi="Arial"/>
+              </w:rPr>
+              <w:t>, Gestor</w:t>
+            </w:r>
           </w:p>
         </w:tc>
         <w:tc>
@@ -1493,6 +1541,12 @@
               </w:rPr>
               <w:t>Gerente</w:t>
             </w:r>
+            <w:r>
+              <w:rPr>
+                <w:rFonts w:ascii="Arial" w:hAnsi="Arial"/>
+              </w:rPr>
+              <w:t>, Gestor</w:t>
+            </w:r>
           </w:p>
         </w:tc>
         <w:tc>
@@ -1550,6 +1604,12 @@
               </w:rPr>
               <w:t>Gerente</w:t>
             </w:r>
+            <w:r>
+              <w:rPr>
+                <w:rFonts w:ascii="Arial" w:hAnsi="Arial"/>
+              </w:rPr>
+              <w:t>, Gestor</w:t>
+            </w:r>
           </w:p>
         </w:tc>
         <w:tc>
@@ -1607,6 +1667,12 @@
               </w:rPr>
               <w:t>Gerente</w:t>
             </w:r>
+            <w:r>
+              <w:rPr>
+                <w:rFonts w:ascii="Arial" w:hAnsi="Arial"/>
+              </w:rPr>
+              <w:t>, Gestor</w:t>
+            </w:r>
           </w:p>
         </w:tc>
         <w:tc>
@@ -1664,6 +1730,12 @@
               </w:rPr>
               <w:t>Gerente</w:t>
             </w:r>
+            <w:r>
+              <w:rPr>
+                <w:rFonts w:ascii="Arial" w:hAnsi="Arial"/>
+              </w:rPr>
+              <w:t>, Gestor</w:t>
+            </w:r>
           </w:p>
         </w:tc>
         <w:tc>
@@ -1721,6 +1793,12 @@
               </w:rPr>
               <w:t>Gerente</w:t>
             </w:r>
+            <w:r>
+              <w:rPr>
+                <w:rFonts w:ascii="Arial" w:hAnsi="Arial"/>
+              </w:rPr>
+              <w:t>, Gestor</w:t>
+            </w:r>
           </w:p>
         </w:tc>
         <w:tc>
@@ -1777,6 +1855,12 @@
                 <w:rFonts w:ascii="Arial" w:hAnsi="Arial"/>
               </w:rPr>
               <w:t>Gerente</w:t>
+            </w:r>
+            <w:r>
+              <w:rPr>
+                <w:rFonts w:ascii="Arial" w:hAnsi="Arial"/>
+              </w:rPr>
+              <w:t>, Gestor</w:t>
             </w:r>
           </w:p>
         </w:tc>
@@ -3216,538 +3300,556 @@
               </w:rPr>
               <w:t>Gerente</w:t>
             </w:r>
-          </w:p>
-        </w:tc>
-        <w:tc>
-          <w:tcPr>
-            <w:tcW w:w="5670" w:type="dxa"/>
-          </w:tcPr>
-          <w:p>
-            <w:pPr>
-              <w:rPr>
-                <w:rFonts w:ascii="Arial" w:hAnsi="Arial"/>
-              </w:rPr>
-            </w:pPr>
-            <w:r>
-              <w:rPr>
-                <w:rFonts w:ascii="Arial" w:hAnsi="Arial"/>
-              </w:rPr>
-              <w:t>Consultar histórico da máquina</w:t>
-            </w:r>
-          </w:p>
-        </w:tc>
-      </w:tr>
-      <w:tr>
-        <w:tc>
-          <w:tcPr>
-            <w:tcW w:w="970" w:type="dxa"/>
-          </w:tcPr>
-          <w:p>
-            <w:pPr>
-              <w:jc w:val="center"/>
-              <w:rPr>
-                <w:rFonts w:ascii="Arial" w:hAnsi="Arial"/>
-              </w:rPr>
-            </w:pPr>
-            <w:r>
-              <w:rPr>
-                <w:rFonts w:ascii="Arial" w:hAnsi="Arial"/>
-              </w:rPr>
-              <w:t>UC-50</w:t>
-            </w:r>
-          </w:p>
-        </w:tc>
-        <w:tc>
-          <w:tcPr>
-            <w:tcW w:w="2502" w:type="dxa"/>
-          </w:tcPr>
-          <w:p>
-            <w:pPr>
-              <w:rPr>
-                <w:rFonts w:ascii="Arial" w:hAnsi="Arial"/>
-              </w:rPr>
-            </w:pPr>
-            <w:r>
-              <w:rPr>
-                <w:rFonts w:ascii="Arial" w:hAnsi="Arial"/>
-              </w:rPr>
-              <w:t>Operador</w:t>
-            </w:r>
-          </w:p>
-        </w:tc>
-        <w:tc>
-          <w:tcPr>
-            <w:tcW w:w="5670" w:type="dxa"/>
-          </w:tcPr>
-          <w:p>
-            <w:pPr>
-              <w:rPr>
-                <w:rFonts w:ascii="Arial" w:hAnsi="Arial"/>
-              </w:rPr>
-            </w:pPr>
-            <w:r>
-              <w:rPr>
-                <w:rFonts w:ascii="Arial" w:hAnsi="Arial"/>
-              </w:rPr>
-              <w:t xml:space="preserve">Realizar </w:t>
-            </w:r>
-            <w:proofErr w:type="spellStart"/>
-            <w:r>
-              <w:rPr>
-                <w:rFonts w:ascii="Arial" w:hAnsi="Arial"/>
-              </w:rPr>
-              <w:t>login</w:t>
-            </w:r>
-            <w:proofErr w:type="spellEnd"/>
-            <w:r>
-              <w:rPr>
-                <w:rFonts w:ascii="Arial" w:hAnsi="Arial"/>
-              </w:rPr>
-              <w:t xml:space="preserve"> no aplicativo móvel</w:t>
-            </w:r>
-          </w:p>
-        </w:tc>
-      </w:tr>
-      <w:tr>
-        <w:tc>
-          <w:tcPr>
-            <w:tcW w:w="970" w:type="dxa"/>
-          </w:tcPr>
-          <w:p>
-            <w:pPr>
-              <w:jc w:val="center"/>
-              <w:rPr>
-                <w:rFonts w:ascii="Arial" w:hAnsi="Arial"/>
-              </w:rPr>
-            </w:pPr>
-            <w:r>
-              <w:rPr>
-                <w:rFonts w:ascii="Arial" w:hAnsi="Arial"/>
-              </w:rPr>
-              <w:t>UC-51</w:t>
-            </w:r>
-          </w:p>
-        </w:tc>
-        <w:tc>
-          <w:tcPr>
-            <w:tcW w:w="2502" w:type="dxa"/>
-          </w:tcPr>
-          <w:p>
-            <w:pPr>
-              <w:rPr>
-                <w:rFonts w:ascii="Arial" w:hAnsi="Arial"/>
-              </w:rPr>
-            </w:pPr>
-            <w:r>
-              <w:rPr>
-                <w:rFonts w:ascii="Arial" w:hAnsi="Arial"/>
-              </w:rPr>
-              <w:t>Operador</w:t>
-            </w:r>
-          </w:p>
-        </w:tc>
-        <w:tc>
-          <w:tcPr>
-            <w:tcW w:w="5670" w:type="dxa"/>
-          </w:tcPr>
-          <w:p>
-            <w:pPr>
-              <w:rPr>
-                <w:rFonts w:ascii="Arial" w:hAnsi="Arial"/>
-              </w:rPr>
-            </w:pPr>
-            <w:r>
-              <w:rPr>
-                <w:rFonts w:ascii="Arial" w:hAnsi="Arial"/>
-              </w:rPr>
-              <w:t>Alocar máquina</w:t>
-            </w:r>
-          </w:p>
-        </w:tc>
-      </w:tr>
-      <w:tr>
-        <w:tc>
-          <w:tcPr>
-            <w:tcW w:w="970" w:type="dxa"/>
-          </w:tcPr>
-          <w:p>
-            <w:pPr>
-              <w:jc w:val="center"/>
-              <w:rPr>
-                <w:rFonts w:ascii="Arial" w:hAnsi="Arial"/>
-              </w:rPr>
-            </w:pPr>
-            <w:r>
-              <w:rPr>
-                <w:rFonts w:ascii="Arial" w:hAnsi="Arial"/>
-              </w:rPr>
-              <w:t>UC-52</w:t>
-            </w:r>
-          </w:p>
-        </w:tc>
-        <w:tc>
-          <w:tcPr>
-            <w:tcW w:w="2502" w:type="dxa"/>
-          </w:tcPr>
-          <w:p>
-            <w:pPr>
-              <w:rPr>
-                <w:rFonts w:ascii="Arial" w:hAnsi="Arial"/>
-              </w:rPr>
-            </w:pPr>
-            <w:r>
-              <w:rPr>
-                <w:rFonts w:ascii="Arial" w:hAnsi="Arial"/>
-              </w:rPr>
-              <w:t>Operador</w:t>
-            </w:r>
-          </w:p>
-        </w:tc>
-        <w:tc>
-          <w:tcPr>
-            <w:tcW w:w="5670" w:type="dxa"/>
-          </w:tcPr>
-          <w:p>
-            <w:pPr>
-              <w:rPr>
-                <w:rFonts w:ascii="Arial" w:hAnsi="Arial"/>
-              </w:rPr>
-            </w:pPr>
-            <w:proofErr w:type="spellStart"/>
-            <w:r>
-              <w:rPr>
-                <w:rFonts w:ascii="Arial" w:hAnsi="Arial"/>
-              </w:rPr>
-              <w:t>Desalocar</w:t>
-            </w:r>
-            <w:proofErr w:type="spellEnd"/>
-            <w:r>
-              <w:rPr>
-                <w:rFonts w:ascii="Arial" w:hAnsi="Arial"/>
-              </w:rPr>
-              <w:t xml:space="preserve"> máquina</w:t>
-            </w:r>
-          </w:p>
-        </w:tc>
-      </w:tr>
-      <w:tr>
-        <w:tc>
-          <w:tcPr>
-            <w:tcW w:w="970" w:type="dxa"/>
-          </w:tcPr>
-          <w:p>
-            <w:pPr>
-              <w:jc w:val="center"/>
-              <w:rPr>
-                <w:rFonts w:ascii="Arial" w:hAnsi="Arial"/>
-              </w:rPr>
-            </w:pPr>
-            <w:r>
-              <w:rPr>
-                <w:rFonts w:ascii="Arial" w:hAnsi="Arial"/>
-              </w:rPr>
-              <w:t>UC-53</w:t>
-            </w:r>
-          </w:p>
-        </w:tc>
-        <w:tc>
-          <w:tcPr>
-            <w:tcW w:w="2502" w:type="dxa"/>
-          </w:tcPr>
-          <w:p>
-            <w:pPr>
-              <w:rPr>
-                <w:rFonts w:ascii="Arial" w:hAnsi="Arial"/>
-              </w:rPr>
-            </w:pPr>
-            <w:r>
-              <w:rPr>
-                <w:rFonts w:ascii="Arial" w:hAnsi="Arial"/>
-              </w:rPr>
-              <w:t>Operador</w:t>
-            </w:r>
-          </w:p>
-        </w:tc>
-        <w:tc>
-          <w:tcPr>
-            <w:tcW w:w="5670" w:type="dxa"/>
-          </w:tcPr>
-          <w:p>
-            <w:pPr>
-              <w:rPr>
-                <w:rFonts w:ascii="Arial" w:hAnsi="Arial"/>
-              </w:rPr>
-            </w:pPr>
-            <w:r>
-              <w:rPr>
-                <w:rFonts w:ascii="Arial" w:hAnsi="Arial"/>
-              </w:rPr>
-              <w:t>Abrir máquina</w:t>
-            </w:r>
-          </w:p>
-        </w:tc>
-      </w:tr>
-      <w:tr>
-        <w:tc>
-          <w:tcPr>
-            <w:tcW w:w="970" w:type="dxa"/>
-          </w:tcPr>
-          <w:p>
-            <w:pPr>
-              <w:jc w:val="center"/>
-              <w:rPr>
-                <w:rFonts w:ascii="Arial" w:hAnsi="Arial"/>
-              </w:rPr>
-            </w:pPr>
-            <w:r>
-              <w:rPr>
-                <w:rFonts w:ascii="Arial" w:hAnsi="Arial"/>
-              </w:rPr>
-              <w:t>UC-54</w:t>
-            </w:r>
-          </w:p>
-        </w:tc>
-        <w:tc>
-          <w:tcPr>
-            <w:tcW w:w="2502" w:type="dxa"/>
-          </w:tcPr>
-          <w:p>
-            <w:pPr>
-              <w:rPr>
-                <w:rFonts w:ascii="Arial" w:hAnsi="Arial"/>
-              </w:rPr>
-            </w:pPr>
-            <w:r>
-              <w:rPr>
-                <w:rFonts w:ascii="Arial" w:hAnsi="Arial"/>
-              </w:rPr>
-              <w:t>Operador</w:t>
-            </w:r>
-          </w:p>
-        </w:tc>
-        <w:tc>
-          <w:tcPr>
-            <w:tcW w:w="5670" w:type="dxa"/>
-          </w:tcPr>
-          <w:p>
-            <w:pPr>
-              <w:rPr>
-                <w:rFonts w:ascii="Arial" w:hAnsi="Arial"/>
-              </w:rPr>
-            </w:pPr>
-            <w:r>
-              <w:rPr>
-                <w:rFonts w:ascii="Arial" w:hAnsi="Arial"/>
-              </w:rPr>
-              <w:t>Fechar máquina</w:t>
-            </w:r>
-          </w:p>
-        </w:tc>
-      </w:tr>
-      <w:tr>
-        <w:tc>
-          <w:tcPr>
-            <w:tcW w:w="970" w:type="dxa"/>
-          </w:tcPr>
-          <w:p>
-            <w:pPr>
-              <w:jc w:val="center"/>
-              <w:rPr>
-                <w:rFonts w:ascii="Arial" w:hAnsi="Arial"/>
-              </w:rPr>
-            </w:pPr>
-            <w:r>
-              <w:rPr>
-                <w:rFonts w:ascii="Arial" w:hAnsi="Arial"/>
-              </w:rPr>
-              <w:t>UC-55</w:t>
-            </w:r>
-          </w:p>
-        </w:tc>
-        <w:tc>
-          <w:tcPr>
-            <w:tcW w:w="2502" w:type="dxa"/>
-          </w:tcPr>
-          <w:p>
-            <w:pPr>
-              <w:rPr>
-                <w:rFonts w:ascii="Arial" w:hAnsi="Arial"/>
-              </w:rPr>
-            </w:pPr>
-            <w:r>
-              <w:rPr>
-                <w:rFonts w:ascii="Arial" w:hAnsi="Arial"/>
-              </w:rPr>
-              <w:t>Gerente</w:t>
-            </w:r>
-          </w:p>
-        </w:tc>
-        <w:tc>
-          <w:tcPr>
-            <w:tcW w:w="5670" w:type="dxa"/>
-          </w:tcPr>
-          <w:p>
-            <w:pPr>
-              <w:rPr>
-                <w:rFonts w:ascii="Arial" w:hAnsi="Arial"/>
-              </w:rPr>
-            </w:pPr>
-            <w:r>
-              <w:rPr>
-                <w:rFonts w:ascii="Arial" w:hAnsi="Arial"/>
-              </w:rPr>
-              <w:t>Solicitar alocação de máquina</w:t>
-            </w:r>
-          </w:p>
-        </w:tc>
-      </w:tr>
-      <w:tr>
-        <w:tc>
-          <w:tcPr>
-            <w:tcW w:w="970" w:type="dxa"/>
-          </w:tcPr>
-          <w:p>
-            <w:pPr>
-              <w:jc w:val="center"/>
-              <w:rPr>
-                <w:rFonts w:ascii="Arial" w:hAnsi="Arial"/>
-              </w:rPr>
-            </w:pPr>
-            <w:r>
-              <w:rPr>
-                <w:rFonts w:ascii="Arial" w:hAnsi="Arial"/>
-              </w:rPr>
-              <w:t>UC-56</w:t>
-            </w:r>
-          </w:p>
-        </w:tc>
-        <w:tc>
-          <w:tcPr>
-            <w:tcW w:w="2502" w:type="dxa"/>
-          </w:tcPr>
-          <w:p>
-            <w:pPr>
-              <w:rPr>
-                <w:rFonts w:ascii="Arial" w:hAnsi="Arial"/>
-              </w:rPr>
-            </w:pPr>
-            <w:r>
-              <w:rPr>
-                <w:rFonts w:ascii="Arial" w:hAnsi="Arial"/>
-              </w:rPr>
-              <w:t>Gerente</w:t>
-            </w:r>
-          </w:p>
-        </w:tc>
-        <w:tc>
-          <w:tcPr>
-            <w:tcW w:w="5670" w:type="dxa"/>
-          </w:tcPr>
-          <w:p>
-            <w:pPr>
-              <w:rPr>
-                <w:rFonts w:ascii="Arial" w:hAnsi="Arial"/>
-              </w:rPr>
-            </w:pPr>
-            <w:r>
-              <w:rPr>
-                <w:rFonts w:ascii="Arial" w:hAnsi="Arial"/>
-              </w:rPr>
-              <w:t xml:space="preserve">Solicitar </w:t>
-            </w:r>
-            <w:proofErr w:type="spellStart"/>
-            <w:r>
-              <w:rPr>
-                <w:rFonts w:ascii="Arial" w:hAnsi="Arial"/>
-              </w:rPr>
-              <w:t>des</w:t>
-            </w:r>
-            <w:r>
-              <w:rPr>
-                <w:rFonts w:ascii="Arial" w:hAnsi="Arial"/>
-              </w:rPr>
-              <w:t>a</w:t>
-            </w:r>
-            <w:r>
-              <w:rPr>
-                <w:rFonts w:ascii="Arial" w:hAnsi="Arial"/>
-              </w:rPr>
-              <w:t>locação</w:t>
-            </w:r>
-            <w:proofErr w:type="spellEnd"/>
-            <w:r>
-              <w:rPr>
-                <w:rFonts w:ascii="Arial" w:hAnsi="Arial"/>
-              </w:rPr>
-              <w:t xml:space="preserve"> de máquina</w:t>
-            </w:r>
-          </w:p>
-        </w:tc>
-      </w:tr>
-      <w:tr>
-        <w:tc>
-          <w:tcPr>
-            <w:tcW w:w="970" w:type="dxa"/>
-          </w:tcPr>
-          <w:p>
-            <w:pPr>
-              <w:jc w:val="center"/>
-              <w:rPr>
-                <w:rFonts w:ascii="Arial" w:hAnsi="Arial"/>
-              </w:rPr>
-            </w:pPr>
-            <w:r>
-              <w:rPr>
-                <w:rFonts w:ascii="Arial" w:hAnsi="Arial"/>
-              </w:rPr>
-              <w:t>UC-57</w:t>
-            </w:r>
-          </w:p>
-        </w:tc>
-        <w:tc>
-          <w:tcPr>
-            <w:tcW w:w="2502" w:type="dxa"/>
-          </w:tcPr>
-          <w:p>
-            <w:pPr>
-              <w:rPr>
-                <w:rFonts w:ascii="Arial" w:hAnsi="Arial"/>
-              </w:rPr>
-            </w:pPr>
-            <w:r>
-              <w:rPr>
-                <w:rFonts w:ascii="Arial" w:hAnsi="Arial"/>
-              </w:rPr>
-              <w:t>Operador</w:t>
-            </w:r>
-          </w:p>
-        </w:tc>
-        <w:tc>
-          <w:tcPr>
-            <w:tcW w:w="5670" w:type="dxa"/>
-          </w:tcPr>
-          <w:p>
-            <w:pPr>
-              <w:rPr>
-                <w:rFonts w:ascii="Arial" w:hAnsi="Arial"/>
-              </w:rPr>
-            </w:pPr>
-            <w:r>
-              <w:rPr>
-                <w:rFonts w:ascii="Arial" w:hAnsi="Arial"/>
-              </w:rPr>
-              <w:t>Informar recolhimento de máquina</w:t>
+            <w:r>
+              <w:rPr>
+                <w:rFonts w:ascii="Arial" w:hAnsi="Arial"/>
+              </w:rPr>
+              <w:t>, Gestor</w:t>
             </w:r>
             <w:bookmarkStart w:id="0" w:name="_GoBack"/>
             <w:bookmarkEnd w:id="0"/>
+          </w:p>
+        </w:tc>
+        <w:tc>
+          <w:tcPr>
+            <w:tcW w:w="5670" w:type="dxa"/>
+          </w:tcPr>
+          <w:p>
+            <w:pPr>
+              <w:rPr>
+                <w:rFonts w:ascii="Arial" w:hAnsi="Arial"/>
+              </w:rPr>
+            </w:pPr>
+            <w:r>
+              <w:rPr>
+                <w:rFonts w:ascii="Arial" w:hAnsi="Arial"/>
+              </w:rPr>
+              <w:t>Consultar histórico da máquina</w:t>
+            </w:r>
+          </w:p>
+        </w:tc>
+      </w:tr>
+      <w:tr>
+        <w:tc>
+          <w:tcPr>
+            <w:tcW w:w="970" w:type="dxa"/>
+          </w:tcPr>
+          <w:p>
+            <w:pPr>
+              <w:jc w:val="center"/>
+              <w:rPr>
+                <w:rFonts w:ascii="Arial" w:hAnsi="Arial"/>
+              </w:rPr>
+            </w:pPr>
+            <w:r>
+              <w:rPr>
+                <w:rFonts w:ascii="Arial" w:hAnsi="Arial"/>
+              </w:rPr>
+              <w:t>UC-50</w:t>
+            </w:r>
+          </w:p>
+        </w:tc>
+        <w:tc>
+          <w:tcPr>
+            <w:tcW w:w="2502" w:type="dxa"/>
+          </w:tcPr>
+          <w:p>
+            <w:pPr>
+              <w:rPr>
+                <w:rFonts w:ascii="Arial" w:hAnsi="Arial"/>
+              </w:rPr>
+            </w:pPr>
+            <w:r>
+              <w:rPr>
+                <w:rFonts w:ascii="Arial" w:hAnsi="Arial"/>
+              </w:rPr>
+              <w:t>Operador</w:t>
+            </w:r>
+          </w:p>
+        </w:tc>
+        <w:tc>
+          <w:tcPr>
+            <w:tcW w:w="5670" w:type="dxa"/>
+          </w:tcPr>
+          <w:p>
+            <w:pPr>
+              <w:rPr>
+                <w:rFonts w:ascii="Arial" w:hAnsi="Arial"/>
+              </w:rPr>
+            </w:pPr>
+            <w:r>
+              <w:rPr>
+                <w:rFonts w:ascii="Arial" w:hAnsi="Arial"/>
+              </w:rPr>
+              <w:t xml:space="preserve">Realizar </w:t>
+            </w:r>
+            <w:proofErr w:type="spellStart"/>
+            <w:r>
+              <w:rPr>
+                <w:rFonts w:ascii="Arial" w:hAnsi="Arial"/>
+              </w:rPr>
+              <w:t>login</w:t>
+            </w:r>
+            <w:proofErr w:type="spellEnd"/>
+            <w:r>
+              <w:rPr>
+                <w:rFonts w:ascii="Arial" w:hAnsi="Arial"/>
+              </w:rPr>
+              <w:t xml:space="preserve"> no aplicativo móvel</w:t>
+            </w:r>
+          </w:p>
+        </w:tc>
+      </w:tr>
+      <w:tr>
+        <w:tc>
+          <w:tcPr>
+            <w:tcW w:w="970" w:type="dxa"/>
+          </w:tcPr>
+          <w:p>
+            <w:pPr>
+              <w:jc w:val="center"/>
+              <w:rPr>
+                <w:rFonts w:ascii="Arial" w:hAnsi="Arial"/>
+              </w:rPr>
+            </w:pPr>
+            <w:r>
+              <w:rPr>
+                <w:rFonts w:ascii="Arial" w:hAnsi="Arial"/>
+              </w:rPr>
+              <w:t>UC-51</w:t>
+            </w:r>
+          </w:p>
+        </w:tc>
+        <w:tc>
+          <w:tcPr>
+            <w:tcW w:w="2502" w:type="dxa"/>
+          </w:tcPr>
+          <w:p>
+            <w:pPr>
+              <w:rPr>
+                <w:rFonts w:ascii="Arial" w:hAnsi="Arial"/>
+              </w:rPr>
+            </w:pPr>
+            <w:r>
+              <w:rPr>
+                <w:rFonts w:ascii="Arial" w:hAnsi="Arial"/>
+              </w:rPr>
+              <w:t>Operador</w:t>
+            </w:r>
+          </w:p>
+        </w:tc>
+        <w:tc>
+          <w:tcPr>
+            <w:tcW w:w="5670" w:type="dxa"/>
+          </w:tcPr>
+          <w:p>
+            <w:pPr>
+              <w:rPr>
+                <w:rFonts w:ascii="Arial" w:hAnsi="Arial"/>
+              </w:rPr>
+            </w:pPr>
+            <w:r>
+              <w:rPr>
+                <w:rFonts w:ascii="Arial" w:hAnsi="Arial"/>
+              </w:rPr>
+              <w:t>Alocar máquina</w:t>
+            </w:r>
+          </w:p>
+        </w:tc>
+      </w:tr>
+      <w:tr>
+        <w:tc>
+          <w:tcPr>
+            <w:tcW w:w="970" w:type="dxa"/>
+          </w:tcPr>
+          <w:p>
+            <w:pPr>
+              <w:jc w:val="center"/>
+              <w:rPr>
+                <w:rFonts w:ascii="Arial" w:hAnsi="Arial"/>
+              </w:rPr>
+            </w:pPr>
+            <w:r>
+              <w:rPr>
+                <w:rFonts w:ascii="Arial" w:hAnsi="Arial"/>
+              </w:rPr>
+              <w:t>UC-52</w:t>
+            </w:r>
+          </w:p>
+        </w:tc>
+        <w:tc>
+          <w:tcPr>
+            <w:tcW w:w="2502" w:type="dxa"/>
+          </w:tcPr>
+          <w:p>
+            <w:pPr>
+              <w:rPr>
+                <w:rFonts w:ascii="Arial" w:hAnsi="Arial"/>
+              </w:rPr>
+            </w:pPr>
+            <w:r>
+              <w:rPr>
+                <w:rFonts w:ascii="Arial" w:hAnsi="Arial"/>
+              </w:rPr>
+              <w:t>Operador</w:t>
+            </w:r>
+          </w:p>
+        </w:tc>
+        <w:tc>
+          <w:tcPr>
+            <w:tcW w:w="5670" w:type="dxa"/>
+          </w:tcPr>
+          <w:p>
+            <w:pPr>
+              <w:rPr>
+                <w:rFonts w:ascii="Arial" w:hAnsi="Arial"/>
+              </w:rPr>
+            </w:pPr>
+            <w:proofErr w:type="spellStart"/>
+            <w:r>
+              <w:rPr>
+                <w:rFonts w:ascii="Arial" w:hAnsi="Arial"/>
+              </w:rPr>
+              <w:t>Desalocar</w:t>
+            </w:r>
+            <w:proofErr w:type="spellEnd"/>
+            <w:r>
+              <w:rPr>
+                <w:rFonts w:ascii="Arial" w:hAnsi="Arial"/>
+              </w:rPr>
+              <w:t xml:space="preserve"> máquina</w:t>
+            </w:r>
+          </w:p>
+        </w:tc>
+      </w:tr>
+      <w:tr>
+        <w:tc>
+          <w:tcPr>
+            <w:tcW w:w="970" w:type="dxa"/>
+          </w:tcPr>
+          <w:p>
+            <w:pPr>
+              <w:jc w:val="center"/>
+              <w:rPr>
+                <w:rFonts w:ascii="Arial" w:hAnsi="Arial"/>
+              </w:rPr>
+            </w:pPr>
+            <w:r>
+              <w:rPr>
+                <w:rFonts w:ascii="Arial" w:hAnsi="Arial"/>
+              </w:rPr>
+              <w:t>UC-53</w:t>
+            </w:r>
+          </w:p>
+        </w:tc>
+        <w:tc>
+          <w:tcPr>
+            <w:tcW w:w="2502" w:type="dxa"/>
+          </w:tcPr>
+          <w:p>
+            <w:pPr>
+              <w:rPr>
+                <w:rFonts w:ascii="Arial" w:hAnsi="Arial"/>
+              </w:rPr>
+            </w:pPr>
+            <w:r>
+              <w:rPr>
+                <w:rFonts w:ascii="Arial" w:hAnsi="Arial"/>
+              </w:rPr>
+              <w:t>Operador</w:t>
+            </w:r>
+          </w:p>
+        </w:tc>
+        <w:tc>
+          <w:tcPr>
+            <w:tcW w:w="5670" w:type="dxa"/>
+          </w:tcPr>
+          <w:p>
+            <w:pPr>
+              <w:rPr>
+                <w:rFonts w:ascii="Arial" w:hAnsi="Arial"/>
+              </w:rPr>
+            </w:pPr>
+            <w:r>
+              <w:rPr>
+                <w:rFonts w:ascii="Arial" w:hAnsi="Arial"/>
+              </w:rPr>
+              <w:t>Abrir máquina</w:t>
+            </w:r>
+          </w:p>
+        </w:tc>
+      </w:tr>
+      <w:tr>
+        <w:tc>
+          <w:tcPr>
+            <w:tcW w:w="970" w:type="dxa"/>
+          </w:tcPr>
+          <w:p>
+            <w:pPr>
+              <w:jc w:val="center"/>
+              <w:rPr>
+                <w:rFonts w:ascii="Arial" w:hAnsi="Arial"/>
+              </w:rPr>
+            </w:pPr>
+            <w:r>
+              <w:rPr>
+                <w:rFonts w:ascii="Arial" w:hAnsi="Arial"/>
+              </w:rPr>
+              <w:t>UC-54</w:t>
+            </w:r>
+          </w:p>
+        </w:tc>
+        <w:tc>
+          <w:tcPr>
+            <w:tcW w:w="2502" w:type="dxa"/>
+          </w:tcPr>
+          <w:p>
+            <w:pPr>
+              <w:rPr>
+                <w:rFonts w:ascii="Arial" w:hAnsi="Arial"/>
+              </w:rPr>
+            </w:pPr>
+            <w:r>
+              <w:rPr>
+                <w:rFonts w:ascii="Arial" w:hAnsi="Arial"/>
+              </w:rPr>
+              <w:t>Operador</w:t>
+            </w:r>
+          </w:p>
+        </w:tc>
+        <w:tc>
+          <w:tcPr>
+            <w:tcW w:w="5670" w:type="dxa"/>
+          </w:tcPr>
+          <w:p>
+            <w:pPr>
+              <w:rPr>
+                <w:rFonts w:ascii="Arial" w:hAnsi="Arial"/>
+              </w:rPr>
+            </w:pPr>
+            <w:r>
+              <w:rPr>
+                <w:rFonts w:ascii="Arial" w:hAnsi="Arial"/>
+              </w:rPr>
+              <w:t>Fechar máquina</w:t>
+            </w:r>
+          </w:p>
+        </w:tc>
+      </w:tr>
+      <w:tr>
+        <w:tc>
+          <w:tcPr>
+            <w:tcW w:w="970" w:type="dxa"/>
+          </w:tcPr>
+          <w:p>
+            <w:pPr>
+              <w:jc w:val="center"/>
+              <w:rPr>
+                <w:rFonts w:ascii="Arial" w:hAnsi="Arial"/>
+              </w:rPr>
+            </w:pPr>
+            <w:r>
+              <w:rPr>
+                <w:rFonts w:ascii="Arial" w:hAnsi="Arial"/>
+              </w:rPr>
+              <w:t>UC-55</w:t>
+            </w:r>
+          </w:p>
+        </w:tc>
+        <w:tc>
+          <w:tcPr>
+            <w:tcW w:w="2502" w:type="dxa"/>
+          </w:tcPr>
+          <w:p>
+            <w:pPr>
+              <w:rPr>
+                <w:rFonts w:ascii="Arial" w:hAnsi="Arial"/>
+              </w:rPr>
+            </w:pPr>
+            <w:r>
+              <w:rPr>
+                <w:rFonts w:ascii="Arial" w:hAnsi="Arial"/>
+              </w:rPr>
+              <w:t>Gerente</w:t>
+            </w:r>
+            <w:r>
+              <w:rPr>
+                <w:rFonts w:ascii="Arial" w:hAnsi="Arial"/>
+              </w:rPr>
+              <w:t>, Gestor</w:t>
+            </w:r>
+          </w:p>
+        </w:tc>
+        <w:tc>
+          <w:tcPr>
+            <w:tcW w:w="5670" w:type="dxa"/>
+          </w:tcPr>
+          <w:p>
+            <w:pPr>
+              <w:rPr>
+                <w:rFonts w:ascii="Arial" w:hAnsi="Arial"/>
+              </w:rPr>
+            </w:pPr>
+            <w:r>
+              <w:rPr>
+                <w:rFonts w:ascii="Arial" w:hAnsi="Arial"/>
+              </w:rPr>
+              <w:t>Solicitar alocação de máquina</w:t>
+            </w:r>
+          </w:p>
+        </w:tc>
+      </w:tr>
+      <w:tr>
+        <w:tc>
+          <w:tcPr>
+            <w:tcW w:w="970" w:type="dxa"/>
+          </w:tcPr>
+          <w:p>
+            <w:pPr>
+              <w:jc w:val="center"/>
+              <w:rPr>
+                <w:rFonts w:ascii="Arial" w:hAnsi="Arial"/>
+              </w:rPr>
+            </w:pPr>
+            <w:r>
+              <w:rPr>
+                <w:rFonts w:ascii="Arial" w:hAnsi="Arial"/>
+              </w:rPr>
+              <w:t>UC-56</w:t>
+            </w:r>
+          </w:p>
+        </w:tc>
+        <w:tc>
+          <w:tcPr>
+            <w:tcW w:w="2502" w:type="dxa"/>
+          </w:tcPr>
+          <w:p>
+            <w:pPr>
+              <w:rPr>
+                <w:rFonts w:ascii="Arial" w:hAnsi="Arial"/>
+              </w:rPr>
+            </w:pPr>
+            <w:r>
+              <w:rPr>
+                <w:rFonts w:ascii="Arial" w:hAnsi="Arial"/>
+              </w:rPr>
+              <w:t>Gerente</w:t>
+            </w:r>
+            <w:r>
+              <w:rPr>
+                <w:rFonts w:ascii="Arial" w:hAnsi="Arial"/>
+              </w:rPr>
+              <w:t>, Gestor</w:t>
+            </w:r>
+          </w:p>
+        </w:tc>
+        <w:tc>
+          <w:tcPr>
+            <w:tcW w:w="5670" w:type="dxa"/>
+          </w:tcPr>
+          <w:p>
+            <w:pPr>
+              <w:rPr>
+                <w:rFonts w:ascii="Arial" w:hAnsi="Arial"/>
+              </w:rPr>
+            </w:pPr>
+            <w:r>
+              <w:rPr>
+                <w:rFonts w:ascii="Arial" w:hAnsi="Arial"/>
+              </w:rPr>
+              <w:t xml:space="preserve">Solicitar </w:t>
+            </w:r>
+            <w:proofErr w:type="spellStart"/>
+            <w:r>
+              <w:rPr>
+                <w:rFonts w:ascii="Arial" w:hAnsi="Arial"/>
+              </w:rPr>
+              <w:t>des</w:t>
+            </w:r>
+            <w:r>
+              <w:rPr>
+                <w:rFonts w:ascii="Arial" w:hAnsi="Arial"/>
+              </w:rPr>
+              <w:t>a</w:t>
+            </w:r>
+            <w:r>
+              <w:rPr>
+                <w:rFonts w:ascii="Arial" w:hAnsi="Arial"/>
+              </w:rPr>
+              <w:t>locação</w:t>
+            </w:r>
+            <w:proofErr w:type="spellEnd"/>
+            <w:r>
+              <w:rPr>
+                <w:rFonts w:ascii="Arial" w:hAnsi="Arial"/>
+              </w:rPr>
+              <w:t xml:space="preserve"> de máquina</w:t>
+            </w:r>
+          </w:p>
+        </w:tc>
+      </w:tr>
+      <w:tr>
+        <w:tc>
+          <w:tcPr>
+            <w:tcW w:w="970" w:type="dxa"/>
+          </w:tcPr>
+          <w:p>
+            <w:pPr>
+              <w:jc w:val="center"/>
+              <w:rPr>
+                <w:rFonts w:ascii="Arial" w:hAnsi="Arial"/>
+              </w:rPr>
+            </w:pPr>
+            <w:r>
+              <w:rPr>
+                <w:rFonts w:ascii="Arial" w:hAnsi="Arial"/>
+              </w:rPr>
+              <w:t>UC-57</w:t>
+            </w:r>
+          </w:p>
+        </w:tc>
+        <w:tc>
+          <w:tcPr>
+            <w:tcW w:w="2502" w:type="dxa"/>
+          </w:tcPr>
+          <w:p>
+            <w:pPr>
+              <w:rPr>
+                <w:rFonts w:ascii="Arial" w:hAnsi="Arial"/>
+              </w:rPr>
+            </w:pPr>
+            <w:r>
+              <w:rPr>
+                <w:rFonts w:ascii="Arial" w:hAnsi="Arial"/>
+              </w:rPr>
+              <w:t>Operador</w:t>
+            </w:r>
+          </w:p>
+        </w:tc>
+        <w:tc>
+          <w:tcPr>
+            <w:tcW w:w="5670" w:type="dxa"/>
+          </w:tcPr>
+          <w:p>
+            <w:pPr>
+              <w:rPr>
+                <w:rFonts w:ascii="Arial" w:hAnsi="Arial"/>
+              </w:rPr>
+            </w:pPr>
+            <w:r>
+              <w:rPr>
+                <w:rFonts w:ascii="Arial" w:hAnsi="Arial"/>
+              </w:rPr>
+              <w:t>Informar recolhimento de máquina</w:t>
+            </w:r>
           </w:p>
         </w:tc>
       </w:tr>
     </w:tbl>
     <w:p/>
     <w:sectPr>
-      <w:headerReference w:type="default" r:id="rId7"/>
-      <w:footerReference w:type="default" r:id="rId8"/>
+      <w:headerReference w:type="default" r:id="rId8"/>
+      <w:footerReference w:type="default" r:id="rId9"/>
       <w:pgSz w:w="11906" w:h="16838"/>
       <w:pgMar w:top="1134" w:right="1134" w:bottom="1134" w:left="1701" w:header="709" w:footer="709" w:gutter="0"/>
       <w:cols w:space="708"/>
@@ -3758,7 +3860,7 @@
 </file>
 
 <file path=word/endnotes.xml><?xml version="1.0" encoding="utf-8"?>
-<w:endnotes xmlns:wpc="http://schemas.microsoft.com/office/word/2010/wordprocessingCanvas" xmlns:mc="http://schemas.openxmlformats.org/markup-compatibility/2006" xmlns:o="urn:schemas-microsoft-com:office:office" xmlns:r="http://schemas.openxmlformats.org/officeDocument/2006/relationships" xmlns:m="http://schemas.openxmlformats.org/officeDocument/2006/math" xmlns:v="urn:schemas-microsoft-com:vml" xmlns:wp14="http://schemas.microsoft.com/office/word/2010/wordprocessingDrawing" xmlns:wp="http://schemas.openxmlformats.org/drawingml/2006/wordprocessingDrawing" xmlns:w10="urn:schemas-microsoft-com:office:word" xmlns:w="http://schemas.openxmlformats.org/wordprocessingml/2006/main" xmlns:w14="http://schemas.microsoft.com/office/word/2010/wordml" xmlns:w15="http://schemas.microsoft.com/office/word/2012/wordml" xmlns:wpg="http://schemas.microsoft.com/office/word/2010/wordprocessingGroup" xmlns:wpi="http://schemas.microsoft.com/office/word/2010/wordprocessingInk" xmlns:wne="http://schemas.microsoft.com/office/word/2006/wordml" xmlns:wps="http://schemas.microsoft.com/office/word/2010/wordprocessingShape" mc:Ignorable="w14 w15 wp14">
+<w:endnotes xmlns:wpc="http://schemas.microsoft.com/office/word/2010/wordprocessingCanvas" xmlns:mc="http://schemas.openxmlformats.org/markup-compatibility/2006" xmlns:o="urn:schemas-microsoft-com:office:office" xmlns:r="http://schemas.openxmlformats.org/officeDocument/2006/relationships" xmlns:m="http://schemas.openxmlformats.org/officeDocument/2006/math" xmlns:v="urn:schemas-microsoft-com:vml" xmlns:wp14="http://schemas.microsoft.com/office/word/2010/wordprocessingDrawing" xmlns:wp="http://schemas.openxmlformats.org/drawingml/2006/wordprocessingDrawing" xmlns:w10="urn:schemas-microsoft-com:office:word" xmlns:w="http://schemas.openxmlformats.org/wordprocessingml/2006/main" xmlns:w14="http://schemas.microsoft.com/office/word/2010/wordml" xmlns:wpg="http://schemas.microsoft.com/office/word/2010/wordprocessingGroup" xmlns:wpi="http://schemas.microsoft.com/office/word/2010/wordprocessingInk" xmlns:wne="http://schemas.microsoft.com/office/word/2006/wordml" xmlns:wps="http://schemas.microsoft.com/office/word/2010/wordprocessingShape" mc:Ignorable="w14 wp14">
   <w:endnote w:type="separator" w:id="-1">
     <w:p>
       <w:pPr>
@@ -3783,7 +3885,7 @@
 </file>
 
 <file path=word/footer1.xml><?xml version="1.0" encoding="utf-8"?>
-<w:ftr xmlns:wpc="http://schemas.microsoft.com/office/word/2010/wordprocessingCanvas" xmlns:mc="http://schemas.openxmlformats.org/markup-compatibility/2006" xmlns:o="urn:schemas-microsoft-com:office:office" xmlns:r="http://schemas.openxmlformats.org/officeDocument/2006/relationships" xmlns:m="http://schemas.openxmlformats.org/officeDocument/2006/math" xmlns:v="urn:schemas-microsoft-com:vml" xmlns:wp14="http://schemas.microsoft.com/office/word/2010/wordprocessingDrawing" xmlns:wp="http://schemas.openxmlformats.org/drawingml/2006/wordprocessingDrawing" xmlns:w10="urn:schemas-microsoft-com:office:word" xmlns:w="http://schemas.openxmlformats.org/wordprocessingml/2006/main" xmlns:w14="http://schemas.microsoft.com/office/word/2010/wordml" xmlns:w15="http://schemas.microsoft.com/office/word/2012/wordml" xmlns:wpg="http://schemas.microsoft.com/office/word/2010/wordprocessingGroup" xmlns:wpi="http://schemas.microsoft.com/office/word/2010/wordprocessingInk" xmlns:wne="http://schemas.microsoft.com/office/word/2006/wordml" xmlns:wps="http://schemas.microsoft.com/office/word/2010/wordprocessingShape" mc:Ignorable="w14 w15 wp14">
+<w:ftr xmlns:wpc="http://schemas.microsoft.com/office/word/2010/wordprocessingCanvas" xmlns:mc="http://schemas.openxmlformats.org/markup-compatibility/2006" xmlns:o="urn:schemas-microsoft-com:office:office" xmlns:r="http://schemas.openxmlformats.org/officeDocument/2006/relationships" xmlns:m="http://schemas.openxmlformats.org/officeDocument/2006/math" xmlns:v="urn:schemas-microsoft-com:vml" xmlns:wp14="http://schemas.microsoft.com/office/word/2010/wordprocessingDrawing" xmlns:wp="http://schemas.openxmlformats.org/drawingml/2006/wordprocessingDrawing" xmlns:w10="urn:schemas-microsoft-com:office:word" xmlns:w="http://schemas.openxmlformats.org/wordprocessingml/2006/main" xmlns:w14="http://schemas.microsoft.com/office/word/2010/wordml" xmlns:wpg="http://schemas.microsoft.com/office/word/2010/wordprocessingGroup" xmlns:wpi="http://schemas.microsoft.com/office/word/2010/wordprocessingInk" xmlns:wne="http://schemas.microsoft.com/office/word/2006/wordml" xmlns:wps="http://schemas.microsoft.com/office/word/2010/wordprocessingShape" mc:Ignorable="w14 wp14">
   <w:p>
     <w:pPr>
       <w:pStyle w:val="Rodap"/>
@@ -3816,7 +3918,7 @@
 </file>
 
 <file path=word/footnotes.xml><?xml version="1.0" encoding="utf-8"?>
-<w:footnotes xmlns:wpc="http://schemas.microsoft.com/office/word/2010/wordprocessingCanvas" xmlns:mc="http://schemas.openxmlformats.org/markup-compatibility/2006" xmlns:o="urn:schemas-microsoft-com:office:office" xmlns:r="http://schemas.openxmlformats.org/officeDocument/2006/relationships" xmlns:m="http://schemas.openxmlformats.org/officeDocument/2006/math" xmlns:v="urn:schemas-microsoft-com:vml" xmlns:wp14="http://schemas.microsoft.com/office/word/2010/wordprocessingDrawing" xmlns:wp="http://schemas.openxmlformats.org/drawingml/2006/wordprocessingDrawing" xmlns:w10="urn:schemas-microsoft-com:office:word" xmlns:w="http://schemas.openxmlformats.org/wordprocessingml/2006/main" xmlns:w14="http://schemas.microsoft.com/office/word/2010/wordml" xmlns:w15="http://schemas.microsoft.com/office/word/2012/wordml" xmlns:wpg="http://schemas.microsoft.com/office/word/2010/wordprocessingGroup" xmlns:wpi="http://schemas.microsoft.com/office/word/2010/wordprocessingInk" xmlns:wne="http://schemas.microsoft.com/office/word/2006/wordml" xmlns:wps="http://schemas.microsoft.com/office/word/2010/wordprocessingShape" mc:Ignorable="w14 w15 wp14">
+<w:footnotes xmlns:wpc="http://schemas.microsoft.com/office/word/2010/wordprocessingCanvas" xmlns:mc="http://schemas.openxmlformats.org/markup-compatibility/2006" xmlns:o="urn:schemas-microsoft-com:office:office" xmlns:r="http://schemas.openxmlformats.org/officeDocument/2006/relationships" xmlns:m="http://schemas.openxmlformats.org/officeDocument/2006/math" xmlns:v="urn:schemas-microsoft-com:vml" xmlns:wp14="http://schemas.microsoft.com/office/word/2010/wordprocessingDrawing" xmlns:wp="http://schemas.openxmlformats.org/drawingml/2006/wordprocessingDrawing" xmlns:w10="urn:schemas-microsoft-com:office:word" xmlns:w="http://schemas.openxmlformats.org/wordprocessingml/2006/main" xmlns:w14="http://schemas.microsoft.com/office/word/2010/wordml" xmlns:wpg="http://schemas.microsoft.com/office/word/2010/wordprocessingGroup" xmlns:wpi="http://schemas.microsoft.com/office/word/2010/wordprocessingInk" xmlns:wne="http://schemas.microsoft.com/office/word/2006/wordml" xmlns:wps="http://schemas.microsoft.com/office/word/2010/wordprocessingShape" mc:Ignorable="w14 wp14">
   <w:footnote w:type="separator" w:id="-1">
     <w:p>
       <w:pPr>
@@ -3841,7 +3943,7 @@
 </file>
 
 <file path=word/header1.xml><?xml version="1.0" encoding="utf-8"?>
-<w:hdr xmlns:wpc="http://schemas.microsoft.com/office/word/2010/wordprocessingCanvas" xmlns:mc="http://schemas.openxmlformats.org/markup-compatibility/2006" xmlns:o="urn:schemas-microsoft-com:office:office" xmlns:r="http://schemas.openxmlformats.org/officeDocument/2006/relationships" xmlns:m="http://schemas.openxmlformats.org/officeDocument/2006/math" xmlns:v="urn:schemas-microsoft-com:vml" xmlns:wp14="http://schemas.microsoft.com/office/word/2010/wordprocessingDrawing" xmlns:wp="http://schemas.openxmlformats.org/drawingml/2006/wordprocessingDrawing" xmlns:w10="urn:schemas-microsoft-com:office:word" xmlns:w="http://schemas.openxmlformats.org/wordprocessingml/2006/main" xmlns:w14="http://schemas.microsoft.com/office/word/2010/wordml" xmlns:w15="http://schemas.microsoft.com/office/word/2012/wordml" xmlns:wpg="http://schemas.microsoft.com/office/word/2010/wordprocessingGroup" xmlns:wpi="http://schemas.microsoft.com/office/word/2010/wordprocessingInk" xmlns:wne="http://schemas.microsoft.com/office/word/2006/wordml" xmlns:wps="http://schemas.microsoft.com/office/word/2010/wordprocessingShape" mc:Ignorable="w14 w15 wp14">
+<w:hdr xmlns:wpc="http://schemas.microsoft.com/office/word/2010/wordprocessingCanvas" xmlns:mc="http://schemas.openxmlformats.org/markup-compatibility/2006" xmlns:o="urn:schemas-microsoft-com:office:office" xmlns:r="http://schemas.openxmlformats.org/officeDocument/2006/relationships" xmlns:m="http://schemas.openxmlformats.org/officeDocument/2006/math" xmlns:v="urn:schemas-microsoft-com:vml" xmlns:wp14="http://schemas.microsoft.com/office/word/2010/wordprocessingDrawing" xmlns:wp="http://schemas.openxmlformats.org/drawingml/2006/wordprocessingDrawing" xmlns:w10="urn:schemas-microsoft-com:office:word" xmlns:w="http://schemas.openxmlformats.org/wordprocessingml/2006/main" xmlns:w14="http://schemas.microsoft.com/office/word/2010/wordml" xmlns:wpg="http://schemas.microsoft.com/office/word/2010/wordprocessingGroup" xmlns:wpi="http://schemas.microsoft.com/office/word/2010/wordprocessingInk" xmlns:wne="http://schemas.microsoft.com/office/word/2006/wordml" xmlns:wps="http://schemas.microsoft.com/office/word/2010/wordprocessingShape" mc:Ignorable="w14 wp14">
   <w:p>
     <w:pPr>
       <w:pStyle w:val="Cabealho"/>
@@ -3972,7 +4074,7 @@
 </file>
 
 <file path=word/numbering.xml><?xml version="1.0" encoding="utf-8"?>
-<w:numbering xmlns:wpc="http://schemas.microsoft.com/office/word/2010/wordprocessingCanvas" xmlns:mc="http://schemas.openxmlformats.org/markup-compatibility/2006" xmlns:o="urn:schemas-microsoft-com:office:office" xmlns:r="http://schemas.openxmlformats.org/officeDocument/2006/relationships" xmlns:m="http://schemas.openxmlformats.org/officeDocument/2006/math" xmlns:v="urn:schemas-microsoft-com:vml" xmlns:wp14="http://schemas.microsoft.com/office/word/2010/wordprocessingDrawing" xmlns:wp="http://schemas.openxmlformats.org/drawingml/2006/wordprocessingDrawing" xmlns:w10="urn:schemas-microsoft-com:office:word" xmlns:w="http://schemas.openxmlformats.org/wordprocessingml/2006/main" xmlns:w14="http://schemas.microsoft.com/office/word/2010/wordml" xmlns:w15="http://schemas.microsoft.com/office/word/2012/wordml" xmlns:wpg="http://schemas.microsoft.com/office/word/2010/wordprocessingGroup" xmlns:wpi="http://schemas.microsoft.com/office/word/2010/wordprocessingInk" xmlns:wne="http://schemas.microsoft.com/office/word/2006/wordml" xmlns:wps="http://schemas.microsoft.com/office/word/2010/wordprocessingShape" mc:Ignorable="w14 w15 wp14">
+<w:numbering xmlns:wpc="http://schemas.microsoft.com/office/word/2010/wordprocessingCanvas" xmlns:mc="http://schemas.openxmlformats.org/markup-compatibility/2006" xmlns:o="urn:schemas-microsoft-com:office:office" xmlns:r="http://schemas.openxmlformats.org/officeDocument/2006/relationships" xmlns:m="http://schemas.openxmlformats.org/officeDocument/2006/math" xmlns:v="urn:schemas-microsoft-com:vml" xmlns:wp14="http://schemas.microsoft.com/office/word/2010/wordprocessingDrawing" xmlns:wp="http://schemas.openxmlformats.org/drawingml/2006/wordprocessingDrawing" xmlns:w10="urn:schemas-microsoft-com:office:word" xmlns:w="http://schemas.openxmlformats.org/wordprocessingml/2006/main" xmlns:w14="http://schemas.microsoft.com/office/word/2010/wordml" xmlns:wpg="http://schemas.microsoft.com/office/word/2010/wordprocessingGroup" xmlns:wpi="http://schemas.microsoft.com/office/word/2010/wordprocessingInk" xmlns:wne="http://schemas.microsoft.com/office/word/2006/wordml" xmlns:wps="http://schemas.microsoft.com/office/word/2010/wordprocessingShape" mc:Ignorable="w14 wp14">
   <w:abstractNum w:abstractNumId="0">
     <w:nsid w:val="5CF437EA"/>
     <w:multiLevelType w:val="hybridMultilevel"/>
@@ -4093,7 +4195,7 @@
 </file>
 
 <file path=word/styles.xml><?xml version="1.0" encoding="utf-8"?>
-<w:styles xmlns:mc="http://schemas.openxmlformats.org/markup-compatibility/2006" xmlns:r="http://schemas.openxmlformats.org/officeDocument/2006/relationships" xmlns:w="http://schemas.openxmlformats.org/wordprocessingml/2006/main" xmlns:w14="http://schemas.microsoft.com/office/word/2010/wordml" xmlns:w15="http://schemas.microsoft.com/office/word/2012/wordml" mc:Ignorable="w14 w15">
+<w:styles xmlns:mc="http://schemas.openxmlformats.org/markup-compatibility/2006" xmlns:r="http://schemas.openxmlformats.org/officeDocument/2006/relationships" xmlns:w="http://schemas.openxmlformats.org/wordprocessingml/2006/main" xmlns:w14="http://schemas.microsoft.com/office/word/2010/wordml" mc:Ignorable="w14">
   <w:docDefaults>
     <w:rPrDefault>
       <w:rPr>
@@ -4109,378 +4211,144 @@
       </w:pPr>
     </w:pPrDefault>
   </w:docDefaults>
-  <w:latentStyles w:defLockedState="0" w:defUIPriority="99" w:defSemiHidden="0" w:defUnhideWhenUsed="0" w:defQFormat="0" w:count="371">
-    <w:lsdException w:name="Normal" w:uiPriority="0" w:qFormat="1"/>
-    <w:lsdException w:name="heading 1" w:uiPriority="9" w:qFormat="1"/>
-    <w:lsdException w:name="heading 2" w:semiHidden="1" w:uiPriority="9" w:unhideWhenUsed="1" w:qFormat="1"/>
-    <w:lsdException w:name="heading 3" w:semiHidden="1" w:uiPriority="9" w:unhideWhenUsed="1" w:qFormat="1"/>
-    <w:lsdException w:name="heading 4" w:semiHidden="1" w:uiPriority="9" w:unhideWhenUsed="1" w:qFormat="1"/>
-    <w:lsdException w:name="heading 5" w:semiHidden="1" w:uiPriority="9" w:unhideWhenUsed="1" w:qFormat="1"/>
-    <w:lsdException w:name="heading 6" w:semiHidden="1" w:uiPriority="9" w:unhideWhenUsed="1" w:qFormat="1"/>
-    <w:lsdException w:name="heading 7" w:semiHidden="1" w:uiPriority="9" w:unhideWhenUsed="1" w:qFormat="1"/>
-    <w:lsdException w:name="heading 8" w:semiHidden="1" w:uiPriority="9" w:unhideWhenUsed="1" w:qFormat="1"/>
-    <w:lsdException w:name="heading 9" w:semiHidden="1" w:uiPriority="9" w:unhideWhenUsed="1" w:qFormat="1"/>
-    <w:lsdException w:name="index 1" w:semiHidden="1" w:unhideWhenUsed="1"/>
-    <w:lsdException w:name="index 2" w:semiHidden="1" w:unhideWhenUsed="1"/>
-    <w:lsdException w:name="index 3" w:semiHidden="1" w:unhideWhenUsed="1"/>
-    <w:lsdException w:name="index 4" w:semiHidden="1" w:unhideWhenUsed="1"/>
-    <w:lsdException w:name="index 5" w:semiHidden="1" w:unhideWhenUsed="1"/>
-    <w:lsdException w:name="index 6" w:semiHidden="1" w:unhideWhenUsed="1"/>
-    <w:lsdException w:name="index 7" w:semiHidden="1" w:unhideWhenUsed="1"/>
-    <w:lsdException w:name="index 8" w:semiHidden="1" w:unhideWhenUsed="1"/>
-    <w:lsdException w:name="index 9" w:semiHidden="1" w:unhideWhenUsed="1"/>
-    <w:lsdException w:name="toc 1" w:semiHidden="1" w:uiPriority="39" w:unhideWhenUsed="1"/>
-    <w:lsdException w:name="toc 2" w:semiHidden="1" w:uiPriority="39" w:unhideWhenUsed="1"/>
-    <w:lsdException w:name="toc 3" w:semiHidden="1" w:uiPriority="39" w:unhideWhenUsed="1"/>
-    <w:lsdException w:name="toc 4" w:semiHidden="1" w:uiPriority="39" w:unhideWhenUsed="1"/>
-    <w:lsdException w:name="toc 5" w:semiHidden="1" w:uiPriority="39" w:unhideWhenUsed="1"/>
-    <w:lsdException w:name="toc 6" w:semiHidden="1" w:uiPriority="39" w:unhideWhenUsed="1"/>
-    <w:lsdException w:name="toc 7" w:semiHidden="1" w:uiPriority="39" w:unhideWhenUsed="1"/>
-    <w:lsdException w:name="toc 8" w:semiHidden="1" w:uiPriority="39" w:unhideWhenUsed="1"/>
-    <w:lsdException w:name="toc 9" w:semiHidden="1" w:uiPriority="39" w:unhideWhenUsed="1"/>
-    <w:lsdException w:name="Normal Indent" w:semiHidden="1" w:unhideWhenUsed="1"/>
-    <w:lsdException w:name="footnote text" w:semiHidden="1" w:unhideWhenUsed="1"/>
-    <w:lsdException w:name="annotation text" w:semiHidden="1" w:unhideWhenUsed="1"/>
-    <w:lsdException w:name="header" w:semiHidden="1" w:unhideWhenUsed="1"/>
-    <w:lsdException w:name="footer" w:semiHidden="1" w:unhideWhenUsed="1"/>
-    <w:lsdException w:name="index heading" w:semiHidden="1" w:unhideWhenUsed="1"/>
-    <w:lsdException w:name="caption" w:semiHidden="1" w:uiPriority="35" w:unhideWhenUsed="1" w:qFormat="1"/>
-    <w:lsdException w:name="table of figures" w:semiHidden="1" w:unhideWhenUsed="1"/>
-    <w:lsdException w:name="envelope address" w:semiHidden="1" w:unhideWhenUsed="1"/>
-    <w:lsdException w:name="envelope return" w:semiHidden="1" w:unhideWhenUsed="1"/>
-    <w:lsdException w:name="footnote reference" w:semiHidden="1" w:unhideWhenUsed="1"/>
-    <w:lsdException w:name="annotation reference" w:semiHidden="1" w:unhideWhenUsed="1"/>
-    <w:lsdException w:name="line number" w:semiHidden="1" w:unhideWhenUsed="1"/>
-    <w:lsdException w:name="page number" w:semiHidden="1" w:unhideWhenUsed="1"/>
-    <w:lsdException w:name="endnote reference" w:semiHidden="1" w:unhideWhenUsed="1"/>
-    <w:lsdException w:name="endnote text" w:semiHidden="1" w:unhideWhenUsed="1"/>
-    <w:lsdException w:name="table of authorities" w:semiHidden="1" w:unhideWhenUsed="1"/>
-    <w:lsdException w:name="macro" w:semiHidden="1" w:unhideWhenUsed="1"/>
-    <w:lsdException w:name="toa heading" w:semiHidden="1" w:unhideWhenUsed="1"/>
-    <w:lsdException w:name="List" w:semiHidden="1" w:unhideWhenUsed="1"/>
-    <w:lsdException w:name="List Bullet" w:semiHidden="1" w:unhideWhenUsed="1"/>
-    <w:lsdException w:name="List Number" w:semiHidden="1" w:unhideWhenUsed="1"/>
-    <w:lsdException w:name="List 2" w:semiHidden="1" w:unhideWhenUsed="1"/>
-    <w:lsdException w:name="List 3" w:semiHidden="1" w:unhideWhenUsed="1"/>
-    <w:lsdException w:name="List 4" w:semiHidden="1" w:unhideWhenUsed="1"/>
-    <w:lsdException w:name="List 5" w:semiHidden="1" w:unhideWhenUsed="1"/>
-    <w:lsdException w:name="List Bullet 2" w:semiHidden="1" w:unhideWhenUsed="1"/>
-    <w:lsdException w:name="List Bullet 3" w:semiHidden="1" w:unhideWhenUsed="1"/>
-    <w:lsdException w:name="List Bullet 4" w:semiHidden="1" w:unhideWhenUsed="1"/>
-    <w:lsdException w:name="List Bullet 5" w:semiHidden="1" w:unhideWhenUsed="1"/>
-    <w:lsdException w:name="List Number 2" w:semiHidden="1" w:unhideWhenUsed="1"/>
-    <w:lsdException w:name="List Number 3" w:semiHidden="1" w:unhideWhenUsed="1"/>
-    <w:lsdException w:name="List Number 4" w:semiHidden="1" w:unhideWhenUsed="1"/>
-    <w:lsdException w:name="List Number 5" w:semiHidden="1" w:unhideWhenUsed="1"/>
-    <w:lsdException w:name="Title" w:uiPriority="10" w:qFormat="1"/>
-    <w:lsdException w:name="Closing" w:semiHidden="1" w:unhideWhenUsed="1"/>
-    <w:lsdException w:name="Signature" w:semiHidden="1" w:unhideWhenUsed="1"/>
-    <w:lsdException w:name="Default Paragraph Font" w:semiHidden="1" w:uiPriority="1" w:unhideWhenUsed="1"/>
-    <w:lsdException w:name="Body Text" w:semiHidden="1" w:unhideWhenUsed="1"/>
-    <w:lsdException w:name="Body Text Indent" w:semiHidden="1" w:unhideWhenUsed="1"/>
-    <w:lsdException w:name="List Continue" w:semiHidden="1" w:unhideWhenUsed="1"/>
-    <w:lsdException w:name="List Continue 2" w:semiHidden="1" w:unhideWhenUsed="1"/>
-    <w:lsdException w:name="List Continue 3" w:semiHidden="1" w:unhideWhenUsed="1"/>
-    <w:lsdException w:name="List Continue 4" w:semiHidden="1" w:unhideWhenUsed="1"/>
-    <w:lsdException w:name="List Continue 5" w:semiHidden="1" w:unhideWhenUsed="1"/>
-    <w:lsdException w:name="Message Header" w:semiHidden="1" w:unhideWhenUsed="1"/>
-    <w:lsdException w:name="Subtitle" w:uiPriority="11" w:qFormat="1"/>
-    <w:lsdException w:name="Salutation" w:semiHidden="1" w:unhideWhenUsed="1"/>
-    <w:lsdException w:name="Date" w:semiHidden="1" w:unhideWhenUsed="1"/>
-    <w:lsdException w:name="Body Text First Indent" w:semiHidden="1" w:unhideWhenUsed="1"/>
-    <w:lsdException w:name="Body Text First Indent 2" w:semiHidden="1" w:unhideWhenUsed="1"/>
-    <w:lsdException w:name="Note Heading" w:semiHidden="1" w:unhideWhenUsed="1"/>
-    <w:lsdException w:name="Body Text 2" w:semiHidden="1" w:unhideWhenUsed="1"/>
-    <w:lsdException w:name="Body Text 3" w:semiHidden="1" w:unhideWhenUsed="1"/>
-    <w:lsdException w:name="Body Text Indent 2" w:semiHidden="1" w:unhideWhenUsed="1"/>
-    <w:lsdException w:name="Body Text Indent 3" w:semiHidden="1" w:unhideWhenUsed="1"/>
-    <w:lsdException w:name="Block Text" w:semiHidden="1" w:unhideWhenUsed="1"/>
-    <w:lsdException w:name="Hyperlink" w:semiHidden="1" w:unhideWhenUsed="1"/>
-    <w:lsdException w:name="FollowedHyperlink" w:semiHidden="1" w:unhideWhenUsed="1"/>
-    <w:lsdException w:name="Strong" w:uiPriority="22" w:qFormat="1"/>
-    <w:lsdException w:name="Emphasis" w:uiPriority="20" w:qFormat="1"/>
-    <w:lsdException w:name="Document Map" w:semiHidden="1" w:unhideWhenUsed="1"/>
-    <w:lsdException w:name="Plain Text" w:semiHidden="1" w:unhideWhenUsed="1"/>
-    <w:lsdException w:name="E-mail Signature" w:semiHidden="1" w:unhideWhenUsed="1"/>
-    <w:lsdException w:name="HTML Top of Form" w:semiHidden="1" w:unhideWhenUsed="1"/>
-    <w:lsdException w:name="HTML Bottom of Form" w:semiHidden="1" w:unhideWhenUsed="1"/>
-    <w:lsdException w:name="Normal (Web)" w:semiHidden="1" w:unhideWhenUsed="1"/>
-    <w:lsdException w:name="HTML Acronym" w:semiHidden="1" w:unhideWhenUsed="1"/>
-    <w:lsdException w:name="HTML Address" w:semiHidden="1" w:unhideWhenUsed="1"/>
-    <w:lsdException w:name="HTML Cite" w:semiHidden="1" w:unhideWhenUsed="1"/>
-    <w:lsdException w:name="HTML Code" w:semiHidden="1" w:unhideWhenUsed="1"/>
-    <w:lsdException w:name="HTML Definition" w:semiHidden="1" w:unhideWhenUsed="1"/>
-    <w:lsdException w:name="HTML Keyboard" w:semiHidden="1" w:unhideWhenUsed="1"/>
-    <w:lsdException w:name="HTML Preformatted" w:semiHidden="1" w:unhideWhenUsed="1"/>
-    <w:lsdException w:name="HTML Sample" w:semiHidden="1" w:unhideWhenUsed="1"/>
-    <w:lsdException w:name="HTML Typewriter" w:semiHidden="1" w:unhideWhenUsed="1"/>
-    <w:lsdException w:name="HTML Variable" w:semiHidden="1" w:unhideWhenUsed="1"/>
-    <w:lsdException w:name="Normal Table" w:semiHidden="1" w:unhideWhenUsed="1"/>
-    <w:lsdException w:name="annotation subject" w:semiHidden="1" w:unhideWhenUsed="1"/>
-    <w:lsdException w:name="No List" w:semiHidden="1" w:unhideWhenUsed="1"/>
-    <w:lsdException w:name="Outline List 1" w:semiHidden="1" w:unhideWhenUsed="1"/>
-    <w:lsdException w:name="Outline List 2" w:semiHidden="1" w:unhideWhenUsed="1"/>
-    <w:lsdException w:name="Outline List 3" w:semiHidden="1" w:unhideWhenUsed="1"/>
-    <w:lsdException w:name="Table Simple 1" w:semiHidden="1" w:unhideWhenUsed="1"/>
-    <w:lsdException w:name="Table Simple 2" w:semiHidden="1" w:unhideWhenUsed="1"/>
-    <w:lsdException w:name="Table Simple 3" w:semiHidden="1" w:unhideWhenUsed="1"/>
-    <w:lsdException w:name="Table Classic 1" w:semiHidden="1" w:unhideWhenUsed="1"/>
-    <w:lsdException w:name="Table Classic 2" w:semiHidden="1" w:unhideWhenUsed="1"/>
-    <w:lsdException w:name="Table Classic 3" w:semiHidden="1" w:unhideWhenUsed="1"/>
-    <w:lsdException w:name="Table Classic 4" w:semiHidden="1" w:unhideWhenUsed="1"/>
-    <w:lsdException w:name="Table Colorful 1" w:semiHidden="1" w:unhideWhenUsed="1"/>
-    <w:lsdException w:name="Table Colorful 2" w:semiHidden="1" w:unhideWhenUsed="1"/>
-    <w:lsdException w:name="Table Colorful 3" w:semiHidden="1" w:unhideWhenUsed="1"/>
-    <w:lsdException w:name="Table Columns 1" w:semiHidden="1" w:unhideWhenUsed="1"/>
-    <w:lsdException w:name="Table Columns 2" w:semiHidden="1" w:unhideWhenUsed="1"/>
-    <w:lsdException w:name="Table Columns 3" w:semiHidden="1" w:unhideWhenUsed="1"/>
-    <w:lsdException w:name="Table Columns 4" w:semiHidden="1" w:unhideWhenUsed="1"/>
-    <w:lsdException w:name="Table Columns 5" w:semiHidden="1" w:unhideWhenUsed="1"/>
-    <w:lsdException w:name="Table Grid 1" w:semiHidden="1" w:unhideWhenUsed="1"/>
-    <w:lsdException w:name="Table Grid 2" w:semiHidden="1" w:unhideWhenUsed="1"/>
-    <w:lsdException w:name="Table Grid 3" w:semiHidden="1" w:unhideWhenUsed="1"/>
-    <w:lsdException w:name="Table Grid 4" w:semiHidden="1" w:unhideWhenUsed="1"/>
-    <w:lsdException w:name="Table Grid 5" w:semiHidden="1" w:unhideWhenUsed="1"/>
-    <w:lsdException w:name="Table Grid 6" w:semiHidden="1" w:unhideWhenUsed="1"/>
-    <w:lsdException w:name="Table Grid 7" w:semiHidden="1" w:unhideWhenUsed="1"/>
-    <w:lsdException w:name="Table Grid 8" w:semiHidden="1" w:unhideWhenUsed="1"/>
-    <w:lsdException w:name="Table List 1" w:semiHidden="1" w:unhideWhenUsed="1"/>
-    <w:lsdException w:name="Table List 2" w:semiHidden="1" w:unhideWhenUsed="1"/>
-    <w:lsdException w:name="Table List 3" w:semiHidden="1" w:unhideWhenUsed="1"/>
-    <w:lsdException w:name="Table List 4" w:semiHidden="1" w:unhideWhenUsed="1"/>
-    <w:lsdException w:name="Table List 5" w:semiHidden="1" w:unhideWhenUsed="1"/>
-    <w:lsdException w:name="Table List 6" w:semiHidden="1" w:unhideWhenUsed="1"/>
-    <w:lsdException w:name="Table List 7" w:semiHidden="1" w:unhideWhenUsed="1"/>
-    <w:lsdException w:name="Table List 8" w:semiHidden="1" w:unhideWhenUsed="1"/>
-    <w:lsdException w:name="Table 3D effects 1" w:semiHidden="1" w:unhideWhenUsed="1"/>
-    <w:lsdException w:name="Table 3D effects 2" w:semiHidden="1" w:unhideWhenUsed="1"/>
-    <w:lsdException w:name="Table 3D effects 3" w:semiHidden="1" w:unhideWhenUsed="1"/>
-    <w:lsdException w:name="Table Contemporary" w:semiHidden="1" w:unhideWhenUsed="1"/>
-    <w:lsdException w:name="Table Elegant" w:semiHidden="1" w:unhideWhenUsed="1"/>
-    <w:lsdException w:name="Table Professional" w:semiHidden="1" w:unhideWhenUsed="1"/>
-    <w:lsdException w:name="Table Subtle 1" w:semiHidden="1" w:unhideWhenUsed="1"/>
-    <w:lsdException w:name="Table Subtle 2" w:semiHidden="1" w:unhideWhenUsed="1"/>
-    <w:lsdException w:name="Table Web 1" w:semiHidden="1" w:unhideWhenUsed="1"/>
-    <w:lsdException w:name="Table Web 2" w:semiHidden="1" w:unhideWhenUsed="1"/>
-    <w:lsdException w:name="Table Web 3" w:semiHidden="1" w:unhideWhenUsed="1"/>
-    <w:lsdException w:name="Balloon Text" w:semiHidden="1" w:unhideWhenUsed="1"/>
-    <w:lsdException w:name="Table Grid" w:uiPriority="0"/>
-    <w:lsdException w:name="Table Theme" w:semiHidden="1" w:unhideWhenUsed="1"/>
-    <w:lsdException w:name="Placeholder Text" w:semiHidden="1"/>
-    <w:lsdException w:name="No Spacing" w:uiPriority="1" w:qFormat="1"/>
-    <w:lsdException w:name="Light Shading" w:uiPriority="60"/>
-    <w:lsdException w:name="Light List" w:uiPriority="61"/>
-    <w:lsdException w:name="Light Grid" w:uiPriority="62"/>
-    <w:lsdException w:name="Medium Shading 1" w:uiPriority="63"/>
-    <w:lsdException w:name="Medium Shading 2" w:uiPriority="64"/>
-    <w:lsdException w:name="Medium List 1" w:uiPriority="65"/>
-    <w:lsdException w:name="Medium List 2" w:uiPriority="66"/>
-    <w:lsdException w:name="Medium Grid 1" w:uiPriority="67"/>
-    <w:lsdException w:name="Medium Grid 2" w:uiPriority="68"/>
-    <w:lsdException w:name="Medium Grid 3" w:uiPriority="69"/>
-    <w:lsdException w:name="Dark List" w:uiPriority="70"/>
-    <w:lsdException w:name="Colorful Shading" w:uiPriority="71"/>
-    <w:lsdException w:name="Colorful List" w:uiPriority="72"/>
-    <w:lsdException w:name="Colorful Grid" w:uiPriority="73"/>
-    <w:lsdException w:name="Light Shading Accent 1" w:uiPriority="60"/>
-    <w:lsdException w:name="Light List Accent 1" w:uiPriority="61"/>
-    <w:lsdException w:name="Light Grid Accent 1" w:uiPriority="62"/>
-    <w:lsdException w:name="Medium Shading 1 Accent 1" w:uiPriority="63"/>
-    <w:lsdException w:name="Medium Shading 2 Accent 1" w:uiPriority="64"/>
-    <w:lsdException w:name="Medium List 1 Accent 1" w:uiPriority="65"/>
-    <w:lsdException w:name="Revision" w:semiHidden="1"/>
-    <w:lsdException w:name="List Paragraph" w:uiPriority="34" w:qFormat="1"/>
-    <w:lsdException w:name="Quote" w:uiPriority="29" w:qFormat="1"/>
-    <w:lsdException w:name="Intense Quote" w:uiPriority="30" w:qFormat="1"/>
-    <w:lsdException w:name="Medium List 2 Accent 1" w:uiPriority="66"/>
-    <w:lsdException w:name="Medium Grid 1 Accent 1" w:uiPriority="67"/>
-    <w:lsdException w:name="Medium Grid 2 Accent 1" w:uiPriority="68"/>
-    <w:lsdException w:name="Medium Grid 3 Accent 1" w:uiPriority="69"/>
-    <w:lsdException w:name="Dark List Accent 1" w:uiPriority="70"/>
-    <w:lsdException w:name="Colorful Shading Accent 1" w:uiPriority="71"/>
-    <w:lsdException w:name="Colorful List Accent 1" w:uiPriority="72"/>
-    <w:lsdException w:name="Colorful Grid Accent 1" w:uiPriority="73"/>
-    <w:lsdException w:name="Light Shading Accent 2" w:uiPriority="60"/>
-    <w:lsdException w:name="Light List Accent 2" w:uiPriority="61"/>
-    <w:lsdException w:name="Light Grid Accent 2" w:uiPriority="62"/>
-    <w:lsdException w:name="Medium Shading 1 Accent 2" w:uiPriority="63"/>
-    <w:lsdException w:name="Medium Shading 2 Accent 2" w:uiPriority="64"/>
-    <w:lsdException w:name="Medium List 1 Accent 2" w:uiPriority="65"/>
-    <w:lsdException w:name="Medium List 2 Accent 2" w:uiPriority="66"/>
-    <w:lsdException w:name="Medium Grid 1 Accent 2" w:uiPriority="67"/>
-    <w:lsdException w:name="Medium Grid 2 Accent 2" w:uiPriority="68"/>
-    <w:lsdException w:name="Medium Grid 3 Accent 2" w:uiPriority="69"/>
-    <w:lsdException w:name="Dark List Accent 2" w:uiPriority="70"/>
-    <w:lsdException w:name="Colorful Shading Accent 2" w:uiPriority="71"/>
-    <w:lsdException w:name="Colorful List Accent 2" w:uiPriority="72"/>
-    <w:lsdException w:name="Colorful Grid Accent 2" w:uiPriority="73"/>
-    <w:lsdException w:name="Light Shading Accent 3" w:uiPriority="60"/>
-    <w:lsdException w:name="Light List Accent 3" w:uiPriority="61"/>
-    <w:lsdException w:name="Light Grid Accent 3" w:uiPriority="62"/>
-    <w:lsdException w:name="Medium Shading 1 Accent 3" w:uiPriority="63"/>
-    <w:lsdException w:name="Medium Shading 2 Accent 3" w:uiPriority="64"/>
-    <w:lsdException w:name="Medium List 1 Accent 3" w:uiPriority="65"/>
-    <w:lsdException w:name="Medium List 2 Accent 3" w:uiPriority="66"/>
-    <w:lsdException w:name="Medium Grid 1 Accent 3" w:uiPriority="67"/>
-    <w:lsdException w:name="Medium Grid 2 Accent 3" w:uiPriority="68"/>
-    <w:lsdException w:name="Medium Grid 3 Accent 3" w:uiPriority="69"/>
-    <w:lsdException w:name="Dark List Accent 3" w:uiPriority="70"/>
-    <w:lsdException w:name="Colorful Shading Accent 3" w:uiPriority="71"/>
-    <w:lsdException w:name="Colorful List Accent 3" w:uiPriority="72"/>
-    <w:lsdException w:name="Colorful Grid Accent 3" w:uiPriority="73"/>
-    <w:lsdException w:name="Light Shading Accent 4" w:uiPriority="60"/>
-    <w:lsdException w:name="Light List Accent 4" w:uiPriority="61"/>
-    <w:lsdException w:name="Light Grid Accent 4" w:uiPriority="62"/>
-    <w:lsdException w:name="Medium Shading 1 Accent 4" w:uiPriority="63"/>
-    <w:lsdException w:name="Medium Shading 2 Accent 4" w:uiPriority="64"/>
-    <w:lsdException w:name="Medium List 1 Accent 4" w:uiPriority="65"/>
-    <w:lsdException w:name="Medium List 2 Accent 4" w:uiPriority="66"/>
-    <w:lsdException w:name="Medium Grid 1 Accent 4" w:uiPriority="67"/>
-    <w:lsdException w:name="Medium Grid 2 Accent 4" w:uiPriority="68"/>
-    <w:lsdException w:name="Medium Grid 3 Accent 4" w:uiPriority="69"/>
-    <w:lsdException w:name="Dark List Accent 4" w:uiPriority="70"/>
-    <w:lsdException w:name="Colorful Shading Accent 4" w:uiPriority="71"/>
-    <w:lsdException w:name="Colorful List Accent 4" w:uiPriority="72"/>
-    <w:lsdException w:name="Colorful Grid Accent 4" w:uiPriority="73"/>
-    <w:lsdException w:name="Light Shading Accent 5" w:uiPriority="60"/>
-    <w:lsdException w:name="Light List Accent 5" w:uiPriority="61"/>
-    <w:lsdException w:name="Light Grid Accent 5" w:uiPriority="62"/>
-    <w:lsdException w:name="Medium Shading 1 Accent 5" w:uiPriority="63"/>
-    <w:lsdException w:name="Medium Shading 2 Accent 5" w:uiPriority="64"/>
-    <w:lsdException w:name="Medium List 1 Accent 5" w:uiPriority="65"/>
-    <w:lsdException w:name="Medium List 2 Accent 5" w:uiPriority="66"/>
-    <w:lsdException w:name="Medium Grid 1 Accent 5" w:uiPriority="67"/>
-    <w:lsdException w:name="Medium Grid 2 Accent 5" w:uiPriority="68"/>
-    <w:lsdException w:name="Medium Grid 3 Accent 5" w:uiPriority="69"/>
-    <w:lsdException w:name="Dark List Accent 5" w:uiPriority="70"/>
-    <w:lsdException w:name="Colorful Shading Accent 5" w:uiPriority="71"/>
-    <w:lsdException w:name="Colorful List Accent 5" w:uiPriority="72"/>
-    <w:lsdException w:name="Colorful Grid Accent 5" w:uiPriority="73"/>
-    <w:lsdException w:name="Light Shading Accent 6" w:uiPriority="60"/>
-    <w:lsdException w:name="Light List Accent 6" w:uiPriority="61"/>
-    <w:lsdException w:name="Light Grid Accent 6" w:uiPriority="62"/>
-    <w:lsdException w:name="Medium Shading 1 Accent 6" w:uiPriority="63"/>
-    <w:lsdException w:name="Medium Shading 2 Accent 6" w:uiPriority="64"/>
-    <w:lsdException w:name="Medium List 1 Accent 6" w:uiPriority="65"/>
-    <w:lsdException w:name="Medium List 2 Accent 6" w:uiPriority="66"/>
-    <w:lsdException w:name="Medium Grid 1 Accent 6" w:uiPriority="67"/>
-    <w:lsdException w:name="Medium Grid 2 Accent 6" w:uiPriority="68"/>
-    <w:lsdException w:name="Medium Grid 3 Accent 6" w:uiPriority="69"/>
-    <w:lsdException w:name="Dark List Accent 6" w:uiPriority="70"/>
-    <w:lsdException w:name="Colorful Shading Accent 6" w:uiPriority="71"/>
-    <w:lsdException w:name="Colorful List Accent 6" w:uiPriority="72"/>
-    <w:lsdException w:name="Colorful Grid Accent 6" w:uiPriority="73"/>
-    <w:lsdException w:name="Subtle Emphasis" w:uiPriority="19" w:qFormat="1"/>
-    <w:lsdException w:name="Intense Emphasis" w:uiPriority="21" w:qFormat="1"/>
-    <w:lsdException w:name="Subtle Reference" w:uiPriority="31" w:qFormat="1"/>
-    <w:lsdException w:name="Intense Reference" w:uiPriority="32" w:qFormat="1"/>
-    <w:lsdException w:name="Book Title" w:uiPriority="33" w:qFormat="1"/>
-    <w:lsdException w:name="Bibliography" w:semiHidden="1" w:uiPriority="37" w:unhideWhenUsed="1"/>
-    <w:lsdException w:name="TOC Heading" w:semiHidden="1" w:uiPriority="39" w:unhideWhenUsed="1" w:qFormat="1"/>
-    <w:lsdException w:name="Plain Table 1" w:uiPriority="41"/>
-    <w:lsdException w:name="Plain Table 2" w:uiPriority="42"/>
-    <w:lsdException w:name="Plain Table 3" w:uiPriority="43"/>
-    <w:lsdException w:name="Plain Table 4" w:uiPriority="44"/>
-    <w:lsdException w:name="Plain Table 5" w:uiPriority="45"/>
-    <w:lsdException w:name="Grid Table Light" w:uiPriority="40"/>
-    <w:lsdException w:name="Grid Table 1 Light" w:uiPriority="46"/>
-    <w:lsdException w:name="Grid Table 2" w:uiPriority="47"/>
-    <w:lsdException w:name="Grid Table 3" w:uiPriority="48"/>
-    <w:lsdException w:name="Grid Table 4" w:uiPriority="49"/>
-    <w:lsdException w:name="Grid Table 5 Dark" w:uiPriority="50"/>
-    <w:lsdException w:name="Grid Table 6 Colorful" w:uiPriority="51"/>
-    <w:lsdException w:name="Grid Table 7 Colorful" w:uiPriority="52"/>
-    <w:lsdException w:name="Grid Table 1 Light Accent 1" w:uiPriority="46"/>
-    <w:lsdException w:name="Grid Table 2 Accent 1" w:uiPriority="47"/>
-    <w:lsdException w:name="Grid Table 3 Accent 1" w:uiPriority="48"/>
-    <w:lsdException w:name="Grid Table 4 Accent 1" w:uiPriority="49"/>
-    <w:lsdException w:name="Grid Table 5 Dark Accent 1" w:uiPriority="50"/>
-    <w:lsdException w:name="Grid Table 6 Colorful Accent 1" w:uiPriority="51"/>
-    <w:lsdException w:name="Grid Table 7 Colorful Accent 1" w:uiPriority="52"/>
-    <w:lsdException w:name="Grid Table 1 Light Accent 2" w:uiPriority="46"/>
-    <w:lsdException w:name="Grid Table 2 Accent 2" w:uiPriority="47"/>
-    <w:lsdException w:name="Grid Table 3 Accent 2" w:uiPriority="48"/>
-    <w:lsdException w:name="Grid Table 4 Accent 2" w:uiPriority="49"/>
-    <w:lsdException w:name="Grid Table 5 Dark Accent 2" w:uiPriority="50"/>
-    <w:lsdException w:name="Grid Table 6 Colorful Accent 2" w:uiPriority="51"/>
-    <w:lsdException w:name="Grid Table 7 Colorful Accent 2" w:uiPriority="52"/>
-    <w:lsdException w:name="Grid Table 1 Light Accent 3" w:uiPriority="46"/>
-    <w:lsdException w:name="Grid Table 2 Accent 3" w:uiPriority="47"/>
-    <w:lsdException w:name="Grid Table 3 Accent 3" w:uiPriority="48"/>
-    <w:lsdException w:name="Grid Table 4 Accent 3" w:uiPriority="49"/>
-    <w:lsdException w:name="Grid Table 5 Dark Accent 3" w:uiPriority="50"/>
-    <w:lsdException w:name="Grid Table 6 Colorful Accent 3" w:uiPriority="51"/>
-    <w:lsdException w:name="Grid Table 7 Colorful Accent 3" w:uiPriority="52"/>
-    <w:lsdException w:name="Grid Table 1 Light Accent 4" w:uiPriority="46"/>
-    <w:lsdException w:name="Grid Table 2 Accent 4" w:uiPriority="47"/>
-    <w:lsdException w:name="Grid Table 3 Accent 4" w:uiPriority="48"/>
-    <w:lsdException w:name="Grid Table 4 Accent 4" w:uiPriority="49"/>
-    <w:lsdException w:name="Grid Table 5 Dark Accent 4" w:uiPriority="50"/>
-    <w:lsdException w:name="Grid Table 6 Colorful Accent 4" w:uiPriority="51"/>
-    <w:lsdException w:name="Grid Table 7 Colorful Accent 4" w:uiPriority="52"/>
-    <w:lsdException w:name="Grid Table 1 Light Accent 5" w:uiPriority="46"/>
-    <w:lsdException w:name="Grid Table 2 Accent 5" w:uiPriority="47"/>
-    <w:lsdException w:name="Grid Table 3 Accent 5" w:uiPriority="48"/>
-    <w:lsdException w:name="Grid Table 4 Accent 5" w:uiPriority="49"/>
-    <w:lsdException w:name="Grid Table 5 Dark Accent 5" w:uiPriority="50"/>
-    <w:lsdException w:name="Grid Table 6 Colorful Accent 5" w:uiPriority="51"/>
-    <w:lsdException w:name="Grid Table 7 Colorful Accent 5" w:uiPriority="52"/>
-    <w:lsdException w:name="Grid Table 1 Light Accent 6" w:uiPriority="46"/>
-    <w:lsdException w:name="Grid Table 2 Accent 6" w:uiPriority="47"/>
-    <w:lsdException w:name="Grid Table 3 Accent 6" w:uiPriority="48"/>
-    <w:lsdException w:name="Grid Table 4 Accent 6" w:uiPriority="49"/>
-    <w:lsdException w:name="Grid Table 5 Dark Accent 6" w:uiPriority="50"/>
-    <w:lsdException w:name="Grid Table 6 Colorful Accent 6" w:uiPriority="51"/>
-    <w:lsdException w:name="Grid Table 7 Colorful Accent 6" w:uiPriority="52"/>
-    <w:lsdException w:name="List Table 1 Light" w:uiPriority="46"/>
-    <w:lsdException w:name="List Table 2" w:uiPriority="47"/>
-    <w:lsdException w:name="List Table 3" w:uiPriority="48"/>
-    <w:lsdException w:name="List Table 4" w:uiPriority="49"/>
-    <w:lsdException w:name="List Table 5 Dark" w:uiPriority="50"/>
-    <w:lsdException w:name="List Table 6 Colorful" w:uiPriority="51"/>
-    <w:lsdException w:name="List Table 7 Colorful" w:uiPriority="52"/>
-    <w:lsdException w:name="List Table 1 Light Accent 1" w:uiPriority="46"/>
-    <w:lsdException w:name="List Table 2 Accent 1" w:uiPriority="47"/>
-    <w:lsdException w:name="List Table 3 Accent 1" w:uiPriority="48"/>
-    <w:lsdException w:name="List Table 4 Accent 1" w:uiPriority="49"/>
-    <w:lsdException w:name="List Table 5 Dark Accent 1" w:uiPriority="50"/>
-    <w:lsdException w:name="List Table 6 Colorful Accent 1" w:uiPriority="51"/>
-    <w:lsdException w:name="List Table 7 Colorful Accent 1" w:uiPriority="52"/>
-    <w:lsdException w:name="List Table 1 Light Accent 2" w:uiPriority="46"/>
-    <w:lsdException w:name="List Table 2 Accent 2" w:uiPriority="47"/>
-    <w:lsdException w:name="List Table 3 Accent 2" w:uiPriority="48"/>
-    <w:lsdException w:name="List Table 4 Accent 2" w:uiPriority="49"/>
-    <w:lsdException w:name="List Table 5 Dark Accent 2" w:uiPriority="50"/>
-    <w:lsdException w:name="List Table 6 Colorful Accent 2" w:uiPriority="51"/>
-    <w:lsdException w:name="List Table 7 Colorful Accent 2" w:uiPriority="52"/>
-    <w:lsdException w:name="List Table 1 Light Accent 3" w:uiPriority="46"/>
-    <w:lsdException w:name="List Table 2 Accent 3" w:uiPriority="47"/>
-    <w:lsdException w:name="List Table 3 Accent 3" w:uiPriority="48"/>
-    <w:lsdException w:name="List Table 4 Accent 3" w:uiPriority="49"/>
-    <w:lsdException w:name="List Table 5 Dark Accent 3" w:uiPriority="50"/>
-    <w:lsdException w:name="List Table 6 Colorful Accent 3" w:uiPriority="51"/>
-    <w:lsdException w:name="List Table 7 Colorful Accent 3" w:uiPriority="52"/>
-    <w:lsdException w:name="List Table 1 Light Accent 4" w:uiPriority="46"/>
-    <w:lsdException w:name="List Table 2 Accent 4" w:uiPriority="47"/>
-    <w:lsdException w:name="List Table 3 Accent 4" w:uiPriority="48"/>
-    <w:lsdException w:name="List Table 4 Accent 4" w:uiPriority="49"/>
-    <w:lsdException w:name="List Table 5 Dark Accent 4" w:uiPriority="50"/>
-    <w:lsdException w:name="List Table 6 Colorful Accent 4" w:uiPriority="51"/>
-    <w:lsdException w:name="List Table 7 Colorful Accent 4" w:uiPriority="52"/>
-    <w:lsdException w:name="List Table 1 Light Accent 5" w:uiPriority="46"/>
-    <w:lsdException w:name="List Table 2 Accent 5" w:uiPriority="47"/>
-    <w:lsdException w:name="List Table 3 Accent 5" w:uiPriority="48"/>
-    <w:lsdException w:name="List Table 4 Accent 5" w:uiPriority="49"/>
-    <w:lsdException w:name="List Table 5 Dark Accent 5" w:uiPriority="50"/>
-    <w:lsdException w:name="List Table 6 Colorful Accent 5" w:uiPriority="51"/>
-    <w:lsdException w:name="List Table 7 Colorful Accent 5" w:uiPriority="52"/>
-    <w:lsdException w:name="List Table 1 Light Accent 6" w:uiPriority="46"/>
-    <w:lsdException w:name="List Table 2 Accent 6" w:uiPriority="47"/>
-    <w:lsdException w:name="List Table 3 Accent 6" w:uiPriority="48"/>
-    <w:lsdException w:name="List Table 4 Accent 6" w:uiPriority="49"/>
-    <w:lsdException w:name="List Table 5 Dark Accent 6" w:uiPriority="50"/>
-    <w:lsdException w:name="List Table 6 Colorful Accent 6" w:uiPriority="51"/>
-    <w:lsdException w:name="List Table 7 Colorful Accent 6" w:uiPriority="52"/>
+  <w:latentStyles w:defLockedState="0" w:defUIPriority="99" w:defSemiHidden="1" w:defUnhideWhenUsed="1" w:defQFormat="0" w:count="267">
+    <w:lsdException w:name="Normal" w:semiHidden="0" w:uiPriority="0" w:unhideWhenUsed="0" w:qFormat="1"/>
+    <w:lsdException w:name="heading 1" w:semiHidden="0" w:uiPriority="9" w:unhideWhenUsed="0" w:qFormat="1"/>
+    <w:lsdException w:name="heading 2" w:uiPriority="9" w:qFormat="1"/>
+    <w:lsdException w:name="heading 3" w:uiPriority="9" w:qFormat="1"/>
+    <w:lsdException w:name="heading 4" w:uiPriority="9" w:qFormat="1"/>
+    <w:lsdException w:name="heading 5" w:uiPriority="9" w:qFormat="1"/>
+    <w:lsdException w:name="heading 6" w:uiPriority="9" w:qFormat="1"/>
+    <w:lsdException w:name="heading 7" w:uiPriority="9" w:qFormat="1"/>
+    <w:lsdException w:name="heading 8" w:uiPriority="9" w:qFormat="1"/>
+    <w:lsdException w:name="heading 9" w:uiPriority="9" w:qFormat="1"/>
+    <w:lsdException w:name="toc 1" w:uiPriority="39"/>
+    <w:lsdException w:name="toc 2" w:uiPriority="39"/>
+    <w:lsdException w:name="toc 3" w:uiPriority="39"/>
+    <w:lsdException w:name="toc 4" w:uiPriority="39"/>
+    <w:lsdException w:name="toc 5" w:uiPriority="39"/>
+    <w:lsdException w:name="toc 6" w:uiPriority="39"/>
+    <w:lsdException w:name="toc 7" w:uiPriority="39"/>
+    <w:lsdException w:name="toc 8" w:uiPriority="39"/>
+    <w:lsdException w:name="toc 9" w:uiPriority="39"/>
+    <w:lsdException w:name="caption" w:uiPriority="35" w:qFormat="1"/>
+    <w:lsdException w:name="Title" w:semiHidden="0" w:uiPriority="10" w:unhideWhenUsed="0" w:qFormat="1"/>
+    <w:lsdException w:name="Default Paragraph Font" w:uiPriority="1"/>
+    <w:lsdException w:name="Subtitle" w:semiHidden="0" w:uiPriority="11" w:unhideWhenUsed="0" w:qFormat="1"/>
+    <w:lsdException w:name="Strong" w:semiHidden="0" w:uiPriority="22" w:unhideWhenUsed="0" w:qFormat="1"/>
+    <w:lsdException w:name="Emphasis" w:semiHidden="0" w:uiPriority="20" w:unhideWhenUsed="0" w:qFormat="1"/>
+    <w:lsdException w:name="Table Grid" w:semiHidden="0" w:uiPriority="0" w:unhideWhenUsed="0"/>
+    <w:lsdException w:name="Placeholder Text" w:unhideWhenUsed="0"/>
+    <w:lsdException w:name="No Spacing" w:semiHidden="0" w:uiPriority="1" w:unhideWhenUsed="0" w:qFormat="1"/>
+    <w:lsdException w:name="Light Shading" w:semiHidden="0" w:uiPriority="60" w:unhideWhenUsed="0"/>
+    <w:lsdException w:name="Light List" w:semiHidden="0" w:uiPriority="61" w:unhideWhenUsed="0"/>
+    <w:lsdException w:name="Light Grid" w:semiHidden="0" w:uiPriority="62" w:unhideWhenUsed="0"/>
+    <w:lsdException w:name="Medium Shading 1" w:semiHidden="0" w:uiPriority="63" w:unhideWhenUsed="0"/>
+    <w:lsdException w:name="Medium Shading 2" w:semiHidden="0" w:uiPriority="64" w:unhideWhenUsed="0"/>
+    <w:lsdException w:name="Medium List 1" w:semiHidden="0" w:uiPriority="65" w:unhideWhenUsed="0"/>
+    <w:lsdException w:name="Medium List 2" w:semiHidden="0" w:uiPriority="66" w:unhideWhenUsed="0"/>
+    <w:lsdException w:name="Medium Grid 1" w:semiHidden="0" w:uiPriority="67" w:unhideWhenUsed="0"/>
+    <w:lsdException w:name="Medium Grid 2" w:semiHidden="0" w:uiPriority="68" w:unhideWhenUsed="0"/>
+    <w:lsdException w:name="Medium Grid 3" w:semiHidden="0" w:uiPriority="69" w:unhideWhenUsed="0"/>
+    <w:lsdException w:name="Dark List" w:semiHidden="0" w:uiPriority="70" w:unhideWhenUsed="0"/>
+    <w:lsdException w:name="Colorful Shading" w:semiHidden="0" w:uiPriority="71" w:unhideWhenUsed="0"/>
+    <w:lsdException w:name="Colorful List" w:semiHidden="0" w:uiPriority="72" w:unhideWhenUsed="0"/>
+    <w:lsdException w:name="Colorful Grid" w:semiHidden="0" w:uiPriority="73" w:unhideWhenUsed="0"/>
+    <w:lsdException w:name="Light Shading Accent 1" w:semiHidden="0" w:uiPriority="60" w:unhideWhenUsed="0"/>
+    <w:lsdException w:name="Light List Accent 1" w:semiHidden="0" w:uiPriority="61" w:unhideWhenUsed="0"/>
+    <w:lsdException w:name="Light Grid Accent 1" w:semiHidden="0" w:uiPriority="62" w:unhideWhenUsed="0"/>
+    <w:lsdException w:name="Medium Shading 1 Accent 1" w:semiHidden="0" w:uiPriority="63" w:unhideWhenUsed="0"/>
+    <w:lsdException w:name="Medium Shading 2 Accent 1" w:semiHidden="0" w:uiPriority="64" w:unhideWhenUsed="0"/>
+    <w:lsdException w:name="Medium List 1 Accent 1" w:semiHidden="0" w:uiPriority="65" w:unhideWhenUsed="0"/>
+    <w:lsdException w:name="Revision" w:unhideWhenUsed="0"/>
+    <w:lsdException w:name="List Paragraph" w:semiHidden="0" w:uiPriority="34" w:unhideWhenUsed="0" w:qFormat="1"/>
+    <w:lsdException w:name="Quote" w:semiHidden="0" w:uiPriority="29" w:unhideWhenUsed="0" w:qFormat="1"/>
+    <w:lsdException w:name="Intense Quote" w:semiHidden="0" w:uiPriority="30" w:unhideWhenUsed="0" w:qFormat="1"/>
+    <w:lsdException w:name="Medium List 2 Accent 1" w:semiHidden="0" w:uiPriority="66" w:unhideWhenUsed="0"/>
+    <w:lsdException w:name="Medium Grid 1 Accent 1" w:semiHidden="0" w:uiPriority="67" w:unhideWhenUsed="0"/>
+    <w:lsdException w:name="Medium Grid 2 Accent 1" w:semiHidden="0" w:uiPriority="68" w:unhideWhenUsed="0"/>
+    <w:lsdException w:name="Medium Grid 3 Accent 1" w:semiHidden="0" w:uiPriority="69" w:unhideWhenUsed="0"/>
+    <w:lsdException w:name="Dark List Accent 1" w:semiHidden="0" w:uiPriority="70" w:unhideWhenUsed="0"/>
+    <w:lsdException w:name="Colorful Shading Accent 1" w:semiHidden="0" w:uiPriority="71" w:unhideWhenUsed="0"/>
+    <w:lsdException w:name="Colorful List Accent 1" w:semiHidden="0" w:uiPriority="72" w:unhideWhenUsed="0"/>
+    <w:lsdException w:name="Colorful Grid Accent 1" w:semiHidden="0" w:uiPriority="73" w:unhideWhenUsed="0"/>
+    <w:lsdException w:name="Light Shading Accent 2" w:semiHidden="0" w:uiPriority="60" w:unhideWhenUsed="0"/>
+    <w:lsdException w:name="Light List Accent 2" w:semiHidden="0" w:uiPriority="61" w:unhideWhenUsed="0"/>
+    <w:lsdException w:name="Light Grid Accent 2" w:semiHidden="0" w:uiPriority="62" w:unhideWhenUsed="0"/>
+    <w:lsdException w:name="Medium Shading 1 Accent 2" w:semiHidden="0" w:uiPriority="63" w:unhideWhenUsed="0"/>
+    <w:lsdException w:name="Medium Shading 2 Accent 2" w:semiHidden="0" w:uiPriority="64" w:unhideWhenUsed="0"/>
+    <w:lsdException w:name="Medium List 1 Accent 2" w:semiHidden="0" w:uiPriority="65" w:unhideWhenUsed="0"/>
+    <w:lsdException w:name="Medium List 2 Accent 2" w:semiHidden="0" w:uiPriority="66" w:unhideWhenUsed="0"/>
+    <w:lsdException w:name="Medium Grid 1 Accent 2" w:semiHidden="0" w:uiPriority="67" w:unhideWhenUsed="0"/>
+    <w:lsdException w:name="Medium Grid 2 Accent 2" w:semiHidden="0" w:uiPriority="68" w:unhideWhenUsed="0"/>
+    <w:lsdException w:name="Medium Grid 3 Accent 2" w:semiHidden="0" w:uiPriority="69" w:unhideWhenUsed="0"/>
+    <w:lsdException w:name="Dark List Accent 2" w:semiHidden="0" w:uiPriority="70" w:unhideWhenUsed="0"/>
+    <w:lsdException w:name="Colorful Shading Accent 2" w:semiHidden="0" w:uiPriority="71" w:unhideWhenUsed="0"/>
+    <w:lsdException w:name="Colorful List Accent 2" w:semiHidden="0" w:uiPriority="72" w:unhideWhenUsed="0"/>
+    <w:lsdException w:name="Colorful Grid Accent 2" w:semiHidden="0" w:uiPriority="73" w:unhideWhenUsed="0"/>
+    <w:lsdException w:name="Light Shading Accent 3" w:semiHidden="0" w:uiPriority="60" w:unhideWhenUsed="0"/>
+    <w:lsdException w:name="Light List Accent 3" w:semiHidden="0" w:uiPriority="61" w:unhideWhenUsed="0"/>
+    <w:lsdException w:name="Light Grid Accent 3" w:semiHidden="0" w:uiPriority="62" w:unhideWhenUsed="0"/>
+    <w:lsdException w:name="Medium Shading 1 Accent 3" w:semiHidden="0" w:uiPriority="63" w:unhideWhenUsed="0"/>
+    <w:lsdException w:name="Medium Shading 2 Accent 3" w:semiHidden="0" w:uiPriority="64" w:unhideWhenUsed="0"/>
+    <w:lsdException w:name="Medium List 1 Accent 3" w:semiHidden="0" w:uiPriority="65" w:unhideWhenUsed="0"/>
+    <w:lsdException w:name="Medium List 2 Accent 3" w:semiHidden="0" w:uiPriority="66" w:unhideWhenUsed="0"/>
+    <w:lsdException w:name="Medium Grid 1 Accent 3" w:semiHidden="0" w:uiPriority="67" w:unhideWhenUsed="0"/>
+    <w:lsdException w:name="Medium Grid 2 Accent 3" w:semiHidden="0" w:uiPriority="68" w:unhideWhenUsed="0"/>
+    <w:lsdException w:name="Medium Grid 3 Accent 3" w:semiHidden="0" w:uiPriority="69" w:unhideWhenUsed="0"/>
+    <w:lsdException w:name="Dark List Accent 3" w:semiHidden="0" w:uiPriority="70" w:unhideWhenUsed="0"/>
+    <w:lsdException w:name="Colorful Shading Accent 3" w:semiHidden="0" w:uiPriority="71" w:unhideWhenUsed="0"/>
+    <w:lsdException w:name="Colorful List Accent 3" w:semiHidden="0" w:uiPriority="72" w:unhideWhenUsed="0"/>
+    <w:lsdException w:name="Colorful Grid Accent 3" w:semiHidden="0" w:uiPriority="73" w:unhideWhenUsed="0"/>
+    <w:lsdException w:name="Light Shading Accent 4" w:semiHidden="0" w:uiPriority="60" w:unhideWhenUsed="0"/>
+    <w:lsdException w:name="Light List Accent 4" w:semiHidden="0" w:uiPriority="61" w:unhideWhenUsed="0"/>
+    <w:lsdException w:name="Light Grid Accent 4" w:semiHidden="0" w:uiPriority="62" w:unhideWhenUsed="0"/>
+    <w:lsdException w:name="Medium Shading 1 Accent 4" w:semiHidden="0" w:uiPriority="63" w:unhideWhenUsed="0"/>
+    <w:lsdException w:name="Medium Shading 2 Accent 4" w:semiHidden="0" w:uiPriority="64" w:unhideWhenUsed="0"/>
+    <w:lsdException w:name="Medium List 1 Accent 4" w:semiHidden="0" w:uiPriority="65" w:unhideWhenUsed="0"/>
+    <w:lsdException w:name="Medium List 2 Accent 4" w:semiHidden="0" w:uiPriority="66" w:unhideWhenUsed="0"/>
+    <w:lsdException w:name="Medium Grid 1 Accent 4" w:semiHidden="0" w:uiPriority="67" w:unhideWhenUsed="0"/>
+    <w:lsdException w:name="Medium Grid 2 Accent 4" w:semiHidden="0" w:uiPriority="68" w:unhideWhenUsed="0"/>
+    <w:lsdException w:name="Medium Grid 3 Accent 4" w:semiHidden="0" w:uiPriority="69" w:unhideWhenUsed="0"/>
+    <w:lsdException w:name="Dark List Accent 4" w:semiHidden="0" w:uiPriority="70" w:unhideWhenUsed="0"/>
+    <w:lsdException w:name="Colorful Shading Accent 4" w:semiHidden="0" w:uiPriority="71" w:unhideWhenUsed="0"/>
+    <w:lsdException w:name="Colorful List Accent 4" w:semiHidden="0" w:uiPriority="72" w:unhideWhenUsed="0"/>
+    <w:lsdException w:name="Colorful Grid Accent 4" w:semiHidden="0" w:uiPriority="73" w:unhideWhenUsed="0"/>
+    <w:lsdException w:name="Light Shading Accent 5" w:semiHidden="0" w:uiPriority="60" w:unhideWhenUsed="0"/>
+    <w:lsdException w:name="Light List Accent 5" w:semiHidden="0" w:uiPriority="61" w:unhideWhenUsed="0"/>
+    <w:lsdException w:name="Light Grid Accent 5" w:semiHidden="0" w:uiPriority="62" w:unhideWhenUsed="0"/>
+    <w:lsdException w:name="Medium Shading 1 Accent 5" w:semiHidden="0" w:uiPriority="63" w:unhideWhenUsed="0"/>
+    <w:lsdException w:name="Medium Shading 2 Accent 5" w:semiHidden="0" w:uiPriority="64" w:unhideWhenUsed="0"/>
+    <w:lsdException w:name="Medium List 1 Accent 5" w:semiHidden="0" w:uiPriority="65" w:unhideWhenUsed="0"/>
+    <w:lsdException w:name="Medium List 2 Accent 5" w:semiHidden="0" w:uiPriority="66" w:unhideWhenUsed="0"/>
+    <w:lsdException w:name="Medium Grid 1 Accent 5" w:semiHidden="0" w:uiPriority="67" w:unhideWhenUsed="0"/>
+    <w:lsdException w:name="Medium Grid 2 Accent 5" w:semiHidden="0" w:uiPriority="68" w:unhideWhenUsed="0"/>
+    <w:lsdException w:name="Medium Grid 3 Accent 5" w:semiHidden="0" w:uiPriority="69" w:unhideWhenUsed="0"/>
+    <w:lsdException w:name="Dark List Accent 5" w:semiHidden="0" w:uiPriority="70" w:unhideWhenUsed="0"/>
+    <w:lsdException w:name="Colorful Shading Accent 5" w:semiHidden="0" w:uiPriority="71" w:unhideWhenUsed="0"/>
+    <w:lsdException w:name="Colorful List Accent 5" w:semiHidden="0" w:uiPriority="72" w:unhideWhenUsed="0"/>
+    <w:lsdException w:name="Colorful Grid Accent 5" w:semiHidden="0" w:uiPriority="73" w:unhideWhenUsed="0"/>
+    <w:lsdException w:name="Light Shading Accent 6" w:semiHidden="0" w:uiPriority="60" w:unhideWhenUsed="0"/>
+    <w:lsdException w:name="Light List Accent 6" w:semiHidden="0" w:uiPriority="61" w:unhideWhenUsed="0"/>
+    <w:lsdException w:name="Light Grid Accent 6" w:semiHidden="0" w:uiPriority="62" w:unhideWhenUsed="0"/>
+    <w:lsdException w:name="Medium Shading 1 Accent 6" w:semiHidden="0" w:uiPriority="63" w:unhideWhenUsed="0"/>
+    <w:lsdException w:name="Medium Shading 2 Accent 6" w:semiHidden="0" w:uiPriority="64" w:unhideWhenUsed="0"/>
+    <w:lsdException w:name="Medium List 1 Accent 6" w:semiHidden="0" w:uiPriority="65" w:unhideWhenUsed="0"/>
+    <w:lsdException w:name="Medium List 2 Accent 6" w:semiHidden="0" w:uiPriority="66" w:unhideWhenUsed="0"/>
+    <w:lsdException w:name="Medium Grid 1 Accent 6" w:semiHidden="0" w:uiPriority="67" w:unhideWhenUsed="0"/>
+    <w:lsdException w:name="Medium Grid 2 Accent 6" w:semiHidden="0" w:uiPriority="68" w:unhideWhenUsed="0"/>
+    <w:lsdException w:name="Medium Grid 3 Accent 6" w:semiHidden="0" w:uiPriority="69" w:unhideWhenUsed="0"/>
+    <w:lsdException w:name="Dark List Accent 6" w:semiHidden="0" w:uiPriority="70" w:unhideWhenUsed="0"/>
+    <w:lsdException w:name="Colorful Shading Accent 6" w:semiHidden="0" w:uiPriority="71" w:unhideWhenUsed="0"/>
+    <w:lsdException w:name="Colorful List Accent 6" w:semiHidden="0" w:uiPriority="72" w:unhideWhenUsed="0"/>
+    <w:lsdException w:name="Colorful Grid Accent 6" w:semiHidden="0" w:uiPriority="73" w:unhideWhenUsed="0"/>
+    <w:lsdException w:name="Subtle Emphasis" w:semiHidden="0" w:uiPriority="19" w:unhideWhenUsed="0" w:qFormat="1"/>
+    <w:lsdException w:name="Intense Emphasis" w:semiHidden="0" w:uiPriority="21" w:unhideWhenUsed="0" w:qFormat="1"/>
+    <w:lsdException w:name="Subtle Reference" w:semiHidden="0" w:uiPriority="31" w:unhideWhenUsed="0" w:qFormat="1"/>
+    <w:lsdException w:name="Intense Reference" w:semiHidden="0" w:uiPriority="32" w:unhideWhenUsed="0" w:qFormat="1"/>
+    <w:lsdException w:name="Book Title" w:semiHidden="0" w:uiPriority="33" w:unhideWhenUsed="0" w:qFormat="1"/>
+    <w:lsdException w:name="Bibliography" w:uiPriority="37"/>
+    <w:lsdException w:name="TOC Heading" w:uiPriority="39" w:qFormat="1"/>
   </w:latentStyles>
   <w:style w:type="paragraph" w:default="1" w:styleId="Normal">
     <w:name w:val="Normal"/>
@@ -4621,6 +4489,196 @@
       <w:szCs w:val="24"/>
       <w:lang w:eastAsia="pt-BR"/>
     </w:rPr>
+  </w:style>
+</w:styles>
+</file>
+
+<file path=word/stylesWithEffects.xml><?xml version="1.0" encoding="utf-8"?>
+<w:styles xmlns:wpc="http://schemas.microsoft.com/office/word/2010/wordprocessingCanvas" xmlns:mc="http://schemas.openxmlformats.org/markup-compatibility/2006" xmlns:o="urn:schemas-microsoft-com:office:office" xmlns:r="http://schemas.openxmlformats.org/officeDocument/2006/relationships" xmlns:m="http://schemas.openxmlformats.org/officeDocument/2006/math" xmlns:v="urn:schemas-microsoft-com:vml" xmlns:wp14="http://schemas.microsoft.com/office/word/2010/wordprocessingDrawing" xmlns:wp="http://schemas.openxmlformats.org/drawingml/2006/wordprocessingDrawing" xmlns:w10="urn:schemas-microsoft-com:office:word" xmlns:w="http://schemas.openxmlformats.org/wordprocessingml/2006/main" xmlns:w14="http://schemas.microsoft.com/office/word/2010/wordml" xmlns:wpg="http://schemas.microsoft.com/office/word/2010/wordprocessingGroup" xmlns:wpi="http://schemas.microsoft.com/office/word/2010/wordprocessingInk" xmlns:wne="http://schemas.microsoft.com/office/word/2006/wordml" xmlns:wps="http://schemas.microsoft.com/office/word/2010/wordprocessingShape" mc:Ignorable="w14 wp14">
+  <w:docDefaults>
+    <w:rPrDefault>
+      <w:rPr>
+        <w:rFonts w:asciiTheme="minorHAnsi" w:eastAsiaTheme="minorEastAsia" w:hAnsiTheme="minorHAnsi" w:cstheme="minorBidi"/>
+        <w:sz w:val="22"/>
+        <w:szCs w:val="22"/>
+        <w:lang w:val="pt-BR" w:eastAsia="pt-BR" w:bidi="ar-SA"/>
+      </w:rPr>
+    </w:rPrDefault>
+    <w:pPrDefault>
+      <w:pPr>
+        <w:spacing w:after="200" w:line="276" w:lineRule="auto"/>
+      </w:pPr>
+    </w:pPrDefault>
+  </w:docDefaults>
+  <w:latentStyles w:defLockedState="0" w:defUIPriority="99" w:defSemiHidden="1" w:defUnhideWhenUsed="1" w:defQFormat="0" w:count="267">
+    <w:lsdException w:name="Normal" w:semiHidden="0" w:uiPriority="0" w:unhideWhenUsed="0" w:qFormat="1"/>
+    <w:lsdException w:name="heading 1" w:semiHidden="0" w:uiPriority="9" w:unhideWhenUsed="0" w:qFormat="1"/>
+    <w:lsdException w:name="heading 2" w:uiPriority="9" w:qFormat="1"/>
+    <w:lsdException w:name="heading 3" w:uiPriority="9" w:qFormat="1"/>
+    <w:lsdException w:name="heading 4" w:uiPriority="9" w:qFormat="1"/>
+    <w:lsdException w:name="heading 5" w:uiPriority="9" w:qFormat="1"/>
+    <w:lsdException w:name="heading 6" w:uiPriority="9" w:qFormat="1"/>
+    <w:lsdException w:name="heading 7" w:uiPriority="9" w:qFormat="1"/>
+    <w:lsdException w:name="heading 8" w:uiPriority="9" w:qFormat="1"/>
+    <w:lsdException w:name="heading 9" w:uiPriority="9" w:qFormat="1"/>
+    <w:lsdException w:name="toc 1" w:uiPriority="39"/>
+    <w:lsdException w:name="toc 2" w:uiPriority="39"/>
+    <w:lsdException w:name="toc 3" w:uiPriority="39"/>
+    <w:lsdException w:name="toc 4" w:uiPriority="39"/>
+    <w:lsdException w:name="toc 5" w:uiPriority="39"/>
+    <w:lsdException w:name="toc 6" w:uiPriority="39"/>
+    <w:lsdException w:name="toc 7" w:uiPriority="39"/>
+    <w:lsdException w:name="toc 8" w:uiPriority="39"/>
+    <w:lsdException w:name="toc 9" w:uiPriority="39"/>
+    <w:lsdException w:name="caption" w:uiPriority="35" w:qFormat="1"/>
+    <w:lsdException w:name="Title" w:semiHidden="0" w:uiPriority="10" w:unhideWhenUsed="0" w:qFormat="1"/>
+    <w:lsdException w:name="Default Paragraph Font" w:uiPriority="1"/>
+    <w:lsdException w:name="Subtitle" w:semiHidden="0" w:uiPriority="11" w:unhideWhenUsed="0" w:qFormat="1"/>
+    <w:lsdException w:name="Strong" w:semiHidden="0" w:uiPriority="22" w:unhideWhenUsed="0" w:qFormat="1"/>
+    <w:lsdException w:name="Emphasis" w:semiHidden="0" w:uiPriority="20" w:unhideWhenUsed="0" w:qFormat="1"/>
+    <w:lsdException w:name="Table Grid" w:semiHidden="0" w:uiPriority="59" w:unhideWhenUsed="0"/>
+    <w:lsdException w:name="Placeholder Text" w:unhideWhenUsed="0"/>
+    <w:lsdException w:name="No Spacing" w:semiHidden="0" w:uiPriority="1" w:unhideWhenUsed="0" w:qFormat="1"/>
+    <w:lsdException w:name="Light Shading" w:semiHidden="0" w:uiPriority="60" w:unhideWhenUsed="0"/>
+    <w:lsdException w:name="Light List" w:semiHidden="0" w:uiPriority="61" w:unhideWhenUsed="0"/>
+    <w:lsdException w:name="Light Grid" w:semiHidden="0" w:uiPriority="62" w:unhideWhenUsed="0"/>
+    <w:lsdException w:name="Medium Shading 1" w:semiHidden="0" w:uiPriority="63" w:unhideWhenUsed="0"/>
+    <w:lsdException w:name="Medium Shading 2" w:semiHidden="0" w:uiPriority="64" w:unhideWhenUsed="0"/>
+    <w:lsdException w:name="Medium List 1" w:semiHidden="0" w:uiPriority="65" w:unhideWhenUsed="0"/>
+    <w:lsdException w:name="Medium List 2" w:semiHidden="0" w:uiPriority="66" w:unhideWhenUsed="0"/>
+    <w:lsdException w:name="Medium Grid 1" w:semiHidden="0" w:uiPriority="67" w:unhideWhenUsed="0"/>
+    <w:lsdException w:name="Medium Grid 2" w:semiHidden="0" w:uiPriority="68" w:unhideWhenUsed="0"/>
+    <w:lsdException w:name="Medium Grid 3" w:semiHidden="0" w:uiPriority="69" w:unhideWhenUsed="0"/>
+    <w:lsdException w:name="Dark List" w:semiHidden="0" w:uiPriority="70" w:unhideWhenUsed="0"/>
+    <w:lsdException w:name="Colorful Shading" w:semiHidden="0" w:uiPriority="71" w:unhideWhenUsed="0"/>
+    <w:lsdException w:name="Colorful List" w:semiHidden="0" w:uiPriority="72" w:unhideWhenUsed="0"/>
+    <w:lsdException w:name="Colorful Grid" w:semiHidden="0" w:uiPriority="73" w:unhideWhenUsed="0"/>
+    <w:lsdException w:name="Light Shading Accent 1" w:semiHidden="0" w:uiPriority="60" w:unhideWhenUsed="0"/>
+    <w:lsdException w:name="Light List Accent 1" w:semiHidden="0" w:uiPriority="61" w:unhideWhenUsed="0"/>
+    <w:lsdException w:name="Light Grid Accent 1" w:semiHidden="0" w:uiPriority="62" w:unhideWhenUsed="0"/>
+    <w:lsdException w:name="Medium Shading 1 Accent 1" w:semiHidden="0" w:uiPriority="63" w:unhideWhenUsed="0"/>
+    <w:lsdException w:name="Medium Shading 2 Accent 1" w:semiHidden="0" w:uiPriority="64" w:unhideWhenUsed="0"/>
+    <w:lsdException w:name="Medium List 1 Accent 1" w:semiHidden="0" w:uiPriority="65" w:unhideWhenUsed="0"/>
+    <w:lsdException w:name="Revision" w:unhideWhenUsed="0"/>
+    <w:lsdException w:name="List Paragraph" w:semiHidden="0" w:uiPriority="34" w:unhideWhenUsed="0" w:qFormat="1"/>
+    <w:lsdException w:name="Quote" w:semiHidden="0" w:uiPriority="29" w:unhideWhenUsed="0" w:qFormat="1"/>
+    <w:lsdException w:name="Intense Quote" w:semiHidden="0" w:uiPriority="30" w:unhideWhenUsed="0" w:qFormat="1"/>
+    <w:lsdException w:name="Medium List 2 Accent 1" w:semiHidden="0" w:uiPriority="66" w:unhideWhenUsed="0"/>
+    <w:lsdException w:name="Medium Grid 1 Accent 1" w:semiHidden="0" w:uiPriority="67" w:unhideWhenUsed="0"/>
+    <w:lsdException w:name="Medium Grid 2 Accent 1" w:semiHidden="0" w:uiPriority="68" w:unhideWhenUsed="0"/>
+    <w:lsdException w:name="Medium Grid 3 Accent 1" w:semiHidden="0" w:uiPriority="69" w:unhideWhenUsed="0"/>
+    <w:lsdException w:name="Dark List Accent 1" w:semiHidden="0" w:uiPriority="70" w:unhideWhenUsed="0"/>
+    <w:lsdException w:name="Colorful Shading Accent 1" w:semiHidden="0" w:uiPriority="71" w:unhideWhenUsed="0"/>
+    <w:lsdException w:name="Colorful List Accent 1" w:semiHidden="0" w:uiPriority="72" w:unhideWhenUsed="0"/>
+    <w:lsdException w:name="Colorful Grid Accent 1" w:semiHidden="0" w:uiPriority="73" w:unhideWhenUsed="0"/>
+    <w:lsdException w:name="Light Shading Accent 2" w:semiHidden="0" w:uiPriority="60" w:unhideWhenUsed="0"/>
+    <w:lsdException w:name="Light List Accent 2" w:semiHidden="0" w:uiPriority="61" w:unhideWhenUsed="0"/>
+    <w:lsdException w:name="Light Grid Accent 2" w:semiHidden="0" w:uiPriority="62" w:unhideWhenUsed="0"/>
+    <w:lsdException w:name="Medium Shading 1 Accent 2" w:semiHidden="0" w:uiPriority="63" w:unhideWhenUsed="0"/>
+    <w:lsdException w:name="Medium Shading 2 Accent 2" w:semiHidden="0" w:uiPriority="64" w:unhideWhenUsed="0"/>
+    <w:lsdException w:name="Medium List 1 Accent 2" w:semiHidden="0" w:uiPriority="65" w:unhideWhenUsed="0"/>
+    <w:lsdException w:name="Medium List 2 Accent 2" w:semiHidden="0" w:uiPriority="66" w:unhideWhenUsed="0"/>
+    <w:lsdException w:name="Medium Grid 1 Accent 2" w:semiHidden="0" w:uiPriority="67" w:unhideWhenUsed="0"/>
+    <w:lsdException w:name="Medium Grid 2 Accent 2" w:semiHidden="0" w:uiPriority="68" w:unhideWhenUsed="0"/>
+    <w:lsdException w:name="Medium Grid 3 Accent 2" w:semiHidden="0" w:uiPriority="69" w:unhideWhenUsed="0"/>
+    <w:lsdException w:name="Dark List Accent 2" w:semiHidden="0" w:uiPriority="70" w:unhideWhenUsed="0"/>
+    <w:lsdException w:name="Colorful Shading Accent 2" w:semiHidden="0" w:uiPriority="71" w:unhideWhenUsed="0"/>
+    <w:lsdException w:name="Colorful List Accent 2" w:semiHidden="0" w:uiPriority="72" w:unhideWhenUsed="0"/>
+    <w:lsdException w:name="Colorful Grid Accent 2" w:semiHidden="0" w:uiPriority="73" w:unhideWhenUsed="0"/>
+    <w:lsdException w:name="Light Shading Accent 3" w:semiHidden="0" w:uiPriority="60" w:unhideWhenUsed="0"/>
+    <w:lsdException w:name="Light List Accent 3" w:semiHidden="0" w:uiPriority="61" w:unhideWhenUsed="0"/>
+    <w:lsdException w:name="Light Grid Accent 3" w:semiHidden="0" w:uiPriority="62" w:unhideWhenUsed="0"/>
+    <w:lsdException w:name="Medium Shading 1 Accent 3" w:semiHidden="0" w:uiPriority="63" w:unhideWhenUsed="0"/>
+    <w:lsdException w:name="Medium Shading 2 Accent 3" w:semiHidden="0" w:uiPriority="64" w:unhideWhenUsed="0"/>
+    <w:lsdException w:name="Medium List 1 Accent 3" w:semiHidden="0" w:uiPriority="65" w:unhideWhenUsed="0"/>
+    <w:lsdException w:name="Medium List 2 Accent 3" w:semiHidden="0" w:uiPriority="66" w:unhideWhenUsed="0"/>
+    <w:lsdException w:name="Medium Grid 1 Accent 3" w:semiHidden="0" w:uiPriority="67" w:unhideWhenUsed="0"/>
+    <w:lsdException w:name="Medium Grid 2 Accent 3" w:semiHidden="0" w:uiPriority="68" w:unhideWhenUsed="0"/>
+    <w:lsdException w:name="Medium Grid 3 Accent 3" w:semiHidden="0" w:uiPriority="69" w:unhideWhenUsed="0"/>
+    <w:lsdException w:name="Dark List Accent 3" w:semiHidden="0" w:uiPriority="70" w:unhideWhenUsed="0"/>
+    <w:lsdException w:name="Colorful Shading Accent 3" w:semiHidden="0" w:uiPriority="71" w:unhideWhenUsed="0"/>
+    <w:lsdException w:name="Colorful List Accent 3" w:semiHidden="0" w:uiPriority="72" w:unhideWhenUsed="0"/>
+    <w:lsdException w:name="Colorful Grid Accent 3" w:semiHidden="0" w:uiPriority="73" w:unhideWhenUsed="0"/>
+    <w:lsdException w:name="Light Shading Accent 4" w:semiHidden="0" w:uiPriority="60" w:unhideWhenUsed="0"/>
+    <w:lsdException w:name="Light List Accent 4" w:semiHidden="0" w:uiPriority="61" w:unhideWhenUsed="0"/>
+    <w:lsdException w:name="Light Grid Accent 4" w:semiHidden="0" w:uiPriority="62" w:unhideWhenUsed="0"/>
+    <w:lsdException w:name="Medium Shading 1 Accent 4" w:semiHidden="0" w:uiPriority="63" w:unhideWhenUsed="0"/>
+    <w:lsdException w:name="Medium Shading 2 Accent 4" w:semiHidden="0" w:uiPriority="64" w:unhideWhenUsed="0"/>
+    <w:lsdException w:name="Medium List 1 Accent 4" w:semiHidden="0" w:uiPriority="65" w:unhideWhenUsed="0"/>
+    <w:lsdException w:name="Medium List 2 Accent 4" w:semiHidden="0" w:uiPriority="66" w:unhideWhenUsed="0"/>
+    <w:lsdException w:name="Medium Grid 1 Accent 4" w:semiHidden="0" w:uiPriority="67" w:unhideWhenUsed="0"/>
+    <w:lsdException w:name="Medium Grid 2 Accent 4" w:semiHidden="0" w:uiPriority="68" w:unhideWhenUsed="0"/>
+    <w:lsdException w:name="Medium Grid 3 Accent 4" w:semiHidden="0" w:uiPriority="69" w:unhideWhenUsed="0"/>
+    <w:lsdException w:name="Dark List Accent 4" w:semiHidden="0" w:uiPriority="70" w:unhideWhenUsed="0"/>
+    <w:lsdException w:name="Colorful Shading Accent 4" w:semiHidden="0" w:uiPriority="71" w:unhideWhenUsed="0"/>
+    <w:lsdException w:name="Colorful List Accent 4" w:semiHidden="0" w:uiPriority="72" w:unhideWhenUsed="0"/>
+    <w:lsdException w:name="Colorful Grid Accent 4" w:semiHidden="0" w:uiPriority="73" w:unhideWhenUsed="0"/>
+    <w:lsdException w:name="Light Shading Accent 5" w:semiHidden="0" w:uiPriority="60" w:unhideWhenUsed="0"/>
+    <w:lsdException w:name="Light List Accent 5" w:semiHidden="0" w:uiPriority="61" w:unhideWhenUsed="0"/>
+    <w:lsdException w:name="Light Grid Accent 5" w:semiHidden="0" w:uiPriority="62" w:unhideWhenUsed="0"/>
+    <w:lsdException w:name="Medium Shading 1 Accent 5" w:semiHidden="0" w:uiPriority="63" w:unhideWhenUsed="0"/>
+    <w:lsdException w:name="Medium Shading 2 Accent 5" w:semiHidden="0" w:uiPriority="64" w:unhideWhenUsed="0"/>
+    <w:lsdException w:name="Medium List 1 Accent 5" w:semiHidden="0" w:uiPriority="65" w:unhideWhenUsed="0"/>
+    <w:lsdException w:name="Medium List 2 Accent 5" w:semiHidden="0" w:uiPriority="66" w:unhideWhenUsed="0"/>
+    <w:lsdException w:name="Medium Grid 1 Accent 5" w:semiHidden="0" w:uiPriority="67" w:unhideWhenUsed="0"/>
+    <w:lsdException w:name="Medium Grid 2 Accent 5" w:semiHidden="0" w:uiPriority="68" w:unhideWhenUsed="0"/>
+    <w:lsdException w:name="Medium Grid 3 Accent 5" w:semiHidden="0" w:uiPriority="69" w:unhideWhenUsed="0"/>
+    <w:lsdException w:name="Dark List Accent 5" w:semiHidden="0" w:uiPriority="70" w:unhideWhenUsed="0"/>
+    <w:lsdException w:name="Colorful Shading Accent 5" w:semiHidden="0" w:uiPriority="71" w:unhideWhenUsed="0"/>
+    <w:lsdException w:name="Colorful List Accent 5" w:semiHidden="0" w:uiPriority="72" w:unhideWhenUsed="0"/>
+    <w:lsdException w:name="Colorful Grid Accent 5" w:semiHidden="0" w:uiPriority="73" w:unhideWhenUsed="0"/>
+    <w:lsdException w:name="Light Shading Accent 6" w:semiHidden="0" w:uiPriority="60" w:unhideWhenUsed="0"/>
+    <w:lsdException w:name="Light List Accent 6" w:semiHidden="0" w:uiPriority="61" w:unhideWhenUsed="0"/>
+    <w:lsdException w:name="Light Grid Accent 6" w:semiHidden="0" w:uiPriority="62" w:unhideWhenUsed="0"/>
+    <w:lsdException w:name="Medium Shading 1 Accent 6" w:semiHidden="0" w:uiPriority="63" w:unhideWhenUsed="0"/>
+    <w:lsdException w:name="Medium Shading 2 Accent 6" w:semiHidden="0" w:uiPriority="64" w:unhideWhenUsed="0"/>
+    <w:lsdException w:name="Medium List 1 Accent 6" w:semiHidden="0" w:uiPriority="65" w:unhideWhenUsed="0"/>
+    <w:lsdException w:name="Medium List 2 Accent 6" w:semiHidden="0" w:uiPriority="66" w:unhideWhenUsed="0"/>
+    <w:lsdException w:name="Medium Grid 1 Accent 6" w:semiHidden="0" w:uiPriority="67" w:unhideWhenUsed="0"/>
+    <w:lsdException w:name="Medium Grid 2 Accent 6" w:semiHidden="0" w:uiPriority="68" w:unhideWhenUsed="0"/>
+    <w:lsdException w:name="Medium Grid 3 Accent 6" w:semiHidden="0" w:uiPriority="69" w:unhideWhenUsed="0"/>
+    <w:lsdException w:name="Dark List Accent 6" w:semiHidden="0" w:uiPriority="70" w:unhideWhenUsed="0"/>
+    <w:lsdException w:name="Colorful Shading Accent 6" w:semiHidden="0" w:uiPriority="71" w:unhideWhenUsed="0"/>
+    <w:lsdException w:name="Colorful List Accent 6" w:semiHidden="0" w:uiPriority="72" w:unhideWhenUsed="0"/>
+    <w:lsdException w:name="Colorful Grid Accent 6" w:semiHidden="0" w:uiPriority="73" w:unhideWhenUsed="0"/>
+    <w:lsdException w:name="Subtle Emphasis" w:semiHidden="0" w:uiPriority="19" w:unhideWhenUsed="0" w:qFormat="1"/>
+    <w:lsdException w:name="Intense Emphasis" w:semiHidden="0" w:uiPriority="21" w:unhideWhenUsed="0" w:qFormat="1"/>
+    <w:lsdException w:name="Subtle Reference" w:semiHidden="0" w:uiPriority="31" w:unhideWhenUsed="0" w:qFormat="1"/>
+    <w:lsdException w:name="Intense Reference" w:semiHidden="0" w:uiPriority="32" w:unhideWhenUsed="0" w:qFormat="1"/>
+    <w:lsdException w:name="Book Title" w:semiHidden="0" w:uiPriority="33" w:unhideWhenUsed="0" w:qFormat="1"/>
+    <w:lsdException w:name="Bibliography" w:uiPriority="37"/>
+    <w:lsdException w:name="TOC Heading" w:uiPriority="39" w:qFormat="1"/>
+  </w:latentStyles>
+  <w:style w:type="paragraph" w:default="1" w:styleId="Normal">
+    <w:name w:val="Normal"/>
+    <w:qFormat/>
+  </w:style>
+  <w:style w:type="character" w:default="1" w:styleId="Fontepargpadro">
+    <w:name w:val="Default Paragraph Font"/>
+    <w:uiPriority w:val="1"/>
+    <w:semiHidden/>
+    <w:unhideWhenUsed/>
+  </w:style>
+  <w:style w:type="table" w:default="1" w:styleId="Tabelanormal">
+    <w:name w:val="Normal Table"/>
+    <w:uiPriority w:val="99"/>
+    <w:semiHidden/>
+    <w:unhideWhenUsed/>
+    <w:tblPr>
+      <w:tblInd w:w="0" w:type="dxa"/>
+      <w:tblCellMar>
+        <w:top w:w="0" w:type="dxa"/>
+        <w:left w:w="108" w:type="dxa"/>
+        <w:bottom w:w="0" w:type="dxa"/>
+        <w:right w:w="108" w:type="dxa"/>
+      </w:tblCellMar>
+    </w:tblPr>
+  </w:style>
+  <w:style w:type="numbering" w:default="1" w:styleId="Semlista">
+    <w:name w:val="No List"/>
+    <w:uiPriority w:val="99"/>
+    <w:semiHidden/>
+    <w:unhideWhenUsed/>
   </w:style>
 </w:styles>
 </file>

</xml_diff>

<commit_message>
Inclusão do caso de uso UC-58
</commit_message>
<xml_diff>
--- a/4.1 Lista Atores e UCs. Hierarquia dos Atores.docx
+++ b/4.1 Lista Atores e UCs. Hierarquia dos Atores.docx
@@ -1,6 +1,6 @@
 
 <file path=word/document.xml><?xml version="1.0" encoding="utf-8"?>
-<w:document xmlns:wpc="http://schemas.microsoft.com/office/word/2010/wordprocessingCanvas" xmlns:mc="http://schemas.openxmlformats.org/markup-compatibility/2006" xmlns:o="urn:schemas-microsoft-com:office:office" xmlns:r="http://schemas.openxmlformats.org/officeDocument/2006/relationships" xmlns:m="http://schemas.openxmlformats.org/officeDocument/2006/math" xmlns:v="urn:schemas-microsoft-com:vml" xmlns:wp14="http://schemas.microsoft.com/office/word/2010/wordprocessingDrawing" xmlns:wp="http://schemas.openxmlformats.org/drawingml/2006/wordprocessingDrawing" xmlns:w10="urn:schemas-microsoft-com:office:word" xmlns:w="http://schemas.openxmlformats.org/wordprocessingml/2006/main" xmlns:w14="http://schemas.microsoft.com/office/word/2010/wordml" xmlns:wpg="http://schemas.microsoft.com/office/word/2010/wordprocessingGroup" xmlns:wpi="http://schemas.microsoft.com/office/word/2010/wordprocessingInk" xmlns:wne="http://schemas.microsoft.com/office/word/2006/wordml" xmlns:wps="http://schemas.microsoft.com/office/word/2010/wordprocessingShape" mc:Ignorable="w14 wp14">
+<w:document xmlns:wpc="http://schemas.microsoft.com/office/word/2010/wordprocessingCanvas" xmlns:mc="http://schemas.openxmlformats.org/markup-compatibility/2006" xmlns:o="urn:schemas-microsoft-com:office:office" xmlns:r="http://schemas.openxmlformats.org/officeDocument/2006/relationships" xmlns:m="http://schemas.openxmlformats.org/officeDocument/2006/math" xmlns:v="urn:schemas-microsoft-com:vml" xmlns:wp14="http://schemas.microsoft.com/office/word/2010/wordprocessingDrawing" xmlns:wp="http://schemas.openxmlformats.org/drawingml/2006/wordprocessingDrawing" xmlns:w10="urn:schemas-microsoft-com:office:word" xmlns:w="http://schemas.openxmlformats.org/wordprocessingml/2006/main" xmlns:w14="http://schemas.microsoft.com/office/word/2010/wordml" xmlns:w15="http://schemas.microsoft.com/office/word/2012/wordml" xmlns:wpg="http://schemas.microsoft.com/office/word/2010/wordprocessingGroup" xmlns:wpi="http://schemas.microsoft.com/office/word/2010/wordprocessingInk" xmlns:wne="http://schemas.microsoft.com/office/word/2006/wordml" xmlns:wps="http://schemas.microsoft.com/office/word/2010/wordprocessingShape" mc:Ignorable="w14 w15 wp14">
   <w:body>
     <w:tbl>
       <w:tblPr>
@@ -3306,8 +3306,6 @@
               </w:rPr>
               <w:t>, Gestor</w:t>
             </w:r>
-            <w:bookmarkStart w:id="0" w:name="_GoBack"/>
-            <w:bookmarkEnd w:id="0"/>
           </w:p>
         </w:tc>
         <w:tc>
@@ -3845,11 +3843,85 @@
           </w:p>
         </w:tc>
       </w:tr>
+      <w:tr>
+        <w:tc>
+          <w:tcPr>
+            <w:tcW w:w="970" w:type="dxa"/>
+          </w:tcPr>
+          <w:p>
+            <w:pPr>
+              <w:jc w:val="center"/>
+              <w:rPr>
+                <w:rFonts w:ascii="Arial" w:hAnsi="Arial"/>
+              </w:rPr>
+            </w:pPr>
+            <w:r>
+              <w:rPr>
+                <w:rFonts w:ascii="Arial" w:hAnsi="Arial"/>
+              </w:rPr>
+              <w:t>UC-58</w:t>
+            </w:r>
+          </w:p>
+        </w:tc>
+        <w:tc>
+          <w:tcPr>
+            <w:tcW w:w="2502" w:type="dxa"/>
+          </w:tcPr>
+          <w:p>
+            <w:pPr>
+              <w:rPr>
+                <w:rFonts w:ascii="Arial" w:hAnsi="Arial"/>
+              </w:rPr>
+            </w:pPr>
+            <w:r>
+              <w:rPr>
+                <w:rFonts w:ascii="Arial" w:hAnsi="Arial"/>
+              </w:rPr>
+              <w:t>Gerente/Gestor</w:t>
+            </w:r>
+          </w:p>
+        </w:tc>
+        <w:tc>
+          <w:tcPr>
+            <w:tcW w:w="5670" w:type="dxa"/>
+          </w:tcPr>
+          <w:p>
+            <w:pPr>
+              <w:rPr>
+                <w:rFonts w:ascii="Arial" w:hAnsi="Arial"/>
+              </w:rPr>
+            </w:pPr>
+            <w:r>
+              <w:rPr>
+                <w:rFonts w:ascii="Arial" w:hAnsi="Arial"/>
+              </w:rPr>
+              <w:t>Consultar solicitações de alocação/</w:t>
+            </w:r>
+            <w:proofErr w:type="spellStart"/>
+            <w:r>
+              <w:rPr>
+                <w:rFonts w:ascii="Arial" w:hAnsi="Arial"/>
+              </w:rPr>
+              <w:t>desalocação</w:t>
+            </w:r>
+            <w:proofErr w:type="spellEnd"/>
+            <w:r>
+              <w:rPr>
+                <w:rFonts w:ascii="Arial" w:hAnsi="Arial"/>
+              </w:rPr>
+              <w:t>.</w:t>
+            </w:r>
+          </w:p>
+        </w:tc>
+      </w:tr>
     </w:tbl>
-    <w:p/>
+    <w:p>
+      <w:bookmarkStart w:id="0" w:name="_GoBack"/>
+      <w:bookmarkEnd w:id="0"/>
+    </w:p>
     <w:sectPr>
-      <w:headerReference w:type="default" r:id="rId8"/>
-      <w:footerReference w:type="default" r:id="rId9"/>
+      <w:headerReference w:type="default" r:id="rId7"/>
+      <w:footerReference w:type="default" r:id="rId8"/>
       <w:pgSz w:w="11906" w:h="16838"/>
       <w:pgMar w:top="1134" w:right="1134" w:bottom="1134" w:left="1701" w:header="709" w:footer="709" w:gutter="0"/>
       <w:cols w:space="708"/>
@@ -3860,7 +3932,7 @@
 </file>
 
 <file path=word/endnotes.xml><?xml version="1.0" encoding="utf-8"?>
-<w:endnotes xmlns:wpc="http://schemas.microsoft.com/office/word/2010/wordprocessingCanvas" xmlns:mc="http://schemas.openxmlformats.org/markup-compatibility/2006" xmlns:o="urn:schemas-microsoft-com:office:office" xmlns:r="http://schemas.openxmlformats.org/officeDocument/2006/relationships" xmlns:m="http://schemas.openxmlformats.org/officeDocument/2006/math" xmlns:v="urn:schemas-microsoft-com:vml" xmlns:wp14="http://schemas.microsoft.com/office/word/2010/wordprocessingDrawing" xmlns:wp="http://schemas.openxmlformats.org/drawingml/2006/wordprocessingDrawing" xmlns:w10="urn:schemas-microsoft-com:office:word" xmlns:w="http://schemas.openxmlformats.org/wordprocessingml/2006/main" xmlns:w14="http://schemas.microsoft.com/office/word/2010/wordml" xmlns:wpg="http://schemas.microsoft.com/office/word/2010/wordprocessingGroup" xmlns:wpi="http://schemas.microsoft.com/office/word/2010/wordprocessingInk" xmlns:wne="http://schemas.microsoft.com/office/word/2006/wordml" xmlns:wps="http://schemas.microsoft.com/office/word/2010/wordprocessingShape" mc:Ignorable="w14 wp14">
+<w:endnotes xmlns:wpc="http://schemas.microsoft.com/office/word/2010/wordprocessingCanvas" xmlns:mc="http://schemas.openxmlformats.org/markup-compatibility/2006" xmlns:o="urn:schemas-microsoft-com:office:office" xmlns:r="http://schemas.openxmlformats.org/officeDocument/2006/relationships" xmlns:m="http://schemas.openxmlformats.org/officeDocument/2006/math" xmlns:v="urn:schemas-microsoft-com:vml" xmlns:wp14="http://schemas.microsoft.com/office/word/2010/wordprocessingDrawing" xmlns:wp="http://schemas.openxmlformats.org/drawingml/2006/wordprocessingDrawing" xmlns:w10="urn:schemas-microsoft-com:office:word" xmlns:w="http://schemas.openxmlformats.org/wordprocessingml/2006/main" xmlns:w14="http://schemas.microsoft.com/office/word/2010/wordml" xmlns:w15="http://schemas.microsoft.com/office/word/2012/wordml" xmlns:wpg="http://schemas.microsoft.com/office/word/2010/wordprocessingGroup" xmlns:wpi="http://schemas.microsoft.com/office/word/2010/wordprocessingInk" xmlns:wne="http://schemas.microsoft.com/office/word/2006/wordml" xmlns:wps="http://schemas.microsoft.com/office/word/2010/wordprocessingShape" mc:Ignorable="w14 w15 wp14">
   <w:endnote w:type="separator" w:id="-1">
     <w:p>
       <w:pPr>
@@ -3885,7 +3957,7 @@
 </file>
 
 <file path=word/footer1.xml><?xml version="1.0" encoding="utf-8"?>
-<w:ftr xmlns:wpc="http://schemas.microsoft.com/office/word/2010/wordprocessingCanvas" xmlns:mc="http://schemas.openxmlformats.org/markup-compatibility/2006" xmlns:o="urn:schemas-microsoft-com:office:office" xmlns:r="http://schemas.openxmlformats.org/officeDocument/2006/relationships" xmlns:m="http://schemas.openxmlformats.org/officeDocument/2006/math" xmlns:v="urn:schemas-microsoft-com:vml" xmlns:wp14="http://schemas.microsoft.com/office/word/2010/wordprocessingDrawing" xmlns:wp="http://schemas.openxmlformats.org/drawingml/2006/wordprocessingDrawing" xmlns:w10="urn:schemas-microsoft-com:office:word" xmlns:w="http://schemas.openxmlformats.org/wordprocessingml/2006/main" xmlns:w14="http://schemas.microsoft.com/office/word/2010/wordml" xmlns:wpg="http://schemas.microsoft.com/office/word/2010/wordprocessingGroup" xmlns:wpi="http://schemas.microsoft.com/office/word/2010/wordprocessingInk" xmlns:wne="http://schemas.microsoft.com/office/word/2006/wordml" xmlns:wps="http://schemas.microsoft.com/office/word/2010/wordprocessingShape" mc:Ignorable="w14 wp14">
+<w:ftr xmlns:wpc="http://schemas.microsoft.com/office/word/2010/wordprocessingCanvas" xmlns:mc="http://schemas.openxmlformats.org/markup-compatibility/2006" xmlns:o="urn:schemas-microsoft-com:office:office" xmlns:r="http://schemas.openxmlformats.org/officeDocument/2006/relationships" xmlns:m="http://schemas.openxmlformats.org/officeDocument/2006/math" xmlns:v="urn:schemas-microsoft-com:vml" xmlns:wp14="http://schemas.microsoft.com/office/word/2010/wordprocessingDrawing" xmlns:wp="http://schemas.openxmlformats.org/drawingml/2006/wordprocessingDrawing" xmlns:w10="urn:schemas-microsoft-com:office:word" xmlns:w="http://schemas.openxmlformats.org/wordprocessingml/2006/main" xmlns:w14="http://schemas.microsoft.com/office/word/2010/wordml" xmlns:w15="http://schemas.microsoft.com/office/word/2012/wordml" xmlns:wpg="http://schemas.microsoft.com/office/word/2010/wordprocessingGroup" xmlns:wpi="http://schemas.microsoft.com/office/word/2010/wordprocessingInk" xmlns:wne="http://schemas.microsoft.com/office/word/2006/wordml" xmlns:wps="http://schemas.microsoft.com/office/word/2010/wordprocessingShape" mc:Ignorable="w14 w15 wp14">
   <w:p>
     <w:pPr>
       <w:pStyle w:val="Rodap"/>
@@ -3918,7 +3990,7 @@
 </file>
 
 <file path=word/footnotes.xml><?xml version="1.0" encoding="utf-8"?>
-<w:footnotes xmlns:wpc="http://schemas.microsoft.com/office/word/2010/wordprocessingCanvas" xmlns:mc="http://schemas.openxmlformats.org/markup-compatibility/2006" xmlns:o="urn:schemas-microsoft-com:office:office" xmlns:r="http://schemas.openxmlformats.org/officeDocument/2006/relationships" xmlns:m="http://schemas.openxmlformats.org/officeDocument/2006/math" xmlns:v="urn:schemas-microsoft-com:vml" xmlns:wp14="http://schemas.microsoft.com/office/word/2010/wordprocessingDrawing" xmlns:wp="http://schemas.openxmlformats.org/drawingml/2006/wordprocessingDrawing" xmlns:w10="urn:schemas-microsoft-com:office:word" xmlns:w="http://schemas.openxmlformats.org/wordprocessingml/2006/main" xmlns:w14="http://schemas.microsoft.com/office/word/2010/wordml" xmlns:wpg="http://schemas.microsoft.com/office/word/2010/wordprocessingGroup" xmlns:wpi="http://schemas.microsoft.com/office/word/2010/wordprocessingInk" xmlns:wne="http://schemas.microsoft.com/office/word/2006/wordml" xmlns:wps="http://schemas.microsoft.com/office/word/2010/wordprocessingShape" mc:Ignorable="w14 wp14">
+<w:footnotes xmlns:wpc="http://schemas.microsoft.com/office/word/2010/wordprocessingCanvas" xmlns:mc="http://schemas.openxmlformats.org/markup-compatibility/2006" xmlns:o="urn:schemas-microsoft-com:office:office" xmlns:r="http://schemas.openxmlformats.org/officeDocument/2006/relationships" xmlns:m="http://schemas.openxmlformats.org/officeDocument/2006/math" xmlns:v="urn:schemas-microsoft-com:vml" xmlns:wp14="http://schemas.microsoft.com/office/word/2010/wordprocessingDrawing" xmlns:wp="http://schemas.openxmlformats.org/drawingml/2006/wordprocessingDrawing" xmlns:w10="urn:schemas-microsoft-com:office:word" xmlns:w="http://schemas.openxmlformats.org/wordprocessingml/2006/main" xmlns:w14="http://schemas.microsoft.com/office/word/2010/wordml" xmlns:w15="http://schemas.microsoft.com/office/word/2012/wordml" xmlns:wpg="http://schemas.microsoft.com/office/word/2010/wordprocessingGroup" xmlns:wpi="http://schemas.microsoft.com/office/word/2010/wordprocessingInk" xmlns:wne="http://schemas.microsoft.com/office/word/2006/wordml" xmlns:wps="http://schemas.microsoft.com/office/word/2010/wordprocessingShape" mc:Ignorable="w14 w15 wp14">
   <w:footnote w:type="separator" w:id="-1">
     <w:p>
       <w:pPr>
@@ -3943,7 +4015,7 @@
 </file>
 
 <file path=word/header1.xml><?xml version="1.0" encoding="utf-8"?>
-<w:hdr xmlns:wpc="http://schemas.microsoft.com/office/word/2010/wordprocessingCanvas" xmlns:mc="http://schemas.openxmlformats.org/markup-compatibility/2006" xmlns:o="urn:schemas-microsoft-com:office:office" xmlns:r="http://schemas.openxmlformats.org/officeDocument/2006/relationships" xmlns:m="http://schemas.openxmlformats.org/officeDocument/2006/math" xmlns:v="urn:schemas-microsoft-com:vml" xmlns:wp14="http://schemas.microsoft.com/office/word/2010/wordprocessingDrawing" xmlns:wp="http://schemas.openxmlformats.org/drawingml/2006/wordprocessingDrawing" xmlns:w10="urn:schemas-microsoft-com:office:word" xmlns:w="http://schemas.openxmlformats.org/wordprocessingml/2006/main" xmlns:w14="http://schemas.microsoft.com/office/word/2010/wordml" xmlns:wpg="http://schemas.microsoft.com/office/word/2010/wordprocessingGroup" xmlns:wpi="http://schemas.microsoft.com/office/word/2010/wordprocessingInk" xmlns:wne="http://schemas.microsoft.com/office/word/2006/wordml" xmlns:wps="http://schemas.microsoft.com/office/word/2010/wordprocessingShape" mc:Ignorable="w14 wp14">
+<w:hdr xmlns:wpc="http://schemas.microsoft.com/office/word/2010/wordprocessingCanvas" xmlns:mc="http://schemas.openxmlformats.org/markup-compatibility/2006" xmlns:o="urn:schemas-microsoft-com:office:office" xmlns:r="http://schemas.openxmlformats.org/officeDocument/2006/relationships" xmlns:m="http://schemas.openxmlformats.org/officeDocument/2006/math" xmlns:v="urn:schemas-microsoft-com:vml" xmlns:wp14="http://schemas.microsoft.com/office/word/2010/wordprocessingDrawing" xmlns:wp="http://schemas.openxmlformats.org/drawingml/2006/wordprocessingDrawing" xmlns:w10="urn:schemas-microsoft-com:office:word" xmlns:w="http://schemas.openxmlformats.org/wordprocessingml/2006/main" xmlns:w14="http://schemas.microsoft.com/office/word/2010/wordml" xmlns:w15="http://schemas.microsoft.com/office/word/2012/wordml" xmlns:wpg="http://schemas.microsoft.com/office/word/2010/wordprocessingGroup" xmlns:wpi="http://schemas.microsoft.com/office/word/2010/wordprocessingInk" xmlns:wne="http://schemas.microsoft.com/office/word/2006/wordml" xmlns:wps="http://schemas.microsoft.com/office/word/2010/wordprocessingShape" mc:Ignorable="w14 w15 wp14">
   <w:p>
     <w:pPr>
       <w:pStyle w:val="Cabealho"/>
@@ -4074,7 +4146,7 @@
 </file>
 
 <file path=word/numbering.xml><?xml version="1.0" encoding="utf-8"?>
-<w:numbering xmlns:wpc="http://schemas.microsoft.com/office/word/2010/wordprocessingCanvas" xmlns:mc="http://schemas.openxmlformats.org/markup-compatibility/2006" xmlns:o="urn:schemas-microsoft-com:office:office" xmlns:r="http://schemas.openxmlformats.org/officeDocument/2006/relationships" xmlns:m="http://schemas.openxmlformats.org/officeDocument/2006/math" xmlns:v="urn:schemas-microsoft-com:vml" xmlns:wp14="http://schemas.microsoft.com/office/word/2010/wordprocessingDrawing" xmlns:wp="http://schemas.openxmlformats.org/drawingml/2006/wordprocessingDrawing" xmlns:w10="urn:schemas-microsoft-com:office:word" xmlns:w="http://schemas.openxmlformats.org/wordprocessingml/2006/main" xmlns:w14="http://schemas.microsoft.com/office/word/2010/wordml" xmlns:wpg="http://schemas.microsoft.com/office/word/2010/wordprocessingGroup" xmlns:wpi="http://schemas.microsoft.com/office/word/2010/wordprocessingInk" xmlns:wne="http://schemas.microsoft.com/office/word/2006/wordml" xmlns:wps="http://schemas.microsoft.com/office/word/2010/wordprocessingShape" mc:Ignorable="w14 wp14">
+<w:numbering xmlns:wpc="http://schemas.microsoft.com/office/word/2010/wordprocessingCanvas" xmlns:mc="http://schemas.openxmlformats.org/markup-compatibility/2006" xmlns:o="urn:schemas-microsoft-com:office:office" xmlns:r="http://schemas.openxmlformats.org/officeDocument/2006/relationships" xmlns:m="http://schemas.openxmlformats.org/officeDocument/2006/math" xmlns:v="urn:schemas-microsoft-com:vml" xmlns:wp14="http://schemas.microsoft.com/office/word/2010/wordprocessingDrawing" xmlns:wp="http://schemas.openxmlformats.org/drawingml/2006/wordprocessingDrawing" xmlns:w10="urn:schemas-microsoft-com:office:word" xmlns:w="http://schemas.openxmlformats.org/wordprocessingml/2006/main" xmlns:w14="http://schemas.microsoft.com/office/word/2010/wordml" xmlns:w15="http://schemas.microsoft.com/office/word/2012/wordml" xmlns:wpg="http://schemas.microsoft.com/office/word/2010/wordprocessingGroup" xmlns:wpi="http://schemas.microsoft.com/office/word/2010/wordprocessingInk" xmlns:wne="http://schemas.microsoft.com/office/word/2006/wordml" xmlns:wps="http://schemas.microsoft.com/office/word/2010/wordprocessingShape" mc:Ignorable="w14 w15 wp14">
   <w:abstractNum w:abstractNumId="0">
     <w:nsid w:val="5CF437EA"/>
     <w:multiLevelType w:val="hybridMultilevel"/>
@@ -4195,7 +4267,7 @@
 </file>
 
 <file path=word/styles.xml><?xml version="1.0" encoding="utf-8"?>
-<w:styles xmlns:mc="http://schemas.openxmlformats.org/markup-compatibility/2006" xmlns:r="http://schemas.openxmlformats.org/officeDocument/2006/relationships" xmlns:w="http://schemas.openxmlformats.org/wordprocessingml/2006/main" xmlns:w14="http://schemas.microsoft.com/office/word/2010/wordml" mc:Ignorable="w14">
+<w:styles xmlns:mc="http://schemas.openxmlformats.org/markup-compatibility/2006" xmlns:r="http://schemas.openxmlformats.org/officeDocument/2006/relationships" xmlns:w="http://schemas.openxmlformats.org/wordprocessingml/2006/main" xmlns:w14="http://schemas.microsoft.com/office/word/2010/wordml" xmlns:w15="http://schemas.microsoft.com/office/word/2012/wordml" mc:Ignorable="w14 w15">
   <w:docDefaults>
     <w:rPrDefault>
       <w:rPr>
@@ -4211,144 +4283,378 @@
       </w:pPr>
     </w:pPrDefault>
   </w:docDefaults>
-  <w:latentStyles w:defLockedState="0" w:defUIPriority="99" w:defSemiHidden="1" w:defUnhideWhenUsed="1" w:defQFormat="0" w:count="267">
-    <w:lsdException w:name="Normal" w:semiHidden="0" w:uiPriority="0" w:unhideWhenUsed="0" w:qFormat="1"/>
-    <w:lsdException w:name="heading 1" w:semiHidden="0" w:uiPriority="9" w:unhideWhenUsed="0" w:qFormat="1"/>
-    <w:lsdException w:name="heading 2" w:uiPriority="9" w:qFormat="1"/>
-    <w:lsdException w:name="heading 3" w:uiPriority="9" w:qFormat="1"/>
-    <w:lsdException w:name="heading 4" w:uiPriority="9" w:qFormat="1"/>
-    <w:lsdException w:name="heading 5" w:uiPriority="9" w:qFormat="1"/>
-    <w:lsdException w:name="heading 6" w:uiPriority="9" w:qFormat="1"/>
-    <w:lsdException w:name="heading 7" w:uiPriority="9" w:qFormat="1"/>
-    <w:lsdException w:name="heading 8" w:uiPriority="9" w:qFormat="1"/>
-    <w:lsdException w:name="heading 9" w:uiPriority="9" w:qFormat="1"/>
-    <w:lsdException w:name="toc 1" w:uiPriority="39"/>
-    <w:lsdException w:name="toc 2" w:uiPriority="39"/>
-    <w:lsdException w:name="toc 3" w:uiPriority="39"/>
-    <w:lsdException w:name="toc 4" w:uiPriority="39"/>
-    <w:lsdException w:name="toc 5" w:uiPriority="39"/>
-    <w:lsdException w:name="toc 6" w:uiPriority="39"/>
-    <w:lsdException w:name="toc 7" w:uiPriority="39"/>
-    <w:lsdException w:name="toc 8" w:uiPriority="39"/>
-    <w:lsdException w:name="toc 9" w:uiPriority="39"/>
-    <w:lsdException w:name="caption" w:uiPriority="35" w:qFormat="1"/>
-    <w:lsdException w:name="Title" w:semiHidden="0" w:uiPriority="10" w:unhideWhenUsed="0" w:qFormat="1"/>
-    <w:lsdException w:name="Default Paragraph Font" w:uiPriority="1"/>
-    <w:lsdException w:name="Subtitle" w:semiHidden="0" w:uiPriority="11" w:unhideWhenUsed="0" w:qFormat="1"/>
-    <w:lsdException w:name="Strong" w:semiHidden="0" w:uiPriority="22" w:unhideWhenUsed="0" w:qFormat="1"/>
-    <w:lsdException w:name="Emphasis" w:semiHidden="0" w:uiPriority="20" w:unhideWhenUsed="0" w:qFormat="1"/>
-    <w:lsdException w:name="Table Grid" w:semiHidden="0" w:uiPriority="0" w:unhideWhenUsed="0"/>
-    <w:lsdException w:name="Placeholder Text" w:unhideWhenUsed="0"/>
-    <w:lsdException w:name="No Spacing" w:semiHidden="0" w:uiPriority="1" w:unhideWhenUsed="0" w:qFormat="1"/>
-    <w:lsdException w:name="Light Shading" w:semiHidden="0" w:uiPriority="60" w:unhideWhenUsed="0"/>
-    <w:lsdException w:name="Light List" w:semiHidden="0" w:uiPriority="61" w:unhideWhenUsed="0"/>
-    <w:lsdException w:name="Light Grid" w:semiHidden="0" w:uiPriority="62" w:unhideWhenUsed="0"/>
-    <w:lsdException w:name="Medium Shading 1" w:semiHidden="0" w:uiPriority="63" w:unhideWhenUsed="0"/>
-    <w:lsdException w:name="Medium Shading 2" w:semiHidden="0" w:uiPriority="64" w:unhideWhenUsed="0"/>
-    <w:lsdException w:name="Medium List 1" w:semiHidden="0" w:uiPriority="65" w:unhideWhenUsed="0"/>
-    <w:lsdException w:name="Medium List 2" w:semiHidden="0" w:uiPriority="66" w:unhideWhenUsed="0"/>
-    <w:lsdException w:name="Medium Grid 1" w:semiHidden="0" w:uiPriority="67" w:unhideWhenUsed="0"/>
-    <w:lsdException w:name="Medium Grid 2" w:semiHidden="0" w:uiPriority="68" w:unhideWhenUsed="0"/>
-    <w:lsdException w:name="Medium Grid 3" w:semiHidden="0" w:uiPriority="69" w:unhideWhenUsed="0"/>
-    <w:lsdException w:name="Dark List" w:semiHidden="0" w:uiPriority="70" w:unhideWhenUsed="0"/>
-    <w:lsdException w:name="Colorful Shading" w:semiHidden="0" w:uiPriority="71" w:unhideWhenUsed="0"/>
-    <w:lsdException w:name="Colorful List" w:semiHidden="0" w:uiPriority="72" w:unhideWhenUsed="0"/>
-    <w:lsdException w:name="Colorful Grid" w:semiHidden="0" w:uiPriority="73" w:unhideWhenUsed="0"/>
-    <w:lsdException w:name="Light Shading Accent 1" w:semiHidden="0" w:uiPriority="60" w:unhideWhenUsed="0"/>
-    <w:lsdException w:name="Light List Accent 1" w:semiHidden="0" w:uiPriority="61" w:unhideWhenUsed="0"/>
-    <w:lsdException w:name="Light Grid Accent 1" w:semiHidden="0" w:uiPriority="62" w:unhideWhenUsed="0"/>
-    <w:lsdException w:name="Medium Shading 1 Accent 1" w:semiHidden="0" w:uiPriority="63" w:unhideWhenUsed="0"/>
-    <w:lsdException w:name="Medium Shading 2 Accent 1" w:semiHidden="0" w:uiPriority="64" w:unhideWhenUsed="0"/>
-    <w:lsdException w:name="Medium List 1 Accent 1" w:semiHidden="0" w:uiPriority="65" w:unhideWhenUsed="0"/>
-    <w:lsdException w:name="Revision" w:unhideWhenUsed="0"/>
-    <w:lsdException w:name="List Paragraph" w:semiHidden="0" w:uiPriority="34" w:unhideWhenUsed="0" w:qFormat="1"/>
-    <w:lsdException w:name="Quote" w:semiHidden="0" w:uiPriority="29" w:unhideWhenUsed="0" w:qFormat="1"/>
-    <w:lsdException w:name="Intense Quote" w:semiHidden="0" w:uiPriority="30" w:unhideWhenUsed="0" w:qFormat="1"/>
-    <w:lsdException w:name="Medium List 2 Accent 1" w:semiHidden="0" w:uiPriority="66" w:unhideWhenUsed="0"/>
-    <w:lsdException w:name="Medium Grid 1 Accent 1" w:semiHidden="0" w:uiPriority="67" w:unhideWhenUsed="0"/>
-    <w:lsdException w:name="Medium Grid 2 Accent 1" w:semiHidden="0" w:uiPriority="68" w:unhideWhenUsed="0"/>
-    <w:lsdException w:name="Medium Grid 3 Accent 1" w:semiHidden="0" w:uiPriority="69" w:unhideWhenUsed="0"/>
-    <w:lsdException w:name="Dark List Accent 1" w:semiHidden="0" w:uiPriority="70" w:unhideWhenUsed="0"/>
-    <w:lsdException w:name="Colorful Shading Accent 1" w:semiHidden="0" w:uiPriority="71" w:unhideWhenUsed="0"/>
-    <w:lsdException w:name="Colorful List Accent 1" w:semiHidden="0" w:uiPriority="72" w:unhideWhenUsed="0"/>
-    <w:lsdException w:name="Colorful Grid Accent 1" w:semiHidden="0" w:uiPriority="73" w:unhideWhenUsed="0"/>
-    <w:lsdException w:name="Light Shading Accent 2" w:semiHidden="0" w:uiPriority="60" w:unhideWhenUsed="0"/>
-    <w:lsdException w:name="Light List Accent 2" w:semiHidden="0" w:uiPriority="61" w:unhideWhenUsed="0"/>
-    <w:lsdException w:name="Light Grid Accent 2" w:semiHidden="0" w:uiPriority="62" w:unhideWhenUsed="0"/>
-    <w:lsdException w:name="Medium Shading 1 Accent 2" w:semiHidden="0" w:uiPriority="63" w:unhideWhenUsed="0"/>
-    <w:lsdException w:name="Medium Shading 2 Accent 2" w:semiHidden="0" w:uiPriority="64" w:unhideWhenUsed="0"/>
-    <w:lsdException w:name="Medium List 1 Accent 2" w:semiHidden="0" w:uiPriority="65" w:unhideWhenUsed="0"/>
-    <w:lsdException w:name="Medium List 2 Accent 2" w:semiHidden="0" w:uiPriority="66" w:unhideWhenUsed="0"/>
-    <w:lsdException w:name="Medium Grid 1 Accent 2" w:semiHidden="0" w:uiPriority="67" w:unhideWhenUsed="0"/>
-    <w:lsdException w:name="Medium Grid 2 Accent 2" w:semiHidden="0" w:uiPriority="68" w:unhideWhenUsed="0"/>
-    <w:lsdException w:name="Medium Grid 3 Accent 2" w:semiHidden="0" w:uiPriority="69" w:unhideWhenUsed="0"/>
-    <w:lsdException w:name="Dark List Accent 2" w:semiHidden="0" w:uiPriority="70" w:unhideWhenUsed="0"/>
-    <w:lsdException w:name="Colorful Shading Accent 2" w:semiHidden="0" w:uiPriority="71" w:unhideWhenUsed="0"/>
-    <w:lsdException w:name="Colorful List Accent 2" w:semiHidden="0" w:uiPriority="72" w:unhideWhenUsed="0"/>
-    <w:lsdException w:name="Colorful Grid Accent 2" w:semiHidden="0" w:uiPriority="73" w:unhideWhenUsed="0"/>
-    <w:lsdException w:name="Light Shading Accent 3" w:semiHidden="0" w:uiPriority="60" w:unhideWhenUsed="0"/>
-    <w:lsdException w:name="Light List Accent 3" w:semiHidden="0" w:uiPriority="61" w:unhideWhenUsed="0"/>
-    <w:lsdException w:name="Light Grid Accent 3" w:semiHidden="0" w:uiPriority="62" w:unhideWhenUsed="0"/>
-    <w:lsdException w:name="Medium Shading 1 Accent 3" w:semiHidden="0" w:uiPriority="63" w:unhideWhenUsed="0"/>
-    <w:lsdException w:name="Medium Shading 2 Accent 3" w:semiHidden="0" w:uiPriority="64" w:unhideWhenUsed="0"/>
-    <w:lsdException w:name="Medium List 1 Accent 3" w:semiHidden="0" w:uiPriority="65" w:unhideWhenUsed="0"/>
-    <w:lsdException w:name="Medium List 2 Accent 3" w:semiHidden="0" w:uiPriority="66" w:unhideWhenUsed="0"/>
-    <w:lsdException w:name="Medium Grid 1 Accent 3" w:semiHidden="0" w:uiPriority="67" w:unhideWhenUsed="0"/>
-    <w:lsdException w:name="Medium Grid 2 Accent 3" w:semiHidden="0" w:uiPriority="68" w:unhideWhenUsed="0"/>
-    <w:lsdException w:name="Medium Grid 3 Accent 3" w:semiHidden="0" w:uiPriority="69" w:unhideWhenUsed="0"/>
-    <w:lsdException w:name="Dark List Accent 3" w:semiHidden="0" w:uiPriority="70" w:unhideWhenUsed="0"/>
-    <w:lsdException w:name="Colorful Shading Accent 3" w:semiHidden="0" w:uiPriority="71" w:unhideWhenUsed="0"/>
-    <w:lsdException w:name="Colorful List Accent 3" w:semiHidden="0" w:uiPriority="72" w:unhideWhenUsed="0"/>
-    <w:lsdException w:name="Colorful Grid Accent 3" w:semiHidden="0" w:uiPriority="73" w:unhideWhenUsed="0"/>
-    <w:lsdException w:name="Light Shading Accent 4" w:semiHidden="0" w:uiPriority="60" w:unhideWhenUsed="0"/>
-    <w:lsdException w:name="Light List Accent 4" w:semiHidden="0" w:uiPriority="61" w:unhideWhenUsed="0"/>
-    <w:lsdException w:name="Light Grid Accent 4" w:semiHidden="0" w:uiPriority="62" w:unhideWhenUsed="0"/>
-    <w:lsdException w:name="Medium Shading 1 Accent 4" w:semiHidden="0" w:uiPriority="63" w:unhideWhenUsed="0"/>
-    <w:lsdException w:name="Medium Shading 2 Accent 4" w:semiHidden="0" w:uiPriority="64" w:unhideWhenUsed="0"/>
-    <w:lsdException w:name="Medium List 1 Accent 4" w:semiHidden="0" w:uiPriority="65" w:unhideWhenUsed="0"/>
-    <w:lsdException w:name="Medium List 2 Accent 4" w:semiHidden="0" w:uiPriority="66" w:unhideWhenUsed="0"/>
-    <w:lsdException w:name="Medium Grid 1 Accent 4" w:semiHidden="0" w:uiPriority="67" w:unhideWhenUsed="0"/>
-    <w:lsdException w:name="Medium Grid 2 Accent 4" w:semiHidden="0" w:uiPriority="68" w:unhideWhenUsed="0"/>
-    <w:lsdException w:name="Medium Grid 3 Accent 4" w:semiHidden="0" w:uiPriority="69" w:unhideWhenUsed="0"/>
-    <w:lsdException w:name="Dark List Accent 4" w:semiHidden="0" w:uiPriority="70" w:unhideWhenUsed="0"/>
-    <w:lsdException w:name="Colorful Shading Accent 4" w:semiHidden="0" w:uiPriority="71" w:unhideWhenUsed="0"/>
-    <w:lsdException w:name="Colorful List Accent 4" w:semiHidden="0" w:uiPriority="72" w:unhideWhenUsed="0"/>
-    <w:lsdException w:name="Colorful Grid Accent 4" w:semiHidden="0" w:uiPriority="73" w:unhideWhenUsed="0"/>
-    <w:lsdException w:name="Light Shading Accent 5" w:semiHidden="0" w:uiPriority="60" w:unhideWhenUsed="0"/>
-    <w:lsdException w:name="Light List Accent 5" w:semiHidden="0" w:uiPriority="61" w:unhideWhenUsed="0"/>
-    <w:lsdException w:name="Light Grid Accent 5" w:semiHidden="0" w:uiPriority="62" w:unhideWhenUsed="0"/>
-    <w:lsdException w:name="Medium Shading 1 Accent 5" w:semiHidden="0" w:uiPriority="63" w:unhideWhenUsed="0"/>
-    <w:lsdException w:name="Medium Shading 2 Accent 5" w:semiHidden="0" w:uiPriority="64" w:unhideWhenUsed="0"/>
-    <w:lsdException w:name="Medium List 1 Accent 5" w:semiHidden="0" w:uiPriority="65" w:unhideWhenUsed="0"/>
-    <w:lsdException w:name="Medium List 2 Accent 5" w:semiHidden="0" w:uiPriority="66" w:unhideWhenUsed="0"/>
-    <w:lsdException w:name="Medium Grid 1 Accent 5" w:semiHidden="0" w:uiPriority="67" w:unhideWhenUsed="0"/>
-    <w:lsdException w:name="Medium Grid 2 Accent 5" w:semiHidden="0" w:uiPriority="68" w:unhideWhenUsed="0"/>
-    <w:lsdException w:name="Medium Grid 3 Accent 5" w:semiHidden="0" w:uiPriority="69" w:unhideWhenUsed="0"/>
-    <w:lsdException w:name="Dark List Accent 5" w:semiHidden="0" w:uiPriority="70" w:unhideWhenUsed="0"/>
-    <w:lsdException w:name="Colorful Shading Accent 5" w:semiHidden="0" w:uiPriority="71" w:unhideWhenUsed="0"/>
-    <w:lsdException w:name="Colorful List Accent 5" w:semiHidden="0" w:uiPriority="72" w:unhideWhenUsed="0"/>
-    <w:lsdException w:name="Colorful Grid Accent 5" w:semiHidden="0" w:uiPriority="73" w:unhideWhenUsed="0"/>
-    <w:lsdException w:name="Light Shading Accent 6" w:semiHidden="0" w:uiPriority="60" w:unhideWhenUsed="0"/>
-    <w:lsdException w:name="Light List Accent 6" w:semiHidden="0" w:uiPriority="61" w:unhideWhenUsed="0"/>
-    <w:lsdException w:name="Light Grid Accent 6" w:semiHidden="0" w:uiPriority="62" w:unhideWhenUsed="0"/>
-    <w:lsdException w:name="Medium Shading 1 Accent 6" w:semiHidden="0" w:uiPriority="63" w:unhideWhenUsed="0"/>
-    <w:lsdException w:name="Medium Shading 2 Accent 6" w:semiHidden="0" w:uiPriority="64" w:unhideWhenUsed="0"/>
-    <w:lsdException w:name="Medium List 1 Accent 6" w:semiHidden="0" w:uiPriority="65" w:unhideWhenUsed="0"/>
-    <w:lsdException w:name="Medium List 2 Accent 6" w:semiHidden="0" w:uiPriority="66" w:unhideWhenUsed="0"/>
-    <w:lsdException w:name="Medium Grid 1 Accent 6" w:semiHidden="0" w:uiPriority="67" w:unhideWhenUsed="0"/>
-    <w:lsdException w:name="Medium Grid 2 Accent 6" w:semiHidden="0" w:uiPriority="68" w:unhideWhenUsed="0"/>
-    <w:lsdException w:name="Medium Grid 3 Accent 6" w:semiHidden="0" w:uiPriority="69" w:unhideWhenUsed="0"/>
-    <w:lsdException w:name="Dark List Accent 6" w:semiHidden="0" w:uiPriority="70" w:unhideWhenUsed="0"/>
-    <w:lsdException w:name="Colorful Shading Accent 6" w:semiHidden="0" w:uiPriority="71" w:unhideWhenUsed="0"/>
-    <w:lsdException w:name="Colorful List Accent 6" w:semiHidden="0" w:uiPriority="72" w:unhideWhenUsed="0"/>
-    <w:lsdException w:name="Colorful Grid Accent 6" w:semiHidden="0" w:uiPriority="73" w:unhideWhenUsed="0"/>
-    <w:lsdException w:name="Subtle Emphasis" w:semiHidden="0" w:uiPriority="19" w:unhideWhenUsed="0" w:qFormat="1"/>
-    <w:lsdException w:name="Intense Emphasis" w:semiHidden="0" w:uiPriority="21" w:unhideWhenUsed="0" w:qFormat="1"/>
-    <w:lsdException w:name="Subtle Reference" w:semiHidden="0" w:uiPriority="31" w:unhideWhenUsed="0" w:qFormat="1"/>
-    <w:lsdException w:name="Intense Reference" w:semiHidden="0" w:uiPriority="32" w:unhideWhenUsed="0" w:qFormat="1"/>
-    <w:lsdException w:name="Book Title" w:semiHidden="0" w:uiPriority="33" w:unhideWhenUsed="0" w:qFormat="1"/>
-    <w:lsdException w:name="Bibliography" w:uiPriority="37"/>
-    <w:lsdException w:name="TOC Heading" w:uiPriority="39" w:qFormat="1"/>
+  <w:latentStyles w:defLockedState="0" w:defUIPriority="99" w:defSemiHidden="0" w:defUnhideWhenUsed="0" w:defQFormat="0" w:count="371">
+    <w:lsdException w:name="Normal" w:uiPriority="0" w:qFormat="1"/>
+    <w:lsdException w:name="heading 1" w:uiPriority="9" w:qFormat="1"/>
+    <w:lsdException w:name="heading 2" w:semiHidden="1" w:uiPriority="9" w:unhideWhenUsed="1" w:qFormat="1"/>
+    <w:lsdException w:name="heading 3" w:semiHidden="1" w:uiPriority="9" w:unhideWhenUsed="1" w:qFormat="1"/>
+    <w:lsdException w:name="heading 4" w:semiHidden="1" w:uiPriority="9" w:unhideWhenUsed="1" w:qFormat="1"/>
+    <w:lsdException w:name="heading 5" w:semiHidden="1" w:uiPriority="9" w:unhideWhenUsed="1" w:qFormat="1"/>
+    <w:lsdException w:name="heading 6" w:semiHidden="1" w:uiPriority="9" w:unhideWhenUsed="1" w:qFormat="1"/>
+    <w:lsdException w:name="heading 7" w:semiHidden="1" w:uiPriority="9" w:unhideWhenUsed="1" w:qFormat="1"/>
+    <w:lsdException w:name="heading 8" w:semiHidden="1" w:uiPriority="9" w:unhideWhenUsed="1" w:qFormat="1"/>
+    <w:lsdException w:name="heading 9" w:semiHidden="1" w:uiPriority="9" w:unhideWhenUsed="1" w:qFormat="1"/>
+    <w:lsdException w:name="index 1" w:semiHidden="1" w:unhideWhenUsed="1"/>
+    <w:lsdException w:name="index 2" w:semiHidden="1" w:unhideWhenUsed="1"/>
+    <w:lsdException w:name="index 3" w:semiHidden="1" w:unhideWhenUsed="1"/>
+    <w:lsdException w:name="index 4" w:semiHidden="1" w:unhideWhenUsed="1"/>
+    <w:lsdException w:name="index 5" w:semiHidden="1" w:unhideWhenUsed="1"/>
+    <w:lsdException w:name="index 6" w:semiHidden="1" w:unhideWhenUsed="1"/>
+    <w:lsdException w:name="index 7" w:semiHidden="1" w:unhideWhenUsed="1"/>
+    <w:lsdException w:name="index 8" w:semiHidden="1" w:unhideWhenUsed="1"/>
+    <w:lsdException w:name="index 9" w:semiHidden="1" w:unhideWhenUsed="1"/>
+    <w:lsdException w:name="toc 1" w:semiHidden="1" w:uiPriority="39" w:unhideWhenUsed="1"/>
+    <w:lsdException w:name="toc 2" w:semiHidden="1" w:uiPriority="39" w:unhideWhenUsed="1"/>
+    <w:lsdException w:name="toc 3" w:semiHidden="1" w:uiPriority="39" w:unhideWhenUsed="1"/>
+    <w:lsdException w:name="toc 4" w:semiHidden="1" w:uiPriority="39" w:unhideWhenUsed="1"/>
+    <w:lsdException w:name="toc 5" w:semiHidden="1" w:uiPriority="39" w:unhideWhenUsed="1"/>
+    <w:lsdException w:name="toc 6" w:semiHidden="1" w:uiPriority="39" w:unhideWhenUsed="1"/>
+    <w:lsdException w:name="toc 7" w:semiHidden="1" w:uiPriority="39" w:unhideWhenUsed="1"/>
+    <w:lsdException w:name="toc 8" w:semiHidden="1" w:uiPriority="39" w:unhideWhenUsed="1"/>
+    <w:lsdException w:name="toc 9" w:semiHidden="1" w:uiPriority="39" w:unhideWhenUsed="1"/>
+    <w:lsdException w:name="Normal Indent" w:semiHidden="1" w:unhideWhenUsed="1"/>
+    <w:lsdException w:name="footnote text" w:semiHidden="1" w:unhideWhenUsed="1"/>
+    <w:lsdException w:name="annotation text" w:semiHidden="1" w:unhideWhenUsed="1"/>
+    <w:lsdException w:name="header" w:semiHidden="1" w:unhideWhenUsed="1"/>
+    <w:lsdException w:name="footer" w:semiHidden="1" w:unhideWhenUsed="1"/>
+    <w:lsdException w:name="index heading" w:semiHidden="1" w:unhideWhenUsed="1"/>
+    <w:lsdException w:name="caption" w:semiHidden="1" w:uiPriority="35" w:unhideWhenUsed="1" w:qFormat="1"/>
+    <w:lsdException w:name="table of figures" w:semiHidden="1" w:unhideWhenUsed="1"/>
+    <w:lsdException w:name="envelope address" w:semiHidden="1" w:unhideWhenUsed="1"/>
+    <w:lsdException w:name="envelope return" w:semiHidden="1" w:unhideWhenUsed="1"/>
+    <w:lsdException w:name="footnote reference" w:semiHidden="1" w:unhideWhenUsed="1"/>
+    <w:lsdException w:name="annotation reference" w:semiHidden="1" w:unhideWhenUsed="1"/>
+    <w:lsdException w:name="line number" w:semiHidden="1" w:unhideWhenUsed="1"/>
+    <w:lsdException w:name="page number" w:semiHidden="1" w:unhideWhenUsed="1"/>
+    <w:lsdException w:name="endnote reference" w:semiHidden="1" w:unhideWhenUsed="1"/>
+    <w:lsdException w:name="endnote text" w:semiHidden="1" w:unhideWhenUsed="1"/>
+    <w:lsdException w:name="table of authorities" w:semiHidden="1" w:unhideWhenUsed="1"/>
+    <w:lsdException w:name="macro" w:semiHidden="1" w:unhideWhenUsed="1"/>
+    <w:lsdException w:name="toa heading" w:semiHidden="1" w:unhideWhenUsed="1"/>
+    <w:lsdException w:name="List" w:semiHidden="1" w:unhideWhenUsed="1"/>
+    <w:lsdException w:name="List Bullet" w:semiHidden="1" w:unhideWhenUsed="1"/>
+    <w:lsdException w:name="List Number" w:semiHidden="1" w:unhideWhenUsed="1"/>
+    <w:lsdException w:name="List 2" w:semiHidden="1" w:unhideWhenUsed="1"/>
+    <w:lsdException w:name="List 3" w:semiHidden="1" w:unhideWhenUsed="1"/>
+    <w:lsdException w:name="List 4" w:semiHidden="1" w:unhideWhenUsed="1"/>
+    <w:lsdException w:name="List 5" w:semiHidden="1" w:unhideWhenUsed="1"/>
+    <w:lsdException w:name="List Bullet 2" w:semiHidden="1" w:unhideWhenUsed="1"/>
+    <w:lsdException w:name="List Bullet 3" w:semiHidden="1" w:unhideWhenUsed="1"/>
+    <w:lsdException w:name="List Bullet 4" w:semiHidden="1" w:unhideWhenUsed="1"/>
+    <w:lsdException w:name="List Bullet 5" w:semiHidden="1" w:unhideWhenUsed="1"/>
+    <w:lsdException w:name="List Number 2" w:semiHidden="1" w:unhideWhenUsed="1"/>
+    <w:lsdException w:name="List Number 3" w:semiHidden="1" w:unhideWhenUsed="1"/>
+    <w:lsdException w:name="List Number 4" w:semiHidden="1" w:unhideWhenUsed="1"/>
+    <w:lsdException w:name="List Number 5" w:semiHidden="1" w:unhideWhenUsed="1"/>
+    <w:lsdException w:name="Title" w:uiPriority="10" w:qFormat="1"/>
+    <w:lsdException w:name="Closing" w:semiHidden="1" w:unhideWhenUsed="1"/>
+    <w:lsdException w:name="Signature" w:semiHidden="1" w:unhideWhenUsed="1"/>
+    <w:lsdException w:name="Default Paragraph Font" w:semiHidden="1" w:uiPriority="1" w:unhideWhenUsed="1"/>
+    <w:lsdException w:name="Body Text" w:semiHidden="1" w:unhideWhenUsed="1"/>
+    <w:lsdException w:name="Body Text Indent" w:semiHidden="1" w:unhideWhenUsed="1"/>
+    <w:lsdException w:name="List Continue" w:semiHidden="1" w:unhideWhenUsed="1"/>
+    <w:lsdException w:name="List Continue 2" w:semiHidden="1" w:unhideWhenUsed="1"/>
+    <w:lsdException w:name="List Continue 3" w:semiHidden="1" w:unhideWhenUsed="1"/>
+    <w:lsdException w:name="List Continue 4" w:semiHidden="1" w:unhideWhenUsed="1"/>
+    <w:lsdException w:name="List Continue 5" w:semiHidden="1" w:unhideWhenUsed="1"/>
+    <w:lsdException w:name="Message Header" w:semiHidden="1" w:unhideWhenUsed="1"/>
+    <w:lsdException w:name="Subtitle" w:uiPriority="11" w:qFormat="1"/>
+    <w:lsdException w:name="Salutation" w:semiHidden="1" w:unhideWhenUsed="1"/>
+    <w:lsdException w:name="Date" w:semiHidden="1" w:unhideWhenUsed="1"/>
+    <w:lsdException w:name="Body Text First Indent" w:semiHidden="1" w:unhideWhenUsed="1"/>
+    <w:lsdException w:name="Body Text First Indent 2" w:semiHidden="1" w:unhideWhenUsed="1"/>
+    <w:lsdException w:name="Note Heading" w:semiHidden="1" w:unhideWhenUsed="1"/>
+    <w:lsdException w:name="Body Text 2" w:semiHidden="1" w:unhideWhenUsed="1"/>
+    <w:lsdException w:name="Body Text 3" w:semiHidden="1" w:unhideWhenUsed="1"/>
+    <w:lsdException w:name="Body Text Indent 2" w:semiHidden="1" w:unhideWhenUsed="1"/>
+    <w:lsdException w:name="Body Text Indent 3" w:semiHidden="1" w:unhideWhenUsed="1"/>
+    <w:lsdException w:name="Block Text" w:semiHidden="1" w:unhideWhenUsed="1"/>
+    <w:lsdException w:name="Hyperlink" w:semiHidden="1" w:unhideWhenUsed="1"/>
+    <w:lsdException w:name="FollowedHyperlink" w:semiHidden="1" w:unhideWhenUsed="1"/>
+    <w:lsdException w:name="Strong" w:uiPriority="22" w:qFormat="1"/>
+    <w:lsdException w:name="Emphasis" w:uiPriority="20" w:qFormat="1"/>
+    <w:lsdException w:name="Document Map" w:semiHidden="1" w:unhideWhenUsed="1"/>
+    <w:lsdException w:name="Plain Text" w:semiHidden="1" w:unhideWhenUsed="1"/>
+    <w:lsdException w:name="E-mail Signature" w:semiHidden="1" w:unhideWhenUsed="1"/>
+    <w:lsdException w:name="HTML Top of Form" w:semiHidden="1" w:unhideWhenUsed="1"/>
+    <w:lsdException w:name="HTML Bottom of Form" w:semiHidden="1" w:unhideWhenUsed="1"/>
+    <w:lsdException w:name="Normal (Web)" w:semiHidden="1" w:unhideWhenUsed="1"/>
+    <w:lsdException w:name="HTML Acronym" w:semiHidden="1" w:unhideWhenUsed="1"/>
+    <w:lsdException w:name="HTML Address" w:semiHidden="1" w:unhideWhenUsed="1"/>
+    <w:lsdException w:name="HTML Cite" w:semiHidden="1" w:unhideWhenUsed="1"/>
+    <w:lsdException w:name="HTML Code" w:semiHidden="1" w:unhideWhenUsed="1"/>
+    <w:lsdException w:name="HTML Definition" w:semiHidden="1" w:unhideWhenUsed="1"/>
+    <w:lsdException w:name="HTML Keyboard" w:semiHidden="1" w:unhideWhenUsed="1"/>
+    <w:lsdException w:name="HTML Preformatted" w:semiHidden="1" w:unhideWhenUsed="1"/>
+    <w:lsdException w:name="HTML Sample" w:semiHidden="1" w:unhideWhenUsed="1"/>
+    <w:lsdException w:name="HTML Typewriter" w:semiHidden="1" w:unhideWhenUsed="1"/>
+    <w:lsdException w:name="HTML Variable" w:semiHidden="1" w:unhideWhenUsed="1"/>
+    <w:lsdException w:name="Normal Table" w:semiHidden="1" w:unhideWhenUsed="1"/>
+    <w:lsdException w:name="annotation subject" w:semiHidden="1" w:unhideWhenUsed="1"/>
+    <w:lsdException w:name="No List" w:semiHidden="1" w:unhideWhenUsed="1"/>
+    <w:lsdException w:name="Outline List 1" w:semiHidden="1" w:unhideWhenUsed="1"/>
+    <w:lsdException w:name="Outline List 2" w:semiHidden="1" w:unhideWhenUsed="1"/>
+    <w:lsdException w:name="Outline List 3" w:semiHidden="1" w:unhideWhenUsed="1"/>
+    <w:lsdException w:name="Table Simple 1" w:semiHidden="1" w:unhideWhenUsed="1"/>
+    <w:lsdException w:name="Table Simple 2" w:semiHidden="1" w:unhideWhenUsed="1"/>
+    <w:lsdException w:name="Table Simple 3" w:semiHidden="1" w:unhideWhenUsed="1"/>
+    <w:lsdException w:name="Table Classic 1" w:semiHidden="1" w:unhideWhenUsed="1"/>
+    <w:lsdException w:name="Table Classic 2" w:semiHidden="1" w:unhideWhenUsed="1"/>
+    <w:lsdException w:name="Table Classic 3" w:semiHidden="1" w:unhideWhenUsed="1"/>
+    <w:lsdException w:name="Table Classic 4" w:semiHidden="1" w:unhideWhenUsed="1"/>
+    <w:lsdException w:name="Table Colorful 1" w:semiHidden="1" w:unhideWhenUsed="1"/>
+    <w:lsdException w:name="Table Colorful 2" w:semiHidden="1" w:unhideWhenUsed="1"/>
+    <w:lsdException w:name="Table Colorful 3" w:semiHidden="1" w:unhideWhenUsed="1"/>
+    <w:lsdException w:name="Table Columns 1" w:semiHidden="1" w:unhideWhenUsed="1"/>
+    <w:lsdException w:name="Table Columns 2" w:semiHidden="1" w:unhideWhenUsed="1"/>
+    <w:lsdException w:name="Table Columns 3" w:semiHidden="1" w:unhideWhenUsed="1"/>
+    <w:lsdException w:name="Table Columns 4" w:semiHidden="1" w:unhideWhenUsed="1"/>
+    <w:lsdException w:name="Table Columns 5" w:semiHidden="1" w:unhideWhenUsed="1"/>
+    <w:lsdException w:name="Table Grid 1" w:semiHidden="1" w:unhideWhenUsed="1"/>
+    <w:lsdException w:name="Table Grid 2" w:semiHidden="1" w:unhideWhenUsed="1"/>
+    <w:lsdException w:name="Table Grid 3" w:semiHidden="1" w:unhideWhenUsed="1"/>
+    <w:lsdException w:name="Table Grid 4" w:semiHidden="1" w:unhideWhenUsed="1"/>
+    <w:lsdException w:name="Table Grid 5" w:semiHidden="1" w:unhideWhenUsed="1"/>
+    <w:lsdException w:name="Table Grid 6" w:semiHidden="1" w:unhideWhenUsed="1"/>
+    <w:lsdException w:name="Table Grid 7" w:semiHidden="1" w:unhideWhenUsed="1"/>
+    <w:lsdException w:name="Table Grid 8" w:semiHidden="1" w:unhideWhenUsed="1"/>
+    <w:lsdException w:name="Table List 1" w:semiHidden="1" w:unhideWhenUsed="1"/>
+    <w:lsdException w:name="Table List 2" w:semiHidden="1" w:unhideWhenUsed="1"/>
+    <w:lsdException w:name="Table List 3" w:semiHidden="1" w:unhideWhenUsed="1"/>
+    <w:lsdException w:name="Table List 4" w:semiHidden="1" w:unhideWhenUsed="1"/>
+    <w:lsdException w:name="Table List 5" w:semiHidden="1" w:unhideWhenUsed="1"/>
+    <w:lsdException w:name="Table List 6" w:semiHidden="1" w:unhideWhenUsed="1"/>
+    <w:lsdException w:name="Table List 7" w:semiHidden="1" w:unhideWhenUsed="1"/>
+    <w:lsdException w:name="Table List 8" w:semiHidden="1" w:unhideWhenUsed="1"/>
+    <w:lsdException w:name="Table 3D effects 1" w:semiHidden="1" w:unhideWhenUsed="1"/>
+    <w:lsdException w:name="Table 3D effects 2" w:semiHidden="1" w:unhideWhenUsed="1"/>
+    <w:lsdException w:name="Table 3D effects 3" w:semiHidden="1" w:unhideWhenUsed="1"/>
+    <w:lsdException w:name="Table Contemporary" w:semiHidden="1" w:unhideWhenUsed="1"/>
+    <w:lsdException w:name="Table Elegant" w:semiHidden="1" w:unhideWhenUsed="1"/>
+    <w:lsdException w:name="Table Professional" w:semiHidden="1" w:unhideWhenUsed="1"/>
+    <w:lsdException w:name="Table Subtle 1" w:semiHidden="1" w:unhideWhenUsed="1"/>
+    <w:lsdException w:name="Table Subtle 2" w:semiHidden="1" w:unhideWhenUsed="1"/>
+    <w:lsdException w:name="Table Web 1" w:semiHidden="1" w:unhideWhenUsed="1"/>
+    <w:lsdException w:name="Table Web 2" w:semiHidden="1" w:unhideWhenUsed="1"/>
+    <w:lsdException w:name="Table Web 3" w:semiHidden="1" w:unhideWhenUsed="1"/>
+    <w:lsdException w:name="Balloon Text" w:semiHidden="1" w:unhideWhenUsed="1"/>
+    <w:lsdException w:name="Table Grid" w:uiPriority="0"/>
+    <w:lsdException w:name="Table Theme" w:semiHidden="1" w:unhideWhenUsed="1"/>
+    <w:lsdException w:name="Placeholder Text" w:semiHidden="1"/>
+    <w:lsdException w:name="No Spacing" w:uiPriority="1" w:qFormat="1"/>
+    <w:lsdException w:name="Light Shading" w:uiPriority="60"/>
+    <w:lsdException w:name="Light List" w:uiPriority="61"/>
+    <w:lsdException w:name="Light Grid" w:uiPriority="62"/>
+    <w:lsdException w:name="Medium Shading 1" w:uiPriority="63"/>
+    <w:lsdException w:name="Medium Shading 2" w:uiPriority="64"/>
+    <w:lsdException w:name="Medium List 1" w:uiPriority="65"/>
+    <w:lsdException w:name="Medium List 2" w:uiPriority="66"/>
+    <w:lsdException w:name="Medium Grid 1" w:uiPriority="67"/>
+    <w:lsdException w:name="Medium Grid 2" w:uiPriority="68"/>
+    <w:lsdException w:name="Medium Grid 3" w:uiPriority="69"/>
+    <w:lsdException w:name="Dark List" w:uiPriority="70"/>
+    <w:lsdException w:name="Colorful Shading" w:uiPriority="71"/>
+    <w:lsdException w:name="Colorful List" w:uiPriority="72"/>
+    <w:lsdException w:name="Colorful Grid" w:uiPriority="73"/>
+    <w:lsdException w:name="Light Shading Accent 1" w:uiPriority="60"/>
+    <w:lsdException w:name="Light List Accent 1" w:uiPriority="61"/>
+    <w:lsdException w:name="Light Grid Accent 1" w:uiPriority="62"/>
+    <w:lsdException w:name="Medium Shading 1 Accent 1" w:uiPriority="63"/>
+    <w:lsdException w:name="Medium Shading 2 Accent 1" w:uiPriority="64"/>
+    <w:lsdException w:name="Medium List 1 Accent 1" w:uiPriority="65"/>
+    <w:lsdException w:name="Revision" w:semiHidden="1"/>
+    <w:lsdException w:name="List Paragraph" w:uiPriority="34" w:qFormat="1"/>
+    <w:lsdException w:name="Quote" w:uiPriority="29" w:qFormat="1"/>
+    <w:lsdException w:name="Intense Quote" w:uiPriority="30" w:qFormat="1"/>
+    <w:lsdException w:name="Medium List 2 Accent 1" w:uiPriority="66"/>
+    <w:lsdException w:name="Medium Grid 1 Accent 1" w:uiPriority="67"/>
+    <w:lsdException w:name="Medium Grid 2 Accent 1" w:uiPriority="68"/>
+    <w:lsdException w:name="Medium Grid 3 Accent 1" w:uiPriority="69"/>
+    <w:lsdException w:name="Dark List Accent 1" w:uiPriority="70"/>
+    <w:lsdException w:name="Colorful Shading Accent 1" w:uiPriority="71"/>
+    <w:lsdException w:name="Colorful List Accent 1" w:uiPriority="72"/>
+    <w:lsdException w:name="Colorful Grid Accent 1" w:uiPriority="73"/>
+    <w:lsdException w:name="Light Shading Accent 2" w:uiPriority="60"/>
+    <w:lsdException w:name="Light List Accent 2" w:uiPriority="61"/>
+    <w:lsdException w:name="Light Grid Accent 2" w:uiPriority="62"/>
+    <w:lsdException w:name="Medium Shading 1 Accent 2" w:uiPriority="63"/>
+    <w:lsdException w:name="Medium Shading 2 Accent 2" w:uiPriority="64"/>
+    <w:lsdException w:name="Medium List 1 Accent 2" w:uiPriority="65"/>
+    <w:lsdException w:name="Medium List 2 Accent 2" w:uiPriority="66"/>
+    <w:lsdException w:name="Medium Grid 1 Accent 2" w:uiPriority="67"/>
+    <w:lsdException w:name="Medium Grid 2 Accent 2" w:uiPriority="68"/>
+    <w:lsdException w:name="Medium Grid 3 Accent 2" w:uiPriority="69"/>
+    <w:lsdException w:name="Dark List Accent 2" w:uiPriority="70"/>
+    <w:lsdException w:name="Colorful Shading Accent 2" w:uiPriority="71"/>
+    <w:lsdException w:name="Colorful List Accent 2" w:uiPriority="72"/>
+    <w:lsdException w:name="Colorful Grid Accent 2" w:uiPriority="73"/>
+    <w:lsdException w:name="Light Shading Accent 3" w:uiPriority="60"/>
+    <w:lsdException w:name="Light List Accent 3" w:uiPriority="61"/>
+    <w:lsdException w:name="Light Grid Accent 3" w:uiPriority="62"/>
+    <w:lsdException w:name="Medium Shading 1 Accent 3" w:uiPriority="63"/>
+    <w:lsdException w:name="Medium Shading 2 Accent 3" w:uiPriority="64"/>
+    <w:lsdException w:name="Medium List 1 Accent 3" w:uiPriority="65"/>
+    <w:lsdException w:name="Medium List 2 Accent 3" w:uiPriority="66"/>
+    <w:lsdException w:name="Medium Grid 1 Accent 3" w:uiPriority="67"/>
+    <w:lsdException w:name="Medium Grid 2 Accent 3" w:uiPriority="68"/>
+    <w:lsdException w:name="Medium Grid 3 Accent 3" w:uiPriority="69"/>
+    <w:lsdException w:name="Dark List Accent 3" w:uiPriority="70"/>
+    <w:lsdException w:name="Colorful Shading Accent 3" w:uiPriority="71"/>
+    <w:lsdException w:name="Colorful List Accent 3" w:uiPriority="72"/>
+    <w:lsdException w:name="Colorful Grid Accent 3" w:uiPriority="73"/>
+    <w:lsdException w:name="Light Shading Accent 4" w:uiPriority="60"/>
+    <w:lsdException w:name="Light List Accent 4" w:uiPriority="61"/>
+    <w:lsdException w:name="Light Grid Accent 4" w:uiPriority="62"/>
+    <w:lsdException w:name="Medium Shading 1 Accent 4" w:uiPriority="63"/>
+    <w:lsdException w:name="Medium Shading 2 Accent 4" w:uiPriority="64"/>
+    <w:lsdException w:name="Medium List 1 Accent 4" w:uiPriority="65"/>
+    <w:lsdException w:name="Medium List 2 Accent 4" w:uiPriority="66"/>
+    <w:lsdException w:name="Medium Grid 1 Accent 4" w:uiPriority="67"/>
+    <w:lsdException w:name="Medium Grid 2 Accent 4" w:uiPriority="68"/>
+    <w:lsdException w:name="Medium Grid 3 Accent 4" w:uiPriority="69"/>
+    <w:lsdException w:name="Dark List Accent 4" w:uiPriority="70"/>
+    <w:lsdException w:name="Colorful Shading Accent 4" w:uiPriority="71"/>
+    <w:lsdException w:name="Colorful List Accent 4" w:uiPriority="72"/>
+    <w:lsdException w:name="Colorful Grid Accent 4" w:uiPriority="73"/>
+    <w:lsdException w:name="Light Shading Accent 5" w:uiPriority="60"/>
+    <w:lsdException w:name="Light List Accent 5" w:uiPriority="61"/>
+    <w:lsdException w:name="Light Grid Accent 5" w:uiPriority="62"/>
+    <w:lsdException w:name="Medium Shading 1 Accent 5" w:uiPriority="63"/>
+    <w:lsdException w:name="Medium Shading 2 Accent 5" w:uiPriority="64"/>
+    <w:lsdException w:name="Medium List 1 Accent 5" w:uiPriority="65"/>
+    <w:lsdException w:name="Medium List 2 Accent 5" w:uiPriority="66"/>
+    <w:lsdException w:name="Medium Grid 1 Accent 5" w:uiPriority="67"/>
+    <w:lsdException w:name="Medium Grid 2 Accent 5" w:uiPriority="68"/>
+    <w:lsdException w:name="Medium Grid 3 Accent 5" w:uiPriority="69"/>
+    <w:lsdException w:name="Dark List Accent 5" w:uiPriority="70"/>
+    <w:lsdException w:name="Colorful Shading Accent 5" w:uiPriority="71"/>
+    <w:lsdException w:name="Colorful List Accent 5" w:uiPriority="72"/>
+    <w:lsdException w:name="Colorful Grid Accent 5" w:uiPriority="73"/>
+    <w:lsdException w:name="Light Shading Accent 6" w:uiPriority="60"/>
+    <w:lsdException w:name="Light List Accent 6" w:uiPriority="61"/>
+    <w:lsdException w:name="Light Grid Accent 6" w:uiPriority="62"/>
+    <w:lsdException w:name="Medium Shading 1 Accent 6" w:uiPriority="63"/>
+    <w:lsdException w:name="Medium Shading 2 Accent 6" w:uiPriority="64"/>
+    <w:lsdException w:name="Medium List 1 Accent 6" w:uiPriority="65"/>
+    <w:lsdException w:name="Medium List 2 Accent 6" w:uiPriority="66"/>
+    <w:lsdException w:name="Medium Grid 1 Accent 6" w:uiPriority="67"/>
+    <w:lsdException w:name="Medium Grid 2 Accent 6" w:uiPriority="68"/>
+    <w:lsdException w:name="Medium Grid 3 Accent 6" w:uiPriority="69"/>
+    <w:lsdException w:name="Dark List Accent 6" w:uiPriority="70"/>
+    <w:lsdException w:name="Colorful Shading Accent 6" w:uiPriority="71"/>
+    <w:lsdException w:name="Colorful List Accent 6" w:uiPriority="72"/>
+    <w:lsdException w:name="Colorful Grid Accent 6" w:uiPriority="73"/>
+    <w:lsdException w:name="Subtle Emphasis" w:uiPriority="19" w:qFormat="1"/>
+    <w:lsdException w:name="Intense Emphasis" w:uiPriority="21" w:qFormat="1"/>
+    <w:lsdException w:name="Subtle Reference" w:uiPriority="31" w:qFormat="1"/>
+    <w:lsdException w:name="Intense Reference" w:uiPriority="32" w:qFormat="1"/>
+    <w:lsdException w:name="Book Title" w:uiPriority="33" w:qFormat="1"/>
+    <w:lsdException w:name="Bibliography" w:semiHidden="1" w:uiPriority="37" w:unhideWhenUsed="1"/>
+    <w:lsdException w:name="TOC Heading" w:semiHidden="1" w:uiPriority="39" w:unhideWhenUsed="1" w:qFormat="1"/>
+    <w:lsdException w:name="Plain Table 1" w:uiPriority="41"/>
+    <w:lsdException w:name="Plain Table 2" w:uiPriority="42"/>
+    <w:lsdException w:name="Plain Table 3" w:uiPriority="43"/>
+    <w:lsdException w:name="Plain Table 4" w:uiPriority="44"/>
+    <w:lsdException w:name="Plain Table 5" w:uiPriority="45"/>
+    <w:lsdException w:name="Grid Table Light" w:uiPriority="40"/>
+    <w:lsdException w:name="Grid Table 1 Light" w:uiPriority="46"/>
+    <w:lsdException w:name="Grid Table 2" w:uiPriority="47"/>
+    <w:lsdException w:name="Grid Table 3" w:uiPriority="48"/>
+    <w:lsdException w:name="Grid Table 4" w:uiPriority="49"/>
+    <w:lsdException w:name="Grid Table 5 Dark" w:uiPriority="50"/>
+    <w:lsdException w:name="Grid Table 6 Colorful" w:uiPriority="51"/>
+    <w:lsdException w:name="Grid Table 7 Colorful" w:uiPriority="52"/>
+    <w:lsdException w:name="Grid Table 1 Light Accent 1" w:uiPriority="46"/>
+    <w:lsdException w:name="Grid Table 2 Accent 1" w:uiPriority="47"/>
+    <w:lsdException w:name="Grid Table 3 Accent 1" w:uiPriority="48"/>
+    <w:lsdException w:name="Grid Table 4 Accent 1" w:uiPriority="49"/>
+    <w:lsdException w:name="Grid Table 5 Dark Accent 1" w:uiPriority="50"/>
+    <w:lsdException w:name="Grid Table 6 Colorful Accent 1" w:uiPriority="51"/>
+    <w:lsdException w:name="Grid Table 7 Colorful Accent 1" w:uiPriority="52"/>
+    <w:lsdException w:name="Grid Table 1 Light Accent 2" w:uiPriority="46"/>
+    <w:lsdException w:name="Grid Table 2 Accent 2" w:uiPriority="47"/>
+    <w:lsdException w:name="Grid Table 3 Accent 2" w:uiPriority="48"/>
+    <w:lsdException w:name="Grid Table 4 Accent 2" w:uiPriority="49"/>
+    <w:lsdException w:name="Grid Table 5 Dark Accent 2" w:uiPriority="50"/>
+    <w:lsdException w:name="Grid Table 6 Colorful Accent 2" w:uiPriority="51"/>
+    <w:lsdException w:name="Grid Table 7 Colorful Accent 2" w:uiPriority="52"/>
+    <w:lsdException w:name="Grid Table 1 Light Accent 3" w:uiPriority="46"/>
+    <w:lsdException w:name="Grid Table 2 Accent 3" w:uiPriority="47"/>
+    <w:lsdException w:name="Grid Table 3 Accent 3" w:uiPriority="48"/>
+    <w:lsdException w:name="Grid Table 4 Accent 3" w:uiPriority="49"/>
+    <w:lsdException w:name="Grid Table 5 Dark Accent 3" w:uiPriority="50"/>
+    <w:lsdException w:name="Grid Table 6 Colorful Accent 3" w:uiPriority="51"/>
+    <w:lsdException w:name="Grid Table 7 Colorful Accent 3" w:uiPriority="52"/>
+    <w:lsdException w:name="Grid Table 1 Light Accent 4" w:uiPriority="46"/>
+    <w:lsdException w:name="Grid Table 2 Accent 4" w:uiPriority="47"/>
+    <w:lsdException w:name="Grid Table 3 Accent 4" w:uiPriority="48"/>
+    <w:lsdException w:name="Grid Table 4 Accent 4" w:uiPriority="49"/>
+    <w:lsdException w:name="Grid Table 5 Dark Accent 4" w:uiPriority="50"/>
+    <w:lsdException w:name="Grid Table 6 Colorful Accent 4" w:uiPriority="51"/>
+    <w:lsdException w:name="Grid Table 7 Colorful Accent 4" w:uiPriority="52"/>
+    <w:lsdException w:name="Grid Table 1 Light Accent 5" w:uiPriority="46"/>
+    <w:lsdException w:name="Grid Table 2 Accent 5" w:uiPriority="47"/>
+    <w:lsdException w:name="Grid Table 3 Accent 5" w:uiPriority="48"/>
+    <w:lsdException w:name="Grid Table 4 Accent 5" w:uiPriority="49"/>
+    <w:lsdException w:name="Grid Table 5 Dark Accent 5" w:uiPriority="50"/>
+    <w:lsdException w:name="Grid Table 6 Colorful Accent 5" w:uiPriority="51"/>
+    <w:lsdException w:name="Grid Table 7 Colorful Accent 5" w:uiPriority="52"/>
+    <w:lsdException w:name="Grid Table 1 Light Accent 6" w:uiPriority="46"/>
+    <w:lsdException w:name="Grid Table 2 Accent 6" w:uiPriority="47"/>
+    <w:lsdException w:name="Grid Table 3 Accent 6" w:uiPriority="48"/>
+    <w:lsdException w:name="Grid Table 4 Accent 6" w:uiPriority="49"/>
+    <w:lsdException w:name="Grid Table 5 Dark Accent 6" w:uiPriority="50"/>
+    <w:lsdException w:name="Grid Table 6 Colorful Accent 6" w:uiPriority="51"/>
+    <w:lsdException w:name="Grid Table 7 Colorful Accent 6" w:uiPriority="52"/>
+    <w:lsdException w:name="List Table 1 Light" w:uiPriority="46"/>
+    <w:lsdException w:name="List Table 2" w:uiPriority="47"/>
+    <w:lsdException w:name="List Table 3" w:uiPriority="48"/>
+    <w:lsdException w:name="List Table 4" w:uiPriority="49"/>
+    <w:lsdException w:name="List Table 5 Dark" w:uiPriority="50"/>
+    <w:lsdException w:name="List Table 6 Colorful" w:uiPriority="51"/>
+    <w:lsdException w:name="List Table 7 Colorful" w:uiPriority="52"/>
+    <w:lsdException w:name="List Table 1 Light Accent 1" w:uiPriority="46"/>
+    <w:lsdException w:name="List Table 2 Accent 1" w:uiPriority="47"/>
+    <w:lsdException w:name="List Table 3 Accent 1" w:uiPriority="48"/>
+    <w:lsdException w:name="List Table 4 Accent 1" w:uiPriority="49"/>
+    <w:lsdException w:name="List Table 5 Dark Accent 1" w:uiPriority="50"/>
+    <w:lsdException w:name="List Table 6 Colorful Accent 1" w:uiPriority="51"/>
+    <w:lsdException w:name="List Table 7 Colorful Accent 1" w:uiPriority="52"/>
+    <w:lsdException w:name="List Table 1 Light Accent 2" w:uiPriority="46"/>
+    <w:lsdException w:name="List Table 2 Accent 2" w:uiPriority="47"/>
+    <w:lsdException w:name="List Table 3 Accent 2" w:uiPriority="48"/>
+    <w:lsdException w:name="List Table 4 Accent 2" w:uiPriority="49"/>
+    <w:lsdException w:name="List Table 5 Dark Accent 2" w:uiPriority="50"/>
+    <w:lsdException w:name="List Table 6 Colorful Accent 2" w:uiPriority="51"/>
+    <w:lsdException w:name="List Table 7 Colorful Accent 2" w:uiPriority="52"/>
+    <w:lsdException w:name="List Table 1 Light Accent 3" w:uiPriority="46"/>
+    <w:lsdException w:name="List Table 2 Accent 3" w:uiPriority="47"/>
+    <w:lsdException w:name="List Table 3 Accent 3" w:uiPriority="48"/>
+    <w:lsdException w:name="List Table 4 Accent 3" w:uiPriority="49"/>
+    <w:lsdException w:name="List Table 5 Dark Accent 3" w:uiPriority="50"/>
+    <w:lsdException w:name="List Table 6 Colorful Accent 3" w:uiPriority="51"/>
+    <w:lsdException w:name="List Table 7 Colorful Accent 3" w:uiPriority="52"/>
+    <w:lsdException w:name="List Table 1 Light Accent 4" w:uiPriority="46"/>
+    <w:lsdException w:name="List Table 2 Accent 4" w:uiPriority="47"/>
+    <w:lsdException w:name="List Table 3 Accent 4" w:uiPriority="48"/>
+    <w:lsdException w:name="List Table 4 Accent 4" w:uiPriority="49"/>
+    <w:lsdException w:name="List Table 5 Dark Accent 4" w:uiPriority="50"/>
+    <w:lsdException w:name="List Table 6 Colorful Accent 4" w:uiPriority="51"/>
+    <w:lsdException w:name="List Table 7 Colorful Accent 4" w:uiPriority="52"/>
+    <w:lsdException w:name="List Table 1 Light Accent 5" w:uiPriority="46"/>
+    <w:lsdException w:name="List Table 2 Accent 5" w:uiPriority="47"/>
+    <w:lsdException w:name="List Table 3 Accent 5" w:uiPriority="48"/>
+    <w:lsdException w:name="List Table 4 Accent 5" w:uiPriority="49"/>
+    <w:lsdException w:name="List Table 5 Dark Accent 5" w:uiPriority="50"/>
+    <w:lsdException w:name="List Table 6 Colorful Accent 5" w:uiPriority="51"/>
+    <w:lsdException w:name="List Table 7 Colorful Accent 5" w:uiPriority="52"/>
+    <w:lsdException w:name="List Table 1 Light Accent 6" w:uiPriority="46"/>
+    <w:lsdException w:name="List Table 2 Accent 6" w:uiPriority="47"/>
+    <w:lsdException w:name="List Table 3 Accent 6" w:uiPriority="48"/>
+    <w:lsdException w:name="List Table 4 Accent 6" w:uiPriority="49"/>
+    <w:lsdException w:name="List Table 5 Dark Accent 6" w:uiPriority="50"/>
+    <w:lsdException w:name="List Table 6 Colorful Accent 6" w:uiPriority="51"/>
+    <w:lsdException w:name="List Table 7 Colorful Accent 6" w:uiPriority="52"/>
   </w:latentStyles>
   <w:style w:type="paragraph" w:default="1" w:styleId="Normal">
     <w:name w:val="Normal"/>
@@ -4489,196 +4795,6 @@
       <w:szCs w:val="24"/>
       <w:lang w:eastAsia="pt-BR"/>
     </w:rPr>
-  </w:style>
-</w:styles>
-</file>
-
-<file path=word/stylesWithEffects.xml><?xml version="1.0" encoding="utf-8"?>
-<w:styles xmlns:wpc="http://schemas.microsoft.com/office/word/2010/wordprocessingCanvas" xmlns:mc="http://schemas.openxmlformats.org/markup-compatibility/2006" xmlns:o="urn:schemas-microsoft-com:office:office" xmlns:r="http://schemas.openxmlformats.org/officeDocument/2006/relationships" xmlns:m="http://schemas.openxmlformats.org/officeDocument/2006/math" xmlns:v="urn:schemas-microsoft-com:vml" xmlns:wp14="http://schemas.microsoft.com/office/word/2010/wordprocessingDrawing" xmlns:wp="http://schemas.openxmlformats.org/drawingml/2006/wordprocessingDrawing" xmlns:w10="urn:schemas-microsoft-com:office:word" xmlns:w="http://schemas.openxmlformats.org/wordprocessingml/2006/main" xmlns:w14="http://schemas.microsoft.com/office/word/2010/wordml" xmlns:wpg="http://schemas.microsoft.com/office/word/2010/wordprocessingGroup" xmlns:wpi="http://schemas.microsoft.com/office/word/2010/wordprocessingInk" xmlns:wne="http://schemas.microsoft.com/office/word/2006/wordml" xmlns:wps="http://schemas.microsoft.com/office/word/2010/wordprocessingShape" mc:Ignorable="w14 wp14">
-  <w:docDefaults>
-    <w:rPrDefault>
-      <w:rPr>
-        <w:rFonts w:asciiTheme="minorHAnsi" w:eastAsiaTheme="minorEastAsia" w:hAnsiTheme="minorHAnsi" w:cstheme="minorBidi"/>
-        <w:sz w:val="22"/>
-        <w:szCs w:val="22"/>
-        <w:lang w:val="pt-BR" w:eastAsia="pt-BR" w:bidi="ar-SA"/>
-      </w:rPr>
-    </w:rPrDefault>
-    <w:pPrDefault>
-      <w:pPr>
-        <w:spacing w:after="200" w:line="276" w:lineRule="auto"/>
-      </w:pPr>
-    </w:pPrDefault>
-  </w:docDefaults>
-  <w:latentStyles w:defLockedState="0" w:defUIPriority="99" w:defSemiHidden="1" w:defUnhideWhenUsed="1" w:defQFormat="0" w:count="267">
-    <w:lsdException w:name="Normal" w:semiHidden="0" w:uiPriority="0" w:unhideWhenUsed="0" w:qFormat="1"/>
-    <w:lsdException w:name="heading 1" w:semiHidden="0" w:uiPriority="9" w:unhideWhenUsed="0" w:qFormat="1"/>
-    <w:lsdException w:name="heading 2" w:uiPriority="9" w:qFormat="1"/>
-    <w:lsdException w:name="heading 3" w:uiPriority="9" w:qFormat="1"/>
-    <w:lsdException w:name="heading 4" w:uiPriority="9" w:qFormat="1"/>
-    <w:lsdException w:name="heading 5" w:uiPriority="9" w:qFormat="1"/>
-    <w:lsdException w:name="heading 6" w:uiPriority="9" w:qFormat="1"/>
-    <w:lsdException w:name="heading 7" w:uiPriority="9" w:qFormat="1"/>
-    <w:lsdException w:name="heading 8" w:uiPriority="9" w:qFormat="1"/>
-    <w:lsdException w:name="heading 9" w:uiPriority="9" w:qFormat="1"/>
-    <w:lsdException w:name="toc 1" w:uiPriority="39"/>
-    <w:lsdException w:name="toc 2" w:uiPriority="39"/>
-    <w:lsdException w:name="toc 3" w:uiPriority="39"/>
-    <w:lsdException w:name="toc 4" w:uiPriority="39"/>
-    <w:lsdException w:name="toc 5" w:uiPriority="39"/>
-    <w:lsdException w:name="toc 6" w:uiPriority="39"/>
-    <w:lsdException w:name="toc 7" w:uiPriority="39"/>
-    <w:lsdException w:name="toc 8" w:uiPriority="39"/>
-    <w:lsdException w:name="toc 9" w:uiPriority="39"/>
-    <w:lsdException w:name="caption" w:uiPriority="35" w:qFormat="1"/>
-    <w:lsdException w:name="Title" w:semiHidden="0" w:uiPriority="10" w:unhideWhenUsed="0" w:qFormat="1"/>
-    <w:lsdException w:name="Default Paragraph Font" w:uiPriority="1"/>
-    <w:lsdException w:name="Subtitle" w:semiHidden="0" w:uiPriority="11" w:unhideWhenUsed="0" w:qFormat="1"/>
-    <w:lsdException w:name="Strong" w:semiHidden="0" w:uiPriority="22" w:unhideWhenUsed="0" w:qFormat="1"/>
-    <w:lsdException w:name="Emphasis" w:semiHidden="0" w:uiPriority="20" w:unhideWhenUsed="0" w:qFormat="1"/>
-    <w:lsdException w:name="Table Grid" w:semiHidden="0" w:uiPriority="59" w:unhideWhenUsed="0"/>
-    <w:lsdException w:name="Placeholder Text" w:unhideWhenUsed="0"/>
-    <w:lsdException w:name="No Spacing" w:semiHidden="0" w:uiPriority="1" w:unhideWhenUsed="0" w:qFormat="1"/>
-    <w:lsdException w:name="Light Shading" w:semiHidden="0" w:uiPriority="60" w:unhideWhenUsed="0"/>
-    <w:lsdException w:name="Light List" w:semiHidden="0" w:uiPriority="61" w:unhideWhenUsed="0"/>
-    <w:lsdException w:name="Light Grid" w:semiHidden="0" w:uiPriority="62" w:unhideWhenUsed="0"/>
-    <w:lsdException w:name="Medium Shading 1" w:semiHidden="0" w:uiPriority="63" w:unhideWhenUsed="0"/>
-    <w:lsdException w:name="Medium Shading 2" w:semiHidden="0" w:uiPriority="64" w:unhideWhenUsed="0"/>
-    <w:lsdException w:name="Medium List 1" w:semiHidden="0" w:uiPriority="65" w:unhideWhenUsed="0"/>
-    <w:lsdException w:name="Medium List 2" w:semiHidden="0" w:uiPriority="66" w:unhideWhenUsed="0"/>
-    <w:lsdException w:name="Medium Grid 1" w:semiHidden="0" w:uiPriority="67" w:unhideWhenUsed="0"/>
-    <w:lsdException w:name="Medium Grid 2" w:semiHidden="0" w:uiPriority="68" w:unhideWhenUsed="0"/>
-    <w:lsdException w:name="Medium Grid 3" w:semiHidden="0" w:uiPriority="69" w:unhideWhenUsed="0"/>
-    <w:lsdException w:name="Dark List" w:semiHidden="0" w:uiPriority="70" w:unhideWhenUsed="0"/>
-    <w:lsdException w:name="Colorful Shading" w:semiHidden="0" w:uiPriority="71" w:unhideWhenUsed="0"/>
-    <w:lsdException w:name="Colorful List" w:semiHidden="0" w:uiPriority="72" w:unhideWhenUsed="0"/>
-    <w:lsdException w:name="Colorful Grid" w:semiHidden="0" w:uiPriority="73" w:unhideWhenUsed="0"/>
-    <w:lsdException w:name="Light Shading Accent 1" w:semiHidden="0" w:uiPriority="60" w:unhideWhenUsed="0"/>
-    <w:lsdException w:name="Light List Accent 1" w:semiHidden="0" w:uiPriority="61" w:unhideWhenUsed="0"/>
-    <w:lsdException w:name="Light Grid Accent 1" w:semiHidden="0" w:uiPriority="62" w:unhideWhenUsed="0"/>
-    <w:lsdException w:name="Medium Shading 1 Accent 1" w:semiHidden="0" w:uiPriority="63" w:unhideWhenUsed="0"/>
-    <w:lsdException w:name="Medium Shading 2 Accent 1" w:semiHidden="0" w:uiPriority="64" w:unhideWhenUsed="0"/>
-    <w:lsdException w:name="Medium List 1 Accent 1" w:semiHidden="0" w:uiPriority="65" w:unhideWhenUsed="0"/>
-    <w:lsdException w:name="Revision" w:unhideWhenUsed="0"/>
-    <w:lsdException w:name="List Paragraph" w:semiHidden="0" w:uiPriority="34" w:unhideWhenUsed="0" w:qFormat="1"/>
-    <w:lsdException w:name="Quote" w:semiHidden="0" w:uiPriority="29" w:unhideWhenUsed="0" w:qFormat="1"/>
-    <w:lsdException w:name="Intense Quote" w:semiHidden="0" w:uiPriority="30" w:unhideWhenUsed="0" w:qFormat="1"/>
-    <w:lsdException w:name="Medium List 2 Accent 1" w:semiHidden="0" w:uiPriority="66" w:unhideWhenUsed="0"/>
-    <w:lsdException w:name="Medium Grid 1 Accent 1" w:semiHidden="0" w:uiPriority="67" w:unhideWhenUsed="0"/>
-    <w:lsdException w:name="Medium Grid 2 Accent 1" w:semiHidden="0" w:uiPriority="68" w:unhideWhenUsed="0"/>
-    <w:lsdException w:name="Medium Grid 3 Accent 1" w:semiHidden="0" w:uiPriority="69" w:unhideWhenUsed="0"/>
-    <w:lsdException w:name="Dark List Accent 1" w:semiHidden="0" w:uiPriority="70" w:unhideWhenUsed="0"/>
-    <w:lsdException w:name="Colorful Shading Accent 1" w:semiHidden="0" w:uiPriority="71" w:unhideWhenUsed="0"/>
-    <w:lsdException w:name="Colorful List Accent 1" w:semiHidden="0" w:uiPriority="72" w:unhideWhenUsed="0"/>
-    <w:lsdException w:name="Colorful Grid Accent 1" w:semiHidden="0" w:uiPriority="73" w:unhideWhenUsed="0"/>
-    <w:lsdException w:name="Light Shading Accent 2" w:semiHidden="0" w:uiPriority="60" w:unhideWhenUsed="0"/>
-    <w:lsdException w:name="Light List Accent 2" w:semiHidden="0" w:uiPriority="61" w:unhideWhenUsed="0"/>
-    <w:lsdException w:name="Light Grid Accent 2" w:semiHidden="0" w:uiPriority="62" w:unhideWhenUsed="0"/>
-    <w:lsdException w:name="Medium Shading 1 Accent 2" w:semiHidden="0" w:uiPriority="63" w:unhideWhenUsed="0"/>
-    <w:lsdException w:name="Medium Shading 2 Accent 2" w:semiHidden="0" w:uiPriority="64" w:unhideWhenUsed="0"/>
-    <w:lsdException w:name="Medium List 1 Accent 2" w:semiHidden="0" w:uiPriority="65" w:unhideWhenUsed="0"/>
-    <w:lsdException w:name="Medium List 2 Accent 2" w:semiHidden="0" w:uiPriority="66" w:unhideWhenUsed="0"/>
-    <w:lsdException w:name="Medium Grid 1 Accent 2" w:semiHidden="0" w:uiPriority="67" w:unhideWhenUsed="0"/>
-    <w:lsdException w:name="Medium Grid 2 Accent 2" w:semiHidden="0" w:uiPriority="68" w:unhideWhenUsed="0"/>
-    <w:lsdException w:name="Medium Grid 3 Accent 2" w:semiHidden="0" w:uiPriority="69" w:unhideWhenUsed="0"/>
-    <w:lsdException w:name="Dark List Accent 2" w:semiHidden="0" w:uiPriority="70" w:unhideWhenUsed="0"/>
-    <w:lsdException w:name="Colorful Shading Accent 2" w:semiHidden="0" w:uiPriority="71" w:unhideWhenUsed="0"/>
-    <w:lsdException w:name="Colorful List Accent 2" w:semiHidden="0" w:uiPriority="72" w:unhideWhenUsed="0"/>
-    <w:lsdException w:name="Colorful Grid Accent 2" w:semiHidden="0" w:uiPriority="73" w:unhideWhenUsed="0"/>
-    <w:lsdException w:name="Light Shading Accent 3" w:semiHidden="0" w:uiPriority="60" w:unhideWhenUsed="0"/>
-    <w:lsdException w:name="Light List Accent 3" w:semiHidden="0" w:uiPriority="61" w:unhideWhenUsed="0"/>
-    <w:lsdException w:name="Light Grid Accent 3" w:semiHidden="0" w:uiPriority="62" w:unhideWhenUsed="0"/>
-    <w:lsdException w:name="Medium Shading 1 Accent 3" w:semiHidden="0" w:uiPriority="63" w:unhideWhenUsed="0"/>
-    <w:lsdException w:name="Medium Shading 2 Accent 3" w:semiHidden="0" w:uiPriority="64" w:unhideWhenUsed="0"/>
-    <w:lsdException w:name="Medium List 1 Accent 3" w:semiHidden="0" w:uiPriority="65" w:unhideWhenUsed="0"/>
-    <w:lsdException w:name="Medium List 2 Accent 3" w:semiHidden="0" w:uiPriority="66" w:unhideWhenUsed="0"/>
-    <w:lsdException w:name="Medium Grid 1 Accent 3" w:semiHidden="0" w:uiPriority="67" w:unhideWhenUsed="0"/>
-    <w:lsdException w:name="Medium Grid 2 Accent 3" w:semiHidden="0" w:uiPriority="68" w:unhideWhenUsed="0"/>
-    <w:lsdException w:name="Medium Grid 3 Accent 3" w:semiHidden="0" w:uiPriority="69" w:unhideWhenUsed="0"/>
-    <w:lsdException w:name="Dark List Accent 3" w:semiHidden="0" w:uiPriority="70" w:unhideWhenUsed="0"/>
-    <w:lsdException w:name="Colorful Shading Accent 3" w:semiHidden="0" w:uiPriority="71" w:unhideWhenUsed="0"/>
-    <w:lsdException w:name="Colorful List Accent 3" w:semiHidden="0" w:uiPriority="72" w:unhideWhenUsed="0"/>
-    <w:lsdException w:name="Colorful Grid Accent 3" w:semiHidden="0" w:uiPriority="73" w:unhideWhenUsed="0"/>
-    <w:lsdException w:name="Light Shading Accent 4" w:semiHidden="0" w:uiPriority="60" w:unhideWhenUsed="0"/>
-    <w:lsdException w:name="Light List Accent 4" w:semiHidden="0" w:uiPriority="61" w:unhideWhenUsed="0"/>
-    <w:lsdException w:name="Light Grid Accent 4" w:semiHidden="0" w:uiPriority="62" w:unhideWhenUsed="0"/>
-    <w:lsdException w:name="Medium Shading 1 Accent 4" w:semiHidden="0" w:uiPriority="63" w:unhideWhenUsed="0"/>
-    <w:lsdException w:name="Medium Shading 2 Accent 4" w:semiHidden="0" w:uiPriority="64" w:unhideWhenUsed="0"/>
-    <w:lsdException w:name="Medium List 1 Accent 4" w:semiHidden="0" w:uiPriority="65" w:unhideWhenUsed="0"/>
-    <w:lsdException w:name="Medium List 2 Accent 4" w:semiHidden="0" w:uiPriority="66" w:unhideWhenUsed="0"/>
-    <w:lsdException w:name="Medium Grid 1 Accent 4" w:semiHidden="0" w:uiPriority="67" w:unhideWhenUsed="0"/>
-    <w:lsdException w:name="Medium Grid 2 Accent 4" w:semiHidden="0" w:uiPriority="68" w:unhideWhenUsed="0"/>
-    <w:lsdException w:name="Medium Grid 3 Accent 4" w:semiHidden="0" w:uiPriority="69" w:unhideWhenUsed="0"/>
-    <w:lsdException w:name="Dark List Accent 4" w:semiHidden="0" w:uiPriority="70" w:unhideWhenUsed="0"/>
-    <w:lsdException w:name="Colorful Shading Accent 4" w:semiHidden="0" w:uiPriority="71" w:unhideWhenUsed="0"/>
-    <w:lsdException w:name="Colorful List Accent 4" w:semiHidden="0" w:uiPriority="72" w:unhideWhenUsed="0"/>
-    <w:lsdException w:name="Colorful Grid Accent 4" w:semiHidden="0" w:uiPriority="73" w:unhideWhenUsed="0"/>
-    <w:lsdException w:name="Light Shading Accent 5" w:semiHidden="0" w:uiPriority="60" w:unhideWhenUsed="0"/>
-    <w:lsdException w:name="Light List Accent 5" w:semiHidden="0" w:uiPriority="61" w:unhideWhenUsed="0"/>
-    <w:lsdException w:name="Light Grid Accent 5" w:semiHidden="0" w:uiPriority="62" w:unhideWhenUsed="0"/>
-    <w:lsdException w:name="Medium Shading 1 Accent 5" w:semiHidden="0" w:uiPriority="63" w:unhideWhenUsed="0"/>
-    <w:lsdException w:name="Medium Shading 2 Accent 5" w:semiHidden="0" w:uiPriority="64" w:unhideWhenUsed="0"/>
-    <w:lsdException w:name="Medium List 1 Accent 5" w:semiHidden="0" w:uiPriority="65" w:unhideWhenUsed="0"/>
-    <w:lsdException w:name="Medium List 2 Accent 5" w:semiHidden="0" w:uiPriority="66" w:unhideWhenUsed="0"/>
-    <w:lsdException w:name="Medium Grid 1 Accent 5" w:semiHidden="0" w:uiPriority="67" w:unhideWhenUsed="0"/>
-    <w:lsdException w:name="Medium Grid 2 Accent 5" w:semiHidden="0" w:uiPriority="68" w:unhideWhenUsed="0"/>
-    <w:lsdException w:name="Medium Grid 3 Accent 5" w:semiHidden="0" w:uiPriority="69" w:unhideWhenUsed="0"/>
-    <w:lsdException w:name="Dark List Accent 5" w:semiHidden="0" w:uiPriority="70" w:unhideWhenUsed="0"/>
-    <w:lsdException w:name="Colorful Shading Accent 5" w:semiHidden="0" w:uiPriority="71" w:unhideWhenUsed="0"/>
-    <w:lsdException w:name="Colorful List Accent 5" w:semiHidden="0" w:uiPriority="72" w:unhideWhenUsed="0"/>
-    <w:lsdException w:name="Colorful Grid Accent 5" w:semiHidden="0" w:uiPriority="73" w:unhideWhenUsed="0"/>
-    <w:lsdException w:name="Light Shading Accent 6" w:semiHidden="0" w:uiPriority="60" w:unhideWhenUsed="0"/>
-    <w:lsdException w:name="Light List Accent 6" w:semiHidden="0" w:uiPriority="61" w:unhideWhenUsed="0"/>
-    <w:lsdException w:name="Light Grid Accent 6" w:semiHidden="0" w:uiPriority="62" w:unhideWhenUsed="0"/>
-    <w:lsdException w:name="Medium Shading 1 Accent 6" w:semiHidden="0" w:uiPriority="63" w:unhideWhenUsed="0"/>
-    <w:lsdException w:name="Medium Shading 2 Accent 6" w:semiHidden="0" w:uiPriority="64" w:unhideWhenUsed="0"/>
-    <w:lsdException w:name="Medium List 1 Accent 6" w:semiHidden="0" w:uiPriority="65" w:unhideWhenUsed="0"/>
-    <w:lsdException w:name="Medium List 2 Accent 6" w:semiHidden="0" w:uiPriority="66" w:unhideWhenUsed="0"/>
-    <w:lsdException w:name="Medium Grid 1 Accent 6" w:semiHidden="0" w:uiPriority="67" w:unhideWhenUsed="0"/>
-    <w:lsdException w:name="Medium Grid 2 Accent 6" w:semiHidden="0" w:uiPriority="68" w:unhideWhenUsed="0"/>
-    <w:lsdException w:name="Medium Grid 3 Accent 6" w:semiHidden="0" w:uiPriority="69" w:unhideWhenUsed="0"/>
-    <w:lsdException w:name="Dark List Accent 6" w:semiHidden="0" w:uiPriority="70" w:unhideWhenUsed="0"/>
-    <w:lsdException w:name="Colorful Shading Accent 6" w:semiHidden="0" w:uiPriority="71" w:unhideWhenUsed="0"/>
-    <w:lsdException w:name="Colorful List Accent 6" w:semiHidden="0" w:uiPriority="72" w:unhideWhenUsed="0"/>
-    <w:lsdException w:name="Colorful Grid Accent 6" w:semiHidden="0" w:uiPriority="73" w:unhideWhenUsed="0"/>
-    <w:lsdException w:name="Subtle Emphasis" w:semiHidden="0" w:uiPriority="19" w:unhideWhenUsed="0" w:qFormat="1"/>
-    <w:lsdException w:name="Intense Emphasis" w:semiHidden="0" w:uiPriority="21" w:unhideWhenUsed="0" w:qFormat="1"/>
-    <w:lsdException w:name="Subtle Reference" w:semiHidden="0" w:uiPriority="31" w:unhideWhenUsed="0" w:qFormat="1"/>
-    <w:lsdException w:name="Intense Reference" w:semiHidden="0" w:uiPriority="32" w:unhideWhenUsed="0" w:qFormat="1"/>
-    <w:lsdException w:name="Book Title" w:semiHidden="0" w:uiPriority="33" w:unhideWhenUsed="0" w:qFormat="1"/>
-    <w:lsdException w:name="Bibliography" w:uiPriority="37"/>
-    <w:lsdException w:name="TOC Heading" w:uiPriority="39" w:qFormat="1"/>
-  </w:latentStyles>
-  <w:style w:type="paragraph" w:default="1" w:styleId="Normal">
-    <w:name w:val="Normal"/>
-    <w:qFormat/>
-  </w:style>
-  <w:style w:type="character" w:default="1" w:styleId="Fontepargpadro">
-    <w:name w:val="Default Paragraph Font"/>
-    <w:uiPriority w:val="1"/>
-    <w:semiHidden/>
-    <w:unhideWhenUsed/>
-  </w:style>
-  <w:style w:type="table" w:default="1" w:styleId="Tabelanormal">
-    <w:name w:val="Normal Table"/>
-    <w:uiPriority w:val="99"/>
-    <w:semiHidden/>
-    <w:unhideWhenUsed/>
-    <w:tblPr>
-      <w:tblInd w:w="0" w:type="dxa"/>
-      <w:tblCellMar>
-        <w:top w:w="0" w:type="dxa"/>
-        <w:left w:w="108" w:type="dxa"/>
-        <w:bottom w:w="0" w:type="dxa"/>
-        <w:right w:w="108" w:type="dxa"/>
-      </w:tblCellMar>
-    </w:tblPr>
-  </w:style>
-  <w:style w:type="numbering" w:default="1" w:styleId="Semlista">
-    <w:name w:val="No List"/>
-    <w:uiPriority w:val="99"/>
-    <w:semiHidden/>
-    <w:unhideWhenUsed/>
   </w:style>
 </w:styles>
 </file>

</xml_diff>

<commit_message>
Ajustes requisitados pelo Portella: - Ator dos casos de uso de edição e bloqueio é o caso de uso de consulta. - Utilizar a terminologia "Ator" em vez de "Usuário" - A numeração dos cenários alternativos são sempre na linha.
</commit_message>
<xml_diff>
--- a/4.1 Lista Atores e UCs. Hierarquia dos Atores.docx
+++ b/4.1 Lista Atores e UCs. Hierarquia dos Atores.docx
@@ -1,6 +1,6 @@
 
 <file path=word/document.xml><?xml version="1.0" encoding="utf-8"?>
-<w:document xmlns:wpc="http://schemas.microsoft.com/office/word/2010/wordprocessingCanvas" xmlns:mc="http://schemas.openxmlformats.org/markup-compatibility/2006" xmlns:o="urn:schemas-microsoft-com:office:office" xmlns:r="http://schemas.openxmlformats.org/officeDocument/2006/relationships" xmlns:m="http://schemas.openxmlformats.org/officeDocument/2006/math" xmlns:v="urn:schemas-microsoft-com:vml" xmlns:wp14="http://schemas.microsoft.com/office/word/2010/wordprocessingDrawing" xmlns:wp="http://schemas.openxmlformats.org/drawingml/2006/wordprocessingDrawing" xmlns:w10="urn:schemas-microsoft-com:office:word" xmlns:w="http://schemas.openxmlformats.org/wordprocessingml/2006/main" xmlns:w14="http://schemas.microsoft.com/office/word/2010/wordml" xmlns:w15="http://schemas.microsoft.com/office/word/2012/wordml" xmlns:wpg="http://schemas.microsoft.com/office/word/2010/wordprocessingGroup" xmlns:wpi="http://schemas.microsoft.com/office/word/2010/wordprocessingInk" xmlns:wne="http://schemas.microsoft.com/office/word/2006/wordml" xmlns:wps="http://schemas.microsoft.com/office/word/2010/wordprocessingShape" mc:Ignorable="w14 w15 wp14">
+<w:document xmlns:wpc="http://schemas.microsoft.com/office/word/2010/wordprocessingCanvas" xmlns:mc="http://schemas.openxmlformats.org/markup-compatibility/2006" xmlns:o="urn:schemas-microsoft-com:office:office" xmlns:r="http://schemas.openxmlformats.org/officeDocument/2006/relationships" xmlns:m="http://schemas.openxmlformats.org/officeDocument/2006/math" xmlns:v="urn:schemas-microsoft-com:vml" xmlns:wp14="http://schemas.microsoft.com/office/word/2010/wordprocessingDrawing" xmlns:wp="http://schemas.openxmlformats.org/drawingml/2006/wordprocessingDrawing" xmlns:w10="urn:schemas-microsoft-com:office:word" xmlns:w="http://schemas.openxmlformats.org/wordprocessingml/2006/main" xmlns:w14="http://schemas.microsoft.com/office/word/2010/wordml" xmlns:wpg="http://schemas.microsoft.com/office/word/2010/wordprocessingGroup" xmlns:wpi="http://schemas.microsoft.com/office/word/2010/wordprocessingInk" xmlns:wne="http://schemas.microsoft.com/office/word/2006/wordml" xmlns:wps="http://schemas.microsoft.com/office/word/2010/wordprocessingShape" mc:Ignorable="w14 wp14">
   <w:body>
     <w:tbl>
       <w:tblPr>
@@ -459,8 +459,16 @@
               <w:rPr>
                 <w:rFonts w:ascii="Arial" w:hAnsi="Arial"/>
               </w:rPr>
-              <w:t>, Gestor, Operador</w:t>
-            </w:r>
+              <w:t xml:space="preserve">, </w:t>
+            </w:r>
+            <w:proofErr w:type="gramStart"/>
+            <w:r>
+              <w:rPr>
+                <w:rFonts w:ascii="Arial" w:hAnsi="Arial"/>
+              </w:rPr>
+              <w:t>Gestor</w:t>
+            </w:r>
+            <w:proofErr w:type="gramEnd"/>
           </w:p>
         </w:tc>
         <w:tc>
@@ -476,14 +484,16 @@
                 <w:color w:val="000000" w:themeColor="text1"/>
               </w:rPr>
             </w:pPr>
+            <w:proofErr w:type="spellStart"/>
             <w:r>
               <w:rPr>
                 <w:rFonts w:ascii="Arial" w:hAnsi="Arial" w:cs="Arial"/>
                 <w:bCs/>
                 <w:color w:val="000000" w:themeColor="text1"/>
               </w:rPr>
-              <w:t>Autenticar acesso ao painel administrativo</w:t>
-            </w:r>
+              <w:t>Login</w:t>
+            </w:r>
+            <w:proofErr w:type="spellEnd"/>
           </w:p>
         </w:tc>
       </w:tr>
@@ -3914,14 +3924,204 @@
           </w:p>
         </w:tc>
       </w:tr>
+      <w:tr>
+        <w:tc>
+          <w:tcPr>
+            <w:tcW w:w="970" w:type="dxa"/>
+          </w:tcPr>
+          <w:p>
+            <w:pPr>
+              <w:jc w:val="center"/>
+              <w:rPr>
+                <w:rFonts w:ascii="Arial" w:hAnsi="Arial"/>
+              </w:rPr>
+            </w:pPr>
+            <w:r>
+              <w:rPr>
+                <w:rFonts w:ascii="Arial" w:hAnsi="Arial"/>
+              </w:rPr>
+              <w:t>UC-59</w:t>
+            </w:r>
+          </w:p>
+        </w:tc>
+        <w:tc>
+          <w:tcPr>
+            <w:tcW w:w="2502" w:type="dxa"/>
+          </w:tcPr>
+          <w:p>
+            <w:pPr>
+              <w:rPr>
+                <w:rFonts w:ascii="Arial" w:hAnsi="Arial"/>
+              </w:rPr>
+            </w:pPr>
+            <w:r>
+              <w:rPr>
+                <w:rFonts w:ascii="Arial" w:hAnsi="Arial"/>
+              </w:rPr>
+              <w:t>Gestor</w:t>
+            </w:r>
+          </w:p>
+        </w:tc>
+        <w:tc>
+          <w:tcPr>
+            <w:tcW w:w="5670" w:type="dxa"/>
+          </w:tcPr>
+          <w:p>
+            <w:pPr>
+              <w:rPr>
+                <w:rFonts w:ascii="Arial" w:hAnsi="Arial"/>
+              </w:rPr>
+            </w:pPr>
+            <w:r>
+              <w:rPr>
+                <w:rFonts w:ascii="Arial" w:hAnsi="Arial" w:cs="Arial"/>
+                <w:bCs/>
+                <w:color w:val="000000"/>
+                <w:sz w:val="21"/>
+                <w:szCs w:val="21"/>
+                <w:shd w:val="clear" w:color="auto" w:fill="FFFFFF"/>
+              </w:rPr>
+              <w:t>Reservar máquina</w:t>
+            </w:r>
+          </w:p>
+        </w:tc>
+      </w:tr>
+      <w:tr>
+        <w:tc>
+          <w:tcPr>
+            <w:tcW w:w="970" w:type="dxa"/>
+          </w:tcPr>
+          <w:p>
+            <w:pPr>
+              <w:jc w:val="center"/>
+              <w:rPr>
+                <w:rFonts w:ascii="Arial" w:hAnsi="Arial"/>
+              </w:rPr>
+            </w:pPr>
+            <w:r>
+              <w:rPr>
+                <w:rFonts w:ascii="Arial" w:hAnsi="Arial"/>
+              </w:rPr>
+              <w:t>UC-60</w:t>
+            </w:r>
+          </w:p>
+        </w:tc>
+        <w:tc>
+          <w:tcPr>
+            <w:tcW w:w="2502" w:type="dxa"/>
+          </w:tcPr>
+          <w:p>
+            <w:pPr>
+              <w:rPr>
+                <w:rFonts w:ascii="Arial" w:hAnsi="Arial"/>
+              </w:rPr>
+            </w:pPr>
+            <w:r>
+              <w:rPr>
+                <w:rFonts w:ascii="Arial" w:hAnsi="Arial" w:cs="Arial"/>
+                <w:bCs/>
+                <w:color w:val="000000"/>
+                <w:sz w:val="21"/>
+                <w:szCs w:val="21"/>
+                <w:shd w:val="clear" w:color="auto" w:fill="FFFFFF"/>
+              </w:rPr>
+              <w:t>Gestor</w:t>
+            </w:r>
+          </w:p>
+        </w:tc>
+        <w:tc>
+          <w:tcPr>
+            <w:tcW w:w="5670" w:type="dxa"/>
+          </w:tcPr>
+          <w:p>
+            <w:pPr>
+              <w:rPr>
+                <w:rFonts w:ascii="Arial" w:hAnsi="Arial"/>
+              </w:rPr>
+            </w:pPr>
+            <w:r>
+              <w:rPr>
+                <w:rFonts w:ascii="Arial" w:hAnsi="Arial" w:cs="Arial"/>
+                <w:bCs/>
+                <w:color w:val="000000"/>
+                <w:sz w:val="21"/>
+                <w:szCs w:val="21"/>
+                <w:shd w:val="clear" w:color="auto" w:fill="FFFFFF"/>
+              </w:rPr>
+              <w:t>Consultar reserva</w:t>
+            </w:r>
+          </w:p>
+        </w:tc>
+      </w:tr>
+      <w:tr>
+        <w:tc>
+          <w:tcPr>
+            <w:tcW w:w="970" w:type="dxa"/>
+          </w:tcPr>
+          <w:p>
+            <w:pPr>
+              <w:jc w:val="center"/>
+              <w:rPr>
+                <w:rFonts w:ascii="Arial" w:hAnsi="Arial"/>
+              </w:rPr>
+            </w:pPr>
+            <w:r>
+              <w:rPr>
+                <w:rFonts w:ascii="Arial" w:hAnsi="Arial"/>
+              </w:rPr>
+              <w:t>UC-61</w:t>
+            </w:r>
+          </w:p>
+        </w:tc>
+        <w:tc>
+          <w:tcPr>
+            <w:tcW w:w="2502" w:type="dxa"/>
+          </w:tcPr>
+          <w:p>
+            <w:pPr>
+              <w:rPr>
+                <w:rFonts w:ascii="Arial" w:hAnsi="Arial"/>
+              </w:rPr>
+            </w:pPr>
+            <w:r>
+              <w:rPr>
+                <w:rFonts w:ascii="Arial" w:hAnsi="Arial"/>
+              </w:rPr>
+              <w:t>Gestor</w:t>
+            </w:r>
+          </w:p>
+        </w:tc>
+        <w:tc>
+          <w:tcPr>
+            <w:tcW w:w="5670" w:type="dxa"/>
+          </w:tcPr>
+          <w:p>
+            <w:pPr>
+              <w:rPr>
+                <w:rFonts w:ascii="Arial" w:hAnsi="Arial"/>
+              </w:rPr>
+            </w:pPr>
+            <w:r>
+              <w:rPr>
+                <w:rFonts w:ascii="Arial" w:hAnsi="Arial" w:cs="Arial"/>
+                <w:bCs/>
+                <w:color w:val="000000"/>
+                <w:sz w:val="21"/>
+                <w:szCs w:val="21"/>
+                <w:shd w:val="clear" w:color="auto" w:fill="FFFFFF"/>
+              </w:rPr>
+              <w:t>Remover reserva</w:t>
+            </w:r>
+            <w:bookmarkStart w:id="0" w:name="_GoBack"/>
+            <w:bookmarkEnd w:id="0"/>
+          </w:p>
+        </w:tc>
+      </w:tr>
     </w:tbl>
-    <w:p>
-      <w:bookmarkStart w:id="0" w:name="_GoBack"/>
-      <w:bookmarkEnd w:id="0"/>
-    </w:p>
+    <w:p/>
     <w:sectPr>
-      <w:headerReference w:type="default" r:id="rId7"/>
-      <w:footerReference w:type="default" r:id="rId8"/>
+      <w:headerReference w:type="default" r:id="rId8"/>
+      <w:footerReference w:type="default" r:id="rId9"/>
       <w:pgSz w:w="11906" w:h="16838"/>
       <w:pgMar w:top="1134" w:right="1134" w:bottom="1134" w:left="1701" w:header="709" w:footer="709" w:gutter="0"/>
       <w:cols w:space="708"/>
@@ -3932,7 +4132,7 @@
 </file>
 
 <file path=word/endnotes.xml><?xml version="1.0" encoding="utf-8"?>
-<w:endnotes xmlns:wpc="http://schemas.microsoft.com/office/word/2010/wordprocessingCanvas" xmlns:mc="http://schemas.openxmlformats.org/markup-compatibility/2006" xmlns:o="urn:schemas-microsoft-com:office:office" xmlns:r="http://schemas.openxmlformats.org/officeDocument/2006/relationships" xmlns:m="http://schemas.openxmlformats.org/officeDocument/2006/math" xmlns:v="urn:schemas-microsoft-com:vml" xmlns:wp14="http://schemas.microsoft.com/office/word/2010/wordprocessingDrawing" xmlns:wp="http://schemas.openxmlformats.org/drawingml/2006/wordprocessingDrawing" xmlns:w10="urn:schemas-microsoft-com:office:word" xmlns:w="http://schemas.openxmlformats.org/wordprocessingml/2006/main" xmlns:w14="http://schemas.microsoft.com/office/word/2010/wordml" xmlns:w15="http://schemas.microsoft.com/office/word/2012/wordml" xmlns:wpg="http://schemas.microsoft.com/office/word/2010/wordprocessingGroup" xmlns:wpi="http://schemas.microsoft.com/office/word/2010/wordprocessingInk" xmlns:wne="http://schemas.microsoft.com/office/word/2006/wordml" xmlns:wps="http://schemas.microsoft.com/office/word/2010/wordprocessingShape" mc:Ignorable="w14 w15 wp14">
+<w:endnotes xmlns:wpc="http://schemas.microsoft.com/office/word/2010/wordprocessingCanvas" xmlns:mc="http://schemas.openxmlformats.org/markup-compatibility/2006" xmlns:o="urn:schemas-microsoft-com:office:office" xmlns:r="http://schemas.openxmlformats.org/officeDocument/2006/relationships" xmlns:m="http://schemas.openxmlformats.org/officeDocument/2006/math" xmlns:v="urn:schemas-microsoft-com:vml" xmlns:wp14="http://schemas.microsoft.com/office/word/2010/wordprocessingDrawing" xmlns:wp="http://schemas.openxmlformats.org/drawingml/2006/wordprocessingDrawing" xmlns:w10="urn:schemas-microsoft-com:office:word" xmlns:w="http://schemas.openxmlformats.org/wordprocessingml/2006/main" xmlns:w14="http://schemas.microsoft.com/office/word/2010/wordml" xmlns:wpg="http://schemas.microsoft.com/office/word/2010/wordprocessingGroup" xmlns:wpi="http://schemas.microsoft.com/office/word/2010/wordprocessingInk" xmlns:wne="http://schemas.microsoft.com/office/word/2006/wordml" xmlns:wps="http://schemas.microsoft.com/office/word/2010/wordprocessingShape" mc:Ignorable="w14 wp14">
   <w:endnote w:type="separator" w:id="-1">
     <w:p>
       <w:pPr>
@@ -3957,7 +4157,7 @@
 </file>
 
 <file path=word/footer1.xml><?xml version="1.0" encoding="utf-8"?>
-<w:ftr xmlns:wpc="http://schemas.microsoft.com/office/word/2010/wordprocessingCanvas" xmlns:mc="http://schemas.openxmlformats.org/markup-compatibility/2006" xmlns:o="urn:schemas-microsoft-com:office:office" xmlns:r="http://schemas.openxmlformats.org/officeDocument/2006/relationships" xmlns:m="http://schemas.openxmlformats.org/officeDocument/2006/math" xmlns:v="urn:schemas-microsoft-com:vml" xmlns:wp14="http://schemas.microsoft.com/office/word/2010/wordprocessingDrawing" xmlns:wp="http://schemas.openxmlformats.org/drawingml/2006/wordprocessingDrawing" xmlns:w10="urn:schemas-microsoft-com:office:word" xmlns:w="http://schemas.openxmlformats.org/wordprocessingml/2006/main" xmlns:w14="http://schemas.microsoft.com/office/word/2010/wordml" xmlns:w15="http://schemas.microsoft.com/office/word/2012/wordml" xmlns:wpg="http://schemas.microsoft.com/office/word/2010/wordprocessingGroup" xmlns:wpi="http://schemas.microsoft.com/office/word/2010/wordprocessingInk" xmlns:wne="http://schemas.microsoft.com/office/word/2006/wordml" xmlns:wps="http://schemas.microsoft.com/office/word/2010/wordprocessingShape" mc:Ignorable="w14 w15 wp14">
+<w:ftr xmlns:wpc="http://schemas.microsoft.com/office/word/2010/wordprocessingCanvas" xmlns:mc="http://schemas.openxmlformats.org/markup-compatibility/2006" xmlns:o="urn:schemas-microsoft-com:office:office" xmlns:r="http://schemas.openxmlformats.org/officeDocument/2006/relationships" xmlns:m="http://schemas.openxmlformats.org/officeDocument/2006/math" xmlns:v="urn:schemas-microsoft-com:vml" xmlns:wp14="http://schemas.microsoft.com/office/word/2010/wordprocessingDrawing" xmlns:wp="http://schemas.openxmlformats.org/drawingml/2006/wordprocessingDrawing" xmlns:w10="urn:schemas-microsoft-com:office:word" xmlns:w="http://schemas.openxmlformats.org/wordprocessingml/2006/main" xmlns:w14="http://schemas.microsoft.com/office/word/2010/wordml" xmlns:wpg="http://schemas.microsoft.com/office/word/2010/wordprocessingGroup" xmlns:wpi="http://schemas.microsoft.com/office/word/2010/wordprocessingInk" xmlns:wne="http://schemas.microsoft.com/office/word/2006/wordml" xmlns:wps="http://schemas.microsoft.com/office/word/2010/wordprocessingShape" mc:Ignorable="w14 wp14">
   <w:p>
     <w:pPr>
       <w:pStyle w:val="Rodap"/>
@@ -3990,7 +4190,7 @@
 </file>
 
 <file path=word/footnotes.xml><?xml version="1.0" encoding="utf-8"?>
-<w:footnotes xmlns:wpc="http://schemas.microsoft.com/office/word/2010/wordprocessingCanvas" xmlns:mc="http://schemas.openxmlformats.org/markup-compatibility/2006" xmlns:o="urn:schemas-microsoft-com:office:office" xmlns:r="http://schemas.openxmlformats.org/officeDocument/2006/relationships" xmlns:m="http://schemas.openxmlformats.org/officeDocument/2006/math" xmlns:v="urn:schemas-microsoft-com:vml" xmlns:wp14="http://schemas.microsoft.com/office/word/2010/wordprocessingDrawing" xmlns:wp="http://schemas.openxmlformats.org/drawingml/2006/wordprocessingDrawing" xmlns:w10="urn:schemas-microsoft-com:office:word" xmlns:w="http://schemas.openxmlformats.org/wordprocessingml/2006/main" xmlns:w14="http://schemas.microsoft.com/office/word/2010/wordml" xmlns:w15="http://schemas.microsoft.com/office/word/2012/wordml" xmlns:wpg="http://schemas.microsoft.com/office/word/2010/wordprocessingGroup" xmlns:wpi="http://schemas.microsoft.com/office/word/2010/wordprocessingInk" xmlns:wne="http://schemas.microsoft.com/office/word/2006/wordml" xmlns:wps="http://schemas.microsoft.com/office/word/2010/wordprocessingShape" mc:Ignorable="w14 w15 wp14">
+<w:footnotes xmlns:wpc="http://schemas.microsoft.com/office/word/2010/wordprocessingCanvas" xmlns:mc="http://schemas.openxmlformats.org/markup-compatibility/2006" xmlns:o="urn:schemas-microsoft-com:office:office" xmlns:r="http://schemas.openxmlformats.org/officeDocument/2006/relationships" xmlns:m="http://schemas.openxmlformats.org/officeDocument/2006/math" xmlns:v="urn:schemas-microsoft-com:vml" xmlns:wp14="http://schemas.microsoft.com/office/word/2010/wordprocessingDrawing" xmlns:wp="http://schemas.openxmlformats.org/drawingml/2006/wordprocessingDrawing" xmlns:w10="urn:schemas-microsoft-com:office:word" xmlns:w="http://schemas.openxmlformats.org/wordprocessingml/2006/main" xmlns:w14="http://schemas.microsoft.com/office/word/2010/wordml" xmlns:wpg="http://schemas.microsoft.com/office/word/2010/wordprocessingGroup" xmlns:wpi="http://schemas.microsoft.com/office/word/2010/wordprocessingInk" xmlns:wne="http://schemas.microsoft.com/office/word/2006/wordml" xmlns:wps="http://schemas.microsoft.com/office/word/2010/wordprocessingShape" mc:Ignorable="w14 wp14">
   <w:footnote w:type="separator" w:id="-1">
     <w:p>
       <w:pPr>
@@ -4015,7 +4215,7 @@
 </file>
 
 <file path=word/header1.xml><?xml version="1.0" encoding="utf-8"?>
-<w:hdr xmlns:wpc="http://schemas.microsoft.com/office/word/2010/wordprocessingCanvas" xmlns:mc="http://schemas.openxmlformats.org/markup-compatibility/2006" xmlns:o="urn:schemas-microsoft-com:office:office" xmlns:r="http://schemas.openxmlformats.org/officeDocument/2006/relationships" xmlns:m="http://schemas.openxmlformats.org/officeDocument/2006/math" xmlns:v="urn:schemas-microsoft-com:vml" xmlns:wp14="http://schemas.microsoft.com/office/word/2010/wordprocessingDrawing" xmlns:wp="http://schemas.openxmlformats.org/drawingml/2006/wordprocessingDrawing" xmlns:w10="urn:schemas-microsoft-com:office:word" xmlns:w="http://schemas.openxmlformats.org/wordprocessingml/2006/main" xmlns:w14="http://schemas.microsoft.com/office/word/2010/wordml" xmlns:w15="http://schemas.microsoft.com/office/word/2012/wordml" xmlns:wpg="http://schemas.microsoft.com/office/word/2010/wordprocessingGroup" xmlns:wpi="http://schemas.microsoft.com/office/word/2010/wordprocessingInk" xmlns:wne="http://schemas.microsoft.com/office/word/2006/wordml" xmlns:wps="http://schemas.microsoft.com/office/word/2010/wordprocessingShape" mc:Ignorable="w14 w15 wp14">
+<w:hdr xmlns:wpc="http://schemas.microsoft.com/office/word/2010/wordprocessingCanvas" xmlns:mc="http://schemas.openxmlformats.org/markup-compatibility/2006" xmlns:o="urn:schemas-microsoft-com:office:office" xmlns:r="http://schemas.openxmlformats.org/officeDocument/2006/relationships" xmlns:m="http://schemas.openxmlformats.org/officeDocument/2006/math" xmlns:v="urn:schemas-microsoft-com:vml" xmlns:wp14="http://schemas.microsoft.com/office/word/2010/wordprocessingDrawing" xmlns:wp="http://schemas.openxmlformats.org/drawingml/2006/wordprocessingDrawing" xmlns:w10="urn:schemas-microsoft-com:office:word" xmlns:w="http://schemas.openxmlformats.org/wordprocessingml/2006/main" xmlns:w14="http://schemas.microsoft.com/office/word/2010/wordml" xmlns:wpg="http://schemas.microsoft.com/office/word/2010/wordprocessingGroup" xmlns:wpi="http://schemas.microsoft.com/office/word/2010/wordprocessingInk" xmlns:wne="http://schemas.microsoft.com/office/word/2006/wordml" xmlns:wps="http://schemas.microsoft.com/office/word/2010/wordprocessingShape" mc:Ignorable="w14 wp14">
   <w:p>
     <w:pPr>
       <w:pStyle w:val="Cabealho"/>
@@ -4146,7 +4346,7 @@
 </file>
 
 <file path=word/numbering.xml><?xml version="1.0" encoding="utf-8"?>
-<w:numbering xmlns:wpc="http://schemas.microsoft.com/office/word/2010/wordprocessingCanvas" xmlns:mc="http://schemas.openxmlformats.org/markup-compatibility/2006" xmlns:o="urn:schemas-microsoft-com:office:office" xmlns:r="http://schemas.openxmlformats.org/officeDocument/2006/relationships" xmlns:m="http://schemas.openxmlformats.org/officeDocument/2006/math" xmlns:v="urn:schemas-microsoft-com:vml" xmlns:wp14="http://schemas.microsoft.com/office/word/2010/wordprocessingDrawing" xmlns:wp="http://schemas.openxmlformats.org/drawingml/2006/wordprocessingDrawing" xmlns:w10="urn:schemas-microsoft-com:office:word" xmlns:w="http://schemas.openxmlformats.org/wordprocessingml/2006/main" xmlns:w14="http://schemas.microsoft.com/office/word/2010/wordml" xmlns:w15="http://schemas.microsoft.com/office/word/2012/wordml" xmlns:wpg="http://schemas.microsoft.com/office/word/2010/wordprocessingGroup" xmlns:wpi="http://schemas.microsoft.com/office/word/2010/wordprocessingInk" xmlns:wne="http://schemas.microsoft.com/office/word/2006/wordml" xmlns:wps="http://schemas.microsoft.com/office/word/2010/wordprocessingShape" mc:Ignorable="w14 w15 wp14">
+<w:numbering xmlns:wpc="http://schemas.microsoft.com/office/word/2010/wordprocessingCanvas" xmlns:mc="http://schemas.openxmlformats.org/markup-compatibility/2006" xmlns:o="urn:schemas-microsoft-com:office:office" xmlns:r="http://schemas.openxmlformats.org/officeDocument/2006/relationships" xmlns:m="http://schemas.openxmlformats.org/officeDocument/2006/math" xmlns:v="urn:schemas-microsoft-com:vml" xmlns:wp14="http://schemas.microsoft.com/office/word/2010/wordprocessingDrawing" xmlns:wp="http://schemas.openxmlformats.org/drawingml/2006/wordprocessingDrawing" xmlns:w10="urn:schemas-microsoft-com:office:word" xmlns:w="http://schemas.openxmlformats.org/wordprocessingml/2006/main" xmlns:w14="http://schemas.microsoft.com/office/word/2010/wordml" xmlns:wpg="http://schemas.microsoft.com/office/word/2010/wordprocessingGroup" xmlns:wpi="http://schemas.microsoft.com/office/word/2010/wordprocessingInk" xmlns:wne="http://schemas.microsoft.com/office/word/2006/wordml" xmlns:wps="http://schemas.microsoft.com/office/word/2010/wordprocessingShape" mc:Ignorable="w14 wp14">
   <w:abstractNum w:abstractNumId="0">
     <w:nsid w:val="5CF437EA"/>
     <w:multiLevelType w:val="hybridMultilevel"/>
@@ -4267,7 +4467,7 @@
 </file>
 
 <file path=word/styles.xml><?xml version="1.0" encoding="utf-8"?>
-<w:styles xmlns:mc="http://schemas.openxmlformats.org/markup-compatibility/2006" xmlns:r="http://schemas.openxmlformats.org/officeDocument/2006/relationships" xmlns:w="http://schemas.openxmlformats.org/wordprocessingml/2006/main" xmlns:w14="http://schemas.microsoft.com/office/word/2010/wordml" xmlns:w15="http://schemas.microsoft.com/office/word/2012/wordml" mc:Ignorable="w14 w15">
+<w:styles xmlns:mc="http://schemas.openxmlformats.org/markup-compatibility/2006" xmlns:r="http://schemas.openxmlformats.org/officeDocument/2006/relationships" xmlns:w="http://schemas.openxmlformats.org/wordprocessingml/2006/main" xmlns:w14="http://schemas.microsoft.com/office/word/2010/wordml" mc:Ignorable="w14">
   <w:docDefaults>
     <w:rPrDefault>
       <w:rPr>
@@ -4283,378 +4483,144 @@
       </w:pPr>
     </w:pPrDefault>
   </w:docDefaults>
-  <w:latentStyles w:defLockedState="0" w:defUIPriority="99" w:defSemiHidden="0" w:defUnhideWhenUsed="0" w:defQFormat="0" w:count="371">
-    <w:lsdException w:name="Normal" w:uiPriority="0" w:qFormat="1"/>
-    <w:lsdException w:name="heading 1" w:uiPriority="9" w:qFormat="1"/>
-    <w:lsdException w:name="heading 2" w:semiHidden="1" w:uiPriority="9" w:unhideWhenUsed="1" w:qFormat="1"/>
-    <w:lsdException w:name="heading 3" w:semiHidden="1" w:uiPriority="9" w:unhideWhenUsed="1" w:qFormat="1"/>
-    <w:lsdException w:name="heading 4" w:semiHidden="1" w:uiPriority="9" w:unhideWhenUsed="1" w:qFormat="1"/>
-    <w:lsdException w:name="heading 5" w:semiHidden="1" w:uiPriority="9" w:unhideWhenUsed="1" w:qFormat="1"/>
-    <w:lsdException w:name="heading 6" w:semiHidden="1" w:uiPriority="9" w:unhideWhenUsed="1" w:qFormat="1"/>
-    <w:lsdException w:name="heading 7" w:semiHidden="1" w:uiPriority="9" w:unhideWhenUsed="1" w:qFormat="1"/>
-    <w:lsdException w:name="heading 8" w:semiHidden="1" w:uiPriority="9" w:unhideWhenUsed="1" w:qFormat="1"/>
-    <w:lsdException w:name="heading 9" w:semiHidden="1" w:uiPriority="9" w:unhideWhenUsed="1" w:qFormat="1"/>
-    <w:lsdException w:name="index 1" w:semiHidden="1" w:unhideWhenUsed="1"/>
-    <w:lsdException w:name="index 2" w:semiHidden="1" w:unhideWhenUsed="1"/>
-    <w:lsdException w:name="index 3" w:semiHidden="1" w:unhideWhenUsed="1"/>
-    <w:lsdException w:name="index 4" w:semiHidden="1" w:unhideWhenUsed="1"/>
-    <w:lsdException w:name="index 5" w:semiHidden="1" w:unhideWhenUsed="1"/>
-    <w:lsdException w:name="index 6" w:semiHidden="1" w:unhideWhenUsed="1"/>
-    <w:lsdException w:name="index 7" w:semiHidden="1" w:unhideWhenUsed="1"/>
-    <w:lsdException w:name="index 8" w:semiHidden="1" w:unhideWhenUsed="1"/>
-    <w:lsdException w:name="index 9" w:semiHidden="1" w:unhideWhenUsed="1"/>
-    <w:lsdException w:name="toc 1" w:semiHidden="1" w:uiPriority="39" w:unhideWhenUsed="1"/>
-    <w:lsdException w:name="toc 2" w:semiHidden="1" w:uiPriority="39" w:unhideWhenUsed="1"/>
-    <w:lsdException w:name="toc 3" w:semiHidden="1" w:uiPriority="39" w:unhideWhenUsed="1"/>
-    <w:lsdException w:name="toc 4" w:semiHidden="1" w:uiPriority="39" w:unhideWhenUsed="1"/>
-    <w:lsdException w:name="toc 5" w:semiHidden="1" w:uiPriority="39" w:unhideWhenUsed="1"/>
-    <w:lsdException w:name="toc 6" w:semiHidden="1" w:uiPriority="39" w:unhideWhenUsed="1"/>
-    <w:lsdException w:name="toc 7" w:semiHidden="1" w:uiPriority="39" w:unhideWhenUsed="1"/>
-    <w:lsdException w:name="toc 8" w:semiHidden="1" w:uiPriority="39" w:unhideWhenUsed="1"/>
-    <w:lsdException w:name="toc 9" w:semiHidden="1" w:uiPriority="39" w:unhideWhenUsed="1"/>
-    <w:lsdException w:name="Normal Indent" w:semiHidden="1" w:unhideWhenUsed="1"/>
-    <w:lsdException w:name="footnote text" w:semiHidden="1" w:unhideWhenUsed="1"/>
-    <w:lsdException w:name="annotation text" w:semiHidden="1" w:unhideWhenUsed="1"/>
-    <w:lsdException w:name="header" w:semiHidden="1" w:unhideWhenUsed="1"/>
-    <w:lsdException w:name="footer" w:semiHidden="1" w:unhideWhenUsed="1"/>
-    <w:lsdException w:name="index heading" w:semiHidden="1" w:unhideWhenUsed="1"/>
-    <w:lsdException w:name="caption" w:semiHidden="1" w:uiPriority="35" w:unhideWhenUsed="1" w:qFormat="1"/>
-    <w:lsdException w:name="table of figures" w:semiHidden="1" w:unhideWhenUsed="1"/>
-    <w:lsdException w:name="envelope address" w:semiHidden="1" w:unhideWhenUsed="1"/>
-    <w:lsdException w:name="envelope return" w:semiHidden="1" w:unhideWhenUsed="1"/>
-    <w:lsdException w:name="footnote reference" w:semiHidden="1" w:unhideWhenUsed="1"/>
-    <w:lsdException w:name="annotation reference" w:semiHidden="1" w:unhideWhenUsed="1"/>
-    <w:lsdException w:name="line number" w:semiHidden="1" w:unhideWhenUsed="1"/>
-    <w:lsdException w:name="page number" w:semiHidden="1" w:unhideWhenUsed="1"/>
-    <w:lsdException w:name="endnote reference" w:semiHidden="1" w:unhideWhenUsed="1"/>
-    <w:lsdException w:name="endnote text" w:semiHidden="1" w:unhideWhenUsed="1"/>
-    <w:lsdException w:name="table of authorities" w:semiHidden="1" w:unhideWhenUsed="1"/>
-    <w:lsdException w:name="macro" w:semiHidden="1" w:unhideWhenUsed="1"/>
-    <w:lsdException w:name="toa heading" w:semiHidden="1" w:unhideWhenUsed="1"/>
-    <w:lsdException w:name="List" w:semiHidden="1" w:unhideWhenUsed="1"/>
-    <w:lsdException w:name="List Bullet" w:semiHidden="1" w:unhideWhenUsed="1"/>
-    <w:lsdException w:name="List Number" w:semiHidden="1" w:unhideWhenUsed="1"/>
-    <w:lsdException w:name="List 2" w:semiHidden="1" w:unhideWhenUsed="1"/>
-    <w:lsdException w:name="List 3" w:semiHidden="1" w:unhideWhenUsed="1"/>
-    <w:lsdException w:name="List 4" w:semiHidden="1" w:unhideWhenUsed="1"/>
-    <w:lsdException w:name="List 5" w:semiHidden="1" w:unhideWhenUsed="1"/>
-    <w:lsdException w:name="List Bullet 2" w:semiHidden="1" w:unhideWhenUsed="1"/>
-    <w:lsdException w:name="List Bullet 3" w:semiHidden="1" w:unhideWhenUsed="1"/>
-    <w:lsdException w:name="List Bullet 4" w:semiHidden="1" w:unhideWhenUsed="1"/>
-    <w:lsdException w:name="List Bullet 5" w:semiHidden="1" w:unhideWhenUsed="1"/>
-    <w:lsdException w:name="List Number 2" w:semiHidden="1" w:unhideWhenUsed="1"/>
-    <w:lsdException w:name="List Number 3" w:semiHidden="1" w:unhideWhenUsed="1"/>
-    <w:lsdException w:name="List Number 4" w:semiHidden="1" w:unhideWhenUsed="1"/>
-    <w:lsdException w:name="List Number 5" w:semiHidden="1" w:unhideWhenUsed="1"/>
-    <w:lsdException w:name="Title" w:uiPriority="10" w:qFormat="1"/>
-    <w:lsdException w:name="Closing" w:semiHidden="1" w:unhideWhenUsed="1"/>
-    <w:lsdException w:name="Signature" w:semiHidden="1" w:unhideWhenUsed="1"/>
-    <w:lsdException w:name="Default Paragraph Font" w:semiHidden="1" w:uiPriority="1" w:unhideWhenUsed="1"/>
-    <w:lsdException w:name="Body Text" w:semiHidden="1" w:unhideWhenUsed="1"/>
-    <w:lsdException w:name="Body Text Indent" w:semiHidden="1" w:unhideWhenUsed="1"/>
-    <w:lsdException w:name="List Continue" w:semiHidden="1" w:unhideWhenUsed="1"/>
-    <w:lsdException w:name="List Continue 2" w:semiHidden="1" w:unhideWhenUsed="1"/>
-    <w:lsdException w:name="List Continue 3" w:semiHidden="1" w:unhideWhenUsed="1"/>
-    <w:lsdException w:name="List Continue 4" w:semiHidden="1" w:unhideWhenUsed="1"/>
-    <w:lsdException w:name="List Continue 5" w:semiHidden="1" w:unhideWhenUsed="1"/>
-    <w:lsdException w:name="Message Header" w:semiHidden="1" w:unhideWhenUsed="1"/>
-    <w:lsdException w:name="Subtitle" w:uiPriority="11" w:qFormat="1"/>
-    <w:lsdException w:name="Salutation" w:semiHidden="1" w:unhideWhenUsed="1"/>
-    <w:lsdException w:name="Date" w:semiHidden="1" w:unhideWhenUsed="1"/>
-    <w:lsdException w:name="Body Text First Indent" w:semiHidden="1" w:unhideWhenUsed="1"/>
-    <w:lsdException w:name="Body Text First Indent 2" w:semiHidden="1" w:unhideWhenUsed="1"/>
-    <w:lsdException w:name="Note Heading" w:semiHidden="1" w:unhideWhenUsed="1"/>
-    <w:lsdException w:name="Body Text 2" w:semiHidden="1" w:unhideWhenUsed="1"/>
-    <w:lsdException w:name="Body Text 3" w:semiHidden="1" w:unhideWhenUsed="1"/>
-    <w:lsdException w:name="Body Text Indent 2" w:semiHidden="1" w:unhideWhenUsed="1"/>
-    <w:lsdException w:name="Body Text Indent 3" w:semiHidden="1" w:unhideWhenUsed="1"/>
-    <w:lsdException w:name="Block Text" w:semiHidden="1" w:unhideWhenUsed="1"/>
-    <w:lsdException w:name="Hyperlink" w:semiHidden="1" w:unhideWhenUsed="1"/>
-    <w:lsdException w:name="FollowedHyperlink" w:semiHidden="1" w:unhideWhenUsed="1"/>
-    <w:lsdException w:name="Strong" w:uiPriority="22" w:qFormat="1"/>
-    <w:lsdException w:name="Emphasis" w:uiPriority="20" w:qFormat="1"/>
-    <w:lsdException w:name="Document Map" w:semiHidden="1" w:unhideWhenUsed="1"/>
-    <w:lsdException w:name="Plain Text" w:semiHidden="1" w:unhideWhenUsed="1"/>
-    <w:lsdException w:name="E-mail Signature" w:semiHidden="1" w:unhideWhenUsed="1"/>
-    <w:lsdException w:name="HTML Top of Form" w:semiHidden="1" w:unhideWhenUsed="1"/>
-    <w:lsdException w:name="HTML Bottom of Form" w:semiHidden="1" w:unhideWhenUsed="1"/>
-    <w:lsdException w:name="Normal (Web)" w:semiHidden="1" w:unhideWhenUsed="1"/>
-    <w:lsdException w:name="HTML Acronym" w:semiHidden="1" w:unhideWhenUsed="1"/>
-    <w:lsdException w:name="HTML Address" w:semiHidden="1" w:unhideWhenUsed="1"/>
-    <w:lsdException w:name="HTML Cite" w:semiHidden="1" w:unhideWhenUsed="1"/>
-    <w:lsdException w:name="HTML Code" w:semiHidden="1" w:unhideWhenUsed="1"/>
-    <w:lsdException w:name="HTML Definition" w:semiHidden="1" w:unhideWhenUsed="1"/>
-    <w:lsdException w:name="HTML Keyboard" w:semiHidden="1" w:unhideWhenUsed="1"/>
-    <w:lsdException w:name="HTML Preformatted" w:semiHidden="1" w:unhideWhenUsed="1"/>
-    <w:lsdException w:name="HTML Sample" w:semiHidden="1" w:unhideWhenUsed="1"/>
-    <w:lsdException w:name="HTML Typewriter" w:semiHidden="1" w:unhideWhenUsed="1"/>
-    <w:lsdException w:name="HTML Variable" w:semiHidden="1" w:unhideWhenUsed="1"/>
-    <w:lsdException w:name="Normal Table" w:semiHidden="1" w:unhideWhenUsed="1"/>
-    <w:lsdException w:name="annotation subject" w:semiHidden="1" w:unhideWhenUsed="1"/>
-    <w:lsdException w:name="No List" w:semiHidden="1" w:unhideWhenUsed="1"/>
-    <w:lsdException w:name="Outline List 1" w:semiHidden="1" w:unhideWhenUsed="1"/>
-    <w:lsdException w:name="Outline List 2" w:semiHidden="1" w:unhideWhenUsed="1"/>
-    <w:lsdException w:name="Outline List 3" w:semiHidden="1" w:unhideWhenUsed="1"/>
-    <w:lsdException w:name="Table Simple 1" w:semiHidden="1" w:unhideWhenUsed="1"/>
-    <w:lsdException w:name="Table Simple 2" w:semiHidden="1" w:unhideWhenUsed="1"/>
-    <w:lsdException w:name="Table Simple 3" w:semiHidden="1" w:unhideWhenUsed="1"/>
-    <w:lsdException w:name="Table Classic 1" w:semiHidden="1" w:unhideWhenUsed="1"/>
-    <w:lsdException w:name="Table Classic 2" w:semiHidden="1" w:unhideWhenUsed="1"/>
-    <w:lsdException w:name="Table Classic 3" w:semiHidden="1" w:unhideWhenUsed="1"/>
-    <w:lsdException w:name="Table Classic 4" w:semiHidden="1" w:unhideWhenUsed="1"/>
-    <w:lsdException w:name="Table Colorful 1" w:semiHidden="1" w:unhideWhenUsed="1"/>
-    <w:lsdException w:name="Table Colorful 2" w:semiHidden="1" w:unhideWhenUsed="1"/>
-    <w:lsdException w:name="Table Colorful 3" w:semiHidden="1" w:unhideWhenUsed="1"/>
-    <w:lsdException w:name="Table Columns 1" w:semiHidden="1" w:unhideWhenUsed="1"/>
-    <w:lsdException w:name="Table Columns 2" w:semiHidden="1" w:unhideWhenUsed="1"/>
-    <w:lsdException w:name="Table Columns 3" w:semiHidden="1" w:unhideWhenUsed="1"/>
-    <w:lsdException w:name="Table Columns 4" w:semiHidden="1" w:unhideWhenUsed="1"/>
-    <w:lsdException w:name="Table Columns 5" w:semiHidden="1" w:unhideWhenUsed="1"/>
-    <w:lsdException w:name="Table Grid 1" w:semiHidden="1" w:unhideWhenUsed="1"/>
-    <w:lsdException w:name="Table Grid 2" w:semiHidden="1" w:unhideWhenUsed="1"/>
-    <w:lsdException w:name="Table Grid 3" w:semiHidden="1" w:unhideWhenUsed="1"/>
-    <w:lsdException w:name="Table Grid 4" w:semiHidden="1" w:unhideWhenUsed="1"/>
-    <w:lsdException w:name="Table Grid 5" w:semiHidden="1" w:unhideWhenUsed="1"/>
-    <w:lsdException w:name="Table Grid 6" w:semiHidden="1" w:unhideWhenUsed="1"/>
-    <w:lsdException w:name="Table Grid 7" w:semiHidden="1" w:unhideWhenUsed="1"/>
-    <w:lsdException w:name="Table Grid 8" w:semiHidden="1" w:unhideWhenUsed="1"/>
-    <w:lsdException w:name="Table List 1" w:semiHidden="1" w:unhideWhenUsed="1"/>
-    <w:lsdException w:name="Table List 2" w:semiHidden="1" w:unhideWhenUsed="1"/>
-    <w:lsdException w:name="Table List 3" w:semiHidden="1" w:unhideWhenUsed="1"/>
-    <w:lsdException w:name="Table List 4" w:semiHidden="1" w:unhideWhenUsed="1"/>
-    <w:lsdException w:name="Table List 5" w:semiHidden="1" w:unhideWhenUsed="1"/>
-    <w:lsdException w:name="Table List 6" w:semiHidden="1" w:unhideWhenUsed="1"/>
-    <w:lsdException w:name="Table List 7" w:semiHidden="1" w:unhideWhenUsed="1"/>
-    <w:lsdException w:name="Table List 8" w:semiHidden="1" w:unhideWhenUsed="1"/>
-    <w:lsdException w:name="Table 3D effects 1" w:semiHidden="1" w:unhideWhenUsed="1"/>
-    <w:lsdException w:name="Table 3D effects 2" w:semiHidden="1" w:unhideWhenUsed="1"/>
-    <w:lsdException w:name="Table 3D effects 3" w:semiHidden="1" w:unhideWhenUsed="1"/>
-    <w:lsdException w:name="Table Contemporary" w:semiHidden="1" w:unhideWhenUsed="1"/>
-    <w:lsdException w:name="Table Elegant" w:semiHidden="1" w:unhideWhenUsed="1"/>
-    <w:lsdException w:name="Table Professional" w:semiHidden="1" w:unhideWhenUsed="1"/>
-    <w:lsdException w:name="Table Subtle 1" w:semiHidden="1" w:unhideWhenUsed="1"/>
-    <w:lsdException w:name="Table Subtle 2" w:semiHidden="1" w:unhideWhenUsed="1"/>
-    <w:lsdException w:name="Table Web 1" w:semiHidden="1" w:unhideWhenUsed="1"/>
-    <w:lsdException w:name="Table Web 2" w:semiHidden="1" w:unhideWhenUsed="1"/>
-    <w:lsdException w:name="Table Web 3" w:semiHidden="1" w:unhideWhenUsed="1"/>
-    <w:lsdException w:name="Balloon Text" w:semiHidden="1" w:unhideWhenUsed="1"/>
-    <w:lsdException w:name="Table Grid" w:uiPriority="0"/>
-    <w:lsdException w:name="Table Theme" w:semiHidden="1" w:unhideWhenUsed="1"/>
-    <w:lsdException w:name="Placeholder Text" w:semiHidden="1"/>
-    <w:lsdException w:name="No Spacing" w:uiPriority="1" w:qFormat="1"/>
-    <w:lsdException w:name="Light Shading" w:uiPriority="60"/>
-    <w:lsdException w:name="Light List" w:uiPriority="61"/>
-    <w:lsdException w:name="Light Grid" w:uiPriority="62"/>
-    <w:lsdException w:name="Medium Shading 1" w:uiPriority="63"/>
-    <w:lsdException w:name="Medium Shading 2" w:uiPriority="64"/>
-    <w:lsdException w:name="Medium List 1" w:uiPriority="65"/>
-    <w:lsdException w:name="Medium List 2" w:uiPriority="66"/>
-    <w:lsdException w:name="Medium Grid 1" w:uiPriority="67"/>
-    <w:lsdException w:name="Medium Grid 2" w:uiPriority="68"/>
-    <w:lsdException w:name="Medium Grid 3" w:uiPriority="69"/>
-    <w:lsdException w:name="Dark List" w:uiPriority="70"/>
-    <w:lsdException w:name="Colorful Shading" w:uiPriority="71"/>
-    <w:lsdException w:name="Colorful List" w:uiPriority="72"/>
-    <w:lsdException w:name="Colorful Grid" w:uiPriority="73"/>
-    <w:lsdException w:name="Light Shading Accent 1" w:uiPriority="60"/>
-    <w:lsdException w:name="Light List Accent 1" w:uiPriority="61"/>
-    <w:lsdException w:name="Light Grid Accent 1" w:uiPriority="62"/>
-    <w:lsdException w:name="Medium Shading 1 Accent 1" w:uiPriority="63"/>
-    <w:lsdException w:name="Medium Shading 2 Accent 1" w:uiPriority="64"/>
-    <w:lsdException w:name="Medium List 1 Accent 1" w:uiPriority="65"/>
-    <w:lsdException w:name="Revision" w:semiHidden="1"/>
-    <w:lsdException w:name="List Paragraph" w:uiPriority="34" w:qFormat="1"/>
-    <w:lsdException w:name="Quote" w:uiPriority="29" w:qFormat="1"/>
-    <w:lsdException w:name="Intense Quote" w:uiPriority="30" w:qFormat="1"/>
-    <w:lsdException w:name="Medium List 2 Accent 1" w:uiPriority="66"/>
-    <w:lsdException w:name="Medium Grid 1 Accent 1" w:uiPriority="67"/>
-    <w:lsdException w:name="Medium Grid 2 Accent 1" w:uiPriority="68"/>
-    <w:lsdException w:name="Medium Grid 3 Accent 1" w:uiPriority="69"/>
-    <w:lsdException w:name="Dark List Accent 1" w:uiPriority="70"/>
-    <w:lsdException w:name="Colorful Shading Accent 1" w:uiPriority="71"/>
-    <w:lsdException w:name="Colorful List Accent 1" w:uiPriority="72"/>
-    <w:lsdException w:name="Colorful Grid Accent 1" w:uiPriority="73"/>
-    <w:lsdException w:name="Light Shading Accent 2" w:uiPriority="60"/>
-    <w:lsdException w:name="Light List Accent 2" w:uiPriority="61"/>
-    <w:lsdException w:name="Light Grid Accent 2" w:uiPriority="62"/>
-    <w:lsdException w:name="Medium Shading 1 Accent 2" w:uiPriority="63"/>
-    <w:lsdException w:name="Medium Shading 2 Accent 2" w:uiPriority="64"/>
-    <w:lsdException w:name="Medium List 1 Accent 2" w:uiPriority="65"/>
-    <w:lsdException w:name="Medium List 2 Accent 2" w:uiPriority="66"/>
-    <w:lsdException w:name="Medium Grid 1 Accent 2" w:uiPriority="67"/>
-    <w:lsdException w:name="Medium Grid 2 Accent 2" w:uiPriority="68"/>
-    <w:lsdException w:name="Medium Grid 3 Accent 2" w:uiPriority="69"/>
-    <w:lsdException w:name="Dark List Accent 2" w:uiPriority="70"/>
-    <w:lsdException w:name="Colorful Shading Accent 2" w:uiPriority="71"/>
-    <w:lsdException w:name="Colorful List Accent 2" w:uiPriority="72"/>
-    <w:lsdException w:name="Colorful Grid Accent 2" w:uiPriority="73"/>
-    <w:lsdException w:name="Light Shading Accent 3" w:uiPriority="60"/>
-    <w:lsdException w:name="Light List Accent 3" w:uiPriority="61"/>
-    <w:lsdException w:name="Light Grid Accent 3" w:uiPriority="62"/>
-    <w:lsdException w:name="Medium Shading 1 Accent 3" w:uiPriority="63"/>
-    <w:lsdException w:name="Medium Shading 2 Accent 3" w:uiPriority="64"/>
-    <w:lsdException w:name="Medium List 1 Accent 3" w:uiPriority="65"/>
-    <w:lsdException w:name="Medium List 2 Accent 3" w:uiPriority="66"/>
-    <w:lsdException w:name="Medium Grid 1 Accent 3" w:uiPriority="67"/>
-    <w:lsdException w:name="Medium Grid 2 Accent 3" w:uiPriority="68"/>
-    <w:lsdException w:name="Medium Grid 3 Accent 3" w:uiPriority="69"/>
-    <w:lsdException w:name="Dark List Accent 3" w:uiPriority="70"/>
-    <w:lsdException w:name="Colorful Shading Accent 3" w:uiPriority="71"/>
-    <w:lsdException w:name="Colorful List Accent 3" w:uiPriority="72"/>
-    <w:lsdException w:name="Colorful Grid Accent 3" w:uiPriority="73"/>
-    <w:lsdException w:name="Light Shading Accent 4" w:uiPriority="60"/>
-    <w:lsdException w:name="Light List Accent 4" w:uiPriority="61"/>
-    <w:lsdException w:name="Light Grid Accent 4" w:uiPriority="62"/>
-    <w:lsdException w:name="Medium Shading 1 Accent 4" w:uiPriority="63"/>
-    <w:lsdException w:name="Medium Shading 2 Accent 4" w:uiPriority="64"/>
-    <w:lsdException w:name="Medium List 1 Accent 4" w:uiPriority="65"/>
-    <w:lsdException w:name="Medium List 2 Accent 4" w:uiPriority="66"/>
-    <w:lsdException w:name="Medium Grid 1 Accent 4" w:uiPriority="67"/>
-    <w:lsdException w:name="Medium Grid 2 Accent 4" w:uiPriority="68"/>
-    <w:lsdException w:name="Medium Grid 3 Accent 4" w:uiPriority="69"/>
-    <w:lsdException w:name="Dark List Accent 4" w:uiPriority="70"/>
-    <w:lsdException w:name="Colorful Shading Accent 4" w:uiPriority="71"/>
-    <w:lsdException w:name="Colorful List Accent 4" w:uiPriority="72"/>
-    <w:lsdException w:name="Colorful Grid Accent 4" w:uiPriority="73"/>
-    <w:lsdException w:name="Light Shading Accent 5" w:uiPriority="60"/>
-    <w:lsdException w:name="Light List Accent 5" w:uiPriority="61"/>
-    <w:lsdException w:name="Light Grid Accent 5" w:uiPriority="62"/>
-    <w:lsdException w:name="Medium Shading 1 Accent 5" w:uiPriority="63"/>
-    <w:lsdException w:name="Medium Shading 2 Accent 5" w:uiPriority="64"/>
-    <w:lsdException w:name="Medium List 1 Accent 5" w:uiPriority="65"/>
-    <w:lsdException w:name="Medium List 2 Accent 5" w:uiPriority="66"/>
-    <w:lsdException w:name="Medium Grid 1 Accent 5" w:uiPriority="67"/>
-    <w:lsdException w:name="Medium Grid 2 Accent 5" w:uiPriority="68"/>
-    <w:lsdException w:name="Medium Grid 3 Accent 5" w:uiPriority="69"/>
-    <w:lsdException w:name="Dark List Accent 5" w:uiPriority="70"/>
-    <w:lsdException w:name="Colorful Shading Accent 5" w:uiPriority="71"/>
-    <w:lsdException w:name="Colorful List Accent 5" w:uiPriority="72"/>
-    <w:lsdException w:name="Colorful Grid Accent 5" w:uiPriority="73"/>
-    <w:lsdException w:name="Light Shading Accent 6" w:uiPriority="60"/>
-    <w:lsdException w:name="Light List Accent 6" w:uiPriority="61"/>
-    <w:lsdException w:name="Light Grid Accent 6" w:uiPriority="62"/>
-    <w:lsdException w:name="Medium Shading 1 Accent 6" w:uiPriority="63"/>
-    <w:lsdException w:name="Medium Shading 2 Accent 6" w:uiPriority="64"/>
-    <w:lsdException w:name="Medium List 1 Accent 6" w:uiPriority="65"/>
-    <w:lsdException w:name="Medium List 2 Accent 6" w:uiPriority="66"/>
-    <w:lsdException w:name="Medium Grid 1 Accent 6" w:uiPriority="67"/>
-    <w:lsdException w:name="Medium Grid 2 Accent 6" w:uiPriority="68"/>
-    <w:lsdException w:name="Medium Grid 3 Accent 6" w:uiPriority="69"/>
-    <w:lsdException w:name="Dark List Accent 6" w:uiPriority="70"/>
-    <w:lsdException w:name="Colorful Shading Accent 6" w:uiPriority="71"/>
-    <w:lsdException w:name="Colorful List Accent 6" w:uiPriority="72"/>
-    <w:lsdException w:name="Colorful Grid Accent 6" w:uiPriority="73"/>
-    <w:lsdException w:name="Subtle Emphasis" w:uiPriority="19" w:qFormat="1"/>
-    <w:lsdException w:name="Intense Emphasis" w:uiPriority="21" w:qFormat="1"/>
-    <w:lsdException w:name="Subtle Reference" w:uiPriority="31" w:qFormat="1"/>
-    <w:lsdException w:name="Intense Reference" w:uiPriority="32" w:qFormat="1"/>
-    <w:lsdException w:name="Book Title" w:uiPriority="33" w:qFormat="1"/>
-    <w:lsdException w:name="Bibliography" w:semiHidden="1" w:uiPriority="37" w:unhideWhenUsed="1"/>
-    <w:lsdException w:name="TOC Heading" w:semiHidden="1" w:uiPriority="39" w:unhideWhenUsed="1" w:qFormat="1"/>
-    <w:lsdException w:name="Plain Table 1" w:uiPriority="41"/>
-    <w:lsdException w:name="Plain Table 2" w:uiPriority="42"/>
-    <w:lsdException w:name="Plain Table 3" w:uiPriority="43"/>
-    <w:lsdException w:name="Plain Table 4" w:uiPriority="44"/>
-    <w:lsdException w:name="Plain Table 5" w:uiPriority="45"/>
-    <w:lsdException w:name="Grid Table Light" w:uiPriority="40"/>
-    <w:lsdException w:name="Grid Table 1 Light" w:uiPriority="46"/>
-    <w:lsdException w:name="Grid Table 2" w:uiPriority="47"/>
-    <w:lsdException w:name="Grid Table 3" w:uiPriority="48"/>
-    <w:lsdException w:name="Grid Table 4" w:uiPriority="49"/>
-    <w:lsdException w:name="Grid Table 5 Dark" w:uiPriority="50"/>
-    <w:lsdException w:name="Grid Table 6 Colorful" w:uiPriority="51"/>
-    <w:lsdException w:name="Grid Table 7 Colorful" w:uiPriority="52"/>
-    <w:lsdException w:name="Grid Table 1 Light Accent 1" w:uiPriority="46"/>
-    <w:lsdException w:name="Grid Table 2 Accent 1" w:uiPriority="47"/>
-    <w:lsdException w:name="Grid Table 3 Accent 1" w:uiPriority="48"/>
-    <w:lsdException w:name="Grid Table 4 Accent 1" w:uiPriority="49"/>
-    <w:lsdException w:name="Grid Table 5 Dark Accent 1" w:uiPriority="50"/>
-    <w:lsdException w:name="Grid Table 6 Colorful Accent 1" w:uiPriority="51"/>
-    <w:lsdException w:name="Grid Table 7 Colorful Accent 1" w:uiPriority="52"/>
-    <w:lsdException w:name="Grid Table 1 Light Accent 2" w:uiPriority="46"/>
-    <w:lsdException w:name="Grid Table 2 Accent 2" w:uiPriority="47"/>
-    <w:lsdException w:name="Grid Table 3 Accent 2" w:uiPriority="48"/>
-    <w:lsdException w:name="Grid Table 4 Accent 2" w:uiPriority="49"/>
-    <w:lsdException w:name="Grid Table 5 Dark Accent 2" w:uiPriority="50"/>
-    <w:lsdException w:name="Grid Table 6 Colorful Accent 2" w:uiPriority="51"/>
-    <w:lsdException w:name="Grid Table 7 Colorful Accent 2" w:uiPriority="52"/>
-    <w:lsdException w:name="Grid Table 1 Light Accent 3" w:uiPriority="46"/>
-    <w:lsdException w:name="Grid Table 2 Accent 3" w:uiPriority="47"/>
-    <w:lsdException w:name="Grid Table 3 Accent 3" w:uiPriority="48"/>
-    <w:lsdException w:name="Grid Table 4 Accent 3" w:uiPriority="49"/>
-    <w:lsdException w:name="Grid Table 5 Dark Accent 3" w:uiPriority="50"/>
-    <w:lsdException w:name="Grid Table 6 Colorful Accent 3" w:uiPriority="51"/>
-    <w:lsdException w:name="Grid Table 7 Colorful Accent 3" w:uiPriority="52"/>
-    <w:lsdException w:name="Grid Table 1 Light Accent 4" w:uiPriority="46"/>
-    <w:lsdException w:name="Grid Table 2 Accent 4" w:uiPriority="47"/>
-    <w:lsdException w:name="Grid Table 3 Accent 4" w:uiPriority="48"/>
-    <w:lsdException w:name="Grid Table 4 Accent 4" w:uiPriority="49"/>
-    <w:lsdException w:name="Grid Table 5 Dark Accent 4" w:uiPriority="50"/>
-    <w:lsdException w:name="Grid Table 6 Colorful Accent 4" w:uiPriority="51"/>
-    <w:lsdException w:name="Grid Table 7 Colorful Accent 4" w:uiPriority="52"/>
-    <w:lsdException w:name="Grid Table 1 Light Accent 5" w:uiPriority="46"/>
-    <w:lsdException w:name="Grid Table 2 Accent 5" w:uiPriority="47"/>
-    <w:lsdException w:name="Grid Table 3 Accent 5" w:uiPriority="48"/>
-    <w:lsdException w:name="Grid Table 4 Accent 5" w:uiPriority="49"/>
-    <w:lsdException w:name="Grid Table 5 Dark Accent 5" w:uiPriority="50"/>
-    <w:lsdException w:name="Grid Table 6 Colorful Accent 5" w:uiPriority="51"/>
-    <w:lsdException w:name="Grid Table 7 Colorful Accent 5" w:uiPriority="52"/>
-    <w:lsdException w:name="Grid Table 1 Light Accent 6" w:uiPriority="46"/>
-    <w:lsdException w:name="Grid Table 2 Accent 6" w:uiPriority="47"/>
-    <w:lsdException w:name="Grid Table 3 Accent 6" w:uiPriority="48"/>
-    <w:lsdException w:name="Grid Table 4 Accent 6" w:uiPriority="49"/>
-    <w:lsdException w:name="Grid Table 5 Dark Accent 6" w:uiPriority="50"/>
-    <w:lsdException w:name="Grid Table 6 Colorful Accent 6" w:uiPriority="51"/>
-    <w:lsdException w:name="Grid Table 7 Colorful Accent 6" w:uiPriority="52"/>
-    <w:lsdException w:name="List Table 1 Light" w:uiPriority="46"/>
-    <w:lsdException w:name="List Table 2" w:uiPriority="47"/>
-    <w:lsdException w:name="List Table 3" w:uiPriority="48"/>
-    <w:lsdException w:name="List Table 4" w:uiPriority="49"/>
-    <w:lsdException w:name="List Table 5 Dark" w:uiPriority="50"/>
-    <w:lsdException w:name="List Table 6 Colorful" w:uiPriority="51"/>
-    <w:lsdException w:name="List Table 7 Colorful" w:uiPriority="52"/>
-    <w:lsdException w:name="List Table 1 Light Accent 1" w:uiPriority="46"/>
-    <w:lsdException w:name="List Table 2 Accent 1" w:uiPriority="47"/>
-    <w:lsdException w:name="List Table 3 Accent 1" w:uiPriority="48"/>
-    <w:lsdException w:name="List Table 4 Accent 1" w:uiPriority="49"/>
-    <w:lsdException w:name="List Table 5 Dark Accent 1" w:uiPriority="50"/>
-    <w:lsdException w:name="List Table 6 Colorful Accent 1" w:uiPriority="51"/>
-    <w:lsdException w:name="List Table 7 Colorful Accent 1" w:uiPriority="52"/>
-    <w:lsdException w:name="List Table 1 Light Accent 2" w:uiPriority="46"/>
-    <w:lsdException w:name="List Table 2 Accent 2" w:uiPriority="47"/>
-    <w:lsdException w:name="List Table 3 Accent 2" w:uiPriority="48"/>
-    <w:lsdException w:name="List Table 4 Accent 2" w:uiPriority="49"/>
-    <w:lsdException w:name="List Table 5 Dark Accent 2" w:uiPriority="50"/>
-    <w:lsdException w:name="List Table 6 Colorful Accent 2" w:uiPriority="51"/>
-    <w:lsdException w:name="List Table 7 Colorful Accent 2" w:uiPriority="52"/>
-    <w:lsdException w:name="List Table 1 Light Accent 3" w:uiPriority="46"/>
-    <w:lsdException w:name="List Table 2 Accent 3" w:uiPriority="47"/>
-    <w:lsdException w:name="List Table 3 Accent 3" w:uiPriority="48"/>
-    <w:lsdException w:name="List Table 4 Accent 3" w:uiPriority="49"/>
-    <w:lsdException w:name="List Table 5 Dark Accent 3" w:uiPriority="50"/>
-    <w:lsdException w:name="List Table 6 Colorful Accent 3" w:uiPriority="51"/>
-    <w:lsdException w:name="List Table 7 Colorful Accent 3" w:uiPriority="52"/>
-    <w:lsdException w:name="List Table 1 Light Accent 4" w:uiPriority="46"/>
-    <w:lsdException w:name="List Table 2 Accent 4" w:uiPriority="47"/>
-    <w:lsdException w:name="List Table 3 Accent 4" w:uiPriority="48"/>
-    <w:lsdException w:name="List Table 4 Accent 4" w:uiPriority="49"/>
-    <w:lsdException w:name="List Table 5 Dark Accent 4" w:uiPriority="50"/>
-    <w:lsdException w:name="List Table 6 Colorful Accent 4" w:uiPriority="51"/>
-    <w:lsdException w:name="List Table 7 Colorful Accent 4" w:uiPriority="52"/>
-    <w:lsdException w:name="List Table 1 Light Accent 5" w:uiPriority="46"/>
-    <w:lsdException w:name="List Table 2 Accent 5" w:uiPriority="47"/>
-    <w:lsdException w:name="List Table 3 Accent 5" w:uiPriority="48"/>
-    <w:lsdException w:name="List Table 4 Accent 5" w:uiPriority="49"/>
-    <w:lsdException w:name="List Table 5 Dark Accent 5" w:uiPriority="50"/>
-    <w:lsdException w:name="List Table 6 Colorful Accent 5" w:uiPriority="51"/>
-    <w:lsdException w:name="List Table 7 Colorful Accent 5" w:uiPriority="52"/>
-    <w:lsdException w:name="List Table 1 Light Accent 6" w:uiPriority="46"/>
-    <w:lsdException w:name="List Table 2 Accent 6" w:uiPriority="47"/>
-    <w:lsdException w:name="List Table 3 Accent 6" w:uiPriority="48"/>
-    <w:lsdException w:name="List Table 4 Accent 6" w:uiPriority="49"/>
-    <w:lsdException w:name="List Table 5 Dark Accent 6" w:uiPriority="50"/>
-    <w:lsdException w:name="List Table 6 Colorful Accent 6" w:uiPriority="51"/>
-    <w:lsdException w:name="List Table 7 Colorful Accent 6" w:uiPriority="52"/>
+  <w:latentStyles w:defLockedState="0" w:defUIPriority="99" w:defSemiHidden="1" w:defUnhideWhenUsed="1" w:defQFormat="0" w:count="267">
+    <w:lsdException w:name="Normal" w:semiHidden="0" w:uiPriority="0" w:unhideWhenUsed="0" w:qFormat="1"/>
+    <w:lsdException w:name="heading 1" w:semiHidden="0" w:uiPriority="9" w:unhideWhenUsed="0" w:qFormat="1"/>
+    <w:lsdException w:name="heading 2" w:uiPriority="9" w:qFormat="1"/>
+    <w:lsdException w:name="heading 3" w:uiPriority="9" w:qFormat="1"/>
+    <w:lsdException w:name="heading 4" w:uiPriority="9" w:qFormat="1"/>
+    <w:lsdException w:name="heading 5" w:uiPriority="9" w:qFormat="1"/>
+    <w:lsdException w:name="heading 6" w:uiPriority="9" w:qFormat="1"/>
+    <w:lsdException w:name="heading 7" w:uiPriority="9" w:qFormat="1"/>
+    <w:lsdException w:name="heading 8" w:uiPriority="9" w:qFormat="1"/>
+    <w:lsdException w:name="heading 9" w:uiPriority="9" w:qFormat="1"/>
+    <w:lsdException w:name="toc 1" w:uiPriority="39"/>
+    <w:lsdException w:name="toc 2" w:uiPriority="39"/>
+    <w:lsdException w:name="toc 3" w:uiPriority="39"/>
+    <w:lsdException w:name="toc 4" w:uiPriority="39"/>
+    <w:lsdException w:name="toc 5" w:uiPriority="39"/>
+    <w:lsdException w:name="toc 6" w:uiPriority="39"/>
+    <w:lsdException w:name="toc 7" w:uiPriority="39"/>
+    <w:lsdException w:name="toc 8" w:uiPriority="39"/>
+    <w:lsdException w:name="toc 9" w:uiPriority="39"/>
+    <w:lsdException w:name="caption" w:uiPriority="35" w:qFormat="1"/>
+    <w:lsdException w:name="Title" w:semiHidden="0" w:uiPriority="10" w:unhideWhenUsed="0" w:qFormat="1"/>
+    <w:lsdException w:name="Default Paragraph Font" w:uiPriority="1"/>
+    <w:lsdException w:name="Subtitle" w:semiHidden="0" w:uiPriority="11" w:unhideWhenUsed="0" w:qFormat="1"/>
+    <w:lsdException w:name="Strong" w:semiHidden="0" w:uiPriority="22" w:unhideWhenUsed="0" w:qFormat="1"/>
+    <w:lsdException w:name="Emphasis" w:semiHidden="0" w:uiPriority="20" w:unhideWhenUsed="0" w:qFormat="1"/>
+    <w:lsdException w:name="Table Grid" w:semiHidden="0" w:uiPriority="0" w:unhideWhenUsed="0"/>
+    <w:lsdException w:name="Placeholder Text" w:unhideWhenUsed="0"/>
+    <w:lsdException w:name="No Spacing" w:semiHidden="0" w:uiPriority="1" w:unhideWhenUsed="0" w:qFormat="1"/>
+    <w:lsdException w:name="Light Shading" w:semiHidden="0" w:uiPriority="60" w:unhideWhenUsed="0"/>
+    <w:lsdException w:name="Light List" w:semiHidden="0" w:uiPriority="61" w:unhideWhenUsed="0"/>
+    <w:lsdException w:name="Light Grid" w:semiHidden="0" w:uiPriority="62" w:unhideWhenUsed="0"/>
+    <w:lsdException w:name="Medium Shading 1" w:semiHidden="0" w:uiPriority="63" w:unhideWhenUsed="0"/>
+    <w:lsdException w:name="Medium Shading 2" w:semiHidden="0" w:uiPriority="64" w:unhideWhenUsed="0"/>
+    <w:lsdException w:name="Medium List 1" w:semiHidden="0" w:uiPriority="65" w:unhideWhenUsed="0"/>
+    <w:lsdException w:name="Medium List 2" w:semiHidden="0" w:uiPriority="66" w:unhideWhenUsed="0"/>
+    <w:lsdException w:name="Medium Grid 1" w:semiHidden="0" w:uiPriority="67" w:unhideWhenUsed="0"/>
+    <w:lsdException w:name="Medium Grid 2" w:semiHidden="0" w:uiPriority="68" w:unhideWhenUsed="0"/>
+    <w:lsdException w:name="Medium Grid 3" w:semiHidden="0" w:uiPriority="69" w:unhideWhenUsed="0"/>
+    <w:lsdException w:name="Dark List" w:semiHidden="0" w:uiPriority="70" w:unhideWhenUsed="0"/>
+    <w:lsdException w:name="Colorful Shading" w:semiHidden="0" w:uiPriority="71" w:unhideWhenUsed="0"/>
+    <w:lsdException w:name="Colorful List" w:semiHidden="0" w:uiPriority="72" w:unhideWhenUsed="0"/>
+    <w:lsdException w:name="Colorful Grid" w:semiHidden="0" w:uiPriority="73" w:unhideWhenUsed="0"/>
+    <w:lsdException w:name="Light Shading Accent 1" w:semiHidden="0" w:uiPriority="60" w:unhideWhenUsed="0"/>
+    <w:lsdException w:name="Light List Accent 1" w:semiHidden="0" w:uiPriority="61" w:unhideWhenUsed="0"/>
+    <w:lsdException w:name="Light Grid Accent 1" w:semiHidden="0" w:uiPriority="62" w:unhideWhenUsed="0"/>
+    <w:lsdException w:name="Medium Shading 1 Accent 1" w:semiHidden="0" w:uiPriority="63" w:unhideWhenUsed="0"/>
+    <w:lsdException w:name="Medium Shading 2 Accent 1" w:semiHidden="0" w:uiPriority="64" w:unhideWhenUsed="0"/>
+    <w:lsdException w:name="Medium List 1 Accent 1" w:semiHidden="0" w:uiPriority="65" w:unhideWhenUsed="0"/>
+    <w:lsdException w:name="Revision" w:unhideWhenUsed="0"/>
+    <w:lsdException w:name="List Paragraph" w:semiHidden="0" w:uiPriority="34" w:unhideWhenUsed="0" w:qFormat="1"/>
+    <w:lsdException w:name="Quote" w:semiHidden="0" w:uiPriority="29" w:unhideWhenUsed="0" w:qFormat="1"/>
+    <w:lsdException w:name="Intense Quote" w:semiHidden="0" w:uiPriority="30" w:unhideWhenUsed="0" w:qFormat="1"/>
+    <w:lsdException w:name="Medium List 2 Accent 1" w:semiHidden="0" w:uiPriority="66" w:unhideWhenUsed="0"/>
+    <w:lsdException w:name="Medium Grid 1 Accent 1" w:semiHidden="0" w:uiPriority="67" w:unhideWhenUsed="0"/>
+    <w:lsdException w:name="Medium Grid 2 Accent 1" w:semiHidden="0" w:uiPriority="68" w:unhideWhenUsed="0"/>
+    <w:lsdException w:name="Medium Grid 3 Accent 1" w:semiHidden="0" w:uiPriority="69" w:unhideWhenUsed="0"/>
+    <w:lsdException w:name="Dark List Accent 1" w:semiHidden="0" w:uiPriority="70" w:unhideWhenUsed="0"/>
+    <w:lsdException w:name="Colorful Shading Accent 1" w:semiHidden="0" w:uiPriority="71" w:unhideWhenUsed="0"/>
+    <w:lsdException w:name="Colorful List Accent 1" w:semiHidden="0" w:uiPriority="72" w:unhideWhenUsed="0"/>
+    <w:lsdException w:name="Colorful Grid Accent 1" w:semiHidden="0" w:uiPriority="73" w:unhideWhenUsed="0"/>
+    <w:lsdException w:name="Light Shading Accent 2" w:semiHidden="0" w:uiPriority="60" w:unhideWhenUsed="0"/>
+    <w:lsdException w:name="Light List Accent 2" w:semiHidden="0" w:uiPriority="61" w:unhideWhenUsed="0"/>
+    <w:lsdException w:name="Light Grid Accent 2" w:semiHidden="0" w:uiPriority="62" w:unhideWhenUsed="0"/>
+    <w:lsdException w:name="Medium Shading 1 Accent 2" w:semiHidden="0" w:uiPriority="63" w:unhideWhenUsed="0"/>
+    <w:lsdException w:name="Medium Shading 2 Accent 2" w:semiHidden="0" w:uiPriority="64" w:unhideWhenUsed="0"/>
+    <w:lsdException w:name="Medium List 1 Accent 2" w:semiHidden="0" w:uiPriority="65" w:unhideWhenUsed="0"/>
+    <w:lsdException w:name="Medium List 2 Accent 2" w:semiHidden="0" w:uiPriority="66" w:unhideWhenUsed="0"/>
+    <w:lsdException w:name="Medium Grid 1 Accent 2" w:semiHidden="0" w:uiPriority="67" w:unhideWhenUsed="0"/>
+    <w:lsdException w:name="Medium Grid 2 Accent 2" w:semiHidden="0" w:uiPriority="68" w:unhideWhenUsed="0"/>
+    <w:lsdException w:name="Medium Grid 3 Accent 2" w:semiHidden="0" w:uiPriority="69" w:unhideWhenUsed="0"/>
+    <w:lsdException w:name="Dark List Accent 2" w:semiHidden="0" w:uiPriority="70" w:unhideWhenUsed="0"/>
+    <w:lsdException w:name="Colorful Shading Accent 2" w:semiHidden="0" w:uiPriority="71" w:unhideWhenUsed="0"/>
+    <w:lsdException w:name="Colorful List Accent 2" w:semiHidden="0" w:uiPriority="72" w:unhideWhenUsed="0"/>
+    <w:lsdException w:name="Colorful Grid Accent 2" w:semiHidden="0" w:uiPriority="73" w:unhideWhenUsed="0"/>
+    <w:lsdException w:name="Light Shading Accent 3" w:semiHidden="0" w:uiPriority="60" w:unhideWhenUsed="0"/>
+    <w:lsdException w:name="Light List Accent 3" w:semiHidden="0" w:uiPriority="61" w:unhideWhenUsed="0"/>
+    <w:lsdException w:name="Light Grid Accent 3" w:semiHidden="0" w:uiPriority="62" w:unhideWhenUsed="0"/>
+    <w:lsdException w:name="Medium Shading 1 Accent 3" w:semiHidden="0" w:uiPriority="63" w:unhideWhenUsed="0"/>
+    <w:lsdException w:name="Medium Shading 2 Accent 3" w:semiHidden="0" w:uiPriority="64" w:unhideWhenUsed="0"/>
+    <w:lsdException w:name="Medium List 1 Accent 3" w:semiHidden="0" w:uiPriority="65" w:unhideWhenUsed="0"/>
+    <w:lsdException w:name="Medium List 2 Accent 3" w:semiHidden="0" w:uiPriority="66" w:unhideWhenUsed="0"/>
+    <w:lsdException w:name="Medium Grid 1 Accent 3" w:semiHidden="0" w:uiPriority="67" w:unhideWhenUsed="0"/>
+    <w:lsdException w:name="Medium Grid 2 Accent 3" w:semiHidden="0" w:uiPriority="68" w:unhideWhenUsed="0"/>
+    <w:lsdException w:name="Medium Grid 3 Accent 3" w:semiHidden="0" w:uiPriority="69" w:unhideWhenUsed="0"/>
+    <w:lsdException w:name="Dark List Accent 3" w:semiHidden="0" w:uiPriority="70" w:unhideWhenUsed="0"/>
+    <w:lsdException w:name="Colorful Shading Accent 3" w:semiHidden="0" w:uiPriority="71" w:unhideWhenUsed="0"/>
+    <w:lsdException w:name="Colorful List Accent 3" w:semiHidden="0" w:uiPriority="72" w:unhideWhenUsed="0"/>
+    <w:lsdException w:name="Colorful Grid Accent 3" w:semiHidden="0" w:uiPriority="73" w:unhideWhenUsed="0"/>
+    <w:lsdException w:name="Light Shading Accent 4" w:semiHidden="0" w:uiPriority="60" w:unhideWhenUsed="0"/>
+    <w:lsdException w:name="Light List Accent 4" w:semiHidden="0" w:uiPriority="61" w:unhideWhenUsed="0"/>
+    <w:lsdException w:name="Light Grid Accent 4" w:semiHidden="0" w:uiPriority="62" w:unhideWhenUsed="0"/>
+    <w:lsdException w:name="Medium Shading 1 Accent 4" w:semiHidden="0" w:uiPriority="63" w:unhideWhenUsed="0"/>
+    <w:lsdException w:name="Medium Shading 2 Accent 4" w:semiHidden="0" w:uiPriority="64" w:unhideWhenUsed="0"/>
+    <w:lsdException w:name="Medium List 1 Accent 4" w:semiHidden="0" w:uiPriority="65" w:unhideWhenUsed="0"/>
+    <w:lsdException w:name="Medium List 2 Accent 4" w:semiHidden="0" w:uiPriority="66" w:unhideWhenUsed="0"/>
+    <w:lsdException w:name="Medium Grid 1 Accent 4" w:semiHidden="0" w:uiPriority="67" w:unhideWhenUsed="0"/>
+    <w:lsdException w:name="Medium Grid 2 Accent 4" w:semiHidden="0" w:uiPriority="68" w:unhideWhenUsed="0"/>
+    <w:lsdException w:name="Medium Grid 3 Accent 4" w:semiHidden="0" w:uiPriority="69" w:unhideWhenUsed="0"/>
+    <w:lsdException w:name="Dark List Accent 4" w:semiHidden="0" w:uiPriority="70" w:unhideWhenUsed="0"/>
+    <w:lsdException w:name="Colorful Shading Accent 4" w:semiHidden="0" w:uiPriority="71" w:unhideWhenUsed="0"/>
+    <w:lsdException w:name="Colorful List Accent 4" w:semiHidden="0" w:uiPriority="72" w:unhideWhenUsed="0"/>
+    <w:lsdException w:name="Colorful Grid Accent 4" w:semiHidden="0" w:uiPriority="73" w:unhideWhenUsed="0"/>
+    <w:lsdException w:name="Light Shading Accent 5" w:semiHidden="0" w:uiPriority="60" w:unhideWhenUsed="0"/>
+    <w:lsdException w:name="Light List Accent 5" w:semiHidden="0" w:uiPriority="61" w:unhideWhenUsed="0"/>
+    <w:lsdException w:name="Light Grid Accent 5" w:semiHidden="0" w:uiPriority="62" w:unhideWhenUsed="0"/>
+    <w:lsdException w:name="Medium Shading 1 Accent 5" w:semiHidden="0" w:uiPriority="63" w:unhideWhenUsed="0"/>
+    <w:lsdException w:name="Medium Shading 2 Accent 5" w:semiHidden="0" w:uiPriority="64" w:unhideWhenUsed="0"/>
+    <w:lsdException w:name="Medium List 1 Accent 5" w:semiHidden="0" w:uiPriority="65" w:unhideWhenUsed="0"/>
+    <w:lsdException w:name="Medium List 2 Accent 5" w:semiHidden="0" w:uiPriority="66" w:unhideWhenUsed="0"/>
+    <w:lsdException w:name="Medium Grid 1 Accent 5" w:semiHidden="0" w:uiPriority="67" w:unhideWhenUsed="0"/>
+    <w:lsdException w:name="Medium Grid 2 Accent 5" w:semiHidden="0" w:uiPriority="68" w:unhideWhenUsed="0"/>
+    <w:lsdException w:name="Medium Grid 3 Accent 5" w:semiHidden="0" w:uiPriority="69" w:unhideWhenUsed="0"/>
+    <w:lsdException w:name="Dark List Accent 5" w:semiHidden="0" w:uiPriority="70" w:unhideWhenUsed="0"/>
+    <w:lsdException w:name="Colorful Shading Accent 5" w:semiHidden="0" w:uiPriority="71" w:unhideWhenUsed="0"/>
+    <w:lsdException w:name="Colorful List Accent 5" w:semiHidden="0" w:uiPriority="72" w:unhideWhenUsed="0"/>
+    <w:lsdException w:name="Colorful Grid Accent 5" w:semiHidden="0" w:uiPriority="73" w:unhideWhenUsed="0"/>
+    <w:lsdException w:name="Light Shading Accent 6" w:semiHidden="0" w:uiPriority="60" w:unhideWhenUsed="0"/>
+    <w:lsdException w:name="Light List Accent 6" w:semiHidden="0" w:uiPriority="61" w:unhideWhenUsed="0"/>
+    <w:lsdException w:name="Light Grid Accent 6" w:semiHidden="0" w:uiPriority="62" w:unhideWhenUsed="0"/>
+    <w:lsdException w:name="Medium Shading 1 Accent 6" w:semiHidden="0" w:uiPriority="63" w:unhideWhenUsed="0"/>
+    <w:lsdException w:name="Medium Shading 2 Accent 6" w:semiHidden="0" w:uiPriority="64" w:unhideWhenUsed="0"/>
+    <w:lsdException w:name="Medium List 1 Accent 6" w:semiHidden="0" w:uiPriority="65" w:unhideWhenUsed="0"/>
+    <w:lsdException w:name="Medium List 2 Accent 6" w:semiHidden="0" w:uiPriority="66" w:unhideWhenUsed="0"/>
+    <w:lsdException w:name="Medium Grid 1 Accent 6" w:semiHidden="0" w:uiPriority="67" w:unhideWhenUsed="0"/>
+    <w:lsdException w:name="Medium Grid 2 Accent 6" w:semiHidden="0" w:uiPriority="68" w:unhideWhenUsed="0"/>
+    <w:lsdException w:name="Medium Grid 3 Accent 6" w:semiHidden="0" w:uiPriority="69" w:unhideWhenUsed="0"/>
+    <w:lsdException w:name="Dark List Accent 6" w:semiHidden="0" w:uiPriority="70" w:unhideWhenUsed="0"/>
+    <w:lsdException w:name="Colorful Shading Accent 6" w:semiHidden="0" w:uiPriority="71" w:unhideWhenUsed="0"/>
+    <w:lsdException w:name="Colorful List Accent 6" w:semiHidden="0" w:uiPriority="72" w:unhideWhenUsed="0"/>
+    <w:lsdException w:name="Colorful Grid Accent 6" w:semiHidden="0" w:uiPriority="73" w:unhideWhenUsed="0"/>
+    <w:lsdException w:name="Subtle Emphasis" w:semiHidden="0" w:uiPriority="19" w:unhideWhenUsed="0" w:qFormat="1"/>
+    <w:lsdException w:name="Intense Emphasis" w:semiHidden="0" w:uiPriority="21" w:unhideWhenUsed="0" w:qFormat="1"/>
+    <w:lsdException w:name="Subtle Reference" w:semiHidden="0" w:uiPriority="31" w:unhideWhenUsed="0" w:qFormat="1"/>
+    <w:lsdException w:name="Intense Reference" w:semiHidden="0" w:uiPriority="32" w:unhideWhenUsed="0" w:qFormat="1"/>
+    <w:lsdException w:name="Book Title" w:semiHidden="0" w:uiPriority="33" w:unhideWhenUsed="0" w:qFormat="1"/>
+    <w:lsdException w:name="Bibliography" w:uiPriority="37"/>
+    <w:lsdException w:name="TOC Heading" w:uiPriority="39" w:qFormat="1"/>
   </w:latentStyles>
   <w:style w:type="paragraph" w:default="1" w:styleId="Normal">
     <w:name w:val="Normal"/>
@@ -4770,6 +4736,7 @@
       <w:spacing w:after="0" w:line="240" w:lineRule="auto"/>
     </w:pPr>
     <w:tblPr>
+      <w:tblInd w:w="0" w:type="dxa"/>
       <w:tblBorders>
         <w:top w:val="single" w:sz="4" w:space="0" w:color="auto"/>
         <w:left w:val="single" w:sz="4" w:space="0" w:color="auto"/>
@@ -4778,6 +4745,12 @@
         <w:insideH w:val="single" w:sz="4" w:space="0" w:color="auto"/>
         <w:insideV w:val="single" w:sz="4" w:space="0" w:color="auto"/>
       </w:tblBorders>
+      <w:tblCellMar>
+        <w:top w:w="0" w:type="dxa"/>
+        <w:left w:w="108" w:type="dxa"/>
+        <w:bottom w:w="0" w:type="dxa"/>
+        <w:right w:w="108" w:type="dxa"/>
+      </w:tblCellMar>
     </w:tblPr>
   </w:style>
   <w:style w:type="paragraph" w:styleId="NormalWeb">
@@ -4795,6 +4768,196 @@
       <w:szCs w:val="24"/>
       <w:lang w:eastAsia="pt-BR"/>
     </w:rPr>
+  </w:style>
+</w:styles>
+</file>
+
+<file path=word/stylesWithEffects.xml><?xml version="1.0" encoding="utf-8"?>
+<w:styles xmlns:wpc="http://schemas.microsoft.com/office/word/2010/wordprocessingCanvas" xmlns:mc="http://schemas.openxmlformats.org/markup-compatibility/2006" xmlns:o="urn:schemas-microsoft-com:office:office" xmlns:r="http://schemas.openxmlformats.org/officeDocument/2006/relationships" xmlns:m="http://schemas.openxmlformats.org/officeDocument/2006/math" xmlns:v="urn:schemas-microsoft-com:vml" xmlns:wp14="http://schemas.microsoft.com/office/word/2010/wordprocessingDrawing" xmlns:wp="http://schemas.openxmlformats.org/drawingml/2006/wordprocessingDrawing" xmlns:w10="urn:schemas-microsoft-com:office:word" xmlns:w="http://schemas.openxmlformats.org/wordprocessingml/2006/main" xmlns:w14="http://schemas.microsoft.com/office/word/2010/wordml" xmlns:wpg="http://schemas.microsoft.com/office/word/2010/wordprocessingGroup" xmlns:wpi="http://schemas.microsoft.com/office/word/2010/wordprocessingInk" xmlns:wne="http://schemas.microsoft.com/office/word/2006/wordml" xmlns:wps="http://schemas.microsoft.com/office/word/2010/wordprocessingShape" mc:Ignorable="w14 wp14">
+  <w:docDefaults>
+    <w:rPrDefault>
+      <w:rPr>
+        <w:rFonts w:asciiTheme="minorHAnsi" w:eastAsiaTheme="minorEastAsia" w:hAnsiTheme="minorHAnsi" w:cstheme="minorBidi"/>
+        <w:sz w:val="22"/>
+        <w:szCs w:val="22"/>
+        <w:lang w:val="pt-BR" w:eastAsia="pt-BR" w:bidi="ar-SA"/>
+      </w:rPr>
+    </w:rPrDefault>
+    <w:pPrDefault>
+      <w:pPr>
+        <w:spacing w:after="200" w:line="276" w:lineRule="auto"/>
+      </w:pPr>
+    </w:pPrDefault>
+  </w:docDefaults>
+  <w:latentStyles w:defLockedState="0" w:defUIPriority="99" w:defSemiHidden="1" w:defUnhideWhenUsed="1" w:defQFormat="0" w:count="267">
+    <w:lsdException w:name="Normal" w:semiHidden="0" w:uiPriority="0" w:unhideWhenUsed="0" w:qFormat="1"/>
+    <w:lsdException w:name="heading 1" w:semiHidden="0" w:uiPriority="9" w:unhideWhenUsed="0" w:qFormat="1"/>
+    <w:lsdException w:name="heading 2" w:uiPriority="9" w:qFormat="1"/>
+    <w:lsdException w:name="heading 3" w:uiPriority="9" w:qFormat="1"/>
+    <w:lsdException w:name="heading 4" w:uiPriority="9" w:qFormat="1"/>
+    <w:lsdException w:name="heading 5" w:uiPriority="9" w:qFormat="1"/>
+    <w:lsdException w:name="heading 6" w:uiPriority="9" w:qFormat="1"/>
+    <w:lsdException w:name="heading 7" w:uiPriority="9" w:qFormat="1"/>
+    <w:lsdException w:name="heading 8" w:uiPriority="9" w:qFormat="1"/>
+    <w:lsdException w:name="heading 9" w:uiPriority="9" w:qFormat="1"/>
+    <w:lsdException w:name="toc 1" w:uiPriority="39"/>
+    <w:lsdException w:name="toc 2" w:uiPriority="39"/>
+    <w:lsdException w:name="toc 3" w:uiPriority="39"/>
+    <w:lsdException w:name="toc 4" w:uiPriority="39"/>
+    <w:lsdException w:name="toc 5" w:uiPriority="39"/>
+    <w:lsdException w:name="toc 6" w:uiPriority="39"/>
+    <w:lsdException w:name="toc 7" w:uiPriority="39"/>
+    <w:lsdException w:name="toc 8" w:uiPriority="39"/>
+    <w:lsdException w:name="toc 9" w:uiPriority="39"/>
+    <w:lsdException w:name="caption" w:uiPriority="35" w:qFormat="1"/>
+    <w:lsdException w:name="Title" w:semiHidden="0" w:uiPriority="10" w:unhideWhenUsed="0" w:qFormat="1"/>
+    <w:lsdException w:name="Default Paragraph Font" w:uiPriority="1"/>
+    <w:lsdException w:name="Subtitle" w:semiHidden="0" w:uiPriority="11" w:unhideWhenUsed="0" w:qFormat="1"/>
+    <w:lsdException w:name="Strong" w:semiHidden="0" w:uiPriority="22" w:unhideWhenUsed="0" w:qFormat="1"/>
+    <w:lsdException w:name="Emphasis" w:semiHidden="0" w:uiPriority="20" w:unhideWhenUsed="0" w:qFormat="1"/>
+    <w:lsdException w:name="Table Grid" w:semiHidden="0" w:uiPriority="59" w:unhideWhenUsed="0"/>
+    <w:lsdException w:name="Placeholder Text" w:unhideWhenUsed="0"/>
+    <w:lsdException w:name="No Spacing" w:semiHidden="0" w:uiPriority="1" w:unhideWhenUsed="0" w:qFormat="1"/>
+    <w:lsdException w:name="Light Shading" w:semiHidden="0" w:uiPriority="60" w:unhideWhenUsed="0"/>
+    <w:lsdException w:name="Light List" w:semiHidden="0" w:uiPriority="61" w:unhideWhenUsed="0"/>
+    <w:lsdException w:name="Light Grid" w:semiHidden="0" w:uiPriority="62" w:unhideWhenUsed="0"/>
+    <w:lsdException w:name="Medium Shading 1" w:semiHidden="0" w:uiPriority="63" w:unhideWhenUsed="0"/>
+    <w:lsdException w:name="Medium Shading 2" w:semiHidden="0" w:uiPriority="64" w:unhideWhenUsed="0"/>
+    <w:lsdException w:name="Medium List 1" w:semiHidden="0" w:uiPriority="65" w:unhideWhenUsed="0"/>
+    <w:lsdException w:name="Medium List 2" w:semiHidden="0" w:uiPriority="66" w:unhideWhenUsed="0"/>
+    <w:lsdException w:name="Medium Grid 1" w:semiHidden="0" w:uiPriority="67" w:unhideWhenUsed="0"/>
+    <w:lsdException w:name="Medium Grid 2" w:semiHidden="0" w:uiPriority="68" w:unhideWhenUsed="0"/>
+    <w:lsdException w:name="Medium Grid 3" w:semiHidden="0" w:uiPriority="69" w:unhideWhenUsed="0"/>
+    <w:lsdException w:name="Dark List" w:semiHidden="0" w:uiPriority="70" w:unhideWhenUsed="0"/>
+    <w:lsdException w:name="Colorful Shading" w:semiHidden="0" w:uiPriority="71" w:unhideWhenUsed="0"/>
+    <w:lsdException w:name="Colorful List" w:semiHidden="0" w:uiPriority="72" w:unhideWhenUsed="0"/>
+    <w:lsdException w:name="Colorful Grid" w:semiHidden="0" w:uiPriority="73" w:unhideWhenUsed="0"/>
+    <w:lsdException w:name="Light Shading Accent 1" w:semiHidden="0" w:uiPriority="60" w:unhideWhenUsed="0"/>
+    <w:lsdException w:name="Light List Accent 1" w:semiHidden="0" w:uiPriority="61" w:unhideWhenUsed="0"/>
+    <w:lsdException w:name="Light Grid Accent 1" w:semiHidden="0" w:uiPriority="62" w:unhideWhenUsed="0"/>
+    <w:lsdException w:name="Medium Shading 1 Accent 1" w:semiHidden="0" w:uiPriority="63" w:unhideWhenUsed="0"/>
+    <w:lsdException w:name="Medium Shading 2 Accent 1" w:semiHidden="0" w:uiPriority="64" w:unhideWhenUsed="0"/>
+    <w:lsdException w:name="Medium List 1 Accent 1" w:semiHidden="0" w:uiPriority="65" w:unhideWhenUsed="0"/>
+    <w:lsdException w:name="Revision" w:unhideWhenUsed="0"/>
+    <w:lsdException w:name="List Paragraph" w:semiHidden="0" w:uiPriority="34" w:unhideWhenUsed="0" w:qFormat="1"/>
+    <w:lsdException w:name="Quote" w:semiHidden="0" w:uiPriority="29" w:unhideWhenUsed="0" w:qFormat="1"/>
+    <w:lsdException w:name="Intense Quote" w:semiHidden="0" w:uiPriority="30" w:unhideWhenUsed="0" w:qFormat="1"/>
+    <w:lsdException w:name="Medium List 2 Accent 1" w:semiHidden="0" w:uiPriority="66" w:unhideWhenUsed="0"/>
+    <w:lsdException w:name="Medium Grid 1 Accent 1" w:semiHidden="0" w:uiPriority="67" w:unhideWhenUsed="0"/>
+    <w:lsdException w:name="Medium Grid 2 Accent 1" w:semiHidden="0" w:uiPriority="68" w:unhideWhenUsed="0"/>
+    <w:lsdException w:name="Medium Grid 3 Accent 1" w:semiHidden="0" w:uiPriority="69" w:unhideWhenUsed="0"/>
+    <w:lsdException w:name="Dark List Accent 1" w:semiHidden="0" w:uiPriority="70" w:unhideWhenUsed="0"/>
+    <w:lsdException w:name="Colorful Shading Accent 1" w:semiHidden="0" w:uiPriority="71" w:unhideWhenUsed="0"/>
+    <w:lsdException w:name="Colorful List Accent 1" w:semiHidden="0" w:uiPriority="72" w:unhideWhenUsed="0"/>
+    <w:lsdException w:name="Colorful Grid Accent 1" w:semiHidden="0" w:uiPriority="73" w:unhideWhenUsed="0"/>
+    <w:lsdException w:name="Light Shading Accent 2" w:semiHidden="0" w:uiPriority="60" w:unhideWhenUsed="0"/>
+    <w:lsdException w:name="Light List Accent 2" w:semiHidden="0" w:uiPriority="61" w:unhideWhenUsed="0"/>
+    <w:lsdException w:name="Light Grid Accent 2" w:semiHidden="0" w:uiPriority="62" w:unhideWhenUsed="0"/>
+    <w:lsdException w:name="Medium Shading 1 Accent 2" w:semiHidden="0" w:uiPriority="63" w:unhideWhenUsed="0"/>
+    <w:lsdException w:name="Medium Shading 2 Accent 2" w:semiHidden="0" w:uiPriority="64" w:unhideWhenUsed="0"/>
+    <w:lsdException w:name="Medium List 1 Accent 2" w:semiHidden="0" w:uiPriority="65" w:unhideWhenUsed="0"/>
+    <w:lsdException w:name="Medium List 2 Accent 2" w:semiHidden="0" w:uiPriority="66" w:unhideWhenUsed="0"/>
+    <w:lsdException w:name="Medium Grid 1 Accent 2" w:semiHidden="0" w:uiPriority="67" w:unhideWhenUsed="0"/>
+    <w:lsdException w:name="Medium Grid 2 Accent 2" w:semiHidden="0" w:uiPriority="68" w:unhideWhenUsed="0"/>
+    <w:lsdException w:name="Medium Grid 3 Accent 2" w:semiHidden="0" w:uiPriority="69" w:unhideWhenUsed="0"/>
+    <w:lsdException w:name="Dark List Accent 2" w:semiHidden="0" w:uiPriority="70" w:unhideWhenUsed="0"/>
+    <w:lsdException w:name="Colorful Shading Accent 2" w:semiHidden="0" w:uiPriority="71" w:unhideWhenUsed="0"/>
+    <w:lsdException w:name="Colorful List Accent 2" w:semiHidden="0" w:uiPriority="72" w:unhideWhenUsed="0"/>
+    <w:lsdException w:name="Colorful Grid Accent 2" w:semiHidden="0" w:uiPriority="73" w:unhideWhenUsed="0"/>
+    <w:lsdException w:name="Light Shading Accent 3" w:semiHidden="0" w:uiPriority="60" w:unhideWhenUsed="0"/>
+    <w:lsdException w:name="Light List Accent 3" w:semiHidden="0" w:uiPriority="61" w:unhideWhenUsed="0"/>
+    <w:lsdException w:name="Light Grid Accent 3" w:semiHidden="0" w:uiPriority="62" w:unhideWhenUsed="0"/>
+    <w:lsdException w:name="Medium Shading 1 Accent 3" w:semiHidden="0" w:uiPriority="63" w:unhideWhenUsed="0"/>
+    <w:lsdException w:name="Medium Shading 2 Accent 3" w:semiHidden="0" w:uiPriority="64" w:unhideWhenUsed="0"/>
+    <w:lsdException w:name="Medium List 1 Accent 3" w:semiHidden="0" w:uiPriority="65" w:unhideWhenUsed="0"/>
+    <w:lsdException w:name="Medium List 2 Accent 3" w:semiHidden="0" w:uiPriority="66" w:unhideWhenUsed="0"/>
+    <w:lsdException w:name="Medium Grid 1 Accent 3" w:semiHidden="0" w:uiPriority="67" w:unhideWhenUsed="0"/>
+    <w:lsdException w:name="Medium Grid 2 Accent 3" w:semiHidden="0" w:uiPriority="68" w:unhideWhenUsed="0"/>
+    <w:lsdException w:name="Medium Grid 3 Accent 3" w:semiHidden="0" w:uiPriority="69" w:unhideWhenUsed="0"/>
+    <w:lsdException w:name="Dark List Accent 3" w:semiHidden="0" w:uiPriority="70" w:unhideWhenUsed="0"/>
+    <w:lsdException w:name="Colorful Shading Accent 3" w:semiHidden="0" w:uiPriority="71" w:unhideWhenUsed="0"/>
+    <w:lsdException w:name="Colorful List Accent 3" w:semiHidden="0" w:uiPriority="72" w:unhideWhenUsed="0"/>
+    <w:lsdException w:name="Colorful Grid Accent 3" w:semiHidden="0" w:uiPriority="73" w:unhideWhenUsed="0"/>
+    <w:lsdException w:name="Light Shading Accent 4" w:semiHidden="0" w:uiPriority="60" w:unhideWhenUsed="0"/>
+    <w:lsdException w:name="Light List Accent 4" w:semiHidden="0" w:uiPriority="61" w:unhideWhenUsed="0"/>
+    <w:lsdException w:name="Light Grid Accent 4" w:semiHidden="0" w:uiPriority="62" w:unhideWhenUsed="0"/>
+    <w:lsdException w:name="Medium Shading 1 Accent 4" w:semiHidden="0" w:uiPriority="63" w:unhideWhenUsed="0"/>
+    <w:lsdException w:name="Medium Shading 2 Accent 4" w:semiHidden="0" w:uiPriority="64" w:unhideWhenUsed="0"/>
+    <w:lsdException w:name="Medium List 1 Accent 4" w:semiHidden="0" w:uiPriority="65" w:unhideWhenUsed="0"/>
+    <w:lsdException w:name="Medium List 2 Accent 4" w:semiHidden="0" w:uiPriority="66" w:unhideWhenUsed="0"/>
+    <w:lsdException w:name="Medium Grid 1 Accent 4" w:semiHidden="0" w:uiPriority="67" w:unhideWhenUsed="0"/>
+    <w:lsdException w:name="Medium Grid 2 Accent 4" w:semiHidden="0" w:uiPriority="68" w:unhideWhenUsed="0"/>
+    <w:lsdException w:name="Medium Grid 3 Accent 4" w:semiHidden="0" w:uiPriority="69" w:unhideWhenUsed="0"/>
+    <w:lsdException w:name="Dark List Accent 4" w:semiHidden="0" w:uiPriority="70" w:unhideWhenUsed="0"/>
+    <w:lsdException w:name="Colorful Shading Accent 4" w:semiHidden="0" w:uiPriority="71" w:unhideWhenUsed="0"/>
+    <w:lsdException w:name="Colorful List Accent 4" w:semiHidden="0" w:uiPriority="72" w:unhideWhenUsed="0"/>
+    <w:lsdException w:name="Colorful Grid Accent 4" w:semiHidden="0" w:uiPriority="73" w:unhideWhenUsed="0"/>
+    <w:lsdException w:name="Light Shading Accent 5" w:semiHidden="0" w:uiPriority="60" w:unhideWhenUsed="0"/>
+    <w:lsdException w:name="Light List Accent 5" w:semiHidden="0" w:uiPriority="61" w:unhideWhenUsed="0"/>
+    <w:lsdException w:name="Light Grid Accent 5" w:semiHidden="0" w:uiPriority="62" w:unhideWhenUsed="0"/>
+    <w:lsdException w:name="Medium Shading 1 Accent 5" w:semiHidden="0" w:uiPriority="63" w:unhideWhenUsed="0"/>
+    <w:lsdException w:name="Medium Shading 2 Accent 5" w:semiHidden="0" w:uiPriority="64" w:unhideWhenUsed="0"/>
+    <w:lsdException w:name="Medium List 1 Accent 5" w:semiHidden="0" w:uiPriority="65" w:unhideWhenUsed="0"/>
+    <w:lsdException w:name="Medium List 2 Accent 5" w:semiHidden="0" w:uiPriority="66" w:unhideWhenUsed="0"/>
+    <w:lsdException w:name="Medium Grid 1 Accent 5" w:semiHidden="0" w:uiPriority="67" w:unhideWhenUsed="0"/>
+    <w:lsdException w:name="Medium Grid 2 Accent 5" w:semiHidden="0" w:uiPriority="68" w:unhideWhenUsed="0"/>
+    <w:lsdException w:name="Medium Grid 3 Accent 5" w:semiHidden="0" w:uiPriority="69" w:unhideWhenUsed="0"/>
+    <w:lsdException w:name="Dark List Accent 5" w:semiHidden="0" w:uiPriority="70" w:unhideWhenUsed="0"/>
+    <w:lsdException w:name="Colorful Shading Accent 5" w:semiHidden="0" w:uiPriority="71" w:unhideWhenUsed="0"/>
+    <w:lsdException w:name="Colorful List Accent 5" w:semiHidden="0" w:uiPriority="72" w:unhideWhenUsed="0"/>
+    <w:lsdException w:name="Colorful Grid Accent 5" w:semiHidden="0" w:uiPriority="73" w:unhideWhenUsed="0"/>
+    <w:lsdException w:name="Light Shading Accent 6" w:semiHidden="0" w:uiPriority="60" w:unhideWhenUsed="0"/>
+    <w:lsdException w:name="Light List Accent 6" w:semiHidden="0" w:uiPriority="61" w:unhideWhenUsed="0"/>
+    <w:lsdException w:name="Light Grid Accent 6" w:semiHidden="0" w:uiPriority="62" w:unhideWhenUsed="0"/>
+    <w:lsdException w:name="Medium Shading 1 Accent 6" w:semiHidden="0" w:uiPriority="63" w:unhideWhenUsed="0"/>
+    <w:lsdException w:name="Medium Shading 2 Accent 6" w:semiHidden="0" w:uiPriority="64" w:unhideWhenUsed="0"/>
+    <w:lsdException w:name="Medium List 1 Accent 6" w:semiHidden="0" w:uiPriority="65" w:unhideWhenUsed="0"/>
+    <w:lsdException w:name="Medium List 2 Accent 6" w:semiHidden="0" w:uiPriority="66" w:unhideWhenUsed="0"/>
+    <w:lsdException w:name="Medium Grid 1 Accent 6" w:semiHidden="0" w:uiPriority="67" w:unhideWhenUsed="0"/>
+    <w:lsdException w:name="Medium Grid 2 Accent 6" w:semiHidden="0" w:uiPriority="68" w:unhideWhenUsed="0"/>
+    <w:lsdException w:name="Medium Grid 3 Accent 6" w:semiHidden="0" w:uiPriority="69" w:unhideWhenUsed="0"/>
+    <w:lsdException w:name="Dark List Accent 6" w:semiHidden="0" w:uiPriority="70" w:unhideWhenUsed="0"/>
+    <w:lsdException w:name="Colorful Shading Accent 6" w:semiHidden="0" w:uiPriority="71" w:unhideWhenUsed="0"/>
+    <w:lsdException w:name="Colorful List Accent 6" w:semiHidden="0" w:uiPriority="72" w:unhideWhenUsed="0"/>
+    <w:lsdException w:name="Colorful Grid Accent 6" w:semiHidden="0" w:uiPriority="73" w:unhideWhenUsed="0"/>
+    <w:lsdException w:name="Subtle Emphasis" w:semiHidden="0" w:uiPriority="19" w:unhideWhenUsed="0" w:qFormat="1"/>
+    <w:lsdException w:name="Intense Emphasis" w:semiHidden="0" w:uiPriority="21" w:unhideWhenUsed="0" w:qFormat="1"/>
+    <w:lsdException w:name="Subtle Reference" w:semiHidden="0" w:uiPriority="31" w:unhideWhenUsed="0" w:qFormat="1"/>
+    <w:lsdException w:name="Intense Reference" w:semiHidden="0" w:uiPriority="32" w:unhideWhenUsed="0" w:qFormat="1"/>
+    <w:lsdException w:name="Book Title" w:semiHidden="0" w:uiPriority="33" w:unhideWhenUsed="0" w:qFormat="1"/>
+    <w:lsdException w:name="Bibliography" w:uiPriority="37"/>
+    <w:lsdException w:name="TOC Heading" w:uiPriority="39" w:qFormat="1"/>
+  </w:latentStyles>
+  <w:style w:type="paragraph" w:default="1" w:styleId="Normal">
+    <w:name w:val="Normal"/>
+    <w:qFormat/>
+  </w:style>
+  <w:style w:type="character" w:default="1" w:styleId="Fontepargpadro">
+    <w:name w:val="Default Paragraph Font"/>
+    <w:uiPriority w:val="1"/>
+    <w:semiHidden/>
+    <w:unhideWhenUsed/>
+  </w:style>
+  <w:style w:type="table" w:default="1" w:styleId="Tabelanormal">
+    <w:name w:val="Normal Table"/>
+    <w:uiPriority w:val="99"/>
+    <w:semiHidden/>
+    <w:unhideWhenUsed/>
+    <w:tblPr>
+      <w:tblInd w:w="0" w:type="dxa"/>
+      <w:tblCellMar>
+        <w:top w:w="0" w:type="dxa"/>
+        <w:left w:w="108" w:type="dxa"/>
+        <w:bottom w:w="0" w:type="dxa"/>
+        <w:right w:w="108" w:type="dxa"/>
+      </w:tblCellMar>
+    </w:tblPr>
+  </w:style>
+  <w:style w:type="numbering" w:default="1" w:styleId="Semlista">
+    <w:name w:val="No List"/>
+    <w:uiPriority w:val="99"/>
+    <w:semiHidden/>
+    <w:unhideWhenUsed/>
   </w:style>
 </w:styles>
 </file>

</xml_diff>

<commit_message>
Mudança do UC-36: "Excluir máquina" para "Inativar máquina"
</commit_message>
<xml_diff>
--- a/4.1 Lista Atores e UCs. Hierarquia dos Atores.docx
+++ b/4.1 Lista Atores e UCs. Hierarquia dos Atores.docx
@@ -2578,7 +2578,15 @@
               <w:rPr>
                 <w:rFonts w:ascii="Arial" w:hAnsi="Arial"/>
               </w:rPr>
-              <w:t>Excluir máquina</w:t>
+              <w:t>Inativar</w:t>
+            </w:r>
+            <w:bookmarkStart w:id="0" w:name="_GoBack"/>
+            <w:bookmarkEnd w:id="0"/>
+            <w:r>
+              <w:rPr>
+                <w:rFonts w:ascii="Arial" w:hAnsi="Arial"/>
+              </w:rPr>
+              <w:t xml:space="preserve"> máquina</w:t>
             </w:r>
           </w:p>
         </w:tc>
@@ -4112,8 +4120,6 @@
               </w:rPr>
               <w:t>Remover reserva</w:t>
             </w:r>
-            <w:bookmarkStart w:id="0" w:name="_GoBack"/>
-            <w:bookmarkEnd w:id="0"/>
           </w:p>
         </w:tc>
       </w:tr>

</xml_diff>

<commit_message>
Alteração do ator para o crud da máquina
</commit_message>
<xml_diff>
--- a/4.1 Lista Atores e UCs. Hierarquia dos Atores.docx
+++ b/4.1 Lista Atores e UCs. Hierarquia dos Atores.docx
@@ -1,6 +1,6 @@
 
 <file path=word/document.xml><?xml version="1.0" encoding="utf-8"?>
-<w:document xmlns:wpc="http://schemas.microsoft.com/office/word/2010/wordprocessingCanvas" xmlns:mc="http://schemas.openxmlformats.org/markup-compatibility/2006" xmlns:o="urn:schemas-microsoft-com:office:office" xmlns:r="http://schemas.openxmlformats.org/officeDocument/2006/relationships" xmlns:m="http://schemas.openxmlformats.org/officeDocument/2006/math" xmlns:v="urn:schemas-microsoft-com:vml" xmlns:wp14="http://schemas.microsoft.com/office/word/2010/wordprocessingDrawing" xmlns:wp="http://schemas.openxmlformats.org/drawingml/2006/wordprocessingDrawing" xmlns:w10="urn:schemas-microsoft-com:office:word" xmlns:w="http://schemas.openxmlformats.org/wordprocessingml/2006/main" xmlns:w14="http://schemas.microsoft.com/office/word/2010/wordml" xmlns:wpg="http://schemas.microsoft.com/office/word/2010/wordprocessingGroup" xmlns:wpi="http://schemas.microsoft.com/office/word/2010/wordprocessingInk" xmlns:wne="http://schemas.microsoft.com/office/word/2006/wordml" xmlns:wps="http://schemas.microsoft.com/office/word/2010/wordprocessingShape" mc:Ignorable="w14 wp14">
+<w:document xmlns:wpc="http://schemas.microsoft.com/office/word/2010/wordprocessingCanvas" xmlns:mc="http://schemas.openxmlformats.org/markup-compatibility/2006" xmlns:o="urn:schemas-microsoft-com:office:office" xmlns:r="http://schemas.openxmlformats.org/officeDocument/2006/relationships" xmlns:m="http://schemas.openxmlformats.org/officeDocument/2006/math" xmlns:v="urn:schemas-microsoft-com:vml" xmlns:wp14="http://schemas.microsoft.com/office/word/2010/wordprocessingDrawing" xmlns:wp="http://schemas.openxmlformats.org/drawingml/2006/wordprocessingDrawing" xmlns:w10="urn:schemas-microsoft-com:office:word" xmlns:w="http://schemas.openxmlformats.org/wordprocessingml/2006/main" xmlns:w14="http://schemas.microsoft.com/office/word/2010/wordml" xmlns:w15="http://schemas.microsoft.com/office/word/2012/wordml" xmlns:wpg="http://schemas.microsoft.com/office/word/2010/wordprocessingGroup" xmlns:wpi="http://schemas.microsoft.com/office/word/2010/wordprocessingInk" xmlns:wne="http://schemas.microsoft.com/office/word/2006/wordml" xmlns:wps="http://schemas.microsoft.com/office/word/2010/wordprocessingShape" mc:Ignorable="w14 w15 wp14">
   <w:body>
     <w:tbl>
       <w:tblPr>
@@ -459,16 +459,8 @@
               <w:rPr>
                 <w:rFonts w:ascii="Arial" w:hAnsi="Arial"/>
               </w:rPr>
-              <w:t xml:space="preserve">, </w:t>
-            </w:r>
-            <w:proofErr w:type="gramStart"/>
-            <w:r>
-              <w:rPr>
-                <w:rFonts w:ascii="Arial" w:hAnsi="Arial"/>
-              </w:rPr>
-              <w:t>Gestor</w:t>
-            </w:r>
-            <w:proofErr w:type="gramEnd"/>
+              <w:t>, Gestor</w:t>
+            </w:r>
           </w:p>
         </w:tc>
         <w:tc>
@@ -2389,6 +2381,12 @@
               <w:rPr>
                 <w:rFonts w:ascii="Arial" w:hAnsi="Arial"/>
               </w:rPr>
+              <w:t xml:space="preserve">Gerente, </w:t>
+            </w:r>
+            <w:r>
+              <w:rPr>
+                <w:rFonts w:ascii="Arial" w:hAnsi="Arial"/>
+              </w:rPr>
               <w:t>Gestor</w:t>
             </w:r>
           </w:p>
@@ -2446,6 +2444,18 @@
               <w:rPr>
                 <w:rFonts w:ascii="Arial" w:hAnsi="Arial"/>
               </w:rPr>
+              <w:t>Gerente</w:t>
+            </w:r>
+            <w:r>
+              <w:rPr>
+                <w:rFonts w:ascii="Arial" w:hAnsi="Arial"/>
+              </w:rPr>
+              <w:t xml:space="preserve">, </w:t>
+            </w:r>
+            <w:r>
+              <w:rPr>
+                <w:rFonts w:ascii="Arial" w:hAnsi="Arial"/>
+              </w:rPr>
               <w:t>Gestor</w:t>
             </w:r>
           </w:p>
@@ -2503,6 +2513,12 @@
               <w:rPr>
                 <w:rFonts w:ascii="Arial" w:hAnsi="Arial"/>
               </w:rPr>
+              <w:t xml:space="preserve">Gerente, </w:t>
+            </w:r>
+            <w:r>
+              <w:rPr>
+                <w:rFonts w:ascii="Arial" w:hAnsi="Arial"/>
+              </w:rPr>
               <w:t>Gestor</w:t>
             </w:r>
           </w:p>
@@ -2560,28 +2576,46 @@
               <w:rPr>
                 <w:rFonts w:ascii="Arial" w:hAnsi="Arial"/>
               </w:rPr>
-              <w:t>Gestor</w:t>
-            </w:r>
-          </w:p>
-        </w:tc>
-        <w:tc>
-          <w:tcPr>
-            <w:tcW w:w="5670" w:type="dxa"/>
-          </w:tcPr>
-          <w:p>
-            <w:pPr>
-              <w:rPr>
-                <w:rFonts w:ascii="Arial" w:hAnsi="Arial"/>
-              </w:rPr>
-            </w:pPr>
-            <w:r>
-              <w:rPr>
-                <w:rFonts w:ascii="Arial" w:hAnsi="Arial"/>
-              </w:rPr>
-              <w:t>Inativar</w:t>
+              <w:t>Gerente</w:t>
+            </w:r>
+            <w:r>
+              <w:rPr>
+                <w:rFonts w:ascii="Arial" w:hAnsi="Arial"/>
+              </w:rPr>
+              <w:t>,</w:t>
             </w:r>
             <w:bookmarkStart w:id="0" w:name="_GoBack"/>
             <w:bookmarkEnd w:id="0"/>
+            <w:r>
+              <w:rPr>
+                <w:rFonts w:ascii="Arial" w:hAnsi="Arial"/>
+              </w:rPr>
+              <w:t xml:space="preserve"> </w:t>
+            </w:r>
+            <w:r>
+              <w:rPr>
+                <w:rFonts w:ascii="Arial" w:hAnsi="Arial"/>
+              </w:rPr>
+              <w:t>Gestor</w:t>
+            </w:r>
+          </w:p>
+        </w:tc>
+        <w:tc>
+          <w:tcPr>
+            <w:tcW w:w="5670" w:type="dxa"/>
+          </w:tcPr>
+          <w:p>
+            <w:pPr>
+              <w:rPr>
+                <w:rFonts w:ascii="Arial" w:hAnsi="Arial"/>
+              </w:rPr>
+            </w:pPr>
+            <w:r>
+              <w:rPr>
+                <w:rFonts w:ascii="Arial" w:hAnsi="Arial"/>
+              </w:rPr>
+              <w:t>Inativar</w:t>
+            </w:r>
             <w:r>
               <w:rPr>
                 <w:rFonts w:ascii="Arial" w:hAnsi="Arial"/>
@@ -4126,8 +4160,8 @@
     </w:tbl>
     <w:p/>
     <w:sectPr>
-      <w:headerReference w:type="default" r:id="rId8"/>
-      <w:footerReference w:type="default" r:id="rId9"/>
+      <w:headerReference w:type="default" r:id="rId7"/>
+      <w:footerReference w:type="default" r:id="rId8"/>
       <w:pgSz w:w="11906" w:h="16838"/>
       <w:pgMar w:top="1134" w:right="1134" w:bottom="1134" w:left="1701" w:header="709" w:footer="709" w:gutter="0"/>
       <w:cols w:space="708"/>
@@ -4138,7 +4172,7 @@
 </file>
 
 <file path=word/endnotes.xml><?xml version="1.0" encoding="utf-8"?>
-<w:endnotes xmlns:wpc="http://schemas.microsoft.com/office/word/2010/wordprocessingCanvas" xmlns:mc="http://schemas.openxmlformats.org/markup-compatibility/2006" xmlns:o="urn:schemas-microsoft-com:office:office" xmlns:r="http://schemas.openxmlformats.org/officeDocument/2006/relationships" xmlns:m="http://schemas.openxmlformats.org/officeDocument/2006/math" xmlns:v="urn:schemas-microsoft-com:vml" xmlns:wp14="http://schemas.microsoft.com/office/word/2010/wordprocessingDrawing" xmlns:wp="http://schemas.openxmlformats.org/drawingml/2006/wordprocessingDrawing" xmlns:w10="urn:schemas-microsoft-com:office:word" xmlns:w="http://schemas.openxmlformats.org/wordprocessingml/2006/main" xmlns:w14="http://schemas.microsoft.com/office/word/2010/wordml" xmlns:wpg="http://schemas.microsoft.com/office/word/2010/wordprocessingGroup" xmlns:wpi="http://schemas.microsoft.com/office/word/2010/wordprocessingInk" xmlns:wne="http://schemas.microsoft.com/office/word/2006/wordml" xmlns:wps="http://schemas.microsoft.com/office/word/2010/wordprocessingShape" mc:Ignorable="w14 wp14">
+<w:endnotes xmlns:wpc="http://schemas.microsoft.com/office/word/2010/wordprocessingCanvas" xmlns:mc="http://schemas.openxmlformats.org/markup-compatibility/2006" xmlns:o="urn:schemas-microsoft-com:office:office" xmlns:r="http://schemas.openxmlformats.org/officeDocument/2006/relationships" xmlns:m="http://schemas.openxmlformats.org/officeDocument/2006/math" xmlns:v="urn:schemas-microsoft-com:vml" xmlns:wp14="http://schemas.microsoft.com/office/word/2010/wordprocessingDrawing" xmlns:wp="http://schemas.openxmlformats.org/drawingml/2006/wordprocessingDrawing" xmlns:w10="urn:schemas-microsoft-com:office:word" xmlns:w="http://schemas.openxmlformats.org/wordprocessingml/2006/main" xmlns:w14="http://schemas.microsoft.com/office/word/2010/wordml" xmlns:w15="http://schemas.microsoft.com/office/word/2012/wordml" xmlns:wpg="http://schemas.microsoft.com/office/word/2010/wordprocessingGroup" xmlns:wpi="http://schemas.microsoft.com/office/word/2010/wordprocessingInk" xmlns:wne="http://schemas.microsoft.com/office/word/2006/wordml" xmlns:wps="http://schemas.microsoft.com/office/word/2010/wordprocessingShape" mc:Ignorable="w14 w15 wp14">
   <w:endnote w:type="separator" w:id="-1">
     <w:p>
       <w:pPr>
@@ -4163,7 +4197,7 @@
 </file>
 
 <file path=word/footer1.xml><?xml version="1.0" encoding="utf-8"?>
-<w:ftr xmlns:wpc="http://schemas.microsoft.com/office/word/2010/wordprocessingCanvas" xmlns:mc="http://schemas.openxmlformats.org/markup-compatibility/2006" xmlns:o="urn:schemas-microsoft-com:office:office" xmlns:r="http://schemas.openxmlformats.org/officeDocument/2006/relationships" xmlns:m="http://schemas.openxmlformats.org/officeDocument/2006/math" xmlns:v="urn:schemas-microsoft-com:vml" xmlns:wp14="http://schemas.microsoft.com/office/word/2010/wordprocessingDrawing" xmlns:wp="http://schemas.openxmlformats.org/drawingml/2006/wordprocessingDrawing" xmlns:w10="urn:schemas-microsoft-com:office:word" xmlns:w="http://schemas.openxmlformats.org/wordprocessingml/2006/main" xmlns:w14="http://schemas.microsoft.com/office/word/2010/wordml" xmlns:wpg="http://schemas.microsoft.com/office/word/2010/wordprocessingGroup" xmlns:wpi="http://schemas.microsoft.com/office/word/2010/wordprocessingInk" xmlns:wne="http://schemas.microsoft.com/office/word/2006/wordml" xmlns:wps="http://schemas.microsoft.com/office/word/2010/wordprocessingShape" mc:Ignorable="w14 wp14">
+<w:ftr xmlns:wpc="http://schemas.microsoft.com/office/word/2010/wordprocessingCanvas" xmlns:mc="http://schemas.openxmlformats.org/markup-compatibility/2006" xmlns:o="urn:schemas-microsoft-com:office:office" xmlns:r="http://schemas.openxmlformats.org/officeDocument/2006/relationships" xmlns:m="http://schemas.openxmlformats.org/officeDocument/2006/math" xmlns:v="urn:schemas-microsoft-com:vml" xmlns:wp14="http://schemas.microsoft.com/office/word/2010/wordprocessingDrawing" xmlns:wp="http://schemas.openxmlformats.org/drawingml/2006/wordprocessingDrawing" xmlns:w10="urn:schemas-microsoft-com:office:word" xmlns:w="http://schemas.openxmlformats.org/wordprocessingml/2006/main" xmlns:w14="http://schemas.microsoft.com/office/word/2010/wordml" xmlns:w15="http://schemas.microsoft.com/office/word/2012/wordml" xmlns:wpg="http://schemas.microsoft.com/office/word/2010/wordprocessingGroup" xmlns:wpi="http://schemas.microsoft.com/office/word/2010/wordprocessingInk" xmlns:wne="http://schemas.microsoft.com/office/word/2006/wordml" xmlns:wps="http://schemas.microsoft.com/office/word/2010/wordprocessingShape" mc:Ignorable="w14 w15 wp14">
   <w:p>
     <w:pPr>
       <w:pStyle w:val="Rodap"/>
@@ -4196,7 +4230,7 @@
 </file>
 
 <file path=word/footnotes.xml><?xml version="1.0" encoding="utf-8"?>
-<w:footnotes xmlns:wpc="http://schemas.microsoft.com/office/word/2010/wordprocessingCanvas" xmlns:mc="http://schemas.openxmlformats.org/markup-compatibility/2006" xmlns:o="urn:schemas-microsoft-com:office:office" xmlns:r="http://schemas.openxmlformats.org/officeDocument/2006/relationships" xmlns:m="http://schemas.openxmlformats.org/officeDocument/2006/math" xmlns:v="urn:schemas-microsoft-com:vml" xmlns:wp14="http://schemas.microsoft.com/office/word/2010/wordprocessingDrawing" xmlns:wp="http://schemas.openxmlformats.org/drawingml/2006/wordprocessingDrawing" xmlns:w10="urn:schemas-microsoft-com:office:word" xmlns:w="http://schemas.openxmlformats.org/wordprocessingml/2006/main" xmlns:w14="http://schemas.microsoft.com/office/word/2010/wordml" xmlns:wpg="http://schemas.microsoft.com/office/word/2010/wordprocessingGroup" xmlns:wpi="http://schemas.microsoft.com/office/word/2010/wordprocessingInk" xmlns:wne="http://schemas.microsoft.com/office/word/2006/wordml" xmlns:wps="http://schemas.microsoft.com/office/word/2010/wordprocessingShape" mc:Ignorable="w14 wp14">
+<w:footnotes xmlns:wpc="http://schemas.microsoft.com/office/word/2010/wordprocessingCanvas" xmlns:mc="http://schemas.openxmlformats.org/markup-compatibility/2006" xmlns:o="urn:schemas-microsoft-com:office:office" xmlns:r="http://schemas.openxmlformats.org/officeDocument/2006/relationships" xmlns:m="http://schemas.openxmlformats.org/officeDocument/2006/math" xmlns:v="urn:schemas-microsoft-com:vml" xmlns:wp14="http://schemas.microsoft.com/office/word/2010/wordprocessingDrawing" xmlns:wp="http://schemas.openxmlformats.org/drawingml/2006/wordprocessingDrawing" xmlns:w10="urn:schemas-microsoft-com:office:word" xmlns:w="http://schemas.openxmlformats.org/wordprocessingml/2006/main" xmlns:w14="http://schemas.microsoft.com/office/word/2010/wordml" xmlns:w15="http://schemas.microsoft.com/office/word/2012/wordml" xmlns:wpg="http://schemas.microsoft.com/office/word/2010/wordprocessingGroup" xmlns:wpi="http://schemas.microsoft.com/office/word/2010/wordprocessingInk" xmlns:wne="http://schemas.microsoft.com/office/word/2006/wordml" xmlns:wps="http://schemas.microsoft.com/office/word/2010/wordprocessingShape" mc:Ignorable="w14 w15 wp14">
   <w:footnote w:type="separator" w:id="-1">
     <w:p>
       <w:pPr>
@@ -4221,7 +4255,7 @@
 </file>
 
 <file path=word/header1.xml><?xml version="1.0" encoding="utf-8"?>
-<w:hdr xmlns:wpc="http://schemas.microsoft.com/office/word/2010/wordprocessingCanvas" xmlns:mc="http://schemas.openxmlformats.org/markup-compatibility/2006" xmlns:o="urn:schemas-microsoft-com:office:office" xmlns:r="http://schemas.openxmlformats.org/officeDocument/2006/relationships" xmlns:m="http://schemas.openxmlformats.org/officeDocument/2006/math" xmlns:v="urn:schemas-microsoft-com:vml" xmlns:wp14="http://schemas.microsoft.com/office/word/2010/wordprocessingDrawing" xmlns:wp="http://schemas.openxmlformats.org/drawingml/2006/wordprocessingDrawing" xmlns:w10="urn:schemas-microsoft-com:office:word" xmlns:w="http://schemas.openxmlformats.org/wordprocessingml/2006/main" xmlns:w14="http://schemas.microsoft.com/office/word/2010/wordml" xmlns:wpg="http://schemas.microsoft.com/office/word/2010/wordprocessingGroup" xmlns:wpi="http://schemas.microsoft.com/office/word/2010/wordprocessingInk" xmlns:wne="http://schemas.microsoft.com/office/word/2006/wordml" xmlns:wps="http://schemas.microsoft.com/office/word/2010/wordprocessingShape" mc:Ignorable="w14 wp14">
+<w:hdr xmlns:wpc="http://schemas.microsoft.com/office/word/2010/wordprocessingCanvas" xmlns:mc="http://schemas.openxmlformats.org/markup-compatibility/2006" xmlns:o="urn:schemas-microsoft-com:office:office" xmlns:r="http://schemas.openxmlformats.org/officeDocument/2006/relationships" xmlns:m="http://schemas.openxmlformats.org/officeDocument/2006/math" xmlns:v="urn:schemas-microsoft-com:vml" xmlns:wp14="http://schemas.microsoft.com/office/word/2010/wordprocessingDrawing" xmlns:wp="http://schemas.openxmlformats.org/drawingml/2006/wordprocessingDrawing" xmlns:w10="urn:schemas-microsoft-com:office:word" xmlns:w="http://schemas.openxmlformats.org/wordprocessingml/2006/main" xmlns:w14="http://schemas.microsoft.com/office/word/2010/wordml" xmlns:w15="http://schemas.microsoft.com/office/word/2012/wordml" xmlns:wpg="http://schemas.microsoft.com/office/word/2010/wordprocessingGroup" xmlns:wpi="http://schemas.microsoft.com/office/word/2010/wordprocessingInk" xmlns:wne="http://schemas.microsoft.com/office/word/2006/wordml" xmlns:wps="http://schemas.microsoft.com/office/word/2010/wordprocessingShape" mc:Ignorable="w14 w15 wp14">
   <w:p>
     <w:pPr>
       <w:pStyle w:val="Cabealho"/>
@@ -4352,7 +4386,7 @@
 </file>
 
 <file path=word/numbering.xml><?xml version="1.0" encoding="utf-8"?>
-<w:numbering xmlns:wpc="http://schemas.microsoft.com/office/word/2010/wordprocessingCanvas" xmlns:mc="http://schemas.openxmlformats.org/markup-compatibility/2006" xmlns:o="urn:schemas-microsoft-com:office:office" xmlns:r="http://schemas.openxmlformats.org/officeDocument/2006/relationships" xmlns:m="http://schemas.openxmlformats.org/officeDocument/2006/math" xmlns:v="urn:schemas-microsoft-com:vml" xmlns:wp14="http://schemas.microsoft.com/office/word/2010/wordprocessingDrawing" xmlns:wp="http://schemas.openxmlformats.org/drawingml/2006/wordprocessingDrawing" xmlns:w10="urn:schemas-microsoft-com:office:word" xmlns:w="http://schemas.openxmlformats.org/wordprocessingml/2006/main" xmlns:w14="http://schemas.microsoft.com/office/word/2010/wordml" xmlns:wpg="http://schemas.microsoft.com/office/word/2010/wordprocessingGroup" xmlns:wpi="http://schemas.microsoft.com/office/word/2010/wordprocessingInk" xmlns:wne="http://schemas.microsoft.com/office/word/2006/wordml" xmlns:wps="http://schemas.microsoft.com/office/word/2010/wordprocessingShape" mc:Ignorable="w14 wp14">
+<w:numbering xmlns:wpc="http://schemas.microsoft.com/office/word/2010/wordprocessingCanvas" xmlns:mc="http://schemas.openxmlformats.org/markup-compatibility/2006" xmlns:o="urn:schemas-microsoft-com:office:office" xmlns:r="http://schemas.openxmlformats.org/officeDocument/2006/relationships" xmlns:m="http://schemas.openxmlformats.org/officeDocument/2006/math" xmlns:v="urn:schemas-microsoft-com:vml" xmlns:wp14="http://schemas.microsoft.com/office/word/2010/wordprocessingDrawing" xmlns:wp="http://schemas.openxmlformats.org/drawingml/2006/wordprocessingDrawing" xmlns:w10="urn:schemas-microsoft-com:office:word" xmlns:w="http://schemas.openxmlformats.org/wordprocessingml/2006/main" xmlns:w14="http://schemas.microsoft.com/office/word/2010/wordml" xmlns:w15="http://schemas.microsoft.com/office/word/2012/wordml" xmlns:wpg="http://schemas.microsoft.com/office/word/2010/wordprocessingGroup" xmlns:wpi="http://schemas.microsoft.com/office/word/2010/wordprocessingInk" xmlns:wne="http://schemas.microsoft.com/office/word/2006/wordml" xmlns:wps="http://schemas.microsoft.com/office/word/2010/wordprocessingShape" mc:Ignorable="w14 w15 wp14">
   <w:abstractNum w:abstractNumId="0">
     <w:nsid w:val="5CF437EA"/>
     <w:multiLevelType w:val="hybridMultilevel"/>
@@ -4473,7 +4507,7 @@
 </file>
 
 <file path=word/styles.xml><?xml version="1.0" encoding="utf-8"?>
-<w:styles xmlns:mc="http://schemas.openxmlformats.org/markup-compatibility/2006" xmlns:r="http://schemas.openxmlformats.org/officeDocument/2006/relationships" xmlns:w="http://schemas.openxmlformats.org/wordprocessingml/2006/main" xmlns:w14="http://schemas.microsoft.com/office/word/2010/wordml" mc:Ignorable="w14">
+<w:styles xmlns:mc="http://schemas.openxmlformats.org/markup-compatibility/2006" xmlns:r="http://schemas.openxmlformats.org/officeDocument/2006/relationships" xmlns:w="http://schemas.openxmlformats.org/wordprocessingml/2006/main" xmlns:w14="http://schemas.microsoft.com/office/word/2010/wordml" xmlns:w15="http://schemas.microsoft.com/office/word/2012/wordml" mc:Ignorable="w14 w15">
   <w:docDefaults>
     <w:rPrDefault>
       <w:rPr>
@@ -4489,144 +4523,378 @@
       </w:pPr>
     </w:pPrDefault>
   </w:docDefaults>
-  <w:latentStyles w:defLockedState="0" w:defUIPriority="99" w:defSemiHidden="1" w:defUnhideWhenUsed="1" w:defQFormat="0" w:count="267">
-    <w:lsdException w:name="Normal" w:semiHidden="0" w:uiPriority="0" w:unhideWhenUsed="0" w:qFormat="1"/>
-    <w:lsdException w:name="heading 1" w:semiHidden="0" w:uiPriority="9" w:unhideWhenUsed="0" w:qFormat="1"/>
-    <w:lsdException w:name="heading 2" w:uiPriority="9" w:qFormat="1"/>
-    <w:lsdException w:name="heading 3" w:uiPriority="9" w:qFormat="1"/>
-    <w:lsdException w:name="heading 4" w:uiPriority="9" w:qFormat="1"/>
-    <w:lsdException w:name="heading 5" w:uiPriority="9" w:qFormat="1"/>
-    <w:lsdException w:name="heading 6" w:uiPriority="9" w:qFormat="1"/>
-    <w:lsdException w:name="heading 7" w:uiPriority="9" w:qFormat="1"/>
-    <w:lsdException w:name="heading 8" w:uiPriority="9" w:qFormat="1"/>
-    <w:lsdException w:name="heading 9" w:uiPriority="9" w:qFormat="1"/>
-    <w:lsdException w:name="toc 1" w:uiPriority="39"/>
-    <w:lsdException w:name="toc 2" w:uiPriority="39"/>
-    <w:lsdException w:name="toc 3" w:uiPriority="39"/>
-    <w:lsdException w:name="toc 4" w:uiPriority="39"/>
-    <w:lsdException w:name="toc 5" w:uiPriority="39"/>
-    <w:lsdException w:name="toc 6" w:uiPriority="39"/>
-    <w:lsdException w:name="toc 7" w:uiPriority="39"/>
-    <w:lsdException w:name="toc 8" w:uiPriority="39"/>
-    <w:lsdException w:name="toc 9" w:uiPriority="39"/>
-    <w:lsdException w:name="caption" w:uiPriority="35" w:qFormat="1"/>
-    <w:lsdException w:name="Title" w:semiHidden="0" w:uiPriority="10" w:unhideWhenUsed="0" w:qFormat="1"/>
-    <w:lsdException w:name="Default Paragraph Font" w:uiPriority="1"/>
-    <w:lsdException w:name="Subtitle" w:semiHidden="0" w:uiPriority="11" w:unhideWhenUsed="0" w:qFormat="1"/>
-    <w:lsdException w:name="Strong" w:semiHidden="0" w:uiPriority="22" w:unhideWhenUsed="0" w:qFormat="1"/>
-    <w:lsdException w:name="Emphasis" w:semiHidden="0" w:uiPriority="20" w:unhideWhenUsed="0" w:qFormat="1"/>
-    <w:lsdException w:name="Table Grid" w:semiHidden="0" w:uiPriority="0" w:unhideWhenUsed="0"/>
-    <w:lsdException w:name="Placeholder Text" w:unhideWhenUsed="0"/>
-    <w:lsdException w:name="No Spacing" w:semiHidden="0" w:uiPriority="1" w:unhideWhenUsed="0" w:qFormat="1"/>
-    <w:lsdException w:name="Light Shading" w:semiHidden="0" w:uiPriority="60" w:unhideWhenUsed="0"/>
-    <w:lsdException w:name="Light List" w:semiHidden="0" w:uiPriority="61" w:unhideWhenUsed="0"/>
-    <w:lsdException w:name="Light Grid" w:semiHidden="0" w:uiPriority="62" w:unhideWhenUsed="0"/>
-    <w:lsdException w:name="Medium Shading 1" w:semiHidden="0" w:uiPriority="63" w:unhideWhenUsed="0"/>
-    <w:lsdException w:name="Medium Shading 2" w:semiHidden="0" w:uiPriority="64" w:unhideWhenUsed="0"/>
-    <w:lsdException w:name="Medium List 1" w:semiHidden="0" w:uiPriority="65" w:unhideWhenUsed="0"/>
-    <w:lsdException w:name="Medium List 2" w:semiHidden="0" w:uiPriority="66" w:unhideWhenUsed="0"/>
-    <w:lsdException w:name="Medium Grid 1" w:semiHidden="0" w:uiPriority="67" w:unhideWhenUsed="0"/>
-    <w:lsdException w:name="Medium Grid 2" w:semiHidden="0" w:uiPriority="68" w:unhideWhenUsed="0"/>
-    <w:lsdException w:name="Medium Grid 3" w:semiHidden="0" w:uiPriority="69" w:unhideWhenUsed="0"/>
-    <w:lsdException w:name="Dark List" w:semiHidden="0" w:uiPriority="70" w:unhideWhenUsed="0"/>
-    <w:lsdException w:name="Colorful Shading" w:semiHidden="0" w:uiPriority="71" w:unhideWhenUsed="0"/>
-    <w:lsdException w:name="Colorful List" w:semiHidden="0" w:uiPriority="72" w:unhideWhenUsed="0"/>
-    <w:lsdException w:name="Colorful Grid" w:semiHidden="0" w:uiPriority="73" w:unhideWhenUsed="0"/>
-    <w:lsdException w:name="Light Shading Accent 1" w:semiHidden="0" w:uiPriority="60" w:unhideWhenUsed="0"/>
-    <w:lsdException w:name="Light List Accent 1" w:semiHidden="0" w:uiPriority="61" w:unhideWhenUsed="0"/>
-    <w:lsdException w:name="Light Grid Accent 1" w:semiHidden="0" w:uiPriority="62" w:unhideWhenUsed="0"/>
-    <w:lsdException w:name="Medium Shading 1 Accent 1" w:semiHidden="0" w:uiPriority="63" w:unhideWhenUsed="0"/>
-    <w:lsdException w:name="Medium Shading 2 Accent 1" w:semiHidden="0" w:uiPriority="64" w:unhideWhenUsed="0"/>
-    <w:lsdException w:name="Medium List 1 Accent 1" w:semiHidden="0" w:uiPriority="65" w:unhideWhenUsed="0"/>
-    <w:lsdException w:name="Revision" w:unhideWhenUsed="0"/>
-    <w:lsdException w:name="List Paragraph" w:semiHidden="0" w:uiPriority="34" w:unhideWhenUsed="0" w:qFormat="1"/>
-    <w:lsdException w:name="Quote" w:semiHidden="0" w:uiPriority="29" w:unhideWhenUsed="0" w:qFormat="1"/>
-    <w:lsdException w:name="Intense Quote" w:semiHidden="0" w:uiPriority="30" w:unhideWhenUsed="0" w:qFormat="1"/>
-    <w:lsdException w:name="Medium List 2 Accent 1" w:semiHidden="0" w:uiPriority="66" w:unhideWhenUsed="0"/>
-    <w:lsdException w:name="Medium Grid 1 Accent 1" w:semiHidden="0" w:uiPriority="67" w:unhideWhenUsed="0"/>
-    <w:lsdException w:name="Medium Grid 2 Accent 1" w:semiHidden="0" w:uiPriority="68" w:unhideWhenUsed="0"/>
-    <w:lsdException w:name="Medium Grid 3 Accent 1" w:semiHidden="0" w:uiPriority="69" w:unhideWhenUsed="0"/>
-    <w:lsdException w:name="Dark List Accent 1" w:semiHidden="0" w:uiPriority="70" w:unhideWhenUsed="0"/>
-    <w:lsdException w:name="Colorful Shading Accent 1" w:semiHidden="0" w:uiPriority="71" w:unhideWhenUsed="0"/>
-    <w:lsdException w:name="Colorful List Accent 1" w:semiHidden="0" w:uiPriority="72" w:unhideWhenUsed="0"/>
-    <w:lsdException w:name="Colorful Grid Accent 1" w:semiHidden="0" w:uiPriority="73" w:unhideWhenUsed="0"/>
-    <w:lsdException w:name="Light Shading Accent 2" w:semiHidden="0" w:uiPriority="60" w:unhideWhenUsed="0"/>
-    <w:lsdException w:name="Light List Accent 2" w:semiHidden="0" w:uiPriority="61" w:unhideWhenUsed="0"/>
-    <w:lsdException w:name="Light Grid Accent 2" w:semiHidden="0" w:uiPriority="62" w:unhideWhenUsed="0"/>
-    <w:lsdException w:name="Medium Shading 1 Accent 2" w:semiHidden="0" w:uiPriority="63" w:unhideWhenUsed="0"/>
-    <w:lsdException w:name="Medium Shading 2 Accent 2" w:semiHidden="0" w:uiPriority="64" w:unhideWhenUsed="0"/>
-    <w:lsdException w:name="Medium List 1 Accent 2" w:semiHidden="0" w:uiPriority="65" w:unhideWhenUsed="0"/>
-    <w:lsdException w:name="Medium List 2 Accent 2" w:semiHidden="0" w:uiPriority="66" w:unhideWhenUsed="0"/>
-    <w:lsdException w:name="Medium Grid 1 Accent 2" w:semiHidden="0" w:uiPriority="67" w:unhideWhenUsed="0"/>
-    <w:lsdException w:name="Medium Grid 2 Accent 2" w:semiHidden="0" w:uiPriority="68" w:unhideWhenUsed="0"/>
-    <w:lsdException w:name="Medium Grid 3 Accent 2" w:semiHidden="0" w:uiPriority="69" w:unhideWhenUsed="0"/>
-    <w:lsdException w:name="Dark List Accent 2" w:semiHidden="0" w:uiPriority="70" w:unhideWhenUsed="0"/>
-    <w:lsdException w:name="Colorful Shading Accent 2" w:semiHidden="0" w:uiPriority="71" w:unhideWhenUsed="0"/>
-    <w:lsdException w:name="Colorful List Accent 2" w:semiHidden="0" w:uiPriority="72" w:unhideWhenUsed="0"/>
-    <w:lsdException w:name="Colorful Grid Accent 2" w:semiHidden="0" w:uiPriority="73" w:unhideWhenUsed="0"/>
-    <w:lsdException w:name="Light Shading Accent 3" w:semiHidden="0" w:uiPriority="60" w:unhideWhenUsed="0"/>
-    <w:lsdException w:name="Light List Accent 3" w:semiHidden="0" w:uiPriority="61" w:unhideWhenUsed="0"/>
-    <w:lsdException w:name="Light Grid Accent 3" w:semiHidden="0" w:uiPriority="62" w:unhideWhenUsed="0"/>
-    <w:lsdException w:name="Medium Shading 1 Accent 3" w:semiHidden="0" w:uiPriority="63" w:unhideWhenUsed="0"/>
-    <w:lsdException w:name="Medium Shading 2 Accent 3" w:semiHidden="0" w:uiPriority="64" w:unhideWhenUsed="0"/>
-    <w:lsdException w:name="Medium List 1 Accent 3" w:semiHidden="0" w:uiPriority="65" w:unhideWhenUsed="0"/>
-    <w:lsdException w:name="Medium List 2 Accent 3" w:semiHidden="0" w:uiPriority="66" w:unhideWhenUsed="0"/>
-    <w:lsdException w:name="Medium Grid 1 Accent 3" w:semiHidden="0" w:uiPriority="67" w:unhideWhenUsed="0"/>
-    <w:lsdException w:name="Medium Grid 2 Accent 3" w:semiHidden="0" w:uiPriority="68" w:unhideWhenUsed="0"/>
-    <w:lsdException w:name="Medium Grid 3 Accent 3" w:semiHidden="0" w:uiPriority="69" w:unhideWhenUsed="0"/>
-    <w:lsdException w:name="Dark List Accent 3" w:semiHidden="0" w:uiPriority="70" w:unhideWhenUsed="0"/>
-    <w:lsdException w:name="Colorful Shading Accent 3" w:semiHidden="0" w:uiPriority="71" w:unhideWhenUsed="0"/>
-    <w:lsdException w:name="Colorful List Accent 3" w:semiHidden="0" w:uiPriority="72" w:unhideWhenUsed="0"/>
-    <w:lsdException w:name="Colorful Grid Accent 3" w:semiHidden="0" w:uiPriority="73" w:unhideWhenUsed="0"/>
-    <w:lsdException w:name="Light Shading Accent 4" w:semiHidden="0" w:uiPriority="60" w:unhideWhenUsed="0"/>
-    <w:lsdException w:name="Light List Accent 4" w:semiHidden="0" w:uiPriority="61" w:unhideWhenUsed="0"/>
-    <w:lsdException w:name="Light Grid Accent 4" w:semiHidden="0" w:uiPriority="62" w:unhideWhenUsed="0"/>
-    <w:lsdException w:name="Medium Shading 1 Accent 4" w:semiHidden="0" w:uiPriority="63" w:unhideWhenUsed="0"/>
-    <w:lsdException w:name="Medium Shading 2 Accent 4" w:semiHidden="0" w:uiPriority="64" w:unhideWhenUsed="0"/>
-    <w:lsdException w:name="Medium List 1 Accent 4" w:semiHidden="0" w:uiPriority="65" w:unhideWhenUsed="0"/>
-    <w:lsdException w:name="Medium List 2 Accent 4" w:semiHidden="0" w:uiPriority="66" w:unhideWhenUsed="0"/>
-    <w:lsdException w:name="Medium Grid 1 Accent 4" w:semiHidden="0" w:uiPriority="67" w:unhideWhenUsed="0"/>
-    <w:lsdException w:name="Medium Grid 2 Accent 4" w:semiHidden="0" w:uiPriority="68" w:unhideWhenUsed="0"/>
-    <w:lsdException w:name="Medium Grid 3 Accent 4" w:semiHidden="0" w:uiPriority="69" w:unhideWhenUsed="0"/>
-    <w:lsdException w:name="Dark List Accent 4" w:semiHidden="0" w:uiPriority="70" w:unhideWhenUsed="0"/>
-    <w:lsdException w:name="Colorful Shading Accent 4" w:semiHidden="0" w:uiPriority="71" w:unhideWhenUsed="0"/>
-    <w:lsdException w:name="Colorful List Accent 4" w:semiHidden="0" w:uiPriority="72" w:unhideWhenUsed="0"/>
-    <w:lsdException w:name="Colorful Grid Accent 4" w:semiHidden="0" w:uiPriority="73" w:unhideWhenUsed="0"/>
-    <w:lsdException w:name="Light Shading Accent 5" w:semiHidden="0" w:uiPriority="60" w:unhideWhenUsed="0"/>
-    <w:lsdException w:name="Light List Accent 5" w:semiHidden="0" w:uiPriority="61" w:unhideWhenUsed="0"/>
-    <w:lsdException w:name="Light Grid Accent 5" w:semiHidden="0" w:uiPriority="62" w:unhideWhenUsed="0"/>
-    <w:lsdException w:name="Medium Shading 1 Accent 5" w:semiHidden="0" w:uiPriority="63" w:unhideWhenUsed="0"/>
-    <w:lsdException w:name="Medium Shading 2 Accent 5" w:semiHidden="0" w:uiPriority="64" w:unhideWhenUsed="0"/>
-    <w:lsdException w:name="Medium List 1 Accent 5" w:semiHidden="0" w:uiPriority="65" w:unhideWhenUsed="0"/>
-    <w:lsdException w:name="Medium List 2 Accent 5" w:semiHidden="0" w:uiPriority="66" w:unhideWhenUsed="0"/>
-    <w:lsdException w:name="Medium Grid 1 Accent 5" w:semiHidden="0" w:uiPriority="67" w:unhideWhenUsed="0"/>
-    <w:lsdException w:name="Medium Grid 2 Accent 5" w:semiHidden="0" w:uiPriority="68" w:unhideWhenUsed="0"/>
-    <w:lsdException w:name="Medium Grid 3 Accent 5" w:semiHidden="0" w:uiPriority="69" w:unhideWhenUsed="0"/>
-    <w:lsdException w:name="Dark List Accent 5" w:semiHidden="0" w:uiPriority="70" w:unhideWhenUsed="0"/>
-    <w:lsdException w:name="Colorful Shading Accent 5" w:semiHidden="0" w:uiPriority="71" w:unhideWhenUsed="0"/>
-    <w:lsdException w:name="Colorful List Accent 5" w:semiHidden="0" w:uiPriority="72" w:unhideWhenUsed="0"/>
-    <w:lsdException w:name="Colorful Grid Accent 5" w:semiHidden="0" w:uiPriority="73" w:unhideWhenUsed="0"/>
-    <w:lsdException w:name="Light Shading Accent 6" w:semiHidden="0" w:uiPriority="60" w:unhideWhenUsed="0"/>
-    <w:lsdException w:name="Light List Accent 6" w:semiHidden="0" w:uiPriority="61" w:unhideWhenUsed="0"/>
-    <w:lsdException w:name="Light Grid Accent 6" w:semiHidden="0" w:uiPriority="62" w:unhideWhenUsed="0"/>
-    <w:lsdException w:name="Medium Shading 1 Accent 6" w:semiHidden="0" w:uiPriority="63" w:unhideWhenUsed="0"/>
-    <w:lsdException w:name="Medium Shading 2 Accent 6" w:semiHidden="0" w:uiPriority="64" w:unhideWhenUsed="0"/>
-    <w:lsdException w:name="Medium List 1 Accent 6" w:semiHidden="0" w:uiPriority="65" w:unhideWhenUsed="0"/>
-    <w:lsdException w:name="Medium List 2 Accent 6" w:semiHidden="0" w:uiPriority="66" w:unhideWhenUsed="0"/>
-    <w:lsdException w:name="Medium Grid 1 Accent 6" w:semiHidden="0" w:uiPriority="67" w:unhideWhenUsed="0"/>
-    <w:lsdException w:name="Medium Grid 2 Accent 6" w:semiHidden="0" w:uiPriority="68" w:unhideWhenUsed="0"/>
-    <w:lsdException w:name="Medium Grid 3 Accent 6" w:semiHidden="0" w:uiPriority="69" w:unhideWhenUsed="0"/>
-    <w:lsdException w:name="Dark List Accent 6" w:semiHidden="0" w:uiPriority="70" w:unhideWhenUsed="0"/>
-    <w:lsdException w:name="Colorful Shading Accent 6" w:semiHidden="0" w:uiPriority="71" w:unhideWhenUsed="0"/>
-    <w:lsdException w:name="Colorful List Accent 6" w:semiHidden="0" w:uiPriority="72" w:unhideWhenUsed="0"/>
-    <w:lsdException w:name="Colorful Grid Accent 6" w:semiHidden="0" w:uiPriority="73" w:unhideWhenUsed="0"/>
-    <w:lsdException w:name="Subtle Emphasis" w:semiHidden="0" w:uiPriority="19" w:unhideWhenUsed="0" w:qFormat="1"/>
-    <w:lsdException w:name="Intense Emphasis" w:semiHidden="0" w:uiPriority="21" w:unhideWhenUsed="0" w:qFormat="1"/>
-    <w:lsdException w:name="Subtle Reference" w:semiHidden="0" w:uiPriority="31" w:unhideWhenUsed="0" w:qFormat="1"/>
-    <w:lsdException w:name="Intense Reference" w:semiHidden="0" w:uiPriority="32" w:unhideWhenUsed="0" w:qFormat="1"/>
-    <w:lsdException w:name="Book Title" w:semiHidden="0" w:uiPriority="33" w:unhideWhenUsed="0" w:qFormat="1"/>
-    <w:lsdException w:name="Bibliography" w:uiPriority="37"/>
-    <w:lsdException w:name="TOC Heading" w:uiPriority="39" w:qFormat="1"/>
+  <w:latentStyles w:defLockedState="0" w:defUIPriority="99" w:defSemiHidden="0" w:defUnhideWhenUsed="0" w:defQFormat="0" w:count="371">
+    <w:lsdException w:name="Normal" w:uiPriority="0" w:qFormat="1"/>
+    <w:lsdException w:name="heading 1" w:uiPriority="9" w:qFormat="1"/>
+    <w:lsdException w:name="heading 2" w:semiHidden="1" w:uiPriority="9" w:unhideWhenUsed="1" w:qFormat="1"/>
+    <w:lsdException w:name="heading 3" w:semiHidden="1" w:uiPriority="9" w:unhideWhenUsed="1" w:qFormat="1"/>
+    <w:lsdException w:name="heading 4" w:semiHidden="1" w:uiPriority="9" w:unhideWhenUsed="1" w:qFormat="1"/>
+    <w:lsdException w:name="heading 5" w:semiHidden="1" w:uiPriority="9" w:unhideWhenUsed="1" w:qFormat="1"/>
+    <w:lsdException w:name="heading 6" w:semiHidden="1" w:uiPriority="9" w:unhideWhenUsed="1" w:qFormat="1"/>
+    <w:lsdException w:name="heading 7" w:semiHidden="1" w:uiPriority="9" w:unhideWhenUsed="1" w:qFormat="1"/>
+    <w:lsdException w:name="heading 8" w:semiHidden="1" w:uiPriority="9" w:unhideWhenUsed="1" w:qFormat="1"/>
+    <w:lsdException w:name="heading 9" w:semiHidden="1" w:uiPriority="9" w:unhideWhenUsed="1" w:qFormat="1"/>
+    <w:lsdException w:name="index 1" w:semiHidden="1" w:unhideWhenUsed="1"/>
+    <w:lsdException w:name="index 2" w:semiHidden="1" w:unhideWhenUsed="1"/>
+    <w:lsdException w:name="index 3" w:semiHidden="1" w:unhideWhenUsed="1"/>
+    <w:lsdException w:name="index 4" w:semiHidden="1" w:unhideWhenUsed="1"/>
+    <w:lsdException w:name="index 5" w:semiHidden="1" w:unhideWhenUsed="1"/>
+    <w:lsdException w:name="index 6" w:semiHidden="1" w:unhideWhenUsed="1"/>
+    <w:lsdException w:name="index 7" w:semiHidden="1" w:unhideWhenUsed="1"/>
+    <w:lsdException w:name="index 8" w:semiHidden="1" w:unhideWhenUsed="1"/>
+    <w:lsdException w:name="index 9" w:semiHidden="1" w:unhideWhenUsed="1"/>
+    <w:lsdException w:name="toc 1" w:semiHidden="1" w:uiPriority="39" w:unhideWhenUsed="1"/>
+    <w:lsdException w:name="toc 2" w:semiHidden="1" w:uiPriority="39" w:unhideWhenUsed="1"/>
+    <w:lsdException w:name="toc 3" w:semiHidden="1" w:uiPriority="39" w:unhideWhenUsed="1"/>
+    <w:lsdException w:name="toc 4" w:semiHidden="1" w:uiPriority="39" w:unhideWhenUsed="1"/>
+    <w:lsdException w:name="toc 5" w:semiHidden="1" w:uiPriority="39" w:unhideWhenUsed="1"/>
+    <w:lsdException w:name="toc 6" w:semiHidden="1" w:uiPriority="39" w:unhideWhenUsed="1"/>
+    <w:lsdException w:name="toc 7" w:semiHidden="1" w:uiPriority="39" w:unhideWhenUsed="1"/>
+    <w:lsdException w:name="toc 8" w:semiHidden="1" w:uiPriority="39" w:unhideWhenUsed="1"/>
+    <w:lsdException w:name="toc 9" w:semiHidden="1" w:uiPriority="39" w:unhideWhenUsed="1"/>
+    <w:lsdException w:name="Normal Indent" w:semiHidden="1" w:unhideWhenUsed="1"/>
+    <w:lsdException w:name="footnote text" w:semiHidden="1" w:unhideWhenUsed="1"/>
+    <w:lsdException w:name="annotation text" w:semiHidden="1" w:unhideWhenUsed="1"/>
+    <w:lsdException w:name="header" w:semiHidden="1" w:unhideWhenUsed="1"/>
+    <w:lsdException w:name="footer" w:semiHidden="1" w:unhideWhenUsed="1"/>
+    <w:lsdException w:name="index heading" w:semiHidden="1" w:unhideWhenUsed="1"/>
+    <w:lsdException w:name="caption" w:semiHidden="1" w:uiPriority="35" w:unhideWhenUsed="1" w:qFormat="1"/>
+    <w:lsdException w:name="table of figures" w:semiHidden="1" w:unhideWhenUsed="1"/>
+    <w:lsdException w:name="envelope address" w:semiHidden="1" w:unhideWhenUsed="1"/>
+    <w:lsdException w:name="envelope return" w:semiHidden="1" w:unhideWhenUsed="1"/>
+    <w:lsdException w:name="footnote reference" w:semiHidden="1" w:unhideWhenUsed="1"/>
+    <w:lsdException w:name="annotation reference" w:semiHidden="1" w:unhideWhenUsed="1"/>
+    <w:lsdException w:name="line number" w:semiHidden="1" w:unhideWhenUsed="1"/>
+    <w:lsdException w:name="page number" w:semiHidden="1" w:unhideWhenUsed="1"/>
+    <w:lsdException w:name="endnote reference" w:semiHidden="1" w:unhideWhenUsed="1"/>
+    <w:lsdException w:name="endnote text" w:semiHidden="1" w:unhideWhenUsed="1"/>
+    <w:lsdException w:name="table of authorities" w:semiHidden="1" w:unhideWhenUsed="1"/>
+    <w:lsdException w:name="macro" w:semiHidden="1" w:unhideWhenUsed="1"/>
+    <w:lsdException w:name="toa heading" w:semiHidden="1" w:unhideWhenUsed="1"/>
+    <w:lsdException w:name="List" w:semiHidden="1" w:unhideWhenUsed="1"/>
+    <w:lsdException w:name="List Bullet" w:semiHidden="1" w:unhideWhenUsed="1"/>
+    <w:lsdException w:name="List Number" w:semiHidden="1" w:unhideWhenUsed="1"/>
+    <w:lsdException w:name="List 2" w:semiHidden="1" w:unhideWhenUsed="1"/>
+    <w:lsdException w:name="List 3" w:semiHidden="1" w:unhideWhenUsed="1"/>
+    <w:lsdException w:name="List 4" w:semiHidden="1" w:unhideWhenUsed="1"/>
+    <w:lsdException w:name="List 5" w:semiHidden="1" w:unhideWhenUsed="1"/>
+    <w:lsdException w:name="List Bullet 2" w:semiHidden="1" w:unhideWhenUsed="1"/>
+    <w:lsdException w:name="List Bullet 3" w:semiHidden="1" w:unhideWhenUsed="1"/>
+    <w:lsdException w:name="List Bullet 4" w:semiHidden="1" w:unhideWhenUsed="1"/>
+    <w:lsdException w:name="List Bullet 5" w:semiHidden="1" w:unhideWhenUsed="1"/>
+    <w:lsdException w:name="List Number 2" w:semiHidden="1" w:unhideWhenUsed="1"/>
+    <w:lsdException w:name="List Number 3" w:semiHidden="1" w:unhideWhenUsed="1"/>
+    <w:lsdException w:name="List Number 4" w:semiHidden="1" w:unhideWhenUsed="1"/>
+    <w:lsdException w:name="List Number 5" w:semiHidden="1" w:unhideWhenUsed="1"/>
+    <w:lsdException w:name="Title" w:uiPriority="10" w:qFormat="1"/>
+    <w:lsdException w:name="Closing" w:semiHidden="1" w:unhideWhenUsed="1"/>
+    <w:lsdException w:name="Signature" w:semiHidden="1" w:unhideWhenUsed="1"/>
+    <w:lsdException w:name="Default Paragraph Font" w:semiHidden="1" w:uiPriority="1" w:unhideWhenUsed="1"/>
+    <w:lsdException w:name="Body Text" w:semiHidden="1" w:unhideWhenUsed="1"/>
+    <w:lsdException w:name="Body Text Indent" w:semiHidden="1" w:unhideWhenUsed="1"/>
+    <w:lsdException w:name="List Continue" w:semiHidden="1" w:unhideWhenUsed="1"/>
+    <w:lsdException w:name="List Continue 2" w:semiHidden="1" w:unhideWhenUsed="1"/>
+    <w:lsdException w:name="List Continue 3" w:semiHidden="1" w:unhideWhenUsed="1"/>
+    <w:lsdException w:name="List Continue 4" w:semiHidden="1" w:unhideWhenUsed="1"/>
+    <w:lsdException w:name="List Continue 5" w:semiHidden="1" w:unhideWhenUsed="1"/>
+    <w:lsdException w:name="Message Header" w:semiHidden="1" w:unhideWhenUsed="1"/>
+    <w:lsdException w:name="Subtitle" w:uiPriority="11" w:qFormat="1"/>
+    <w:lsdException w:name="Salutation" w:semiHidden="1" w:unhideWhenUsed="1"/>
+    <w:lsdException w:name="Date" w:semiHidden="1" w:unhideWhenUsed="1"/>
+    <w:lsdException w:name="Body Text First Indent" w:semiHidden="1" w:unhideWhenUsed="1"/>
+    <w:lsdException w:name="Body Text First Indent 2" w:semiHidden="1" w:unhideWhenUsed="1"/>
+    <w:lsdException w:name="Note Heading" w:semiHidden="1" w:unhideWhenUsed="1"/>
+    <w:lsdException w:name="Body Text 2" w:semiHidden="1" w:unhideWhenUsed="1"/>
+    <w:lsdException w:name="Body Text 3" w:semiHidden="1" w:unhideWhenUsed="1"/>
+    <w:lsdException w:name="Body Text Indent 2" w:semiHidden="1" w:unhideWhenUsed="1"/>
+    <w:lsdException w:name="Body Text Indent 3" w:semiHidden="1" w:unhideWhenUsed="1"/>
+    <w:lsdException w:name="Block Text" w:semiHidden="1" w:unhideWhenUsed="1"/>
+    <w:lsdException w:name="Hyperlink" w:semiHidden="1" w:unhideWhenUsed="1"/>
+    <w:lsdException w:name="FollowedHyperlink" w:semiHidden="1" w:unhideWhenUsed="1"/>
+    <w:lsdException w:name="Strong" w:uiPriority="22" w:qFormat="1"/>
+    <w:lsdException w:name="Emphasis" w:uiPriority="20" w:qFormat="1"/>
+    <w:lsdException w:name="Document Map" w:semiHidden="1" w:unhideWhenUsed="1"/>
+    <w:lsdException w:name="Plain Text" w:semiHidden="1" w:unhideWhenUsed="1"/>
+    <w:lsdException w:name="E-mail Signature" w:semiHidden="1" w:unhideWhenUsed="1"/>
+    <w:lsdException w:name="HTML Top of Form" w:semiHidden="1" w:unhideWhenUsed="1"/>
+    <w:lsdException w:name="HTML Bottom of Form" w:semiHidden="1" w:unhideWhenUsed="1"/>
+    <w:lsdException w:name="Normal (Web)" w:semiHidden="1" w:unhideWhenUsed="1"/>
+    <w:lsdException w:name="HTML Acronym" w:semiHidden="1" w:unhideWhenUsed="1"/>
+    <w:lsdException w:name="HTML Address" w:semiHidden="1" w:unhideWhenUsed="1"/>
+    <w:lsdException w:name="HTML Cite" w:semiHidden="1" w:unhideWhenUsed="1"/>
+    <w:lsdException w:name="HTML Code" w:semiHidden="1" w:unhideWhenUsed="1"/>
+    <w:lsdException w:name="HTML Definition" w:semiHidden="1" w:unhideWhenUsed="1"/>
+    <w:lsdException w:name="HTML Keyboard" w:semiHidden="1" w:unhideWhenUsed="1"/>
+    <w:lsdException w:name="HTML Preformatted" w:semiHidden="1" w:unhideWhenUsed="1"/>
+    <w:lsdException w:name="HTML Sample" w:semiHidden="1" w:unhideWhenUsed="1"/>
+    <w:lsdException w:name="HTML Typewriter" w:semiHidden="1" w:unhideWhenUsed="1"/>
+    <w:lsdException w:name="HTML Variable" w:semiHidden="1" w:unhideWhenUsed="1"/>
+    <w:lsdException w:name="Normal Table" w:semiHidden="1" w:unhideWhenUsed="1"/>
+    <w:lsdException w:name="annotation subject" w:semiHidden="1" w:unhideWhenUsed="1"/>
+    <w:lsdException w:name="No List" w:semiHidden="1" w:unhideWhenUsed="1"/>
+    <w:lsdException w:name="Outline List 1" w:semiHidden="1" w:unhideWhenUsed="1"/>
+    <w:lsdException w:name="Outline List 2" w:semiHidden="1" w:unhideWhenUsed="1"/>
+    <w:lsdException w:name="Outline List 3" w:semiHidden="1" w:unhideWhenUsed="1"/>
+    <w:lsdException w:name="Table Simple 1" w:semiHidden="1" w:unhideWhenUsed="1"/>
+    <w:lsdException w:name="Table Simple 2" w:semiHidden="1" w:unhideWhenUsed="1"/>
+    <w:lsdException w:name="Table Simple 3" w:semiHidden="1" w:unhideWhenUsed="1"/>
+    <w:lsdException w:name="Table Classic 1" w:semiHidden="1" w:unhideWhenUsed="1"/>
+    <w:lsdException w:name="Table Classic 2" w:semiHidden="1" w:unhideWhenUsed="1"/>
+    <w:lsdException w:name="Table Classic 3" w:semiHidden="1" w:unhideWhenUsed="1"/>
+    <w:lsdException w:name="Table Classic 4" w:semiHidden="1" w:unhideWhenUsed="1"/>
+    <w:lsdException w:name="Table Colorful 1" w:semiHidden="1" w:unhideWhenUsed="1"/>
+    <w:lsdException w:name="Table Colorful 2" w:semiHidden="1" w:unhideWhenUsed="1"/>
+    <w:lsdException w:name="Table Colorful 3" w:semiHidden="1" w:unhideWhenUsed="1"/>
+    <w:lsdException w:name="Table Columns 1" w:semiHidden="1" w:unhideWhenUsed="1"/>
+    <w:lsdException w:name="Table Columns 2" w:semiHidden="1" w:unhideWhenUsed="1"/>
+    <w:lsdException w:name="Table Columns 3" w:semiHidden="1" w:unhideWhenUsed="1"/>
+    <w:lsdException w:name="Table Columns 4" w:semiHidden="1" w:unhideWhenUsed="1"/>
+    <w:lsdException w:name="Table Columns 5" w:semiHidden="1" w:unhideWhenUsed="1"/>
+    <w:lsdException w:name="Table Grid 1" w:semiHidden="1" w:unhideWhenUsed="1"/>
+    <w:lsdException w:name="Table Grid 2" w:semiHidden="1" w:unhideWhenUsed="1"/>
+    <w:lsdException w:name="Table Grid 3" w:semiHidden="1" w:unhideWhenUsed="1"/>
+    <w:lsdException w:name="Table Grid 4" w:semiHidden="1" w:unhideWhenUsed="1"/>
+    <w:lsdException w:name="Table Grid 5" w:semiHidden="1" w:unhideWhenUsed="1"/>
+    <w:lsdException w:name="Table Grid 6" w:semiHidden="1" w:unhideWhenUsed="1"/>
+    <w:lsdException w:name="Table Grid 7" w:semiHidden="1" w:unhideWhenUsed="1"/>
+    <w:lsdException w:name="Table Grid 8" w:semiHidden="1" w:unhideWhenUsed="1"/>
+    <w:lsdException w:name="Table List 1" w:semiHidden="1" w:unhideWhenUsed="1"/>
+    <w:lsdException w:name="Table List 2" w:semiHidden="1" w:unhideWhenUsed="1"/>
+    <w:lsdException w:name="Table List 3" w:semiHidden="1" w:unhideWhenUsed="1"/>
+    <w:lsdException w:name="Table List 4" w:semiHidden="1" w:unhideWhenUsed="1"/>
+    <w:lsdException w:name="Table List 5" w:semiHidden="1" w:unhideWhenUsed="1"/>
+    <w:lsdException w:name="Table List 6" w:semiHidden="1" w:unhideWhenUsed="1"/>
+    <w:lsdException w:name="Table List 7" w:semiHidden="1" w:unhideWhenUsed="1"/>
+    <w:lsdException w:name="Table List 8" w:semiHidden="1" w:unhideWhenUsed="1"/>
+    <w:lsdException w:name="Table 3D effects 1" w:semiHidden="1" w:unhideWhenUsed="1"/>
+    <w:lsdException w:name="Table 3D effects 2" w:semiHidden="1" w:unhideWhenUsed="1"/>
+    <w:lsdException w:name="Table 3D effects 3" w:semiHidden="1" w:unhideWhenUsed="1"/>
+    <w:lsdException w:name="Table Contemporary" w:semiHidden="1" w:unhideWhenUsed="1"/>
+    <w:lsdException w:name="Table Elegant" w:semiHidden="1" w:unhideWhenUsed="1"/>
+    <w:lsdException w:name="Table Professional" w:semiHidden="1" w:unhideWhenUsed="1"/>
+    <w:lsdException w:name="Table Subtle 1" w:semiHidden="1" w:unhideWhenUsed="1"/>
+    <w:lsdException w:name="Table Subtle 2" w:semiHidden="1" w:unhideWhenUsed="1"/>
+    <w:lsdException w:name="Table Web 1" w:semiHidden="1" w:unhideWhenUsed="1"/>
+    <w:lsdException w:name="Table Web 2" w:semiHidden="1" w:unhideWhenUsed="1"/>
+    <w:lsdException w:name="Table Web 3" w:semiHidden="1" w:unhideWhenUsed="1"/>
+    <w:lsdException w:name="Balloon Text" w:semiHidden="1" w:unhideWhenUsed="1"/>
+    <w:lsdException w:name="Table Grid" w:uiPriority="0"/>
+    <w:lsdException w:name="Table Theme" w:semiHidden="1" w:unhideWhenUsed="1"/>
+    <w:lsdException w:name="Placeholder Text" w:semiHidden="1"/>
+    <w:lsdException w:name="No Spacing" w:uiPriority="1" w:qFormat="1"/>
+    <w:lsdException w:name="Light Shading" w:uiPriority="60"/>
+    <w:lsdException w:name="Light List" w:uiPriority="61"/>
+    <w:lsdException w:name="Light Grid" w:uiPriority="62"/>
+    <w:lsdException w:name="Medium Shading 1" w:uiPriority="63"/>
+    <w:lsdException w:name="Medium Shading 2" w:uiPriority="64"/>
+    <w:lsdException w:name="Medium List 1" w:uiPriority="65"/>
+    <w:lsdException w:name="Medium List 2" w:uiPriority="66"/>
+    <w:lsdException w:name="Medium Grid 1" w:uiPriority="67"/>
+    <w:lsdException w:name="Medium Grid 2" w:uiPriority="68"/>
+    <w:lsdException w:name="Medium Grid 3" w:uiPriority="69"/>
+    <w:lsdException w:name="Dark List" w:uiPriority="70"/>
+    <w:lsdException w:name="Colorful Shading" w:uiPriority="71"/>
+    <w:lsdException w:name="Colorful List" w:uiPriority="72"/>
+    <w:lsdException w:name="Colorful Grid" w:uiPriority="73"/>
+    <w:lsdException w:name="Light Shading Accent 1" w:uiPriority="60"/>
+    <w:lsdException w:name="Light List Accent 1" w:uiPriority="61"/>
+    <w:lsdException w:name="Light Grid Accent 1" w:uiPriority="62"/>
+    <w:lsdException w:name="Medium Shading 1 Accent 1" w:uiPriority="63"/>
+    <w:lsdException w:name="Medium Shading 2 Accent 1" w:uiPriority="64"/>
+    <w:lsdException w:name="Medium List 1 Accent 1" w:uiPriority="65"/>
+    <w:lsdException w:name="Revision" w:semiHidden="1"/>
+    <w:lsdException w:name="List Paragraph" w:uiPriority="34" w:qFormat="1"/>
+    <w:lsdException w:name="Quote" w:uiPriority="29" w:qFormat="1"/>
+    <w:lsdException w:name="Intense Quote" w:uiPriority="30" w:qFormat="1"/>
+    <w:lsdException w:name="Medium List 2 Accent 1" w:uiPriority="66"/>
+    <w:lsdException w:name="Medium Grid 1 Accent 1" w:uiPriority="67"/>
+    <w:lsdException w:name="Medium Grid 2 Accent 1" w:uiPriority="68"/>
+    <w:lsdException w:name="Medium Grid 3 Accent 1" w:uiPriority="69"/>
+    <w:lsdException w:name="Dark List Accent 1" w:uiPriority="70"/>
+    <w:lsdException w:name="Colorful Shading Accent 1" w:uiPriority="71"/>
+    <w:lsdException w:name="Colorful List Accent 1" w:uiPriority="72"/>
+    <w:lsdException w:name="Colorful Grid Accent 1" w:uiPriority="73"/>
+    <w:lsdException w:name="Light Shading Accent 2" w:uiPriority="60"/>
+    <w:lsdException w:name="Light List Accent 2" w:uiPriority="61"/>
+    <w:lsdException w:name="Light Grid Accent 2" w:uiPriority="62"/>
+    <w:lsdException w:name="Medium Shading 1 Accent 2" w:uiPriority="63"/>
+    <w:lsdException w:name="Medium Shading 2 Accent 2" w:uiPriority="64"/>
+    <w:lsdException w:name="Medium List 1 Accent 2" w:uiPriority="65"/>
+    <w:lsdException w:name="Medium List 2 Accent 2" w:uiPriority="66"/>
+    <w:lsdException w:name="Medium Grid 1 Accent 2" w:uiPriority="67"/>
+    <w:lsdException w:name="Medium Grid 2 Accent 2" w:uiPriority="68"/>
+    <w:lsdException w:name="Medium Grid 3 Accent 2" w:uiPriority="69"/>
+    <w:lsdException w:name="Dark List Accent 2" w:uiPriority="70"/>
+    <w:lsdException w:name="Colorful Shading Accent 2" w:uiPriority="71"/>
+    <w:lsdException w:name="Colorful List Accent 2" w:uiPriority="72"/>
+    <w:lsdException w:name="Colorful Grid Accent 2" w:uiPriority="73"/>
+    <w:lsdException w:name="Light Shading Accent 3" w:uiPriority="60"/>
+    <w:lsdException w:name="Light List Accent 3" w:uiPriority="61"/>
+    <w:lsdException w:name="Light Grid Accent 3" w:uiPriority="62"/>
+    <w:lsdException w:name="Medium Shading 1 Accent 3" w:uiPriority="63"/>
+    <w:lsdException w:name="Medium Shading 2 Accent 3" w:uiPriority="64"/>
+    <w:lsdException w:name="Medium List 1 Accent 3" w:uiPriority="65"/>
+    <w:lsdException w:name="Medium List 2 Accent 3" w:uiPriority="66"/>
+    <w:lsdException w:name="Medium Grid 1 Accent 3" w:uiPriority="67"/>
+    <w:lsdException w:name="Medium Grid 2 Accent 3" w:uiPriority="68"/>
+    <w:lsdException w:name="Medium Grid 3 Accent 3" w:uiPriority="69"/>
+    <w:lsdException w:name="Dark List Accent 3" w:uiPriority="70"/>
+    <w:lsdException w:name="Colorful Shading Accent 3" w:uiPriority="71"/>
+    <w:lsdException w:name="Colorful List Accent 3" w:uiPriority="72"/>
+    <w:lsdException w:name="Colorful Grid Accent 3" w:uiPriority="73"/>
+    <w:lsdException w:name="Light Shading Accent 4" w:uiPriority="60"/>
+    <w:lsdException w:name="Light List Accent 4" w:uiPriority="61"/>
+    <w:lsdException w:name="Light Grid Accent 4" w:uiPriority="62"/>
+    <w:lsdException w:name="Medium Shading 1 Accent 4" w:uiPriority="63"/>
+    <w:lsdException w:name="Medium Shading 2 Accent 4" w:uiPriority="64"/>
+    <w:lsdException w:name="Medium List 1 Accent 4" w:uiPriority="65"/>
+    <w:lsdException w:name="Medium List 2 Accent 4" w:uiPriority="66"/>
+    <w:lsdException w:name="Medium Grid 1 Accent 4" w:uiPriority="67"/>
+    <w:lsdException w:name="Medium Grid 2 Accent 4" w:uiPriority="68"/>
+    <w:lsdException w:name="Medium Grid 3 Accent 4" w:uiPriority="69"/>
+    <w:lsdException w:name="Dark List Accent 4" w:uiPriority="70"/>
+    <w:lsdException w:name="Colorful Shading Accent 4" w:uiPriority="71"/>
+    <w:lsdException w:name="Colorful List Accent 4" w:uiPriority="72"/>
+    <w:lsdException w:name="Colorful Grid Accent 4" w:uiPriority="73"/>
+    <w:lsdException w:name="Light Shading Accent 5" w:uiPriority="60"/>
+    <w:lsdException w:name="Light List Accent 5" w:uiPriority="61"/>
+    <w:lsdException w:name="Light Grid Accent 5" w:uiPriority="62"/>
+    <w:lsdException w:name="Medium Shading 1 Accent 5" w:uiPriority="63"/>
+    <w:lsdException w:name="Medium Shading 2 Accent 5" w:uiPriority="64"/>
+    <w:lsdException w:name="Medium List 1 Accent 5" w:uiPriority="65"/>
+    <w:lsdException w:name="Medium List 2 Accent 5" w:uiPriority="66"/>
+    <w:lsdException w:name="Medium Grid 1 Accent 5" w:uiPriority="67"/>
+    <w:lsdException w:name="Medium Grid 2 Accent 5" w:uiPriority="68"/>
+    <w:lsdException w:name="Medium Grid 3 Accent 5" w:uiPriority="69"/>
+    <w:lsdException w:name="Dark List Accent 5" w:uiPriority="70"/>
+    <w:lsdException w:name="Colorful Shading Accent 5" w:uiPriority="71"/>
+    <w:lsdException w:name="Colorful List Accent 5" w:uiPriority="72"/>
+    <w:lsdException w:name="Colorful Grid Accent 5" w:uiPriority="73"/>
+    <w:lsdException w:name="Light Shading Accent 6" w:uiPriority="60"/>
+    <w:lsdException w:name="Light List Accent 6" w:uiPriority="61"/>
+    <w:lsdException w:name="Light Grid Accent 6" w:uiPriority="62"/>
+    <w:lsdException w:name="Medium Shading 1 Accent 6" w:uiPriority="63"/>
+    <w:lsdException w:name="Medium Shading 2 Accent 6" w:uiPriority="64"/>
+    <w:lsdException w:name="Medium List 1 Accent 6" w:uiPriority="65"/>
+    <w:lsdException w:name="Medium List 2 Accent 6" w:uiPriority="66"/>
+    <w:lsdException w:name="Medium Grid 1 Accent 6" w:uiPriority="67"/>
+    <w:lsdException w:name="Medium Grid 2 Accent 6" w:uiPriority="68"/>
+    <w:lsdException w:name="Medium Grid 3 Accent 6" w:uiPriority="69"/>
+    <w:lsdException w:name="Dark List Accent 6" w:uiPriority="70"/>
+    <w:lsdException w:name="Colorful Shading Accent 6" w:uiPriority="71"/>
+    <w:lsdException w:name="Colorful List Accent 6" w:uiPriority="72"/>
+    <w:lsdException w:name="Colorful Grid Accent 6" w:uiPriority="73"/>
+    <w:lsdException w:name="Subtle Emphasis" w:uiPriority="19" w:qFormat="1"/>
+    <w:lsdException w:name="Intense Emphasis" w:uiPriority="21" w:qFormat="1"/>
+    <w:lsdException w:name="Subtle Reference" w:uiPriority="31" w:qFormat="1"/>
+    <w:lsdException w:name="Intense Reference" w:uiPriority="32" w:qFormat="1"/>
+    <w:lsdException w:name="Book Title" w:uiPriority="33" w:qFormat="1"/>
+    <w:lsdException w:name="Bibliography" w:semiHidden="1" w:uiPriority="37" w:unhideWhenUsed="1"/>
+    <w:lsdException w:name="TOC Heading" w:semiHidden="1" w:uiPriority="39" w:unhideWhenUsed="1" w:qFormat="1"/>
+    <w:lsdException w:name="Plain Table 1" w:uiPriority="41"/>
+    <w:lsdException w:name="Plain Table 2" w:uiPriority="42"/>
+    <w:lsdException w:name="Plain Table 3" w:uiPriority="43"/>
+    <w:lsdException w:name="Plain Table 4" w:uiPriority="44"/>
+    <w:lsdException w:name="Plain Table 5" w:uiPriority="45"/>
+    <w:lsdException w:name="Grid Table Light" w:uiPriority="40"/>
+    <w:lsdException w:name="Grid Table 1 Light" w:uiPriority="46"/>
+    <w:lsdException w:name="Grid Table 2" w:uiPriority="47"/>
+    <w:lsdException w:name="Grid Table 3" w:uiPriority="48"/>
+    <w:lsdException w:name="Grid Table 4" w:uiPriority="49"/>
+    <w:lsdException w:name="Grid Table 5 Dark" w:uiPriority="50"/>
+    <w:lsdException w:name="Grid Table 6 Colorful" w:uiPriority="51"/>
+    <w:lsdException w:name="Grid Table 7 Colorful" w:uiPriority="52"/>
+    <w:lsdException w:name="Grid Table 1 Light Accent 1" w:uiPriority="46"/>
+    <w:lsdException w:name="Grid Table 2 Accent 1" w:uiPriority="47"/>
+    <w:lsdException w:name="Grid Table 3 Accent 1" w:uiPriority="48"/>
+    <w:lsdException w:name="Grid Table 4 Accent 1" w:uiPriority="49"/>
+    <w:lsdException w:name="Grid Table 5 Dark Accent 1" w:uiPriority="50"/>
+    <w:lsdException w:name="Grid Table 6 Colorful Accent 1" w:uiPriority="51"/>
+    <w:lsdException w:name="Grid Table 7 Colorful Accent 1" w:uiPriority="52"/>
+    <w:lsdException w:name="Grid Table 1 Light Accent 2" w:uiPriority="46"/>
+    <w:lsdException w:name="Grid Table 2 Accent 2" w:uiPriority="47"/>
+    <w:lsdException w:name="Grid Table 3 Accent 2" w:uiPriority="48"/>
+    <w:lsdException w:name="Grid Table 4 Accent 2" w:uiPriority="49"/>
+    <w:lsdException w:name="Grid Table 5 Dark Accent 2" w:uiPriority="50"/>
+    <w:lsdException w:name="Grid Table 6 Colorful Accent 2" w:uiPriority="51"/>
+    <w:lsdException w:name="Grid Table 7 Colorful Accent 2" w:uiPriority="52"/>
+    <w:lsdException w:name="Grid Table 1 Light Accent 3" w:uiPriority="46"/>
+    <w:lsdException w:name="Grid Table 2 Accent 3" w:uiPriority="47"/>
+    <w:lsdException w:name="Grid Table 3 Accent 3" w:uiPriority="48"/>
+    <w:lsdException w:name="Grid Table 4 Accent 3" w:uiPriority="49"/>
+    <w:lsdException w:name="Grid Table 5 Dark Accent 3" w:uiPriority="50"/>
+    <w:lsdException w:name="Grid Table 6 Colorful Accent 3" w:uiPriority="51"/>
+    <w:lsdException w:name="Grid Table 7 Colorful Accent 3" w:uiPriority="52"/>
+    <w:lsdException w:name="Grid Table 1 Light Accent 4" w:uiPriority="46"/>
+    <w:lsdException w:name="Grid Table 2 Accent 4" w:uiPriority="47"/>
+    <w:lsdException w:name="Grid Table 3 Accent 4" w:uiPriority="48"/>
+    <w:lsdException w:name="Grid Table 4 Accent 4" w:uiPriority="49"/>
+    <w:lsdException w:name="Grid Table 5 Dark Accent 4" w:uiPriority="50"/>
+    <w:lsdException w:name="Grid Table 6 Colorful Accent 4" w:uiPriority="51"/>
+    <w:lsdException w:name="Grid Table 7 Colorful Accent 4" w:uiPriority="52"/>
+    <w:lsdException w:name="Grid Table 1 Light Accent 5" w:uiPriority="46"/>
+    <w:lsdException w:name="Grid Table 2 Accent 5" w:uiPriority="47"/>
+    <w:lsdException w:name="Grid Table 3 Accent 5" w:uiPriority="48"/>
+    <w:lsdException w:name="Grid Table 4 Accent 5" w:uiPriority="49"/>
+    <w:lsdException w:name="Grid Table 5 Dark Accent 5" w:uiPriority="50"/>
+    <w:lsdException w:name="Grid Table 6 Colorful Accent 5" w:uiPriority="51"/>
+    <w:lsdException w:name="Grid Table 7 Colorful Accent 5" w:uiPriority="52"/>
+    <w:lsdException w:name="Grid Table 1 Light Accent 6" w:uiPriority="46"/>
+    <w:lsdException w:name="Grid Table 2 Accent 6" w:uiPriority="47"/>
+    <w:lsdException w:name="Grid Table 3 Accent 6" w:uiPriority="48"/>
+    <w:lsdException w:name="Grid Table 4 Accent 6" w:uiPriority="49"/>
+    <w:lsdException w:name="Grid Table 5 Dark Accent 6" w:uiPriority="50"/>
+    <w:lsdException w:name="Grid Table 6 Colorful Accent 6" w:uiPriority="51"/>
+    <w:lsdException w:name="Grid Table 7 Colorful Accent 6" w:uiPriority="52"/>
+    <w:lsdException w:name="List Table 1 Light" w:uiPriority="46"/>
+    <w:lsdException w:name="List Table 2" w:uiPriority="47"/>
+    <w:lsdException w:name="List Table 3" w:uiPriority="48"/>
+    <w:lsdException w:name="List Table 4" w:uiPriority="49"/>
+    <w:lsdException w:name="List Table 5 Dark" w:uiPriority="50"/>
+    <w:lsdException w:name="List Table 6 Colorful" w:uiPriority="51"/>
+    <w:lsdException w:name="List Table 7 Colorful" w:uiPriority="52"/>
+    <w:lsdException w:name="List Table 1 Light Accent 1" w:uiPriority="46"/>
+    <w:lsdException w:name="List Table 2 Accent 1" w:uiPriority="47"/>
+    <w:lsdException w:name="List Table 3 Accent 1" w:uiPriority="48"/>
+    <w:lsdException w:name="List Table 4 Accent 1" w:uiPriority="49"/>
+    <w:lsdException w:name="List Table 5 Dark Accent 1" w:uiPriority="50"/>
+    <w:lsdException w:name="List Table 6 Colorful Accent 1" w:uiPriority="51"/>
+    <w:lsdException w:name="List Table 7 Colorful Accent 1" w:uiPriority="52"/>
+    <w:lsdException w:name="List Table 1 Light Accent 2" w:uiPriority="46"/>
+    <w:lsdException w:name="List Table 2 Accent 2" w:uiPriority="47"/>
+    <w:lsdException w:name="List Table 3 Accent 2" w:uiPriority="48"/>
+    <w:lsdException w:name="List Table 4 Accent 2" w:uiPriority="49"/>
+    <w:lsdException w:name="List Table 5 Dark Accent 2" w:uiPriority="50"/>
+    <w:lsdException w:name="List Table 6 Colorful Accent 2" w:uiPriority="51"/>
+    <w:lsdException w:name="List Table 7 Colorful Accent 2" w:uiPriority="52"/>
+    <w:lsdException w:name="List Table 1 Light Accent 3" w:uiPriority="46"/>
+    <w:lsdException w:name="List Table 2 Accent 3" w:uiPriority="47"/>
+    <w:lsdException w:name="List Table 3 Accent 3" w:uiPriority="48"/>
+    <w:lsdException w:name="List Table 4 Accent 3" w:uiPriority="49"/>
+    <w:lsdException w:name="List Table 5 Dark Accent 3" w:uiPriority="50"/>
+    <w:lsdException w:name="List Table 6 Colorful Accent 3" w:uiPriority="51"/>
+    <w:lsdException w:name="List Table 7 Colorful Accent 3" w:uiPriority="52"/>
+    <w:lsdException w:name="List Table 1 Light Accent 4" w:uiPriority="46"/>
+    <w:lsdException w:name="List Table 2 Accent 4" w:uiPriority="47"/>
+    <w:lsdException w:name="List Table 3 Accent 4" w:uiPriority="48"/>
+    <w:lsdException w:name="List Table 4 Accent 4" w:uiPriority="49"/>
+    <w:lsdException w:name="List Table 5 Dark Accent 4" w:uiPriority="50"/>
+    <w:lsdException w:name="List Table 6 Colorful Accent 4" w:uiPriority="51"/>
+    <w:lsdException w:name="List Table 7 Colorful Accent 4" w:uiPriority="52"/>
+    <w:lsdException w:name="List Table 1 Light Accent 5" w:uiPriority="46"/>
+    <w:lsdException w:name="List Table 2 Accent 5" w:uiPriority="47"/>
+    <w:lsdException w:name="List Table 3 Accent 5" w:uiPriority="48"/>
+    <w:lsdException w:name="List Table 4 Accent 5" w:uiPriority="49"/>
+    <w:lsdException w:name="List Table 5 Dark Accent 5" w:uiPriority="50"/>
+    <w:lsdException w:name="List Table 6 Colorful Accent 5" w:uiPriority="51"/>
+    <w:lsdException w:name="List Table 7 Colorful Accent 5" w:uiPriority="52"/>
+    <w:lsdException w:name="List Table 1 Light Accent 6" w:uiPriority="46"/>
+    <w:lsdException w:name="List Table 2 Accent 6" w:uiPriority="47"/>
+    <w:lsdException w:name="List Table 3 Accent 6" w:uiPriority="48"/>
+    <w:lsdException w:name="List Table 4 Accent 6" w:uiPriority="49"/>
+    <w:lsdException w:name="List Table 5 Dark Accent 6" w:uiPriority="50"/>
+    <w:lsdException w:name="List Table 6 Colorful Accent 6" w:uiPriority="51"/>
+    <w:lsdException w:name="List Table 7 Colorful Accent 6" w:uiPriority="52"/>
   </w:latentStyles>
   <w:style w:type="paragraph" w:default="1" w:styleId="Normal">
     <w:name w:val="Normal"/>
@@ -4742,7 +5010,6 @@
       <w:spacing w:after="0" w:line="240" w:lineRule="auto"/>
     </w:pPr>
     <w:tblPr>
-      <w:tblInd w:w="0" w:type="dxa"/>
       <w:tblBorders>
         <w:top w:val="single" w:sz="4" w:space="0" w:color="auto"/>
         <w:left w:val="single" w:sz="4" w:space="0" w:color="auto"/>
@@ -4751,12 +5018,6 @@
         <w:insideH w:val="single" w:sz="4" w:space="0" w:color="auto"/>
         <w:insideV w:val="single" w:sz="4" w:space="0" w:color="auto"/>
       </w:tblBorders>
-      <w:tblCellMar>
-        <w:top w:w="0" w:type="dxa"/>
-        <w:left w:w="108" w:type="dxa"/>
-        <w:bottom w:w="0" w:type="dxa"/>
-        <w:right w:w="108" w:type="dxa"/>
-      </w:tblCellMar>
     </w:tblPr>
   </w:style>
   <w:style w:type="paragraph" w:styleId="NormalWeb">
@@ -4774,196 +5035,6 @@
       <w:szCs w:val="24"/>
       <w:lang w:eastAsia="pt-BR"/>
     </w:rPr>
-  </w:style>
-</w:styles>
-</file>
-
-<file path=word/stylesWithEffects.xml><?xml version="1.0" encoding="utf-8"?>
-<w:styles xmlns:wpc="http://schemas.microsoft.com/office/word/2010/wordprocessingCanvas" xmlns:mc="http://schemas.openxmlformats.org/markup-compatibility/2006" xmlns:o="urn:schemas-microsoft-com:office:office" xmlns:r="http://schemas.openxmlformats.org/officeDocument/2006/relationships" xmlns:m="http://schemas.openxmlformats.org/officeDocument/2006/math" xmlns:v="urn:schemas-microsoft-com:vml" xmlns:wp14="http://schemas.microsoft.com/office/word/2010/wordprocessingDrawing" xmlns:wp="http://schemas.openxmlformats.org/drawingml/2006/wordprocessingDrawing" xmlns:w10="urn:schemas-microsoft-com:office:word" xmlns:w="http://schemas.openxmlformats.org/wordprocessingml/2006/main" xmlns:w14="http://schemas.microsoft.com/office/word/2010/wordml" xmlns:wpg="http://schemas.microsoft.com/office/word/2010/wordprocessingGroup" xmlns:wpi="http://schemas.microsoft.com/office/word/2010/wordprocessingInk" xmlns:wne="http://schemas.microsoft.com/office/word/2006/wordml" xmlns:wps="http://schemas.microsoft.com/office/word/2010/wordprocessingShape" mc:Ignorable="w14 wp14">
-  <w:docDefaults>
-    <w:rPrDefault>
-      <w:rPr>
-        <w:rFonts w:asciiTheme="minorHAnsi" w:eastAsiaTheme="minorEastAsia" w:hAnsiTheme="minorHAnsi" w:cstheme="minorBidi"/>
-        <w:sz w:val="22"/>
-        <w:szCs w:val="22"/>
-        <w:lang w:val="pt-BR" w:eastAsia="pt-BR" w:bidi="ar-SA"/>
-      </w:rPr>
-    </w:rPrDefault>
-    <w:pPrDefault>
-      <w:pPr>
-        <w:spacing w:after="200" w:line="276" w:lineRule="auto"/>
-      </w:pPr>
-    </w:pPrDefault>
-  </w:docDefaults>
-  <w:latentStyles w:defLockedState="0" w:defUIPriority="99" w:defSemiHidden="1" w:defUnhideWhenUsed="1" w:defQFormat="0" w:count="267">
-    <w:lsdException w:name="Normal" w:semiHidden="0" w:uiPriority="0" w:unhideWhenUsed="0" w:qFormat="1"/>
-    <w:lsdException w:name="heading 1" w:semiHidden="0" w:uiPriority="9" w:unhideWhenUsed="0" w:qFormat="1"/>
-    <w:lsdException w:name="heading 2" w:uiPriority="9" w:qFormat="1"/>
-    <w:lsdException w:name="heading 3" w:uiPriority="9" w:qFormat="1"/>
-    <w:lsdException w:name="heading 4" w:uiPriority="9" w:qFormat="1"/>
-    <w:lsdException w:name="heading 5" w:uiPriority="9" w:qFormat="1"/>
-    <w:lsdException w:name="heading 6" w:uiPriority="9" w:qFormat="1"/>
-    <w:lsdException w:name="heading 7" w:uiPriority="9" w:qFormat="1"/>
-    <w:lsdException w:name="heading 8" w:uiPriority="9" w:qFormat="1"/>
-    <w:lsdException w:name="heading 9" w:uiPriority="9" w:qFormat="1"/>
-    <w:lsdException w:name="toc 1" w:uiPriority="39"/>
-    <w:lsdException w:name="toc 2" w:uiPriority="39"/>
-    <w:lsdException w:name="toc 3" w:uiPriority="39"/>
-    <w:lsdException w:name="toc 4" w:uiPriority="39"/>
-    <w:lsdException w:name="toc 5" w:uiPriority="39"/>
-    <w:lsdException w:name="toc 6" w:uiPriority="39"/>
-    <w:lsdException w:name="toc 7" w:uiPriority="39"/>
-    <w:lsdException w:name="toc 8" w:uiPriority="39"/>
-    <w:lsdException w:name="toc 9" w:uiPriority="39"/>
-    <w:lsdException w:name="caption" w:uiPriority="35" w:qFormat="1"/>
-    <w:lsdException w:name="Title" w:semiHidden="0" w:uiPriority="10" w:unhideWhenUsed="0" w:qFormat="1"/>
-    <w:lsdException w:name="Default Paragraph Font" w:uiPriority="1"/>
-    <w:lsdException w:name="Subtitle" w:semiHidden="0" w:uiPriority="11" w:unhideWhenUsed="0" w:qFormat="1"/>
-    <w:lsdException w:name="Strong" w:semiHidden="0" w:uiPriority="22" w:unhideWhenUsed="0" w:qFormat="1"/>
-    <w:lsdException w:name="Emphasis" w:semiHidden="0" w:uiPriority="20" w:unhideWhenUsed="0" w:qFormat="1"/>
-    <w:lsdException w:name="Table Grid" w:semiHidden="0" w:uiPriority="59" w:unhideWhenUsed="0"/>
-    <w:lsdException w:name="Placeholder Text" w:unhideWhenUsed="0"/>
-    <w:lsdException w:name="No Spacing" w:semiHidden="0" w:uiPriority="1" w:unhideWhenUsed="0" w:qFormat="1"/>
-    <w:lsdException w:name="Light Shading" w:semiHidden="0" w:uiPriority="60" w:unhideWhenUsed="0"/>
-    <w:lsdException w:name="Light List" w:semiHidden="0" w:uiPriority="61" w:unhideWhenUsed="0"/>
-    <w:lsdException w:name="Light Grid" w:semiHidden="0" w:uiPriority="62" w:unhideWhenUsed="0"/>
-    <w:lsdException w:name="Medium Shading 1" w:semiHidden="0" w:uiPriority="63" w:unhideWhenUsed="0"/>
-    <w:lsdException w:name="Medium Shading 2" w:semiHidden="0" w:uiPriority="64" w:unhideWhenUsed="0"/>
-    <w:lsdException w:name="Medium List 1" w:semiHidden="0" w:uiPriority="65" w:unhideWhenUsed="0"/>
-    <w:lsdException w:name="Medium List 2" w:semiHidden="0" w:uiPriority="66" w:unhideWhenUsed="0"/>
-    <w:lsdException w:name="Medium Grid 1" w:semiHidden="0" w:uiPriority="67" w:unhideWhenUsed="0"/>
-    <w:lsdException w:name="Medium Grid 2" w:semiHidden="0" w:uiPriority="68" w:unhideWhenUsed="0"/>
-    <w:lsdException w:name="Medium Grid 3" w:semiHidden="0" w:uiPriority="69" w:unhideWhenUsed="0"/>
-    <w:lsdException w:name="Dark List" w:semiHidden="0" w:uiPriority="70" w:unhideWhenUsed="0"/>
-    <w:lsdException w:name="Colorful Shading" w:semiHidden="0" w:uiPriority="71" w:unhideWhenUsed="0"/>
-    <w:lsdException w:name="Colorful List" w:semiHidden="0" w:uiPriority="72" w:unhideWhenUsed="0"/>
-    <w:lsdException w:name="Colorful Grid" w:semiHidden="0" w:uiPriority="73" w:unhideWhenUsed="0"/>
-    <w:lsdException w:name="Light Shading Accent 1" w:semiHidden="0" w:uiPriority="60" w:unhideWhenUsed="0"/>
-    <w:lsdException w:name="Light List Accent 1" w:semiHidden="0" w:uiPriority="61" w:unhideWhenUsed="0"/>
-    <w:lsdException w:name="Light Grid Accent 1" w:semiHidden="0" w:uiPriority="62" w:unhideWhenUsed="0"/>
-    <w:lsdException w:name="Medium Shading 1 Accent 1" w:semiHidden="0" w:uiPriority="63" w:unhideWhenUsed="0"/>
-    <w:lsdException w:name="Medium Shading 2 Accent 1" w:semiHidden="0" w:uiPriority="64" w:unhideWhenUsed="0"/>
-    <w:lsdException w:name="Medium List 1 Accent 1" w:semiHidden="0" w:uiPriority="65" w:unhideWhenUsed="0"/>
-    <w:lsdException w:name="Revision" w:unhideWhenUsed="0"/>
-    <w:lsdException w:name="List Paragraph" w:semiHidden="0" w:uiPriority="34" w:unhideWhenUsed="0" w:qFormat="1"/>
-    <w:lsdException w:name="Quote" w:semiHidden="0" w:uiPriority="29" w:unhideWhenUsed="0" w:qFormat="1"/>
-    <w:lsdException w:name="Intense Quote" w:semiHidden="0" w:uiPriority="30" w:unhideWhenUsed="0" w:qFormat="1"/>
-    <w:lsdException w:name="Medium List 2 Accent 1" w:semiHidden="0" w:uiPriority="66" w:unhideWhenUsed="0"/>
-    <w:lsdException w:name="Medium Grid 1 Accent 1" w:semiHidden="0" w:uiPriority="67" w:unhideWhenUsed="0"/>
-    <w:lsdException w:name="Medium Grid 2 Accent 1" w:semiHidden="0" w:uiPriority="68" w:unhideWhenUsed="0"/>
-    <w:lsdException w:name="Medium Grid 3 Accent 1" w:semiHidden="0" w:uiPriority="69" w:unhideWhenUsed="0"/>
-    <w:lsdException w:name="Dark List Accent 1" w:semiHidden="0" w:uiPriority="70" w:unhideWhenUsed="0"/>
-    <w:lsdException w:name="Colorful Shading Accent 1" w:semiHidden="0" w:uiPriority="71" w:unhideWhenUsed="0"/>
-    <w:lsdException w:name="Colorful List Accent 1" w:semiHidden="0" w:uiPriority="72" w:unhideWhenUsed="0"/>
-    <w:lsdException w:name="Colorful Grid Accent 1" w:semiHidden="0" w:uiPriority="73" w:unhideWhenUsed="0"/>
-    <w:lsdException w:name="Light Shading Accent 2" w:semiHidden="0" w:uiPriority="60" w:unhideWhenUsed="0"/>
-    <w:lsdException w:name="Light List Accent 2" w:semiHidden="0" w:uiPriority="61" w:unhideWhenUsed="0"/>
-    <w:lsdException w:name="Light Grid Accent 2" w:semiHidden="0" w:uiPriority="62" w:unhideWhenUsed="0"/>
-    <w:lsdException w:name="Medium Shading 1 Accent 2" w:semiHidden="0" w:uiPriority="63" w:unhideWhenUsed="0"/>
-    <w:lsdException w:name="Medium Shading 2 Accent 2" w:semiHidden="0" w:uiPriority="64" w:unhideWhenUsed="0"/>
-    <w:lsdException w:name="Medium List 1 Accent 2" w:semiHidden="0" w:uiPriority="65" w:unhideWhenUsed="0"/>
-    <w:lsdException w:name="Medium List 2 Accent 2" w:semiHidden="0" w:uiPriority="66" w:unhideWhenUsed="0"/>
-    <w:lsdException w:name="Medium Grid 1 Accent 2" w:semiHidden="0" w:uiPriority="67" w:unhideWhenUsed="0"/>
-    <w:lsdException w:name="Medium Grid 2 Accent 2" w:semiHidden="0" w:uiPriority="68" w:unhideWhenUsed="0"/>
-    <w:lsdException w:name="Medium Grid 3 Accent 2" w:semiHidden="0" w:uiPriority="69" w:unhideWhenUsed="0"/>
-    <w:lsdException w:name="Dark List Accent 2" w:semiHidden="0" w:uiPriority="70" w:unhideWhenUsed="0"/>
-    <w:lsdException w:name="Colorful Shading Accent 2" w:semiHidden="0" w:uiPriority="71" w:unhideWhenUsed="0"/>
-    <w:lsdException w:name="Colorful List Accent 2" w:semiHidden="0" w:uiPriority="72" w:unhideWhenUsed="0"/>
-    <w:lsdException w:name="Colorful Grid Accent 2" w:semiHidden="0" w:uiPriority="73" w:unhideWhenUsed="0"/>
-    <w:lsdException w:name="Light Shading Accent 3" w:semiHidden="0" w:uiPriority="60" w:unhideWhenUsed="0"/>
-    <w:lsdException w:name="Light List Accent 3" w:semiHidden="0" w:uiPriority="61" w:unhideWhenUsed="0"/>
-    <w:lsdException w:name="Light Grid Accent 3" w:semiHidden="0" w:uiPriority="62" w:unhideWhenUsed="0"/>
-    <w:lsdException w:name="Medium Shading 1 Accent 3" w:semiHidden="0" w:uiPriority="63" w:unhideWhenUsed="0"/>
-    <w:lsdException w:name="Medium Shading 2 Accent 3" w:semiHidden="0" w:uiPriority="64" w:unhideWhenUsed="0"/>
-    <w:lsdException w:name="Medium List 1 Accent 3" w:semiHidden="0" w:uiPriority="65" w:unhideWhenUsed="0"/>
-    <w:lsdException w:name="Medium List 2 Accent 3" w:semiHidden="0" w:uiPriority="66" w:unhideWhenUsed="0"/>
-    <w:lsdException w:name="Medium Grid 1 Accent 3" w:semiHidden="0" w:uiPriority="67" w:unhideWhenUsed="0"/>
-    <w:lsdException w:name="Medium Grid 2 Accent 3" w:semiHidden="0" w:uiPriority="68" w:unhideWhenUsed="0"/>
-    <w:lsdException w:name="Medium Grid 3 Accent 3" w:semiHidden="0" w:uiPriority="69" w:unhideWhenUsed="0"/>
-    <w:lsdException w:name="Dark List Accent 3" w:semiHidden="0" w:uiPriority="70" w:unhideWhenUsed="0"/>
-    <w:lsdException w:name="Colorful Shading Accent 3" w:semiHidden="0" w:uiPriority="71" w:unhideWhenUsed="0"/>
-    <w:lsdException w:name="Colorful List Accent 3" w:semiHidden="0" w:uiPriority="72" w:unhideWhenUsed="0"/>
-    <w:lsdException w:name="Colorful Grid Accent 3" w:semiHidden="0" w:uiPriority="73" w:unhideWhenUsed="0"/>
-    <w:lsdException w:name="Light Shading Accent 4" w:semiHidden="0" w:uiPriority="60" w:unhideWhenUsed="0"/>
-    <w:lsdException w:name="Light List Accent 4" w:semiHidden="0" w:uiPriority="61" w:unhideWhenUsed="0"/>
-    <w:lsdException w:name="Light Grid Accent 4" w:semiHidden="0" w:uiPriority="62" w:unhideWhenUsed="0"/>
-    <w:lsdException w:name="Medium Shading 1 Accent 4" w:semiHidden="0" w:uiPriority="63" w:unhideWhenUsed="0"/>
-    <w:lsdException w:name="Medium Shading 2 Accent 4" w:semiHidden="0" w:uiPriority="64" w:unhideWhenUsed="0"/>
-    <w:lsdException w:name="Medium List 1 Accent 4" w:semiHidden="0" w:uiPriority="65" w:unhideWhenUsed="0"/>
-    <w:lsdException w:name="Medium List 2 Accent 4" w:semiHidden="0" w:uiPriority="66" w:unhideWhenUsed="0"/>
-    <w:lsdException w:name="Medium Grid 1 Accent 4" w:semiHidden="0" w:uiPriority="67" w:unhideWhenUsed="0"/>
-    <w:lsdException w:name="Medium Grid 2 Accent 4" w:semiHidden="0" w:uiPriority="68" w:unhideWhenUsed="0"/>
-    <w:lsdException w:name="Medium Grid 3 Accent 4" w:semiHidden="0" w:uiPriority="69" w:unhideWhenUsed="0"/>
-    <w:lsdException w:name="Dark List Accent 4" w:semiHidden="0" w:uiPriority="70" w:unhideWhenUsed="0"/>
-    <w:lsdException w:name="Colorful Shading Accent 4" w:semiHidden="0" w:uiPriority="71" w:unhideWhenUsed="0"/>
-    <w:lsdException w:name="Colorful List Accent 4" w:semiHidden="0" w:uiPriority="72" w:unhideWhenUsed="0"/>
-    <w:lsdException w:name="Colorful Grid Accent 4" w:semiHidden="0" w:uiPriority="73" w:unhideWhenUsed="0"/>
-    <w:lsdException w:name="Light Shading Accent 5" w:semiHidden="0" w:uiPriority="60" w:unhideWhenUsed="0"/>
-    <w:lsdException w:name="Light List Accent 5" w:semiHidden="0" w:uiPriority="61" w:unhideWhenUsed="0"/>
-    <w:lsdException w:name="Light Grid Accent 5" w:semiHidden="0" w:uiPriority="62" w:unhideWhenUsed="0"/>
-    <w:lsdException w:name="Medium Shading 1 Accent 5" w:semiHidden="0" w:uiPriority="63" w:unhideWhenUsed="0"/>
-    <w:lsdException w:name="Medium Shading 2 Accent 5" w:semiHidden="0" w:uiPriority="64" w:unhideWhenUsed="0"/>
-    <w:lsdException w:name="Medium List 1 Accent 5" w:semiHidden="0" w:uiPriority="65" w:unhideWhenUsed="0"/>
-    <w:lsdException w:name="Medium List 2 Accent 5" w:semiHidden="0" w:uiPriority="66" w:unhideWhenUsed="0"/>
-    <w:lsdException w:name="Medium Grid 1 Accent 5" w:semiHidden="0" w:uiPriority="67" w:unhideWhenUsed="0"/>
-    <w:lsdException w:name="Medium Grid 2 Accent 5" w:semiHidden="0" w:uiPriority="68" w:unhideWhenUsed="0"/>
-    <w:lsdException w:name="Medium Grid 3 Accent 5" w:semiHidden="0" w:uiPriority="69" w:unhideWhenUsed="0"/>
-    <w:lsdException w:name="Dark List Accent 5" w:semiHidden="0" w:uiPriority="70" w:unhideWhenUsed="0"/>
-    <w:lsdException w:name="Colorful Shading Accent 5" w:semiHidden="0" w:uiPriority="71" w:unhideWhenUsed="0"/>
-    <w:lsdException w:name="Colorful List Accent 5" w:semiHidden="0" w:uiPriority="72" w:unhideWhenUsed="0"/>
-    <w:lsdException w:name="Colorful Grid Accent 5" w:semiHidden="0" w:uiPriority="73" w:unhideWhenUsed="0"/>
-    <w:lsdException w:name="Light Shading Accent 6" w:semiHidden="0" w:uiPriority="60" w:unhideWhenUsed="0"/>
-    <w:lsdException w:name="Light List Accent 6" w:semiHidden="0" w:uiPriority="61" w:unhideWhenUsed="0"/>
-    <w:lsdException w:name="Light Grid Accent 6" w:semiHidden="0" w:uiPriority="62" w:unhideWhenUsed="0"/>
-    <w:lsdException w:name="Medium Shading 1 Accent 6" w:semiHidden="0" w:uiPriority="63" w:unhideWhenUsed="0"/>
-    <w:lsdException w:name="Medium Shading 2 Accent 6" w:semiHidden="0" w:uiPriority="64" w:unhideWhenUsed="0"/>
-    <w:lsdException w:name="Medium List 1 Accent 6" w:semiHidden="0" w:uiPriority="65" w:unhideWhenUsed="0"/>
-    <w:lsdException w:name="Medium List 2 Accent 6" w:semiHidden="0" w:uiPriority="66" w:unhideWhenUsed="0"/>
-    <w:lsdException w:name="Medium Grid 1 Accent 6" w:semiHidden="0" w:uiPriority="67" w:unhideWhenUsed="0"/>
-    <w:lsdException w:name="Medium Grid 2 Accent 6" w:semiHidden="0" w:uiPriority="68" w:unhideWhenUsed="0"/>
-    <w:lsdException w:name="Medium Grid 3 Accent 6" w:semiHidden="0" w:uiPriority="69" w:unhideWhenUsed="0"/>
-    <w:lsdException w:name="Dark List Accent 6" w:semiHidden="0" w:uiPriority="70" w:unhideWhenUsed="0"/>
-    <w:lsdException w:name="Colorful Shading Accent 6" w:semiHidden="0" w:uiPriority="71" w:unhideWhenUsed="0"/>
-    <w:lsdException w:name="Colorful List Accent 6" w:semiHidden="0" w:uiPriority="72" w:unhideWhenUsed="0"/>
-    <w:lsdException w:name="Colorful Grid Accent 6" w:semiHidden="0" w:uiPriority="73" w:unhideWhenUsed="0"/>
-    <w:lsdException w:name="Subtle Emphasis" w:semiHidden="0" w:uiPriority="19" w:unhideWhenUsed="0" w:qFormat="1"/>
-    <w:lsdException w:name="Intense Emphasis" w:semiHidden="0" w:uiPriority="21" w:unhideWhenUsed="0" w:qFormat="1"/>
-    <w:lsdException w:name="Subtle Reference" w:semiHidden="0" w:uiPriority="31" w:unhideWhenUsed="0" w:qFormat="1"/>
-    <w:lsdException w:name="Intense Reference" w:semiHidden="0" w:uiPriority="32" w:unhideWhenUsed="0" w:qFormat="1"/>
-    <w:lsdException w:name="Book Title" w:semiHidden="0" w:uiPriority="33" w:unhideWhenUsed="0" w:qFormat="1"/>
-    <w:lsdException w:name="Bibliography" w:uiPriority="37"/>
-    <w:lsdException w:name="TOC Heading" w:uiPriority="39" w:qFormat="1"/>
-  </w:latentStyles>
-  <w:style w:type="paragraph" w:default="1" w:styleId="Normal">
-    <w:name w:val="Normal"/>
-    <w:qFormat/>
-  </w:style>
-  <w:style w:type="character" w:default="1" w:styleId="Fontepargpadro">
-    <w:name w:val="Default Paragraph Font"/>
-    <w:uiPriority w:val="1"/>
-    <w:semiHidden/>
-    <w:unhideWhenUsed/>
-  </w:style>
-  <w:style w:type="table" w:default="1" w:styleId="Tabelanormal">
-    <w:name w:val="Normal Table"/>
-    <w:uiPriority w:val="99"/>
-    <w:semiHidden/>
-    <w:unhideWhenUsed/>
-    <w:tblPr>
-      <w:tblInd w:w="0" w:type="dxa"/>
-      <w:tblCellMar>
-        <w:top w:w="0" w:type="dxa"/>
-        <w:left w:w="108" w:type="dxa"/>
-        <w:bottom w:w="0" w:type="dxa"/>
-        <w:right w:w="108" w:type="dxa"/>
-      </w:tblCellMar>
-    </w:tblPr>
-  </w:style>
-  <w:style w:type="numbering" w:default="1" w:styleId="Semlista">
-    <w:name w:val="No List"/>
-    <w:uiPriority w:val="99"/>
-    <w:semiHidden/>
-    <w:unhideWhenUsed/>
   </w:style>
 </w:styles>
 </file>

</xml_diff>

<commit_message>
Alteração no nome do caso de uso 59
</commit_message>
<xml_diff>
--- a/4.1 Lista Atores e UCs. Hierarquia dos Atores.docx
+++ b/4.1 Lista Atores e UCs. Hierarquia dos Atores.docx
@@ -2444,13 +2444,7 @@
               <w:rPr>
                 <w:rFonts w:ascii="Arial" w:hAnsi="Arial"/>
               </w:rPr>
-              <w:t>Gerente</w:t>
-            </w:r>
-            <w:r>
-              <w:rPr>
-                <w:rFonts w:ascii="Arial" w:hAnsi="Arial"/>
-              </w:rPr>
-              <w:t xml:space="preserve">, </w:t>
+              <w:t xml:space="preserve">Gerente, </w:t>
             </w:r>
             <w:r>
               <w:rPr>
@@ -2576,21 +2570,7 @@
               <w:rPr>
                 <w:rFonts w:ascii="Arial" w:hAnsi="Arial"/>
               </w:rPr>
-              <w:t>Gerente</w:t>
-            </w:r>
-            <w:r>
-              <w:rPr>
-                <w:rFonts w:ascii="Arial" w:hAnsi="Arial"/>
-              </w:rPr>
-              <w:t>,</w:t>
-            </w:r>
-            <w:bookmarkStart w:id="0" w:name="_GoBack"/>
-            <w:bookmarkEnd w:id="0"/>
-            <w:r>
-              <w:rPr>
-                <w:rFonts w:ascii="Arial" w:hAnsi="Arial"/>
-              </w:rPr>
-              <w:t xml:space="preserve"> </w:t>
+              <w:t xml:space="preserve">Gerente, </w:t>
             </w:r>
             <w:r>
               <w:rPr>
@@ -4023,8 +4003,10 @@
                 <w:szCs w:val="21"/>
                 <w:shd w:val="clear" w:color="auto" w:fill="FFFFFF"/>
               </w:rPr>
-              <w:t>Reservar máquina</w:t>
-            </w:r>
+              <w:t>Cadastrar reserva</w:t>
+            </w:r>
+            <w:bookmarkStart w:id="0" w:name="_GoBack"/>
+            <w:bookmarkEnd w:id="0"/>
           </w:p>
         </w:tc>
       </w:tr>

</xml_diff>

<commit_message>
Correção nos atores referente aos casos de uso principalmente de Edição e Exclusão entre UC-22 e UC-61 Diagrama de casos de uso atualizado com essas alterações e a do commit anterior do UC-1 ao UC-22.
</commit_message>
<xml_diff>
--- a/4.1 Lista Atores e UCs. Hierarquia dos Atores.docx
+++ b/4.1 Lista Atores e UCs. Hierarquia dos Atores.docx
@@ -342,8 +342,8 @@
       </w:tblPr>
       <w:tblGrid>
         <w:gridCol w:w="970"/>
-        <w:gridCol w:w="2786"/>
-        <w:gridCol w:w="5386"/>
+        <w:gridCol w:w="3211"/>
+        <w:gridCol w:w="4961"/>
       </w:tblGrid>
       <w:tr>
         <w:tc>
@@ -370,7 +370,7 @@
         </w:tc>
         <w:tc>
           <w:tcPr>
-            <w:tcW w:w="2786" w:type="dxa"/>
+            <w:tcW w:w="3211" w:type="dxa"/>
             <w:shd w:val="clear" w:color="auto" w:fill="C0C0C0"/>
           </w:tcPr>
           <w:p>
@@ -401,7 +401,7 @@
         </w:tc>
         <w:tc>
           <w:tcPr>
-            <w:tcW w:w="5386" w:type="dxa"/>
+            <w:tcW w:w="4961" w:type="dxa"/>
             <w:shd w:val="clear" w:color="auto" w:fill="C0C0C0"/>
           </w:tcPr>
           <w:p>
@@ -444,7 +444,7 @@
         </w:tc>
         <w:tc>
           <w:tcPr>
-            <w:tcW w:w="2786" w:type="dxa"/>
+            <w:tcW w:w="3211" w:type="dxa"/>
           </w:tcPr>
           <w:p>
             <w:pPr>
@@ -482,7 +482,7 @@
         </w:tc>
         <w:tc>
           <w:tcPr>
-            <w:tcW w:w="5386" w:type="dxa"/>
+            <w:tcW w:w="4961" w:type="dxa"/>
           </w:tcPr>
           <w:p>
             <w:pPr>
@@ -528,7 +528,7 @@
         </w:tc>
         <w:tc>
           <w:tcPr>
-            <w:tcW w:w="2786" w:type="dxa"/>
+            <w:tcW w:w="3211" w:type="dxa"/>
           </w:tcPr>
           <w:p>
             <w:pPr>
@@ -546,7 +546,7 @@
         </w:tc>
         <w:tc>
           <w:tcPr>
-            <w:tcW w:w="5386" w:type="dxa"/>
+            <w:tcW w:w="4961" w:type="dxa"/>
           </w:tcPr>
           <w:p>
             <w:pPr>
@@ -585,7 +585,7 @@
         </w:tc>
         <w:tc>
           <w:tcPr>
-            <w:tcW w:w="2786" w:type="dxa"/>
+            <w:tcW w:w="3211" w:type="dxa"/>
           </w:tcPr>
           <w:p>
             <w:pPr>
@@ -603,7 +603,7 @@
         </w:tc>
         <w:tc>
           <w:tcPr>
-            <w:tcW w:w="5386" w:type="dxa"/>
+            <w:tcW w:w="4961" w:type="dxa"/>
           </w:tcPr>
           <w:p>
             <w:pPr>
@@ -645,7 +645,7 @@
         </w:tc>
         <w:tc>
           <w:tcPr>
-            <w:tcW w:w="2786" w:type="dxa"/>
+            <w:tcW w:w="3211" w:type="dxa"/>
           </w:tcPr>
           <w:p>
             <w:pPr>
@@ -663,7 +663,7 @@
         </w:tc>
         <w:tc>
           <w:tcPr>
-            <w:tcW w:w="5386" w:type="dxa"/>
+            <w:tcW w:w="4961" w:type="dxa"/>
           </w:tcPr>
           <w:p>
             <w:pPr>
@@ -702,7 +702,7 @@
         </w:tc>
         <w:tc>
           <w:tcPr>
-            <w:tcW w:w="2786" w:type="dxa"/>
+            <w:tcW w:w="3211" w:type="dxa"/>
           </w:tcPr>
           <w:p>
             <w:pPr>
@@ -719,6 +719,12 @@
               </w:rPr>
               <w:t>UC-03: Consultar usuário</w:t>
             </w:r>
+            <w:r>
+              <w:rPr>
+                <w:rFonts w:ascii="Arial" w:hAnsi="Arial" w:cs="Arial"/>
+              </w:rPr>
+              <w:t>,</w:t>
+            </w:r>
           </w:p>
           <w:p>
             <w:pPr>
@@ -747,7 +753,7 @@
         </w:tc>
         <w:tc>
           <w:tcPr>
-            <w:tcW w:w="5386" w:type="dxa"/>
+            <w:tcW w:w="4961" w:type="dxa"/>
           </w:tcPr>
           <w:p>
             <w:pPr>
@@ -786,7 +792,7 @@
         </w:tc>
         <w:tc>
           <w:tcPr>
-            <w:tcW w:w="2786" w:type="dxa"/>
+            <w:tcW w:w="3211" w:type="dxa"/>
           </w:tcPr>
           <w:p>
             <w:pPr>
@@ -804,7 +810,7 @@
         </w:tc>
         <w:tc>
           <w:tcPr>
-            <w:tcW w:w="5386" w:type="dxa"/>
+            <w:tcW w:w="4961" w:type="dxa"/>
           </w:tcPr>
           <w:p>
             <w:pPr>
@@ -843,7 +849,7 @@
         </w:tc>
         <w:tc>
           <w:tcPr>
-            <w:tcW w:w="2786" w:type="dxa"/>
+            <w:tcW w:w="3211" w:type="dxa"/>
           </w:tcPr>
           <w:p>
             <w:pPr>
@@ -861,7 +867,7 @@
         </w:tc>
         <w:tc>
           <w:tcPr>
-            <w:tcW w:w="5386" w:type="dxa"/>
+            <w:tcW w:w="4961" w:type="dxa"/>
           </w:tcPr>
           <w:p>
             <w:pPr>
@@ -900,7 +906,7 @@
         </w:tc>
         <w:tc>
           <w:tcPr>
-            <w:tcW w:w="2786" w:type="dxa"/>
+            <w:tcW w:w="3211" w:type="dxa"/>
           </w:tcPr>
           <w:p>
             <w:pPr>
@@ -918,7 +924,7 @@
         </w:tc>
         <w:tc>
           <w:tcPr>
-            <w:tcW w:w="5386" w:type="dxa"/>
+            <w:tcW w:w="4961" w:type="dxa"/>
           </w:tcPr>
           <w:p>
             <w:pPr>
@@ -957,7 +963,7 @@
         </w:tc>
         <w:tc>
           <w:tcPr>
-            <w:tcW w:w="2786" w:type="dxa"/>
+            <w:tcW w:w="3211" w:type="dxa"/>
           </w:tcPr>
           <w:p>
             <w:pPr>
@@ -975,7 +981,7 @@
         </w:tc>
         <w:tc>
           <w:tcPr>
-            <w:tcW w:w="5386" w:type="dxa"/>
+            <w:tcW w:w="4961" w:type="dxa"/>
           </w:tcPr>
           <w:p>
             <w:pPr>
@@ -1014,25 +1020,26 @@
         </w:tc>
         <w:tc>
           <w:tcPr>
-            <w:tcW w:w="2786" w:type="dxa"/>
-          </w:tcPr>
-          <w:p>
-            <w:pPr>
-              <w:rPr>
-                <w:rFonts w:ascii="Arial" w:hAnsi="Arial"/>
-              </w:rPr>
-            </w:pPr>
-            <w:r>
-              <w:rPr>
-                <w:rFonts w:ascii="Arial" w:hAnsi="Arial"/>
-              </w:rPr>
-              <w:t>Administrador</w:t>
-            </w:r>
-          </w:p>
-        </w:tc>
-        <w:tc>
-          <w:tcPr>
-            <w:tcW w:w="5386" w:type="dxa"/>
+            <w:tcW w:w="3211" w:type="dxa"/>
+          </w:tcPr>
+          <w:p>
+            <w:pPr>
+              <w:pStyle w:val="Cabealho"/>
+              <w:rPr>
+                <w:rFonts w:ascii="Arial" w:hAnsi="Arial" w:cs="Arial"/>
+              </w:rPr>
+            </w:pPr>
+            <w:r>
+              <w:rPr>
+                <w:rFonts w:ascii="Arial" w:hAnsi="Arial" w:cs="Arial"/>
+              </w:rPr>
+              <w:t>UC-09: Consultar atividade</w:t>
+            </w:r>
+          </w:p>
+        </w:tc>
+        <w:tc>
+          <w:tcPr>
+            <w:tcW w:w="4961" w:type="dxa"/>
           </w:tcPr>
           <w:p>
             <w:pPr>
@@ -1072,7 +1079,7 @@
         </w:tc>
         <w:tc>
           <w:tcPr>
-            <w:tcW w:w="2786" w:type="dxa"/>
+            <w:tcW w:w="3211" w:type="dxa"/>
           </w:tcPr>
           <w:p>
             <w:pPr>
@@ -1088,6 +1095,12 @@
                 <w:rFonts w:ascii="Arial" w:hAnsi="Arial" w:cs="Arial"/>
               </w:rPr>
               <w:t>UC-09: Consultar atividade</w:t>
+            </w:r>
+            <w:r>
+              <w:rPr>
+                <w:rFonts w:ascii="Arial" w:hAnsi="Arial" w:cs="Arial"/>
+              </w:rPr>
+              <w:t>,</w:t>
             </w:r>
           </w:p>
           <w:p>
@@ -1119,7 +1132,7 @@
         </w:tc>
         <w:tc>
           <w:tcPr>
-            <w:tcW w:w="5386" w:type="dxa"/>
+            <w:tcW w:w="4961" w:type="dxa"/>
           </w:tcPr>
           <w:p>
             <w:pPr>
@@ -1158,7 +1171,7 @@
         </w:tc>
         <w:tc>
           <w:tcPr>
-            <w:tcW w:w="2786" w:type="dxa"/>
+            <w:tcW w:w="3211" w:type="dxa"/>
           </w:tcPr>
           <w:p>
             <w:pPr>
@@ -1182,7 +1195,7 @@
         </w:tc>
         <w:tc>
           <w:tcPr>
-            <w:tcW w:w="5386" w:type="dxa"/>
+            <w:tcW w:w="4961" w:type="dxa"/>
           </w:tcPr>
           <w:p>
             <w:pPr>
@@ -1221,7 +1234,7 @@
         </w:tc>
         <w:tc>
           <w:tcPr>
-            <w:tcW w:w="2786" w:type="dxa"/>
+            <w:tcW w:w="3211" w:type="dxa"/>
           </w:tcPr>
           <w:p>
             <w:pPr>
@@ -1245,7 +1258,7 @@
         </w:tc>
         <w:tc>
           <w:tcPr>
-            <w:tcW w:w="5386" w:type="dxa"/>
+            <w:tcW w:w="4961" w:type="dxa"/>
           </w:tcPr>
           <w:p>
             <w:pPr>
@@ -1284,7 +1297,7 @@
         </w:tc>
         <w:tc>
           <w:tcPr>
-            <w:tcW w:w="2786" w:type="dxa"/>
+            <w:tcW w:w="3211" w:type="dxa"/>
           </w:tcPr>
           <w:p>
             <w:pPr>
@@ -1314,7 +1327,7 @@
         </w:tc>
         <w:tc>
           <w:tcPr>
-            <w:tcW w:w="5386" w:type="dxa"/>
+            <w:tcW w:w="4961" w:type="dxa"/>
           </w:tcPr>
           <w:p>
             <w:pPr>
@@ -1353,7 +1366,7 @@
         </w:tc>
         <w:tc>
           <w:tcPr>
-            <w:tcW w:w="2786" w:type="dxa"/>
+            <w:tcW w:w="3211" w:type="dxa"/>
           </w:tcPr>
           <w:p>
             <w:pPr>
@@ -1369,6 +1382,13 @@
                 <w:bCs/>
               </w:rPr>
               <w:t>UC-13: Consultar manutenção</w:t>
+            </w:r>
+            <w:r>
+              <w:rPr>
+                <w:rFonts w:ascii="Arial" w:hAnsi="Arial" w:cs="Arial"/>
+                <w:bCs/>
+              </w:rPr>
+              <w:t>,</w:t>
             </w:r>
           </w:p>
           <w:p>
@@ -1401,7 +1421,7 @@
         </w:tc>
         <w:tc>
           <w:tcPr>
-            <w:tcW w:w="5386" w:type="dxa"/>
+            <w:tcW w:w="4961" w:type="dxa"/>
           </w:tcPr>
           <w:p>
             <w:pPr>
@@ -1440,7 +1460,7 @@
         </w:tc>
         <w:tc>
           <w:tcPr>
-            <w:tcW w:w="2786" w:type="dxa"/>
+            <w:tcW w:w="3211" w:type="dxa"/>
           </w:tcPr>
           <w:p>
             <w:pPr>
@@ -1464,7 +1484,7 @@
         </w:tc>
         <w:tc>
           <w:tcPr>
-            <w:tcW w:w="5386" w:type="dxa"/>
+            <w:tcW w:w="4961" w:type="dxa"/>
           </w:tcPr>
           <w:p>
             <w:pPr>
@@ -1509,7 +1529,7 @@
         </w:tc>
         <w:tc>
           <w:tcPr>
-            <w:tcW w:w="2786" w:type="dxa"/>
+            <w:tcW w:w="3211" w:type="dxa"/>
           </w:tcPr>
           <w:p>
             <w:pPr>
@@ -1533,7 +1553,7 @@
         </w:tc>
         <w:tc>
           <w:tcPr>
-            <w:tcW w:w="5386" w:type="dxa"/>
+            <w:tcW w:w="4961" w:type="dxa"/>
           </w:tcPr>
           <w:p>
             <w:pPr>
@@ -1572,7 +1592,7 @@
         </w:tc>
         <w:tc>
           <w:tcPr>
-            <w:tcW w:w="2786" w:type="dxa"/>
+            <w:tcW w:w="3211" w:type="dxa"/>
           </w:tcPr>
           <w:p>
             <w:pPr>
@@ -1596,7 +1616,7 @@
         </w:tc>
         <w:tc>
           <w:tcPr>
-            <w:tcW w:w="5386" w:type="dxa"/>
+            <w:tcW w:w="4961" w:type="dxa"/>
           </w:tcPr>
           <w:p>
             <w:pPr>
@@ -1635,7 +1655,7 @@
         </w:tc>
         <w:tc>
           <w:tcPr>
-            <w:tcW w:w="2786" w:type="dxa"/>
+            <w:tcW w:w="3211" w:type="dxa"/>
           </w:tcPr>
           <w:p>
             <w:pPr>
@@ -1654,7 +1674,7 @@
         </w:tc>
         <w:tc>
           <w:tcPr>
-            <w:tcW w:w="5386" w:type="dxa"/>
+            <w:tcW w:w="4961" w:type="dxa"/>
           </w:tcPr>
           <w:p>
             <w:pPr>
@@ -1693,7 +1713,7 @@
         </w:tc>
         <w:tc>
           <w:tcPr>
-            <w:tcW w:w="2786" w:type="dxa"/>
+            <w:tcW w:w="3211" w:type="dxa"/>
           </w:tcPr>
           <w:p>
             <w:pPr>
@@ -1708,8 +1728,12 @@
               </w:rPr>
               <w:t>UC-18 Consultar receita</w:t>
             </w:r>
-            <w:bookmarkStart w:id="0" w:name="_GoBack"/>
-            <w:bookmarkEnd w:id="0"/>
+            <w:r>
+              <w:rPr>
+                <w:rFonts w:ascii="Arial" w:hAnsi="Arial" w:cs="Arial"/>
+              </w:rPr>
+              <w:t>,</w:t>
+            </w:r>
           </w:p>
           <w:p>
             <w:pPr>
@@ -1738,7 +1762,7 @@
         </w:tc>
         <w:tc>
           <w:tcPr>
-            <w:tcW w:w="5386" w:type="dxa"/>
+            <w:tcW w:w="4961" w:type="dxa"/>
           </w:tcPr>
           <w:p>
             <w:pPr>
@@ -1777,7 +1801,7 @@
         </w:tc>
         <w:tc>
           <w:tcPr>
-            <w:tcW w:w="2786" w:type="dxa"/>
+            <w:tcW w:w="3211" w:type="dxa"/>
           </w:tcPr>
           <w:p>
             <w:pPr>
@@ -1801,7 +1825,7 @@
         </w:tc>
         <w:tc>
           <w:tcPr>
-            <w:tcW w:w="5386" w:type="dxa"/>
+            <w:tcW w:w="4961" w:type="dxa"/>
           </w:tcPr>
           <w:p>
             <w:pPr>
@@ -1840,7 +1864,7 @@
         </w:tc>
         <w:tc>
           <w:tcPr>
-            <w:tcW w:w="2786" w:type="dxa"/>
+            <w:tcW w:w="3211" w:type="dxa"/>
           </w:tcPr>
           <w:p>
             <w:pPr>
@@ -1864,7 +1888,7 @@
         </w:tc>
         <w:tc>
           <w:tcPr>
-            <w:tcW w:w="5386" w:type="dxa"/>
+            <w:tcW w:w="4961" w:type="dxa"/>
           </w:tcPr>
           <w:p>
             <w:pPr>
@@ -1903,31 +1927,30 @@
         </w:tc>
         <w:tc>
           <w:tcPr>
-            <w:tcW w:w="2786" w:type="dxa"/>
-          </w:tcPr>
-          <w:p>
-            <w:pPr>
-              <w:rPr>
-                <w:rFonts w:ascii="Arial" w:hAnsi="Arial"/>
-              </w:rPr>
-            </w:pPr>
-            <w:r>
-              <w:rPr>
-                <w:rFonts w:ascii="Arial" w:hAnsi="Arial"/>
-              </w:rPr>
-              <w:t>Gerente</w:t>
-            </w:r>
-            <w:r>
-              <w:rPr>
-                <w:rFonts w:ascii="Arial" w:hAnsi="Arial"/>
-              </w:rPr>
-              <w:t>, Gestor</w:t>
-            </w:r>
-          </w:p>
-        </w:tc>
-        <w:tc>
-          <w:tcPr>
-            <w:tcW w:w="5386" w:type="dxa"/>
+            <w:tcW w:w="3211" w:type="dxa"/>
+          </w:tcPr>
+          <w:p>
+            <w:pPr>
+              <w:pStyle w:val="Cabealho"/>
+              <w:rPr>
+                <w:rFonts w:ascii="Arial" w:hAnsi="Arial" w:cs="Arial"/>
+                <w:bCs/>
+                <w:color w:val="000000" w:themeColor="text1"/>
+              </w:rPr>
+            </w:pPr>
+            <w:r>
+              <w:rPr>
+                <w:rFonts w:ascii="Arial" w:hAnsi="Arial" w:cs="Arial"/>
+                <w:bCs/>
+                <w:color w:val="000000" w:themeColor="text1"/>
+              </w:rPr>
+              <w:t>UC-22: Consultar despesa</w:t>
+            </w:r>
+          </w:p>
+        </w:tc>
+        <w:tc>
+          <w:tcPr>
+            <w:tcW w:w="4961" w:type="dxa"/>
           </w:tcPr>
           <w:p>
             <w:pPr>
@@ -1966,31 +1989,64 @@
         </w:tc>
         <w:tc>
           <w:tcPr>
-            <w:tcW w:w="2786" w:type="dxa"/>
-          </w:tcPr>
-          <w:p>
-            <w:pPr>
-              <w:rPr>
-                <w:rFonts w:ascii="Arial" w:hAnsi="Arial"/>
-              </w:rPr>
-            </w:pPr>
-            <w:r>
-              <w:rPr>
-                <w:rFonts w:ascii="Arial" w:hAnsi="Arial"/>
-              </w:rPr>
-              <w:t>Gerente</w:t>
-            </w:r>
-            <w:r>
-              <w:rPr>
-                <w:rFonts w:ascii="Arial" w:hAnsi="Arial"/>
-              </w:rPr>
-              <w:t>, Gestor</w:t>
-            </w:r>
-          </w:p>
-        </w:tc>
-        <w:tc>
-          <w:tcPr>
-            <w:tcW w:w="5386" w:type="dxa"/>
+            <w:tcW w:w="3211" w:type="dxa"/>
+          </w:tcPr>
+          <w:p>
+            <w:pPr>
+              <w:pStyle w:val="Cabealho"/>
+              <w:rPr>
+                <w:rFonts w:ascii="Arial" w:hAnsi="Arial" w:cs="Arial"/>
+                <w:b/>
+                <w:bCs/>
+                <w:color w:val="000000" w:themeColor="text1"/>
+              </w:rPr>
+            </w:pPr>
+            <w:r>
+              <w:rPr>
+                <w:rFonts w:ascii="Arial" w:hAnsi="Arial" w:cs="Arial"/>
+                <w:color w:val="000000" w:themeColor="text1"/>
+              </w:rPr>
+              <w:t>UC-22: Consultar despesa</w:t>
+            </w:r>
+            <w:r>
+              <w:rPr>
+                <w:rFonts w:ascii="Arial" w:hAnsi="Arial" w:cs="Arial"/>
+                <w:color w:val="000000" w:themeColor="text1"/>
+              </w:rPr>
+              <w:t>,</w:t>
+            </w:r>
+          </w:p>
+          <w:p>
+            <w:pPr>
+              <w:pStyle w:val="Cabealho"/>
+              <w:rPr>
+                <w:rFonts w:ascii="Arial" w:hAnsi="Arial" w:cs="Arial"/>
+                <w:color w:val="000000" w:themeColor="text1"/>
+              </w:rPr>
+            </w:pPr>
+            <w:r>
+              <w:rPr>
+                <w:rFonts w:ascii="Arial" w:hAnsi="Arial" w:cs="Arial"/>
+                <w:color w:val="000000" w:themeColor="text1"/>
+              </w:rPr>
+              <w:t>UC-23: Editar despesa</w:t>
+            </w:r>
+          </w:p>
+          <w:p>
+            <w:pPr>
+              <w:pStyle w:val="Cabealho"/>
+              <w:rPr>
+                <w:rFonts w:ascii="Arial" w:hAnsi="Arial" w:cs="Arial"/>
+                <w:b/>
+                <w:bCs/>
+                <w:color w:val="000000" w:themeColor="text1"/>
+              </w:rPr>
+            </w:pPr>
+          </w:p>
+        </w:tc>
+        <w:tc>
+          <w:tcPr>
+            <w:tcW w:w="4961" w:type="dxa"/>
           </w:tcPr>
           <w:p>
             <w:pPr>
@@ -2029,7 +2085,7 @@
         </w:tc>
         <w:tc>
           <w:tcPr>
-            <w:tcW w:w="2786" w:type="dxa"/>
+            <w:tcW w:w="3211" w:type="dxa"/>
           </w:tcPr>
           <w:p>
             <w:pPr>
@@ -2047,7 +2103,7 @@
         </w:tc>
         <w:tc>
           <w:tcPr>
-            <w:tcW w:w="5386" w:type="dxa"/>
+            <w:tcW w:w="4961" w:type="dxa"/>
           </w:tcPr>
           <w:p>
             <w:pPr>
@@ -2086,7 +2142,7 @@
         </w:tc>
         <w:tc>
           <w:tcPr>
-            <w:tcW w:w="2786" w:type="dxa"/>
+            <w:tcW w:w="3211" w:type="dxa"/>
           </w:tcPr>
           <w:p>
             <w:pPr>
@@ -2104,7 +2160,7 @@
         </w:tc>
         <w:tc>
           <w:tcPr>
-            <w:tcW w:w="5386" w:type="dxa"/>
+            <w:tcW w:w="4961" w:type="dxa"/>
           </w:tcPr>
           <w:p>
             <w:pPr>
@@ -2143,7 +2199,170 @@
         </w:tc>
         <w:tc>
           <w:tcPr>
-            <w:tcW w:w="2786" w:type="dxa"/>
+            <w:tcW w:w="3211" w:type="dxa"/>
+          </w:tcPr>
+          <w:p>
+            <w:pPr>
+              <w:rPr>
+                <w:rFonts w:ascii="Arial" w:hAnsi="Arial"/>
+              </w:rPr>
+            </w:pPr>
+            <w:r>
+              <w:rPr>
+                <w:rFonts w:ascii="Arial" w:hAnsi="Arial" w:cs="Arial"/>
+                <w:bCs/>
+                <w:color w:val="000000" w:themeColor="text1"/>
+              </w:rPr>
+              <w:t>UC-26: Consultar cliente</w:t>
+            </w:r>
+          </w:p>
+        </w:tc>
+        <w:tc>
+          <w:tcPr>
+            <w:tcW w:w="4961" w:type="dxa"/>
+          </w:tcPr>
+          <w:p>
+            <w:pPr>
+              <w:rPr>
+                <w:rFonts w:ascii="Arial" w:hAnsi="Arial"/>
+              </w:rPr>
+            </w:pPr>
+            <w:r>
+              <w:rPr>
+                <w:rFonts w:ascii="Arial" w:hAnsi="Arial"/>
+              </w:rPr>
+              <w:t>Editar cliente</w:t>
+            </w:r>
+          </w:p>
+        </w:tc>
+      </w:tr>
+      <w:tr>
+        <w:tc>
+          <w:tcPr>
+            <w:tcW w:w="970" w:type="dxa"/>
+          </w:tcPr>
+          <w:p>
+            <w:pPr>
+              <w:jc w:val="center"/>
+              <w:rPr>
+                <w:rFonts w:ascii="Arial" w:hAnsi="Arial"/>
+              </w:rPr>
+            </w:pPr>
+            <w:r>
+              <w:rPr>
+                <w:rFonts w:ascii="Arial" w:hAnsi="Arial"/>
+              </w:rPr>
+              <w:t>UC-28</w:t>
+            </w:r>
+          </w:p>
+        </w:tc>
+        <w:tc>
+          <w:tcPr>
+            <w:tcW w:w="3211" w:type="dxa"/>
+          </w:tcPr>
+          <w:p>
+            <w:pPr>
+              <w:pStyle w:val="Cabealho"/>
+              <w:rPr>
+                <w:rFonts w:ascii="Arial" w:hAnsi="Arial" w:cs="Arial"/>
+                <w:b/>
+                <w:bCs/>
+                <w:color w:val="000000" w:themeColor="text1"/>
+              </w:rPr>
+            </w:pPr>
+            <w:r>
+              <w:rPr>
+                <w:rFonts w:ascii="Arial" w:hAnsi="Arial" w:cs="Arial"/>
+                <w:color w:val="000000" w:themeColor="text1"/>
+              </w:rPr>
+              <w:t>UC-26: Consultar cliente</w:t>
+            </w:r>
+            <w:r>
+              <w:rPr>
+                <w:rFonts w:ascii="Arial" w:hAnsi="Arial" w:cs="Arial"/>
+                <w:color w:val="000000" w:themeColor="text1"/>
+              </w:rPr>
+              <w:t>,</w:t>
+            </w:r>
+          </w:p>
+          <w:p>
+            <w:pPr>
+              <w:pStyle w:val="Cabealho"/>
+              <w:rPr>
+                <w:rFonts w:ascii="Tahoma" w:hAnsi="Tahoma" w:cs="Tahoma"/>
+                <w:color w:val="000000" w:themeColor="text1"/>
+                <w:sz w:val="20"/>
+                <w:szCs w:val="20"/>
+              </w:rPr>
+            </w:pPr>
+            <w:r>
+              <w:rPr>
+                <w:rFonts w:ascii="Arial" w:hAnsi="Arial" w:cs="Arial"/>
+                <w:color w:val="000000" w:themeColor="text1"/>
+              </w:rPr>
+              <w:t>UC-27: Editar cliente</w:t>
+            </w:r>
+          </w:p>
+          <w:p>
+            <w:pPr>
+              <w:pStyle w:val="Cabealho"/>
+              <w:rPr>
+                <w:rFonts w:ascii="Arial" w:hAnsi="Arial" w:cs="Arial"/>
+                <w:b/>
+                <w:bCs/>
+                <w:color w:val="000000" w:themeColor="text1"/>
+              </w:rPr>
+            </w:pPr>
+          </w:p>
+        </w:tc>
+        <w:tc>
+          <w:tcPr>
+            <w:tcW w:w="4961" w:type="dxa"/>
+          </w:tcPr>
+          <w:p>
+            <w:pPr>
+              <w:rPr>
+                <w:rFonts w:ascii="Arial" w:hAnsi="Arial"/>
+              </w:rPr>
+            </w:pPr>
+            <w:r>
+              <w:rPr>
+                <w:rFonts w:ascii="Arial" w:hAnsi="Arial"/>
+              </w:rPr>
+              <w:t>Bloquear</w:t>
+            </w:r>
+            <w:r>
+              <w:rPr>
+                <w:rFonts w:ascii="Arial" w:hAnsi="Arial"/>
+              </w:rPr>
+              <w:t xml:space="preserve"> cliente</w:t>
+            </w:r>
+          </w:p>
+        </w:tc>
+      </w:tr>
+      <w:tr>
+        <w:tc>
+          <w:tcPr>
+            <w:tcW w:w="970" w:type="dxa"/>
+          </w:tcPr>
+          <w:p>
+            <w:pPr>
+              <w:jc w:val="center"/>
+              <w:rPr>
+                <w:rFonts w:ascii="Arial" w:hAnsi="Arial"/>
+              </w:rPr>
+            </w:pPr>
+            <w:r>
+              <w:rPr>
+                <w:rFonts w:ascii="Arial" w:hAnsi="Arial"/>
+              </w:rPr>
+              <w:t>UC-29</w:t>
+            </w:r>
+          </w:p>
+        </w:tc>
+        <w:tc>
+          <w:tcPr>
+            <w:tcW w:w="3211" w:type="dxa"/>
           </w:tcPr>
           <w:p>
             <w:pPr>
@@ -2161,19 +2380,19 @@
         </w:tc>
         <w:tc>
           <w:tcPr>
-            <w:tcW w:w="5386" w:type="dxa"/>
-          </w:tcPr>
-          <w:p>
-            <w:pPr>
-              <w:rPr>
-                <w:rFonts w:ascii="Arial" w:hAnsi="Arial"/>
-              </w:rPr>
-            </w:pPr>
-            <w:r>
-              <w:rPr>
-                <w:rFonts w:ascii="Arial" w:hAnsi="Arial"/>
-              </w:rPr>
-              <w:t>Editar cliente</w:t>
+            <w:tcW w:w="4961" w:type="dxa"/>
+          </w:tcPr>
+          <w:p>
+            <w:pPr>
+              <w:rPr>
+                <w:rFonts w:ascii="Arial" w:hAnsi="Arial"/>
+              </w:rPr>
+            </w:pPr>
+            <w:r>
+              <w:rPr>
+                <w:rFonts w:ascii="Arial" w:hAnsi="Arial"/>
+              </w:rPr>
+              <w:t>Cadastrar contrato</w:t>
             </w:r>
           </w:p>
         </w:tc>
@@ -2194,13 +2413,13 @@
               <w:rPr>
                 <w:rFonts w:ascii="Arial" w:hAnsi="Arial"/>
               </w:rPr>
-              <w:t>UC-28</w:t>
-            </w:r>
-          </w:p>
-        </w:tc>
-        <w:tc>
-          <w:tcPr>
-            <w:tcW w:w="2786" w:type="dxa"/>
+              <w:t>UC-30</w:t>
+            </w:r>
+          </w:p>
+        </w:tc>
+        <w:tc>
+          <w:tcPr>
+            <w:tcW w:w="3211" w:type="dxa"/>
           </w:tcPr>
           <w:p>
             <w:pPr>
@@ -2218,25 +2437,19 @@
         </w:tc>
         <w:tc>
           <w:tcPr>
-            <w:tcW w:w="5386" w:type="dxa"/>
-          </w:tcPr>
-          <w:p>
-            <w:pPr>
-              <w:rPr>
-                <w:rFonts w:ascii="Arial" w:hAnsi="Arial"/>
-              </w:rPr>
-            </w:pPr>
-            <w:r>
-              <w:rPr>
-                <w:rFonts w:ascii="Arial" w:hAnsi="Arial"/>
-              </w:rPr>
-              <w:t>Bloquear</w:t>
-            </w:r>
-            <w:r>
-              <w:rPr>
-                <w:rFonts w:ascii="Arial" w:hAnsi="Arial"/>
-              </w:rPr>
-              <w:t xml:space="preserve"> cliente</w:t>
+            <w:tcW w:w="4961" w:type="dxa"/>
+          </w:tcPr>
+          <w:p>
+            <w:pPr>
+              <w:rPr>
+                <w:rFonts w:ascii="Arial" w:hAnsi="Arial"/>
+              </w:rPr>
+            </w:pPr>
+            <w:r>
+              <w:rPr>
+                <w:rFonts w:ascii="Arial" w:hAnsi="Arial"/>
+              </w:rPr>
+              <w:t>Consultar contrato</w:t>
             </w:r>
           </w:p>
         </w:tc>
@@ -2257,20 +2470,182 @@
               <w:rPr>
                 <w:rFonts w:ascii="Arial" w:hAnsi="Arial"/>
               </w:rPr>
-              <w:t>UC-29</w:t>
-            </w:r>
-          </w:p>
-        </w:tc>
-        <w:tc>
-          <w:tcPr>
-            <w:tcW w:w="2786" w:type="dxa"/>
-          </w:tcPr>
-          <w:p>
-            <w:pPr>
-              <w:rPr>
-                <w:rFonts w:ascii="Arial" w:hAnsi="Arial"/>
-              </w:rPr>
-            </w:pPr>
+              <w:t>UC-31</w:t>
+            </w:r>
+          </w:p>
+        </w:tc>
+        <w:tc>
+          <w:tcPr>
+            <w:tcW w:w="3211" w:type="dxa"/>
+          </w:tcPr>
+          <w:p>
+            <w:pPr>
+              <w:rPr>
+                <w:rFonts w:ascii="Arial" w:hAnsi="Arial" w:cs="Arial"/>
+              </w:rPr>
+            </w:pPr>
+            <w:r>
+              <w:rPr>
+                <w:rFonts w:ascii="Arial" w:hAnsi="Arial" w:cs="Arial"/>
+                <w:color w:val="000000" w:themeColor="text1"/>
+              </w:rPr>
+              <w:t>UC-30: Consultar contrato</w:t>
+            </w:r>
+          </w:p>
+        </w:tc>
+        <w:tc>
+          <w:tcPr>
+            <w:tcW w:w="4961" w:type="dxa"/>
+          </w:tcPr>
+          <w:p>
+            <w:pPr>
+              <w:rPr>
+                <w:rFonts w:ascii="Arial" w:hAnsi="Arial"/>
+              </w:rPr>
+            </w:pPr>
+            <w:r>
+              <w:rPr>
+                <w:rFonts w:ascii="Arial" w:hAnsi="Arial"/>
+              </w:rPr>
+              <w:t>Editar contrato</w:t>
+            </w:r>
+          </w:p>
+        </w:tc>
+      </w:tr>
+      <w:tr>
+        <w:tc>
+          <w:tcPr>
+            <w:tcW w:w="970" w:type="dxa"/>
+          </w:tcPr>
+          <w:p>
+            <w:pPr>
+              <w:jc w:val="center"/>
+              <w:rPr>
+                <w:rFonts w:ascii="Arial" w:hAnsi="Arial"/>
+              </w:rPr>
+            </w:pPr>
+            <w:r>
+              <w:rPr>
+                <w:rFonts w:ascii="Arial" w:hAnsi="Arial"/>
+              </w:rPr>
+              <w:t>UC-32</w:t>
+            </w:r>
+          </w:p>
+        </w:tc>
+        <w:tc>
+          <w:tcPr>
+            <w:tcW w:w="3211" w:type="dxa"/>
+          </w:tcPr>
+          <w:p>
+            <w:pPr>
+              <w:pStyle w:val="Cabealho"/>
+              <w:rPr>
+                <w:rFonts w:ascii="Arial" w:hAnsi="Arial" w:cs="Arial"/>
+                <w:b/>
+                <w:bCs/>
+                <w:color w:val="000000" w:themeColor="text1"/>
+              </w:rPr>
+            </w:pPr>
+            <w:r>
+              <w:rPr>
+                <w:rFonts w:ascii="Arial" w:hAnsi="Arial" w:cs="Arial"/>
+                <w:color w:val="000000" w:themeColor="text1"/>
+              </w:rPr>
+              <w:t>UC-30: Consultar contrato</w:t>
+            </w:r>
+            <w:r>
+              <w:rPr>
+                <w:rFonts w:ascii="Arial" w:hAnsi="Arial" w:cs="Arial"/>
+                <w:color w:val="000000" w:themeColor="text1"/>
+              </w:rPr>
+              <w:t>,</w:t>
+            </w:r>
+          </w:p>
+          <w:p>
+            <w:pPr>
+              <w:pStyle w:val="Cabealho"/>
+              <w:rPr>
+                <w:rFonts w:ascii="Tahoma" w:hAnsi="Tahoma" w:cs="Tahoma"/>
+                <w:color w:val="000000" w:themeColor="text1"/>
+                <w:sz w:val="20"/>
+                <w:szCs w:val="20"/>
+              </w:rPr>
+            </w:pPr>
+            <w:r>
+              <w:rPr>
+                <w:rFonts w:ascii="Arial" w:hAnsi="Arial" w:cs="Arial"/>
+                <w:color w:val="000000" w:themeColor="text1"/>
+              </w:rPr>
+              <w:t>UC-31: Editar contrato</w:t>
+            </w:r>
+          </w:p>
+          <w:p>
+            <w:pPr>
+              <w:pStyle w:val="Cabealho"/>
+              <w:rPr>
+                <w:rFonts w:ascii="Arial" w:hAnsi="Arial" w:cs="Arial"/>
+                <w:b/>
+                <w:bCs/>
+                <w:color w:val="000000" w:themeColor="text1"/>
+              </w:rPr>
+            </w:pPr>
+          </w:p>
+        </w:tc>
+        <w:tc>
+          <w:tcPr>
+            <w:tcW w:w="4961" w:type="dxa"/>
+          </w:tcPr>
+          <w:p>
+            <w:pPr>
+              <w:rPr>
+                <w:rFonts w:ascii="Arial" w:hAnsi="Arial"/>
+              </w:rPr>
+            </w:pPr>
+            <w:r>
+              <w:rPr>
+                <w:rFonts w:ascii="Arial" w:hAnsi="Arial"/>
+              </w:rPr>
+              <w:t>Excluir contrato</w:t>
+            </w:r>
+          </w:p>
+        </w:tc>
+      </w:tr>
+      <w:tr>
+        <w:tc>
+          <w:tcPr>
+            <w:tcW w:w="970" w:type="dxa"/>
+          </w:tcPr>
+          <w:p>
+            <w:pPr>
+              <w:jc w:val="center"/>
+              <w:rPr>
+                <w:rFonts w:ascii="Arial" w:hAnsi="Arial"/>
+              </w:rPr>
+            </w:pPr>
+            <w:r>
+              <w:rPr>
+                <w:rFonts w:ascii="Arial" w:hAnsi="Arial"/>
+              </w:rPr>
+              <w:t>UC-33</w:t>
+            </w:r>
+          </w:p>
+        </w:tc>
+        <w:tc>
+          <w:tcPr>
+            <w:tcW w:w="3211" w:type="dxa"/>
+          </w:tcPr>
+          <w:p>
+            <w:pPr>
+              <w:rPr>
+                <w:rFonts w:ascii="Arial" w:hAnsi="Arial"/>
+              </w:rPr>
+            </w:pPr>
+            <w:r>
+              <w:rPr>
+                <w:rFonts w:ascii="Arial" w:hAnsi="Arial"/>
+              </w:rPr>
+              <w:t xml:space="preserve">Gerente, </w:t>
+            </w:r>
             <w:r>
               <w:rPr>
                 <w:rFonts w:ascii="Arial" w:hAnsi="Arial"/>
@@ -2281,19 +2656,19 @@
         </w:tc>
         <w:tc>
           <w:tcPr>
-            <w:tcW w:w="5386" w:type="dxa"/>
-          </w:tcPr>
-          <w:p>
-            <w:pPr>
-              <w:rPr>
-                <w:rFonts w:ascii="Arial" w:hAnsi="Arial"/>
-              </w:rPr>
-            </w:pPr>
-            <w:r>
-              <w:rPr>
-                <w:rFonts w:ascii="Arial" w:hAnsi="Arial"/>
-              </w:rPr>
-              <w:t>Cadastrar contrato</w:t>
+            <w:tcW w:w="4961" w:type="dxa"/>
+          </w:tcPr>
+          <w:p>
+            <w:pPr>
+              <w:rPr>
+                <w:rFonts w:ascii="Arial" w:hAnsi="Arial"/>
+              </w:rPr>
+            </w:pPr>
+            <w:r>
+              <w:rPr>
+                <w:rFonts w:ascii="Arial" w:hAnsi="Arial"/>
+              </w:rPr>
+              <w:t>Cadastrar máquina</w:t>
             </w:r>
           </w:p>
         </w:tc>
@@ -2314,20 +2689,26 @@
               <w:rPr>
                 <w:rFonts w:ascii="Arial" w:hAnsi="Arial"/>
               </w:rPr>
-              <w:t>UC-30</w:t>
-            </w:r>
-          </w:p>
-        </w:tc>
-        <w:tc>
-          <w:tcPr>
-            <w:tcW w:w="2786" w:type="dxa"/>
-          </w:tcPr>
-          <w:p>
-            <w:pPr>
-              <w:rPr>
-                <w:rFonts w:ascii="Arial" w:hAnsi="Arial"/>
-              </w:rPr>
-            </w:pPr>
+              <w:t>UC-34</w:t>
+            </w:r>
+          </w:p>
+        </w:tc>
+        <w:tc>
+          <w:tcPr>
+            <w:tcW w:w="3211" w:type="dxa"/>
+          </w:tcPr>
+          <w:p>
+            <w:pPr>
+              <w:rPr>
+                <w:rFonts w:ascii="Arial" w:hAnsi="Arial"/>
+              </w:rPr>
+            </w:pPr>
+            <w:r>
+              <w:rPr>
+                <w:rFonts w:ascii="Arial" w:hAnsi="Arial"/>
+              </w:rPr>
+              <w:t xml:space="preserve">Gerente, </w:t>
+            </w:r>
             <w:r>
               <w:rPr>
                 <w:rFonts w:ascii="Arial" w:hAnsi="Arial"/>
@@ -2338,247 +2719,7 @@
         </w:tc>
         <w:tc>
           <w:tcPr>
-            <w:tcW w:w="5386" w:type="dxa"/>
-          </w:tcPr>
-          <w:p>
-            <w:pPr>
-              <w:rPr>
-                <w:rFonts w:ascii="Arial" w:hAnsi="Arial"/>
-              </w:rPr>
-            </w:pPr>
-            <w:r>
-              <w:rPr>
-                <w:rFonts w:ascii="Arial" w:hAnsi="Arial"/>
-              </w:rPr>
-              <w:t>Consultar contrato</w:t>
-            </w:r>
-          </w:p>
-        </w:tc>
-      </w:tr>
-      <w:tr>
-        <w:tc>
-          <w:tcPr>
-            <w:tcW w:w="970" w:type="dxa"/>
-          </w:tcPr>
-          <w:p>
-            <w:pPr>
-              <w:jc w:val="center"/>
-              <w:rPr>
-                <w:rFonts w:ascii="Arial" w:hAnsi="Arial"/>
-              </w:rPr>
-            </w:pPr>
-            <w:r>
-              <w:rPr>
-                <w:rFonts w:ascii="Arial" w:hAnsi="Arial"/>
-              </w:rPr>
-              <w:t>UC-31</w:t>
-            </w:r>
-          </w:p>
-        </w:tc>
-        <w:tc>
-          <w:tcPr>
-            <w:tcW w:w="2786" w:type="dxa"/>
-          </w:tcPr>
-          <w:p>
-            <w:pPr>
-              <w:rPr>
-                <w:rFonts w:ascii="Arial" w:hAnsi="Arial"/>
-              </w:rPr>
-            </w:pPr>
-            <w:r>
-              <w:rPr>
-                <w:rFonts w:ascii="Arial" w:hAnsi="Arial"/>
-              </w:rPr>
-              <w:t>Gestor</w:t>
-            </w:r>
-          </w:p>
-        </w:tc>
-        <w:tc>
-          <w:tcPr>
-            <w:tcW w:w="5386" w:type="dxa"/>
-          </w:tcPr>
-          <w:p>
-            <w:pPr>
-              <w:rPr>
-                <w:rFonts w:ascii="Arial" w:hAnsi="Arial"/>
-              </w:rPr>
-            </w:pPr>
-            <w:r>
-              <w:rPr>
-                <w:rFonts w:ascii="Arial" w:hAnsi="Arial"/>
-              </w:rPr>
-              <w:t>Editar contrato</w:t>
-            </w:r>
-          </w:p>
-        </w:tc>
-      </w:tr>
-      <w:tr>
-        <w:tc>
-          <w:tcPr>
-            <w:tcW w:w="970" w:type="dxa"/>
-          </w:tcPr>
-          <w:p>
-            <w:pPr>
-              <w:jc w:val="center"/>
-              <w:rPr>
-                <w:rFonts w:ascii="Arial" w:hAnsi="Arial"/>
-              </w:rPr>
-            </w:pPr>
-            <w:r>
-              <w:rPr>
-                <w:rFonts w:ascii="Arial" w:hAnsi="Arial"/>
-              </w:rPr>
-              <w:t>UC-32</w:t>
-            </w:r>
-          </w:p>
-        </w:tc>
-        <w:tc>
-          <w:tcPr>
-            <w:tcW w:w="2786" w:type="dxa"/>
-          </w:tcPr>
-          <w:p>
-            <w:pPr>
-              <w:rPr>
-                <w:rFonts w:ascii="Arial" w:hAnsi="Arial"/>
-              </w:rPr>
-            </w:pPr>
-            <w:r>
-              <w:rPr>
-                <w:rFonts w:ascii="Arial" w:hAnsi="Arial"/>
-              </w:rPr>
-              <w:t>Gestor</w:t>
-            </w:r>
-          </w:p>
-        </w:tc>
-        <w:tc>
-          <w:tcPr>
-            <w:tcW w:w="5386" w:type="dxa"/>
-          </w:tcPr>
-          <w:p>
-            <w:pPr>
-              <w:rPr>
-                <w:rFonts w:ascii="Arial" w:hAnsi="Arial"/>
-              </w:rPr>
-            </w:pPr>
-            <w:r>
-              <w:rPr>
-                <w:rFonts w:ascii="Arial" w:hAnsi="Arial"/>
-              </w:rPr>
-              <w:t>Excluir contrato</w:t>
-            </w:r>
-          </w:p>
-        </w:tc>
-      </w:tr>
-      <w:tr>
-        <w:tc>
-          <w:tcPr>
-            <w:tcW w:w="970" w:type="dxa"/>
-          </w:tcPr>
-          <w:p>
-            <w:pPr>
-              <w:jc w:val="center"/>
-              <w:rPr>
-                <w:rFonts w:ascii="Arial" w:hAnsi="Arial"/>
-              </w:rPr>
-            </w:pPr>
-            <w:r>
-              <w:rPr>
-                <w:rFonts w:ascii="Arial" w:hAnsi="Arial"/>
-              </w:rPr>
-              <w:t>UC-33</w:t>
-            </w:r>
-          </w:p>
-        </w:tc>
-        <w:tc>
-          <w:tcPr>
-            <w:tcW w:w="2786" w:type="dxa"/>
-          </w:tcPr>
-          <w:p>
-            <w:pPr>
-              <w:rPr>
-                <w:rFonts w:ascii="Arial" w:hAnsi="Arial"/>
-              </w:rPr>
-            </w:pPr>
-            <w:r>
-              <w:rPr>
-                <w:rFonts w:ascii="Arial" w:hAnsi="Arial"/>
-              </w:rPr>
-              <w:t xml:space="preserve">Gerente, </w:t>
-            </w:r>
-            <w:r>
-              <w:rPr>
-                <w:rFonts w:ascii="Arial" w:hAnsi="Arial"/>
-              </w:rPr>
-              <w:t>Gestor</w:t>
-            </w:r>
-          </w:p>
-        </w:tc>
-        <w:tc>
-          <w:tcPr>
-            <w:tcW w:w="5386" w:type="dxa"/>
-          </w:tcPr>
-          <w:p>
-            <w:pPr>
-              <w:rPr>
-                <w:rFonts w:ascii="Arial" w:hAnsi="Arial"/>
-              </w:rPr>
-            </w:pPr>
-            <w:r>
-              <w:rPr>
-                <w:rFonts w:ascii="Arial" w:hAnsi="Arial"/>
-              </w:rPr>
-              <w:t>Cadastrar máquina</w:t>
-            </w:r>
-          </w:p>
-        </w:tc>
-      </w:tr>
-      <w:tr>
-        <w:tc>
-          <w:tcPr>
-            <w:tcW w:w="970" w:type="dxa"/>
-          </w:tcPr>
-          <w:p>
-            <w:pPr>
-              <w:jc w:val="center"/>
-              <w:rPr>
-                <w:rFonts w:ascii="Arial" w:hAnsi="Arial"/>
-              </w:rPr>
-            </w:pPr>
-            <w:r>
-              <w:rPr>
-                <w:rFonts w:ascii="Arial" w:hAnsi="Arial"/>
-              </w:rPr>
-              <w:t>UC-34</w:t>
-            </w:r>
-          </w:p>
-        </w:tc>
-        <w:tc>
-          <w:tcPr>
-            <w:tcW w:w="2786" w:type="dxa"/>
-          </w:tcPr>
-          <w:p>
-            <w:pPr>
-              <w:rPr>
-                <w:rFonts w:ascii="Arial" w:hAnsi="Arial"/>
-              </w:rPr>
-            </w:pPr>
-            <w:r>
-              <w:rPr>
-                <w:rFonts w:ascii="Arial" w:hAnsi="Arial"/>
-              </w:rPr>
-              <w:t xml:space="preserve">Gerente, </w:t>
-            </w:r>
-            <w:r>
-              <w:rPr>
-                <w:rFonts w:ascii="Arial" w:hAnsi="Arial"/>
-              </w:rPr>
-              <w:t>Gestor</w:t>
-            </w:r>
-          </w:p>
-        </w:tc>
-        <w:tc>
-          <w:tcPr>
-            <w:tcW w:w="5386" w:type="dxa"/>
+            <w:tcW w:w="4961" w:type="dxa"/>
           </w:tcPr>
           <w:p>
             <w:pPr>
@@ -2618,20 +2759,172 @@
         </w:tc>
         <w:tc>
           <w:tcPr>
-            <w:tcW w:w="2786" w:type="dxa"/>
-          </w:tcPr>
-          <w:p>
-            <w:pPr>
-              <w:rPr>
-                <w:rFonts w:ascii="Arial" w:hAnsi="Arial"/>
-              </w:rPr>
-            </w:pPr>
-            <w:r>
-              <w:rPr>
-                <w:rFonts w:ascii="Arial" w:hAnsi="Arial"/>
-              </w:rPr>
-              <w:t xml:space="preserve">Gerente, </w:t>
-            </w:r>
+            <w:tcW w:w="3211" w:type="dxa"/>
+          </w:tcPr>
+          <w:p>
+            <w:pPr>
+              <w:pStyle w:val="Cabealho"/>
+              <w:rPr>
+                <w:rFonts w:ascii="Arial" w:hAnsi="Arial" w:cs="Arial"/>
+                <w:b/>
+                <w:bCs/>
+              </w:rPr>
+            </w:pPr>
+            <w:r>
+              <w:rPr>
+                <w:rFonts w:ascii="Arial" w:hAnsi="Arial" w:cs="Arial"/>
+              </w:rPr>
+              <w:t>UC-34: Consultar máquina</w:t>
+            </w:r>
+          </w:p>
+        </w:tc>
+        <w:tc>
+          <w:tcPr>
+            <w:tcW w:w="4961" w:type="dxa"/>
+          </w:tcPr>
+          <w:p>
+            <w:pPr>
+              <w:rPr>
+                <w:rFonts w:ascii="Arial" w:hAnsi="Arial"/>
+              </w:rPr>
+            </w:pPr>
+            <w:r>
+              <w:rPr>
+                <w:rFonts w:ascii="Arial" w:hAnsi="Arial"/>
+              </w:rPr>
+              <w:t>Editar máquina</w:t>
+            </w:r>
+          </w:p>
+        </w:tc>
+      </w:tr>
+      <w:tr>
+        <w:tc>
+          <w:tcPr>
+            <w:tcW w:w="970" w:type="dxa"/>
+          </w:tcPr>
+          <w:p>
+            <w:pPr>
+              <w:jc w:val="center"/>
+              <w:rPr>
+                <w:rFonts w:ascii="Arial" w:hAnsi="Arial"/>
+              </w:rPr>
+            </w:pPr>
+            <w:r>
+              <w:rPr>
+                <w:rFonts w:ascii="Arial" w:hAnsi="Arial"/>
+              </w:rPr>
+              <w:t>UC-36</w:t>
+            </w:r>
+          </w:p>
+        </w:tc>
+        <w:tc>
+          <w:tcPr>
+            <w:tcW w:w="3211" w:type="dxa"/>
+          </w:tcPr>
+          <w:p>
+            <w:pPr>
+              <w:pStyle w:val="Cabealho"/>
+              <w:rPr>
+                <w:rFonts w:ascii="Arial" w:hAnsi="Arial" w:cs="Arial"/>
+                <w:b/>
+                <w:bCs/>
+              </w:rPr>
+            </w:pPr>
+            <w:r>
+              <w:rPr>
+                <w:rFonts w:ascii="Arial" w:hAnsi="Arial" w:cs="Arial"/>
+              </w:rPr>
+              <w:t>UC-34: Consultar máquina</w:t>
+            </w:r>
+            <w:r>
+              <w:rPr>
+                <w:rFonts w:ascii="Arial" w:hAnsi="Arial" w:cs="Arial"/>
+              </w:rPr>
+              <w:t>,</w:t>
+            </w:r>
+          </w:p>
+          <w:p>
+            <w:pPr>
+              <w:pStyle w:val="Cabealho"/>
+              <w:rPr>
+                <w:rFonts w:ascii="Tahoma" w:hAnsi="Tahoma" w:cs="Tahoma"/>
+                <w:sz w:val="20"/>
+                <w:szCs w:val="20"/>
+              </w:rPr>
+            </w:pPr>
+            <w:r>
+              <w:rPr>
+                <w:rFonts w:ascii="Arial" w:hAnsi="Arial" w:cs="Arial"/>
+              </w:rPr>
+              <w:t>UC-35: Editar máquina</w:t>
+            </w:r>
+          </w:p>
+          <w:p>
+            <w:pPr>
+              <w:pStyle w:val="Cabealho"/>
+              <w:rPr>
+                <w:rFonts w:ascii="Arial" w:hAnsi="Arial" w:cs="Arial"/>
+                <w:b/>
+                <w:bCs/>
+              </w:rPr>
+            </w:pPr>
+          </w:p>
+        </w:tc>
+        <w:tc>
+          <w:tcPr>
+            <w:tcW w:w="4961" w:type="dxa"/>
+          </w:tcPr>
+          <w:p>
+            <w:pPr>
+              <w:rPr>
+                <w:rFonts w:ascii="Arial" w:hAnsi="Arial"/>
+              </w:rPr>
+            </w:pPr>
+            <w:r>
+              <w:rPr>
+                <w:rFonts w:ascii="Arial" w:hAnsi="Arial"/>
+              </w:rPr>
+              <w:t>Inativar</w:t>
+            </w:r>
+            <w:r>
+              <w:rPr>
+                <w:rFonts w:ascii="Arial" w:hAnsi="Arial"/>
+              </w:rPr>
+              <w:t xml:space="preserve"> máquina</w:t>
+            </w:r>
+          </w:p>
+        </w:tc>
+      </w:tr>
+      <w:tr>
+        <w:tc>
+          <w:tcPr>
+            <w:tcW w:w="970" w:type="dxa"/>
+          </w:tcPr>
+          <w:p>
+            <w:pPr>
+              <w:jc w:val="center"/>
+              <w:rPr>
+                <w:rFonts w:ascii="Arial" w:hAnsi="Arial"/>
+              </w:rPr>
+            </w:pPr>
+            <w:r>
+              <w:rPr>
+                <w:rFonts w:ascii="Arial" w:hAnsi="Arial"/>
+              </w:rPr>
+              <w:t>UC-37</w:t>
+            </w:r>
+          </w:p>
+        </w:tc>
+        <w:tc>
+          <w:tcPr>
+            <w:tcW w:w="3211" w:type="dxa"/>
+          </w:tcPr>
+          <w:p>
+            <w:pPr>
+              <w:rPr>
+                <w:rFonts w:ascii="Arial" w:hAnsi="Arial"/>
+              </w:rPr>
+            </w:pPr>
             <w:r>
               <w:rPr>
                 <w:rFonts w:ascii="Arial" w:hAnsi="Arial"/>
@@ -2642,19 +2935,19 @@
         </w:tc>
         <w:tc>
           <w:tcPr>
-            <w:tcW w:w="5386" w:type="dxa"/>
-          </w:tcPr>
-          <w:p>
-            <w:pPr>
-              <w:rPr>
-                <w:rFonts w:ascii="Arial" w:hAnsi="Arial"/>
-              </w:rPr>
-            </w:pPr>
-            <w:r>
-              <w:rPr>
-                <w:rFonts w:ascii="Arial" w:hAnsi="Arial"/>
-              </w:rPr>
-              <w:t>Editar máquina</w:t>
+            <w:tcW w:w="4961" w:type="dxa"/>
+          </w:tcPr>
+          <w:p>
+            <w:pPr>
+              <w:rPr>
+                <w:rFonts w:ascii="Arial" w:hAnsi="Arial"/>
+              </w:rPr>
+            </w:pPr>
+            <w:r>
+              <w:rPr>
+                <w:rFonts w:ascii="Arial" w:hAnsi="Arial"/>
+              </w:rPr>
+              <w:t>Cadastrar fornecedor</w:t>
             </w:r>
           </w:p>
         </w:tc>
@@ -2675,26 +2968,20 @@
               <w:rPr>
                 <w:rFonts w:ascii="Arial" w:hAnsi="Arial"/>
               </w:rPr>
-              <w:t>UC-36</w:t>
-            </w:r>
-          </w:p>
-        </w:tc>
-        <w:tc>
-          <w:tcPr>
-            <w:tcW w:w="2786" w:type="dxa"/>
-          </w:tcPr>
-          <w:p>
-            <w:pPr>
-              <w:rPr>
-                <w:rFonts w:ascii="Arial" w:hAnsi="Arial"/>
-              </w:rPr>
-            </w:pPr>
-            <w:r>
-              <w:rPr>
-                <w:rFonts w:ascii="Arial" w:hAnsi="Arial"/>
-              </w:rPr>
-              <w:t xml:space="preserve">Gerente, </w:t>
-            </w:r>
+              <w:t>UC-38</w:t>
+            </w:r>
+          </w:p>
+        </w:tc>
+        <w:tc>
+          <w:tcPr>
+            <w:tcW w:w="3211" w:type="dxa"/>
+          </w:tcPr>
+          <w:p>
+            <w:pPr>
+              <w:rPr>
+                <w:rFonts w:ascii="Arial" w:hAnsi="Arial"/>
+              </w:rPr>
+            </w:pPr>
             <w:r>
               <w:rPr>
                 <w:rFonts w:ascii="Arial" w:hAnsi="Arial"/>
@@ -2705,20 +2992,988 @@
         </w:tc>
         <w:tc>
           <w:tcPr>
-            <w:tcW w:w="5386" w:type="dxa"/>
-          </w:tcPr>
-          <w:p>
-            <w:pPr>
-              <w:rPr>
-                <w:rFonts w:ascii="Arial" w:hAnsi="Arial"/>
-              </w:rPr>
-            </w:pPr>
-            <w:r>
-              <w:rPr>
-                <w:rFonts w:ascii="Arial" w:hAnsi="Arial"/>
-              </w:rPr>
-              <w:t>Inativar</w:t>
-            </w:r>
+            <w:tcW w:w="4961" w:type="dxa"/>
+          </w:tcPr>
+          <w:p>
+            <w:pPr>
+              <w:rPr>
+                <w:rFonts w:ascii="Arial" w:hAnsi="Arial"/>
+              </w:rPr>
+            </w:pPr>
+            <w:r>
+              <w:rPr>
+                <w:rFonts w:ascii="Arial" w:hAnsi="Arial"/>
+              </w:rPr>
+              <w:t>Consultar fornecedor</w:t>
+            </w:r>
+          </w:p>
+        </w:tc>
+      </w:tr>
+      <w:tr>
+        <w:tc>
+          <w:tcPr>
+            <w:tcW w:w="970" w:type="dxa"/>
+          </w:tcPr>
+          <w:p>
+            <w:pPr>
+              <w:jc w:val="center"/>
+              <w:rPr>
+                <w:rFonts w:ascii="Arial" w:hAnsi="Arial"/>
+              </w:rPr>
+            </w:pPr>
+            <w:r>
+              <w:rPr>
+                <w:rFonts w:ascii="Arial" w:hAnsi="Arial"/>
+              </w:rPr>
+              <w:t>UC-39</w:t>
+            </w:r>
+          </w:p>
+        </w:tc>
+        <w:tc>
+          <w:tcPr>
+            <w:tcW w:w="3211" w:type="dxa"/>
+          </w:tcPr>
+          <w:p>
+            <w:pPr>
+              <w:pStyle w:val="Cabealho"/>
+              <w:rPr>
+                <w:rFonts w:ascii="Arial" w:hAnsi="Arial" w:cs="Arial"/>
+                <w:b/>
+                <w:bCs/>
+                <w:color w:val="000000" w:themeColor="text1"/>
+              </w:rPr>
+            </w:pPr>
+            <w:r>
+              <w:rPr>
+                <w:rFonts w:ascii="Arial" w:hAnsi="Arial" w:cs="Arial"/>
+                <w:color w:val="000000" w:themeColor="text1"/>
+              </w:rPr>
+              <w:t>UC-38: Consultar fornecedor</w:t>
+            </w:r>
+          </w:p>
+        </w:tc>
+        <w:tc>
+          <w:tcPr>
+            <w:tcW w:w="4961" w:type="dxa"/>
+          </w:tcPr>
+          <w:p>
+            <w:pPr>
+              <w:rPr>
+                <w:rFonts w:ascii="Arial" w:hAnsi="Arial"/>
+              </w:rPr>
+            </w:pPr>
+            <w:r>
+              <w:rPr>
+                <w:rFonts w:ascii="Arial" w:hAnsi="Arial"/>
+              </w:rPr>
+              <w:t>Editar fornecedor</w:t>
+            </w:r>
+          </w:p>
+        </w:tc>
+      </w:tr>
+      <w:tr>
+        <w:tc>
+          <w:tcPr>
+            <w:tcW w:w="970" w:type="dxa"/>
+          </w:tcPr>
+          <w:p>
+            <w:pPr>
+              <w:jc w:val="center"/>
+              <w:rPr>
+                <w:rFonts w:ascii="Arial" w:hAnsi="Arial"/>
+              </w:rPr>
+            </w:pPr>
+            <w:r>
+              <w:rPr>
+                <w:rFonts w:ascii="Arial" w:hAnsi="Arial"/>
+              </w:rPr>
+              <w:t>UC-40</w:t>
+            </w:r>
+          </w:p>
+        </w:tc>
+        <w:tc>
+          <w:tcPr>
+            <w:tcW w:w="3211" w:type="dxa"/>
+          </w:tcPr>
+          <w:p>
+            <w:pPr>
+              <w:pStyle w:val="Cabealho"/>
+              <w:rPr>
+                <w:rFonts w:ascii="Arial" w:hAnsi="Arial" w:cs="Arial"/>
+                <w:b/>
+                <w:bCs/>
+                <w:color w:val="000000" w:themeColor="text1"/>
+              </w:rPr>
+            </w:pPr>
+            <w:r>
+              <w:rPr>
+                <w:rFonts w:ascii="Arial" w:hAnsi="Arial" w:cs="Arial"/>
+                <w:color w:val="000000" w:themeColor="text1"/>
+              </w:rPr>
+              <w:t>UC-38: Consultar fornecedor</w:t>
+            </w:r>
+            <w:r>
+              <w:rPr>
+                <w:rFonts w:ascii="Arial" w:hAnsi="Arial" w:cs="Arial"/>
+                <w:color w:val="000000" w:themeColor="text1"/>
+              </w:rPr>
+              <w:t>,</w:t>
+            </w:r>
+          </w:p>
+          <w:p>
+            <w:pPr>
+              <w:pStyle w:val="Cabealho"/>
+              <w:rPr>
+                <w:rFonts w:ascii="Tahoma" w:hAnsi="Tahoma" w:cs="Tahoma"/>
+                <w:color w:val="000000" w:themeColor="text1"/>
+                <w:sz w:val="20"/>
+                <w:szCs w:val="20"/>
+              </w:rPr>
+            </w:pPr>
+            <w:r>
+              <w:rPr>
+                <w:rFonts w:ascii="Arial" w:hAnsi="Arial" w:cs="Arial"/>
+                <w:color w:val="000000" w:themeColor="text1"/>
+              </w:rPr>
+              <w:t>UC-39: Editar fornecedor</w:t>
+            </w:r>
+          </w:p>
+          <w:p>
+            <w:pPr>
+              <w:pStyle w:val="Cabealho"/>
+              <w:rPr>
+                <w:rFonts w:ascii="Arial" w:hAnsi="Arial" w:cs="Arial"/>
+                <w:b/>
+                <w:bCs/>
+                <w:color w:val="000000" w:themeColor="text1"/>
+              </w:rPr>
+            </w:pPr>
+          </w:p>
+        </w:tc>
+        <w:tc>
+          <w:tcPr>
+            <w:tcW w:w="4961" w:type="dxa"/>
+          </w:tcPr>
+          <w:p>
+            <w:pPr>
+              <w:rPr>
+                <w:rFonts w:ascii="Arial" w:hAnsi="Arial"/>
+              </w:rPr>
+            </w:pPr>
+            <w:r>
+              <w:rPr>
+                <w:rFonts w:ascii="Arial" w:hAnsi="Arial"/>
+              </w:rPr>
+              <w:t>Excluir fornecedor</w:t>
+            </w:r>
+          </w:p>
+        </w:tc>
+      </w:tr>
+      <w:tr>
+        <w:tc>
+          <w:tcPr>
+            <w:tcW w:w="970" w:type="dxa"/>
+          </w:tcPr>
+          <w:p>
+            <w:pPr>
+              <w:jc w:val="center"/>
+              <w:rPr>
+                <w:rFonts w:ascii="Arial" w:hAnsi="Arial"/>
+              </w:rPr>
+            </w:pPr>
+            <w:r>
+              <w:rPr>
+                <w:rFonts w:ascii="Arial" w:hAnsi="Arial"/>
+              </w:rPr>
+              <w:t>UC-41</w:t>
+            </w:r>
+          </w:p>
+        </w:tc>
+        <w:tc>
+          <w:tcPr>
+            <w:tcW w:w="3211" w:type="dxa"/>
+          </w:tcPr>
+          <w:p>
+            <w:pPr>
+              <w:rPr>
+                <w:rFonts w:ascii="Arial" w:hAnsi="Arial"/>
+              </w:rPr>
+            </w:pPr>
+            <w:r>
+              <w:rPr>
+                <w:rFonts w:ascii="Arial" w:hAnsi="Arial"/>
+              </w:rPr>
+              <w:t>Gestor</w:t>
+            </w:r>
+          </w:p>
+        </w:tc>
+        <w:tc>
+          <w:tcPr>
+            <w:tcW w:w="4961" w:type="dxa"/>
+          </w:tcPr>
+          <w:p>
+            <w:pPr>
+              <w:rPr>
+                <w:rFonts w:ascii="Arial" w:hAnsi="Arial"/>
+              </w:rPr>
+            </w:pPr>
+            <w:r>
+              <w:rPr>
+                <w:rFonts w:ascii="Arial" w:hAnsi="Arial"/>
+              </w:rPr>
+              <w:t>Cadastrar produto</w:t>
+            </w:r>
+          </w:p>
+        </w:tc>
+      </w:tr>
+      <w:tr>
+        <w:tc>
+          <w:tcPr>
+            <w:tcW w:w="970" w:type="dxa"/>
+          </w:tcPr>
+          <w:p>
+            <w:pPr>
+              <w:jc w:val="center"/>
+              <w:rPr>
+                <w:rFonts w:ascii="Arial" w:hAnsi="Arial"/>
+              </w:rPr>
+            </w:pPr>
+            <w:r>
+              <w:rPr>
+                <w:rFonts w:ascii="Arial" w:hAnsi="Arial"/>
+              </w:rPr>
+              <w:t>UC-42</w:t>
+            </w:r>
+          </w:p>
+        </w:tc>
+        <w:tc>
+          <w:tcPr>
+            <w:tcW w:w="3211" w:type="dxa"/>
+          </w:tcPr>
+          <w:p>
+            <w:pPr>
+              <w:rPr>
+                <w:rFonts w:ascii="Arial" w:hAnsi="Arial"/>
+              </w:rPr>
+            </w:pPr>
+            <w:r>
+              <w:rPr>
+                <w:rFonts w:ascii="Arial" w:hAnsi="Arial"/>
+              </w:rPr>
+              <w:t>Gestor</w:t>
+            </w:r>
+          </w:p>
+        </w:tc>
+        <w:tc>
+          <w:tcPr>
+            <w:tcW w:w="4961" w:type="dxa"/>
+          </w:tcPr>
+          <w:p>
+            <w:pPr>
+              <w:rPr>
+                <w:rFonts w:ascii="Arial" w:hAnsi="Arial"/>
+              </w:rPr>
+            </w:pPr>
+            <w:r>
+              <w:rPr>
+                <w:rFonts w:ascii="Arial" w:hAnsi="Arial"/>
+              </w:rPr>
+              <w:t>Consultar produto</w:t>
+            </w:r>
+          </w:p>
+        </w:tc>
+      </w:tr>
+      <w:tr>
+        <w:tc>
+          <w:tcPr>
+            <w:tcW w:w="970" w:type="dxa"/>
+          </w:tcPr>
+          <w:p>
+            <w:pPr>
+              <w:jc w:val="center"/>
+              <w:rPr>
+                <w:rFonts w:ascii="Arial" w:hAnsi="Arial"/>
+              </w:rPr>
+            </w:pPr>
+            <w:r>
+              <w:rPr>
+                <w:rFonts w:ascii="Arial" w:hAnsi="Arial"/>
+              </w:rPr>
+              <w:t>UC-43</w:t>
+            </w:r>
+          </w:p>
+        </w:tc>
+        <w:tc>
+          <w:tcPr>
+            <w:tcW w:w="3211" w:type="dxa"/>
+          </w:tcPr>
+          <w:p>
+            <w:pPr>
+              <w:pStyle w:val="Cabealho"/>
+              <w:rPr>
+                <w:rFonts w:ascii="Arial" w:hAnsi="Arial" w:cs="Arial"/>
+                <w:b/>
+                <w:bCs/>
+                <w:color w:val="000000" w:themeColor="text1"/>
+              </w:rPr>
+            </w:pPr>
+            <w:r>
+              <w:rPr>
+                <w:rFonts w:ascii="Arial" w:hAnsi="Arial" w:cs="Arial"/>
+                <w:color w:val="000000" w:themeColor="text1"/>
+              </w:rPr>
+              <w:t>UC-42: Consultar produto</w:t>
+            </w:r>
+          </w:p>
+        </w:tc>
+        <w:tc>
+          <w:tcPr>
+            <w:tcW w:w="4961" w:type="dxa"/>
+          </w:tcPr>
+          <w:p>
+            <w:pPr>
+              <w:rPr>
+                <w:rFonts w:ascii="Arial" w:hAnsi="Arial"/>
+              </w:rPr>
+            </w:pPr>
+            <w:r>
+              <w:rPr>
+                <w:rFonts w:ascii="Arial" w:hAnsi="Arial"/>
+              </w:rPr>
+              <w:t>Editar produto</w:t>
+            </w:r>
+          </w:p>
+        </w:tc>
+      </w:tr>
+      <w:tr>
+        <w:tc>
+          <w:tcPr>
+            <w:tcW w:w="970" w:type="dxa"/>
+          </w:tcPr>
+          <w:p>
+            <w:pPr>
+              <w:jc w:val="center"/>
+              <w:rPr>
+                <w:rFonts w:ascii="Arial" w:hAnsi="Arial"/>
+              </w:rPr>
+            </w:pPr>
+            <w:r>
+              <w:rPr>
+                <w:rFonts w:ascii="Arial" w:hAnsi="Arial"/>
+              </w:rPr>
+              <w:t>UC-44</w:t>
+            </w:r>
+          </w:p>
+        </w:tc>
+        <w:tc>
+          <w:tcPr>
+            <w:tcW w:w="3211" w:type="dxa"/>
+          </w:tcPr>
+          <w:p>
+            <w:pPr>
+              <w:pStyle w:val="Cabealho"/>
+              <w:rPr>
+                <w:rFonts w:ascii="Arial" w:hAnsi="Arial" w:cs="Arial"/>
+                <w:b/>
+                <w:bCs/>
+                <w:color w:val="000000" w:themeColor="text1"/>
+              </w:rPr>
+            </w:pPr>
+            <w:r>
+              <w:rPr>
+                <w:rFonts w:ascii="Arial" w:hAnsi="Arial" w:cs="Arial"/>
+                <w:color w:val="000000" w:themeColor="text1"/>
+              </w:rPr>
+              <w:t>UC-42: Consultar produto</w:t>
+            </w:r>
+            <w:r>
+              <w:rPr>
+                <w:rFonts w:ascii="Arial" w:hAnsi="Arial" w:cs="Arial"/>
+                <w:color w:val="000000" w:themeColor="text1"/>
+              </w:rPr>
+              <w:t>,</w:t>
+            </w:r>
+          </w:p>
+          <w:p>
+            <w:pPr>
+              <w:pStyle w:val="Cabealho"/>
+              <w:rPr>
+                <w:rFonts w:ascii="Arial" w:hAnsi="Arial" w:cs="Arial"/>
+                <w:color w:val="000000" w:themeColor="text1"/>
+              </w:rPr>
+            </w:pPr>
+            <w:r>
+              <w:rPr>
+                <w:rFonts w:ascii="Arial" w:hAnsi="Arial" w:cs="Arial"/>
+                <w:color w:val="000000" w:themeColor="text1"/>
+              </w:rPr>
+              <w:t>UC-43: Editar produto</w:t>
+            </w:r>
+          </w:p>
+          <w:p>
+            <w:pPr>
+              <w:pStyle w:val="Cabealho"/>
+              <w:rPr>
+                <w:rFonts w:ascii="Arial" w:hAnsi="Arial" w:cs="Arial"/>
+                <w:b/>
+                <w:bCs/>
+                <w:color w:val="000000" w:themeColor="text1"/>
+              </w:rPr>
+            </w:pPr>
+          </w:p>
+        </w:tc>
+        <w:tc>
+          <w:tcPr>
+            <w:tcW w:w="4961" w:type="dxa"/>
+          </w:tcPr>
+          <w:p>
+            <w:pPr>
+              <w:rPr>
+                <w:rFonts w:ascii="Arial" w:hAnsi="Arial"/>
+              </w:rPr>
+            </w:pPr>
+            <w:r>
+              <w:rPr>
+                <w:rFonts w:ascii="Arial" w:hAnsi="Arial"/>
+              </w:rPr>
+              <w:t>Excluir produto</w:t>
+            </w:r>
+          </w:p>
+        </w:tc>
+      </w:tr>
+      <w:tr>
+        <w:tc>
+          <w:tcPr>
+            <w:tcW w:w="970" w:type="dxa"/>
+          </w:tcPr>
+          <w:p>
+            <w:pPr>
+              <w:jc w:val="center"/>
+              <w:rPr>
+                <w:rFonts w:ascii="Arial" w:hAnsi="Arial"/>
+              </w:rPr>
+            </w:pPr>
+            <w:r>
+              <w:rPr>
+                <w:rFonts w:ascii="Arial" w:hAnsi="Arial"/>
+              </w:rPr>
+              <w:t>UC-45</w:t>
+            </w:r>
+          </w:p>
+        </w:tc>
+        <w:tc>
+          <w:tcPr>
+            <w:tcW w:w="3211" w:type="dxa"/>
+          </w:tcPr>
+          <w:p>
+            <w:pPr>
+              <w:rPr>
+                <w:rFonts w:ascii="Arial" w:hAnsi="Arial"/>
+              </w:rPr>
+            </w:pPr>
+            <w:r>
+              <w:rPr>
+                <w:rFonts w:ascii="Arial" w:hAnsi="Arial"/>
+              </w:rPr>
+              <w:t>Gestor</w:t>
+            </w:r>
+          </w:p>
+        </w:tc>
+        <w:tc>
+          <w:tcPr>
+            <w:tcW w:w="4961" w:type="dxa"/>
+          </w:tcPr>
+          <w:p>
+            <w:pPr>
+              <w:rPr>
+                <w:rFonts w:ascii="Arial" w:hAnsi="Arial"/>
+              </w:rPr>
+            </w:pPr>
+            <w:r>
+              <w:rPr>
+                <w:rFonts w:ascii="Arial" w:hAnsi="Arial"/>
+              </w:rPr>
+              <w:t>Cadastrar natureza financeira</w:t>
+            </w:r>
+          </w:p>
+        </w:tc>
+      </w:tr>
+      <w:tr>
+        <w:tc>
+          <w:tcPr>
+            <w:tcW w:w="970" w:type="dxa"/>
+          </w:tcPr>
+          <w:p>
+            <w:pPr>
+              <w:jc w:val="center"/>
+              <w:rPr>
+                <w:rFonts w:ascii="Arial" w:hAnsi="Arial"/>
+              </w:rPr>
+            </w:pPr>
+            <w:r>
+              <w:rPr>
+                <w:rFonts w:ascii="Arial" w:hAnsi="Arial"/>
+              </w:rPr>
+              <w:t>UC-46</w:t>
+            </w:r>
+          </w:p>
+        </w:tc>
+        <w:tc>
+          <w:tcPr>
+            <w:tcW w:w="3211" w:type="dxa"/>
+          </w:tcPr>
+          <w:p>
+            <w:pPr>
+              <w:rPr>
+                <w:rFonts w:ascii="Arial" w:hAnsi="Arial"/>
+              </w:rPr>
+            </w:pPr>
+            <w:r>
+              <w:rPr>
+                <w:rFonts w:ascii="Arial" w:hAnsi="Arial"/>
+              </w:rPr>
+              <w:t>Gestor</w:t>
+            </w:r>
+          </w:p>
+        </w:tc>
+        <w:tc>
+          <w:tcPr>
+            <w:tcW w:w="4961" w:type="dxa"/>
+          </w:tcPr>
+          <w:p>
+            <w:pPr>
+              <w:rPr>
+                <w:rFonts w:ascii="Arial" w:hAnsi="Arial"/>
+              </w:rPr>
+            </w:pPr>
+            <w:r>
+              <w:rPr>
+                <w:rFonts w:ascii="Arial" w:hAnsi="Arial"/>
+              </w:rPr>
+              <w:t xml:space="preserve">Consultar </w:t>
+            </w:r>
+            <w:r>
+              <w:rPr>
+                <w:rFonts w:ascii="Arial" w:hAnsi="Arial"/>
+              </w:rPr>
+              <w:t>natureza financeira</w:t>
+            </w:r>
+          </w:p>
+        </w:tc>
+      </w:tr>
+      <w:tr>
+        <w:tc>
+          <w:tcPr>
+            <w:tcW w:w="970" w:type="dxa"/>
+          </w:tcPr>
+          <w:p>
+            <w:pPr>
+              <w:jc w:val="center"/>
+              <w:rPr>
+                <w:rFonts w:ascii="Arial" w:hAnsi="Arial"/>
+              </w:rPr>
+            </w:pPr>
+            <w:r>
+              <w:rPr>
+                <w:rFonts w:ascii="Arial" w:hAnsi="Arial"/>
+              </w:rPr>
+              <w:t>UC-47</w:t>
+            </w:r>
+          </w:p>
+        </w:tc>
+        <w:tc>
+          <w:tcPr>
+            <w:tcW w:w="3211" w:type="dxa"/>
+          </w:tcPr>
+          <w:p>
+            <w:pPr>
+              <w:pStyle w:val="Cabealho"/>
+              <w:rPr>
+                <w:rFonts w:ascii="Arial" w:hAnsi="Arial" w:cs="Arial"/>
+                <w:color w:val="000000" w:themeColor="text1"/>
+              </w:rPr>
+            </w:pPr>
+            <w:r>
+              <w:rPr>
+                <w:rFonts w:ascii="Arial" w:hAnsi="Arial" w:cs="Arial"/>
+                <w:color w:val="000000" w:themeColor="text1"/>
+              </w:rPr>
+              <w:t>UC-46: Consultar natureza financeira</w:t>
+            </w:r>
+          </w:p>
+          <w:p>
+            <w:pPr>
+              <w:pStyle w:val="Cabealho"/>
+              <w:rPr>
+                <w:rFonts w:ascii="Arial" w:hAnsi="Arial" w:cs="Arial"/>
+                <w:b/>
+                <w:bCs/>
+                <w:color w:val="000000" w:themeColor="text1"/>
+              </w:rPr>
+            </w:pPr>
+          </w:p>
+        </w:tc>
+        <w:tc>
+          <w:tcPr>
+            <w:tcW w:w="4961" w:type="dxa"/>
+          </w:tcPr>
+          <w:p>
+            <w:pPr>
+              <w:rPr>
+                <w:rFonts w:ascii="Arial" w:hAnsi="Arial"/>
+              </w:rPr>
+            </w:pPr>
+            <w:r>
+              <w:rPr>
+                <w:rFonts w:ascii="Arial" w:hAnsi="Arial"/>
+              </w:rPr>
+              <w:t>Editar natureza financeira</w:t>
+            </w:r>
+          </w:p>
+        </w:tc>
+      </w:tr>
+      <w:tr>
+        <w:tc>
+          <w:tcPr>
+            <w:tcW w:w="970" w:type="dxa"/>
+          </w:tcPr>
+          <w:p>
+            <w:pPr>
+              <w:jc w:val="center"/>
+              <w:rPr>
+                <w:rFonts w:ascii="Arial" w:hAnsi="Arial"/>
+              </w:rPr>
+            </w:pPr>
+            <w:r>
+              <w:rPr>
+                <w:rFonts w:ascii="Arial" w:hAnsi="Arial"/>
+              </w:rPr>
+              <w:t>UC-48</w:t>
+            </w:r>
+          </w:p>
+        </w:tc>
+        <w:tc>
+          <w:tcPr>
+            <w:tcW w:w="3211" w:type="dxa"/>
+          </w:tcPr>
+          <w:p>
+            <w:pPr>
+              <w:pStyle w:val="Cabealho"/>
+              <w:rPr>
+                <w:rFonts w:ascii="Arial" w:hAnsi="Arial" w:cs="Arial"/>
+                <w:b/>
+                <w:bCs/>
+                <w:color w:val="000000" w:themeColor="text1"/>
+              </w:rPr>
+            </w:pPr>
+            <w:r>
+              <w:rPr>
+                <w:rFonts w:ascii="Arial" w:hAnsi="Arial" w:cs="Arial"/>
+                <w:color w:val="000000" w:themeColor="text1"/>
+              </w:rPr>
+              <w:t>UC-46: Consultar natureza financeira</w:t>
+            </w:r>
+            <w:r>
+              <w:rPr>
+                <w:rFonts w:ascii="Arial" w:hAnsi="Arial" w:cs="Arial"/>
+                <w:color w:val="000000" w:themeColor="text1"/>
+              </w:rPr>
+              <w:t>,</w:t>
+            </w:r>
+          </w:p>
+          <w:p>
+            <w:pPr>
+              <w:pStyle w:val="Cabealho"/>
+              <w:rPr>
+                <w:rFonts w:ascii="Tahoma" w:hAnsi="Tahoma" w:cs="Tahoma"/>
+                <w:color w:val="000000" w:themeColor="text1"/>
+                <w:sz w:val="20"/>
+                <w:szCs w:val="20"/>
+              </w:rPr>
+            </w:pPr>
+            <w:r>
+              <w:rPr>
+                <w:rFonts w:ascii="Arial" w:hAnsi="Arial" w:cs="Arial"/>
+                <w:color w:val="000000" w:themeColor="text1"/>
+              </w:rPr>
+              <w:t>UC-47: Editar natureza financeira</w:t>
+            </w:r>
+          </w:p>
+          <w:p>
+            <w:pPr>
+              <w:pStyle w:val="Cabealho"/>
+              <w:rPr>
+                <w:rFonts w:ascii="Arial" w:hAnsi="Arial" w:cs="Arial"/>
+                <w:b/>
+                <w:bCs/>
+                <w:color w:val="000000" w:themeColor="text1"/>
+              </w:rPr>
+            </w:pPr>
+          </w:p>
+        </w:tc>
+        <w:tc>
+          <w:tcPr>
+            <w:tcW w:w="4961" w:type="dxa"/>
+          </w:tcPr>
+          <w:p>
+            <w:pPr>
+              <w:rPr>
+                <w:rFonts w:ascii="Arial" w:hAnsi="Arial"/>
+              </w:rPr>
+            </w:pPr>
+            <w:r>
+              <w:rPr>
+                <w:rFonts w:ascii="Arial" w:hAnsi="Arial"/>
+              </w:rPr>
+              <w:t>Excluir natureza financeira</w:t>
+            </w:r>
+          </w:p>
+        </w:tc>
+      </w:tr>
+      <w:tr>
+        <w:tc>
+          <w:tcPr>
+            <w:tcW w:w="970" w:type="dxa"/>
+          </w:tcPr>
+          <w:p>
+            <w:pPr>
+              <w:jc w:val="center"/>
+              <w:rPr>
+                <w:rFonts w:ascii="Arial" w:hAnsi="Arial"/>
+              </w:rPr>
+            </w:pPr>
+            <w:r>
+              <w:rPr>
+                <w:rFonts w:ascii="Arial" w:hAnsi="Arial"/>
+              </w:rPr>
+              <w:t>UC-49</w:t>
+            </w:r>
+          </w:p>
+        </w:tc>
+        <w:tc>
+          <w:tcPr>
+            <w:tcW w:w="3211" w:type="dxa"/>
+          </w:tcPr>
+          <w:p>
+            <w:pPr>
+              <w:pStyle w:val="Cabealho"/>
+              <w:rPr>
+                <w:rFonts w:ascii="Arial" w:hAnsi="Arial" w:cs="Arial"/>
+                <w:color w:val="000000" w:themeColor="text1"/>
+              </w:rPr>
+            </w:pPr>
+            <w:r>
+              <w:rPr>
+                <w:rFonts w:ascii="Arial" w:hAnsi="Arial" w:cs="Arial"/>
+                <w:color w:val="000000" w:themeColor="text1"/>
+              </w:rPr>
+              <w:t>UC-34: Consultar máquina</w:t>
+            </w:r>
+          </w:p>
+        </w:tc>
+        <w:tc>
+          <w:tcPr>
+            <w:tcW w:w="4961" w:type="dxa"/>
+          </w:tcPr>
+          <w:p>
+            <w:pPr>
+              <w:rPr>
+                <w:rFonts w:ascii="Arial" w:hAnsi="Arial"/>
+              </w:rPr>
+            </w:pPr>
+            <w:r>
+              <w:rPr>
+                <w:rFonts w:ascii="Arial" w:hAnsi="Arial"/>
+              </w:rPr>
+              <w:t>Consultar histórico da máquina</w:t>
+            </w:r>
+          </w:p>
+        </w:tc>
+      </w:tr>
+      <w:tr>
+        <w:tc>
+          <w:tcPr>
+            <w:tcW w:w="970" w:type="dxa"/>
+          </w:tcPr>
+          <w:p>
+            <w:pPr>
+              <w:jc w:val="center"/>
+              <w:rPr>
+                <w:rFonts w:ascii="Arial" w:hAnsi="Arial"/>
+              </w:rPr>
+            </w:pPr>
+            <w:r>
+              <w:rPr>
+                <w:rFonts w:ascii="Arial" w:hAnsi="Arial"/>
+              </w:rPr>
+              <w:t>UC-50</w:t>
+            </w:r>
+          </w:p>
+        </w:tc>
+        <w:tc>
+          <w:tcPr>
+            <w:tcW w:w="3211" w:type="dxa"/>
+          </w:tcPr>
+          <w:p>
+            <w:pPr>
+              <w:rPr>
+                <w:rFonts w:ascii="Arial" w:hAnsi="Arial"/>
+              </w:rPr>
+            </w:pPr>
+            <w:r>
+              <w:rPr>
+                <w:rFonts w:ascii="Arial" w:hAnsi="Arial"/>
+              </w:rPr>
+              <w:t>Operador</w:t>
+            </w:r>
+          </w:p>
+        </w:tc>
+        <w:tc>
+          <w:tcPr>
+            <w:tcW w:w="4961" w:type="dxa"/>
+          </w:tcPr>
+          <w:p>
+            <w:pPr>
+              <w:rPr>
+                <w:rFonts w:ascii="Arial" w:hAnsi="Arial"/>
+              </w:rPr>
+            </w:pPr>
+            <w:r>
+              <w:rPr>
+                <w:rFonts w:ascii="Arial" w:hAnsi="Arial"/>
+              </w:rPr>
+              <w:t xml:space="preserve">Realizar </w:t>
+            </w:r>
+            <w:proofErr w:type="spellStart"/>
+            <w:r>
+              <w:rPr>
+                <w:rFonts w:ascii="Arial" w:hAnsi="Arial"/>
+              </w:rPr>
+              <w:t>login</w:t>
+            </w:r>
+            <w:proofErr w:type="spellEnd"/>
+            <w:r>
+              <w:rPr>
+                <w:rFonts w:ascii="Arial" w:hAnsi="Arial"/>
+              </w:rPr>
+              <w:t xml:space="preserve"> no aplicativo móvel</w:t>
+            </w:r>
+          </w:p>
+        </w:tc>
+      </w:tr>
+      <w:tr>
+        <w:tc>
+          <w:tcPr>
+            <w:tcW w:w="970" w:type="dxa"/>
+          </w:tcPr>
+          <w:p>
+            <w:pPr>
+              <w:jc w:val="center"/>
+              <w:rPr>
+                <w:rFonts w:ascii="Arial" w:hAnsi="Arial"/>
+              </w:rPr>
+            </w:pPr>
+            <w:r>
+              <w:rPr>
+                <w:rFonts w:ascii="Arial" w:hAnsi="Arial"/>
+              </w:rPr>
+              <w:t>UC-51</w:t>
+            </w:r>
+          </w:p>
+        </w:tc>
+        <w:tc>
+          <w:tcPr>
+            <w:tcW w:w="3211" w:type="dxa"/>
+          </w:tcPr>
+          <w:p>
+            <w:pPr>
+              <w:rPr>
+                <w:rFonts w:ascii="Arial" w:hAnsi="Arial"/>
+              </w:rPr>
+            </w:pPr>
+            <w:r>
+              <w:rPr>
+                <w:rFonts w:ascii="Arial" w:hAnsi="Arial"/>
+              </w:rPr>
+              <w:t>Operador</w:t>
+            </w:r>
+          </w:p>
+        </w:tc>
+        <w:tc>
+          <w:tcPr>
+            <w:tcW w:w="4961" w:type="dxa"/>
+          </w:tcPr>
+          <w:p>
+            <w:pPr>
+              <w:rPr>
+                <w:rFonts w:ascii="Arial" w:hAnsi="Arial"/>
+              </w:rPr>
+            </w:pPr>
+            <w:r>
+              <w:rPr>
+                <w:rFonts w:ascii="Arial" w:hAnsi="Arial"/>
+              </w:rPr>
+              <w:t>Alocar máquina</w:t>
+            </w:r>
+          </w:p>
+        </w:tc>
+      </w:tr>
+      <w:tr>
+        <w:tc>
+          <w:tcPr>
+            <w:tcW w:w="970" w:type="dxa"/>
+          </w:tcPr>
+          <w:p>
+            <w:pPr>
+              <w:jc w:val="center"/>
+              <w:rPr>
+                <w:rFonts w:ascii="Arial" w:hAnsi="Arial"/>
+              </w:rPr>
+            </w:pPr>
+            <w:r>
+              <w:rPr>
+                <w:rFonts w:ascii="Arial" w:hAnsi="Arial"/>
+              </w:rPr>
+              <w:t>UC-52</w:t>
+            </w:r>
+          </w:p>
+        </w:tc>
+        <w:tc>
+          <w:tcPr>
+            <w:tcW w:w="3211" w:type="dxa"/>
+          </w:tcPr>
+          <w:p>
+            <w:pPr>
+              <w:rPr>
+                <w:rFonts w:ascii="Arial" w:hAnsi="Arial"/>
+              </w:rPr>
+            </w:pPr>
+            <w:r>
+              <w:rPr>
+                <w:rFonts w:ascii="Arial" w:hAnsi="Arial"/>
+              </w:rPr>
+              <w:t>Operador</w:t>
+            </w:r>
+          </w:p>
+        </w:tc>
+        <w:tc>
+          <w:tcPr>
+            <w:tcW w:w="4961" w:type="dxa"/>
+          </w:tcPr>
+          <w:p>
+            <w:pPr>
+              <w:rPr>
+                <w:rFonts w:ascii="Arial" w:hAnsi="Arial"/>
+              </w:rPr>
+            </w:pPr>
+            <w:proofErr w:type="spellStart"/>
+            <w:r>
+              <w:rPr>
+                <w:rFonts w:ascii="Arial" w:hAnsi="Arial"/>
+              </w:rPr>
+              <w:t>Desalocar</w:t>
+            </w:r>
+            <w:proofErr w:type="spellEnd"/>
             <w:r>
               <w:rPr>
                 <w:rFonts w:ascii="Arial" w:hAnsi="Arial"/>
@@ -2744,13 +3999,404 @@
               <w:rPr>
                 <w:rFonts w:ascii="Arial" w:hAnsi="Arial"/>
               </w:rPr>
-              <w:t>UC-37</w:t>
-            </w:r>
-          </w:p>
-        </w:tc>
-        <w:tc>
-          <w:tcPr>
-            <w:tcW w:w="2786" w:type="dxa"/>
+              <w:t>UC-53</w:t>
+            </w:r>
+          </w:p>
+        </w:tc>
+        <w:tc>
+          <w:tcPr>
+            <w:tcW w:w="3211" w:type="dxa"/>
+          </w:tcPr>
+          <w:p>
+            <w:pPr>
+              <w:rPr>
+                <w:rFonts w:ascii="Arial" w:hAnsi="Arial"/>
+              </w:rPr>
+            </w:pPr>
+            <w:r>
+              <w:rPr>
+                <w:rFonts w:ascii="Arial" w:hAnsi="Arial"/>
+              </w:rPr>
+              <w:t>Operador</w:t>
+            </w:r>
+          </w:p>
+        </w:tc>
+        <w:tc>
+          <w:tcPr>
+            <w:tcW w:w="4961" w:type="dxa"/>
+          </w:tcPr>
+          <w:p>
+            <w:pPr>
+              <w:rPr>
+                <w:rFonts w:ascii="Arial" w:hAnsi="Arial"/>
+              </w:rPr>
+            </w:pPr>
+            <w:r>
+              <w:rPr>
+                <w:rFonts w:ascii="Arial" w:hAnsi="Arial"/>
+              </w:rPr>
+              <w:t>Abrir máquina</w:t>
+            </w:r>
+          </w:p>
+        </w:tc>
+      </w:tr>
+      <w:tr>
+        <w:tc>
+          <w:tcPr>
+            <w:tcW w:w="970" w:type="dxa"/>
+          </w:tcPr>
+          <w:p>
+            <w:pPr>
+              <w:jc w:val="center"/>
+              <w:rPr>
+                <w:rFonts w:ascii="Arial" w:hAnsi="Arial"/>
+              </w:rPr>
+            </w:pPr>
+            <w:r>
+              <w:rPr>
+                <w:rFonts w:ascii="Arial" w:hAnsi="Arial"/>
+              </w:rPr>
+              <w:t>UC-54</w:t>
+            </w:r>
+          </w:p>
+        </w:tc>
+        <w:tc>
+          <w:tcPr>
+            <w:tcW w:w="3211" w:type="dxa"/>
+          </w:tcPr>
+          <w:p>
+            <w:pPr>
+              <w:rPr>
+                <w:rFonts w:ascii="Arial" w:hAnsi="Arial"/>
+              </w:rPr>
+            </w:pPr>
+            <w:r>
+              <w:rPr>
+                <w:rFonts w:ascii="Arial" w:hAnsi="Arial"/>
+              </w:rPr>
+              <w:t>Operador</w:t>
+            </w:r>
+          </w:p>
+        </w:tc>
+        <w:tc>
+          <w:tcPr>
+            <w:tcW w:w="4961" w:type="dxa"/>
+          </w:tcPr>
+          <w:p>
+            <w:pPr>
+              <w:rPr>
+                <w:rFonts w:ascii="Arial" w:hAnsi="Arial"/>
+              </w:rPr>
+            </w:pPr>
+            <w:r>
+              <w:rPr>
+                <w:rFonts w:ascii="Arial" w:hAnsi="Arial"/>
+              </w:rPr>
+              <w:t>Fechar máquina</w:t>
+            </w:r>
+          </w:p>
+        </w:tc>
+      </w:tr>
+      <w:tr>
+        <w:tc>
+          <w:tcPr>
+            <w:tcW w:w="970" w:type="dxa"/>
+          </w:tcPr>
+          <w:p>
+            <w:pPr>
+              <w:jc w:val="center"/>
+              <w:rPr>
+                <w:rFonts w:ascii="Arial" w:hAnsi="Arial"/>
+              </w:rPr>
+            </w:pPr>
+            <w:r>
+              <w:rPr>
+                <w:rFonts w:ascii="Arial" w:hAnsi="Arial"/>
+              </w:rPr>
+              <w:t>UC-55</w:t>
+            </w:r>
+          </w:p>
+        </w:tc>
+        <w:tc>
+          <w:tcPr>
+            <w:tcW w:w="3211" w:type="dxa"/>
+          </w:tcPr>
+          <w:p>
+            <w:pPr>
+              <w:pStyle w:val="Cabealho"/>
+              <w:rPr>
+                <w:rFonts w:ascii="Arial" w:hAnsi="Arial" w:cs="Arial"/>
+                <w:b/>
+                <w:bCs/>
+                <w:color w:val="000000" w:themeColor="text1"/>
+              </w:rPr>
+            </w:pPr>
+            <w:r>
+              <w:rPr>
+                <w:rFonts w:ascii="Arial" w:hAnsi="Arial" w:cs="Arial"/>
+                <w:color w:val="000000" w:themeColor="text1"/>
+              </w:rPr>
+              <w:t>UC-27: Editar cliente</w:t>
+            </w:r>
+          </w:p>
+        </w:tc>
+        <w:tc>
+          <w:tcPr>
+            <w:tcW w:w="4961" w:type="dxa"/>
+          </w:tcPr>
+          <w:p>
+            <w:pPr>
+              <w:rPr>
+                <w:rFonts w:ascii="Arial" w:hAnsi="Arial"/>
+              </w:rPr>
+            </w:pPr>
+            <w:r>
+              <w:rPr>
+                <w:rFonts w:ascii="Arial" w:hAnsi="Arial"/>
+              </w:rPr>
+              <w:t>Solicitar alocação de máquina</w:t>
+            </w:r>
+            <w:bookmarkStart w:id="0" w:name="_GoBack"/>
+            <w:bookmarkEnd w:id="0"/>
+          </w:p>
+        </w:tc>
+      </w:tr>
+      <w:tr>
+        <w:tc>
+          <w:tcPr>
+            <w:tcW w:w="970" w:type="dxa"/>
+          </w:tcPr>
+          <w:p>
+            <w:pPr>
+              <w:jc w:val="center"/>
+              <w:rPr>
+                <w:rFonts w:ascii="Arial" w:hAnsi="Arial"/>
+              </w:rPr>
+            </w:pPr>
+            <w:r>
+              <w:rPr>
+                <w:rFonts w:ascii="Arial" w:hAnsi="Arial"/>
+              </w:rPr>
+              <w:t>UC-56</w:t>
+            </w:r>
+          </w:p>
+        </w:tc>
+        <w:tc>
+          <w:tcPr>
+            <w:tcW w:w="3211" w:type="dxa"/>
+          </w:tcPr>
+          <w:p>
+            <w:pPr>
+              <w:rPr>
+                <w:rFonts w:ascii="Arial" w:hAnsi="Arial"/>
+              </w:rPr>
+            </w:pPr>
+            <w:r>
+              <w:rPr>
+                <w:rFonts w:ascii="Arial" w:hAnsi="Arial" w:cs="Arial"/>
+                <w:color w:val="000000" w:themeColor="text1"/>
+              </w:rPr>
+              <w:t>UC-27: Editar cliente</w:t>
+            </w:r>
+          </w:p>
+        </w:tc>
+        <w:tc>
+          <w:tcPr>
+            <w:tcW w:w="4961" w:type="dxa"/>
+          </w:tcPr>
+          <w:p>
+            <w:pPr>
+              <w:rPr>
+                <w:rFonts w:ascii="Arial" w:hAnsi="Arial"/>
+              </w:rPr>
+            </w:pPr>
+            <w:r>
+              <w:rPr>
+                <w:rFonts w:ascii="Arial" w:hAnsi="Arial"/>
+              </w:rPr>
+              <w:t xml:space="preserve">Solicitar </w:t>
+            </w:r>
+            <w:proofErr w:type="spellStart"/>
+            <w:r>
+              <w:rPr>
+                <w:rFonts w:ascii="Arial" w:hAnsi="Arial"/>
+              </w:rPr>
+              <w:t>des</w:t>
+            </w:r>
+            <w:r>
+              <w:rPr>
+                <w:rFonts w:ascii="Arial" w:hAnsi="Arial"/>
+              </w:rPr>
+              <w:t>a</w:t>
+            </w:r>
+            <w:r>
+              <w:rPr>
+                <w:rFonts w:ascii="Arial" w:hAnsi="Arial"/>
+              </w:rPr>
+              <w:t>locação</w:t>
+            </w:r>
+            <w:proofErr w:type="spellEnd"/>
+            <w:r>
+              <w:rPr>
+                <w:rFonts w:ascii="Arial" w:hAnsi="Arial"/>
+              </w:rPr>
+              <w:t xml:space="preserve"> de máquina</w:t>
+            </w:r>
+          </w:p>
+        </w:tc>
+      </w:tr>
+      <w:tr>
+        <w:tc>
+          <w:tcPr>
+            <w:tcW w:w="970" w:type="dxa"/>
+          </w:tcPr>
+          <w:p>
+            <w:pPr>
+              <w:jc w:val="center"/>
+              <w:rPr>
+                <w:rFonts w:ascii="Arial" w:hAnsi="Arial"/>
+              </w:rPr>
+            </w:pPr>
+            <w:r>
+              <w:rPr>
+                <w:rFonts w:ascii="Arial" w:hAnsi="Arial"/>
+              </w:rPr>
+              <w:t>UC-57</w:t>
+            </w:r>
+          </w:p>
+        </w:tc>
+        <w:tc>
+          <w:tcPr>
+            <w:tcW w:w="3211" w:type="dxa"/>
+          </w:tcPr>
+          <w:p>
+            <w:pPr>
+              <w:rPr>
+                <w:rFonts w:ascii="Arial" w:hAnsi="Arial"/>
+              </w:rPr>
+            </w:pPr>
+            <w:r>
+              <w:rPr>
+                <w:rFonts w:ascii="Arial" w:hAnsi="Arial"/>
+              </w:rPr>
+              <w:t>Operador</w:t>
+            </w:r>
+          </w:p>
+        </w:tc>
+        <w:tc>
+          <w:tcPr>
+            <w:tcW w:w="4961" w:type="dxa"/>
+          </w:tcPr>
+          <w:p>
+            <w:pPr>
+              <w:rPr>
+                <w:rFonts w:ascii="Arial" w:hAnsi="Arial"/>
+              </w:rPr>
+            </w:pPr>
+            <w:r>
+              <w:rPr>
+                <w:rFonts w:ascii="Arial" w:hAnsi="Arial"/>
+              </w:rPr>
+              <w:t>Informar recolhimento de máquina</w:t>
+            </w:r>
+          </w:p>
+        </w:tc>
+      </w:tr>
+      <w:tr>
+        <w:tc>
+          <w:tcPr>
+            <w:tcW w:w="970" w:type="dxa"/>
+          </w:tcPr>
+          <w:p>
+            <w:pPr>
+              <w:jc w:val="center"/>
+              <w:rPr>
+                <w:rFonts w:ascii="Arial" w:hAnsi="Arial"/>
+              </w:rPr>
+            </w:pPr>
+            <w:r>
+              <w:rPr>
+                <w:rFonts w:ascii="Arial" w:hAnsi="Arial"/>
+              </w:rPr>
+              <w:lastRenderedPageBreak/>
+              <w:t>UC-58</w:t>
+            </w:r>
+          </w:p>
+        </w:tc>
+        <w:tc>
+          <w:tcPr>
+            <w:tcW w:w="3211" w:type="dxa"/>
+          </w:tcPr>
+          <w:p>
+            <w:pPr>
+              <w:rPr>
+                <w:rFonts w:ascii="Arial" w:hAnsi="Arial"/>
+              </w:rPr>
+            </w:pPr>
+            <w:r>
+              <w:rPr>
+                <w:rFonts w:ascii="Arial" w:hAnsi="Arial"/>
+              </w:rPr>
+              <w:t>Gerente/Gestor</w:t>
+            </w:r>
+          </w:p>
+        </w:tc>
+        <w:tc>
+          <w:tcPr>
+            <w:tcW w:w="4961" w:type="dxa"/>
+          </w:tcPr>
+          <w:p>
+            <w:pPr>
+              <w:rPr>
+                <w:rFonts w:ascii="Arial" w:hAnsi="Arial"/>
+              </w:rPr>
+            </w:pPr>
+            <w:r>
+              <w:rPr>
+                <w:rFonts w:ascii="Arial" w:hAnsi="Arial"/>
+              </w:rPr>
+              <w:t>Consultar solicitações de alocação/</w:t>
+            </w:r>
+            <w:proofErr w:type="spellStart"/>
+            <w:r>
+              <w:rPr>
+                <w:rFonts w:ascii="Arial" w:hAnsi="Arial"/>
+              </w:rPr>
+              <w:t>desalocação</w:t>
+            </w:r>
+            <w:proofErr w:type="spellEnd"/>
+            <w:r>
+              <w:rPr>
+                <w:rFonts w:ascii="Arial" w:hAnsi="Arial"/>
+              </w:rPr>
+              <w:t>.</w:t>
+            </w:r>
+          </w:p>
+        </w:tc>
+      </w:tr>
+      <w:tr>
+        <w:tc>
+          <w:tcPr>
+            <w:tcW w:w="970" w:type="dxa"/>
+          </w:tcPr>
+          <w:p>
+            <w:pPr>
+              <w:jc w:val="center"/>
+              <w:rPr>
+                <w:rFonts w:ascii="Arial" w:hAnsi="Arial"/>
+              </w:rPr>
+            </w:pPr>
+            <w:r>
+              <w:rPr>
+                <w:rFonts w:ascii="Arial" w:hAnsi="Arial"/>
+              </w:rPr>
+              <w:t>UC-59</w:t>
+            </w:r>
+          </w:p>
+        </w:tc>
+        <w:tc>
+          <w:tcPr>
+            <w:tcW w:w="3211" w:type="dxa"/>
           </w:tcPr>
           <w:p>
             <w:pPr>
@@ -2768,1347 +4414,7 @@
         </w:tc>
         <w:tc>
           <w:tcPr>
-            <w:tcW w:w="5386" w:type="dxa"/>
-          </w:tcPr>
-          <w:p>
-            <w:pPr>
-              <w:rPr>
-                <w:rFonts w:ascii="Arial" w:hAnsi="Arial"/>
-              </w:rPr>
-            </w:pPr>
-            <w:r>
-              <w:rPr>
-                <w:rFonts w:ascii="Arial" w:hAnsi="Arial"/>
-              </w:rPr>
-              <w:t>Cadastrar fornecedor</w:t>
-            </w:r>
-          </w:p>
-        </w:tc>
-      </w:tr>
-      <w:tr>
-        <w:tc>
-          <w:tcPr>
-            <w:tcW w:w="970" w:type="dxa"/>
-          </w:tcPr>
-          <w:p>
-            <w:pPr>
-              <w:jc w:val="center"/>
-              <w:rPr>
-                <w:rFonts w:ascii="Arial" w:hAnsi="Arial"/>
-              </w:rPr>
-            </w:pPr>
-            <w:r>
-              <w:rPr>
-                <w:rFonts w:ascii="Arial" w:hAnsi="Arial"/>
-              </w:rPr>
-              <w:t>UC-38</w:t>
-            </w:r>
-          </w:p>
-        </w:tc>
-        <w:tc>
-          <w:tcPr>
-            <w:tcW w:w="2786" w:type="dxa"/>
-          </w:tcPr>
-          <w:p>
-            <w:pPr>
-              <w:rPr>
-                <w:rFonts w:ascii="Arial" w:hAnsi="Arial"/>
-              </w:rPr>
-            </w:pPr>
-            <w:r>
-              <w:rPr>
-                <w:rFonts w:ascii="Arial" w:hAnsi="Arial"/>
-              </w:rPr>
-              <w:t>Gestor</w:t>
-            </w:r>
-          </w:p>
-        </w:tc>
-        <w:tc>
-          <w:tcPr>
-            <w:tcW w:w="5386" w:type="dxa"/>
-          </w:tcPr>
-          <w:p>
-            <w:pPr>
-              <w:rPr>
-                <w:rFonts w:ascii="Arial" w:hAnsi="Arial"/>
-              </w:rPr>
-            </w:pPr>
-            <w:r>
-              <w:rPr>
-                <w:rFonts w:ascii="Arial" w:hAnsi="Arial"/>
-              </w:rPr>
-              <w:t>Consultar fornecedor</w:t>
-            </w:r>
-          </w:p>
-        </w:tc>
-      </w:tr>
-      <w:tr>
-        <w:tc>
-          <w:tcPr>
-            <w:tcW w:w="970" w:type="dxa"/>
-          </w:tcPr>
-          <w:p>
-            <w:pPr>
-              <w:jc w:val="center"/>
-              <w:rPr>
-                <w:rFonts w:ascii="Arial" w:hAnsi="Arial"/>
-              </w:rPr>
-            </w:pPr>
-            <w:r>
-              <w:rPr>
-                <w:rFonts w:ascii="Arial" w:hAnsi="Arial"/>
-              </w:rPr>
-              <w:t>UC-39</w:t>
-            </w:r>
-          </w:p>
-        </w:tc>
-        <w:tc>
-          <w:tcPr>
-            <w:tcW w:w="2786" w:type="dxa"/>
-          </w:tcPr>
-          <w:p>
-            <w:pPr>
-              <w:rPr>
-                <w:rFonts w:ascii="Arial" w:hAnsi="Arial"/>
-              </w:rPr>
-            </w:pPr>
-            <w:r>
-              <w:rPr>
-                <w:rFonts w:ascii="Arial" w:hAnsi="Arial"/>
-              </w:rPr>
-              <w:t>Gestor</w:t>
-            </w:r>
-          </w:p>
-        </w:tc>
-        <w:tc>
-          <w:tcPr>
-            <w:tcW w:w="5386" w:type="dxa"/>
-          </w:tcPr>
-          <w:p>
-            <w:pPr>
-              <w:rPr>
-                <w:rFonts w:ascii="Arial" w:hAnsi="Arial"/>
-              </w:rPr>
-            </w:pPr>
-            <w:r>
-              <w:rPr>
-                <w:rFonts w:ascii="Arial" w:hAnsi="Arial"/>
-              </w:rPr>
-              <w:t>Editar fornecedor</w:t>
-            </w:r>
-          </w:p>
-        </w:tc>
-      </w:tr>
-      <w:tr>
-        <w:tc>
-          <w:tcPr>
-            <w:tcW w:w="970" w:type="dxa"/>
-          </w:tcPr>
-          <w:p>
-            <w:pPr>
-              <w:jc w:val="center"/>
-              <w:rPr>
-                <w:rFonts w:ascii="Arial" w:hAnsi="Arial"/>
-              </w:rPr>
-            </w:pPr>
-            <w:r>
-              <w:rPr>
-                <w:rFonts w:ascii="Arial" w:hAnsi="Arial"/>
-              </w:rPr>
-              <w:t>UC-40</w:t>
-            </w:r>
-          </w:p>
-        </w:tc>
-        <w:tc>
-          <w:tcPr>
-            <w:tcW w:w="2786" w:type="dxa"/>
-          </w:tcPr>
-          <w:p>
-            <w:pPr>
-              <w:rPr>
-                <w:rFonts w:ascii="Arial" w:hAnsi="Arial"/>
-              </w:rPr>
-            </w:pPr>
-            <w:r>
-              <w:rPr>
-                <w:rFonts w:ascii="Arial" w:hAnsi="Arial"/>
-              </w:rPr>
-              <w:t>Gestor</w:t>
-            </w:r>
-          </w:p>
-        </w:tc>
-        <w:tc>
-          <w:tcPr>
-            <w:tcW w:w="5386" w:type="dxa"/>
-          </w:tcPr>
-          <w:p>
-            <w:pPr>
-              <w:rPr>
-                <w:rFonts w:ascii="Arial" w:hAnsi="Arial"/>
-              </w:rPr>
-            </w:pPr>
-            <w:r>
-              <w:rPr>
-                <w:rFonts w:ascii="Arial" w:hAnsi="Arial"/>
-              </w:rPr>
-              <w:t>Excluir fornecedor</w:t>
-            </w:r>
-          </w:p>
-        </w:tc>
-      </w:tr>
-      <w:tr>
-        <w:tc>
-          <w:tcPr>
-            <w:tcW w:w="970" w:type="dxa"/>
-          </w:tcPr>
-          <w:p>
-            <w:pPr>
-              <w:jc w:val="center"/>
-              <w:rPr>
-                <w:rFonts w:ascii="Arial" w:hAnsi="Arial"/>
-              </w:rPr>
-            </w:pPr>
-            <w:r>
-              <w:rPr>
-                <w:rFonts w:ascii="Arial" w:hAnsi="Arial"/>
-              </w:rPr>
-              <w:t>UC-41</w:t>
-            </w:r>
-          </w:p>
-        </w:tc>
-        <w:tc>
-          <w:tcPr>
-            <w:tcW w:w="2786" w:type="dxa"/>
-          </w:tcPr>
-          <w:p>
-            <w:pPr>
-              <w:rPr>
-                <w:rFonts w:ascii="Arial" w:hAnsi="Arial"/>
-              </w:rPr>
-            </w:pPr>
-            <w:r>
-              <w:rPr>
-                <w:rFonts w:ascii="Arial" w:hAnsi="Arial"/>
-              </w:rPr>
-              <w:t>Gestor</w:t>
-            </w:r>
-          </w:p>
-        </w:tc>
-        <w:tc>
-          <w:tcPr>
-            <w:tcW w:w="5386" w:type="dxa"/>
-          </w:tcPr>
-          <w:p>
-            <w:pPr>
-              <w:rPr>
-                <w:rFonts w:ascii="Arial" w:hAnsi="Arial"/>
-              </w:rPr>
-            </w:pPr>
-            <w:r>
-              <w:rPr>
-                <w:rFonts w:ascii="Arial" w:hAnsi="Arial"/>
-              </w:rPr>
-              <w:t>Cadastrar produto</w:t>
-            </w:r>
-          </w:p>
-        </w:tc>
-      </w:tr>
-      <w:tr>
-        <w:tc>
-          <w:tcPr>
-            <w:tcW w:w="970" w:type="dxa"/>
-          </w:tcPr>
-          <w:p>
-            <w:pPr>
-              <w:jc w:val="center"/>
-              <w:rPr>
-                <w:rFonts w:ascii="Arial" w:hAnsi="Arial"/>
-              </w:rPr>
-            </w:pPr>
-            <w:r>
-              <w:rPr>
-                <w:rFonts w:ascii="Arial" w:hAnsi="Arial"/>
-              </w:rPr>
-              <w:t>UC-42</w:t>
-            </w:r>
-          </w:p>
-        </w:tc>
-        <w:tc>
-          <w:tcPr>
-            <w:tcW w:w="2786" w:type="dxa"/>
-          </w:tcPr>
-          <w:p>
-            <w:pPr>
-              <w:rPr>
-                <w:rFonts w:ascii="Arial" w:hAnsi="Arial"/>
-              </w:rPr>
-            </w:pPr>
-            <w:r>
-              <w:rPr>
-                <w:rFonts w:ascii="Arial" w:hAnsi="Arial"/>
-              </w:rPr>
-              <w:t>Gestor</w:t>
-            </w:r>
-          </w:p>
-        </w:tc>
-        <w:tc>
-          <w:tcPr>
-            <w:tcW w:w="5386" w:type="dxa"/>
-          </w:tcPr>
-          <w:p>
-            <w:pPr>
-              <w:rPr>
-                <w:rFonts w:ascii="Arial" w:hAnsi="Arial"/>
-              </w:rPr>
-            </w:pPr>
-            <w:r>
-              <w:rPr>
-                <w:rFonts w:ascii="Arial" w:hAnsi="Arial"/>
-              </w:rPr>
-              <w:t>Consultar produto</w:t>
-            </w:r>
-          </w:p>
-        </w:tc>
-      </w:tr>
-      <w:tr>
-        <w:tc>
-          <w:tcPr>
-            <w:tcW w:w="970" w:type="dxa"/>
-          </w:tcPr>
-          <w:p>
-            <w:pPr>
-              <w:jc w:val="center"/>
-              <w:rPr>
-                <w:rFonts w:ascii="Arial" w:hAnsi="Arial"/>
-              </w:rPr>
-            </w:pPr>
-            <w:r>
-              <w:rPr>
-                <w:rFonts w:ascii="Arial" w:hAnsi="Arial"/>
-              </w:rPr>
-              <w:t>UC-43</w:t>
-            </w:r>
-          </w:p>
-        </w:tc>
-        <w:tc>
-          <w:tcPr>
-            <w:tcW w:w="2786" w:type="dxa"/>
-          </w:tcPr>
-          <w:p>
-            <w:pPr>
-              <w:rPr>
-                <w:rFonts w:ascii="Arial" w:hAnsi="Arial"/>
-              </w:rPr>
-            </w:pPr>
-            <w:r>
-              <w:rPr>
-                <w:rFonts w:ascii="Arial" w:hAnsi="Arial"/>
-              </w:rPr>
-              <w:t>Gestor</w:t>
-            </w:r>
-          </w:p>
-        </w:tc>
-        <w:tc>
-          <w:tcPr>
-            <w:tcW w:w="5386" w:type="dxa"/>
-          </w:tcPr>
-          <w:p>
-            <w:pPr>
-              <w:rPr>
-                <w:rFonts w:ascii="Arial" w:hAnsi="Arial"/>
-              </w:rPr>
-            </w:pPr>
-            <w:r>
-              <w:rPr>
-                <w:rFonts w:ascii="Arial" w:hAnsi="Arial"/>
-              </w:rPr>
-              <w:t>Editar produto</w:t>
-            </w:r>
-          </w:p>
-        </w:tc>
-      </w:tr>
-      <w:tr>
-        <w:tc>
-          <w:tcPr>
-            <w:tcW w:w="970" w:type="dxa"/>
-          </w:tcPr>
-          <w:p>
-            <w:pPr>
-              <w:jc w:val="center"/>
-              <w:rPr>
-                <w:rFonts w:ascii="Arial" w:hAnsi="Arial"/>
-              </w:rPr>
-            </w:pPr>
-            <w:r>
-              <w:rPr>
-                <w:rFonts w:ascii="Arial" w:hAnsi="Arial"/>
-              </w:rPr>
-              <w:t>UC-44</w:t>
-            </w:r>
-          </w:p>
-        </w:tc>
-        <w:tc>
-          <w:tcPr>
-            <w:tcW w:w="2786" w:type="dxa"/>
-          </w:tcPr>
-          <w:p>
-            <w:pPr>
-              <w:rPr>
-                <w:rFonts w:ascii="Arial" w:hAnsi="Arial"/>
-              </w:rPr>
-            </w:pPr>
-            <w:r>
-              <w:rPr>
-                <w:rFonts w:ascii="Arial" w:hAnsi="Arial"/>
-              </w:rPr>
-              <w:t>Gestor</w:t>
-            </w:r>
-          </w:p>
-        </w:tc>
-        <w:tc>
-          <w:tcPr>
-            <w:tcW w:w="5386" w:type="dxa"/>
-          </w:tcPr>
-          <w:p>
-            <w:pPr>
-              <w:rPr>
-                <w:rFonts w:ascii="Arial" w:hAnsi="Arial"/>
-              </w:rPr>
-            </w:pPr>
-            <w:r>
-              <w:rPr>
-                <w:rFonts w:ascii="Arial" w:hAnsi="Arial"/>
-              </w:rPr>
-              <w:t>Excluir produto</w:t>
-            </w:r>
-          </w:p>
-        </w:tc>
-      </w:tr>
-      <w:tr>
-        <w:tc>
-          <w:tcPr>
-            <w:tcW w:w="970" w:type="dxa"/>
-          </w:tcPr>
-          <w:p>
-            <w:pPr>
-              <w:jc w:val="center"/>
-              <w:rPr>
-                <w:rFonts w:ascii="Arial" w:hAnsi="Arial"/>
-              </w:rPr>
-            </w:pPr>
-            <w:r>
-              <w:rPr>
-                <w:rFonts w:ascii="Arial" w:hAnsi="Arial"/>
-              </w:rPr>
-              <w:t>UC-45</w:t>
-            </w:r>
-          </w:p>
-        </w:tc>
-        <w:tc>
-          <w:tcPr>
-            <w:tcW w:w="2786" w:type="dxa"/>
-          </w:tcPr>
-          <w:p>
-            <w:pPr>
-              <w:rPr>
-                <w:rFonts w:ascii="Arial" w:hAnsi="Arial"/>
-              </w:rPr>
-            </w:pPr>
-            <w:r>
-              <w:rPr>
-                <w:rFonts w:ascii="Arial" w:hAnsi="Arial"/>
-              </w:rPr>
-              <w:t>Gestor</w:t>
-            </w:r>
-          </w:p>
-        </w:tc>
-        <w:tc>
-          <w:tcPr>
-            <w:tcW w:w="5386" w:type="dxa"/>
-          </w:tcPr>
-          <w:p>
-            <w:pPr>
-              <w:rPr>
-                <w:rFonts w:ascii="Arial" w:hAnsi="Arial"/>
-              </w:rPr>
-            </w:pPr>
-            <w:r>
-              <w:rPr>
-                <w:rFonts w:ascii="Arial" w:hAnsi="Arial"/>
-              </w:rPr>
-              <w:t>Cadastrar natureza financeira</w:t>
-            </w:r>
-          </w:p>
-        </w:tc>
-      </w:tr>
-      <w:tr>
-        <w:tc>
-          <w:tcPr>
-            <w:tcW w:w="970" w:type="dxa"/>
-          </w:tcPr>
-          <w:p>
-            <w:pPr>
-              <w:jc w:val="center"/>
-              <w:rPr>
-                <w:rFonts w:ascii="Arial" w:hAnsi="Arial"/>
-              </w:rPr>
-            </w:pPr>
-            <w:r>
-              <w:rPr>
-                <w:rFonts w:ascii="Arial" w:hAnsi="Arial"/>
-              </w:rPr>
-              <w:t>UC-46</w:t>
-            </w:r>
-          </w:p>
-        </w:tc>
-        <w:tc>
-          <w:tcPr>
-            <w:tcW w:w="2786" w:type="dxa"/>
-          </w:tcPr>
-          <w:p>
-            <w:pPr>
-              <w:rPr>
-                <w:rFonts w:ascii="Arial" w:hAnsi="Arial"/>
-              </w:rPr>
-            </w:pPr>
-            <w:r>
-              <w:rPr>
-                <w:rFonts w:ascii="Arial" w:hAnsi="Arial"/>
-              </w:rPr>
-              <w:t>Gestor</w:t>
-            </w:r>
-          </w:p>
-        </w:tc>
-        <w:tc>
-          <w:tcPr>
-            <w:tcW w:w="5386" w:type="dxa"/>
-          </w:tcPr>
-          <w:p>
-            <w:pPr>
-              <w:rPr>
-                <w:rFonts w:ascii="Arial" w:hAnsi="Arial"/>
-              </w:rPr>
-            </w:pPr>
-            <w:r>
-              <w:rPr>
-                <w:rFonts w:ascii="Arial" w:hAnsi="Arial"/>
-              </w:rPr>
-              <w:t xml:space="preserve">Consultar </w:t>
-            </w:r>
-            <w:r>
-              <w:rPr>
-                <w:rFonts w:ascii="Arial" w:hAnsi="Arial"/>
-              </w:rPr>
-              <w:t>natureza financeira</w:t>
-            </w:r>
-          </w:p>
-        </w:tc>
-      </w:tr>
-      <w:tr>
-        <w:tc>
-          <w:tcPr>
-            <w:tcW w:w="970" w:type="dxa"/>
-          </w:tcPr>
-          <w:p>
-            <w:pPr>
-              <w:jc w:val="center"/>
-              <w:rPr>
-                <w:rFonts w:ascii="Arial" w:hAnsi="Arial"/>
-              </w:rPr>
-            </w:pPr>
-            <w:r>
-              <w:rPr>
-                <w:rFonts w:ascii="Arial" w:hAnsi="Arial"/>
-              </w:rPr>
-              <w:t>UC-47</w:t>
-            </w:r>
-          </w:p>
-        </w:tc>
-        <w:tc>
-          <w:tcPr>
-            <w:tcW w:w="2786" w:type="dxa"/>
-          </w:tcPr>
-          <w:p>
-            <w:pPr>
-              <w:rPr>
-                <w:rFonts w:ascii="Arial" w:hAnsi="Arial"/>
-              </w:rPr>
-            </w:pPr>
-            <w:r>
-              <w:rPr>
-                <w:rFonts w:ascii="Arial" w:hAnsi="Arial"/>
-              </w:rPr>
-              <w:t>Gestor</w:t>
-            </w:r>
-          </w:p>
-        </w:tc>
-        <w:tc>
-          <w:tcPr>
-            <w:tcW w:w="5386" w:type="dxa"/>
-          </w:tcPr>
-          <w:p>
-            <w:pPr>
-              <w:rPr>
-                <w:rFonts w:ascii="Arial" w:hAnsi="Arial"/>
-              </w:rPr>
-            </w:pPr>
-            <w:r>
-              <w:rPr>
-                <w:rFonts w:ascii="Arial" w:hAnsi="Arial"/>
-              </w:rPr>
-              <w:t>Editar natureza financeira</w:t>
-            </w:r>
-          </w:p>
-        </w:tc>
-      </w:tr>
-      <w:tr>
-        <w:tc>
-          <w:tcPr>
-            <w:tcW w:w="970" w:type="dxa"/>
-          </w:tcPr>
-          <w:p>
-            <w:pPr>
-              <w:jc w:val="center"/>
-              <w:rPr>
-                <w:rFonts w:ascii="Arial" w:hAnsi="Arial"/>
-              </w:rPr>
-            </w:pPr>
-            <w:r>
-              <w:rPr>
-                <w:rFonts w:ascii="Arial" w:hAnsi="Arial"/>
-              </w:rPr>
-              <w:t>UC-48</w:t>
-            </w:r>
-          </w:p>
-        </w:tc>
-        <w:tc>
-          <w:tcPr>
-            <w:tcW w:w="2786" w:type="dxa"/>
-          </w:tcPr>
-          <w:p>
-            <w:pPr>
-              <w:rPr>
-                <w:rFonts w:ascii="Arial" w:hAnsi="Arial"/>
-              </w:rPr>
-            </w:pPr>
-            <w:r>
-              <w:rPr>
-                <w:rFonts w:ascii="Arial" w:hAnsi="Arial"/>
-              </w:rPr>
-              <w:t>Gestor</w:t>
-            </w:r>
-          </w:p>
-        </w:tc>
-        <w:tc>
-          <w:tcPr>
-            <w:tcW w:w="5386" w:type="dxa"/>
-          </w:tcPr>
-          <w:p>
-            <w:pPr>
-              <w:rPr>
-                <w:rFonts w:ascii="Arial" w:hAnsi="Arial"/>
-              </w:rPr>
-            </w:pPr>
-            <w:r>
-              <w:rPr>
-                <w:rFonts w:ascii="Arial" w:hAnsi="Arial"/>
-              </w:rPr>
-              <w:t>Excluir natureza financeira</w:t>
-            </w:r>
-          </w:p>
-        </w:tc>
-      </w:tr>
-      <w:tr>
-        <w:tc>
-          <w:tcPr>
-            <w:tcW w:w="970" w:type="dxa"/>
-          </w:tcPr>
-          <w:p>
-            <w:pPr>
-              <w:jc w:val="center"/>
-              <w:rPr>
-                <w:rFonts w:ascii="Arial" w:hAnsi="Arial"/>
-              </w:rPr>
-            </w:pPr>
-            <w:r>
-              <w:rPr>
-                <w:rFonts w:ascii="Arial" w:hAnsi="Arial"/>
-              </w:rPr>
-              <w:t>UC-49</w:t>
-            </w:r>
-          </w:p>
-        </w:tc>
-        <w:tc>
-          <w:tcPr>
-            <w:tcW w:w="2786" w:type="dxa"/>
-          </w:tcPr>
-          <w:p>
-            <w:pPr>
-              <w:rPr>
-                <w:rFonts w:ascii="Arial" w:hAnsi="Arial"/>
-              </w:rPr>
-            </w:pPr>
-            <w:r>
-              <w:rPr>
-                <w:rFonts w:ascii="Arial" w:hAnsi="Arial"/>
-              </w:rPr>
-              <w:t>Gerente</w:t>
-            </w:r>
-            <w:r>
-              <w:rPr>
-                <w:rFonts w:ascii="Arial" w:hAnsi="Arial"/>
-              </w:rPr>
-              <w:t>, Gestor</w:t>
-            </w:r>
-          </w:p>
-        </w:tc>
-        <w:tc>
-          <w:tcPr>
-            <w:tcW w:w="5386" w:type="dxa"/>
-          </w:tcPr>
-          <w:p>
-            <w:pPr>
-              <w:rPr>
-                <w:rFonts w:ascii="Arial" w:hAnsi="Arial"/>
-              </w:rPr>
-            </w:pPr>
-            <w:r>
-              <w:rPr>
-                <w:rFonts w:ascii="Arial" w:hAnsi="Arial"/>
-              </w:rPr>
-              <w:t>Consultar histórico da máquina</w:t>
-            </w:r>
-          </w:p>
-        </w:tc>
-      </w:tr>
-      <w:tr>
-        <w:tc>
-          <w:tcPr>
-            <w:tcW w:w="970" w:type="dxa"/>
-          </w:tcPr>
-          <w:p>
-            <w:pPr>
-              <w:jc w:val="center"/>
-              <w:rPr>
-                <w:rFonts w:ascii="Arial" w:hAnsi="Arial"/>
-              </w:rPr>
-            </w:pPr>
-            <w:r>
-              <w:rPr>
-                <w:rFonts w:ascii="Arial" w:hAnsi="Arial"/>
-              </w:rPr>
-              <w:t>UC-50</w:t>
-            </w:r>
-          </w:p>
-        </w:tc>
-        <w:tc>
-          <w:tcPr>
-            <w:tcW w:w="2786" w:type="dxa"/>
-          </w:tcPr>
-          <w:p>
-            <w:pPr>
-              <w:rPr>
-                <w:rFonts w:ascii="Arial" w:hAnsi="Arial"/>
-              </w:rPr>
-            </w:pPr>
-            <w:r>
-              <w:rPr>
-                <w:rFonts w:ascii="Arial" w:hAnsi="Arial"/>
-              </w:rPr>
-              <w:t>Operador</w:t>
-            </w:r>
-          </w:p>
-        </w:tc>
-        <w:tc>
-          <w:tcPr>
-            <w:tcW w:w="5386" w:type="dxa"/>
-          </w:tcPr>
-          <w:p>
-            <w:pPr>
-              <w:rPr>
-                <w:rFonts w:ascii="Arial" w:hAnsi="Arial"/>
-              </w:rPr>
-            </w:pPr>
-            <w:r>
-              <w:rPr>
-                <w:rFonts w:ascii="Arial" w:hAnsi="Arial"/>
-              </w:rPr>
-              <w:t xml:space="preserve">Realizar </w:t>
-            </w:r>
-            <w:proofErr w:type="spellStart"/>
-            <w:r>
-              <w:rPr>
-                <w:rFonts w:ascii="Arial" w:hAnsi="Arial"/>
-              </w:rPr>
-              <w:t>login</w:t>
-            </w:r>
-            <w:proofErr w:type="spellEnd"/>
-            <w:r>
-              <w:rPr>
-                <w:rFonts w:ascii="Arial" w:hAnsi="Arial"/>
-              </w:rPr>
-              <w:t xml:space="preserve"> no aplicativo móvel</w:t>
-            </w:r>
-          </w:p>
-        </w:tc>
-      </w:tr>
-      <w:tr>
-        <w:tc>
-          <w:tcPr>
-            <w:tcW w:w="970" w:type="dxa"/>
-          </w:tcPr>
-          <w:p>
-            <w:pPr>
-              <w:jc w:val="center"/>
-              <w:rPr>
-                <w:rFonts w:ascii="Arial" w:hAnsi="Arial"/>
-              </w:rPr>
-            </w:pPr>
-            <w:r>
-              <w:rPr>
-                <w:rFonts w:ascii="Arial" w:hAnsi="Arial"/>
-              </w:rPr>
-              <w:t>UC-51</w:t>
-            </w:r>
-          </w:p>
-        </w:tc>
-        <w:tc>
-          <w:tcPr>
-            <w:tcW w:w="2786" w:type="dxa"/>
-          </w:tcPr>
-          <w:p>
-            <w:pPr>
-              <w:rPr>
-                <w:rFonts w:ascii="Arial" w:hAnsi="Arial"/>
-              </w:rPr>
-            </w:pPr>
-            <w:r>
-              <w:rPr>
-                <w:rFonts w:ascii="Arial" w:hAnsi="Arial"/>
-              </w:rPr>
-              <w:t>Operador</w:t>
-            </w:r>
-          </w:p>
-        </w:tc>
-        <w:tc>
-          <w:tcPr>
-            <w:tcW w:w="5386" w:type="dxa"/>
-          </w:tcPr>
-          <w:p>
-            <w:pPr>
-              <w:rPr>
-                <w:rFonts w:ascii="Arial" w:hAnsi="Arial"/>
-              </w:rPr>
-            </w:pPr>
-            <w:r>
-              <w:rPr>
-                <w:rFonts w:ascii="Arial" w:hAnsi="Arial"/>
-              </w:rPr>
-              <w:t>Alocar máquina</w:t>
-            </w:r>
-          </w:p>
-        </w:tc>
-      </w:tr>
-      <w:tr>
-        <w:tc>
-          <w:tcPr>
-            <w:tcW w:w="970" w:type="dxa"/>
-          </w:tcPr>
-          <w:p>
-            <w:pPr>
-              <w:jc w:val="center"/>
-              <w:rPr>
-                <w:rFonts w:ascii="Arial" w:hAnsi="Arial"/>
-              </w:rPr>
-            </w:pPr>
-            <w:r>
-              <w:rPr>
-                <w:rFonts w:ascii="Arial" w:hAnsi="Arial"/>
-              </w:rPr>
-              <w:t>UC-52</w:t>
-            </w:r>
-          </w:p>
-        </w:tc>
-        <w:tc>
-          <w:tcPr>
-            <w:tcW w:w="2786" w:type="dxa"/>
-          </w:tcPr>
-          <w:p>
-            <w:pPr>
-              <w:rPr>
-                <w:rFonts w:ascii="Arial" w:hAnsi="Arial"/>
-              </w:rPr>
-            </w:pPr>
-            <w:r>
-              <w:rPr>
-                <w:rFonts w:ascii="Arial" w:hAnsi="Arial"/>
-              </w:rPr>
-              <w:t>Operador</w:t>
-            </w:r>
-          </w:p>
-        </w:tc>
-        <w:tc>
-          <w:tcPr>
-            <w:tcW w:w="5386" w:type="dxa"/>
-          </w:tcPr>
-          <w:p>
-            <w:pPr>
-              <w:rPr>
-                <w:rFonts w:ascii="Arial" w:hAnsi="Arial"/>
-              </w:rPr>
-            </w:pPr>
-            <w:proofErr w:type="spellStart"/>
-            <w:r>
-              <w:rPr>
-                <w:rFonts w:ascii="Arial" w:hAnsi="Arial"/>
-              </w:rPr>
-              <w:t>Desalocar</w:t>
-            </w:r>
-            <w:proofErr w:type="spellEnd"/>
-            <w:r>
-              <w:rPr>
-                <w:rFonts w:ascii="Arial" w:hAnsi="Arial"/>
-              </w:rPr>
-              <w:t xml:space="preserve"> máquina</w:t>
-            </w:r>
-          </w:p>
-        </w:tc>
-      </w:tr>
-      <w:tr>
-        <w:tc>
-          <w:tcPr>
-            <w:tcW w:w="970" w:type="dxa"/>
-          </w:tcPr>
-          <w:p>
-            <w:pPr>
-              <w:jc w:val="center"/>
-              <w:rPr>
-                <w:rFonts w:ascii="Arial" w:hAnsi="Arial"/>
-              </w:rPr>
-            </w:pPr>
-            <w:r>
-              <w:rPr>
-                <w:rFonts w:ascii="Arial" w:hAnsi="Arial"/>
-              </w:rPr>
-              <w:t>UC-53</w:t>
-            </w:r>
-          </w:p>
-        </w:tc>
-        <w:tc>
-          <w:tcPr>
-            <w:tcW w:w="2786" w:type="dxa"/>
-          </w:tcPr>
-          <w:p>
-            <w:pPr>
-              <w:rPr>
-                <w:rFonts w:ascii="Arial" w:hAnsi="Arial"/>
-              </w:rPr>
-            </w:pPr>
-            <w:r>
-              <w:rPr>
-                <w:rFonts w:ascii="Arial" w:hAnsi="Arial"/>
-              </w:rPr>
-              <w:t>Operador</w:t>
-            </w:r>
-          </w:p>
-        </w:tc>
-        <w:tc>
-          <w:tcPr>
-            <w:tcW w:w="5386" w:type="dxa"/>
-          </w:tcPr>
-          <w:p>
-            <w:pPr>
-              <w:rPr>
-                <w:rFonts w:ascii="Arial" w:hAnsi="Arial"/>
-              </w:rPr>
-            </w:pPr>
-            <w:r>
-              <w:rPr>
-                <w:rFonts w:ascii="Arial" w:hAnsi="Arial"/>
-              </w:rPr>
-              <w:t>Abrir máquina</w:t>
-            </w:r>
-          </w:p>
-        </w:tc>
-      </w:tr>
-      <w:tr>
-        <w:tc>
-          <w:tcPr>
-            <w:tcW w:w="970" w:type="dxa"/>
-          </w:tcPr>
-          <w:p>
-            <w:pPr>
-              <w:jc w:val="center"/>
-              <w:rPr>
-                <w:rFonts w:ascii="Arial" w:hAnsi="Arial"/>
-              </w:rPr>
-            </w:pPr>
-            <w:r>
-              <w:rPr>
-                <w:rFonts w:ascii="Arial" w:hAnsi="Arial"/>
-              </w:rPr>
-              <w:t>UC-54</w:t>
-            </w:r>
-          </w:p>
-        </w:tc>
-        <w:tc>
-          <w:tcPr>
-            <w:tcW w:w="2786" w:type="dxa"/>
-          </w:tcPr>
-          <w:p>
-            <w:pPr>
-              <w:rPr>
-                <w:rFonts w:ascii="Arial" w:hAnsi="Arial"/>
-              </w:rPr>
-            </w:pPr>
-            <w:r>
-              <w:rPr>
-                <w:rFonts w:ascii="Arial" w:hAnsi="Arial"/>
-              </w:rPr>
-              <w:t>Operador</w:t>
-            </w:r>
-          </w:p>
-        </w:tc>
-        <w:tc>
-          <w:tcPr>
-            <w:tcW w:w="5386" w:type="dxa"/>
-          </w:tcPr>
-          <w:p>
-            <w:pPr>
-              <w:rPr>
-                <w:rFonts w:ascii="Arial" w:hAnsi="Arial"/>
-              </w:rPr>
-            </w:pPr>
-            <w:r>
-              <w:rPr>
-                <w:rFonts w:ascii="Arial" w:hAnsi="Arial"/>
-              </w:rPr>
-              <w:t>Fechar máquina</w:t>
-            </w:r>
-          </w:p>
-        </w:tc>
-      </w:tr>
-      <w:tr>
-        <w:tc>
-          <w:tcPr>
-            <w:tcW w:w="970" w:type="dxa"/>
-          </w:tcPr>
-          <w:p>
-            <w:pPr>
-              <w:jc w:val="center"/>
-              <w:rPr>
-                <w:rFonts w:ascii="Arial" w:hAnsi="Arial"/>
-              </w:rPr>
-            </w:pPr>
-            <w:r>
-              <w:rPr>
-                <w:rFonts w:ascii="Arial" w:hAnsi="Arial"/>
-              </w:rPr>
-              <w:t>UC-55</w:t>
-            </w:r>
-          </w:p>
-        </w:tc>
-        <w:tc>
-          <w:tcPr>
-            <w:tcW w:w="2786" w:type="dxa"/>
-          </w:tcPr>
-          <w:p>
-            <w:pPr>
-              <w:rPr>
-                <w:rFonts w:ascii="Arial" w:hAnsi="Arial"/>
-              </w:rPr>
-            </w:pPr>
-            <w:r>
-              <w:rPr>
-                <w:rFonts w:ascii="Arial" w:hAnsi="Arial"/>
-              </w:rPr>
-              <w:t>Gerente</w:t>
-            </w:r>
-            <w:r>
-              <w:rPr>
-                <w:rFonts w:ascii="Arial" w:hAnsi="Arial"/>
-              </w:rPr>
-              <w:t>, Gestor</w:t>
-            </w:r>
-          </w:p>
-        </w:tc>
-        <w:tc>
-          <w:tcPr>
-            <w:tcW w:w="5386" w:type="dxa"/>
-          </w:tcPr>
-          <w:p>
-            <w:pPr>
-              <w:rPr>
-                <w:rFonts w:ascii="Arial" w:hAnsi="Arial"/>
-              </w:rPr>
-            </w:pPr>
-            <w:r>
-              <w:rPr>
-                <w:rFonts w:ascii="Arial" w:hAnsi="Arial"/>
-              </w:rPr>
-              <w:t>Solicitar alocação de máquina</w:t>
-            </w:r>
-          </w:p>
-        </w:tc>
-      </w:tr>
-      <w:tr>
-        <w:tc>
-          <w:tcPr>
-            <w:tcW w:w="970" w:type="dxa"/>
-          </w:tcPr>
-          <w:p>
-            <w:pPr>
-              <w:jc w:val="center"/>
-              <w:rPr>
-                <w:rFonts w:ascii="Arial" w:hAnsi="Arial"/>
-              </w:rPr>
-            </w:pPr>
-            <w:r>
-              <w:rPr>
-                <w:rFonts w:ascii="Arial" w:hAnsi="Arial"/>
-              </w:rPr>
-              <w:t>UC-56</w:t>
-            </w:r>
-          </w:p>
-        </w:tc>
-        <w:tc>
-          <w:tcPr>
-            <w:tcW w:w="2786" w:type="dxa"/>
-          </w:tcPr>
-          <w:p>
-            <w:pPr>
-              <w:rPr>
-                <w:rFonts w:ascii="Arial" w:hAnsi="Arial"/>
-              </w:rPr>
-            </w:pPr>
-            <w:r>
-              <w:rPr>
-                <w:rFonts w:ascii="Arial" w:hAnsi="Arial"/>
-              </w:rPr>
-              <w:t>Gerente</w:t>
-            </w:r>
-            <w:r>
-              <w:rPr>
-                <w:rFonts w:ascii="Arial" w:hAnsi="Arial"/>
-              </w:rPr>
-              <w:t>, Gestor</w:t>
-            </w:r>
-          </w:p>
-        </w:tc>
-        <w:tc>
-          <w:tcPr>
-            <w:tcW w:w="5386" w:type="dxa"/>
-          </w:tcPr>
-          <w:p>
-            <w:pPr>
-              <w:rPr>
-                <w:rFonts w:ascii="Arial" w:hAnsi="Arial"/>
-              </w:rPr>
-            </w:pPr>
-            <w:r>
-              <w:rPr>
-                <w:rFonts w:ascii="Arial" w:hAnsi="Arial"/>
-              </w:rPr>
-              <w:t xml:space="preserve">Solicitar </w:t>
-            </w:r>
-            <w:proofErr w:type="spellStart"/>
-            <w:r>
-              <w:rPr>
-                <w:rFonts w:ascii="Arial" w:hAnsi="Arial"/>
-              </w:rPr>
-              <w:t>des</w:t>
-            </w:r>
-            <w:r>
-              <w:rPr>
-                <w:rFonts w:ascii="Arial" w:hAnsi="Arial"/>
-              </w:rPr>
-              <w:t>a</w:t>
-            </w:r>
-            <w:r>
-              <w:rPr>
-                <w:rFonts w:ascii="Arial" w:hAnsi="Arial"/>
-              </w:rPr>
-              <w:t>locação</w:t>
-            </w:r>
-            <w:proofErr w:type="spellEnd"/>
-            <w:r>
-              <w:rPr>
-                <w:rFonts w:ascii="Arial" w:hAnsi="Arial"/>
-              </w:rPr>
-              <w:t xml:space="preserve"> de máquina</w:t>
-            </w:r>
-          </w:p>
-        </w:tc>
-      </w:tr>
-      <w:tr>
-        <w:tc>
-          <w:tcPr>
-            <w:tcW w:w="970" w:type="dxa"/>
-          </w:tcPr>
-          <w:p>
-            <w:pPr>
-              <w:jc w:val="center"/>
-              <w:rPr>
-                <w:rFonts w:ascii="Arial" w:hAnsi="Arial"/>
-              </w:rPr>
-            </w:pPr>
-            <w:r>
-              <w:rPr>
-                <w:rFonts w:ascii="Arial" w:hAnsi="Arial"/>
-              </w:rPr>
-              <w:t>UC-57</w:t>
-            </w:r>
-          </w:p>
-        </w:tc>
-        <w:tc>
-          <w:tcPr>
-            <w:tcW w:w="2786" w:type="dxa"/>
-          </w:tcPr>
-          <w:p>
-            <w:pPr>
-              <w:rPr>
-                <w:rFonts w:ascii="Arial" w:hAnsi="Arial"/>
-              </w:rPr>
-            </w:pPr>
-            <w:r>
-              <w:rPr>
-                <w:rFonts w:ascii="Arial" w:hAnsi="Arial"/>
-              </w:rPr>
-              <w:t>Operador</w:t>
-            </w:r>
-          </w:p>
-        </w:tc>
-        <w:tc>
-          <w:tcPr>
-            <w:tcW w:w="5386" w:type="dxa"/>
-          </w:tcPr>
-          <w:p>
-            <w:pPr>
-              <w:rPr>
-                <w:rFonts w:ascii="Arial" w:hAnsi="Arial"/>
-              </w:rPr>
-            </w:pPr>
-            <w:r>
-              <w:rPr>
-                <w:rFonts w:ascii="Arial" w:hAnsi="Arial"/>
-              </w:rPr>
-              <w:t>Informar recolhimento de máquina</w:t>
-            </w:r>
-          </w:p>
-        </w:tc>
-      </w:tr>
-      <w:tr>
-        <w:tc>
-          <w:tcPr>
-            <w:tcW w:w="970" w:type="dxa"/>
-          </w:tcPr>
-          <w:p>
-            <w:pPr>
-              <w:jc w:val="center"/>
-              <w:rPr>
-                <w:rFonts w:ascii="Arial" w:hAnsi="Arial"/>
-              </w:rPr>
-            </w:pPr>
-            <w:r>
-              <w:rPr>
-                <w:rFonts w:ascii="Arial" w:hAnsi="Arial"/>
-              </w:rPr>
-              <w:t>UC-58</w:t>
-            </w:r>
-          </w:p>
-        </w:tc>
-        <w:tc>
-          <w:tcPr>
-            <w:tcW w:w="2786" w:type="dxa"/>
-          </w:tcPr>
-          <w:p>
-            <w:pPr>
-              <w:rPr>
-                <w:rFonts w:ascii="Arial" w:hAnsi="Arial"/>
-              </w:rPr>
-            </w:pPr>
-            <w:r>
-              <w:rPr>
-                <w:rFonts w:ascii="Arial" w:hAnsi="Arial"/>
-              </w:rPr>
-              <w:t>Gerente/Gestor</w:t>
-            </w:r>
-          </w:p>
-        </w:tc>
-        <w:tc>
-          <w:tcPr>
-            <w:tcW w:w="5386" w:type="dxa"/>
-          </w:tcPr>
-          <w:p>
-            <w:pPr>
-              <w:rPr>
-                <w:rFonts w:ascii="Arial" w:hAnsi="Arial"/>
-              </w:rPr>
-            </w:pPr>
-            <w:r>
-              <w:rPr>
-                <w:rFonts w:ascii="Arial" w:hAnsi="Arial"/>
-              </w:rPr>
-              <w:t>Consultar solicitações de alocação/</w:t>
-            </w:r>
-            <w:proofErr w:type="spellStart"/>
-            <w:r>
-              <w:rPr>
-                <w:rFonts w:ascii="Arial" w:hAnsi="Arial"/>
-              </w:rPr>
-              <w:t>desalocação</w:t>
-            </w:r>
-            <w:proofErr w:type="spellEnd"/>
-            <w:r>
-              <w:rPr>
-                <w:rFonts w:ascii="Arial" w:hAnsi="Arial"/>
-              </w:rPr>
-              <w:t>.</w:t>
-            </w:r>
-          </w:p>
-        </w:tc>
-      </w:tr>
-      <w:tr>
-        <w:tc>
-          <w:tcPr>
-            <w:tcW w:w="970" w:type="dxa"/>
-          </w:tcPr>
-          <w:p>
-            <w:pPr>
-              <w:jc w:val="center"/>
-              <w:rPr>
-                <w:rFonts w:ascii="Arial" w:hAnsi="Arial"/>
-              </w:rPr>
-            </w:pPr>
-            <w:r>
-              <w:rPr>
-                <w:rFonts w:ascii="Arial" w:hAnsi="Arial"/>
-              </w:rPr>
-              <w:t>UC-59</w:t>
-            </w:r>
-          </w:p>
-        </w:tc>
-        <w:tc>
-          <w:tcPr>
-            <w:tcW w:w="2786" w:type="dxa"/>
-          </w:tcPr>
-          <w:p>
-            <w:pPr>
-              <w:rPr>
-                <w:rFonts w:ascii="Arial" w:hAnsi="Arial"/>
-              </w:rPr>
-            </w:pPr>
-            <w:r>
-              <w:rPr>
-                <w:rFonts w:ascii="Arial" w:hAnsi="Arial"/>
-              </w:rPr>
-              <w:t>Gestor</w:t>
-            </w:r>
-          </w:p>
-        </w:tc>
-        <w:tc>
-          <w:tcPr>
-            <w:tcW w:w="5386" w:type="dxa"/>
+            <w:tcW w:w="4961" w:type="dxa"/>
           </w:tcPr>
           <w:p>
             <w:pPr>
@@ -4152,7 +4458,7 @@
         </w:tc>
         <w:tc>
           <w:tcPr>
-            <w:tcW w:w="2786" w:type="dxa"/>
+            <w:tcW w:w="3211" w:type="dxa"/>
           </w:tcPr>
           <w:p>
             <w:pPr>
@@ -4175,7 +4481,7 @@
         </w:tc>
         <w:tc>
           <w:tcPr>
-            <w:tcW w:w="5386" w:type="dxa"/>
+            <w:tcW w:w="4961" w:type="dxa"/>
           </w:tcPr>
           <w:p>
             <w:pPr>
@@ -4219,7 +4525,7 @@
         </w:tc>
         <w:tc>
           <w:tcPr>
-            <w:tcW w:w="2786" w:type="dxa"/>
+            <w:tcW w:w="3211" w:type="dxa"/>
           </w:tcPr>
           <w:p>
             <w:pPr>
@@ -4237,7 +4543,7 @@
         </w:tc>
         <w:tc>
           <w:tcPr>
-            <w:tcW w:w="5386" w:type="dxa"/>
+            <w:tcW w:w="4961" w:type="dxa"/>
           </w:tcPr>
           <w:p>
             <w:pPr>

</xml_diff>

<commit_message>
Correções e ajustes no layout. Inclusão de novas informações na "pós-condição" de alguns casos de uso.
</commit_message>
<xml_diff>
--- a/4.1 Lista Atores e UCs. Hierarquia dos Atores.docx
+++ b/4.1 Lista Atores e UCs. Hierarquia dos Atores.docx
@@ -4156,6 +4156,279 @@
               </w:rPr>
               <w:t>Solicitar alocação de máquina</w:t>
             </w:r>
+          </w:p>
+        </w:tc>
+      </w:tr>
+      <w:tr>
+        <w:tc>
+          <w:tcPr>
+            <w:tcW w:w="970" w:type="dxa"/>
+          </w:tcPr>
+          <w:p>
+            <w:pPr>
+              <w:jc w:val="center"/>
+              <w:rPr>
+                <w:rFonts w:ascii="Arial" w:hAnsi="Arial"/>
+              </w:rPr>
+            </w:pPr>
+            <w:r>
+              <w:rPr>
+                <w:rFonts w:ascii="Arial" w:hAnsi="Arial"/>
+              </w:rPr>
+              <w:t>UC-56</w:t>
+            </w:r>
+          </w:p>
+        </w:tc>
+        <w:tc>
+          <w:tcPr>
+            <w:tcW w:w="3211" w:type="dxa"/>
+          </w:tcPr>
+          <w:p>
+            <w:pPr>
+              <w:rPr>
+                <w:rFonts w:ascii="Arial" w:hAnsi="Arial"/>
+              </w:rPr>
+            </w:pPr>
+            <w:r>
+              <w:rPr>
+                <w:rFonts w:ascii="Arial" w:hAnsi="Arial" w:cs="Arial"/>
+                <w:color w:val="000000" w:themeColor="text1"/>
+              </w:rPr>
+              <w:t>UC-27: Editar cliente</w:t>
+            </w:r>
+          </w:p>
+        </w:tc>
+        <w:tc>
+          <w:tcPr>
+            <w:tcW w:w="4961" w:type="dxa"/>
+          </w:tcPr>
+          <w:p>
+            <w:pPr>
+              <w:rPr>
+                <w:rFonts w:ascii="Arial" w:hAnsi="Arial"/>
+              </w:rPr>
+            </w:pPr>
+            <w:r>
+              <w:rPr>
+                <w:rFonts w:ascii="Arial" w:hAnsi="Arial"/>
+              </w:rPr>
+              <w:t xml:space="preserve">Solicitar </w:t>
+            </w:r>
+            <w:proofErr w:type="spellStart"/>
+            <w:r>
+              <w:rPr>
+                <w:rFonts w:ascii="Arial" w:hAnsi="Arial"/>
+              </w:rPr>
+              <w:t>des</w:t>
+            </w:r>
+            <w:r>
+              <w:rPr>
+                <w:rFonts w:ascii="Arial" w:hAnsi="Arial"/>
+              </w:rPr>
+              <w:t>a</w:t>
+            </w:r>
+            <w:r>
+              <w:rPr>
+                <w:rFonts w:ascii="Arial" w:hAnsi="Arial"/>
+              </w:rPr>
+              <w:t>locação</w:t>
+            </w:r>
+            <w:proofErr w:type="spellEnd"/>
+            <w:r>
+              <w:rPr>
+                <w:rFonts w:ascii="Arial" w:hAnsi="Arial"/>
+              </w:rPr>
+              <w:t xml:space="preserve"> de máquina</w:t>
+            </w:r>
+          </w:p>
+        </w:tc>
+      </w:tr>
+      <w:tr>
+        <w:tc>
+          <w:tcPr>
+            <w:tcW w:w="970" w:type="dxa"/>
+          </w:tcPr>
+          <w:p>
+            <w:pPr>
+              <w:jc w:val="center"/>
+              <w:rPr>
+                <w:rFonts w:ascii="Arial" w:hAnsi="Arial"/>
+              </w:rPr>
+            </w:pPr>
+            <w:r>
+              <w:rPr>
+                <w:rFonts w:ascii="Arial" w:hAnsi="Arial"/>
+              </w:rPr>
+              <w:t>UC-57</w:t>
+            </w:r>
+          </w:p>
+        </w:tc>
+        <w:tc>
+          <w:tcPr>
+            <w:tcW w:w="3211" w:type="dxa"/>
+          </w:tcPr>
+          <w:p>
+            <w:pPr>
+              <w:rPr>
+                <w:rFonts w:ascii="Arial" w:hAnsi="Arial"/>
+              </w:rPr>
+            </w:pPr>
+            <w:r>
+              <w:rPr>
+                <w:rFonts w:ascii="Arial" w:hAnsi="Arial"/>
+              </w:rPr>
+              <w:t>Operador</w:t>
+            </w:r>
+          </w:p>
+        </w:tc>
+        <w:tc>
+          <w:tcPr>
+            <w:tcW w:w="4961" w:type="dxa"/>
+          </w:tcPr>
+          <w:p>
+            <w:pPr>
+              <w:rPr>
+                <w:rFonts w:ascii="Arial" w:hAnsi="Arial"/>
+              </w:rPr>
+            </w:pPr>
+            <w:r>
+              <w:rPr>
+                <w:rFonts w:ascii="Arial" w:hAnsi="Arial"/>
+              </w:rPr>
+              <w:t>Informar recolhimento de máquina</w:t>
+            </w:r>
+          </w:p>
+        </w:tc>
+      </w:tr>
+      <w:tr>
+        <w:tc>
+          <w:tcPr>
+            <w:tcW w:w="970" w:type="dxa"/>
+          </w:tcPr>
+          <w:p>
+            <w:pPr>
+              <w:jc w:val="center"/>
+              <w:rPr>
+                <w:rFonts w:ascii="Arial" w:hAnsi="Arial"/>
+              </w:rPr>
+            </w:pPr>
+            <w:r>
+              <w:rPr>
+                <w:rFonts w:ascii="Arial" w:hAnsi="Arial"/>
+              </w:rPr>
+              <w:lastRenderedPageBreak/>
+              <w:t>UC-58</w:t>
+            </w:r>
+          </w:p>
+        </w:tc>
+        <w:tc>
+          <w:tcPr>
+            <w:tcW w:w="3211" w:type="dxa"/>
+          </w:tcPr>
+          <w:p>
+            <w:pPr>
+              <w:rPr>
+                <w:rFonts w:ascii="Arial" w:hAnsi="Arial"/>
+              </w:rPr>
+            </w:pPr>
+            <w:r>
+              <w:rPr>
+                <w:rFonts w:ascii="Arial" w:hAnsi="Arial"/>
+              </w:rPr>
+              <w:t>Gerente/Gestor</w:t>
+            </w:r>
+          </w:p>
+        </w:tc>
+        <w:tc>
+          <w:tcPr>
+            <w:tcW w:w="4961" w:type="dxa"/>
+          </w:tcPr>
+          <w:p>
+            <w:pPr>
+              <w:rPr>
+                <w:rFonts w:ascii="Arial" w:hAnsi="Arial"/>
+              </w:rPr>
+            </w:pPr>
+            <w:r>
+              <w:rPr>
+                <w:rFonts w:ascii="Arial" w:hAnsi="Arial"/>
+              </w:rPr>
+              <w:t>Consultar solicitações de alocação/</w:t>
+            </w:r>
+            <w:proofErr w:type="spellStart"/>
+            <w:r>
+              <w:rPr>
+                <w:rFonts w:ascii="Arial" w:hAnsi="Arial"/>
+              </w:rPr>
+              <w:t>desalocação</w:t>
+            </w:r>
+            <w:proofErr w:type="spellEnd"/>
+            <w:r>
+              <w:rPr>
+                <w:rFonts w:ascii="Arial" w:hAnsi="Arial"/>
+              </w:rPr>
+              <w:t>.</w:t>
+            </w:r>
+          </w:p>
+        </w:tc>
+      </w:tr>
+      <w:tr>
+        <w:tc>
+          <w:tcPr>
+            <w:tcW w:w="970" w:type="dxa"/>
+          </w:tcPr>
+          <w:p>
+            <w:pPr>
+              <w:jc w:val="center"/>
+              <w:rPr>
+                <w:rFonts w:ascii="Arial" w:hAnsi="Arial"/>
+              </w:rPr>
+            </w:pPr>
+            <w:r>
+              <w:rPr>
+                <w:rFonts w:ascii="Arial" w:hAnsi="Arial"/>
+              </w:rPr>
+              <w:t>UC-59</w:t>
+            </w:r>
+          </w:p>
+        </w:tc>
+        <w:tc>
+          <w:tcPr>
+            <w:tcW w:w="3211" w:type="dxa"/>
+          </w:tcPr>
+          <w:p>
+            <w:pPr>
+              <w:rPr>
+                <w:rFonts w:ascii="Arial" w:hAnsi="Arial"/>
+              </w:rPr>
+            </w:pPr>
+            <w:r>
+              <w:rPr>
+                <w:rFonts w:ascii="Arial" w:hAnsi="Arial"/>
+              </w:rPr>
+              <w:t>Gestor</w:t>
+            </w:r>
+          </w:p>
+        </w:tc>
+        <w:tc>
+          <w:tcPr>
+            <w:tcW w:w="4961" w:type="dxa"/>
+          </w:tcPr>
+          <w:p>
+            <w:pPr>
+              <w:rPr>
+                <w:rFonts w:ascii="Arial" w:hAnsi="Arial"/>
+              </w:rPr>
+            </w:pPr>
+            <w:r>
+              <w:rPr>
+                <w:rFonts w:ascii="Arial" w:hAnsi="Arial" w:cs="Arial"/>
+                <w:bCs/>
+                <w:color w:val="000000"/>
+                <w:shd w:val="clear" w:color="auto" w:fill="FFFFFF"/>
+              </w:rPr>
+              <w:t>Cadastrar reserva</w:t>
+            </w:r>
             <w:bookmarkStart w:id="0" w:name="_GoBack"/>
             <w:bookmarkEnd w:id="0"/>
           </w:p>
@@ -4177,244 +4450,13 @@
               <w:rPr>
                 <w:rFonts w:ascii="Arial" w:hAnsi="Arial"/>
               </w:rPr>
-              <w:t>UC-56</w:t>
+              <w:t>UC-60</w:t>
             </w:r>
           </w:p>
         </w:tc>
         <w:tc>
           <w:tcPr>
             <w:tcW w:w="3211" w:type="dxa"/>
-          </w:tcPr>
-          <w:p>
-            <w:pPr>
-              <w:rPr>
-                <w:rFonts w:ascii="Arial" w:hAnsi="Arial"/>
-              </w:rPr>
-            </w:pPr>
-            <w:r>
-              <w:rPr>
-                <w:rFonts w:ascii="Arial" w:hAnsi="Arial" w:cs="Arial"/>
-                <w:color w:val="000000" w:themeColor="text1"/>
-              </w:rPr>
-              <w:t>UC-27: Editar cliente</w:t>
-            </w:r>
-          </w:p>
-        </w:tc>
-        <w:tc>
-          <w:tcPr>
-            <w:tcW w:w="4961" w:type="dxa"/>
-          </w:tcPr>
-          <w:p>
-            <w:pPr>
-              <w:rPr>
-                <w:rFonts w:ascii="Arial" w:hAnsi="Arial"/>
-              </w:rPr>
-            </w:pPr>
-            <w:r>
-              <w:rPr>
-                <w:rFonts w:ascii="Arial" w:hAnsi="Arial"/>
-              </w:rPr>
-              <w:t xml:space="preserve">Solicitar </w:t>
-            </w:r>
-            <w:proofErr w:type="spellStart"/>
-            <w:r>
-              <w:rPr>
-                <w:rFonts w:ascii="Arial" w:hAnsi="Arial"/>
-              </w:rPr>
-              <w:t>des</w:t>
-            </w:r>
-            <w:r>
-              <w:rPr>
-                <w:rFonts w:ascii="Arial" w:hAnsi="Arial"/>
-              </w:rPr>
-              <w:t>a</w:t>
-            </w:r>
-            <w:r>
-              <w:rPr>
-                <w:rFonts w:ascii="Arial" w:hAnsi="Arial"/>
-              </w:rPr>
-              <w:t>locação</w:t>
-            </w:r>
-            <w:proofErr w:type="spellEnd"/>
-            <w:r>
-              <w:rPr>
-                <w:rFonts w:ascii="Arial" w:hAnsi="Arial"/>
-              </w:rPr>
-              <w:t xml:space="preserve"> de máquina</w:t>
-            </w:r>
-          </w:p>
-        </w:tc>
-      </w:tr>
-      <w:tr>
-        <w:tc>
-          <w:tcPr>
-            <w:tcW w:w="970" w:type="dxa"/>
-          </w:tcPr>
-          <w:p>
-            <w:pPr>
-              <w:jc w:val="center"/>
-              <w:rPr>
-                <w:rFonts w:ascii="Arial" w:hAnsi="Arial"/>
-              </w:rPr>
-            </w:pPr>
-            <w:r>
-              <w:rPr>
-                <w:rFonts w:ascii="Arial" w:hAnsi="Arial"/>
-              </w:rPr>
-              <w:t>UC-57</w:t>
-            </w:r>
-          </w:p>
-        </w:tc>
-        <w:tc>
-          <w:tcPr>
-            <w:tcW w:w="3211" w:type="dxa"/>
-          </w:tcPr>
-          <w:p>
-            <w:pPr>
-              <w:rPr>
-                <w:rFonts w:ascii="Arial" w:hAnsi="Arial"/>
-              </w:rPr>
-            </w:pPr>
-            <w:r>
-              <w:rPr>
-                <w:rFonts w:ascii="Arial" w:hAnsi="Arial"/>
-              </w:rPr>
-              <w:t>Operador</w:t>
-            </w:r>
-          </w:p>
-        </w:tc>
-        <w:tc>
-          <w:tcPr>
-            <w:tcW w:w="4961" w:type="dxa"/>
-          </w:tcPr>
-          <w:p>
-            <w:pPr>
-              <w:rPr>
-                <w:rFonts w:ascii="Arial" w:hAnsi="Arial"/>
-              </w:rPr>
-            </w:pPr>
-            <w:r>
-              <w:rPr>
-                <w:rFonts w:ascii="Arial" w:hAnsi="Arial"/>
-              </w:rPr>
-              <w:t>Informar recolhimento de máquina</w:t>
-            </w:r>
-          </w:p>
-        </w:tc>
-      </w:tr>
-      <w:tr>
-        <w:tc>
-          <w:tcPr>
-            <w:tcW w:w="970" w:type="dxa"/>
-          </w:tcPr>
-          <w:p>
-            <w:pPr>
-              <w:jc w:val="center"/>
-              <w:rPr>
-                <w:rFonts w:ascii="Arial" w:hAnsi="Arial"/>
-              </w:rPr>
-            </w:pPr>
-            <w:r>
-              <w:rPr>
-                <w:rFonts w:ascii="Arial" w:hAnsi="Arial"/>
-              </w:rPr>
-              <w:lastRenderedPageBreak/>
-              <w:t>UC-58</w:t>
-            </w:r>
-          </w:p>
-        </w:tc>
-        <w:tc>
-          <w:tcPr>
-            <w:tcW w:w="3211" w:type="dxa"/>
-          </w:tcPr>
-          <w:p>
-            <w:pPr>
-              <w:rPr>
-                <w:rFonts w:ascii="Arial" w:hAnsi="Arial"/>
-              </w:rPr>
-            </w:pPr>
-            <w:r>
-              <w:rPr>
-                <w:rFonts w:ascii="Arial" w:hAnsi="Arial"/>
-              </w:rPr>
-              <w:t>Gerente/Gestor</w:t>
-            </w:r>
-          </w:p>
-        </w:tc>
-        <w:tc>
-          <w:tcPr>
-            <w:tcW w:w="4961" w:type="dxa"/>
-          </w:tcPr>
-          <w:p>
-            <w:pPr>
-              <w:rPr>
-                <w:rFonts w:ascii="Arial" w:hAnsi="Arial"/>
-              </w:rPr>
-            </w:pPr>
-            <w:r>
-              <w:rPr>
-                <w:rFonts w:ascii="Arial" w:hAnsi="Arial"/>
-              </w:rPr>
-              <w:t>Consultar solicitações de alocação/</w:t>
-            </w:r>
-            <w:proofErr w:type="spellStart"/>
-            <w:r>
-              <w:rPr>
-                <w:rFonts w:ascii="Arial" w:hAnsi="Arial"/>
-              </w:rPr>
-              <w:t>desalocação</w:t>
-            </w:r>
-            <w:proofErr w:type="spellEnd"/>
-            <w:r>
-              <w:rPr>
-                <w:rFonts w:ascii="Arial" w:hAnsi="Arial"/>
-              </w:rPr>
-              <w:t>.</w:t>
-            </w:r>
-          </w:p>
-        </w:tc>
-      </w:tr>
-      <w:tr>
-        <w:tc>
-          <w:tcPr>
-            <w:tcW w:w="970" w:type="dxa"/>
-          </w:tcPr>
-          <w:p>
-            <w:pPr>
-              <w:jc w:val="center"/>
-              <w:rPr>
-                <w:rFonts w:ascii="Arial" w:hAnsi="Arial"/>
-              </w:rPr>
-            </w:pPr>
-            <w:r>
-              <w:rPr>
-                <w:rFonts w:ascii="Arial" w:hAnsi="Arial"/>
-              </w:rPr>
-              <w:t>UC-59</w:t>
-            </w:r>
-          </w:p>
-        </w:tc>
-        <w:tc>
-          <w:tcPr>
-            <w:tcW w:w="3211" w:type="dxa"/>
-          </w:tcPr>
-          <w:p>
-            <w:pPr>
-              <w:rPr>
-                <w:rFonts w:ascii="Arial" w:hAnsi="Arial"/>
-              </w:rPr>
-            </w:pPr>
-            <w:r>
-              <w:rPr>
-                <w:rFonts w:ascii="Arial" w:hAnsi="Arial"/>
-              </w:rPr>
-              <w:t>Gestor</w:t>
-            </w:r>
-          </w:p>
-        </w:tc>
-        <w:tc>
-          <w:tcPr>
-            <w:tcW w:w="4961" w:type="dxa"/>
           </w:tcPr>
           <w:p>
             <w:pPr>
@@ -4427,38 +4469,15 @@
                 <w:rFonts w:ascii="Arial" w:hAnsi="Arial" w:cs="Arial"/>
                 <w:bCs/>
                 <w:color w:val="000000"/>
-                <w:sz w:val="21"/>
-                <w:szCs w:val="21"/>
                 <w:shd w:val="clear" w:color="auto" w:fill="FFFFFF"/>
               </w:rPr>
-              <w:t>Cadastrar reserva</w:t>
-            </w:r>
-          </w:p>
-        </w:tc>
-      </w:tr>
-      <w:tr>
-        <w:tc>
-          <w:tcPr>
-            <w:tcW w:w="970" w:type="dxa"/>
-          </w:tcPr>
-          <w:p>
-            <w:pPr>
-              <w:jc w:val="center"/>
-              <w:rPr>
-                <w:rFonts w:ascii="Arial" w:hAnsi="Arial"/>
-              </w:rPr>
-            </w:pPr>
-            <w:r>
-              <w:rPr>
-                <w:rFonts w:ascii="Arial" w:hAnsi="Arial"/>
-              </w:rPr>
-              <w:t>UC-60</w:t>
-            </w:r>
-          </w:p>
-        </w:tc>
-        <w:tc>
-          <w:tcPr>
-            <w:tcW w:w="3211" w:type="dxa"/>
+              <w:t>Gestor</w:t>
+            </w:r>
+          </w:p>
+        </w:tc>
+        <w:tc>
+          <w:tcPr>
+            <w:tcW w:w="4961" w:type="dxa"/>
           </w:tcPr>
           <w:p>
             <w:pPr>
@@ -4471,9 +4490,46 @@
                 <w:rFonts w:ascii="Arial" w:hAnsi="Arial" w:cs="Arial"/>
                 <w:bCs/>
                 <w:color w:val="000000"/>
-                <w:sz w:val="21"/>
-                <w:szCs w:val="21"/>
                 <w:shd w:val="clear" w:color="auto" w:fill="FFFFFF"/>
+              </w:rPr>
+              <w:t>Consultar reserva</w:t>
+            </w:r>
+          </w:p>
+        </w:tc>
+      </w:tr>
+      <w:tr>
+        <w:tc>
+          <w:tcPr>
+            <w:tcW w:w="970" w:type="dxa"/>
+          </w:tcPr>
+          <w:p>
+            <w:pPr>
+              <w:jc w:val="center"/>
+              <w:rPr>
+                <w:rFonts w:ascii="Arial" w:hAnsi="Arial"/>
+              </w:rPr>
+            </w:pPr>
+            <w:r>
+              <w:rPr>
+                <w:rFonts w:ascii="Arial" w:hAnsi="Arial"/>
+              </w:rPr>
+              <w:t>UC-61</w:t>
+            </w:r>
+          </w:p>
+        </w:tc>
+        <w:tc>
+          <w:tcPr>
+            <w:tcW w:w="3211" w:type="dxa"/>
+          </w:tcPr>
+          <w:p>
+            <w:pPr>
+              <w:rPr>
+                <w:rFonts w:ascii="Arial" w:hAnsi="Arial"/>
+              </w:rPr>
+            </w:pPr>
+            <w:r>
+              <w:rPr>
+                <w:rFonts w:ascii="Arial" w:hAnsi="Arial"/>
               </w:rPr>
               <w:t>Gestor</w:t>
             </w:r>
@@ -4494,70 +4550,6 @@
                 <w:rFonts w:ascii="Arial" w:hAnsi="Arial" w:cs="Arial"/>
                 <w:bCs/>
                 <w:color w:val="000000"/>
-                <w:sz w:val="21"/>
-                <w:szCs w:val="21"/>
-                <w:shd w:val="clear" w:color="auto" w:fill="FFFFFF"/>
-              </w:rPr>
-              <w:t>Consultar reserva</w:t>
-            </w:r>
-          </w:p>
-        </w:tc>
-      </w:tr>
-      <w:tr>
-        <w:tc>
-          <w:tcPr>
-            <w:tcW w:w="970" w:type="dxa"/>
-          </w:tcPr>
-          <w:p>
-            <w:pPr>
-              <w:jc w:val="center"/>
-              <w:rPr>
-                <w:rFonts w:ascii="Arial" w:hAnsi="Arial"/>
-              </w:rPr>
-            </w:pPr>
-            <w:r>
-              <w:rPr>
-                <w:rFonts w:ascii="Arial" w:hAnsi="Arial"/>
-              </w:rPr>
-              <w:t>UC-61</w:t>
-            </w:r>
-          </w:p>
-        </w:tc>
-        <w:tc>
-          <w:tcPr>
-            <w:tcW w:w="3211" w:type="dxa"/>
-          </w:tcPr>
-          <w:p>
-            <w:pPr>
-              <w:rPr>
-                <w:rFonts w:ascii="Arial" w:hAnsi="Arial"/>
-              </w:rPr>
-            </w:pPr>
-            <w:r>
-              <w:rPr>
-                <w:rFonts w:ascii="Arial" w:hAnsi="Arial"/>
-              </w:rPr>
-              <w:t>Gestor</w:t>
-            </w:r>
-          </w:p>
-        </w:tc>
-        <w:tc>
-          <w:tcPr>
-            <w:tcW w:w="4961" w:type="dxa"/>
-          </w:tcPr>
-          <w:p>
-            <w:pPr>
-              <w:rPr>
-                <w:rFonts w:ascii="Arial" w:hAnsi="Arial"/>
-              </w:rPr>
-            </w:pPr>
-            <w:r>
-              <w:rPr>
-                <w:rFonts w:ascii="Arial" w:hAnsi="Arial" w:cs="Arial"/>
-                <w:bCs/>
-                <w:color w:val="000000"/>
-                <w:sz w:val="21"/>
-                <w:szCs w:val="21"/>
                 <w:shd w:val="clear" w:color="auto" w:fill="FFFFFF"/>
               </w:rPr>
               <w:t>Remover reserva</w:t>

</xml_diff>

<commit_message>
Correção no ator do UC-19
</commit_message>
<xml_diff>
--- a/4.1 Lista Atores e UCs. Hierarquia dos Atores.docx
+++ b/4.1 Lista Atores e UCs. Hierarquia dos Atores.docx
@@ -1668,7 +1668,13 @@
               <w:rPr>
                 <w:rFonts w:ascii="Arial" w:hAnsi="Arial" w:cs="Arial"/>
               </w:rPr>
-              <w:t>UC-19 Consultar receita</w:t>
+              <w:t>UC-18</w:t>
+            </w:r>
+            <w:r>
+              <w:rPr>
+                <w:rFonts w:ascii="Arial" w:hAnsi="Arial" w:cs="Arial"/>
+              </w:rPr>
+              <w:t xml:space="preserve"> Consultar receita</w:t>
             </w:r>
           </w:p>
         </w:tc>
@@ -1688,6 +1694,8 @@
               </w:rPr>
               <w:t>Editar receita</w:t>
             </w:r>
+            <w:bookmarkStart w:id="0" w:name="_GoBack"/>
+            <w:bookmarkEnd w:id="0"/>
           </w:p>
         </w:tc>
       </w:tr>
@@ -4429,8 +4437,6 @@
               </w:rPr>
               <w:t>Cadastrar reserva</w:t>
             </w:r>
-            <w:bookmarkStart w:id="0" w:name="_GoBack"/>
-            <w:bookmarkEnd w:id="0"/>
           </w:p>
         </w:tc>
       </w:tr>

</xml_diff>